<commit_message>
Added Introduction to Research Document
</commit_message>
<xml_diff>
--- a/Documentation/SETU Code Lab Research Document.docx
+++ b/Documentation/SETU Code Lab Research Document.docx
@@ -232,7 +232,7 @@
           <w:r>
             <w:fldChar w:fldCharType="separate"/>
           </w:r>
-          <w:hyperlink w:anchor="_Toc212046513" w:history="1">
+          <w:hyperlink w:anchor="_Toc212118015" w:history="1">
             <w:r>
               <w:rPr>
                 <w:rStyle w:val="Hyperlink"/>
@@ -259,7 +259,7 @@
                 <w:noProof/>
                 <w:webHidden/>
               </w:rPr>
-              <w:instrText xml:space="preserve"> PAGEREF _Toc212046513 \h </w:instrText>
+              <w:instrText xml:space="preserve"> PAGEREF _Toc212118015 \h </w:instrText>
             </w:r>
             <w:r>
               <w:rPr>
@@ -304,7 +304,7 @@
               <w:lang w:eastAsia="en-IE"/>
             </w:rPr>
           </w:pPr>
-          <w:hyperlink w:anchor="_Toc212046514" w:history="1">
+          <w:hyperlink w:anchor="_Toc212118016" w:history="1">
             <w:r>
               <w:rPr>
                 <w:rStyle w:val="Hyperlink"/>
@@ -331,7 +331,223 @@
                 <w:noProof/>
                 <w:webHidden/>
               </w:rPr>
-              <w:instrText xml:space="preserve"> PAGEREF _Toc212046514 \h </w:instrText>
+              <w:instrText xml:space="preserve"> PAGEREF _Toc212118016 \h </w:instrText>
+            </w:r>
+            <w:r>
+              <w:rPr>
+                <w:noProof/>
+                <w:webHidden/>
+              </w:rPr>
+            </w:r>
+            <w:r>
+              <w:rPr>
+                <w:noProof/>
+                <w:webHidden/>
+              </w:rPr>
+              <w:fldChar w:fldCharType="separate"/>
+            </w:r>
+            <w:r>
+              <w:rPr>
+                <w:noProof/>
+                <w:webHidden/>
+              </w:rPr>
+              <w:t>5</w:t>
+            </w:r>
+            <w:r>
+              <w:rPr>
+                <w:noProof/>
+                <w:webHidden/>
+              </w:rPr>
+              <w:fldChar w:fldCharType="end"/>
+            </w:r>
+          </w:hyperlink>
+        </w:p>
+        <w:p>
+          <w:pPr>
+            <w:pStyle w:val="TOC2"/>
+            <w:tabs>
+              <w:tab w:val="right" w:leader="dot" w:pos="9016"/>
+            </w:tabs>
+            <w:rPr>
+              <w:rFonts w:eastAsiaTheme="minorEastAsia"/>
+              <w:noProof/>
+              <w:sz w:val="24"/>
+              <w:szCs w:val="24"/>
+              <w:lang w:eastAsia="en-IE"/>
+            </w:rPr>
+          </w:pPr>
+          <w:hyperlink w:anchor="_Toc212118017" w:history="1">
+            <w:r>
+              <w:rPr>
+                <w:rStyle w:val="Hyperlink"/>
+                <w:noProof/>
+              </w:rPr>
+              <w:t>Problem Statement</w:t>
+            </w:r>
+            <w:r>
+              <w:rPr>
+                <w:noProof/>
+                <w:webHidden/>
+              </w:rPr>
+              <w:tab/>
+            </w:r>
+            <w:r>
+              <w:rPr>
+                <w:noProof/>
+                <w:webHidden/>
+              </w:rPr>
+              <w:fldChar w:fldCharType="begin"/>
+            </w:r>
+            <w:r>
+              <w:rPr>
+                <w:noProof/>
+                <w:webHidden/>
+              </w:rPr>
+              <w:instrText xml:space="preserve"> PAGEREF _Toc212118017 \h </w:instrText>
+            </w:r>
+            <w:r>
+              <w:rPr>
+                <w:noProof/>
+                <w:webHidden/>
+              </w:rPr>
+            </w:r>
+            <w:r>
+              <w:rPr>
+                <w:noProof/>
+                <w:webHidden/>
+              </w:rPr>
+              <w:fldChar w:fldCharType="separate"/>
+            </w:r>
+            <w:r>
+              <w:rPr>
+                <w:noProof/>
+                <w:webHidden/>
+              </w:rPr>
+              <w:t>5</w:t>
+            </w:r>
+            <w:r>
+              <w:rPr>
+                <w:noProof/>
+                <w:webHidden/>
+              </w:rPr>
+              <w:fldChar w:fldCharType="end"/>
+            </w:r>
+          </w:hyperlink>
+        </w:p>
+        <w:p>
+          <w:pPr>
+            <w:pStyle w:val="TOC2"/>
+            <w:tabs>
+              <w:tab w:val="right" w:leader="dot" w:pos="9016"/>
+            </w:tabs>
+            <w:rPr>
+              <w:rFonts w:eastAsiaTheme="minorEastAsia"/>
+              <w:noProof/>
+              <w:sz w:val="24"/>
+              <w:szCs w:val="24"/>
+              <w:lang w:eastAsia="en-IE"/>
+            </w:rPr>
+          </w:pPr>
+          <w:hyperlink w:anchor="_Toc212118018" w:history="1">
+            <w:r>
+              <w:rPr>
+                <w:rStyle w:val="Hyperlink"/>
+                <w:noProof/>
+              </w:rPr>
+              <w:t>Value Proposition</w:t>
+            </w:r>
+            <w:r>
+              <w:rPr>
+                <w:noProof/>
+                <w:webHidden/>
+              </w:rPr>
+              <w:tab/>
+            </w:r>
+            <w:r>
+              <w:rPr>
+                <w:noProof/>
+                <w:webHidden/>
+              </w:rPr>
+              <w:fldChar w:fldCharType="begin"/>
+            </w:r>
+            <w:r>
+              <w:rPr>
+                <w:noProof/>
+                <w:webHidden/>
+              </w:rPr>
+              <w:instrText xml:space="preserve"> PAGEREF _Toc212118018 \h </w:instrText>
+            </w:r>
+            <w:r>
+              <w:rPr>
+                <w:noProof/>
+                <w:webHidden/>
+              </w:rPr>
+            </w:r>
+            <w:r>
+              <w:rPr>
+                <w:noProof/>
+                <w:webHidden/>
+              </w:rPr>
+              <w:fldChar w:fldCharType="separate"/>
+            </w:r>
+            <w:r>
+              <w:rPr>
+                <w:noProof/>
+                <w:webHidden/>
+              </w:rPr>
+              <w:t>5</w:t>
+            </w:r>
+            <w:r>
+              <w:rPr>
+                <w:noProof/>
+                <w:webHidden/>
+              </w:rPr>
+              <w:fldChar w:fldCharType="end"/>
+            </w:r>
+          </w:hyperlink>
+        </w:p>
+        <w:p>
+          <w:pPr>
+            <w:pStyle w:val="TOC2"/>
+            <w:tabs>
+              <w:tab w:val="right" w:leader="dot" w:pos="9016"/>
+            </w:tabs>
+            <w:rPr>
+              <w:rFonts w:eastAsiaTheme="minorEastAsia"/>
+              <w:noProof/>
+              <w:sz w:val="24"/>
+              <w:szCs w:val="24"/>
+              <w:lang w:eastAsia="en-IE"/>
+            </w:rPr>
+          </w:pPr>
+          <w:hyperlink w:anchor="_Toc212118019" w:history="1">
+            <w:r>
+              <w:rPr>
+                <w:rStyle w:val="Hyperlink"/>
+                <w:noProof/>
+              </w:rPr>
+              <w:t>Research</w:t>
+            </w:r>
+            <w:r>
+              <w:rPr>
+                <w:noProof/>
+                <w:webHidden/>
+              </w:rPr>
+              <w:tab/>
+            </w:r>
+            <w:r>
+              <w:rPr>
+                <w:noProof/>
+                <w:webHidden/>
+              </w:rPr>
+              <w:fldChar w:fldCharType="begin"/>
+            </w:r>
+            <w:r>
+              <w:rPr>
+                <w:noProof/>
+                <w:webHidden/>
+              </w:rPr>
+              <w:instrText xml:space="preserve"> PAGEREF _Toc212118019 \h </w:instrText>
             </w:r>
             <w:r>
               <w:rPr>
@@ -376,7 +592,7 @@
               <w:lang w:eastAsia="en-IE"/>
             </w:rPr>
           </w:pPr>
-          <w:hyperlink w:anchor="_Toc212046515" w:history="1">
+          <w:hyperlink w:anchor="_Toc212118020" w:history="1">
             <w:r>
               <w:rPr>
                 <w:rStyle w:val="Hyperlink"/>
@@ -403,7 +619,7 @@
                 <w:noProof/>
                 <w:webHidden/>
               </w:rPr>
-              <w:instrText xml:space="preserve"> PAGEREF _Toc212046515 \h </w:instrText>
+              <w:instrText xml:space="preserve"> PAGEREF _Toc212118020 \h </w:instrText>
             </w:r>
             <w:r>
               <w:rPr>
@@ -448,7 +664,7 @@
               <w:lang w:eastAsia="en-IE"/>
             </w:rPr>
           </w:pPr>
-          <w:hyperlink w:anchor="_Toc212046516" w:history="1">
+          <w:hyperlink w:anchor="_Toc212118021" w:history="1">
             <w:r>
               <w:rPr>
                 <w:rStyle w:val="Hyperlink"/>
@@ -475,7 +691,7 @@
                 <w:noProof/>
                 <w:webHidden/>
               </w:rPr>
-              <w:instrText xml:space="preserve"> PAGEREF _Toc212046516 \h </w:instrText>
+              <w:instrText xml:space="preserve"> PAGEREF _Toc212118021 \h </w:instrText>
             </w:r>
             <w:r>
               <w:rPr>
@@ -520,7 +736,7 @@
               <w:lang w:eastAsia="en-IE"/>
             </w:rPr>
           </w:pPr>
-          <w:hyperlink w:anchor="_Toc212046517" w:history="1">
+          <w:hyperlink w:anchor="_Toc212118022" w:history="1">
             <w:r>
               <w:rPr>
                 <w:rStyle w:val="Hyperlink"/>
@@ -547,7 +763,7 @@
                 <w:noProof/>
                 <w:webHidden/>
               </w:rPr>
-              <w:instrText xml:space="preserve"> PAGEREF _Toc212046517 \h </w:instrText>
+              <w:instrText xml:space="preserve"> PAGEREF _Toc212118022 \h </w:instrText>
             </w:r>
             <w:r>
               <w:rPr>
@@ -592,7 +808,7 @@
               <w:lang w:eastAsia="en-IE"/>
             </w:rPr>
           </w:pPr>
-          <w:hyperlink w:anchor="_Toc212046518" w:history="1">
+          <w:hyperlink w:anchor="_Toc212118023" w:history="1">
             <w:r>
               <w:rPr>
                 <w:rStyle w:val="Hyperlink"/>
@@ -619,7 +835,7 @@
                 <w:noProof/>
                 <w:webHidden/>
               </w:rPr>
-              <w:instrText xml:space="preserve"> PAGEREF _Toc212046518 \h </w:instrText>
+              <w:instrText xml:space="preserve"> PAGEREF _Toc212118023 \h </w:instrText>
             </w:r>
             <w:r>
               <w:rPr>
@@ -664,7 +880,7 @@
               <w:lang w:eastAsia="en-IE"/>
             </w:rPr>
           </w:pPr>
-          <w:hyperlink w:anchor="_Toc212046519" w:history="1">
+          <w:hyperlink w:anchor="_Toc212118024" w:history="1">
             <w:r>
               <w:rPr>
                 <w:rStyle w:val="Hyperlink"/>
@@ -691,7 +907,7 @@
                 <w:noProof/>
                 <w:webHidden/>
               </w:rPr>
-              <w:instrText xml:space="preserve"> PAGEREF _Toc212046519 \h </w:instrText>
+              <w:instrText xml:space="preserve"> PAGEREF _Toc212118024 \h </w:instrText>
             </w:r>
             <w:r>
               <w:rPr>
@@ -736,7 +952,7 @@
               <w:lang w:eastAsia="en-IE"/>
             </w:rPr>
           </w:pPr>
-          <w:hyperlink w:anchor="_Toc212046520" w:history="1">
+          <w:hyperlink w:anchor="_Toc212118025" w:history="1">
             <w:r>
               <w:rPr>
                 <w:rStyle w:val="Hyperlink"/>
@@ -763,7 +979,7 @@
                 <w:noProof/>
                 <w:webHidden/>
               </w:rPr>
-              <w:instrText xml:space="preserve"> PAGEREF _Toc212046520 \h </w:instrText>
+              <w:instrText xml:space="preserve"> PAGEREF _Toc212118025 \h </w:instrText>
             </w:r>
             <w:r>
               <w:rPr>
@@ -808,7 +1024,7 @@
               <w:lang w:eastAsia="en-IE"/>
             </w:rPr>
           </w:pPr>
-          <w:hyperlink w:anchor="_Toc212046521" w:history="1">
+          <w:hyperlink w:anchor="_Toc212118026" w:history="1">
             <w:r>
               <w:rPr>
                 <w:rStyle w:val="Hyperlink"/>
@@ -835,7 +1051,7 @@
                 <w:noProof/>
                 <w:webHidden/>
               </w:rPr>
-              <w:instrText xml:space="preserve"> PAGEREF _Toc212046521 \h </w:instrText>
+              <w:instrText xml:space="preserve"> PAGEREF _Toc212118026 \h </w:instrText>
             </w:r>
             <w:r>
               <w:rPr>
@@ -880,7 +1096,7 @@
               <w:lang w:eastAsia="en-IE"/>
             </w:rPr>
           </w:pPr>
-          <w:hyperlink w:anchor="_Toc212046522" w:history="1">
+          <w:hyperlink w:anchor="_Toc212118027" w:history="1">
             <w:r>
               <w:rPr>
                 <w:rStyle w:val="Hyperlink"/>
@@ -907,7 +1123,7 @@
                 <w:noProof/>
                 <w:webHidden/>
               </w:rPr>
-              <w:instrText xml:space="preserve"> PAGEREF _Toc212046522 \h </w:instrText>
+              <w:instrText xml:space="preserve"> PAGEREF _Toc212118027 \h </w:instrText>
             </w:r>
             <w:r>
               <w:rPr>
@@ -952,7 +1168,7 @@
               <w:lang w:eastAsia="en-IE"/>
             </w:rPr>
           </w:pPr>
-          <w:hyperlink w:anchor="_Toc212046523" w:history="1">
+          <w:hyperlink w:anchor="_Toc212118028" w:history="1">
             <w:r>
               <w:rPr>
                 <w:rStyle w:val="Hyperlink"/>
@@ -979,7 +1195,7 @@
                 <w:noProof/>
                 <w:webHidden/>
               </w:rPr>
-              <w:instrText xml:space="preserve"> PAGEREF _Toc212046523 \h </w:instrText>
+              <w:instrText xml:space="preserve"> PAGEREF _Toc212118028 \h </w:instrText>
             </w:r>
             <w:r>
               <w:rPr>
@@ -1024,7 +1240,7 @@
               <w:lang w:eastAsia="en-IE"/>
             </w:rPr>
           </w:pPr>
-          <w:hyperlink w:anchor="_Toc212046524" w:history="1">
+          <w:hyperlink w:anchor="_Toc212118029" w:history="1">
             <w:r>
               <w:rPr>
                 <w:rStyle w:val="Hyperlink"/>
@@ -1051,7 +1267,7 @@
                 <w:noProof/>
                 <w:webHidden/>
               </w:rPr>
-              <w:instrText xml:space="preserve"> PAGEREF _Toc212046524 \h </w:instrText>
+              <w:instrText xml:space="preserve"> PAGEREF _Toc212118029 \h </w:instrText>
             </w:r>
             <w:r>
               <w:rPr>
@@ -1096,7 +1312,7 @@
               <w:lang w:eastAsia="en-IE"/>
             </w:rPr>
           </w:pPr>
-          <w:hyperlink w:anchor="_Toc212046525" w:history="1">
+          <w:hyperlink w:anchor="_Toc212118030" w:history="1">
             <w:r>
               <w:rPr>
                 <w:rStyle w:val="Hyperlink"/>
@@ -1123,7 +1339,7 @@
                 <w:noProof/>
                 <w:webHidden/>
               </w:rPr>
-              <w:instrText xml:space="preserve"> PAGEREF _Toc212046525 \h </w:instrText>
+              <w:instrText xml:space="preserve"> PAGEREF _Toc212118030 \h </w:instrText>
             </w:r>
             <w:r>
               <w:rPr>
@@ -1168,7 +1384,7 @@
               <w:lang w:eastAsia="en-IE"/>
             </w:rPr>
           </w:pPr>
-          <w:hyperlink w:anchor="_Toc212046526" w:history="1">
+          <w:hyperlink w:anchor="_Toc212118031" w:history="1">
             <w:r>
               <w:rPr>
                 <w:rStyle w:val="Hyperlink"/>
@@ -1195,7 +1411,7 @@
                 <w:noProof/>
                 <w:webHidden/>
               </w:rPr>
-              <w:instrText xml:space="preserve"> PAGEREF _Toc212046526 \h </w:instrText>
+              <w:instrText xml:space="preserve"> PAGEREF _Toc212118031 \h </w:instrText>
             </w:r>
             <w:r>
               <w:rPr>
@@ -1240,7 +1456,7 @@
               <w:lang w:eastAsia="en-IE"/>
             </w:rPr>
           </w:pPr>
-          <w:hyperlink w:anchor="_Toc212046527" w:history="1">
+          <w:hyperlink w:anchor="_Toc212118032" w:history="1">
             <w:r>
               <w:rPr>
                 <w:rStyle w:val="Hyperlink"/>
@@ -1267,7 +1483,7 @@
                 <w:noProof/>
                 <w:webHidden/>
               </w:rPr>
-              <w:instrText xml:space="preserve"> PAGEREF _Toc212046527 \h </w:instrText>
+              <w:instrText xml:space="preserve"> PAGEREF _Toc212118032 \h </w:instrText>
             </w:r>
             <w:r>
               <w:rPr>
@@ -1312,7 +1528,7 @@
               <w:lang w:eastAsia="en-IE"/>
             </w:rPr>
           </w:pPr>
-          <w:hyperlink w:anchor="_Toc212046528" w:history="1">
+          <w:hyperlink w:anchor="_Toc212118033" w:history="1">
             <w:r>
               <w:rPr>
                 <w:rStyle w:val="Hyperlink"/>
@@ -1339,7 +1555,7 @@
                 <w:noProof/>
                 <w:webHidden/>
               </w:rPr>
-              <w:instrText xml:space="preserve"> PAGEREF _Toc212046528 \h </w:instrText>
+              <w:instrText xml:space="preserve"> PAGEREF _Toc212118033 \h </w:instrText>
             </w:r>
             <w:r>
               <w:rPr>
@@ -1384,7 +1600,7 @@
               <w:lang w:eastAsia="en-IE"/>
             </w:rPr>
           </w:pPr>
-          <w:hyperlink w:anchor="_Toc212046529" w:history="1">
+          <w:hyperlink w:anchor="_Toc212118034" w:history="1">
             <w:r>
               <w:rPr>
                 <w:rStyle w:val="Hyperlink"/>
@@ -1411,7 +1627,7 @@
                 <w:noProof/>
                 <w:webHidden/>
               </w:rPr>
-              <w:instrText xml:space="preserve"> PAGEREF _Toc212046529 \h </w:instrText>
+              <w:instrText xml:space="preserve"> PAGEREF _Toc212118034 \h </w:instrText>
             </w:r>
             <w:r>
               <w:rPr>
@@ -1456,7 +1672,7 @@
               <w:lang w:eastAsia="en-IE"/>
             </w:rPr>
           </w:pPr>
-          <w:hyperlink w:anchor="_Toc212046530" w:history="1">
+          <w:hyperlink w:anchor="_Toc212118035" w:history="1">
             <w:r>
               <w:rPr>
                 <w:rStyle w:val="Hyperlink"/>
@@ -1483,7 +1699,7 @@
                 <w:noProof/>
                 <w:webHidden/>
               </w:rPr>
-              <w:instrText xml:space="preserve"> PAGEREF _Toc212046530 \h </w:instrText>
+              <w:instrText xml:space="preserve"> PAGEREF _Toc212118035 \h </w:instrText>
             </w:r>
             <w:r>
               <w:rPr>
@@ -1528,7 +1744,7 @@
               <w:lang w:eastAsia="en-IE"/>
             </w:rPr>
           </w:pPr>
-          <w:hyperlink w:anchor="_Toc212046531" w:history="1">
+          <w:hyperlink w:anchor="_Toc212118036" w:history="1">
             <w:r>
               <w:rPr>
                 <w:rStyle w:val="Hyperlink"/>
@@ -1555,7 +1771,7 @@
                 <w:noProof/>
                 <w:webHidden/>
               </w:rPr>
-              <w:instrText xml:space="preserve"> PAGEREF _Toc212046531 \h </w:instrText>
+              <w:instrText xml:space="preserve"> PAGEREF _Toc212118036 \h </w:instrText>
             </w:r>
             <w:r>
               <w:rPr>
@@ -1600,7 +1816,7 @@
               <w:lang w:eastAsia="en-IE"/>
             </w:rPr>
           </w:pPr>
-          <w:hyperlink w:anchor="_Toc212046532" w:history="1">
+          <w:hyperlink w:anchor="_Toc212118037" w:history="1">
             <w:r>
               <w:rPr>
                 <w:rStyle w:val="Hyperlink"/>
@@ -1627,7 +1843,7 @@
                 <w:noProof/>
                 <w:webHidden/>
               </w:rPr>
-              <w:instrText xml:space="preserve"> PAGEREF _Toc212046532 \h </w:instrText>
+              <w:instrText xml:space="preserve"> PAGEREF _Toc212118037 \h </w:instrText>
             </w:r>
             <w:r>
               <w:rPr>
@@ -1672,7 +1888,7 @@
               <w:lang w:eastAsia="en-IE"/>
             </w:rPr>
           </w:pPr>
-          <w:hyperlink w:anchor="_Toc212046533" w:history="1">
+          <w:hyperlink w:anchor="_Toc212118038" w:history="1">
             <w:r>
               <w:rPr>
                 <w:rStyle w:val="Hyperlink"/>
@@ -1699,7 +1915,7 @@
                 <w:noProof/>
                 <w:webHidden/>
               </w:rPr>
-              <w:instrText xml:space="preserve"> PAGEREF _Toc212046533 \h </w:instrText>
+              <w:instrText xml:space="preserve"> PAGEREF _Toc212118038 \h </w:instrText>
             </w:r>
             <w:r>
               <w:rPr>
@@ -1744,7 +1960,7 @@
               <w:lang w:eastAsia="en-IE"/>
             </w:rPr>
           </w:pPr>
-          <w:hyperlink w:anchor="_Toc212046534" w:history="1">
+          <w:hyperlink w:anchor="_Toc212118039" w:history="1">
             <w:r>
               <w:rPr>
                 <w:rStyle w:val="Hyperlink"/>
@@ -1771,7 +1987,7 @@
                 <w:noProof/>
                 <w:webHidden/>
               </w:rPr>
-              <w:instrText xml:space="preserve"> PAGEREF _Toc212046534 \h </w:instrText>
+              <w:instrText xml:space="preserve"> PAGEREF _Toc212118039 \h </w:instrText>
             </w:r>
             <w:r>
               <w:rPr>
@@ -1816,7 +2032,7 @@
               <w:lang w:eastAsia="en-IE"/>
             </w:rPr>
           </w:pPr>
-          <w:hyperlink w:anchor="_Toc212046535" w:history="1">
+          <w:hyperlink w:anchor="_Toc212118040" w:history="1">
             <w:r>
               <w:rPr>
                 <w:rStyle w:val="Hyperlink"/>
@@ -1843,7 +2059,7 @@
                 <w:noProof/>
                 <w:webHidden/>
               </w:rPr>
-              <w:instrText xml:space="preserve"> PAGEREF _Toc212046535 \h </w:instrText>
+              <w:instrText xml:space="preserve"> PAGEREF _Toc212118040 \h </w:instrText>
             </w:r>
             <w:r>
               <w:rPr>
@@ -1888,7 +2104,7 @@
               <w:lang w:eastAsia="en-IE"/>
             </w:rPr>
           </w:pPr>
-          <w:hyperlink w:anchor="_Toc212046536" w:history="1">
+          <w:hyperlink w:anchor="_Toc212118041" w:history="1">
             <w:r>
               <w:rPr>
                 <w:rStyle w:val="Hyperlink"/>
@@ -1915,7 +2131,7 @@
                 <w:noProof/>
                 <w:webHidden/>
               </w:rPr>
-              <w:instrText xml:space="preserve"> PAGEREF _Toc212046536 \h </w:instrText>
+              <w:instrText xml:space="preserve"> PAGEREF _Toc212118041 \h </w:instrText>
             </w:r>
             <w:r>
               <w:rPr>
@@ -1960,7 +2176,7 @@
               <w:lang w:eastAsia="en-IE"/>
             </w:rPr>
           </w:pPr>
-          <w:hyperlink w:anchor="_Toc212046537" w:history="1">
+          <w:hyperlink w:anchor="_Toc212118042" w:history="1">
             <w:r>
               <w:rPr>
                 <w:rStyle w:val="Hyperlink"/>
@@ -1987,7 +2203,7 @@
                 <w:noProof/>
                 <w:webHidden/>
               </w:rPr>
-              <w:instrText xml:space="preserve"> PAGEREF _Toc212046537 \h </w:instrText>
+              <w:instrText xml:space="preserve"> PAGEREF _Toc212118042 \h </w:instrText>
             </w:r>
             <w:r>
               <w:rPr>
@@ -2032,7 +2248,7 @@
               <w:lang w:eastAsia="en-IE"/>
             </w:rPr>
           </w:pPr>
-          <w:hyperlink w:anchor="_Toc212046538" w:history="1">
+          <w:hyperlink w:anchor="_Toc212118043" w:history="1">
             <w:r>
               <w:rPr>
                 <w:rStyle w:val="Hyperlink"/>
@@ -2059,7 +2275,7 @@
                 <w:noProof/>
                 <w:webHidden/>
               </w:rPr>
-              <w:instrText xml:space="preserve"> PAGEREF _Toc212046538 \h </w:instrText>
+              <w:instrText xml:space="preserve"> PAGEREF _Toc212118043 \h </w:instrText>
             </w:r>
             <w:r>
               <w:rPr>
@@ -2104,7 +2320,7 @@
               <w:lang w:eastAsia="en-IE"/>
             </w:rPr>
           </w:pPr>
-          <w:hyperlink w:anchor="_Toc212046539" w:history="1">
+          <w:hyperlink w:anchor="_Toc212118044" w:history="1">
             <w:r>
               <w:rPr>
                 <w:rStyle w:val="Hyperlink"/>
@@ -2131,7 +2347,7 @@
                 <w:noProof/>
                 <w:webHidden/>
               </w:rPr>
-              <w:instrText xml:space="preserve"> PAGEREF _Toc212046539 \h </w:instrText>
+              <w:instrText xml:space="preserve"> PAGEREF _Toc212118044 \h </w:instrText>
             </w:r>
             <w:r>
               <w:rPr>
@@ -2176,7 +2392,7 @@
               <w:lang w:eastAsia="en-IE"/>
             </w:rPr>
           </w:pPr>
-          <w:hyperlink w:anchor="_Toc212046540" w:history="1">
+          <w:hyperlink w:anchor="_Toc212118045" w:history="1">
             <w:r>
               <w:rPr>
                 <w:rStyle w:val="Hyperlink"/>
@@ -2203,7 +2419,7 @@
                 <w:noProof/>
                 <w:webHidden/>
               </w:rPr>
-              <w:instrText xml:space="preserve"> PAGEREF _Toc212046540 \h </w:instrText>
+              <w:instrText xml:space="preserve"> PAGEREF _Toc212118045 \h </w:instrText>
             </w:r>
             <w:r>
               <w:rPr>
@@ -2248,7 +2464,7 @@
               <w:lang w:eastAsia="en-IE"/>
             </w:rPr>
           </w:pPr>
-          <w:hyperlink w:anchor="_Toc212046541" w:history="1">
+          <w:hyperlink w:anchor="_Toc212118046" w:history="1">
             <w:r>
               <w:rPr>
                 <w:rStyle w:val="Hyperlink"/>
@@ -2275,7 +2491,7 @@
                 <w:noProof/>
                 <w:webHidden/>
               </w:rPr>
-              <w:instrText xml:space="preserve"> PAGEREF _Toc212046541 \h </w:instrText>
+              <w:instrText xml:space="preserve"> PAGEREF _Toc212118046 \h </w:instrText>
             </w:r>
             <w:r>
               <w:rPr>
@@ -2320,7 +2536,7 @@
               <w:lang w:eastAsia="en-IE"/>
             </w:rPr>
           </w:pPr>
-          <w:hyperlink w:anchor="_Toc212046542" w:history="1">
+          <w:hyperlink w:anchor="_Toc212118047" w:history="1">
             <w:r>
               <w:rPr>
                 <w:rStyle w:val="Hyperlink"/>
@@ -2347,7 +2563,7 @@
                 <w:noProof/>
                 <w:webHidden/>
               </w:rPr>
-              <w:instrText xml:space="preserve"> PAGEREF _Toc212046542 \h </w:instrText>
+              <w:instrText xml:space="preserve"> PAGEREF _Toc212118047 \h </w:instrText>
             </w:r>
             <w:r>
               <w:rPr>
@@ -2392,7 +2608,7 @@
               <w:lang w:eastAsia="en-IE"/>
             </w:rPr>
           </w:pPr>
-          <w:hyperlink w:anchor="_Toc212046543" w:history="1">
+          <w:hyperlink w:anchor="_Toc212118048" w:history="1">
             <w:r>
               <w:rPr>
                 <w:rStyle w:val="Hyperlink"/>
@@ -2419,7 +2635,7 @@
                 <w:noProof/>
                 <w:webHidden/>
               </w:rPr>
-              <w:instrText xml:space="preserve"> PAGEREF _Toc212046543 \h </w:instrText>
+              <w:instrText xml:space="preserve"> PAGEREF _Toc212118048 \h </w:instrText>
             </w:r>
             <w:r>
               <w:rPr>
@@ -2464,7 +2680,7 @@
               <w:lang w:eastAsia="en-IE"/>
             </w:rPr>
           </w:pPr>
-          <w:hyperlink w:anchor="_Toc212046544" w:history="1">
+          <w:hyperlink w:anchor="_Toc212118049" w:history="1">
             <w:r>
               <w:rPr>
                 <w:rStyle w:val="Hyperlink"/>
@@ -2491,7 +2707,7 @@
                 <w:noProof/>
                 <w:webHidden/>
               </w:rPr>
-              <w:instrText xml:space="preserve"> PAGEREF _Toc212046544 \h </w:instrText>
+              <w:instrText xml:space="preserve"> PAGEREF _Toc212118049 \h </w:instrText>
             </w:r>
             <w:r>
               <w:rPr>
@@ -2536,7 +2752,7 @@
               <w:lang w:eastAsia="en-IE"/>
             </w:rPr>
           </w:pPr>
-          <w:hyperlink w:anchor="_Toc212046545" w:history="1">
+          <w:hyperlink w:anchor="_Toc212118050" w:history="1">
             <w:r>
               <w:rPr>
                 <w:rStyle w:val="Hyperlink"/>
@@ -2563,7 +2779,7 @@
                 <w:noProof/>
                 <w:webHidden/>
               </w:rPr>
-              <w:instrText xml:space="preserve"> PAGEREF _Toc212046545 \h </w:instrText>
+              <w:instrText xml:space="preserve"> PAGEREF _Toc212118050 \h </w:instrText>
             </w:r>
             <w:r>
               <w:rPr>
@@ -2608,7 +2824,7 @@
               <w:lang w:eastAsia="en-IE"/>
             </w:rPr>
           </w:pPr>
-          <w:hyperlink w:anchor="_Toc212046546" w:history="1">
+          <w:hyperlink w:anchor="_Toc212118051" w:history="1">
             <w:r>
               <w:rPr>
                 <w:rStyle w:val="Hyperlink"/>
@@ -2635,7 +2851,7 @@
                 <w:noProof/>
                 <w:webHidden/>
               </w:rPr>
-              <w:instrText xml:space="preserve"> PAGEREF _Toc212046546 \h </w:instrText>
+              <w:instrText xml:space="preserve"> PAGEREF _Toc212118051 \h </w:instrText>
             </w:r>
             <w:r>
               <w:rPr>
@@ -2680,7 +2896,7 @@
               <w:lang w:eastAsia="en-IE"/>
             </w:rPr>
           </w:pPr>
-          <w:hyperlink w:anchor="_Toc212046547" w:history="1">
+          <w:hyperlink w:anchor="_Toc212118052" w:history="1">
             <w:r>
               <w:rPr>
                 <w:rStyle w:val="Hyperlink"/>
@@ -2707,7 +2923,7 @@
                 <w:noProof/>
                 <w:webHidden/>
               </w:rPr>
-              <w:instrText xml:space="preserve"> PAGEREF _Toc212046547 \h </w:instrText>
+              <w:instrText xml:space="preserve"> PAGEREF _Toc212118052 \h </w:instrText>
             </w:r>
             <w:r>
               <w:rPr>
@@ -2752,7 +2968,7 @@
               <w:lang w:eastAsia="en-IE"/>
             </w:rPr>
           </w:pPr>
-          <w:hyperlink w:anchor="_Toc212046548" w:history="1">
+          <w:hyperlink w:anchor="_Toc212118053" w:history="1">
             <w:r>
               <w:rPr>
                 <w:rStyle w:val="Hyperlink"/>
@@ -2779,7 +2995,7 @@
                 <w:noProof/>
                 <w:webHidden/>
               </w:rPr>
-              <w:instrText xml:space="preserve"> PAGEREF _Toc212046548 \h </w:instrText>
+              <w:instrText xml:space="preserve"> PAGEREF _Toc212118053 \h </w:instrText>
             </w:r>
             <w:r>
               <w:rPr>
@@ -2824,7 +3040,7 @@
               <w:lang w:eastAsia="en-IE"/>
             </w:rPr>
           </w:pPr>
-          <w:hyperlink w:anchor="_Toc212046549" w:history="1">
+          <w:hyperlink w:anchor="_Toc212118054" w:history="1">
             <w:r>
               <w:rPr>
                 <w:rStyle w:val="Hyperlink"/>
@@ -2851,7 +3067,7 @@
                 <w:noProof/>
                 <w:webHidden/>
               </w:rPr>
-              <w:instrText xml:space="preserve"> PAGEREF _Toc212046549 \h </w:instrText>
+              <w:instrText xml:space="preserve"> PAGEREF _Toc212118054 \h </w:instrText>
             </w:r>
             <w:r>
               <w:rPr>
@@ -2896,7 +3112,7 @@
               <w:lang w:eastAsia="en-IE"/>
             </w:rPr>
           </w:pPr>
-          <w:hyperlink w:anchor="_Toc212046550" w:history="1">
+          <w:hyperlink w:anchor="_Toc212118055" w:history="1">
             <w:r>
               <w:rPr>
                 <w:rStyle w:val="Hyperlink"/>
@@ -2923,7 +3139,7 @@
                 <w:noProof/>
                 <w:webHidden/>
               </w:rPr>
-              <w:instrText xml:space="preserve"> PAGEREF _Toc212046550 \h </w:instrText>
+              <w:instrText xml:space="preserve"> PAGEREF _Toc212118055 \h </w:instrText>
             </w:r>
             <w:r>
               <w:rPr>
@@ -2968,7 +3184,7 @@
               <w:lang w:eastAsia="en-IE"/>
             </w:rPr>
           </w:pPr>
-          <w:hyperlink w:anchor="_Toc212046551" w:history="1">
+          <w:hyperlink w:anchor="_Toc212118056" w:history="1">
             <w:r>
               <w:rPr>
                 <w:rStyle w:val="Hyperlink"/>
@@ -2995,7 +3211,7 @@
                 <w:noProof/>
                 <w:webHidden/>
               </w:rPr>
-              <w:instrText xml:space="preserve"> PAGEREF _Toc212046551 \h </w:instrText>
+              <w:instrText xml:space="preserve"> PAGEREF _Toc212118056 \h </w:instrText>
             </w:r>
             <w:r>
               <w:rPr>
@@ -3040,7 +3256,7 @@
               <w:lang w:eastAsia="en-IE"/>
             </w:rPr>
           </w:pPr>
-          <w:hyperlink w:anchor="_Toc212046552" w:history="1">
+          <w:hyperlink w:anchor="_Toc212118057" w:history="1">
             <w:r>
               <w:rPr>
                 <w:rStyle w:val="Hyperlink"/>
@@ -3067,7 +3283,7 @@
                 <w:noProof/>
                 <w:webHidden/>
               </w:rPr>
-              <w:instrText xml:space="preserve"> PAGEREF _Toc212046552 \h </w:instrText>
+              <w:instrText xml:space="preserve"> PAGEREF _Toc212118057 \h </w:instrText>
             </w:r>
             <w:r>
               <w:rPr>
@@ -3112,7 +3328,7 @@
               <w:lang w:eastAsia="en-IE"/>
             </w:rPr>
           </w:pPr>
-          <w:hyperlink w:anchor="_Toc212046553" w:history="1">
+          <w:hyperlink w:anchor="_Toc212118058" w:history="1">
             <w:r>
               <w:rPr>
                 <w:rStyle w:val="Hyperlink"/>
@@ -3139,7 +3355,7 @@
                 <w:noProof/>
                 <w:webHidden/>
               </w:rPr>
-              <w:instrText xml:space="preserve"> PAGEREF _Toc212046553 \h </w:instrText>
+              <w:instrText xml:space="preserve"> PAGEREF _Toc212118058 \h </w:instrText>
             </w:r>
             <w:r>
               <w:rPr>
@@ -3184,7 +3400,7 @@
               <w:lang w:eastAsia="en-IE"/>
             </w:rPr>
           </w:pPr>
-          <w:hyperlink w:anchor="_Toc212046554" w:history="1">
+          <w:hyperlink w:anchor="_Toc212118059" w:history="1">
             <w:r>
               <w:rPr>
                 <w:rStyle w:val="Hyperlink"/>
@@ -3211,7 +3427,7 @@
                 <w:noProof/>
                 <w:webHidden/>
               </w:rPr>
-              <w:instrText xml:space="preserve"> PAGEREF _Toc212046554 \h </w:instrText>
+              <w:instrText xml:space="preserve"> PAGEREF _Toc212118059 \h </w:instrText>
             </w:r>
             <w:r>
               <w:rPr>
@@ -3256,7 +3472,7 @@
               <w:lang w:eastAsia="en-IE"/>
             </w:rPr>
           </w:pPr>
-          <w:hyperlink w:anchor="_Toc212046555" w:history="1">
+          <w:hyperlink w:anchor="_Toc212118060" w:history="1">
             <w:r>
               <w:rPr>
                 <w:rStyle w:val="Hyperlink"/>
@@ -3283,7 +3499,7 @@
                 <w:noProof/>
                 <w:webHidden/>
               </w:rPr>
-              <w:instrText xml:space="preserve"> PAGEREF _Toc212046555 \h </w:instrText>
+              <w:instrText xml:space="preserve"> PAGEREF _Toc212118060 \h </w:instrText>
             </w:r>
             <w:r>
               <w:rPr>
@@ -3328,7 +3544,7 @@
               <w:lang w:eastAsia="en-IE"/>
             </w:rPr>
           </w:pPr>
-          <w:hyperlink w:anchor="_Toc212046556" w:history="1">
+          <w:hyperlink w:anchor="_Toc212118061" w:history="1">
             <w:r>
               <w:rPr>
                 <w:rStyle w:val="Hyperlink"/>
@@ -3355,7 +3571,7 @@
                 <w:noProof/>
                 <w:webHidden/>
               </w:rPr>
-              <w:instrText xml:space="preserve"> PAGEREF _Toc212046556 \h </w:instrText>
+              <w:instrText xml:space="preserve"> PAGEREF _Toc212118061 \h </w:instrText>
             </w:r>
             <w:r>
               <w:rPr>
@@ -3400,7 +3616,7 @@
               <w:lang w:eastAsia="en-IE"/>
             </w:rPr>
           </w:pPr>
-          <w:hyperlink w:anchor="_Toc212046557" w:history="1">
+          <w:hyperlink w:anchor="_Toc212118062" w:history="1">
             <w:r>
               <w:rPr>
                 <w:rStyle w:val="Hyperlink"/>
@@ -3427,7 +3643,7 @@
                 <w:noProof/>
                 <w:webHidden/>
               </w:rPr>
-              <w:instrText xml:space="preserve"> PAGEREF _Toc212046557 \h </w:instrText>
+              <w:instrText xml:space="preserve"> PAGEREF _Toc212118062 \h </w:instrText>
             </w:r>
             <w:r>
               <w:rPr>
@@ -3472,7 +3688,7 @@
               <w:lang w:eastAsia="en-IE"/>
             </w:rPr>
           </w:pPr>
-          <w:hyperlink w:anchor="_Toc212046558" w:history="1">
+          <w:hyperlink w:anchor="_Toc212118063" w:history="1">
             <w:r>
               <w:rPr>
                 <w:rStyle w:val="Hyperlink"/>
@@ -3499,7 +3715,7 @@
                 <w:noProof/>
                 <w:webHidden/>
               </w:rPr>
-              <w:instrText xml:space="preserve"> PAGEREF _Toc212046558 \h </w:instrText>
+              <w:instrText xml:space="preserve"> PAGEREF _Toc212118063 \h </w:instrText>
             </w:r>
             <w:r>
               <w:rPr>
@@ -3544,7 +3760,7 @@
               <w:lang w:eastAsia="en-IE"/>
             </w:rPr>
           </w:pPr>
-          <w:hyperlink w:anchor="_Toc212046559" w:history="1">
+          <w:hyperlink w:anchor="_Toc212118064" w:history="1">
             <w:r>
               <w:rPr>
                 <w:rStyle w:val="Hyperlink"/>
@@ -3571,7 +3787,7 @@
                 <w:noProof/>
                 <w:webHidden/>
               </w:rPr>
-              <w:instrText xml:space="preserve"> PAGEREF _Toc212046559 \h </w:instrText>
+              <w:instrText xml:space="preserve"> PAGEREF _Toc212118064 \h </w:instrText>
             </w:r>
             <w:r>
               <w:rPr>
@@ -3616,7 +3832,7 @@
               <w:lang w:eastAsia="en-IE"/>
             </w:rPr>
           </w:pPr>
-          <w:hyperlink w:anchor="_Toc212046560" w:history="1">
+          <w:hyperlink w:anchor="_Toc212118065" w:history="1">
             <w:r>
               <w:rPr>
                 <w:rStyle w:val="Hyperlink"/>
@@ -3643,7 +3859,7 @@
                 <w:noProof/>
                 <w:webHidden/>
               </w:rPr>
-              <w:instrText xml:space="preserve"> PAGEREF _Toc212046560 \h </w:instrText>
+              <w:instrText xml:space="preserve"> PAGEREF _Toc212118065 \h </w:instrText>
             </w:r>
             <w:r>
               <w:rPr>
@@ -3688,7 +3904,7 @@
               <w:lang w:eastAsia="en-IE"/>
             </w:rPr>
           </w:pPr>
-          <w:hyperlink w:anchor="_Toc212046561" w:history="1">
+          <w:hyperlink w:anchor="_Toc212118066" w:history="1">
             <w:r>
               <w:rPr>
                 <w:rStyle w:val="Hyperlink"/>
@@ -3715,7 +3931,7 @@
                 <w:noProof/>
                 <w:webHidden/>
               </w:rPr>
-              <w:instrText xml:space="preserve"> PAGEREF _Toc212046561 \h </w:instrText>
+              <w:instrText xml:space="preserve"> PAGEREF _Toc212118066 \h </w:instrText>
             </w:r>
             <w:r>
               <w:rPr>
@@ -3735,7 +3951,7 @@
                 <w:noProof/>
                 <w:webHidden/>
               </w:rPr>
-              <w:t>25</w:t>
+              <w:t>24</w:t>
             </w:r>
             <w:r>
               <w:rPr>
@@ -3760,7 +3976,7 @@
               <w:lang w:eastAsia="en-IE"/>
             </w:rPr>
           </w:pPr>
-          <w:hyperlink w:anchor="_Toc212046562" w:history="1">
+          <w:hyperlink w:anchor="_Toc212118067" w:history="1">
             <w:r>
               <w:rPr>
                 <w:rStyle w:val="Hyperlink"/>
@@ -3787,7 +4003,7 @@
                 <w:noProof/>
                 <w:webHidden/>
               </w:rPr>
-              <w:instrText xml:space="preserve"> PAGEREF _Toc212046562 \h </w:instrText>
+              <w:instrText xml:space="preserve"> PAGEREF _Toc212118067 \h </w:instrText>
             </w:r>
             <w:r>
               <w:rPr>
@@ -3807,7 +4023,7 @@
                 <w:noProof/>
                 <w:webHidden/>
               </w:rPr>
-              <w:t>26</w:t>
+              <w:t>25</w:t>
             </w:r>
             <w:r>
               <w:rPr>
@@ -3832,7 +4048,7 @@
               <w:lang w:eastAsia="en-IE"/>
             </w:rPr>
           </w:pPr>
-          <w:hyperlink w:anchor="_Toc212046563" w:history="1">
+          <w:hyperlink w:anchor="_Toc212118068" w:history="1">
             <w:r>
               <w:rPr>
                 <w:rStyle w:val="Hyperlink"/>
@@ -3859,7 +4075,7 @@
                 <w:noProof/>
                 <w:webHidden/>
               </w:rPr>
-              <w:instrText xml:space="preserve"> PAGEREF _Toc212046563 \h </w:instrText>
+              <w:instrText xml:space="preserve"> PAGEREF _Toc212118068 \h </w:instrText>
             </w:r>
             <w:r>
               <w:rPr>
@@ -3879,7 +4095,7 @@
                 <w:noProof/>
                 <w:webHidden/>
               </w:rPr>
-              <w:t>27</w:t>
+              <w:t>26</w:t>
             </w:r>
             <w:r>
               <w:rPr>
@@ -3904,7 +4120,7 @@
               <w:lang w:eastAsia="en-IE"/>
             </w:rPr>
           </w:pPr>
-          <w:hyperlink w:anchor="_Toc212046564" w:history="1">
+          <w:hyperlink w:anchor="_Toc212118069" w:history="1">
             <w:r>
               <w:rPr>
                 <w:rStyle w:val="Hyperlink"/>
@@ -3931,7 +4147,7 @@
                 <w:noProof/>
                 <w:webHidden/>
               </w:rPr>
-              <w:instrText xml:space="preserve"> PAGEREF _Toc212046564 \h </w:instrText>
+              <w:instrText xml:space="preserve"> PAGEREF _Toc212118069 \h </w:instrText>
             </w:r>
             <w:r>
               <w:rPr>
@@ -3951,7 +4167,7 @@
                 <w:noProof/>
                 <w:webHidden/>
               </w:rPr>
-              <w:t>28</w:t>
+              <w:t>27</w:t>
             </w:r>
             <w:r>
               <w:rPr>
@@ -3989,7 +4205,7 @@
           <w:color w:val="auto"/>
         </w:rPr>
       </w:pPr>
-      <w:bookmarkStart w:id="0" w:name="_Toc212046513"/>
+      <w:bookmarkStart w:id="0" w:name="_Toc212118015"/>
       <w:r>
         <w:rPr>
           <w:color w:val="auto"/>
@@ -4019,7 +4235,7 @@
           <w:color w:val="auto"/>
         </w:rPr>
       </w:pPr>
-      <w:bookmarkStart w:id="1" w:name="_Toc212046514"/>
+      <w:bookmarkStart w:id="1" w:name="_Toc212118016"/>
       <w:r>
         <w:rPr>
           <w:color w:val="auto"/>
@@ -4032,12 +4248,154 @@
     <w:p>
       <w:pPr>
         <w:spacing w:line="278" w:lineRule="auto"/>
+      </w:pPr>
+      <w:r>
+        <w:t>SETU Code Lab is a</w:t>
+      </w:r>
+      <w:r>
+        <w:t xml:space="preserve"> gamified</w:t>
+      </w:r>
+      <w:r>
+        <w:t xml:space="preserve"> in-browser study tool for students studying computing related courses at SETU and their lecturers. Its purpose is to help students study common coding concepts and help Lecturers conduct and grade student lab work. At its core, it is a repository of coding problems. Students can choose a problem from this repository and solve it in an in-browser code editor. Lecturers can create new problems and test cases and add them to the repository. They can also create class groups, add students to these class groups and assign problems to them so they can easily view all their student</w:t>
+      </w:r>
+      <w:r>
+        <w:t>’</w:t>
+      </w:r>
+      <w:r>
+        <w:t>s results.</w:t>
+      </w:r>
+    </w:p>
+    <w:p>
+      <w:pPr>
+        <w:pStyle w:val="Heading2"/>
+        <w:rPr>
+          <w:color w:val="000000" w:themeColor="text1"/>
+        </w:rPr>
+      </w:pPr>
+      <w:bookmarkStart w:id="2" w:name="_Toc212118017"/>
+      <w:r>
+        <w:rPr>
+          <w:color w:val="000000" w:themeColor="text1"/>
+        </w:rPr>
+        <w:t>Problem Statement</w:t>
+      </w:r>
+      <w:bookmarkEnd w:id="2"/>
+    </w:p>
+    <w:p>
+      <w:r>
+        <w:t>Today, it has become harder than ever for students to focus and take the time to understand the complex and abstract concepts required to succeed in computing related courses. In university students and lecturers often</w:t>
+      </w:r>
+      <w:r>
+        <w:t xml:space="preserve"> </w:t>
+      </w:r>
+      <w:r>
+        <w:t>wrestle with several different platforms and extensions</w:t>
+      </w:r>
+      <w:r>
+        <w:t xml:space="preserve"> just</w:t>
+      </w:r>
+      <w:r>
+        <w:t xml:space="preserve"> to conduct coding assignments or </w:t>
+      </w:r>
+      <w:r>
+        <w:t>study for upcoming coding exams</w:t>
+      </w:r>
+      <w:r>
+        <w:t>.</w:t>
+      </w:r>
+      <w:r>
+        <w:t xml:space="preserve"> This wastes student and lecturer time and sometimes causes students to lose focus and spend less time studying.</w:t>
+      </w:r>
+    </w:p>
+    <w:p>
+      <w:r>
+        <w:t xml:space="preserve"> First an Integrated Development Environment (IDE) is needed, sometimes the necessary extensions are needed</w:t>
+      </w:r>
+      <w:r>
+        <w:t xml:space="preserve"> </w:t>
+      </w:r>
+      <w:r>
+        <w:t xml:space="preserve">to use a specific language, and then a Learning Management System (LMS) such as Microsoft Teams, Blackboard, Google Classroom or Moodle is needed for giving students assignments, receiving submissions and allowing </w:t>
+      </w:r>
+      <w:r>
+        <w:t>l</w:t>
+      </w:r>
+      <w:r>
+        <w:t>ecturer</w:t>
+      </w:r>
+      <w:r>
+        <w:t>s</w:t>
+      </w:r>
+      <w:r>
+        <w:t xml:space="preserve"> to manually grade student work.</w:t>
+      </w:r>
+    </w:p>
+    <w:p>
+      <w:pPr>
+        <w:pStyle w:val="Heading2"/>
+        <w:rPr>
+          <w:color w:val="000000" w:themeColor="text1"/>
+        </w:rPr>
+      </w:pPr>
+      <w:bookmarkStart w:id="3" w:name="_Toc212118018"/>
+      <w:r>
+        <w:rPr>
+          <w:color w:val="000000" w:themeColor="text1"/>
+        </w:rPr>
+        <w:t>Value Proposition</w:t>
+      </w:r>
+      <w:bookmarkEnd w:id="3"/>
+    </w:p>
+    <w:p>
+      <w:r>
+        <w:t xml:space="preserve">SETU Code Lab aims to </w:t>
+      </w:r>
+      <w:r>
+        <w:t>motivate students to study through short, exam-focused coding problems and the use of some gamification elements. It also aims to eliminate some of the friction associated with conducting and grading lab work for lecturers</w:t>
+      </w:r>
+      <w:r>
+        <w:t>,</w:t>
+      </w:r>
+      <w:r>
+        <w:t xml:space="preserve"> by allowing them to assign c</w:t>
+      </w:r>
+      <w:r>
+        <w:t xml:space="preserve">oding problems to groups of students and automatically receive their results. </w:t>
+      </w:r>
+    </w:p>
+    <w:p>
+      <w:pPr>
+        <w:pStyle w:val="Heading2"/>
+        <w:rPr>
+          <w:color w:val="000000" w:themeColor="text1"/>
+        </w:rPr>
+      </w:pPr>
+      <w:bookmarkStart w:id="4" w:name="_Toc212118019"/>
+      <w:r>
+        <w:rPr>
+          <w:color w:val="000000" w:themeColor="text1"/>
+        </w:rPr>
+        <w:t>Research</w:t>
+      </w:r>
+      <w:bookmarkEnd w:id="4"/>
+    </w:p>
+    <w:p>
+      <w:pPr>
         <w:rPr>
           <w:rFonts w:asciiTheme="majorHAnsi" w:eastAsiaTheme="majorEastAsia" w:hAnsiTheme="majorHAnsi" w:cstheme="majorBidi"/>
-          <w:sz w:val="40"/>
-          <w:szCs w:val="40"/>
+          <w:sz w:val="32"/>
+          <w:szCs w:val="32"/>
         </w:rPr>
       </w:pPr>
+      <w:r>
+        <w:t>This document aims to answer some key design questions</w:t>
+      </w:r>
+      <w:r>
+        <w:t xml:space="preserve"> such as what front-end, back-end and database technologies are most suitable for this project. It will also look at how the system will handle student code submissions safely, how student submissions will be tested and graded, what gamification elements can be used to enhance the user experience and what similar platforms exist already.</w:t>
+      </w:r>
+      <w:r>
+        <w:br/>
+      </w:r>
       <w:r>
         <w:br w:type="page"/>
       </w:r>
@@ -4049,7 +4407,7 @@
           <w:color w:val="auto"/>
         </w:rPr>
       </w:pPr>
-      <w:bookmarkStart w:id="2" w:name="_Toc212046515"/>
+      <w:bookmarkStart w:id="5" w:name="_Toc212118020"/>
       <w:r>
         <w:rPr>
           <w:color w:val="auto"/>
@@ -4057,7 +4415,7 @@
         <w:lastRenderedPageBreak/>
         <w:t>Front-End</w:t>
       </w:r>
-      <w:bookmarkEnd w:id="2"/>
+      <w:bookmarkEnd w:id="5"/>
     </w:p>
     <w:p>
       <w:r>
@@ -4131,14 +4489,14 @@
           <w:color w:val="auto"/>
         </w:rPr>
       </w:pPr>
-      <w:bookmarkStart w:id="3" w:name="_Toc212046516"/>
+      <w:bookmarkStart w:id="6" w:name="_Toc212118021"/>
       <w:r>
         <w:rPr>
           <w:color w:val="auto"/>
         </w:rPr>
         <w:t>React</w:t>
       </w:r>
-      <w:bookmarkEnd w:id="3"/>
+      <w:bookmarkEnd w:id="6"/>
     </w:p>
     <w:p>
       <w:r>
@@ -4284,14 +4642,14 @@
           <w:color w:val="auto"/>
         </w:rPr>
       </w:pPr>
-      <w:bookmarkStart w:id="4" w:name="_Toc212046517"/>
+      <w:bookmarkStart w:id="7" w:name="_Toc212118022"/>
       <w:r>
         <w:rPr>
           <w:color w:val="auto"/>
         </w:rPr>
         <w:t>Angular</w:t>
       </w:r>
-      <w:bookmarkEnd w:id="4"/>
+      <w:bookmarkEnd w:id="7"/>
     </w:p>
     <w:p>
       <w:r>
@@ -4365,14 +4723,14 @@
           <w:color w:val="auto"/>
         </w:rPr>
       </w:pPr>
-      <w:bookmarkStart w:id="5" w:name="_Toc212046518"/>
+      <w:bookmarkStart w:id="8" w:name="_Toc212118023"/>
       <w:r>
         <w:rPr>
           <w:color w:val="auto"/>
         </w:rPr>
         <w:t>Vue</w:t>
       </w:r>
-      <w:bookmarkEnd w:id="5"/>
+      <w:bookmarkEnd w:id="8"/>
     </w:p>
     <w:p>
       <w:r>
@@ -4457,14 +4815,14 @@
           <w:color w:val="auto"/>
         </w:rPr>
       </w:pPr>
-      <w:bookmarkStart w:id="6" w:name="_Toc212046519"/>
+      <w:bookmarkStart w:id="9" w:name="_Toc212118024"/>
       <w:r>
         <w:rPr>
           <w:color w:val="auto"/>
         </w:rPr>
         <w:t>Django Template Language</w:t>
       </w:r>
-      <w:bookmarkEnd w:id="6"/>
+      <w:bookmarkEnd w:id="9"/>
     </w:p>
     <w:p>
       <w:r>
@@ -4547,14 +4905,14 @@
           <w:color w:val="auto"/>
         </w:rPr>
       </w:pPr>
-      <w:bookmarkStart w:id="7" w:name="_Toc212046520"/>
+      <w:bookmarkStart w:id="10" w:name="_Toc212118025"/>
       <w:r>
         <w:rPr>
           <w:color w:val="auto"/>
         </w:rPr>
         <w:t>Blazor</w:t>
       </w:r>
-      <w:bookmarkEnd w:id="7"/>
+      <w:bookmarkEnd w:id="10"/>
     </w:p>
     <w:p>
       <w:r>
@@ -4633,7 +4991,7 @@
           <w:color w:val="auto"/>
         </w:rPr>
       </w:pPr>
-      <w:bookmarkStart w:id="8" w:name="_Toc212046521"/>
+      <w:bookmarkStart w:id="11" w:name="_Toc212118026"/>
       <w:r>
         <w:rPr>
           <w:color w:val="auto"/>
@@ -4641,7 +4999,7 @@
         <w:lastRenderedPageBreak/>
         <w:t>Blade</w:t>
       </w:r>
-      <w:bookmarkEnd w:id="8"/>
+      <w:bookmarkEnd w:id="11"/>
     </w:p>
     <w:p>
       <w:r>
@@ -4724,14 +5082,14 @@
           <w:color w:val="auto"/>
         </w:rPr>
       </w:pPr>
-      <w:bookmarkStart w:id="9" w:name="_Toc212046522"/>
+      <w:bookmarkStart w:id="12" w:name="_Toc212118027"/>
       <w:r>
         <w:rPr>
           <w:color w:val="auto"/>
         </w:rPr>
         <w:t>Vite</w:t>
       </w:r>
-      <w:bookmarkEnd w:id="9"/>
+      <w:bookmarkEnd w:id="12"/>
     </w:p>
     <w:p>
       <w:r>
@@ -4805,10 +5163,13 @@
         <w:t xml:space="preserve"> </w:t>
       </w:r>
       <w:r>
-        <w:t xml:space="preserve">This can be used with any of the previously mentioned frameworks and </w:t>
-      </w:r>
-      <w:r>
-        <w:t>would be very useful for rapid development.</w:t>
+        <w:t>This can be used with any of the previously mentioned frameworks and</w:t>
+      </w:r>
+      <w:r>
+        <w:t xml:space="preserve"> is</w:t>
+      </w:r>
+      <w:r>
+        <w:t xml:space="preserve"> very useful for rapid development.</w:t>
       </w:r>
     </w:p>
     <w:p>
@@ -4818,14 +5179,14 @@
           <w:color w:val="auto"/>
         </w:rPr>
       </w:pPr>
-      <w:bookmarkStart w:id="10" w:name="_Toc212046523"/>
+      <w:bookmarkStart w:id="13" w:name="_Toc212118028"/>
       <w:r>
         <w:rPr>
           <w:color w:val="auto"/>
         </w:rPr>
         <w:t>TypeScript</w:t>
       </w:r>
-      <w:bookmarkEnd w:id="10"/>
+      <w:bookmarkEnd w:id="13"/>
     </w:p>
     <w:p>
       <w:r>
@@ -4898,7 +5259,7 @@
           <w:color w:val="auto"/>
         </w:rPr>
       </w:pPr>
-      <w:bookmarkStart w:id="11" w:name="_Toc212046524"/>
+      <w:bookmarkStart w:id="14" w:name="_Toc212118029"/>
       <w:r>
         <w:rPr>
           <w:color w:val="auto"/>
@@ -4911,7 +5272,7 @@
         </w:rPr>
         <w:t>CSS</w:t>
       </w:r>
-      <w:bookmarkEnd w:id="11"/>
+      <w:bookmarkEnd w:id="14"/>
     </w:p>
     <w:p>
       <w:pPr>
@@ -5010,14 +5371,14 @@
           <w:color w:val="auto"/>
         </w:rPr>
       </w:pPr>
-      <w:bookmarkStart w:id="12" w:name="_Toc212046525"/>
+      <w:bookmarkStart w:id="15" w:name="_Toc212118030"/>
       <w:r>
         <w:rPr>
           <w:color w:val="auto"/>
         </w:rPr>
         <w:t>Tailwind CSS</w:t>
       </w:r>
-      <w:bookmarkEnd w:id="12"/>
+      <w:bookmarkEnd w:id="15"/>
     </w:p>
     <w:p>
       <w:r>
@@ -5144,7 +5505,7 @@
           <w:color w:val="auto"/>
         </w:rPr>
       </w:pPr>
-      <w:bookmarkStart w:id="13" w:name="_Toc212046526"/>
+      <w:bookmarkStart w:id="16" w:name="_Toc212118031"/>
       <w:r>
         <w:rPr>
           <w:color w:val="auto"/>
@@ -5164,10 +5525,10 @@
         </w:rPr>
         <w:t>Technologies</w:t>
       </w:r>
-      <w:bookmarkEnd w:id="13"/>
-    </w:p>
-    <w:p>
-      <w:bookmarkStart w:id="14" w:name="_Hlk211416793"/>
+      <w:bookmarkEnd w:id="16"/>
+    </w:p>
+    <w:p>
+      <w:bookmarkStart w:id="17" w:name="_Hlk211416793"/>
       <w:r>
         <w:t xml:space="preserve">The </w:t>
       </w:r>
@@ -5180,7 +5541,7 @@
       <w:r>
         <w:t xml:space="preserve">, Vite, TypeScript, and SCSS. </w:t>
       </w:r>
-      <w:bookmarkEnd w:id="14"/>
+      <w:bookmarkEnd w:id="17"/>
     </w:p>
     <w:p>
       <w:r>
@@ -5317,7 +5678,7 @@
           <w:color w:val="auto"/>
         </w:rPr>
       </w:pPr>
-      <w:bookmarkStart w:id="15" w:name="_Toc212046527"/>
+      <w:bookmarkStart w:id="18" w:name="_Toc212118032"/>
       <w:r>
         <w:rPr>
           <w:color w:val="auto"/>
@@ -5325,7 +5686,7 @@
         <w:lastRenderedPageBreak/>
         <w:t>Back-End</w:t>
       </w:r>
-      <w:bookmarkEnd w:id="15"/>
+      <w:bookmarkEnd w:id="18"/>
     </w:p>
     <w:p>
       <w:r>
@@ -5359,14 +5720,14 @@
           <w:color w:val="auto"/>
         </w:rPr>
       </w:pPr>
-      <w:bookmarkStart w:id="16" w:name="_Toc212046528"/>
+      <w:bookmarkStart w:id="19" w:name="_Toc212118033"/>
       <w:r>
         <w:rPr>
           <w:color w:val="auto"/>
         </w:rPr>
         <w:t>Node.js</w:t>
       </w:r>
-      <w:bookmarkEnd w:id="16"/>
+      <w:bookmarkEnd w:id="19"/>
     </w:p>
     <w:p>
       <w:r>
@@ -5471,14 +5832,14 @@
           <w:color w:val="auto"/>
         </w:rPr>
       </w:pPr>
-      <w:bookmarkStart w:id="17" w:name="_Toc212046529"/>
+      <w:bookmarkStart w:id="20" w:name="_Toc212118034"/>
       <w:r>
         <w:rPr>
           <w:color w:val="auto"/>
         </w:rPr>
         <w:t>Express</w:t>
       </w:r>
-      <w:bookmarkEnd w:id="17"/>
+      <w:bookmarkEnd w:id="20"/>
     </w:p>
     <w:p>
       <w:r>
@@ -5531,14 +5892,14 @@
           <w:color w:val="auto"/>
         </w:rPr>
       </w:pPr>
-      <w:bookmarkStart w:id="18" w:name="_Toc212046530"/>
+      <w:bookmarkStart w:id="21" w:name="_Toc212118035"/>
       <w:r>
         <w:rPr>
           <w:color w:val="auto"/>
         </w:rPr>
         <w:t>Django</w:t>
       </w:r>
-      <w:bookmarkEnd w:id="18"/>
+      <w:bookmarkEnd w:id="21"/>
     </w:p>
     <w:p>
       <w:r>
@@ -5597,14 +5958,14 @@
           <w:color w:val="auto"/>
         </w:rPr>
       </w:pPr>
-      <w:bookmarkStart w:id="19" w:name="_Toc212046531"/>
+      <w:bookmarkStart w:id="22" w:name="_Toc212118036"/>
       <w:r>
         <w:rPr>
           <w:color w:val="auto"/>
         </w:rPr>
         <w:t>Flask</w:t>
       </w:r>
-      <w:bookmarkEnd w:id="19"/>
+      <w:bookmarkEnd w:id="22"/>
     </w:p>
     <w:p>
       <w:r>
@@ -5731,7 +6092,7 @@
           <w:color w:val="auto"/>
         </w:rPr>
       </w:pPr>
-      <w:bookmarkStart w:id="20" w:name="_Toc212046532"/>
+      <w:bookmarkStart w:id="23" w:name="_Toc212118037"/>
       <w:proofErr w:type="spellStart"/>
       <w:r>
         <w:rPr>
@@ -5739,7 +6100,7 @@
         </w:rPr>
         <w:t>FastAPI</w:t>
       </w:r>
-      <w:bookmarkEnd w:id="20"/>
+      <w:bookmarkEnd w:id="23"/>
       <w:proofErr w:type="spellEnd"/>
     </w:p>
     <w:p>
@@ -5844,7 +6205,7 @@
           <w:color w:val="auto"/>
         </w:rPr>
       </w:pPr>
-      <w:bookmarkStart w:id="21" w:name="_Toc212046533"/>
+      <w:bookmarkStart w:id="24" w:name="_Toc212118038"/>
       <w:r>
         <w:rPr>
           <w:color w:val="auto"/>
@@ -5852,7 +6213,7 @@
         <w:lastRenderedPageBreak/>
         <w:t>Laravel</w:t>
       </w:r>
-      <w:bookmarkEnd w:id="21"/>
+      <w:bookmarkEnd w:id="24"/>
     </w:p>
     <w:p>
       <w:r>
@@ -5932,7 +6293,7 @@
           <w:color w:val="auto"/>
         </w:rPr>
       </w:pPr>
-      <w:bookmarkStart w:id="22" w:name="_Toc212046534"/>
+      <w:bookmarkStart w:id="25" w:name="_Toc212118039"/>
       <w:r>
         <w:rPr>
           <w:color w:val="auto"/>
@@ -5957,7 +6318,7 @@
         </w:rPr>
         <w:t>ies</w:t>
       </w:r>
-      <w:bookmarkEnd w:id="22"/>
+      <w:bookmarkEnd w:id="25"/>
     </w:p>
     <w:p>
       <w:r>
@@ -6061,7 +6422,7 @@
           <w:color w:val="auto"/>
         </w:rPr>
       </w:pPr>
-      <w:bookmarkStart w:id="23" w:name="_Toc212046535"/>
+      <w:bookmarkStart w:id="26" w:name="_Toc212118040"/>
       <w:r>
         <w:rPr>
           <w:color w:val="auto"/>
@@ -6069,7 +6430,7 @@
         <w:lastRenderedPageBreak/>
         <w:t>Database</w:t>
       </w:r>
-      <w:bookmarkEnd w:id="23"/>
+      <w:bookmarkEnd w:id="26"/>
     </w:p>
     <w:p>
       <w:r>
@@ -6151,14 +6512,14 @@
           <w:color w:val="auto"/>
         </w:rPr>
       </w:pPr>
-      <w:bookmarkStart w:id="24" w:name="_Toc212046536"/>
+      <w:bookmarkStart w:id="27" w:name="_Toc212118041"/>
       <w:r>
         <w:rPr>
           <w:color w:val="auto"/>
         </w:rPr>
         <w:t>SQL Database Options</w:t>
       </w:r>
-      <w:bookmarkEnd w:id="24"/>
+      <w:bookmarkEnd w:id="27"/>
     </w:p>
     <w:p>
       <w:pPr>
@@ -6167,14 +6528,14 @@
           <w:color w:val="auto"/>
         </w:rPr>
       </w:pPr>
-      <w:bookmarkStart w:id="25" w:name="_Toc212046537"/>
+      <w:bookmarkStart w:id="28" w:name="_Toc212118042"/>
       <w:r>
         <w:rPr>
           <w:color w:val="auto"/>
         </w:rPr>
         <w:t>PostgreSQL</w:t>
       </w:r>
-      <w:bookmarkEnd w:id="25"/>
+      <w:bookmarkEnd w:id="28"/>
     </w:p>
     <w:p>
       <w:r>
@@ -6323,14 +6684,14 @@
           <w:color w:val="auto"/>
         </w:rPr>
       </w:pPr>
-      <w:bookmarkStart w:id="26" w:name="_Toc212046538"/>
+      <w:bookmarkStart w:id="29" w:name="_Toc212118043"/>
       <w:r>
         <w:rPr>
           <w:color w:val="auto"/>
         </w:rPr>
         <w:t>MariaDB</w:t>
       </w:r>
-      <w:bookmarkEnd w:id="26"/>
+      <w:bookmarkEnd w:id="29"/>
     </w:p>
     <w:p>
       <w:r>
@@ -6415,7 +6776,7 @@
           <w:color w:val="auto"/>
         </w:rPr>
       </w:pPr>
-      <w:bookmarkStart w:id="27" w:name="_Toc212046539"/>
+      <w:bookmarkStart w:id="30" w:name="_Toc212118044"/>
       <w:proofErr w:type="spellStart"/>
       <w:r>
         <w:rPr>
@@ -6423,7 +6784,7 @@
         </w:rPr>
         <w:t>Supabase</w:t>
       </w:r>
-      <w:bookmarkEnd w:id="27"/>
+      <w:bookmarkEnd w:id="30"/>
       <w:proofErr w:type="spellEnd"/>
     </w:p>
     <w:p>
@@ -6552,7 +6913,7 @@
           <w:color w:val="auto"/>
         </w:rPr>
       </w:pPr>
-      <w:bookmarkStart w:id="28" w:name="_Toc212046540"/>
+      <w:bookmarkStart w:id="31" w:name="_Toc212118045"/>
       <w:r>
         <w:rPr>
           <w:color w:val="auto"/>
@@ -6560,7 +6921,7 @@
         <w:lastRenderedPageBreak/>
         <w:t>NoSQL Database Options</w:t>
       </w:r>
-      <w:bookmarkEnd w:id="28"/>
+      <w:bookmarkEnd w:id="31"/>
     </w:p>
     <w:p>
       <w:pPr>
@@ -6569,14 +6930,14 @@
           <w:color w:val="auto"/>
         </w:rPr>
       </w:pPr>
-      <w:bookmarkStart w:id="29" w:name="_Toc212046541"/>
+      <w:bookmarkStart w:id="32" w:name="_Toc212118046"/>
       <w:r>
         <w:rPr>
           <w:color w:val="auto"/>
         </w:rPr>
         <w:t>MongoDB</w:t>
       </w:r>
-      <w:bookmarkEnd w:id="29"/>
+      <w:bookmarkEnd w:id="32"/>
     </w:p>
     <w:p>
       <w:r>
@@ -6680,14 +7041,14 @@
           <w:color w:val="auto"/>
         </w:rPr>
       </w:pPr>
-      <w:bookmarkStart w:id="30" w:name="_Toc212046542"/>
+      <w:bookmarkStart w:id="33" w:name="_Toc212118047"/>
       <w:r>
         <w:rPr>
           <w:color w:val="auto"/>
         </w:rPr>
         <w:t>Firebase</w:t>
       </w:r>
-      <w:bookmarkEnd w:id="30"/>
+      <w:bookmarkEnd w:id="33"/>
     </w:p>
     <w:p>
       <w:r>
@@ -6762,14 +7123,14 @@
           <w:color w:val="auto"/>
         </w:rPr>
       </w:pPr>
-      <w:bookmarkStart w:id="31" w:name="_Toc212046543"/>
+      <w:bookmarkStart w:id="34" w:name="_Toc212118048"/>
       <w:r>
         <w:rPr>
           <w:color w:val="auto"/>
         </w:rPr>
         <w:t>Selected Database</w:t>
       </w:r>
-      <w:bookmarkEnd w:id="31"/>
+      <w:bookmarkEnd w:id="34"/>
     </w:p>
     <w:p>
       <w:r>
@@ -6844,7 +7205,7 @@
           <w:color w:val="auto"/>
         </w:rPr>
       </w:pPr>
-      <w:bookmarkStart w:id="32" w:name="_Toc212046544"/>
+      <w:bookmarkStart w:id="35" w:name="_Toc212118049"/>
       <w:r>
         <w:rPr>
           <w:color w:val="auto"/>
@@ -6852,7 +7213,7 @@
         <w:lastRenderedPageBreak/>
         <w:t>Code Editors</w:t>
       </w:r>
-      <w:bookmarkEnd w:id="32"/>
+      <w:bookmarkEnd w:id="35"/>
     </w:p>
     <w:p>
       <w:pPr>
@@ -6897,14 +7258,14 @@
           <w:color w:val="auto"/>
         </w:rPr>
       </w:pPr>
-      <w:bookmarkStart w:id="33" w:name="_Toc212046545"/>
+      <w:bookmarkStart w:id="36" w:name="_Toc212118050"/>
       <w:r>
         <w:rPr>
           <w:color w:val="auto"/>
         </w:rPr>
         <w:t>Monaco</w:t>
       </w:r>
-      <w:bookmarkEnd w:id="33"/>
+      <w:bookmarkEnd w:id="36"/>
       <w:r>
         <w:rPr>
           <w:color w:val="auto"/>
@@ -7147,7 +7508,7 @@
           <w:color w:val="auto"/>
         </w:rPr>
       </w:pPr>
-      <w:bookmarkStart w:id="34" w:name="_Toc212046546"/>
+      <w:bookmarkStart w:id="37" w:name="_Toc212118051"/>
       <w:proofErr w:type="spellStart"/>
       <w:r>
         <w:rPr>
@@ -7156,7 +7517,7 @@
         <w:lastRenderedPageBreak/>
         <w:t>CodeMirror</w:t>
       </w:r>
-      <w:bookmarkEnd w:id="34"/>
+      <w:bookmarkEnd w:id="37"/>
       <w:proofErr w:type="spellEnd"/>
     </w:p>
     <w:p>
@@ -7460,7 +7821,7 @@
           <w:color w:val="auto"/>
         </w:rPr>
       </w:pPr>
-      <w:bookmarkStart w:id="35" w:name="_Toc212046547"/>
+      <w:bookmarkStart w:id="38" w:name="_Toc212118052"/>
       <w:r>
         <w:rPr>
           <w:color w:val="auto"/>
@@ -7468,7 +7829,7 @@
         <w:lastRenderedPageBreak/>
         <w:t>Ace</w:t>
       </w:r>
-      <w:bookmarkEnd w:id="35"/>
+      <w:bookmarkEnd w:id="38"/>
     </w:p>
     <w:p>
       <w:r>
@@ -7713,14 +8074,14 @@
           <w:color w:val="auto"/>
         </w:rPr>
       </w:pPr>
-      <w:bookmarkStart w:id="36" w:name="_Toc212046548"/>
+      <w:bookmarkStart w:id="39" w:name="_Toc212118053"/>
       <w:r>
         <w:rPr>
           <w:color w:val="auto"/>
         </w:rPr>
         <w:t>Selected Code Editor</w:t>
       </w:r>
-      <w:bookmarkEnd w:id="36"/>
+      <w:bookmarkEnd w:id="39"/>
     </w:p>
     <w:p>
       <w:proofErr w:type="spellStart"/>
@@ -7766,7 +8127,7 @@
           <w:color w:val="auto"/>
         </w:rPr>
       </w:pPr>
-      <w:bookmarkStart w:id="37" w:name="_Toc212046549"/>
+      <w:bookmarkStart w:id="40" w:name="_Toc212118054"/>
       <w:r>
         <w:rPr>
           <w:color w:val="auto"/>
@@ -7774,7 +8135,7 @@
         <w:lastRenderedPageBreak/>
         <w:t>Code Sandboxing</w:t>
       </w:r>
-      <w:bookmarkEnd w:id="37"/>
+      <w:bookmarkEnd w:id="40"/>
     </w:p>
     <w:p>
       <w:r>
@@ -7797,14 +8158,14 @@
           <w:color w:val="auto"/>
         </w:rPr>
       </w:pPr>
-      <w:bookmarkStart w:id="38" w:name="_Toc212046550"/>
+      <w:bookmarkStart w:id="41" w:name="_Toc212118055"/>
       <w:r>
         <w:rPr>
           <w:color w:val="auto"/>
         </w:rPr>
         <w:t>Judge0 API</w:t>
       </w:r>
-      <w:bookmarkEnd w:id="38"/>
+      <w:bookmarkEnd w:id="41"/>
     </w:p>
     <w:p>
       <w:r>
@@ -7946,14 +8307,14 @@
           <w:color w:val="auto"/>
         </w:rPr>
       </w:pPr>
-      <w:bookmarkStart w:id="39" w:name="_Toc212046551"/>
+      <w:bookmarkStart w:id="42" w:name="_Toc212118056"/>
       <w:r>
         <w:rPr>
           <w:color w:val="auto"/>
         </w:rPr>
         <w:t>Docker</w:t>
       </w:r>
-      <w:bookmarkEnd w:id="39"/>
+      <w:bookmarkEnd w:id="42"/>
     </w:p>
     <w:p>
       <w:r>
@@ -8222,7 +8583,7 @@
       <w:pPr>
         <w:pStyle w:val="Heading2"/>
       </w:pPr>
-      <w:bookmarkStart w:id="40" w:name="_Toc212046552"/>
+      <w:bookmarkStart w:id="43" w:name="_Toc212118057"/>
       <w:r>
         <w:rPr>
           <w:color w:val="auto"/>
@@ -8230,7 +8591,7 @@
         <w:lastRenderedPageBreak/>
         <w:t>Selected Code Sandboxing Technology</w:t>
       </w:r>
-      <w:bookmarkEnd w:id="40"/>
+      <w:bookmarkEnd w:id="43"/>
     </w:p>
     <w:p>
       <w:r>
@@ -8266,7 +8627,7 @@
           <w:color w:val="auto"/>
         </w:rPr>
       </w:pPr>
-      <w:bookmarkStart w:id="41" w:name="_Toc212046553"/>
+      <w:bookmarkStart w:id="44" w:name="_Toc212118058"/>
       <w:r>
         <w:rPr>
           <w:color w:val="auto"/>
@@ -8274,7 +8635,7 @@
         <w:lastRenderedPageBreak/>
         <w:t>Testing</w:t>
       </w:r>
-      <w:bookmarkEnd w:id="41"/>
+      <w:bookmarkEnd w:id="44"/>
     </w:p>
     <w:p>
       <w:r>
@@ -8348,14 +8709,14 @@
           <w:color w:val="auto"/>
         </w:rPr>
       </w:pPr>
-      <w:bookmarkStart w:id="42" w:name="_Toc212046554"/>
+      <w:bookmarkStart w:id="45" w:name="_Toc212118059"/>
       <w:r>
         <w:rPr>
           <w:color w:val="auto"/>
         </w:rPr>
         <w:t>Test Cases</w:t>
       </w:r>
-      <w:bookmarkEnd w:id="42"/>
+      <w:bookmarkEnd w:id="45"/>
     </w:p>
     <w:p>
       <w:r>
@@ -8684,7 +9045,7 @@
           <w:color w:val="auto"/>
         </w:rPr>
       </w:pPr>
-      <w:bookmarkStart w:id="43" w:name="_Toc212046555"/>
+      <w:bookmarkStart w:id="46" w:name="_Toc212118060"/>
       <w:r>
         <w:rPr>
           <w:color w:val="auto"/>
@@ -8692,7 +9053,7 @@
         <w:lastRenderedPageBreak/>
         <w:t>Benefits</w:t>
       </w:r>
-      <w:bookmarkEnd w:id="43"/>
+      <w:bookmarkEnd w:id="46"/>
     </w:p>
     <w:p>
       <w:r>
@@ -8718,7 +9079,7 @@
           <w:color w:val="auto"/>
         </w:rPr>
       </w:pPr>
-      <w:bookmarkStart w:id="44" w:name="_Toc212046556"/>
+      <w:bookmarkStart w:id="47" w:name="_Toc212118061"/>
       <w:r>
         <w:rPr>
           <w:color w:val="auto"/>
@@ -8726,7 +9087,7 @@
         <w:lastRenderedPageBreak/>
         <w:t>Gamification</w:t>
       </w:r>
-      <w:bookmarkEnd w:id="44"/>
+      <w:bookmarkEnd w:id="47"/>
     </w:p>
     <w:p>
       <w:r>
@@ -8999,7 +9360,7 @@
           <w:color w:val="auto"/>
         </w:rPr>
       </w:pPr>
-      <w:bookmarkStart w:id="45" w:name="_Toc212046557"/>
+      <w:bookmarkStart w:id="48" w:name="_Toc212118062"/>
       <w:r>
         <w:rPr>
           <w:color w:val="auto"/>
@@ -9007,7 +9368,7 @@
         <w:lastRenderedPageBreak/>
         <w:t>Similar Platforms</w:t>
       </w:r>
-      <w:bookmarkEnd w:id="45"/>
+      <w:bookmarkEnd w:id="48"/>
     </w:p>
     <w:p>
       <w:pPr>
@@ -9016,14 +9377,14 @@
           <w:color w:val="auto"/>
         </w:rPr>
       </w:pPr>
-      <w:bookmarkStart w:id="46" w:name="_Toc212046558"/>
+      <w:bookmarkStart w:id="49" w:name="_Toc212118063"/>
       <w:r>
         <w:rPr>
           <w:color w:val="auto"/>
         </w:rPr>
         <w:t>LeetCode</w:t>
       </w:r>
-      <w:bookmarkEnd w:id="46"/>
+      <w:bookmarkEnd w:id="49"/>
     </w:p>
     <w:p>
       <w:pPr>
@@ -9346,7 +9707,7 @@
           <w:color w:val="auto"/>
         </w:rPr>
       </w:pPr>
-      <w:bookmarkStart w:id="47" w:name="_Toc212046559"/>
+      <w:bookmarkStart w:id="50" w:name="_Toc212118064"/>
       <w:r>
         <w:rPr>
           <w:color w:val="auto"/>
@@ -9354,7 +9715,7 @@
         <w:lastRenderedPageBreak/>
         <w:t>HackerRank</w:t>
       </w:r>
-      <w:bookmarkEnd w:id="47"/>
+      <w:bookmarkEnd w:id="50"/>
     </w:p>
     <w:p>
       <w:pPr>
@@ -9525,7 +9886,7 @@
           <w:color w:val="auto"/>
         </w:rPr>
       </w:pPr>
-      <w:bookmarkStart w:id="48" w:name="_Toc212046560"/>
+      <w:bookmarkStart w:id="51" w:name="_Toc212118065"/>
       <w:r>
         <w:rPr>
           <w:color w:val="auto"/>
@@ -9533,7 +9894,7 @@
         <w:lastRenderedPageBreak/>
         <w:t>CodeWars</w:t>
       </w:r>
-      <w:bookmarkEnd w:id="48"/>
+      <w:bookmarkEnd w:id="51"/>
     </w:p>
     <w:p>
       <w:r>
@@ -9724,7 +10085,7 @@
           <w:noProof/>
         </w:rPr>
         <w:drawing>
-          <wp:inline distT="0" distB="0" distL="0" distR="0" wp14:anchorId="652613B8" wp14:editId="4853E3E6">
+          <wp:inline distT="0" distB="0" distL="0" distR="0" wp14:anchorId="652613B8" wp14:editId="23DBD8DE">
             <wp:extent cx="4038830" cy="2013586"/>
             <wp:effectExtent l="0" t="0" r="0" b="5715"/>
             <wp:docPr id="843022778" name="Picture 2"/>
@@ -9813,6 +10174,23 @@
     </w:p>
     <w:p>
       <w:pPr>
+        <w:pStyle w:val="Heading1"/>
+        <w:rPr>
+          <w:color w:val="auto"/>
+        </w:rPr>
+      </w:pPr>
+      <w:bookmarkStart w:id="52" w:name="_Toc212118066"/>
+      <w:r>
+        <w:rPr>
+          <w:color w:val="auto"/>
+        </w:rPr>
+        <w:lastRenderedPageBreak/>
+        <w:t>Conclusion</w:t>
+      </w:r>
+      <w:bookmarkEnd w:id="52"/>
+    </w:p>
+    <w:p>
+      <w:pPr>
         <w:spacing w:line="278" w:lineRule="auto"/>
         <w:rPr>
           <w:rFonts w:asciiTheme="majorHAnsi" w:eastAsiaTheme="majorEastAsia" w:hAnsiTheme="majorHAnsi" w:cstheme="majorBidi"/>
@@ -9821,7 +10199,6 @@
         </w:rPr>
       </w:pPr>
       <w:r>
-        <w:lastRenderedPageBreak/>
         <w:br w:type="page"/>
       </w:r>
     </w:p>
@@ -9832,15 +10209,15 @@
           <w:color w:val="auto"/>
         </w:rPr>
       </w:pPr>
-      <w:bookmarkStart w:id="49" w:name="_Toc212046561"/>
+      <w:bookmarkStart w:id="53" w:name="_Toc212118067"/>
       <w:r>
         <w:rPr>
           <w:color w:val="auto"/>
         </w:rPr>
         <w:lastRenderedPageBreak/>
-        <w:t>Conclusion</w:t>
-      </w:r>
-      <w:bookmarkEnd w:id="49"/>
+        <w:t>Appendix</w:t>
+      </w:r>
+      <w:bookmarkEnd w:id="53"/>
     </w:p>
     <w:p>
       <w:pPr>
@@ -9862,15 +10239,15 @@
           <w:color w:val="auto"/>
         </w:rPr>
       </w:pPr>
-      <w:bookmarkStart w:id="50" w:name="_Toc212046562"/>
+      <w:bookmarkStart w:id="54" w:name="_Toc212118068"/>
       <w:r>
         <w:rPr>
           <w:color w:val="auto"/>
         </w:rPr>
         <w:lastRenderedPageBreak/>
-        <w:t>Appendix</w:t>
-      </w:r>
-      <w:bookmarkEnd w:id="50"/>
+        <w:t>Glossary</w:t>
+      </w:r>
+      <w:bookmarkEnd w:id="54"/>
     </w:p>
     <w:p>
       <w:pPr>
@@ -9885,37 +10262,7 @@
         <w:br w:type="page"/>
       </w:r>
     </w:p>
-    <w:p>
-      <w:pPr>
-        <w:pStyle w:val="Heading1"/>
-        <w:rPr>
-          <w:color w:val="auto"/>
-        </w:rPr>
-      </w:pPr>
-      <w:bookmarkStart w:id="51" w:name="_Toc212046563"/>
-      <w:r>
-        <w:rPr>
-          <w:color w:val="auto"/>
-        </w:rPr>
-        <w:lastRenderedPageBreak/>
-        <w:t>Glossary</w:t>
-      </w:r>
-      <w:bookmarkEnd w:id="51"/>
-    </w:p>
-    <w:p>
-      <w:pPr>
-        <w:spacing w:line="278" w:lineRule="auto"/>
-        <w:rPr>
-          <w:rFonts w:asciiTheme="majorHAnsi" w:eastAsiaTheme="majorEastAsia" w:hAnsiTheme="majorHAnsi" w:cstheme="majorBidi"/>
-          <w:sz w:val="40"/>
-          <w:szCs w:val="40"/>
-        </w:rPr>
-      </w:pPr>
-      <w:r>
-        <w:br w:type="page"/>
-      </w:r>
-    </w:p>
-    <w:bookmarkStart w:id="52" w:name="_Toc212046564" w:displacedByCustomXml="next"/>
+    <w:bookmarkStart w:id="55" w:name="_Toc212118069" w:displacedByCustomXml="next"/>
     <w:sdt>
       <w:sdtPr>
         <w:rPr>
@@ -9944,7 +10291,7 @@
             </w:rPr>
             <w:t>Bibliography</w:t>
           </w:r>
-          <w:bookmarkEnd w:id="52"/>
+          <w:bookmarkEnd w:id="55"/>
         </w:p>
         <w:sdt>
           <w:sdtPr>
@@ -13858,6 +14205,256 @@
 </file>
 
 <file path=customXml/item1.xml><?xml version="1.0" encoding="utf-8"?>
+<p:properties xmlns:p="http://schemas.microsoft.com/office/2006/metadata/properties" xmlns:xsi="http://www.w3.org/2001/XMLSchema-instance" xmlns:pc="http://schemas.microsoft.com/office/infopath/2007/PartnerControls">
+  <documentManagement>
+    <_activity xmlns="d771323b-a791-478d-9b6d-73d514b85121" xsi:nil="true"/>
+  </documentManagement>
+</p:properties>
+</file>
+
+<file path=customXml/item2.xml><?xml version="1.0" encoding="utf-8"?>
+<ct:contentTypeSchema xmlns:ct="http://schemas.microsoft.com/office/2006/metadata/contentType" xmlns:ma="http://schemas.microsoft.com/office/2006/metadata/properties/metaAttributes" ct:_="" ma:_="" ma:contentTypeName="Document" ma:contentTypeID="0x010100306283214E9BE44C91F937894DD612A6" ma:contentTypeVersion="15" ma:contentTypeDescription="Create a new document." ma:contentTypeScope="" ma:versionID="4a87eb5e74377b26ce3e79e28ddaa0f0">
+  <xsd:schema xmlns:xsd="http://www.w3.org/2001/XMLSchema" xmlns:xs="http://www.w3.org/2001/XMLSchema" xmlns:p="http://schemas.microsoft.com/office/2006/metadata/properties" xmlns:ns3="d771323b-a791-478d-9b6d-73d514b85121" xmlns:ns4="26d13681-40f3-45ef-a4bd-75e70b9e3c47" targetNamespace="http://schemas.microsoft.com/office/2006/metadata/properties" ma:root="true" ma:fieldsID="dfd8faeeafbb013350e5ee8ad0ffd83b" ns3:_="" ns4:_="">
+    <xsd:import namespace="d771323b-a791-478d-9b6d-73d514b85121"/>
+    <xsd:import namespace="26d13681-40f3-45ef-a4bd-75e70b9e3c47"/>
+    <xsd:element name="properties">
+      <xsd:complexType>
+        <xsd:sequence>
+          <xsd:element name="documentManagement">
+            <xsd:complexType>
+              <xsd:all>
+                <xsd:element ref="ns3:MediaServiceMetadata" minOccurs="0"/>
+                <xsd:element ref="ns3:MediaServiceFastMetadata" minOccurs="0"/>
+                <xsd:element ref="ns3:MediaServiceObjectDetectorVersions" minOccurs="0"/>
+                <xsd:element ref="ns3:MediaServiceAutoTags" minOccurs="0"/>
+                <xsd:element ref="ns3:MediaServiceGenerationTime" minOccurs="0"/>
+                <xsd:element ref="ns3:MediaServiceEventHashCode" minOccurs="0"/>
+                <xsd:element ref="ns3:MediaServiceOCR" minOccurs="0"/>
+                <xsd:element ref="ns3:MediaServiceDateTaken" minOccurs="0"/>
+                <xsd:element ref="ns3:_activity" minOccurs="0"/>
+                <xsd:element ref="ns4:SharedWithUsers" minOccurs="0"/>
+                <xsd:element ref="ns4:SharedWithDetails" minOccurs="0"/>
+                <xsd:element ref="ns4:SharingHintHash" minOccurs="0"/>
+                <xsd:element ref="ns3:MediaServiceSearchProperties" minOccurs="0"/>
+                <xsd:element ref="ns3:MediaServiceSystemTags" minOccurs="0"/>
+                <xsd:element ref="ns3:MediaLengthInSeconds" minOccurs="0"/>
+              </xsd:all>
+            </xsd:complexType>
+          </xsd:element>
+        </xsd:sequence>
+      </xsd:complexType>
+    </xsd:element>
+  </xsd:schema>
+  <xsd:schema xmlns:xsd="http://www.w3.org/2001/XMLSchema" xmlns:xs="http://www.w3.org/2001/XMLSchema" xmlns:dms="http://schemas.microsoft.com/office/2006/documentManagement/types" xmlns:pc="http://schemas.microsoft.com/office/infopath/2007/PartnerControls" targetNamespace="d771323b-a791-478d-9b6d-73d514b85121" elementFormDefault="qualified">
+    <xsd:import namespace="http://schemas.microsoft.com/office/2006/documentManagement/types"/>
+    <xsd:import namespace="http://schemas.microsoft.com/office/infopath/2007/PartnerControls"/>
+    <xsd:element name="MediaServiceMetadata" ma:index="8" nillable="true" ma:displayName="MediaServiceMetadata" ma:hidden="true" ma:internalName="MediaServiceMetadata" ma:readOnly="true">
+      <xsd:simpleType>
+        <xsd:restriction base="dms:Note"/>
+      </xsd:simpleType>
+    </xsd:element>
+    <xsd:element name="MediaServiceFastMetadata" ma:index="9" nillable="true" ma:displayName="MediaServiceFastMetadata" ma:hidden="true" ma:internalName="MediaServiceFastMetadata" ma:readOnly="true">
+      <xsd:simpleType>
+        <xsd:restriction base="dms:Note"/>
+      </xsd:simpleType>
+    </xsd:element>
+    <xsd:element name="MediaServiceObjectDetectorVersions" ma:index="10" nillable="true" ma:displayName="MediaServiceObjectDetectorVersions" ma:hidden="true" ma:indexed="true" ma:internalName="MediaServiceObjectDetectorVersions" ma:readOnly="true">
+      <xsd:simpleType>
+        <xsd:restriction base="dms:Text"/>
+      </xsd:simpleType>
+    </xsd:element>
+    <xsd:element name="MediaServiceAutoTags" ma:index="11" nillable="true" ma:displayName="Tags" ma:internalName="MediaServiceAutoTags" ma:readOnly="true">
+      <xsd:simpleType>
+        <xsd:restriction base="dms:Text"/>
+      </xsd:simpleType>
+    </xsd:element>
+    <xsd:element name="MediaServiceGenerationTime" ma:index="12" nillable="true" ma:displayName="MediaServiceGenerationTime" ma:hidden="true" ma:internalName="MediaServiceGenerationTime" ma:readOnly="true">
+      <xsd:simpleType>
+        <xsd:restriction base="dms:Text"/>
+      </xsd:simpleType>
+    </xsd:element>
+    <xsd:element name="MediaServiceEventHashCode" ma:index="13" nillable="true" ma:displayName="MediaServiceEventHashCode" ma:hidden="true" ma:internalName="MediaServiceEventHashCode" ma:readOnly="true">
+      <xsd:simpleType>
+        <xsd:restriction base="dms:Text"/>
+      </xsd:simpleType>
+    </xsd:element>
+    <xsd:element name="MediaServiceOCR" ma:index="14" nillable="true" ma:displayName="Extracted Text" ma:internalName="MediaServiceOCR" ma:readOnly="true">
+      <xsd:simpleType>
+        <xsd:restriction base="dms:Note">
+          <xsd:maxLength value="255"/>
+        </xsd:restriction>
+      </xsd:simpleType>
+    </xsd:element>
+    <xsd:element name="MediaServiceDateTaken" ma:index="15" nillable="true" ma:displayName="MediaServiceDateTaken" ma:hidden="true" ma:indexed="true" ma:internalName="MediaServiceDateTaken" ma:readOnly="true">
+      <xsd:simpleType>
+        <xsd:restriction base="dms:Text"/>
+      </xsd:simpleType>
+    </xsd:element>
+    <xsd:element name="_activity" ma:index="16" nillable="true" ma:displayName="_activity" ma:hidden="true" ma:internalName="_activity">
+      <xsd:simpleType>
+        <xsd:restriction base="dms:Note"/>
+      </xsd:simpleType>
+    </xsd:element>
+    <xsd:element name="MediaServiceSearchProperties" ma:index="20" nillable="true" ma:displayName="MediaServiceSearchProperties" ma:hidden="true" ma:internalName="MediaServiceSearchProperties" ma:readOnly="true">
+      <xsd:simpleType>
+        <xsd:restriction base="dms:Note"/>
+      </xsd:simpleType>
+    </xsd:element>
+    <xsd:element name="MediaServiceSystemTags" ma:index="21" nillable="true" ma:displayName="MediaServiceSystemTags" ma:hidden="true" ma:internalName="MediaServiceSystemTags" ma:readOnly="true">
+      <xsd:simpleType>
+        <xsd:restriction base="dms:Note"/>
+      </xsd:simpleType>
+    </xsd:element>
+    <xsd:element name="MediaLengthInSeconds" ma:index="22" nillable="true" ma:displayName="MediaLengthInSeconds" ma:hidden="true" ma:internalName="MediaLengthInSeconds" ma:readOnly="true">
+      <xsd:simpleType>
+        <xsd:restriction base="dms:Unknown"/>
+      </xsd:simpleType>
+    </xsd:element>
+  </xsd:schema>
+  <xsd:schema xmlns:xsd="http://www.w3.org/2001/XMLSchema" xmlns:xs="http://www.w3.org/2001/XMLSchema" xmlns:dms="http://schemas.microsoft.com/office/2006/documentManagement/types" xmlns:pc="http://schemas.microsoft.com/office/infopath/2007/PartnerControls" targetNamespace="26d13681-40f3-45ef-a4bd-75e70b9e3c47" elementFormDefault="qualified">
+    <xsd:import namespace="http://schemas.microsoft.com/office/2006/documentManagement/types"/>
+    <xsd:import namespace="http://schemas.microsoft.com/office/infopath/2007/PartnerControls"/>
+    <xsd:element name="SharedWithUsers" ma:index="17" nillable="true" ma:displayName="Shared With" ma:internalName="SharedWithUsers" ma:readOnly="true">
+      <xsd:complexType>
+        <xsd:complexContent>
+          <xsd:extension base="dms:UserMulti">
+            <xsd:sequence>
+              <xsd:element name="UserInfo" minOccurs="0" maxOccurs="unbounded">
+                <xsd:complexType>
+                  <xsd:sequence>
+                    <xsd:element name="DisplayName" type="xsd:string" minOccurs="0"/>
+                    <xsd:element name="AccountId" type="dms:UserId" minOccurs="0" nillable="true"/>
+                    <xsd:element name="AccountType" type="xsd:string" minOccurs="0"/>
+                  </xsd:sequence>
+                </xsd:complexType>
+              </xsd:element>
+            </xsd:sequence>
+          </xsd:extension>
+        </xsd:complexContent>
+      </xsd:complexType>
+    </xsd:element>
+    <xsd:element name="SharedWithDetails" ma:index="18" nillable="true" ma:displayName="Shared With Details" ma:internalName="SharedWithDetails" ma:readOnly="true">
+      <xsd:simpleType>
+        <xsd:restriction base="dms:Note">
+          <xsd:maxLength value="255"/>
+        </xsd:restriction>
+      </xsd:simpleType>
+    </xsd:element>
+    <xsd:element name="SharingHintHash" ma:index="19" nillable="true" ma:displayName="Sharing Hint Hash" ma:hidden="true" ma:internalName="SharingHintHash" ma:readOnly="true">
+      <xsd:simpleType>
+        <xsd:restriction base="dms:Text"/>
+      </xsd:simpleType>
+    </xsd:element>
+  </xsd:schema>
+  <xsd:schema xmlns="http://schemas.openxmlformats.org/package/2006/metadata/core-properties" xmlns:xsd="http://www.w3.org/2001/XMLSchema" xmlns:xsi="http://www.w3.org/2001/XMLSchema-instance" xmlns:dc="http://purl.org/dc/elements/1.1/" xmlns:dcterms="http://purl.org/dc/terms/" xmlns:odoc="http://schemas.microsoft.com/internal/obd" targetNamespace="http://schemas.openxmlformats.org/package/2006/metadata/core-properties" elementFormDefault="qualified" attributeFormDefault="unqualified" blockDefault="#all">
+    <xsd:import namespace="http://purl.org/dc/elements/1.1/" schemaLocation="http://dublincore.org/schemas/xmls/qdc/2003/04/02/dc.xsd"/>
+    <xsd:import namespace="http://purl.org/dc/terms/" schemaLocation="http://dublincore.org/schemas/xmls/qdc/2003/04/02/dcterms.xsd"/>
+    <xsd:element name="coreProperties" type="CT_coreProperties"/>
+    <xsd:complexType name="CT_coreProperties">
+      <xsd:all>
+        <xsd:element ref="dc:creator" minOccurs="0" maxOccurs="1"/>
+        <xsd:element ref="dcterms:created" minOccurs="0" maxOccurs="1"/>
+        <xsd:element ref="dc:identifier" minOccurs="0" maxOccurs="1"/>
+        <xsd:element name="contentType" minOccurs="0" maxOccurs="1" type="xsd:string" ma:index="0" ma:displayName="Content Type"/>
+        <xsd:element ref="dc:title" minOccurs="0" maxOccurs="1" ma:index="4" ma:displayName="Title"/>
+        <xsd:element ref="dc:subject" minOccurs="0" maxOccurs="1"/>
+        <xsd:element ref="dc:description" minOccurs="0" maxOccurs="1"/>
+        <xsd:element name="keywords" minOccurs="0" maxOccurs="1" type="xsd:string"/>
+        <xsd:element ref="dc:language" minOccurs="0" maxOccurs="1"/>
+        <xsd:element name="category" minOccurs="0" maxOccurs="1" type="xsd:string"/>
+        <xsd:element name="version" minOccurs="0" maxOccurs="1" type="xsd:string"/>
+        <xsd:element name="revision" minOccurs="0" maxOccurs="1" type="xsd:string">
+          <xsd:annotation>
+            <xsd:documentation>
+                        This value indicates the number of saves or revisions. The application is responsible for updating this value after each revision.
+                    </xsd:documentation>
+          </xsd:annotation>
+        </xsd:element>
+        <xsd:element name="lastModifiedBy" minOccurs="0" maxOccurs="1" type="xsd:string"/>
+        <xsd:element ref="dcterms:modified" minOccurs="0" maxOccurs="1"/>
+        <xsd:element name="contentStatus" minOccurs="0" maxOccurs="1" type="xsd:string"/>
+      </xsd:all>
+    </xsd:complexType>
+  </xsd:schema>
+  <xs:schema xmlns:pc="http://schemas.microsoft.com/office/infopath/2007/PartnerControls" xmlns:xs="http://www.w3.org/2001/XMLSchema" targetNamespace="http://schemas.microsoft.com/office/infopath/2007/PartnerControls" elementFormDefault="qualified" attributeFormDefault="unqualified">
+    <xs:element name="Person">
+      <xs:complexType>
+        <xs:sequence>
+          <xs:element ref="pc:DisplayName" minOccurs="0"/>
+          <xs:element ref="pc:AccountId" minOccurs="0"/>
+          <xs:element ref="pc:AccountType" minOccurs="0"/>
+        </xs:sequence>
+      </xs:complexType>
+    </xs:element>
+    <xs:element name="DisplayName" type="xs:string"/>
+    <xs:element name="AccountId" type="xs:string"/>
+    <xs:element name="AccountType" type="xs:string"/>
+    <xs:element name="BDCAssociatedEntity">
+      <xs:complexType>
+        <xs:sequence>
+          <xs:element ref="pc:BDCEntity" minOccurs="0" maxOccurs="unbounded"/>
+        </xs:sequence>
+        <xs:attribute ref="pc:EntityNamespace"/>
+        <xs:attribute ref="pc:EntityName"/>
+        <xs:attribute ref="pc:SystemInstanceName"/>
+        <xs:attribute ref="pc:AssociationName"/>
+      </xs:complexType>
+    </xs:element>
+    <xs:attribute name="EntityNamespace" type="xs:string"/>
+    <xs:attribute name="EntityName" type="xs:string"/>
+    <xs:attribute name="SystemInstanceName" type="xs:string"/>
+    <xs:attribute name="AssociationName" type="xs:string"/>
+    <xs:element name="BDCEntity">
+      <xs:complexType>
+        <xs:sequence>
+          <xs:element ref="pc:EntityDisplayName" minOccurs="0"/>
+          <xs:element ref="pc:EntityInstanceReference" minOccurs="0"/>
+          <xs:element ref="pc:EntityId1" minOccurs="0"/>
+          <xs:element ref="pc:EntityId2" minOccurs="0"/>
+          <xs:element ref="pc:EntityId3" minOccurs="0"/>
+          <xs:element ref="pc:EntityId4" minOccurs="0"/>
+          <xs:element ref="pc:EntityId5" minOccurs="0"/>
+        </xs:sequence>
+      </xs:complexType>
+    </xs:element>
+    <xs:element name="EntityDisplayName" type="xs:string"/>
+    <xs:element name="EntityInstanceReference" type="xs:string"/>
+    <xs:element name="EntityId1" type="xs:string"/>
+    <xs:element name="EntityId2" type="xs:string"/>
+    <xs:element name="EntityId3" type="xs:string"/>
+    <xs:element name="EntityId4" type="xs:string"/>
+    <xs:element name="EntityId5" type="xs:string"/>
+    <xs:element name="Terms">
+      <xs:complexType>
+        <xs:sequence>
+          <xs:element ref="pc:TermInfo" minOccurs="0" maxOccurs="unbounded"/>
+        </xs:sequence>
+      </xs:complexType>
+    </xs:element>
+    <xs:element name="TermInfo">
+      <xs:complexType>
+        <xs:sequence>
+          <xs:element ref="pc:TermName" minOccurs="0"/>
+          <xs:element ref="pc:TermId" minOccurs="0"/>
+        </xs:sequence>
+      </xs:complexType>
+    </xs:element>
+    <xs:element name="TermName" type="xs:string"/>
+    <xs:element name="TermId" type="xs:string"/>
+  </xs:schema>
+</ct:contentTypeSchema>
+</file>
+
+<file path=customXml/item3.xml><?xml version="1.0" encoding="utf-8"?>
+<?mso-contentType ?>
+<FormTemplates xmlns="http://schemas.microsoft.com/sharepoint/v3/contenttype/forms">
+  <Display>DocumentLibraryForm</Display>
+  <Edit>DocumentLibraryForm</Edit>
+  <New>DocumentLibraryForm</New>
+</FormTemplates>
+</file>
+
+<file path=customXml/item4.xml><?xml version="1.0" encoding="utf-8"?>
 <b:Sources xmlns:b="http://schemas.openxmlformats.org/officeDocument/2006/bibliography" xmlns="http://schemas.openxmlformats.org/officeDocument/2006/bibliography" SelectedStyle="\HarvardAnglia2008OfficeOnline.xsl" StyleName="Harvard - Anglia" Version="2008">
   <b:Source>
     <b:Tag>Met251</b:Tag>
@@ -14769,273 +15366,17 @@
 </b:Sources>
 </file>
 
-<file path=customXml/item2.xml><?xml version="1.0" encoding="utf-8"?>
-<?mso-contentType ?>
-<FormTemplates xmlns="http://schemas.microsoft.com/sharepoint/v3/contenttype/forms">
-  <Display>DocumentLibraryForm</Display>
-  <Edit>DocumentLibraryForm</Edit>
-  <New>DocumentLibraryForm</New>
-</FormTemplates>
-</file>
-
-<file path=customXml/item3.xml><?xml version="1.0" encoding="utf-8"?>
-<ct:contentTypeSchema xmlns:ct="http://schemas.microsoft.com/office/2006/metadata/contentType" xmlns:ma="http://schemas.microsoft.com/office/2006/metadata/properties/metaAttributes" ct:_="" ma:_="" ma:contentTypeName="Document" ma:contentTypeID="0x010100306283214E9BE44C91F937894DD612A6" ma:contentTypeVersion="15" ma:contentTypeDescription="Create a new document." ma:contentTypeScope="" ma:versionID="4a87eb5e74377b26ce3e79e28ddaa0f0">
-  <xsd:schema xmlns:xsd="http://www.w3.org/2001/XMLSchema" xmlns:xs="http://www.w3.org/2001/XMLSchema" xmlns:p="http://schemas.microsoft.com/office/2006/metadata/properties" xmlns:ns3="d771323b-a791-478d-9b6d-73d514b85121" xmlns:ns4="26d13681-40f3-45ef-a4bd-75e70b9e3c47" targetNamespace="http://schemas.microsoft.com/office/2006/metadata/properties" ma:root="true" ma:fieldsID="dfd8faeeafbb013350e5ee8ad0ffd83b" ns3:_="" ns4:_="">
-    <xsd:import namespace="d771323b-a791-478d-9b6d-73d514b85121"/>
-    <xsd:import namespace="26d13681-40f3-45ef-a4bd-75e70b9e3c47"/>
-    <xsd:element name="properties">
-      <xsd:complexType>
-        <xsd:sequence>
-          <xsd:element name="documentManagement">
-            <xsd:complexType>
-              <xsd:all>
-                <xsd:element ref="ns3:MediaServiceMetadata" minOccurs="0"/>
-                <xsd:element ref="ns3:MediaServiceFastMetadata" minOccurs="0"/>
-                <xsd:element ref="ns3:MediaServiceObjectDetectorVersions" minOccurs="0"/>
-                <xsd:element ref="ns3:MediaServiceAutoTags" minOccurs="0"/>
-                <xsd:element ref="ns3:MediaServiceGenerationTime" minOccurs="0"/>
-                <xsd:element ref="ns3:MediaServiceEventHashCode" minOccurs="0"/>
-                <xsd:element ref="ns3:MediaServiceOCR" minOccurs="0"/>
-                <xsd:element ref="ns3:MediaServiceDateTaken" minOccurs="0"/>
-                <xsd:element ref="ns3:_activity" minOccurs="0"/>
-                <xsd:element ref="ns4:SharedWithUsers" minOccurs="0"/>
-                <xsd:element ref="ns4:SharedWithDetails" minOccurs="0"/>
-                <xsd:element ref="ns4:SharingHintHash" minOccurs="0"/>
-                <xsd:element ref="ns3:MediaServiceSearchProperties" minOccurs="0"/>
-                <xsd:element ref="ns3:MediaServiceSystemTags" minOccurs="0"/>
-                <xsd:element ref="ns3:MediaLengthInSeconds" minOccurs="0"/>
-              </xsd:all>
-            </xsd:complexType>
-          </xsd:element>
-        </xsd:sequence>
-      </xsd:complexType>
-    </xsd:element>
-  </xsd:schema>
-  <xsd:schema xmlns:xsd="http://www.w3.org/2001/XMLSchema" xmlns:xs="http://www.w3.org/2001/XMLSchema" xmlns:dms="http://schemas.microsoft.com/office/2006/documentManagement/types" xmlns:pc="http://schemas.microsoft.com/office/infopath/2007/PartnerControls" targetNamespace="d771323b-a791-478d-9b6d-73d514b85121" elementFormDefault="qualified">
-    <xsd:import namespace="http://schemas.microsoft.com/office/2006/documentManagement/types"/>
-    <xsd:import namespace="http://schemas.microsoft.com/office/infopath/2007/PartnerControls"/>
-    <xsd:element name="MediaServiceMetadata" ma:index="8" nillable="true" ma:displayName="MediaServiceMetadata" ma:hidden="true" ma:internalName="MediaServiceMetadata" ma:readOnly="true">
-      <xsd:simpleType>
-        <xsd:restriction base="dms:Note"/>
-      </xsd:simpleType>
-    </xsd:element>
-    <xsd:element name="MediaServiceFastMetadata" ma:index="9" nillable="true" ma:displayName="MediaServiceFastMetadata" ma:hidden="true" ma:internalName="MediaServiceFastMetadata" ma:readOnly="true">
-      <xsd:simpleType>
-        <xsd:restriction base="dms:Note"/>
-      </xsd:simpleType>
-    </xsd:element>
-    <xsd:element name="MediaServiceObjectDetectorVersions" ma:index="10" nillable="true" ma:displayName="MediaServiceObjectDetectorVersions" ma:hidden="true" ma:indexed="true" ma:internalName="MediaServiceObjectDetectorVersions" ma:readOnly="true">
-      <xsd:simpleType>
-        <xsd:restriction base="dms:Text"/>
-      </xsd:simpleType>
-    </xsd:element>
-    <xsd:element name="MediaServiceAutoTags" ma:index="11" nillable="true" ma:displayName="Tags" ma:internalName="MediaServiceAutoTags" ma:readOnly="true">
-      <xsd:simpleType>
-        <xsd:restriction base="dms:Text"/>
-      </xsd:simpleType>
-    </xsd:element>
-    <xsd:element name="MediaServiceGenerationTime" ma:index="12" nillable="true" ma:displayName="MediaServiceGenerationTime" ma:hidden="true" ma:internalName="MediaServiceGenerationTime" ma:readOnly="true">
-      <xsd:simpleType>
-        <xsd:restriction base="dms:Text"/>
-      </xsd:simpleType>
-    </xsd:element>
-    <xsd:element name="MediaServiceEventHashCode" ma:index="13" nillable="true" ma:displayName="MediaServiceEventHashCode" ma:hidden="true" ma:internalName="MediaServiceEventHashCode" ma:readOnly="true">
-      <xsd:simpleType>
-        <xsd:restriction base="dms:Text"/>
-      </xsd:simpleType>
-    </xsd:element>
-    <xsd:element name="MediaServiceOCR" ma:index="14" nillable="true" ma:displayName="Extracted Text" ma:internalName="MediaServiceOCR" ma:readOnly="true">
-      <xsd:simpleType>
-        <xsd:restriction base="dms:Note">
-          <xsd:maxLength value="255"/>
-        </xsd:restriction>
-      </xsd:simpleType>
-    </xsd:element>
-    <xsd:element name="MediaServiceDateTaken" ma:index="15" nillable="true" ma:displayName="MediaServiceDateTaken" ma:hidden="true" ma:indexed="true" ma:internalName="MediaServiceDateTaken" ma:readOnly="true">
-      <xsd:simpleType>
-        <xsd:restriction base="dms:Text"/>
-      </xsd:simpleType>
-    </xsd:element>
-    <xsd:element name="_activity" ma:index="16" nillable="true" ma:displayName="_activity" ma:hidden="true" ma:internalName="_activity">
-      <xsd:simpleType>
-        <xsd:restriction base="dms:Note"/>
-      </xsd:simpleType>
-    </xsd:element>
-    <xsd:element name="MediaServiceSearchProperties" ma:index="20" nillable="true" ma:displayName="MediaServiceSearchProperties" ma:hidden="true" ma:internalName="MediaServiceSearchProperties" ma:readOnly="true">
-      <xsd:simpleType>
-        <xsd:restriction base="dms:Note"/>
-      </xsd:simpleType>
-    </xsd:element>
-    <xsd:element name="MediaServiceSystemTags" ma:index="21" nillable="true" ma:displayName="MediaServiceSystemTags" ma:hidden="true" ma:internalName="MediaServiceSystemTags" ma:readOnly="true">
-      <xsd:simpleType>
-        <xsd:restriction base="dms:Note"/>
-      </xsd:simpleType>
-    </xsd:element>
-    <xsd:element name="MediaLengthInSeconds" ma:index="22" nillable="true" ma:displayName="MediaLengthInSeconds" ma:hidden="true" ma:internalName="MediaLengthInSeconds" ma:readOnly="true">
-      <xsd:simpleType>
-        <xsd:restriction base="dms:Unknown"/>
-      </xsd:simpleType>
-    </xsd:element>
-  </xsd:schema>
-  <xsd:schema xmlns:xsd="http://www.w3.org/2001/XMLSchema" xmlns:xs="http://www.w3.org/2001/XMLSchema" xmlns:dms="http://schemas.microsoft.com/office/2006/documentManagement/types" xmlns:pc="http://schemas.microsoft.com/office/infopath/2007/PartnerControls" targetNamespace="26d13681-40f3-45ef-a4bd-75e70b9e3c47" elementFormDefault="qualified">
-    <xsd:import namespace="http://schemas.microsoft.com/office/2006/documentManagement/types"/>
-    <xsd:import namespace="http://schemas.microsoft.com/office/infopath/2007/PartnerControls"/>
-    <xsd:element name="SharedWithUsers" ma:index="17" nillable="true" ma:displayName="Shared With" ma:internalName="SharedWithUsers" ma:readOnly="true">
-      <xsd:complexType>
-        <xsd:complexContent>
-          <xsd:extension base="dms:UserMulti">
-            <xsd:sequence>
-              <xsd:element name="UserInfo" minOccurs="0" maxOccurs="unbounded">
-                <xsd:complexType>
-                  <xsd:sequence>
-                    <xsd:element name="DisplayName" type="xsd:string" minOccurs="0"/>
-                    <xsd:element name="AccountId" type="dms:UserId" minOccurs="0" nillable="true"/>
-                    <xsd:element name="AccountType" type="xsd:string" minOccurs="0"/>
-                  </xsd:sequence>
-                </xsd:complexType>
-              </xsd:element>
-            </xsd:sequence>
-          </xsd:extension>
-        </xsd:complexContent>
-      </xsd:complexType>
-    </xsd:element>
-    <xsd:element name="SharedWithDetails" ma:index="18" nillable="true" ma:displayName="Shared With Details" ma:internalName="SharedWithDetails" ma:readOnly="true">
-      <xsd:simpleType>
-        <xsd:restriction base="dms:Note">
-          <xsd:maxLength value="255"/>
-        </xsd:restriction>
-      </xsd:simpleType>
-    </xsd:element>
-    <xsd:element name="SharingHintHash" ma:index="19" nillable="true" ma:displayName="Sharing Hint Hash" ma:hidden="true" ma:internalName="SharingHintHash" ma:readOnly="true">
-      <xsd:simpleType>
-        <xsd:restriction base="dms:Text"/>
-      </xsd:simpleType>
-    </xsd:element>
-  </xsd:schema>
-  <xsd:schema xmlns="http://schemas.openxmlformats.org/package/2006/metadata/core-properties" xmlns:xsd="http://www.w3.org/2001/XMLSchema" xmlns:xsi="http://www.w3.org/2001/XMLSchema-instance" xmlns:dc="http://purl.org/dc/elements/1.1/" xmlns:dcterms="http://purl.org/dc/terms/" xmlns:odoc="http://schemas.microsoft.com/internal/obd" targetNamespace="http://schemas.openxmlformats.org/package/2006/metadata/core-properties" elementFormDefault="qualified" attributeFormDefault="unqualified" blockDefault="#all">
-    <xsd:import namespace="http://purl.org/dc/elements/1.1/" schemaLocation="http://dublincore.org/schemas/xmls/qdc/2003/04/02/dc.xsd"/>
-    <xsd:import namespace="http://purl.org/dc/terms/" schemaLocation="http://dublincore.org/schemas/xmls/qdc/2003/04/02/dcterms.xsd"/>
-    <xsd:element name="coreProperties" type="CT_coreProperties"/>
-    <xsd:complexType name="CT_coreProperties">
-      <xsd:all>
-        <xsd:element ref="dc:creator" minOccurs="0" maxOccurs="1"/>
-        <xsd:element ref="dcterms:created" minOccurs="0" maxOccurs="1"/>
-        <xsd:element ref="dc:identifier" minOccurs="0" maxOccurs="1"/>
-        <xsd:element name="contentType" minOccurs="0" maxOccurs="1" type="xsd:string" ma:index="0" ma:displayName="Content Type"/>
-        <xsd:element ref="dc:title" minOccurs="0" maxOccurs="1" ma:index="4" ma:displayName="Title"/>
-        <xsd:element ref="dc:subject" minOccurs="0" maxOccurs="1"/>
-        <xsd:element ref="dc:description" minOccurs="0" maxOccurs="1"/>
-        <xsd:element name="keywords" minOccurs="0" maxOccurs="1" type="xsd:string"/>
-        <xsd:element ref="dc:language" minOccurs="0" maxOccurs="1"/>
-        <xsd:element name="category" minOccurs="0" maxOccurs="1" type="xsd:string"/>
-        <xsd:element name="version" minOccurs="0" maxOccurs="1" type="xsd:string"/>
-        <xsd:element name="revision" minOccurs="0" maxOccurs="1" type="xsd:string">
-          <xsd:annotation>
-            <xsd:documentation>
-                        This value indicates the number of saves or revisions. The application is responsible for updating this value after each revision.
-                    </xsd:documentation>
-          </xsd:annotation>
-        </xsd:element>
-        <xsd:element name="lastModifiedBy" minOccurs="0" maxOccurs="1" type="xsd:string"/>
-        <xsd:element ref="dcterms:modified" minOccurs="0" maxOccurs="1"/>
-        <xsd:element name="contentStatus" minOccurs="0" maxOccurs="1" type="xsd:string"/>
-      </xsd:all>
-    </xsd:complexType>
-  </xsd:schema>
-  <xs:schema xmlns:pc="http://schemas.microsoft.com/office/infopath/2007/PartnerControls" xmlns:xs="http://www.w3.org/2001/XMLSchema" targetNamespace="http://schemas.microsoft.com/office/infopath/2007/PartnerControls" elementFormDefault="qualified" attributeFormDefault="unqualified">
-    <xs:element name="Person">
-      <xs:complexType>
-        <xs:sequence>
-          <xs:element ref="pc:DisplayName" minOccurs="0"/>
-          <xs:element ref="pc:AccountId" minOccurs="0"/>
-          <xs:element ref="pc:AccountType" minOccurs="0"/>
-        </xs:sequence>
-      </xs:complexType>
-    </xs:element>
-    <xs:element name="DisplayName" type="xs:string"/>
-    <xs:element name="AccountId" type="xs:string"/>
-    <xs:element name="AccountType" type="xs:string"/>
-    <xs:element name="BDCAssociatedEntity">
-      <xs:complexType>
-        <xs:sequence>
-          <xs:element ref="pc:BDCEntity" minOccurs="0" maxOccurs="unbounded"/>
-        </xs:sequence>
-        <xs:attribute ref="pc:EntityNamespace"/>
-        <xs:attribute ref="pc:EntityName"/>
-        <xs:attribute ref="pc:SystemInstanceName"/>
-        <xs:attribute ref="pc:AssociationName"/>
-      </xs:complexType>
-    </xs:element>
-    <xs:attribute name="EntityNamespace" type="xs:string"/>
-    <xs:attribute name="EntityName" type="xs:string"/>
-    <xs:attribute name="SystemInstanceName" type="xs:string"/>
-    <xs:attribute name="AssociationName" type="xs:string"/>
-    <xs:element name="BDCEntity">
-      <xs:complexType>
-        <xs:sequence>
-          <xs:element ref="pc:EntityDisplayName" minOccurs="0"/>
-          <xs:element ref="pc:EntityInstanceReference" minOccurs="0"/>
-          <xs:element ref="pc:EntityId1" minOccurs="0"/>
-          <xs:element ref="pc:EntityId2" minOccurs="0"/>
-          <xs:element ref="pc:EntityId3" minOccurs="0"/>
-          <xs:element ref="pc:EntityId4" minOccurs="0"/>
-          <xs:element ref="pc:EntityId5" minOccurs="0"/>
-        </xs:sequence>
-      </xs:complexType>
-    </xs:element>
-    <xs:element name="EntityDisplayName" type="xs:string"/>
-    <xs:element name="EntityInstanceReference" type="xs:string"/>
-    <xs:element name="EntityId1" type="xs:string"/>
-    <xs:element name="EntityId2" type="xs:string"/>
-    <xs:element name="EntityId3" type="xs:string"/>
-    <xs:element name="EntityId4" type="xs:string"/>
-    <xs:element name="EntityId5" type="xs:string"/>
-    <xs:element name="Terms">
-      <xs:complexType>
-        <xs:sequence>
-          <xs:element ref="pc:TermInfo" minOccurs="0" maxOccurs="unbounded"/>
-        </xs:sequence>
-      </xs:complexType>
-    </xs:element>
-    <xs:element name="TermInfo">
-      <xs:complexType>
-        <xs:sequence>
-          <xs:element ref="pc:TermName" minOccurs="0"/>
-          <xs:element ref="pc:TermId" minOccurs="0"/>
-        </xs:sequence>
-      </xs:complexType>
-    </xs:element>
-    <xs:element name="TermName" type="xs:string"/>
-    <xs:element name="TermId" type="xs:string"/>
-  </xs:schema>
-</ct:contentTypeSchema>
-</file>
-
-<file path=customXml/item4.xml><?xml version="1.0" encoding="utf-8"?>
-<p:properties xmlns:p="http://schemas.microsoft.com/office/2006/metadata/properties" xmlns:xsi="http://www.w3.org/2001/XMLSchema-instance" xmlns:pc="http://schemas.microsoft.com/office/infopath/2007/PartnerControls">
-  <documentManagement>
-    <_activity xmlns="d771323b-a791-478d-9b6d-73d514b85121" xsi:nil="true"/>
-  </documentManagement>
-</p:properties>
-</file>
-
 <file path=customXml/itemProps1.xml><?xml version="1.0" encoding="utf-8"?>
-<ds:datastoreItem xmlns:ds="http://schemas.openxmlformats.org/officeDocument/2006/customXml" ds:itemID="{CBE03A70-8EAC-4D3D-897F-5D8755C391F7}">
+<ds:datastoreItem xmlns:ds="http://schemas.openxmlformats.org/officeDocument/2006/customXml" ds:itemID="{833A62EA-5B39-46D8-81BF-2DE1825AE72A}">
   <ds:schemaRefs>
-    <ds:schemaRef ds:uri="http://schemas.openxmlformats.org/officeDocument/2006/bibliography"/>
+    <ds:schemaRef ds:uri="http://schemas.microsoft.com/office/2006/metadata/properties"/>
+    <ds:schemaRef ds:uri="http://schemas.microsoft.com/office/infopath/2007/PartnerControls"/>
+    <ds:schemaRef ds:uri="d771323b-a791-478d-9b6d-73d514b85121"/>
   </ds:schemaRefs>
 </ds:datastoreItem>
 </file>
 
 <file path=customXml/itemProps2.xml><?xml version="1.0" encoding="utf-8"?>
-<ds:datastoreItem xmlns:ds="http://schemas.openxmlformats.org/officeDocument/2006/customXml" ds:itemID="{A317A92E-4FD7-420F-AA12-74501CD44078}">
-  <ds:schemaRefs>
-    <ds:schemaRef ds:uri="http://schemas.microsoft.com/sharepoint/v3/contenttype/forms"/>
-  </ds:schemaRefs>
-</ds:datastoreItem>
-</file>
-
-<file path=customXml/itemProps3.xml><?xml version="1.0" encoding="utf-8"?>
 <ds:datastoreItem xmlns:ds="http://schemas.openxmlformats.org/officeDocument/2006/customXml" ds:itemID="{D2209CF2-FB8A-453D-89CA-BFDC64FD5F75}">
   <ds:schemaRefs>
     <ds:schemaRef ds:uri="http://schemas.microsoft.com/office/2006/metadata/contentType"/>
@@ -15054,12 +15395,18 @@
 </ds:datastoreItem>
 </file>
 
+<file path=customXml/itemProps3.xml><?xml version="1.0" encoding="utf-8"?>
+<ds:datastoreItem xmlns:ds="http://schemas.openxmlformats.org/officeDocument/2006/customXml" ds:itemID="{A317A92E-4FD7-420F-AA12-74501CD44078}">
+  <ds:schemaRefs>
+    <ds:schemaRef ds:uri="http://schemas.microsoft.com/sharepoint/v3/contenttype/forms"/>
+  </ds:schemaRefs>
+</ds:datastoreItem>
+</file>
+
 <file path=customXml/itemProps4.xml><?xml version="1.0" encoding="utf-8"?>
-<ds:datastoreItem xmlns:ds="http://schemas.openxmlformats.org/officeDocument/2006/customXml" ds:itemID="{833A62EA-5B39-46D8-81BF-2DE1825AE72A}">
+<ds:datastoreItem xmlns:ds="http://schemas.openxmlformats.org/officeDocument/2006/customXml" ds:itemID="{CBE03A70-8EAC-4D3D-897F-5D8755C391F7}">
   <ds:schemaRefs>
-    <ds:schemaRef ds:uri="http://schemas.microsoft.com/office/2006/metadata/properties"/>
-    <ds:schemaRef ds:uri="http://schemas.microsoft.com/office/infopath/2007/PartnerControls"/>
-    <ds:schemaRef ds:uri="d771323b-a791-478d-9b6d-73d514b85121"/>
+    <ds:schemaRef ds:uri="http://schemas.openxmlformats.org/officeDocument/2006/bibliography"/>
   </ds:schemaRefs>
 </ds:datastoreItem>
 </file>
</xml_diff>

<commit_message>
Added Conclusion to Research Document
</commit_message>
<xml_diff>
--- a/Documentation/SETU Code Lab Research Document.docx
+++ b/Documentation/SETU Code Lab Research Document.docx
@@ -126,19 +126,11 @@
           <w:color w:val="auto"/>
         </w:rPr>
       </w:pPr>
-      <w:proofErr w:type="gramStart"/>
       <w:r>
         <w:rPr>
           <w:color w:val="auto"/>
         </w:rPr>
-        <w:t>South East</w:t>
-      </w:r>
-      <w:proofErr w:type="gramEnd"/>
-      <w:r>
-        <w:rPr>
-          <w:color w:val="auto"/>
-        </w:rPr>
-        <w:t xml:space="preserve"> Technological University</w:t>
+        <w:t>South East Technological University</w:t>
       </w:r>
     </w:p>
     <w:p>
@@ -4916,23 +4908,7 @@
     </w:p>
     <w:p>
       <w:r>
-        <w:t xml:space="preserve">Blazor is a front-end web framework developed by Microsoft that uses HTML, CSS and C#. Using Blazor would allow a full .NET based technology stack. Blazor also allows developers to call into existing JavaScript libraries and APIs from C#. Blazor can run either on the server (Blazor Server) or directly in the browser via </w:t>
-      </w:r>
-      <w:proofErr w:type="spellStart"/>
-      <w:r>
-        <w:t>WebAssembly</w:t>
-      </w:r>
-      <w:proofErr w:type="spellEnd"/>
-      <w:r>
-        <w:t xml:space="preserve"> (Blazor </w:t>
-      </w:r>
-      <w:proofErr w:type="spellStart"/>
-      <w:r>
-        <w:t>WebAssembly</w:t>
-      </w:r>
-      <w:proofErr w:type="spellEnd"/>
-      <w:r>
-        <w:t xml:space="preserve">) </w:t>
+        <w:t xml:space="preserve">Blazor is a front-end web framework developed by Microsoft that uses HTML, CSS and C#. Using Blazor would allow a full .NET based technology stack. Blazor also allows developers to call into existing JavaScript libraries and APIs from C#. Blazor can run either on the server (Blazor Server) or directly in the browser via WebAssembly (Blazor WebAssembly) </w:t>
       </w:r>
       <w:sdt>
         <w:sdtPr>
@@ -5297,15 +5273,7 @@
         <w:t xml:space="preserve"> more advanced</w:t>
       </w:r>
       <w:r>
-        <w:t xml:space="preserve"> features such as variables, nested rules, </w:t>
-      </w:r>
-      <w:proofErr w:type="spellStart"/>
-      <w:r>
-        <w:t>mixins</w:t>
-      </w:r>
-      <w:proofErr w:type="spellEnd"/>
-      <w:r>
-        <w:t xml:space="preserve">, and </w:t>
+        <w:t xml:space="preserve"> features such as variables, nested rules, mixins, and </w:t>
       </w:r>
       <w:r>
         <w:t>built-in modules</w:t>
@@ -5314,13 +5282,8 @@
         <w:t xml:space="preserve">. </w:t>
       </w:r>
       <w:r>
-        <w:t xml:space="preserve">SCSS variables differ from CSS variables in that CSS variables have different values for different elements, whereas SCSS variables remain the same across multiple elements. This is very useful for reducing code repetition. Nested rules further reduce code repetition by letting an inner rule inherit selectors from an outer rule. </w:t>
-      </w:r>
-      <w:proofErr w:type="spellStart"/>
-      <w:r>
-        <w:t>Mixins</w:t>
-      </w:r>
-      <w:proofErr w:type="spellEnd"/>
+        <w:t>SCSS variables differ from CSS variables in that CSS variables have different values for different elements, whereas SCSS variables remain the same across multiple elements. This is very useful for reducing code repetition. Nested rules further reduce code repetition by letting an inner rule inherit selectors from an outer rule. Mixins</w:t>
+      </w:r>
       <w:r>
         <w:t xml:space="preserve"> are </w:t>
       </w:r>
@@ -5557,15 +5520,7 @@
         <w:t xml:space="preserve"> </w:t>
       </w:r>
       <w:r>
-        <w:t xml:space="preserve">The </w:t>
-      </w:r>
-      <w:proofErr w:type="spellStart"/>
-      <w:r>
-        <w:t>MobX</w:t>
-      </w:r>
-      <w:proofErr w:type="spellEnd"/>
-      <w:r>
-        <w:t xml:space="preserve"> state management library</w:t>
+        <w:t>The MobX state management library</w:t>
       </w:r>
       <w:r>
         <w:t xml:space="preserve"> </w:t>
@@ -5693,15 +5648,7 @@
         <w:t xml:space="preserve">The back end of SETU Code Lab </w:t>
       </w:r>
       <w:r>
-        <w:t xml:space="preserve">is responsible for all server-side operations and data processing. It will implement CRUD (Create, Retrieve, Update, Delete) functionality for lots of different types of data such as, code problems, test cases, profiles, submissions and metrics. It will also handle user authentication, </w:t>
-      </w:r>
-      <w:proofErr w:type="gramStart"/>
-      <w:r>
-        <w:t>allowing</w:t>
-      </w:r>
-      <w:proofErr w:type="gramEnd"/>
-      <w:r>
-        <w:t xml:space="preserve"> role-based access (e.g. Student and Lecturer) and integra</w:t>
+        <w:t>is responsible for all server-side operations and data processing. It will implement CRUD (Create, Retrieve, Update, Delete) functionality for lots of different types of data such as, code problems, test cases, profiles, submissions and metrics. It will also handle user authentication, allowing role-based access (e.g. Student and Lecturer) and integra</w:t>
       </w:r>
       <w:r>
         <w:t>te</w:t>
@@ -5773,15 +5720,7 @@
         <w:t xml:space="preserve"> </w:t>
       </w:r>
       <w:r>
-        <w:t xml:space="preserve">meaning it can handle multiple tasks at once without blocking others, making it very efficient. It is built on Google’s V8 JavaScript engine, which compiles JavaScript into machine code, resulting in a high level of performance. It’s large ecosystem of packages available through </w:t>
-      </w:r>
-      <w:proofErr w:type="spellStart"/>
-      <w:r>
-        <w:t>npm</w:t>
-      </w:r>
-      <w:proofErr w:type="spellEnd"/>
-      <w:r>
-        <w:t xml:space="preserve"> (Node Package Manager) </w:t>
+        <w:t xml:space="preserve">meaning it can handle multiple tasks at once without blocking others, making it very efficient. It is built on Google’s V8 JavaScript engine, which compiles JavaScript into machine code, resulting in a high level of performance. It’s large ecosystem of packages available through npm (Node Package Manager) </w:t>
       </w:r>
       <w:r>
         <w:t xml:space="preserve">also </w:t>
@@ -6005,15 +5944,7 @@
         <w:t xml:space="preserve"> a front end easier</w:t>
       </w:r>
       <w:r>
-        <w:t xml:space="preserve">. Features such as authentication and authorization are not included by default and require extensions (Flask-Login and </w:t>
-      </w:r>
-      <w:proofErr w:type="spellStart"/>
-      <w:r>
-        <w:t>SQLAlchemy</w:t>
-      </w:r>
-      <w:proofErr w:type="spellEnd"/>
-      <w:r>
-        <w:t>)</w:t>
+        <w:t>. Features such as authentication and authorization are not included by default and require extensions (Flask-Login and SQLAlchemy)</w:t>
       </w:r>
       <w:r>
         <w:t xml:space="preserve"> </w:t>
@@ -6093,7 +6024,6 @@
         </w:rPr>
       </w:pPr>
       <w:bookmarkStart w:id="23" w:name="_Toc212118037"/>
-      <w:proofErr w:type="spellStart"/>
       <w:r>
         <w:rPr>
           <w:color w:val="auto"/>
@@ -6101,38 +6031,16 @@
         <w:t>FastAPI</w:t>
       </w:r>
       <w:bookmarkEnd w:id="23"/>
-      <w:proofErr w:type="spellEnd"/>
-    </w:p>
-    <w:p>
-      <w:proofErr w:type="spellStart"/>
-      <w:r>
-        <w:t>FastAPI</w:t>
-      </w:r>
-      <w:proofErr w:type="spellEnd"/>
-      <w:r>
-        <w:t xml:space="preserve"> is a fast web framework, used for building APIs with Python. </w:t>
-      </w:r>
-      <w:r>
-        <w:t xml:space="preserve">As its name suggests, </w:t>
-      </w:r>
-      <w:proofErr w:type="spellStart"/>
-      <w:r>
-        <w:t>FastAPI</w:t>
-      </w:r>
-      <w:proofErr w:type="spellEnd"/>
-      <w:r>
-        <w:t xml:space="preserve"> has very high performance claiming to be on par with Node.js.</w:t>
-      </w:r>
-      <w:r>
-        <w:t xml:space="preserve"> It is fully compatible with the </w:t>
-      </w:r>
-      <w:proofErr w:type="spellStart"/>
-      <w:r>
-        <w:t>Pydantic</w:t>
-      </w:r>
-      <w:proofErr w:type="spellEnd"/>
-      <w:r>
-        <w:t xml:space="preserve"> library allowing custom data types and validation.</w:t>
+    </w:p>
+    <w:p>
+      <w:r>
+        <w:t xml:space="preserve">FastAPI is a fast web framework, used for building APIs with Python. </w:t>
+      </w:r>
+      <w:r>
+        <w:t>As its name suggests, FastAPI has very high performance claiming to be on par with Node.js.</w:t>
+      </w:r>
+      <w:r>
+        <w:t xml:space="preserve"> It is fully compatible with the Pydantic library allowing custom data types and validation.</w:t>
       </w:r>
       <w:r>
         <w:t xml:space="preserve"> It </w:t>
@@ -6141,13 +6049,8 @@
         <w:t xml:space="preserve">also </w:t>
       </w:r>
       <w:r>
-        <w:t xml:space="preserve">supports automatic API documentation generation using either Swagger UI or </w:t>
-      </w:r>
-      <w:proofErr w:type="spellStart"/>
-      <w:r>
-        <w:t>ReDoc</w:t>
-      </w:r>
-      <w:proofErr w:type="spellEnd"/>
+        <w:t>supports automatic API documentation generation using either Swagger UI or ReDoc</w:t>
+      </w:r>
       <w:r>
         <w:t xml:space="preserve"> </w:t>
       </w:r>
@@ -6376,13 +6279,8 @@
         <w:t>,</w:t>
       </w:r>
       <w:r>
-        <w:t xml:space="preserve"> large number of useful libraries available through </w:t>
-      </w:r>
-      <w:proofErr w:type="spellStart"/>
-      <w:r>
-        <w:t>npm</w:t>
-      </w:r>
-      <w:proofErr w:type="spellEnd"/>
+        <w:t xml:space="preserve"> large number of useful libraries available through npm</w:t>
+      </w:r>
       <w:r>
         <w:t xml:space="preserve">, </w:t>
       </w:r>
@@ -6777,7 +6675,6 @@
         </w:rPr>
       </w:pPr>
       <w:bookmarkStart w:id="30" w:name="_Toc212118044"/>
-      <w:proofErr w:type="spellStart"/>
       <w:r>
         <w:rPr>
           <w:color w:val="auto"/>
@@ -6785,19 +6682,13 @@
         <w:t>Supabase</w:t>
       </w:r>
       <w:bookmarkEnd w:id="30"/>
-      <w:proofErr w:type="spellEnd"/>
     </w:p>
     <w:p>
       <w:pPr>
         <w:spacing w:line="278" w:lineRule="auto"/>
       </w:pPr>
-      <w:proofErr w:type="spellStart"/>
-      <w:r>
-        <w:t>Supabase</w:t>
-      </w:r>
-      <w:proofErr w:type="spellEnd"/>
-      <w:r>
-        <w:t xml:space="preserve"> is a</w:t>
+      <w:r>
+        <w:t>Supabase is a</w:t>
       </w:r>
       <w:r>
         <w:t xml:space="preserve">n open-source </w:t>
@@ -6812,15 +6703,7 @@
         <w:t xml:space="preserve"> and a full PostgreSQL database</w:t>
       </w:r>
       <w:r>
-        <w:t xml:space="preserve"> (</w:t>
-      </w:r>
-      <w:proofErr w:type="spellStart"/>
-      <w:r>
-        <w:t>Ayezabu</w:t>
-      </w:r>
-      <w:proofErr w:type="spellEnd"/>
-      <w:r>
-        <w:t>, 2022)</w:t>
+        <w:t xml:space="preserve"> (Ayezabu, 2022)</w:t>
       </w:r>
       <w:r>
         <w:t>.</w:t>
@@ -6879,15 +6762,7 @@
         <w:t>.</w:t>
       </w:r>
       <w:r>
-        <w:t xml:space="preserve"> In this case </w:t>
-      </w:r>
-      <w:proofErr w:type="spellStart"/>
-      <w:r>
-        <w:t>Supabase</w:t>
-      </w:r>
-      <w:proofErr w:type="spellEnd"/>
-      <w:r>
-        <w:t xml:space="preserve"> does not provide functionality for code sandboxing or the ability to spin up docker containers</w:t>
+        <w:t xml:space="preserve"> In this case Supabase does not provide functionality for code sandboxing or the ability to spin up docker containers</w:t>
       </w:r>
       <w:r>
         <w:t>.</w:t>
@@ -7069,15 +6944,7 @@
     </w:p>
     <w:p>
       <w:r>
-        <w:t xml:space="preserve">The first database is called the Firebase Realtime Database. It is a cloud-hosted database that stores JSON data and can synchronize for all users in real time. The other database service available with Firebase is the Cloud </w:t>
-      </w:r>
-      <w:proofErr w:type="spellStart"/>
-      <w:r>
-        <w:t>Firestore</w:t>
-      </w:r>
-      <w:proofErr w:type="spellEnd"/>
-      <w:r>
-        <w:t>. This database is like the real time database; however,</w:t>
+        <w:t>The first database is called the Firebase Realtime Database. It is a cloud-hosted database that stores JSON data and can synchronize for all users in real time. The other database service available with Firebase is the Cloud Firestore. This database is like the real time database; however,</w:t>
       </w:r>
       <w:r>
         <w:t xml:space="preserve"> it is a document-oriented NoSQL database that stores data in collections of documents </w:t>
@@ -7226,23 +7093,7 @@
         <w:t xml:space="preserve"> This editor needs to be fast, reliable and user friendly.</w:t>
       </w:r>
       <w:r>
-        <w:t xml:space="preserve"> Several libraries have been identified for this task such as Monaco, </w:t>
-      </w:r>
-      <w:proofErr w:type="spellStart"/>
-      <w:r>
-        <w:t>CodeMirror</w:t>
-      </w:r>
-      <w:proofErr w:type="spellEnd"/>
-      <w:r>
-        <w:t xml:space="preserve"> and Ace. These are all available through </w:t>
-      </w:r>
-      <w:proofErr w:type="spellStart"/>
-      <w:r>
-        <w:t>npm</w:t>
-      </w:r>
-      <w:proofErr w:type="spellEnd"/>
-      <w:r>
-        <w:t xml:space="preserve"> and compatible with</w:t>
+        <w:t xml:space="preserve"> Several libraries have been identified for this task such as Monaco, CodeMirror and Ace. These are all available through npm and compatible with</w:t>
       </w:r>
       <w:r>
         <w:t xml:space="preserve"> the rest of the chosen technology stack</w:t>
@@ -7509,7 +7360,6 @@
         </w:rPr>
       </w:pPr>
       <w:bookmarkStart w:id="37" w:name="_Toc212118051"/>
-      <w:proofErr w:type="spellStart"/>
       <w:r>
         <w:rPr>
           <w:color w:val="auto"/>
@@ -7518,16 +7368,10 @@
         <w:t>CodeMirror</w:t>
       </w:r>
       <w:bookmarkEnd w:id="37"/>
-      <w:proofErr w:type="spellEnd"/>
-    </w:p>
-    <w:p>
-      <w:proofErr w:type="spellStart"/>
-      <w:r>
-        <w:t>CodeMirror</w:t>
-      </w:r>
-      <w:proofErr w:type="spellEnd"/>
-      <w:r>
-        <w:t xml:space="preserve"> is </w:t>
+    </w:p>
+    <w:p>
+      <w:r>
+        <w:t xml:space="preserve">CodeMirror is </w:t>
       </w:r>
       <w:r>
         <w:t>another feature rich code editor though it has a much smaller bundle size compared to Monaco</w:t>
@@ -7594,29 +7438,13 @@
         <w:t>.</w:t>
       </w:r>
       <w:r>
-        <w:t xml:space="preserve"> It is written in JavaScript, and the latest version is </w:t>
-      </w:r>
-      <w:proofErr w:type="spellStart"/>
-      <w:r>
-        <w:t>CodeMirror</w:t>
-      </w:r>
-      <w:proofErr w:type="spellEnd"/>
-      <w:r>
-        <w:t xml:space="preserve"> 6.</w:t>
+        <w:t xml:space="preserve"> It is written in JavaScript, and the latest version is CodeMirror 6.</w:t>
       </w:r>
       <w:r>
         <w:t xml:space="preserve"> </w:t>
       </w:r>
       <w:r>
-        <w:t xml:space="preserve">Some of the potentially useful features include syntax highlighting which colours code to reflect its syntactic structure, language specific autocompletion hints, accessibility support for screen readers and keyboard only users and undo and redo functionality. </w:t>
-      </w:r>
-      <w:proofErr w:type="spellStart"/>
-      <w:r>
-        <w:t>CodeMirror</w:t>
-      </w:r>
-      <w:proofErr w:type="spellEnd"/>
-      <w:r>
-        <w:t xml:space="preserve"> also remains responsive even for very large documents</w:t>
+        <w:t>Some of the potentially useful features include syntax highlighting which colours code to reflect its syntactic structure, language specific autocompletion hints, accessibility support for screen readers and keyboard only users and undo and redo functionality. CodeMirror also remains responsive even for very large documents</w:t>
       </w:r>
       <w:r>
         <w:t xml:space="preserve"> </w:t>
@@ -7715,21 +7543,12 @@
         </w:rPr>
         <w:t xml:space="preserve">Fig. X </w:t>
       </w:r>
-      <w:proofErr w:type="spellStart"/>
       <w:r>
         <w:rPr>
           <w:sz w:val="16"/>
           <w:szCs w:val="16"/>
         </w:rPr>
-        <w:t>CodeMirror</w:t>
-      </w:r>
-      <w:proofErr w:type="spellEnd"/>
-      <w:r>
-        <w:rPr>
-          <w:sz w:val="16"/>
-          <w:szCs w:val="16"/>
-        </w:rPr>
-        <w:t xml:space="preserve"> 6 editor example </w:t>
+        <w:t xml:space="preserve">CodeMirror 6 editor example </w:t>
       </w:r>
       <w:r>
         <w:rPr>
@@ -7836,18 +7655,10 @@
         <w:t>The Ace code editor</w:t>
       </w:r>
       <w:r>
-        <w:t xml:space="preserve"> is another lightweight, embeddable code editor like </w:t>
-      </w:r>
-      <w:proofErr w:type="spellStart"/>
-      <w:r>
-        <w:t>CodeMirr</w:t>
-      </w:r>
-      <w:r>
-        <w:t>or</w:t>
-      </w:r>
-      <w:proofErr w:type="spellEnd"/>
-      <w:r>
-        <w:t>. It has many of the same features such as syntax highlighting, code folding, themes and customizable key bindings. It also includes basic autocompletion and search and replace functionality</w:t>
+        <w:t xml:space="preserve"> is another lightweight, embeddable code editor like CodeMirr</w:t>
+      </w:r>
+      <w:r>
+        <w:t>or. It has many of the same features such as syntax highlighting, code folding, themes and customizable key bindings. It also includes basic autocompletion and search and replace functionality</w:t>
       </w:r>
       <w:r>
         <w:t xml:space="preserve"> </w:t>
@@ -7879,15 +7690,7 @@
         </w:sdtContent>
       </w:sdt>
       <w:r>
-        <w:t xml:space="preserve">. While Ace provides good language support and performance, its architecture is older and less modular compared to </w:t>
-      </w:r>
-      <w:proofErr w:type="spellStart"/>
-      <w:r>
-        <w:t>CodeMirror</w:t>
-      </w:r>
-      <w:proofErr w:type="spellEnd"/>
-      <w:r>
-        <w:t xml:space="preserve"> or Monaco. This means it </w:t>
+        <w:t xml:space="preserve">. While Ace provides good language support and performance, its architecture is older and less modular compared to CodeMirror or Monaco. This means it </w:t>
       </w:r>
       <w:r>
         <w:t>can be</w:t>
@@ -8084,13 +7887,8 @@
       <w:bookmarkEnd w:id="39"/>
     </w:p>
     <w:p>
-      <w:proofErr w:type="spellStart"/>
-      <w:r>
-        <w:t>CodeMirror</w:t>
-      </w:r>
-      <w:proofErr w:type="spellEnd"/>
-      <w:r>
-        <w:t xml:space="preserve"> 6 has been </w:t>
+      <w:r>
+        <w:t xml:space="preserve">CodeMirror 6 has been </w:t>
       </w:r>
       <w:r>
         <w:t>selected</w:t>
@@ -8448,16 +8246,8 @@
         <w:rPr>
           <w:rFonts w:ascii="Courier New" w:hAnsi="Courier New" w:cs="Courier New"/>
         </w:rPr>
-        <w:t>eclipse-</w:t>
-      </w:r>
-      <w:proofErr w:type="spellStart"/>
-      <w:r>
-        <w:rPr>
-          <w:rFonts w:ascii="Courier New" w:hAnsi="Courier New" w:cs="Courier New"/>
-        </w:rPr>
-        <w:t>temurin</w:t>
-      </w:r>
-      <w:proofErr w:type="spellEnd"/>
+        <w:t>eclipse-temurin</w:t>
+      </w:r>
       <w:r>
         <w:rPr>
           <w:rFonts w:ascii="Courier New" w:hAnsi="Courier New" w:cs="Courier New"/>
@@ -10085,7 +9875,7 @@
           <w:noProof/>
         </w:rPr>
         <w:drawing>
-          <wp:inline distT="0" distB="0" distL="0" distR="0" wp14:anchorId="652613B8" wp14:editId="23DBD8DE">
+          <wp:inline distT="0" distB="0" distL="0" distR="0" wp14:anchorId="652613B8" wp14:editId="73CE05A8">
             <wp:extent cx="4038830" cy="2013586"/>
             <wp:effectExtent l="0" t="0" r="0" b="5715"/>
             <wp:docPr id="843022778" name="Picture 2"/>
@@ -10192,11 +9982,89 @@
     <w:p>
       <w:pPr>
         <w:spacing w:line="278" w:lineRule="auto"/>
-        <w:rPr>
-          <w:rFonts w:asciiTheme="majorHAnsi" w:eastAsiaTheme="majorEastAsia" w:hAnsiTheme="majorHAnsi" w:cstheme="majorBidi"/>
-          <w:sz w:val="40"/>
-          <w:szCs w:val="40"/>
-        </w:rPr>
+      </w:pPr>
+      <w:r>
+        <w:t xml:space="preserve">In summary React, TypeScript, SCSS, and Vite have been chosen as the front-end technologies for SETU Code Lab </w:t>
+      </w:r>
+      <w:r>
+        <w:t>due to their fast performance, seamless integration with one another and their strong potential for building highly interactive and responsive user interfaces. TypeScript and React have also become somewhat of an industry standard recently and there is lots of useful documentation and tutorials available for developers.</w:t>
+      </w:r>
+    </w:p>
+    <w:p>
+      <w:pPr>
+        <w:spacing w:line="278" w:lineRule="auto"/>
+      </w:pPr>
+      <w:r>
+        <w:t xml:space="preserve">Node.js and Express have been chosen for the back end due to their  seamless integration with the React and TypeScript based front-end, </w:t>
+      </w:r>
+      <w:r>
+        <w:t>their high performance and flexibility. Express will help simplify tedious and repetitive back-end development tasks and database connections while also giving the developer flexibility over how features are implemented.</w:t>
+      </w:r>
+    </w:p>
+    <w:p>
+      <w:pPr>
+        <w:spacing w:line="278" w:lineRule="auto"/>
+      </w:pPr>
+      <w:r>
+        <w:t>PostgreSQL has been chosen as the database to support SETU Code Lab because it is a relational (SQL) database with support for some semi structured data in JSON and JSONB format if needed. It also integrates easily with Node.js.</w:t>
+      </w:r>
+    </w:p>
+    <w:p>
+      <w:pPr>
+        <w:spacing w:line="278" w:lineRule="auto"/>
+      </w:pPr>
+      <w:r>
+        <w:t xml:space="preserve">CodeMirror 6 has been chosen as the </w:t>
+      </w:r>
+      <w:r>
+        <w:t>in-browser</w:t>
+      </w:r>
+      <w:r>
+        <w:t xml:space="preserve"> code editor for SETU Code Lab due to its small bundle size,</w:t>
+      </w:r>
+      <w:r>
+        <w:t xml:space="preserve"> rich</w:t>
+      </w:r>
+      <w:r>
+        <w:t xml:space="preserve"> functionality and easy extensibility</w:t>
+      </w:r>
+      <w:r>
+        <w:t xml:space="preserve">. </w:t>
+      </w:r>
+    </w:p>
+    <w:p>
+      <w:pPr>
+        <w:spacing w:line="278" w:lineRule="auto"/>
+      </w:pPr>
+      <w:r>
+        <w:t>The Docker Engine will be used to implement code sandboxing. This allows the system to create Docker containers with no network access and, strict resource limits. The necessary dependencies are installed into the Docker container (to run Java code for example, a JDK. is installed)</w:t>
+      </w:r>
+      <w:r>
+        <w:t>, the code is executed safely inside the containerized environment, the results are sent back to the system back-end, and the Docker container is destroyed to prevent a memory leak. Code sandboxing is necessary to prevent potentially malicious code from causing harm to the system or exfiltrating data.</w:t>
+      </w:r>
+    </w:p>
+    <w:p>
+      <w:pPr>
+        <w:spacing w:line="278" w:lineRule="auto"/>
+      </w:pPr>
+      <w:r>
+        <w:t>To automate the testing and grading process SETU Code Lab will need to use test cases alongside skeleton functions to ensure the input and output types defined in the test cases match up the input and output types of student submissions. There will also need to be two types of test cases; sample test cases that the user can see to help them understand the problem; and hidden test cases that the user can not see to prevent ha</w:t>
+      </w:r>
+      <w:r>
+        <w:t>rd coding of solutions.</w:t>
+      </w:r>
+    </w:p>
+    <w:p>
+      <w:pPr>
+        <w:spacing w:line="278" w:lineRule="auto"/>
+      </w:pPr>
+      <w:r>
+        <w:t>The platform will also employ some gamification mechanics to keep students motivated and engaged with the platform. SETU Code Lab will use leaderboards, points, a rating system (similar to CodeWars) and daily log in streaks.</w:t>
+      </w:r>
+    </w:p>
+    <w:p>
+      <w:pPr>
+        <w:spacing w:line="278" w:lineRule="auto"/>
       </w:pPr>
       <w:r>
         <w:br w:type="page"/>
@@ -14205,256 +14073,6 @@
 </file>
 
 <file path=customXml/item1.xml><?xml version="1.0" encoding="utf-8"?>
-<p:properties xmlns:p="http://schemas.microsoft.com/office/2006/metadata/properties" xmlns:xsi="http://www.w3.org/2001/XMLSchema-instance" xmlns:pc="http://schemas.microsoft.com/office/infopath/2007/PartnerControls">
-  <documentManagement>
-    <_activity xmlns="d771323b-a791-478d-9b6d-73d514b85121" xsi:nil="true"/>
-  </documentManagement>
-</p:properties>
-</file>
-
-<file path=customXml/item2.xml><?xml version="1.0" encoding="utf-8"?>
-<ct:contentTypeSchema xmlns:ct="http://schemas.microsoft.com/office/2006/metadata/contentType" xmlns:ma="http://schemas.microsoft.com/office/2006/metadata/properties/metaAttributes" ct:_="" ma:_="" ma:contentTypeName="Document" ma:contentTypeID="0x010100306283214E9BE44C91F937894DD612A6" ma:contentTypeVersion="15" ma:contentTypeDescription="Create a new document." ma:contentTypeScope="" ma:versionID="4a87eb5e74377b26ce3e79e28ddaa0f0">
-  <xsd:schema xmlns:xsd="http://www.w3.org/2001/XMLSchema" xmlns:xs="http://www.w3.org/2001/XMLSchema" xmlns:p="http://schemas.microsoft.com/office/2006/metadata/properties" xmlns:ns3="d771323b-a791-478d-9b6d-73d514b85121" xmlns:ns4="26d13681-40f3-45ef-a4bd-75e70b9e3c47" targetNamespace="http://schemas.microsoft.com/office/2006/metadata/properties" ma:root="true" ma:fieldsID="dfd8faeeafbb013350e5ee8ad0ffd83b" ns3:_="" ns4:_="">
-    <xsd:import namespace="d771323b-a791-478d-9b6d-73d514b85121"/>
-    <xsd:import namespace="26d13681-40f3-45ef-a4bd-75e70b9e3c47"/>
-    <xsd:element name="properties">
-      <xsd:complexType>
-        <xsd:sequence>
-          <xsd:element name="documentManagement">
-            <xsd:complexType>
-              <xsd:all>
-                <xsd:element ref="ns3:MediaServiceMetadata" minOccurs="0"/>
-                <xsd:element ref="ns3:MediaServiceFastMetadata" minOccurs="0"/>
-                <xsd:element ref="ns3:MediaServiceObjectDetectorVersions" minOccurs="0"/>
-                <xsd:element ref="ns3:MediaServiceAutoTags" minOccurs="0"/>
-                <xsd:element ref="ns3:MediaServiceGenerationTime" minOccurs="0"/>
-                <xsd:element ref="ns3:MediaServiceEventHashCode" minOccurs="0"/>
-                <xsd:element ref="ns3:MediaServiceOCR" minOccurs="0"/>
-                <xsd:element ref="ns3:MediaServiceDateTaken" minOccurs="0"/>
-                <xsd:element ref="ns3:_activity" minOccurs="0"/>
-                <xsd:element ref="ns4:SharedWithUsers" minOccurs="0"/>
-                <xsd:element ref="ns4:SharedWithDetails" minOccurs="0"/>
-                <xsd:element ref="ns4:SharingHintHash" minOccurs="0"/>
-                <xsd:element ref="ns3:MediaServiceSearchProperties" minOccurs="0"/>
-                <xsd:element ref="ns3:MediaServiceSystemTags" minOccurs="0"/>
-                <xsd:element ref="ns3:MediaLengthInSeconds" minOccurs="0"/>
-              </xsd:all>
-            </xsd:complexType>
-          </xsd:element>
-        </xsd:sequence>
-      </xsd:complexType>
-    </xsd:element>
-  </xsd:schema>
-  <xsd:schema xmlns:xsd="http://www.w3.org/2001/XMLSchema" xmlns:xs="http://www.w3.org/2001/XMLSchema" xmlns:dms="http://schemas.microsoft.com/office/2006/documentManagement/types" xmlns:pc="http://schemas.microsoft.com/office/infopath/2007/PartnerControls" targetNamespace="d771323b-a791-478d-9b6d-73d514b85121" elementFormDefault="qualified">
-    <xsd:import namespace="http://schemas.microsoft.com/office/2006/documentManagement/types"/>
-    <xsd:import namespace="http://schemas.microsoft.com/office/infopath/2007/PartnerControls"/>
-    <xsd:element name="MediaServiceMetadata" ma:index="8" nillable="true" ma:displayName="MediaServiceMetadata" ma:hidden="true" ma:internalName="MediaServiceMetadata" ma:readOnly="true">
-      <xsd:simpleType>
-        <xsd:restriction base="dms:Note"/>
-      </xsd:simpleType>
-    </xsd:element>
-    <xsd:element name="MediaServiceFastMetadata" ma:index="9" nillable="true" ma:displayName="MediaServiceFastMetadata" ma:hidden="true" ma:internalName="MediaServiceFastMetadata" ma:readOnly="true">
-      <xsd:simpleType>
-        <xsd:restriction base="dms:Note"/>
-      </xsd:simpleType>
-    </xsd:element>
-    <xsd:element name="MediaServiceObjectDetectorVersions" ma:index="10" nillable="true" ma:displayName="MediaServiceObjectDetectorVersions" ma:hidden="true" ma:indexed="true" ma:internalName="MediaServiceObjectDetectorVersions" ma:readOnly="true">
-      <xsd:simpleType>
-        <xsd:restriction base="dms:Text"/>
-      </xsd:simpleType>
-    </xsd:element>
-    <xsd:element name="MediaServiceAutoTags" ma:index="11" nillable="true" ma:displayName="Tags" ma:internalName="MediaServiceAutoTags" ma:readOnly="true">
-      <xsd:simpleType>
-        <xsd:restriction base="dms:Text"/>
-      </xsd:simpleType>
-    </xsd:element>
-    <xsd:element name="MediaServiceGenerationTime" ma:index="12" nillable="true" ma:displayName="MediaServiceGenerationTime" ma:hidden="true" ma:internalName="MediaServiceGenerationTime" ma:readOnly="true">
-      <xsd:simpleType>
-        <xsd:restriction base="dms:Text"/>
-      </xsd:simpleType>
-    </xsd:element>
-    <xsd:element name="MediaServiceEventHashCode" ma:index="13" nillable="true" ma:displayName="MediaServiceEventHashCode" ma:hidden="true" ma:internalName="MediaServiceEventHashCode" ma:readOnly="true">
-      <xsd:simpleType>
-        <xsd:restriction base="dms:Text"/>
-      </xsd:simpleType>
-    </xsd:element>
-    <xsd:element name="MediaServiceOCR" ma:index="14" nillable="true" ma:displayName="Extracted Text" ma:internalName="MediaServiceOCR" ma:readOnly="true">
-      <xsd:simpleType>
-        <xsd:restriction base="dms:Note">
-          <xsd:maxLength value="255"/>
-        </xsd:restriction>
-      </xsd:simpleType>
-    </xsd:element>
-    <xsd:element name="MediaServiceDateTaken" ma:index="15" nillable="true" ma:displayName="MediaServiceDateTaken" ma:hidden="true" ma:indexed="true" ma:internalName="MediaServiceDateTaken" ma:readOnly="true">
-      <xsd:simpleType>
-        <xsd:restriction base="dms:Text"/>
-      </xsd:simpleType>
-    </xsd:element>
-    <xsd:element name="_activity" ma:index="16" nillable="true" ma:displayName="_activity" ma:hidden="true" ma:internalName="_activity">
-      <xsd:simpleType>
-        <xsd:restriction base="dms:Note"/>
-      </xsd:simpleType>
-    </xsd:element>
-    <xsd:element name="MediaServiceSearchProperties" ma:index="20" nillable="true" ma:displayName="MediaServiceSearchProperties" ma:hidden="true" ma:internalName="MediaServiceSearchProperties" ma:readOnly="true">
-      <xsd:simpleType>
-        <xsd:restriction base="dms:Note"/>
-      </xsd:simpleType>
-    </xsd:element>
-    <xsd:element name="MediaServiceSystemTags" ma:index="21" nillable="true" ma:displayName="MediaServiceSystemTags" ma:hidden="true" ma:internalName="MediaServiceSystemTags" ma:readOnly="true">
-      <xsd:simpleType>
-        <xsd:restriction base="dms:Note"/>
-      </xsd:simpleType>
-    </xsd:element>
-    <xsd:element name="MediaLengthInSeconds" ma:index="22" nillable="true" ma:displayName="MediaLengthInSeconds" ma:hidden="true" ma:internalName="MediaLengthInSeconds" ma:readOnly="true">
-      <xsd:simpleType>
-        <xsd:restriction base="dms:Unknown"/>
-      </xsd:simpleType>
-    </xsd:element>
-  </xsd:schema>
-  <xsd:schema xmlns:xsd="http://www.w3.org/2001/XMLSchema" xmlns:xs="http://www.w3.org/2001/XMLSchema" xmlns:dms="http://schemas.microsoft.com/office/2006/documentManagement/types" xmlns:pc="http://schemas.microsoft.com/office/infopath/2007/PartnerControls" targetNamespace="26d13681-40f3-45ef-a4bd-75e70b9e3c47" elementFormDefault="qualified">
-    <xsd:import namespace="http://schemas.microsoft.com/office/2006/documentManagement/types"/>
-    <xsd:import namespace="http://schemas.microsoft.com/office/infopath/2007/PartnerControls"/>
-    <xsd:element name="SharedWithUsers" ma:index="17" nillable="true" ma:displayName="Shared With" ma:internalName="SharedWithUsers" ma:readOnly="true">
-      <xsd:complexType>
-        <xsd:complexContent>
-          <xsd:extension base="dms:UserMulti">
-            <xsd:sequence>
-              <xsd:element name="UserInfo" minOccurs="0" maxOccurs="unbounded">
-                <xsd:complexType>
-                  <xsd:sequence>
-                    <xsd:element name="DisplayName" type="xsd:string" minOccurs="0"/>
-                    <xsd:element name="AccountId" type="dms:UserId" minOccurs="0" nillable="true"/>
-                    <xsd:element name="AccountType" type="xsd:string" minOccurs="0"/>
-                  </xsd:sequence>
-                </xsd:complexType>
-              </xsd:element>
-            </xsd:sequence>
-          </xsd:extension>
-        </xsd:complexContent>
-      </xsd:complexType>
-    </xsd:element>
-    <xsd:element name="SharedWithDetails" ma:index="18" nillable="true" ma:displayName="Shared With Details" ma:internalName="SharedWithDetails" ma:readOnly="true">
-      <xsd:simpleType>
-        <xsd:restriction base="dms:Note">
-          <xsd:maxLength value="255"/>
-        </xsd:restriction>
-      </xsd:simpleType>
-    </xsd:element>
-    <xsd:element name="SharingHintHash" ma:index="19" nillable="true" ma:displayName="Sharing Hint Hash" ma:hidden="true" ma:internalName="SharingHintHash" ma:readOnly="true">
-      <xsd:simpleType>
-        <xsd:restriction base="dms:Text"/>
-      </xsd:simpleType>
-    </xsd:element>
-  </xsd:schema>
-  <xsd:schema xmlns="http://schemas.openxmlformats.org/package/2006/metadata/core-properties" xmlns:xsd="http://www.w3.org/2001/XMLSchema" xmlns:xsi="http://www.w3.org/2001/XMLSchema-instance" xmlns:dc="http://purl.org/dc/elements/1.1/" xmlns:dcterms="http://purl.org/dc/terms/" xmlns:odoc="http://schemas.microsoft.com/internal/obd" targetNamespace="http://schemas.openxmlformats.org/package/2006/metadata/core-properties" elementFormDefault="qualified" attributeFormDefault="unqualified" blockDefault="#all">
-    <xsd:import namespace="http://purl.org/dc/elements/1.1/" schemaLocation="http://dublincore.org/schemas/xmls/qdc/2003/04/02/dc.xsd"/>
-    <xsd:import namespace="http://purl.org/dc/terms/" schemaLocation="http://dublincore.org/schemas/xmls/qdc/2003/04/02/dcterms.xsd"/>
-    <xsd:element name="coreProperties" type="CT_coreProperties"/>
-    <xsd:complexType name="CT_coreProperties">
-      <xsd:all>
-        <xsd:element ref="dc:creator" minOccurs="0" maxOccurs="1"/>
-        <xsd:element ref="dcterms:created" minOccurs="0" maxOccurs="1"/>
-        <xsd:element ref="dc:identifier" minOccurs="0" maxOccurs="1"/>
-        <xsd:element name="contentType" minOccurs="0" maxOccurs="1" type="xsd:string" ma:index="0" ma:displayName="Content Type"/>
-        <xsd:element ref="dc:title" minOccurs="0" maxOccurs="1" ma:index="4" ma:displayName="Title"/>
-        <xsd:element ref="dc:subject" minOccurs="0" maxOccurs="1"/>
-        <xsd:element ref="dc:description" minOccurs="0" maxOccurs="1"/>
-        <xsd:element name="keywords" minOccurs="0" maxOccurs="1" type="xsd:string"/>
-        <xsd:element ref="dc:language" minOccurs="0" maxOccurs="1"/>
-        <xsd:element name="category" minOccurs="0" maxOccurs="1" type="xsd:string"/>
-        <xsd:element name="version" minOccurs="0" maxOccurs="1" type="xsd:string"/>
-        <xsd:element name="revision" minOccurs="0" maxOccurs="1" type="xsd:string">
-          <xsd:annotation>
-            <xsd:documentation>
-                        This value indicates the number of saves or revisions. The application is responsible for updating this value after each revision.
-                    </xsd:documentation>
-          </xsd:annotation>
-        </xsd:element>
-        <xsd:element name="lastModifiedBy" minOccurs="0" maxOccurs="1" type="xsd:string"/>
-        <xsd:element ref="dcterms:modified" minOccurs="0" maxOccurs="1"/>
-        <xsd:element name="contentStatus" minOccurs="0" maxOccurs="1" type="xsd:string"/>
-      </xsd:all>
-    </xsd:complexType>
-  </xsd:schema>
-  <xs:schema xmlns:pc="http://schemas.microsoft.com/office/infopath/2007/PartnerControls" xmlns:xs="http://www.w3.org/2001/XMLSchema" targetNamespace="http://schemas.microsoft.com/office/infopath/2007/PartnerControls" elementFormDefault="qualified" attributeFormDefault="unqualified">
-    <xs:element name="Person">
-      <xs:complexType>
-        <xs:sequence>
-          <xs:element ref="pc:DisplayName" minOccurs="0"/>
-          <xs:element ref="pc:AccountId" minOccurs="0"/>
-          <xs:element ref="pc:AccountType" minOccurs="0"/>
-        </xs:sequence>
-      </xs:complexType>
-    </xs:element>
-    <xs:element name="DisplayName" type="xs:string"/>
-    <xs:element name="AccountId" type="xs:string"/>
-    <xs:element name="AccountType" type="xs:string"/>
-    <xs:element name="BDCAssociatedEntity">
-      <xs:complexType>
-        <xs:sequence>
-          <xs:element ref="pc:BDCEntity" minOccurs="0" maxOccurs="unbounded"/>
-        </xs:sequence>
-        <xs:attribute ref="pc:EntityNamespace"/>
-        <xs:attribute ref="pc:EntityName"/>
-        <xs:attribute ref="pc:SystemInstanceName"/>
-        <xs:attribute ref="pc:AssociationName"/>
-      </xs:complexType>
-    </xs:element>
-    <xs:attribute name="EntityNamespace" type="xs:string"/>
-    <xs:attribute name="EntityName" type="xs:string"/>
-    <xs:attribute name="SystemInstanceName" type="xs:string"/>
-    <xs:attribute name="AssociationName" type="xs:string"/>
-    <xs:element name="BDCEntity">
-      <xs:complexType>
-        <xs:sequence>
-          <xs:element ref="pc:EntityDisplayName" minOccurs="0"/>
-          <xs:element ref="pc:EntityInstanceReference" minOccurs="0"/>
-          <xs:element ref="pc:EntityId1" minOccurs="0"/>
-          <xs:element ref="pc:EntityId2" minOccurs="0"/>
-          <xs:element ref="pc:EntityId3" minOccurs="0"/>
-          <xs:element ref="pc:EntityId4" minOccurs="0"/>
-          <xs:element ref="pc:EntityId5" minOccurs="0"/>
-        </xs:sequence>
-      </xs:complexType>
-    </xs:element>
-    <xs:element name="EntityDisplayName" type="xs:string"/>
-    <xs:element name="EntityInstanceReference" type="xs:string"/>
-    <xs:element name="EntityId1" type="xs:string"/>
-    <xs:element name="EntityId2" type="xs:string"/>
-    <xs:element name="EntityId3" type="xs:string"/>
-    <xs:element name="EntityId4" type="xs:string"/>
-    <xs:element name="EntityId5" type="xs:string"/>
-    <xs:element name="Terms">
-      <xs:complexType>
-        <xs:sequence>
-          <xs:element ref="pc:TermInfo" minOccurs="0" maxOccurs="unbounded"/>
-        </xs:sequence>
-      </xs:complexType>
-    </xs:element>
-    <xs:element name="TermInfo">
-      <xs:complexType>
-        <xs:sequence>
-          <xs:element ref="pc:TermName" minOccurs="0"/>
-          <xs:element ref="pc:TermId" minOccurs="0"/>
-        </xs:sequence>
-      </xs:complexType>
-    </xs:element>
-    <xs:element name="TermName" type="xs:string"/>
-    <xs:element name="TermId" type="xs:string"/>
-  </xs:schema>
-</ct:contentTypeSchema>
-</file>
-
-<file path=customXml/item3.xml><?xml version="1.0" encoding="utf-8"?>
-<?mso-contentType ?>
-<FormTemplates xmlns="http://schemas.microsoft.com/sharepoint/v3/contenttype/forms">
-  <Display>DocumentLibraryForm</Display>
-  <Edit>DocumentLibraryForm</Edit>
-  <New>DocumentLibraryForm</New>
-</FormTemplates>
-</file>
-
-<file path=customXml/item4.xml><?xml version="1.0" encoding="utf-8"?>
 <b:Sources xmlns:b="http://schemas.openxmlformats.org/officeDocument/2006/bibliography" xmlns="http://schemas.openxmlformats.org/officeDocument/2006/bibliography" SelectedStyle="\HarvardAnglia2008OfficeOnline.xsl" StyleName="Harvard - Anglia" Version="2008">
   <b:Source>
     <b:Tag>Met251</b:Tag>
@@ -15366,17 +14984,273 @@
 </b:Sources>
 </file>
 
+<file path=customXml/item2.xml><?xml version="1.0" encoding="utf-8"?>
+<?mso-contentType ?>
+<FormTemplates xmlns="http://schemas.microsoft.com/sharepoint/v3/contenttype/forms">
+  <Display>DocumentLibraryForm</Display>
+  <Edit>DocumentLibraryForm</Edit>
+  <New>DocumentLibraryForm</New>
+</FormTemplates>
+</file>
+
+<file path=customXml/item3.xml><?xml version="1.0" encoding="utf-8"?>
+<ct:contentTypeSchema xmlns:ct="http://schemas.microsoft.com/office/2006/metadata/contentType" xmlns:ma="http://schemas.microsoft.com/office/2006/metadata/properties/metaAttributes" ct:_="" ma:_="" ma:contentTypeName="Document" ma:contentTypeID="0x010100306283214E9BE44C91F937894DD612A6" ma:contentTypeVersion="15" ma:contentTypeDescription="Create a new document." ma:contentTypeScope="" ma:versionID="4a87eb5e74377b26ce3e79e28ddaa0f0">
+  <xsd:schema xmlns:xsd="http://www.w3.org/2001/XMLSchema" xmlns:xs="http://www.w3.org/2001/XMLSchema" xmlns:p="http://schemas.microsoft.com/office/2006/metadata/properties" xmlns:ns3="d771323b-a791-478d-9b6d-73d514b85121" xmlns:ns4="26d13681-40f3-45ef-a4bd-75e70b9e3c47" targetNamespace="http://schemas.microsoft.com/office/2006/metadata/properties" ma:root="true" ma:fieldsID="dfd8faeeafbb013350e5ee8ad0ffd83b" ns3:_="" ns4:_="">
+    <xsd:import namespace="d771323b-a791-478d-9b6d-73d514b85121"/>
+    <xsd:import namespace="26d13681-40f3-45ef-a4bd-75e70b9e3c47"/>
+    <xsd:element name="properties">
+      <xsd:complexType>
+        <xsd:sequence>
+          <xsd:element name="documentManagement">
+            <xsd:complexType>
+              <xsd:all>
+                <xsd:element ref="ns3:MediaServiceMetadata" minOccurs="0"/>
+                <xsd:element ref="ns3:MediaServiceFastMetadata" minOccurs="0"/>
+                <xsd:element ref="ns3:MediaServiceObjectDetectorVersions" minOccurs="0"/>
+                <xsd:element ref="ns3:MediaServiceAutoTags" minOccurs="0"/>
+                <xsd:element ref="ns3:MediaServiceGenerationTime" minOccurs="0"/>
+                <xsd:element ref="ns3:MediaServiceEventHashCode" minOccurs="0"/>
+                <xsd:element ref="ns3:MediaServiceOCR" minOccurs="0"/>
+                <xsd:element ref="ns3:MediaServiceDateTaken" minOccurs="0"/>
+                <xsd:element ref="ns3:_activity" minOccurs="0"/>
+                <xsd:element ref="ns4:SharedWithUsers" minOccurs="0"/>
+                <xsd:element ref="ns4:SharedWithDetails" minOccurs="0"/>
+                <xsd:element ref="ns4:SharingHintHash" minOccurs="0"/>
+                <xsd:element ref="ns3:MediaServiceSearchProperties" minOccurs="0"/>
+                <xsd:element ref="ns3:MediaServiceSystemTags" minOccurs="0"/>
+                <xsd:element ref="ns3:MediaLengthInSeconds" minOccurs="0"/>
+              </xsd:all>
+            </xsd:complexType>
+          </xsd:element>
+        </xsd:sequence>
+      </xsd:complexType>
+    </xsd:element>
+  </xsd:schema>
+  <xsd:schema xmlns:xsd="http://www.w3.org/2001/XMLSchema" xmlns:xs="http://www.w3.org/2001/XMLSchema" xmlns:dms="http://schemas.microsoft.com/office/2006/documentManagement/types" xmlns:pc="http://schemas.microsoft.com/office/infopath/2007/PartnerControls" targetNamespace="d771323b-a791-478d-9b6d-73d514b85121" elementFormDefault="qualified">
+    <xsd:import namespace="http://schemas.microsoft.com/office/2006/documentManagement/types"/>
+    <xsd:import namespace="http://schemas.microsoft.com/office/infopath/2007/PartnerControls"/>
+    <xsd:element name="MediaServiceMetadata" ma:index="8" nillable="true" ma:displayName="MediaServiceMetadata" ma:hidden="true" ma:internalName="MediaServiceMetadata" ma:readOnly="true">
+      <xsd:simpleType>
+        <xsd:restriction base="dms:Note"/>
+      </xsd:simpleType>
+    </xsd:element>
+    <xsd:element name="MediaServiceFastMetadata" ma:index="9" nillable="true" ma:displayName="MediaServiceFastMetadata" ma:hidden="true" ma:internalName="MediaServiceFastMetadata" ma:readOnly="true">
+      <xsd:simpleType>
+        <xsd:restriction base="dms:Note"/>
+      </xsd:simpleType>
+    </xsd:element>
+    <xsd:element name="MediaServiceObjectDetectorVersions" ma:index="10" nillable="true" ma:displayName="MediaServiceObjectDetectorVersions" ma:hidden="true" ma:indexed="true" ma:internalName="MediaServiceObjectDetectorVersions" ma:readOnly="true">
+      <xsd:simpleType>
+        <xsd:restriction base="dms:Text"/>
+      </xsd:simpleType>
+    </xsd:element>
+    <xsd:element name="MediaServiceAutoTags" ma:index="11" nillable="true" ma:displayName="Tags" ma:internalName="MediaServiceAutoTags" ma:readOnly="true">
+      <xsd:simpleType>
+        <xsd:restriction base="dms:Text"/>
+      </xsd:simpleType>
+    </xsd:element>
+    <xsd:element name="MediaServiceGenerationTime" ma:index="12" nillable="true" ma:displayName="MediaServiceGenerationTime" ma:hidden="true" ma:internalName="MediaServiceGenerationTime" ma:readOnly="true">
+      <xsd:simpleType>
+        <xsd:restriction base="dms:Text"/>
+      </xsd:simpleType>
+    </xsd:element>
+    <xsd:element name="MediaServiceEventHashCode" ma:index="13" nillable="true" ma:displayName="MediaServiceEventHashCode" ma:hidden="true" ma:internalName="MediaServiceEventHashCode" ma:readOnly="true">
+      <xsd:simpleType>
+        <xsd:restriction base="dms:Text"/>
+      </xsd:simpleType>
+    </xsd:element>
+    <xsd:element name="MediaServiceOCR" ma:index="14" nillable="true" ma:displayName="Extracted Text" ma:internalName="MediaServiceOCR" ma:readOnly="true">
+      <xsd:simpleType>
+        <xsd:restriction base="dms:Note">
+          <xsd:maxLength value="255"/>
+        </xsd:restriction>
+      </xsd:simpleType>
+    </xsd:element>
+    <xsd:element name="MediaServiceDateTaken" ma:index="15" nillable="true" ma:displayName="MediaServiceDateTaken" ma:hidden="true" ma:indexed="true" ma:internalName="MediaServiceDateTaken" ma:readOnly="true">
+      <xsd:simpleType>
+        <xsd:restriction base="dms:Text"/>
+      </xsd:simpleType>
+    </xsd:element>
+    <xsd:element name="_activity" ma:index="16" nillable="true" ma:displayName="_activity" ma:hidden="true" ma:internalName="_activity">
+      <xsd:simpleType>
+        <xsd:restriction base="dms:Note"/>
+      </xsd:simpleType>
+    </xsd:element>
+    <xsd:element name="MediaServiceSearchProperties" ma:index="20" nillable="true" ma:displayName="MediaServiceSearchProperties" ma:hidden="true" ma:internalName="MediaServiceSearchProperties" ma:readOnly="true">
+      <xsd:simpleType>
+        <xsd:restriction base="dms:Note"/>
+      </xsd:simpleType>
+    </xsd:element>
+    <xsd:element name="MediaServiceSystemTags" ma:index="21" nillable="true" ma:displayName="MediaServiceSystemTags" ma:hidden="true" ma:internalName="MediaServiceSystemTags" ma:readOnly="true">
+      <xsd:simpleType>
+        <xsd:restriction base="dms:Note"/>
+      </xsd:simpleType>
+    </xsd:element>
+    <xsd:element name="MediaLengthInSeconds" ma:index="22" nillable="true" ma:displayName="MediaLengthInSeconds" ma:hidden="true" ma:internalName="MediaLengthInSeconds" ma:readOnly="true">
+      <xsd:simpleType>
+        <xsd:restriction base="dms:Unknown"/>
+      </xsd:simpleType>
+    </xsd:element>
+  </xsd:schema>
+  <xsd:schema xmlns:xsd="http://www.w3.org/2001/XMLSchema" xmlns:xs="http://www.w3.org/2001/XMLSchema" xmlns:dms="http://schemas.microsoft.com/office/2006/documentManagement/types" xmlns:pc="http://schemas.microsoft.com/office/infopath/2007/PartnerControls" targetNamespace="26d13681-40f3-45ef-a4bd-75e70b9e3c47" elementFormDefault="qualified">
+    <xsd:import namespace="http://schemas.microsoft.com/office/2006/documentManagement/types"/>
+    <xsd:import namespace="http://schemas.microsoft.com/office/infopath/2007/PartnerControls"/>
+    <xsd:element name="SharedWithUsers" ma:index="17" nillable="true" ma:displayName="Shared With" ma:internalName="SharedWithUsers" ma:readOnly="true">
+      <xsd:complexType>
+        <xsd:complexContent>
+          <xsd:extension base="dms:UserMulti">
+            <xsd:sequence>
+              <xsd:element name="UserInfo" minOccurs="0" maxOccurs="unbounded">
+                <xsd:complexType>
+                  <xsd:sequence>
+                    <xsd:element name="DisplayName" type="xsd:string" minOccurs="0"/>
+                    <xsd:element name="AccountId" type="dms:UserId" minOccurs="0" nillable="true"/>
+                    <xsd:element name="AccountType" type="xsd:string" minOccurs="0"/>
+                  </xsd:sequence>
+                </xsd:complexType>
+              </xsd:element>
+            </xsd:sequence>
+          </xsd:extension>
+        </xsd:complexContent>
+      </xsd:complexType>
+    </xsd:element>
+    <xsd:element name="SharedWithDetails" ma:index="18" nillable="true" ma:displayName="Shared With Details" ma:internalName="SharedWithDetails" ma:readOnly="true">
+      <xsd:simpleType>
+        <xsd:restriction base="dms:Note">
+          <xsd:maxLength value="255"/>
+        </xsd:restriction>
+      </xsd:simpleType>
+    </xsd:element>
+    <xsd:element name="SharingHintHash" ma:index="19" nillable="true" ma:displayName="Sharing Hint Hash" ma:hidden="true" ma:internalName="SharingHintHash" ma:readOnly="true">
+      <xsd:simpleType>
+        <xsd:restriction base="dms:Text"/>
+      </xsd:simpleType>
+    </xsd:element>
+  </xsd:schema>
+  <xsd:schema xmlns="http://schemas.openxmlformats.org/package/2006/metadata/core-properties" xmlns:xsd="http://www.w3.org/2001/XMLSchema" xmlns:xsi="http://www.w3.org/2001/XMLSchema-instance" xmlns:dc="http://purl.org/dc/elements/1.1/" xmlns:dcterms="http://purl.org/dc/terms/" xmlns:odoc="http://schemas.microsoft.com/internal/obd" targetNamespace="http://schemas.openxmlformats.org/package/2006/metadata/core-properties" elementFormDefault="qualified" attributeFormDefault="unqualified" blockDefault="#all">
+    <xsd:import namespace="http://purl.org/dc/elements/1.1/" schemaLocation="http://dublincore.org/schemas/xmls/qdc/2003/04/02/dc.xsd"/>
+    <xsd:import namespace="http://purl.org/dc/terms/" schemaLocation="http://dublincore.org/schemas/xmls/qdc/2003/04/02/dcterms.xsd"/>
+    <xsd:element name="coreProperties" type="CT_coreProperties"/>
+    <xsd:complexType name="CT_coreProperties">
+      <xsd:all>
+        <xsd:element ref="dc:creator" minOccurs="0" maxOccurs="1"/>
+        <xsd:element ref="dcterms:created" minOccurs="0" maxOccurs="1"/>
+        <xsd:element ref="dc:identifier" minOccurs="0" maxOccurs="1"/>
+        <xsd:element name="contentType" minOccurs="0" maxOccurs="1" type="xsd:string" ma:index="0" ma:displayName="Content Type"/>
+        <xsd:element ref="dc:title" minOccurs="0" maxOccurs="1" ma:index="4" ma:displayName="Title"/>
+        <xsd:element ref="dc:subject" minOccurs="0" maxOccurs="1"/>
+        <xsd:element ref="dc:description" minOccurs="0" maxOccurs="1"/>
+        <xsd:element name="keywords" minOccurs="0" maxOccurs="1" type="xsd:string"/>
+        <xsd:element ref="dc:language" minOccurs="0" maxOccurs="1"/>
+        <xsd:element name="category" minOccurs="0" maxOccurs="1" type="xsd:string"/>
+        <xsd:element name="version" minOccurs="0" maxOccurs="1" type="xsd:string"/>
+        <xsd:element name="revision" minOccurs="0" maxOccurs="1" type="xsd:string">
+          <xsd:annotation>
+            <xsd:documentation>
+                        This value indicates the number of saves or revisions. The application is responsible for updating this value after each revision.
+                    </xsd:documentation>
+          </xsd:annotation>
+        </xsd:element>
+        <xsd:element name="lastModifiedBy" minOccurs="0" maxOccurs="1" type="xsd:string"/>
+        <xsd:element ref="dcterms:modified" minOccurs="0" maxOccurs="1"/>
+        <xsd:element name="contentStatus" minOccurs="0" maxOccurs="1" type="xsd:string"/>
+      </xsd:all>
+    </xsd:complexType>
+  </xsd:schema>
+  <xs:schema xmlns:pc="http://schemas.microsoft.com/office/infopath/2007/PartnerControls" xmlns:xs="http://www.w3.org/2001/XMLSchema" targetNamespace="http://schemas.microsoft.com/office/infopath/2007/PartnerControls" elementFormDefault="qualified" attributeFormDefault="unqualified">
+    <xs:element name="Person">
+      <xs:complexType>
+        <xs:sequence>
+          <xs:element ref="pc:DisplayName" minOccurs="0"/>
+          <xs:element ref="pc:AccountId" minOccurs="0"/>
+          <xs:element ref="pc:AccountType" minOccurs="0"/>
+        </xs:sequence>
+      </xs:complexType>
+    </xs:element>
+    <xs:element name="DisplayName" type="xs:string"/>
+    <xs:element name="AccountId" type="xs:string"/>
+    <xs:element name="AccountType" type="xs:string"/>
+    <xs:element name="BDCAssociatedEntity">
+      <xs:complexType>
+        <xs:sequence>
+          <xs:element ref="pc:BDCEntity" minOccurs="0" maxOccurs="unbounded"/>
+        </xs:sequence>
+        <xs:attribute ref="pc:EntityNamespace"/>
+        <xs:attribute ref="pc:EntityName"/>
+        <xs:attribute ref="pc:SystemInstanceName"/>
+        <xs:attribute ref="pc:AssociationName"/>
+      </xs:complexType>
+    </xs:element>
+    <xs:attribute name="EntityNamespace" type="xs:string"/>
+    <xs:attribute name="EntityName" type="xs:string"/>
+    <xs:attribute name="SystemInstanceName" type="xs:string"/>
+    <xs:attribute name="AssociationName" type="xs:string"/>
+    <xs:element name="BDCEntity">
+      <xs:complexType>
+        <xs:sequence>
+          <xs:element ref="pc:EntityDisplayName" minOccurs="0"/>
+          <xs:element ref="pc:EntityInstanceReference" minOccurs="0"/>
+          <xs:element ref="pc:EntityId1" minOccurs="0"/>
+          <xs:element ref="pc:EntityId2" minOccurs="0"/>
+          <xs:element ref="pc:EntityId3" minOccurs="0"/>
+          <xs:element ref="pc:EntityId4" minOccurs="0"/>
+          <xs:element ref="pc:EntityId5" minOccurs="0"/>
+        </xs:sequence>
+      </xs:complexType>
+    </xs:element>
+    <xs:element name="EntityDisplayName" type="xs:string"/>
+    <xs:element name="EntityInstanceReference" type="xs:string"/>
+    <xs:element name="EntityId1" type="xs:string"/>
+    <xs:element name="EntityId2" type="xs:string"/>
+    <xs:element name="EntityId3" type="xs:string"/>
+    <xs:element name="EntityId4" type="xs:string"/>
+    <xs:element name="EntityId5" type="xs:string"/>
+    <xs:element name="Terms">
+      <xs:complexType>
+        <xs:sequence>
+          <xs:element ref="pc:TermInfo" minOccurs="0" maxOccurs="unbounded"/>
+        </xs:sequence>
+      </xs:complexType>
+    </xs:element>
+    <xs:element name="TermInfo">
+      <xs:complexType>
+        <xs:sequence>
+          <xs:element ref="pc:TermName" minOccurs="0"/>
+          <xs:element ref="pc:TermId" minOccurs="0"/>
+        </xs:sequence>
+      </xs:complexType>
+    </xs:element>
+    <xs:element name="TermName" type="xs:string"/>
+    <xs:element name="TermId" type="xs:string"/>
+  </xs:schema>
+</ct:contentTypeSchema>
+</file>
+
+<file path=customXml/item4.xml><?xml version="1.0" encoding="utf-8"?>
+<p:properties xmlns:p="http://schemas.microsoft.com/office/2006/metadata/properties" xmlns:xsi="http://www.w3.org/2001/XMLSchema-instance" xmlns:pc="http://schemas.microsoft.com/office/infopath/2007/PartnerControls">
+  <documentManagement>
+    <_activity xmlns="d771323b-a791-478d-9b6d-73d514b85121" xsi:nil="true"/>
+  </documentManagement>
+</p:properties>
+</file>
+
 <file path=customXml/itemProps1.xml><?xml version="1.0" encoding="utf-8"?>
-<ds:datastoreItem xmlns:ds="http://schemas.openxmlformats.org/officeDocument/2006/customXml" ds:itemID="{833A62EA-5B39-46D8-81BF-2DE1825AE72A}">
+<ds:datastoreItem xmlns:ds="http://schemas.openxmlformats.org/officeDocument/2006/customXml" ds:itemID="{CBE03A70-8EAC-4D3D-897F-5D8755C391F7}">
   <ds:schemaRefs>
-    <ds:schemaRef ds:uri="http://schemas.microsoft.com/office/2006/metadata/properties"/>
-    <ds:schemaRef ds:uri="http://schemas.microsoft.com/office/infopath/2007/PartnerControls"/>
-    <ds:schemaRef ds:uri="d771323b-a791-478d-9b6d-73d514b85121"/>
+    <ds:schemaRef ds:uri="http://schemas.openxmlformats.org/officeDocument/2006/bibliography"/>
   </ds:schemaRefs>
 </ds:datastoreItem>
 </file>
 
 <file path=customXml/itemProps2.xml><?xml version="1.0" encoding="utf-8"?>
+<ds:datastoreItem xmlns:ds="http://schemas.openxmlformats.org/officeDocument/2006/customXml" ds:itemID="{A317A92E-4FD7-420F-AA12-74501CD44078}">
+  <ds:schemaRefs>
+    <ds:schemaRef ds:uri="http://schemas.microsoft.com/sharepoint/v3/contenttype/forms"/>
+  </ds:schemaRefs>
+</ds:datastoreItem>
+</file>
+
+<file path=customXml/itemProps3.xml><?xml version="1.0" encoding="utf-8"?>
 <ds:datastoreItem xmlns:ds="http://schemas.openxmlformats.org/officeDocument/2006/customXml" ds:itemID="{D2209CF2-FB8A-453D-89CA-BFDC64FD5F75}">
   <ds:schemaRefs>
     <ds:schemaRef ds:uri="http://schemas.microsoft.com/office/2006/metadata/contentType"/>
@@ -15395,18 +15269,12 @@
 </ds:datastoreItem>
 </file>
 
-<file path=customXml/itemProps3.xml><?xml version="1.0" encoding="utf-8"?>
-<ds:datastoreItem xmlns:ds="http://schemas.openxmlformats.org/officeDocument/2006/customXml" ds:itemID="{A317A92E-4FD7-420F-AA12-74501CD44078}">
+<file path=customXml/itemProps4.xml><?xml version="1.0" encoding="utf-8"?>
+<ds:datastoreItem xmlns:ds="http://schemas.openxmlformats.org/officeDocument/2006/customXml" ds:itemID="{833A62EA-5B39-46D8-81BF-2DE1825AE72A}">
   <ds:schemaRefs>
-    <ds:schemaRef ds:uri="http://schemas.microsoft.com/sharepoint/v3/contenttype/forms"/>
-  </ds:schemaRefs>
-</ds:datastoreItem>
-</file>
-
-<file path=customXml/itemProps4.xml><?xml version="1.0" encoding="utf-8"?>
-<ds:datastoreItem xmlns:ds="http://schemas.openxmlformats.org/officeDocument/2006/customXml" ds:itemID="{CBE03A70-8EAC-4D3D-897F-5D8755C391F7}">
-  <ds:schemaRefs>
-    <ds:schemaRef ds:uri="http://schemas.openxmlformats.org/officeDocument/2006/bibliography"/>
+    <ds:schemaRef ds:uri="http://schemas.microsoft.com/office/2006/metadata/properties"/>
+    <ds:schemaRef ds:uri="http://schemas.microsoft.com/office/infopath/2007/PartnerControls"/>
+    <ds:schemaRef ds:uri="d771323b-a791-478d-9b6d-73d514b85121"/>
   </ds:schemaRefs>
 </ds:datastoreItem>
 </file>
</xml_diff>

<commit_message>
Added pictures to Research Document
</commit_message>
<xml_diff>
--- a/Documentation/SETU Code Lab Research Document.docx
+++ b/Documentation/SETU Code Lab Research Document.docx
@@ -126,11 +126,19 @@
           <w:color w:val="auto"/>
         </w:rPr>
       </w:pPr>
+      <w:proofErr w:type="gramStart"/>
       <w:r>
         <w:rPr>
           <w:color w:val="auto"/>
         </w:rPr>
-        <w:t>South East Technological University</w:t>
+        <w:t>South East</w:t>
+      </w:r>
+      <w:proofErr w:type="gramEnd"/>
+      <w:r>
+        <w:rPr>
+          <w:color w:val="auto"/>
+        </w:rPr>
+        <w:t xml:space="preserve"> Technological University</w:t>
       </w:r>
     </w:p>
     <w:p>
@@ -849,7 +857,7 @@
                 <w:noProof/>
                 <w:webHidden/>
               </w:rPr>
-              <w:t>6</w:t>
+              <w:t>7</w:t>
             </w:r>
             <w:r>
               <w:rPr>
@@ -921,7 +929,7 @@
                 <w:noProof/>
                 <w:webHidden/>
               </w:rPr>
-              <w:t>6</w:t>
+              <w:t>7</w:t>
             </w:r>
             <w:r>
               <w:rPr>
@@ -993,7 +1001,7 @@
                 <w:noProof/>
                 <w:webHidden/>
               </w:rPr>
-              <w:t>6</w:t>
+              <w:t>7</w:t>
             </w:r>
             <w:r>
               <w:rPr>
@@ -1137,7 +1145,7 @@
                 <w:noProof/>
                 <w:webHidden/>
               </w:rPr>
-              <w:t>7</w:t>
+              <w:t>8</w:t>
             </w:r>
             <w:r>
               <w:rPr>
@@ -1209,7 +1217,7 @@
                 <w:noProof/>
                 <w:webHidden/>
               </w:rPr>
-              <w:t>7</w:t>
+              <w:t>8</w:t>
             </w:r>
             <w:r>
               <w:rPr>
@@ -1281,7 +1289,7 @@
                 <w:noProof/>
                 <w:webHidden/>
               </w:rPr>
-              <w:t>7</w:t>
+              <w:t>9</w:t>
             </w:r>
             <w:r>
               <w:rPr>
@@ -1353,7 +1361,7 @@
                 <w:noProof/>
                 <w:webHidden/>
               </w:rPr>
-              <w:t>7</w:t>
+              <w:t>9</w:t>
             </w:r>
             <w:r>
               <w:rPr>
@@ -1425,7 +1433,7 @@
                 <w:noProof/>
                 <w:webHidden/>
               </w:rPr>
-              <w:t>8</w:t>
+              <w:t>10</w:t>
             </w:r>
             <w:r>
               <w:rPr>
@@ -1497,7 +1505,7 @@
                 <w:noProof/>
                 <w:webHidden/>
               </w:rPr>
-              <w:t>9</w:t>
+              <w:t>11</w:t>
             </w:r>
             <w:r>
               <w:rPr>
@@ -1569,7 +1577,7 @@
                 <w:noProof/>
                 <w:webHidden/>
               </w:rPr>
-              <w:t>9</w:t>
+              <w:t>11</w:t>
             </w:r>
             <w:r>
               <w:rPr>
@@ -1641,7 +1649,7 @@
                 <w:noProof/>
                 <w:webHidden/>
               </w:rPr>
-              <w:t>9</w:t>
+              <w:t>11</w:t>
             </w:r>
             <w:r>
               <w:rPr>
@@ -1713,7 +1721,7 @@
                 <w:noProof/>
                 <w:webHidden/>
               </w:rPr>
-              <w:t>9</w:t>
+              <w:t>12</w:t>
             </w:r>
             <w:r>
               <w:rPr>
@@ -1785,7 +1793,7 @@
                 <w:noProof/>
                 <w:webHidden/>
               </w:rPr>
-              <w:t>9</w:t>
+              <w:t>12</w:t>
             </w:r>
             <w:r>
               <w:rPr>
@@ -1857,7 +1865,7 @@
                 <w:noProof/>
                 <w:webHidden/>
               </w:rPr>
-              <w:t>9</w:t>
+              <w:t>13</w:t>
             </w:r>
             <w:r>
               <w:rPr>
@@ -1929,7 +1937,7 @@
                 <w:noProof/>
                 <w:webHidden/>
               </w:rPr>
-              <w:t>10</w:t>
+              <w:t>14</w:t>
             </w:r>
             <w:r>
               <w:rPr>
@@ -2001,7 +2009,7 @@
                 <w:noProof/>
                 <w:webHidden/>
               </w:rPr>
-              <w:t>10</w:t>
+              <w:t>14</w:t>
             </w:r>
             <w:r>
               <w:rPr>
@@ -2073,7 +2081,7 @@
                 <w:noProof/>
                 <w:webHidden/>
               </w:rPr>
-              <w:t>11</w:t>
+              <w:t>15</w:t>
             </w:r>
             <w:r>
               <w:rPr>
@@ -2145,7 +2153,7 @@
                 <w:noProof/>
                 <w:webHidden/>
               </w:rPr>
-              <w:t>11</w:t>
+              <w:t>15</w:t>
             </w:r>
             <w:r>
               <w:rPr>
@@ -2217,7 +2225,7 @@
                 <w:noProof/>
                 <w:webHidden/>
               </w:rPr>
-              <w:t>11</w:t>
+              <w:t>15</w:t>
             </w:r>
             <w:r>
               <w:rPr>
@@ -2289,7 +2297,7 @@
                 <w:noProof/>
                 <w:webHidden/>
               </w:rPr>
-              <w:t>11</w:t>
+              <w:t>16</w:t>
             </w:r>
             <w:r>
               <w:rPr>
@@ -2361,7 +2369,7 @@
                 <w:noProof/>
                 <w:webHidden/>
               </w:rPr>
-              <w:t>11</w:t>
+              <w:t>16</w:t>
             </w:r>
             <w:r>
               <w:rPr>
@@ -2433,7 +2441,7 @@
                 <w:noProof/>
                 <w:webHidden/>
               </w:rPr>
-              <w:t>12</w:t>
+              <w:t>17</w:t>
             </w:r>
             <w:r>
               <w:rPr>
@@ -2505,7 +2513,7 @@
                 <w:noProof/>
                 <w:webHidden/>
               </w:rPr>
-              <w:t>12</w:t>
+              <w:t>17</w:t>
             </w:r>
             <w:r>
               <w:rPr>
@@ -2577,7 +2585,7 @@
                 <w:noProof/>
                 <w:webHidden/>
               </w:rPr>
-              <w:t>12</w:t>
+              <w:t>17</w:t>
             </w:r>
             <w:r>
               <w:rPr>
@@ -2649,7 +2657,7 @@
                 <w:noProof/>
                 <w:webHidden/>
               </w:rPr>
-              <w:t>12</w:t>
+              <w:t>18</w:t>
             </w:r>
             <w:r>
               <w:rPr>
@@ -2721,7 +2729,7 @@
                 <w:noProof/>
                 <w:webHidden/>
               </w:rPr>
-              <w:t>13</w:t>
+              <w:t>19</w:t>
             </w:r>
             <w:r>
               <w:rPr>
@@ -2793,7 +2801,7 @@
                 <w:noProof/>
                 <w:webHidden/>
               </w:rPr>
-              <w:t>13</w:t>
+              <w:t>19</w:t>
             </w:r>
             <w:r>
               <w:rPr>
@@ -2865,7 +2873,7 @@
                 <w:noProof/>
                 <w:webHidden/>
               </w:rPr>
-              <w:t>14</w:t>
+              <w:t>20</w:t>
             </w:r>
             <w:r>
               <w:rPr>
@@ -2937,7 +2945,7 @@
                 <w:noProof/>
                 <w:webHidden/>
               </w:rPr>
-              <w:t>15</w:t>
+              <w:t>21</w:t>
             </w:r>
             <w:r>
               <w:rPr>
@@ -3009,7 +3017,7 @@
                 <w:noProof/>
                 <w:webHidden/>
               </w:rPr>
-              <w:t>15</w:t>
+              <w:t>21</w:t>
             </w:r>
             <w:r>
               <w:rPr>
@@ -3081,7 +3089,7 @@
                 <w:noProof/>
                 <w:webHidden/>
               </w:rPr>
-              <w:t>16</w:t>
+              <w:t>22</w:t>
             </w:r>
             <w:r>
               <w:rPr>
@@ -3153,7 +3161,7 @@
                 <w:noProof/>
                 <w:webHidden/>
               </w:rPr>
-              <w:t>16</w:t>
+              <w:t>22</w:t>
             </w:r>
             <w:r>
               <w:rPr>
@@ -3225,7 +3233,7 @@
                 <w:noProof/>
                 <w:webHidden/>
               </w:rPr>
-              <w:t>16</w:t>
+              <w:t>22</w:t>
             </w:r>
             <w:r>
               <w:rPr>
@@ -3297,7 +3305,7 @@
                 <w:noProof/>
                 <w:webHidden/>
               </w:rPr>
-              <w:t>17</w:t>
+              <w:t>23</w:t>
             </w:r>
             <w:r>
               <w:rPr>
@@ -3369,7 +3377,7 @@
                 <w:noProof/>
                 <w:webHidden/>
               </w:rPr>
-              <w:t>18</w:t>
+              <w:t>24</w:t>
             </w:r>
             <w:r>
               <w:rPr>
@@ -3441,7 +3449,7 @@
                 <w:noProof/>
                 <w:webHidden/>
               </w:rPr>
-              <w:t>18</w:t>
+              <w:t>24</w:t>
             </w:r>
             <w:r>
               <w:rPr>
@@ -3513,7 +3521,7 @@
                 <w:noProof/>
                 <w:webHidden/>
               </w:rPr>
-              <w:t>19</w:t>
+              <w:t>25</w:t>
             </w:r>
             <w:r>
               <w:rPr>
@@ -3585,7 +3593,7 @@
                 <w:noProof/>
                 <w:webHidden/>
               </w:rPr>
-              <w:t>20</w:t>
+              <w:t>26</w:t>
             </w:r>
             <w:r>
               <w:rPr>
@@ -3657,7 +3665,7 @@
                 <w:noProof/>
                 <w:webHidden/>
               </w:rPr>
-              <w:t>21</w:t>
+              <w:t>27</w:t>
             </w:r>
             <w:r>
               <w:rPr>
@@ -3729,7 +3737,7 @@
                 <w:noProof/>
                 <w:webHidden/>
               </w:rPr>
-              <w:t>21</w:t>
+              <w:t>27</w:t>
             </w:r>
             <w:r>
               <w:rPr>
@@ -3801,7 +3809,7 @@
                 <w:noProof/>
                 <w:webHidden/>
               </w:rPr>
-              <w:t>22</w:t>
+              <w:t>28</w:t>
             </w:r>
             <w:r>
               <w:rPr>
@@ -3873,7 +3881,7 @@
                 <w:noProof/>
                 <w:webHidden/>
               </w:rPr>
-              <w:t>23</w:t>
+              <w:t>29</w:t>
             </w:r>
             <w:r>
               <w:rPr>
@@ -3945,7 +3953,7 @@
                 <w:noProof/>
                 <w:webHidden/>
               </w:rPr>
-              <w:t>24</w:t>
+              <w:t>30</w:t>
             </w:r>
             <w:r>
               <w:rPr>
@@ -4017,7 +4025,7 @@
                 <w:noProof/>
                 <w:webHidden/>
               </w:rPr>
-              <w:t>25</w:t>
+              <w:t>31</w:t>
             </w:r>
             <w:r>
               <w:rPr>
@@ -4089,7 +4097,7 @@
                 <w:noProof/>
                 <w:webHidden/>
               </w:rPr>
-              <w:t>26</w:t>
+              <w:t>32</w:t>
             </w:r>
             <w:r>
               <w:rPr>
@@ -4161,7 +4169,7 @@
                 <w:noProof/>
                 <w:webHidden/>
               </w:rPr>
-              <w:t>27</w:t>
+              <w:t>33</w:t>
             </w:r>
             <w:r>
               <w:rPr>
@@ -4214,7 +4222,15 @@
         <w:spacing w:line="278" w:lineRule="auto"/>
       </w:pPr>
       <w:r>
-        <w:t>SETU Code Lab is a gamified, web-based study tool for computing students and lecturers at SETU (South East Technological University). Its main goal is to motivate students to study through gamification and convenience, while saving lecturers time when conducting lab work by automating the grading process. This report outlines the research conducted prior to development and aims to address the most critical questions and decisions relating to the project.</w:t>
+        <w:t>SETU Code Lab is a gamified, web-based study tool for computing students and lecturers at SETU (</w:t>
+      </w:r>
+      <w:proofErr w:type="gramStart"/>
+      <w:r>
+        <w:t>South East</w:t>
+      </w:r>
+      <w:proofErr w:type="gramEnd"/>
+      <w:r>
+        <w:t xml:space="preserve"> Technological University). Its main goal is to motivate students to study through gamification and convenience, while saving lecturers time when conducting lab work by automating the grading process. This report outlines the research conducted prior to development and aims to address the most critical questions and decisions relating to the project.</w:t>
       </w:r>
     </w:p>
     <w:p>
@@ -4650,6 +4666,153 @@
     </w:p>
     <w:p>
       <w:pPr>
+        <w:jc w:val="center"/>
+      </w:pPr>
+      <w:r>
+        <w:rPr>
+          <w:noProof/>
+        </w:rPr>
+        <w:drawing>
+          <wp:inline distT="0" distB="0" distL="0" distR="0" wp14:anchorId="49A24E6D" wp14:editId="18246A1C">
+            <wp:extent cx="1540042" cy="1371600"/>
+            <wp:effectExtent l="0" t="0" r="3175" b="0"/>
+            <wp:docPr id="1964452669" name="Picture 6"/>
+            <wp:cNvGraphicFramePr>
+              <a:graphicFrameLocks xmlns:a="http://schemas.openxmlformats.org/drawingml/2006/main" noChangeAspect="1"/>
+            </wp:cNvGraphicFramePr>
+            <a:graphic xmlns:a="http://schemas.openxmlformats.org/drawingml/2006/main">
+              <a:graphicData uri="http://schemas.openxmlformats.org/drawingml/2006/picture">
+                <pic:pic xmlns:pic="http://schemas.openxmlformats.org/drawingml/2006/picture">
+                  <pic:nvPicPr>
+                    <pic:cNvPr id="0" name="Picture 5"/>
+                    <pic:cNvPicPr>
+                      <a:picLocks noChangeAspect="1" noChangeArrowheads="1"/>
+                    </pic:cNvPicPr>
+                  </pic:nvPicPr>
+                  <pic:blipFill>
+                    <a:blip r:embed="rId11" cstate="print">
+                      <a:extLst>
+                        <a:ext uri="{28A0092B-C50C-407E-A947-70E740481C1C}">
+                          <a14:useLocalDpi xmlns:a14="http://schemas.microsoft.com/office/drawing/2010/main" val="0"/>
+                        </a:ext>
+                      </a:extLst>
+                    </a:blip>
+                    <a:srcRect/>
+                    <a:stretch>
+                      <a:fillRect/>
+                    </a:stretch>
+                  </pic:blipFill>
+                  <pic:spPr bwMode="auto">
+                    <a:xfrm>
+                      <a:off x="0" y="0"/>
+                      <a:ext cx="1548881" cy="1379472"/>
+                    </a:xfrm>
+                    <a:prstGeom prst="rect">
+                      <a:avLst/>
+                    </a:prstGeom>
+                    <a:noFill/>
+                  </pic:spPr>
+                </pic:pic>
+              </a:graphicData>
+            </a:graphic>
+          </wp:inline>
+        </w:drawing>
+      </w:r>
+    </w:p>
+    <w:p>
+      <w:pPr>
+        <w:jc w:val="center"/>
+        <w:rPr>
+          <w:sz w:val="16"/>
+          <w:szCs w:val="16"/>
+        </w:rPr>
+      </w:pPr>
+      <w:r>
+        <w:rPr>
+          <w:b/>
+          <w:bCs/>
+          <w:sz w:val="16"/>
+          <w:szCs w:val="16"/>
+        </w:rPr>
+        <w:t xml:space="preserve">Fig. X. </w:t>
+      </w:r>
+      <w:r>
+        <w:rPr>
+          <w:sz w:val="16"/>
+          <w:szCs w:val="16"/>
+        </w:rPr>
+        <w:t xml:space="preserve">React Logo </w:t>
+      </w:r>
+      <w:r>
+        <w:rPr>
+          <w:b/>
+          <w:bCs/>
+          <w:sz w:val="16"/>
+          <w:szCs w:val="16"/>
+        </w:rPr>
+        <w:t xml:space="preserve">Source: </w:t>
+      </w:r>
+      <w:sdt>
+        <w:sdtPr>
+          <w:rPr>
+            <w:b/>
+            <w:bCs/>
+            <w:sz w:val="16"/>
+            <w:szCs w:val="16"/>
+          </w:rPr>
+          <w:id w:val="2065748033"/>
+          <w:citation/>
+        </w:sdtPr>
+        <w:sdtContent>
+          <w:r>
+            <w:rPr>
+              <w:b/>
+              <w:bCs/>
+              <w:sz w:val="16"/>
+              <w:szCs w:val="16"/>
+            </w:rPr>
+            <w:fldChar w:fldCharType="begin"/>
+          </w:r>
+          <w:r>
+            <w:rPr>
+              <w:sz w:val="16"/>
+              <w:szCs w:val="16"/>
+              <w:lang w:val="en-US"/>
+            </w:rPr>
+            <w:instrText xml:space="preserve"> CITATION Wik25 \l 1033 </w:instrText>
+          </w:r>
+          <w:r>
+            <w:rPr>
+              <w:b/>
+              <w:bCs/>
+              <w:sz w:val="16"/>
+              <w:szCs w:val="16"/>
+            </w:rPr>
+            <w:fldChar w:fldCharType="separate"/>
+          </w:r>
+          <w:r>
+            <w:rPr>
+              <w:noProof/>
+              <w:sz w:val="16"/>
+              <w:szCs w:val="16"/>
+              <w:lang w:val="en-US"/>
+            </w:rPr>
+            <w:t>(Wikimedia, 2025)</w:t>
+          </w:r>
+          <w:r>
+            <w:rPr>
+              <w:b/>
+              <w:bCs/>
+              <w:sz w:val="16"/>
+              <w:szCs w:val="16"/>
+            </w:rPr>
+            <w:fldChar w:fldCharType="end"/>
+          </w:r>
+        </w:sdtContent>
+      </w:sdt>
+    </w:p>
+    <w:p>
+      <w:pPr>
         <w:pStyle w:val="Heading2"/>
         <w:rPr>
           <w:color w:val="auto"/>
@@ -4730,6 +4893,128 @@
       </w:r>
     </w:p>
     <w:p>
+      <w:r>
+        <w:drawing>
+          <wp:inline distT="0" distB="0" distL="0" distR="0" wp14:anchorId="7E5931B1" wp14:editId="41F96855">
+            <wp:extent cx="5731510" cy="1790065"/>
+            <wp:effectExtent l="0" t="0" r="0" b="0"/>
+            <wp:docPr id="152014917" name="Picture 7" descr="A purple text on a black background&#10;&#10;AI-generated content may be incorrect."/>
+            <wp:cNvGraphicFramePr>
+              <a:graphicFrameLocks xmlns:a="http://schemas.openxmlformats.org/drawingml/2006/main" noChangeAspect="1"/>
+            </wp:cNvGraphicFramePr>
+            <a:graphic xmlns:a="http://schemas.openxmlformats.org/drawingml/2006/main">
+              <a:graphicData uri="http://schemas.openxmlformats.org/drawingml/2006/picture">
+                <pic:pic xmlns:pic="http://schemas.openxmlformats.org/drawingml/2006/picture">
+                  <pic:nvPicPr>
+                    <pic:cNvPr id="152014917" name="Picture 7" descr="A purple text on a black background&#10;&#10;AI-generated content may be incorrect."/>
+                    <pic:cNvPicPr>
+                      <a:picLocks noChangeAspect="1" noChangeArrowheads="1"/>
+                    </pic:cNvPicPr>
+                  </pic:nvPicPr>
+                  <pic:blipFill>
+                    <a:blip r:embed="rId12" cstate="print">
+                      <a:extLst>
+                        <a:ext uri="{28A0092B-C50C-407E-A947-70E740481C1C}">
+                          <a14:useLocalDpi xmlns:a14="http://schemas.microsoft.com/office/drawing/2010/main" val="0"/>
+                        </a:ext>
+                      </a:extLst>
+                    </a:blip>
+                    <a:srcRect/>
+                    <a:stretch>
+                      <a:fillRect/>
+                    </a:stretch>
+                  </pic:blipFill>
+                  <pic:spPr bwMode="auto">
+                    <a:xfrm>
+                      <a:off x="0" y="0"/>
+                      <a:ext cx="5731510" cy="1790065"/>
+                    </a:xfrm>
+                    <a:prstGeom prst="rect">
+                      <a:avLst/>
+                    </a:prstGeom>
+                    <a:noFill/>
+                    <a:ln>
+                      <a:noFill/>
+                    </a:ln>
+                  </pic:spPr>
+                </pic:pic>
+              </a:graphicData>
+            </a:graphic>
+          </wp:inline>
+        </w:drawing>
+      </w:r>
+    </w:p>
+    <w:p>
+      <w:pPr>
+        <w:jc w:val="center"/>
+        <w:rPr>
+          <w:sz w:val="16"/>
+          <w:szCs w:val="16"/>
+        </w:rPr>
+      </w:pPr>
+      <w:r>
+        <w:rPr>
+          <w:b/>
+          <w:bCs/>
+          <w:sz w:val="16"/>
+          <w:szCs w:val="16"/>
+        </w:rPr>
+        <w:t>Fig. X.</w:t>
+      </w:r>
+      <w:r>
+        <w:rPr>
+          <w:sz w:val="16"/>
+          <w:szCs w:val="16"/>
+        </w:rPr>
+        <w:t xml:space="preserve"> </w:t>
+      </w:r>
+      <w:r>
+        <w:rPr>
+          <w:sz w:val="16"/>
+          <w:szCs w:val="16"/>
+        </w:rPr>
+        <w:t>Angular</w:t>
+      </w:r>
+      <w:r>
+        <w:rPr>
+          <w:sz w:val="16"/>
+          <w:szCs w:val="16"/>
+        </w:rPr>
+        <w:t xml:space="preserve"> Logo </w:t>
+      </w:r>
+      <w:r>
+        <w:rPr>
+          <w:b/>
+          <w:bCs/>
+          <w:sz w:val="16"/>
+          <w:szCs w:val="16"/>
+        </w:rPr>
+        <w:t>Source:</w:t>
+      </w:r>
+      <w:r>
+        <w:rPr>
+          <w:sz w:val="16"/>
+          <w:szCs w:val="16"/>
+        </w:rPr>
+        <w:t xml:space="preserve"> (</w:t>
+      </w:r>
+      <w:r>
+        <w:rPr>
+          <w:sz w:val="16"/>
+          <w:szCs w:val="16"/>
+        </w:rPr>
+        <w:t>Google</w:t>
+      </w:r>
+      <w:r>
+        <w:rPr>
+          <w:sz w:val="16"/>
+          <w:szCs w:val="16"/>
+        </w:rPr>
+        <w:t>, 2025)</w:t>
+      </w:r>
+    </w:p>
+    <w:p/>
+    <w:p>
       <w:pPr>
         <w:pStyle w:val="Heading2"/>
         <w:rPr>
@@ -4741,6 +5026,7 @@
         <w:rPr>
           <w:color w:val="auto"/>
         </w:rPr>
+        <w:lastRenderedPageBreak/>
         <w:t>Vue</w:t>
       </w:r>
       <w:bookmarkEnd w:id="9"/>
@@ -4823,6 +5109,109 @@
     </w:p>
     <w:p>
       <w:pPr>
+        <w:jc w:val="center"/>
+      </w:pPr>
+      <w:r>
+        <w:rPr>
+          <w:noProof/>
+        </w:rPr>
+        <w:drawing>
+          <wp:inline distT="0" distB="0" distL="0" distR="0" wp14:anchorId="5674297D" wp14:editId="63D6C967">
+            <wp:extent cx="1607389" cy="1393908"/>
+            <wp:effectExtent l="0" t="0" r="0" b="0"/>
+            <wp:docPr id="298514571" name="Picture 8"/>
+            <wp:cNvGraphicFramePr>
+              <a:graphicFrameLocks xmlns:a="http://schemas.openxmlformats.org/drawingml/2006/main" noChangeAspect="1"/>
+            </wp:cNvGraphicFramePr>
+            <a:graphic xmlns:a="http://schemas.openxmlformats.org/drawingml/2006/main">
+              <a:graphicData uri="http://schemas.openxmlformats.org/drawingml/2006/picture">
+                <pic:pic xmlns:pic="http://schemas.openxmlformats.org/drawingml/2006/picture">
+                  <pic:nvPicPr>
+                    <pic:cNvPr id="0" name="Picture 6"/>
+                    <pic:cNvPicPr>
+                      <a:picLocks noChangeAspect="1" noChangeArrowheads="1"/>
+                    </pic:cNvPicPr>
+                  </pic:nvPicPr>
+                  <pic:blipFill>
+                    <a:blip r:embed="rId13" cstate="print">
+                      <a:extLst>
+                        <a:ext uri="{28A0092B-C50C-407E-A947-70E740481C1C}">
+                          <a14:useLocalDpi xmlns:a14="http://schemas.microsoft.com/office/drawing/2010/main" val="0"/>
+                        </a:ext>
+                      </a:extLst>
+                    </a:blip>
+                    <a:srcRect/>
+                    <a:stretch>
+                      <a:fillRect/>
+                    </a:stretch>
+                  </pic:blipFill>
+                  <pic:spPr bwMode="auto">
+                    <a:xfrm>
+                      <a:off x="0" y="0"/>
+                      <a:ext cx="1623618" cy="1407982"/>
+                    </a:xfrm>
+                    <a:prstGeom prst="rect">
+                      <a:avLst/>
+                    </a:prstGeom>
+                    <a:noFill/>
+                  </pic:spPr>
+                </pic:pic>
+              </a:graphicData>
+            </a:graphic>
+          </wp:inline>
+        </w:drawing>
+      </w:r>
+    </w:p>
+    <w:p>
+      <w:pPr>
+        <w:jc w:val="center"/>
+        <w:rPr>
+          <w:sz w:val="16"/>
+          <w:szCs w:val="16"/>
+        </w:rPr>
+      </w:pPr>
+      <w:r>
+        <w:rPr>
+          <w:b/>
+          <w:bCs/>
+          <w:sz w:val="16"/>
+          <w:szCs w:val="16"/>
+        </w:rPr>
+        <w:t xml:space="preserve">Fig. X. </w:t>
+      </w:r>
+      <w:r>
+        <w:rPr>
+          <w:sz w:val="16"/>
+          <w:szCs w:val="16"/>
+        </w:rPr>
+        <w:t>Vue</w:t>
+      </w:r>
+      <w:r>
+        <w:rPr>
+          <w:sz w:val="16"/>
+          <w:szCs w:val="16"/>
+        </w:rPr>
+        <w:t xml:space="preserve"> Logo </w:t>
+      </w:r>
+      <w:r>
+        <w:rPr>
+          <w:b/>
+          <w:bCs/>
+          <w:sz w:val="16"/>
+          <w:szCs w:val="16"/>
+        </w:rPr>
+        <w:t xml:space="preserve">Source: </w:t>
+      </w:r>
+      <w:r>
+        <w:rPr>
+          <w:sz w:val="16"/>
+          <w:szCs w:val="16"/>
+        </w:rPr>
+        <w:t>(Wikimedia, 2025)</w:t>
+      </w:r>
+    </w:p>
+    <w:p>
+      <w:pPr>
         <w:pStyle w:val="Heading2"/>
         <w:rPr>
           <w:color w:val="auto"/>
@@ -4910,6 +5299,7 @@
       <w:r>
         <w:t>.</w:t>
       </w:r>
+      <w:bookmarkStart w:id="11" w:name="_Toc212383603"/>
     </w:p>
     <w:p>
       <w:pPr>
@@ -4918,7 +5308,6 @@
           <w:color w:val="auto"/>
         </w:rPr>
       </w:pPr>
-      <w:bookmarkStart w:id="11" w:name="_Toc212383603"/>
       <w:r>
         <w:rPr>
           <w:color w:val="auto"/>
@@ -4987,14 +5376,121 @@
     <w:p>
       <w:pPr>
         <w:spacing w:line="278" w:lineRule="auto"/>
-        <w:rPr>
-          <w:rFonts w:asciiTheme="majorHAnsi" w:eastAsiaTheme="majorEastAsia" w:hAnsiTheme="majorHAnsi" w:cstheme="majorBidi"/>
-          <w:sz w:val="32"/>
-          <w:szCs w:val="32"/>
-        </w:rPr>
+        <w:jc w:val="center"/>
       </w:pPr>
       <w:r>
-        <w:br w:type="page"/>
+        <w:rPr>
+          <w:noProof/>
+        </w:rPr>
+        <w:drawing>
+          <wp:inline distT="0" distB="0" distL="0" distR="0" wp14:anchorId="1D099EC2" wp14:editId="1CCD3D14">
+            <wp:extent cx="1460536" cy="1460536"/>
+            <wp:effectExtent l="0" t="0" r="6350" b="0"/>
+            <wp:docPr id="812778184" name="Picture 10"/>
+            <wp:cNvGraphicFramePr>
+              <a:graphicFrameLocks xmlns:a="http://schemas.openxmlformats.org/drawingml/2006/main" noChangeAspect="1"/>
+            </wp:cNvGraphicFramePr>
+            <a:graphic xmlns:a="http://schemas.openxmlformats.org/drawingml/2006/main">
+              <a:graphicData uri="http://schemas.openxmlformats.org/drawingml/2006/picture">
+                <pic:pic xmlns:pic="http://schemas.openxmlformats.org/drawingml/2006/picture">
+                  <pic:nvPicPr>
+                    <pic:cNvPr id="0" name="Picture 8"/>
+                    <pic:cNvPicPr>
+                      <a:picLocks noChangeAspect="1" noChangeArrowheads="1"/>
+                    </pic:cNvPicPr>
+                  </pic:nvPicPr>
+                  <pic:blipFill>
+                    <a:blip r:embed="rId14" cstate="print">
+                      <a:extLst>
+                        <a:ext uri="{28A0092B-C50C-407E-A947-70E740481C1C}">
+                          <a14:useLocalDpi xmlns:a14="http://schemas.microsoft.com/office/drawing/2010/main" val="0"/>
+                        </a:ext>
+                      </a:extLst>
+                    </a:blip>
+                    <a:srcRect/>
+                    <a:stretch>
+                      <a:fillRect/>
+                    </a:stretch>
+                  </pic:blipFill>
+                  <pic:spPr bwMode="auto">
+                    <a:xfrm>
+                      <a:off x="0" y="0"/>
+                      <a:ext cx="1474303" cy="1474303"/>
+                    </a:xfrm>
+                    <a:prstGeom prst="rect">
+                      <a:avLst/>
+                    </a:prstGeom>
+                    <a:noFill/>
+                  </pic:spPr>
+                </pic:pic>
+              </a:graphicData>
+            </a:graphic>
+          </wp:inline>
+        </w:drawing>
+      </w:r>
+    </w:p>
+    <w:p>
+      <w:pPr>
+        <w:jc w:val="center"/>
+        <w:rPr>
+          <w:sz w:val="16"/>
+          <w:szCs w:val="16"/>
+        </w:rPr>
+      </w:pPr>
+      <w:r>
+        <w:rPr>
+          <w:b/>
+          <w:bCs/>
+          <w:sz w:val="16"/>
+          <w:szCs w:val="16"/>
+        </w:rPr>
+        <w:t xml:space="preserve">Fig. X. </w:t>
+      </w:r>
+      <w:r>
+        <w:rPr>
+          <w:sz w:val="16"/>
+          <w:szCs w:val="16"/>
+        </w:rPr>
+        <w:t>Blazor</w:t>
+      </w:r>
+      <w:r>
+        <w:rPr>
+          <w:sz w:val="16"/>
+          <w:szCs w:val="16"/>
+        </w:rPr>
+        <w:t xml:space="preserve"> Logo </w:t>
+      </w:r>
+      <w:r>
+        <w:rPr>
+          <w:b/>
+          <w:bCs/>
+          <w:sz w:val="16"/>
+          <w:szCs w:val="16"/>
+        </w:rPr>
+        <w:t xml:space="preserve">Source: </w:t>
+      </w:r>
+      <w:r>
+        <w:rPr>
+          <w:sz w:val="16"/>
+          <w:szCs w:val="16"/>
+        </w:rPr>
+        <w:t>(</w:t>
+      </w:r>
+      <w:proofErr w:type="spellStart"/>
+      <w:r>
+        <w:rPr>
+          <w:sz w:val="16"/>
+          <w:szCs w:val="16"/>
+        </w:rPr>
+        <w:t>WikiMedia</w:t>
+      </w:r>
+      <w:proofErr w:type="spellEnd"/>
+      <w:r>
+        <w:rPr>
+          <w:sz w:val="16"/>
+          <w:szCs w:val="16"/>
+        </w:rPr>
+        <w:t>, 2025)</w:t>
       </w:r>
     </w:p>
     <w:p>
@@ -5009,7 +5505,6 @@
         <w:rPr>
           <w:color w:val="auto"/>
         </w:rPr>
-        <w:lastRenderedPageBreak/>
         <w:t>Blade</w:t>
       </w:r>
       <w:bookmarkEnd w:id="12"/>
@@ -5100,6 +5595,7 @@
         <w:rPr>
           <w:color w:val="auto"/>
         </w:rPr>
+        <w:lastRenderedPageBreak/>
         <w:t>Vite</w:t>
       </w:r>
       <w:bookmarkEnd w:id="13"/>
@@ -5187,6 +5683,127 @@
     </w:p>
     <w:p>
       <w:pPr>
+        <w:jc w:val="center"/>
+      </w:pPr>
+      <w:r>
+        <w:rPr>
+          <w:noProof/>
+          <w:sz w:val="16"/>
+          <w:szCs w:val="16"/>
+        </w:rPr>
+        <w:drawing>
+          <wp:inline distT="0" distB="0" distL="0" distR="0" wp14:anchorId="4470789B" wp14:editId="62C4390B">
+            <wp:extent cx="1535501" cy="1513030"/>
+            <wp:effectExtent l="0" t="0" r="7620" b="0"/>
+            <wp:docPr id="188473061" name="Picture 11"/>
+            <wp:cNvGraphicFramePr>
+              <a:graphicFrameLocks xmlns:a="http://schemas.openxmlformats.org/drawingml/2006/main" noChangeAspect="1"/>
+            </wp:cNvGraphicFramePr>
+            <a:graphic xmlns:a="http://schemas.openxmlformats.org/drawingml/2006/main">
+              <a:graphicData uri="http://schemas.openxmlformats.org/drawingml/2006/picture">
+                <pic:pic xmlns:pic="http://schemas.openxmlformats.org/drawingml/2006/picture">
+                  <pic:nvPicPr>
+                    <pic:cNvPr id="0" name="Picture 9"/>
+                    <pic:cNvPicPr>
+                      <a:picLocks noChangeAspect="1" noChangeArrowheads="1"/>
+                    </pic:cNvPicPr>
+                  </pic:nvPicPr>
+                  <pic:blipFill>
+                    <a:blip r:embed="rId15" cstate="print">
+                      <a:extLst>
+                        <a:ext uri="{28A0092B-C50C-407E-A947-70E740481C1C}">
+                          <a14:useLocalDpi xmlns:a14="http://schemas.microsoft.com/office/drawing/2010/main" val="0"/>
+                        </a:ext>
+                      </a:extLst>
+                    </a:blip>
+                    <a:srcRect/>
+                    <a:stretch>
+                      <a:fillRect/>
+                    </a:stretch>
+                  </pic:blipFill>
+                  <pic:spPr bwMode="auto">
+                    <a:xfrm>
+                      <a:off x="0" y="0"/>
+                      <a:ext cx="1594439" cy="1571106"/>
+                    </a:xfrm>
+                    <a:prstGeom prst="rect">
+                      <a:avLst/>
+                    </a:prstGeom>
+                    <a:noFill/>
+                  </pic:spPr>
+                </pic:pic>
+              </a:graphicData>
+            </a:graphic>
+          </wp:inline>
+        </w:drawing>
+      </w:r>
+    </w:p>
+    <w:p>
+      <w:pPr>
+        <w:jc w:val="center"/>
+        <w:rPr>
+          <w:sz w:val="16"/>
+          <w:szCs w:val="16"/>
+        </w:rPr>
+      </w:pPr>
+      <w:r>
+        <w:rPr>
+          <w:b/>
+          <w:bCs/>
+          <w:sz w:val="16"/>
+          <w:szCs w:val="16"/>
+        </w:rPr>
+        <w:t xml:space="preserve">Fig. X. </w:t>
+      </w:r>
+      <w:r>
+        <w:rPr>
+          <w:sz w:val="16"/>
+          <w:szCs w:val="16"/>
+        </w:rPr>
+        <w:t>Vite</w:t>
+      </w:r>
+      <w:r>
+        <w:rPr>
+          <w:sz w:val="16"/>
+          <w:szCs w:val="16"/>
+        </w:rPr>
+        <w:t xml:space="preserve"> Logo </w:t>
+      </w:r>
+      <w:r>
+        <w:rPr>
+          <w:b/>
+          <w:bCs/>
+          <w:sz w:val="16"/>
+          <w:szCs w:val="16"/>
+        </w:rPr>
+        <w:t xml:space="preserve">Source: </w:t>
+      </w:r>
+      <w:r>
+        <w:rPr>
+          <w:sz w:val="16"/>
+          <w:szCs w:val="16"/>
+        </w:rPr>
+        <w:t>(</w:t>
+      </w:r>
+      <w:proofErr w:type="spellStart"/>
+      <w:r>
+        <w:rPr>
+          <w:sz w:val="16"/>
+          <w:szCs w:val="16"/>
+        </w:rPr>
+        <w:t>WikiMedia</w:t>
+      </w:r>
+      <w:proofErr w:type="spellEnd"/>
+      <w:r>
+        <w:rPr>
+          <w:sz w:val="16"/>
+          <w:szCs w:val="16"/>
+        </w:rPr>
+        <w:t>, 2025)</w:t>
+      </w:r>
+    </w:p>
+    <w:p>
+      <w:pPr>
         <w:pStyle w:val="Heading2"/>
         <w:rPr>
           <w:color w:val="auto"/>
@@ -5267,16 +5884,140 @@
     </w:p>
     <w:p>
       <w:pPr>
-        <w:pStyle w:val="Heading2"/>
-        <w:rPr>
-          <w:color w:val="auto"/>
+        <w:jc w:val="center"/>
+      </w:pPr>
+      <w:r>
+        <w:drawing>
+          <wp:inline distT="0" distB="0" distL="0" distR="0" wp14:anchorId="6C1D2956" wp14:editId="35C7B2CB">
+            <wp:extent cx="1219200" cy="1219200"/>
+            <wp:effectExtent l="0" t="0" r="0" b="0"/>
+            <wp:docPr id="81448770" name="Graphic 1"/>
+            <wp:cNvGraphicFramePr>
+              <a:graphicFrameLocks xmlns:a="http://schemas.openxmlformats.org/drawingml/2006/main" noChangeAspect="1"/>
+            </wp:cNvGraphicFramePr>
+            <a:graphic xmlns:a="http://schemas.openxmlformats.org/drawingml/2006/main">
+              <a:graphicData uri="http://schemas.openxmlformats.org/drawingml/2006/picture">
+                <pic:pic xmlns:pic="http://schemas.openxmlformats.org/drawingml/2006/picture">
+                  <pic:nvPicPr>
+                    <pic:cNvPr id="81448770" name=""/>
+                    <pic:cNvPicPr/>
+                  </pic:nvPicPr>
+                  <pic:blipFill>
+                    <a:blip r:embed="rId16">
+                      <a:extLst>
+                        <a:ext uri="{96DAC541-7B7A-43D3-8B79-37D633B846F1}">
+                          <asvg:svgBlip xmlns:asvg="http://schemas.microsoft.com/office/drawing/2016/SVG/main" r:embed="rId17"/>
+                        </a:ext>
+                      </a:extLst>
+                    </a:blip>
+                    <a:stretch>
+                      <a:fillRect/>
+                    </a:stretch>
+                  </pic:blipFill>
+                  <pic:spPr>
+                    <a:xfrm>
+                      <a:off x="0" y="0"/>
+                      <a:ext cx="1219200" cy="1219200"/>
+                    </a:xfrm>
+                    <a:prstGeom prst="rect">
+                      <a:avLst/>
+                    </a:prstGeom>
+                  </pic:spPr>
+                </pic:pic>
+              </a:graphicData>
+            </a:graphic>
+          </wp:inline>
+        </w:drawing>
+      </w:r>
+    </w:p>
+    <w:p>
+      <w:pPr>
+        <w:jc w:val="center"/>
+        <w:rPr>
+          <w:sz w:val="16"/>
+          <w:szCs w:val="16"/>
+        </w:rPr>
+      </w:pPr>
+      <w:r>
+        <w:rPr>
+          <w:b/>
+          <w:bCs/>
+          <w:sz w:val="16"/>
+          <w:szCs w:val="16"/>
+        </w:rPr>
+        <w:t xml:space="preserve">Fig. X. </w:t>
+      </w:r>
+      <w:r>
+        <w:rPr>
+          <w:sz w:val="16"/>
+          <w:szCs w:val="16"/>
+        </w:rPr>
+        <w:t>TypeScript</w:t>
+      </w:r>
+      <w:r>
+        <w:rPr>
+          <w:sz w:val="16"/>
+          <w:szCs w:val="16"/>
+        </w:rPr>
+        <w:t xml:space="preserve"> Logo </w:t>
+      </w:r>
+      <w:r>
+        <w:rPr>
+          <w:b/>
+          <w:bCs/>
+          <w:sz w:val="16"/>
+          <w:szCs w:val="16"/>
+        </w:rPr>
+        <w:t xml:space="preserve">Source: </w:t>
+      </w:r>
+      <w:r>
+        <w:rPr>
+          <w:sz w:val="16"/>
+          <w:szCs w:val="16"/>
+        </w:rPr>
+        <w:t>(</w:t>
+      </w:r>
+      <w:r>
+        <w:rPr>
+          <w:sz w:val="16"/>
+          <w:szCs w:val="16"/>
+        </w:rPr>
+        <w:t>Microsoft</w:t>
+      </w:r>
+      <w:r>
+        <w:rPr>
+          <w:sz w:val="16"/>
+          <w:szCs w:val="16"/>
+        </w:rPr>
+        <w:t>, 2025)</w:t>
+      </w:r>
+    </w:p>
+    <w:p>
+      <w:pPr>
+        <w:spacing w:line="278" w:lineRule="auto"/>
+        <w:rPr>
+          <w:rFonts w:asciiTheme="majorHAnsi" w:eastAsiaTheme="majorEastAsia" w:hAnsiTheme="majorHAnsi" w:cstheme="majorBidi"/>
+          <w:sz w:val="32"/>
+          <w:szCs w:val="32"/>
         </w:rPr>
       </w:pPr>
       <w:bookmarkStart w:id="15" w:name="_Toc212383607"/>
       <w:r>
+        <w:br w:type="page"/>
+      </w:r>
+    </w:p>
+    <w:p>
+      <w:pPr>
+        <w:pStyle w:val="Heading2"/>
         <w:rPr>
           <w:color w:val="auto"/>
         </w:rPr>
+      </w:pPr>
+      <w:r>
+        <w:rPr>
+          <w:color w:val="auto"/>
+        </w:rPr>
+        <w:lastRenderedPageBreak/>
         <w:t>S</w:t>
       </w:r>
       <w:r>
@@ -5379,12 +6120,130 @@
     </w:p>
     <w:p>
       <w:pPr>
+        <w:spacing w:line="278" w:lineRule="auto"/>
+        <w:jc w:val="center"/>
+      </w:pPr>
+      <w:r>
+        <w:rPr>
+          <w:noProof/>
+        </w:rPr>
+        <w:drawing>
+          <wp:inline distT="0" distB="0" distL="0" distR="0" wp14:anchorId="01EDEB83" wp14:editId="0D431D35">
+            <wp:extent cx="1155939" cy="1155939"/>
+            <wp:effectExtent l="0" t="0" r="6350" b="6350"/>
+            <wp:docPr id="732757202" name="Picture 13"/>
+            <wp:cNvGraphicFramePr>
+              <a:graphicFrameLocks xmlns:a="http://schemas.openxmlformats.org/drawingml/2006/main" noChangeAspect="1"/>
+            </wp:cNvGraphicFramePr>
+            <a:graphic xmlns:a="http://schemas.openxmlformats.org/drawingml/2006/main">
+              <a:graphicData uri="http://schemas.openxmlformats.org/drawingml/2006/picture">
+                <pic:pic xmlns:pic="http://schemas.openxmlformats.org/drawingml/2006/picture">
+                  <pic:nvPicPr>
+                    <pic:cNvPr id="0" name="Picture 11"/>
+                    <pic:cNvPicPr>
+                      <a:picLocks noChangeAspect="1" noChangeArrowheads="1"/>
+                    </pic:cNvPicPr>
+                  </pic:nvPicPr>
+                  <pic:blipFill>
+                    <a:blip r:embed="rId18" cstate="print">
+                      <a:extLst>
+                        <a:ext uri="{28A0092B-C50C-407E-A947-70E740481C1C}">
+                          <a14:useLocalDpi xmlns:a14="http://schemas.microsoft.com/office/drawing/2010/main" val="0"/>
+                        </a:ext>
+                      </a:extLst>
+                    </a:blip>
+                    <a:srcRect/>
+                    <a:stretch>
+                      <a:fillRect/>
+                    </a:stretch>
+                  </pic:blipFill>
+                  <pic:spPr bwMode="auto">
+                    <a:xfrm>
+                      <a:off x="0" y="0"/>
+                      <a:ext cx="1172153" cy="1172153"/>
+                    </a:xfrm>
+                    <a:prstGeom prst="rect">
+                      <a:avLst/>
+                    </a:prstGeom>
+                    <a:noFill/>
+                  </pic:spPr>
+                </pic:pic>
+              </a:graphicData>
+            </a:graphic>
+          </wp:inline>
+        </w:drawing>
+      </w:r>
+    </w:p>
+    <w:p>
+      <w:pPr>
+        <w:jc w:val="center"/>
+        <w:rPr>
+          <w:sz w:val="16"/>
+          <w:szCs w:val="16"/>
+        </w:rPr>
+      </w:pPr>
+      <w:r>
+        <w:rPr>
+          <w:b/>
+          <w:bCs/>
+          <w:sz w:val="16"/>
+          <w:szCs w:val="16"/>
+        </w:rPr>
+        <w:t xml:space="preserve">Fig. X. </w:t>
+      </w:r>
+      <w:r>
+        <w:rPr>
+          <w:sz w:val="16"/>
+          <w:szCs w:val="16"/>
+        </w:rPr>
+        <w:t>SCSS</w:t>
+      </w:r>
+      <w:r>
+        <w:rPr>
+          <w:sz w:val="16"/>
+          <w:szCs w:val="16"/>
+        </w:rPr>
+        <w:t xml:space="preserve"> Logo </w:t>
+      </w:r>
+      <w:r>
+        <w:rPr>
+          <w:b/>
+          <w:bCs/>
+          <w:sz w:val="16"/>
+          <w:szCs w:val="16"/>
+        </w:rPr>
+        <w:t xml:space="preserve">Source: </w:t>
+      </w:r>
+      <w:r>
+        <w:rPr>
+          <w:sz w:val="16"/>
+          <w:szCs w:val="16"/>
+        </w:rPr>
+        <w:t>(</w:t>
+      </w:r>
+      <w:r>
+        <w:rPr>
+          <w:sz w:val="16"/>
+          <w:szCs w:val="16"/>
+        </w:rPr>
+        <w:t>SASS Team</w:t>
+      </w:r>
+      <w:r>
+        <w:rPr>
+          <w:sz w:val="16"/>
+          <w:szCs w:val="16"/>
+        </w:rPr>
+        <w:t>, 2025)</w:t>
+      </w:r>
+      <w:bookmarkStart w:id="16" w:name="_Toc212383608"/>
+    </w:p>
+    <w:p>
+      <w:pPr>
         <w:pStyle w:val="Heading2"/>
         <w:rPr>
           <w:color w:val="auto"/>
         </w:rPr>
       </w:pPr>
-      <w:bookmarkStart w:id="16" w:name="_Toc212383608"/>
       <w:r>
         <w:rPr>
           <w:color w:val="auto"/>
@@ -5442,8 +6301,123 @@
         </w:sdtContent>
       </w:sdt>
       <w:r>
-        <w:t xml:space="preserve">. </w:t>
-      </w:r>
+        <w:t>.</w:t>
+      </w:r>
+    </w:p>
+    <w:p>
+      <w:pPr>
+        <w:jc w:val="center"/>
+      </w:pPr>
+      <w:r>
+        <w:drawing>
+          <wp:inline distT="0" distB="0" distL="0" distR="0" wp14:anchorId="5415B021" wp14:editId="78B40A97">
+            <wp:extent cx="1457864" cy="890917"/>
+            <wp:effectExtent l="0" t="0" r="9525" b="4445"/>
+            <wp:docPr id="266744359" name="Graphic 1"/>
+            <wp:cNvGraphicFramePr>
+              <a:graphicFrameLocks xmlns:a="http://schemas.openxmlformats.org/drawingml/2006/main" noChangeAspect="1"/>
+            </wp:cNvGraphicFramePr>
+            <a:graphic xmlns:a="http://schemas.openxmlformats.org/drawingml/2006/main">
+              <a:graphicData uri="http://schemas.openxmlformats.org/drawingml/2006/picture">
+                <pic:pic xmlns:pic="http://schemas.openxmlformats.org/drawingml/2006/picture">
+                  <pic:nvPicPr>
+                    <pic:cNvPr id="266744359" name=""/>
+                    <pic:cNvPicPr/>
+                  </pic:nvPicPr>
+                  <pic:blipFill>
+                    <a:blip r:embed="rId19">
+                      <a:extLst>
+                        <a:ext uri="{96DAC541-7B7A-43D3-8B79-37D633B846F1}">
+                          <asvg:svgBlip xmlns:asvg="http://schemas.microsoft.com/office/drawing/2016/SVG/main" r:embed="rId20"/>
+                        </a:ext>
+                      </a:extLst>
+                    </a:blip>
+                    <a:stretch>
+                      <a:fillRect/>
+                    </a:stretch>
+                  </pic:blipFill>
+                  <pic:spPr>
+                    <a:xfrm>
+                      <a:off x="0" y="0"/>
+                      <a:ext cx="1502383" cy="918123"/>
+                    </a:xfrm>
+                    <a:prstGeom prst="rect">
+                      <a:avLst/>
+                    </a:prstGeom>
+                  </pic:spPr>
+                </pic:pic>
+              </a:graphicData>
+            </a:graphic>
+          </wp:inline>
+        </w:drawing>
+      </w:r>
+    </w:p>
+    <w:p>
+      <w:pPr>
+        <w:jc w:val="center"/>
+        <w:rPr>
+          <w:sz w:val="16"/>
+          <w:szCs w:val="16"/>
+        </w:rPr>
+      </w:pPr>
+      <w:r>
+        <w:rPr>
+          <w:b/>
+          <w:bCs/>
+          <w:sz w:val="16"/>
+          <w:szCs w:val="16"/>
+        </w:rPr>
+        <w:t xml:space="preserve">Fig. X. </w:t>
+      </w:r>
+      <w:r>
+        <w:rPr>
+          <w:sz w:val="16"/>
+          <w:szCs w:val="16"/>
+        </w:rPr>
+        <w:t>Tailwind CSS</w:t>
+      </w:r>
+      <w:r>
+        <w:rPr>
+          <w:sz w:val="16"/>
+          <w:szCs w:val="16"/>
+        </w:rPr>
+        <w:t xml:space="preserve"> Logo </w:t>
+      </w:r>
+      <w:r>
+        <w:rPr>
+          <w:b/>
+          <w:bCs/>
+          <w:sz w:val="16"/>
+          <w:szCs w:val="16"/>
+        </w:rPr>
+        <w:t xml:space="preserve">Source: </w:t>
+      </w:r>
+      <w:r>
+        <w:rPr>
+          <w:sz w:val="16"/>
+          <w:szCs w:val="16"/>
+        </w:rPr>
+        <w:t>(</w:t>
+      </w:r>
+      <w:r>
+        <w:rPr>
+          <w:sz w:val="16"/>
+          <w:szCs w:val="16"/>
+        </w:rPr>
+        <w:t>Tailwind Labs</w:t>
+      </w:r>
+      <w:r>
+        <w:rPr>
+          <w:sz w:val="16"/>
+          <w:szCs w:val="16"/>
+        </w:rPr>
+        <w:t>, 2025)</w:t>
+      </w:r>
+    </w:p>
+    <w:p>
+      <w:pPr>
+        <w:jc w:val="center"/>
+      </w:pPr>
     </w:p>
     <w:p>
       <w:r>
@@ -5507,6 +6481,7 @@
           <w:szCs w:val="32"/>
         </w:rPr>
       </w:pPr>
+      <w:bookmarkStart w:id="17" w:name="_Toc212383609"/>
       <w:r>
         <w:br w:type="page"/>
       </w:r>
@@ -5518,7 +6493,6 @@
           <w:color w:val="auto"/>
         </w:rPr>
       </w:pPr>
-      <w:bookmarkStart w:id="17" w:name="_Toc212383609"/>
       <w:r>
         <w:rPr>
           <w:color w:val="auto"/>
@@ -5706,15 +6680,7 @@
         <w:t xml:space="preserve">The back end of SETU Code Lab </w:t>
       </w:r>
       <w:r>
-        <w:t xml:space="preserve">is responsible for all server-side operations and data processing. It will implement CRUD (Create, Retrieve, Update, Delete) functionality for lots of different types of data such as, code problems, test cases, profiles, submissions and metrics. It will also handle user authentication, </w:t>
-      </w:r>
-      <w:proofErr w:type="gramStart"/>
-      <w:r>
-        <w:t>allowing</w:t>
-      </w:r>
-      <w:proofErr w:type="gramEnd"/>
-      <w:r>
-        <w:t xml:space="preserve"> role-based access (e.g. Student and Lecturer) and integra</w:t>
+        <w:t>is responsible for all server-side operations and data processing. It will implement CRUD (Create, Retrieve, Update, Delete) functionality for lots of different types of data such as, code problems, test cases, profiles, submissions and metrics. It will also handle user authentication, allowing role-based access (e.g. Student and Lecturer) and integra</w:t>
       </w:r>
       <w:r>
         <w:t>te</w:t>
@@ -5840,6 +6806,146 @@
     </w:p>
     <w:p>
       <w:pPr>
+        <w:jc w:val="center"/>
+      </w:pPr>
+      <w:r>
+        <w:rPr>
+          <w:noProof/>
+        </w:rPr>
+        <w:drawing>
+          <wp:inline distT="0" distB="0" distL="0" distR="0" wp14:anchorId="1C938BC9" wp14:editId="02CCCD63">
+            <wp:extent cx="2256560" cy="1380226"/>
+            <wp:effectExtent l="0" t="0" r="0" b="0"/>
+            <wp:docPr id="634429690" name="Picture 15"/>
+            <wp:cNvGraphicFramePr>
+              <a:graphicFrameLocks xmlns:a="http://schemas.openxmlformats.org/drawingml/2006/main" noChangeAspect="1"/>
+            </wp:cNvGraphicFramePr>
+            <a:graphic xmlns:a="http://schemas.openxmlformats.org/drawingml/2006/main">
+              <a:graphicData uri="http://schemas.openxmlformats.org/drawingml/2006/picture">
+                <pic:pic xmlns:pic="http://schemas.openxmlformats.org/drawingml/2006/picture">
+                  <pic:nvPicPr>
+                    <pic:cNvPr id="0" name="Picture 12"/>
+                    <pic:cNvPicPr>
+                      <a:picLocks noChangeAspect="1" noChangeArrowheads="1"/>
+                    </pic:cNvPicPr>
+                  </pic:nvPicPr>
+                  <pic:blipFill>
+                    <a:blip r:embed="rId21">
+                      <a:extLst>
+                        <a:ext uri="{28A0092B-C50C-407E-A947-70E740481C1C}">
+                          <a14:useLocalDpi xmlns:a14="http://schemas.microsoft.com/office/drawing/2010/main" val="0"/>
+                        </a:ext>
+                      </a:extLst>
+                    </a:blip>
+                    <a:srcRect/>
+                    <a:stretch>
+                      <a:fillRect/>
+                    </a:stretch>
+                  </pic:blipFill>
+                  <pic:spPr bwMode="auto">
+                    <a:xfrm>
+                      <a:off x="0" y="0"/>
+                      <a:ext cx="2260315" cy="1382523"/>
+                    </a:xfrm>
+                    <a:prstGeom prst="rect">
+                      <a:avLst/>
+                    </a:prstGeom>
+                    <a:noFill/>
+                  </pic:spPr>
+                </pic:pic>
+              </a:graphicData>
+            </a:graphic>
+          </wp:inline>
+        </w:drawing>
+      </w:r>
+    </w:p>
+    <w:p>
+      <w:pPr>
+        <w:jc w:val="center"/>
+        <w:rPr>
+          <w:sz w:val="16"/>
+          <w:szCs w:val="16"/>
+        </w:rPr>
+      </w:pPr>
+      <w:r>
+        <w:rPr>
+          <w:b/>
+          <w:bCs/>
+          <w:sz w:val="16"/>
+          <w:szCs w:val="16"/>
+        </w:rPr>
+        <w:t>Fig. X.</w:t>
+      </w:r>
+      <w:r>
+        <w:rPr>
+          <w:b/>
+          <w:bCs/>
+          <w:sz w:val="16"/>
+          <w:szCs w:val="16"/>
+        </w:rPr>
+        <w:t xml:space="preserve"> </w:t>
+      </w:r>
+      <w:r>
+        <w:rPr>
+          <w:sz w:val="16"/>
+          <w:szCs w:val="16"/>
+        </w:rPr>
+        <w:t>Node.js</w:t>
+      </w:r>
+      <w:r>
+        <w:rPr>
+          <w:sz w:val="16"/>
+          <w:szCs w:val="16"/>
+        </w:rPr>
+        <w:t xml:space="preserve"> Logo </w:t>
+      </w:r>
+      <w:r>
+        <w:rPr>
+          <w:b/>
+          <w:bCs/>
+          <w:sz w:val="16"/>
+          <w:szCs w:val="16"/>
+        </w:rPr>
+        <w:t xml:space="preserve">Source: </w:t>
+      </w:r>
+      <w:r>
+        <w:rPr>
+          <w:sz w:val="16"/>
+          <w:szCs w:val="16"/>
+        </w:rPr>
+        <w:t>(</w:t>
+      </w:r>
+      <w:proofErr w:type="spellStart"/>
+      <w:r>
+        <w:rPr>
+          <w:sz w:val="16"/>
+          <w:szCs w:val="16"/>
+        </w:rPr>
+        <w:t>OpenJS</w:t>
+      </w:r>
+      <w:proofErr w:type="spellEnd"/>
+      <w:r>
+        <w:rPr>
+          <w:sz w:val="16"/>
+          <w:szCs w:val="16"/>
+        </w:rPr>
+        <w:t xml:space="preserve"> Foundation</w:t>
+      </w:r>
+      <w:r>
+        <w:rPr>
+          <w:sz w:val="16"/>
+          <w:szCs w:val="16"/>
+        </w:rPr>
+        <w:t>, 2025)</w:t>
+      </w:r>
+    </w:p>
+    <w:p>
+      <w:pPr>
+        <w:jc w:val="center"/>
+      </w:pPr>
+    </w:p>
+    <w:p>
+      <w:pPr>
         <w:pStyle w:val="Heading2"/>
         <w:rPr>
           <w:color w:val="auto"/>
@@ -5900,6 +7006,165 @@
     </w:p>
     <w:p>
       <w:pPr>
+        <w:jc w:val="center"/>
+      </w:pPr>
+      <w:r>
+        <w:rPr>
+          <w:noProof/>
+        </w:rPr>
+        <w:drawing>
+          <wp:inline distT="0" distB="0" distL="0" distR="0" wp14:anchorId="704E6067" wp14:editId="24895B0B">
+            <wp:extent cx="1923691" cy="1923691"/>
+            <wp:effectExtent l="0" t="0" r="635" b="635"/>
+            <wp:docPr id="1667975371" name="Picture 16"/>
+            <wp:cNvGraphicFramePr>
+              <a:graphicFrameLocks xmlns:a="http://schemas.openxmlformats.org/drawingml/2006/main" noChangeAspect="1"/>
+            </wp:cNvGraphicFramePr>
+            <a:graphic xmlns:a="http://schemas.openxmlformats.org/drawingml/2006/main">
+              <a:graphicData uri="http://schemas.openxmlformats.org/drawingml/2006/picture">
+                <pic:pic xmlns:pic="http://schemas.openxmlformats.org/drawingml/2006/picture">
+                  <pic:nvPicPr>
+                    <pic:cNvPr id="0" name="Picture 13"/>
+                    <pic:cNvPicPr>
+                      <a:picLocks noChangeAspect="1" noChangeArrowheads="1"/>
+                    </pic:cNvPicPr>
+                  </pic:nvPicPr>
+                  <pic:blipFill>
+                    <a:blip r:embed="rId22" cstate="print">
+                      <a:extLst>
+                        <a:ext uri="{28A0092B-C50C-407E-A947-70E740481C1C}">
+                          <a14:useLocalDpi xmlns:a14="http://schemas.microsoft.com/office/drawing/2010/main" val="0"/>
+                        </a:ext>
+                      </a:extLst>
+                    </a:blip>
+                    <a:srcRect/>
+                    <a:stretch>
+                      <a:fillRect/>
+                    </a:stretch>
+                  </pic:blipFill>
+                  <pic:spPr bwMode="auto">
+                    <a:xfrm>
+                      <a:off x="0" y="0"/>
+                      <a:ext cx="1940636" cy="1940636"/>
+                    </a:xfrm>
+                    <a:prstGeom prst="rect">
+                      <a:avLst/>
+                    </a:prstGeom>
+                    <a:noFill/>
+                  </pic:spPr>
+                </pic:pic>
+              </a:graphicData>
+            </a:graphic>
+          </wp:inline>
+        </w:drawing>
+      </w:r>
+    </w:p>
+    <w:p>
+      <w:pPr>
+        <w:jc w:val="center"/>
+        <w:rPr>
+          <w:sz w:val="16"/>
+          <w:szCs w:val="16"/>
+        </w:rPr>
+      </w:pPr>
+      <w:r>
+        <w:rPr>
+          <w:b/>
+          <w:bCs/>
+          <w:sz w:val="16"/>
+          <w:szCs w:val="16"/>
+        </w:rPr>
+        <w:t xml:space="preserve">Fig. X. </w:t>
+      </w:r>
+      <w:r>
+        <w:rPr>
+          <w:sz w:val="16"/>
+          <w:szCs w:val="16"/>
+        </w:rPr>
+        <w:t>Express</w:t>
+      </w:r>
+      <w:r>
+        <w:rPr>
+          <w:sz w:val="16"/>
+          <w:szCs w:val="16"/>
+        </w:rPr>
+        <w:t xml:space="preserve"> Logo </w:t>
+      </w:r>
+      <w:r>
+        <w:rPr>
+          <w:b/>
+          <w:bCs/>
+          <w:sz w:val="16"/>
+          <w:szCs w:val="16"/>
+        </w:rPr>
+        <w:t xml:space="preserve">Source: </w:t>
+      </w:r>
+      <w:sdt>
+        <w:sdtPr>
+          <w:rPr>
+            <w:b/>
+            <w:bCs/>
+            <w:sz w:val="16"/>
+            <w:szCs w:val="16"/>
+          </w:rPr>
+          <w:id w:val="1979335243"/>
+          <w:citation/>
+        </w:sdtPr>
+        <w:sdtContent>
+          <w:r>
+            <w:rPr>
+              <w:b/>
+              <w:bCs/>
+              <w:sz w:val="16"/>
+              <w:szCs w:val="16"/>
+            </w:rPr>
+            <w:fldChar w:fldCharType="begin"/>
+          </w:r>
+          <w:r>
+            <w:rPr>
+              <w:sz w:val="16"/>
+              <w:szCs w:val="16"/>
+              <w:lang w:val="en-US"/>
+            </w:rPr>
+            <w:instrText xml:space="preserve"> CITATION Opjs25 \l 1033 </w:instrText>
+          </w:r>
+          <w:r>
+            <w:rPr>
+              <w:b/>
+              <w:bCs/>
+              <w:sz w:val="16"/>
+              <w:szCs w:val="16"/>
+            </w:rPr>
+            <w:fldChar w:fldCharType="separate"/>
+          </w:r>
+          <w:r>
+            <w:rPr>
+              <w:noProof/>
+              <w:sz w:val="16"/>
+              <w:szCs w:val="16"/>
+              <w:lang w:val="en-US"/>
+            </w:rPr>
+            <w:t>(OpenJS Foundation, 2025)</w:t>
+          </w:r>
+          <w:r>
+            <w:rPr>
+              <w:b/>
+              <w:bCs/>
+              <w:sz w:val="16"/>
+              <w:szCs w:val="16"/>
+            </w:rPr>
+            <w:fldChar w:fldCharType="end"/>
+          </w:r>
+        </w:sdtContent>
+      </w:sdt>
+    </w:p>
+    <w:p>
+      <w:pPr>
+        <w:jc w:val="center"/>
+      </w:pPr>
+    </w:p>
+    <w:p>
+      <w:pPr>
         <w:pStyle w:val="Heading2"/>
         <w:rPr>
           <w:color w:val="auto"/>
@@ -5910,6 +7175,7 @@
         <w:rPr>
           <w:color w:val="auto"/>
         </w:rPr>
+        <w:lastRenderedPageBreak/>
         <w:t>Django</w:t>
       </w:r>
       <w:bookmarkEnd w:id="22"/>
@@ -5966,6 +7232,103 @@
     </w:p>
     <w:p>
       <w:pPr>
+        <w:jc w:val="center"/>
+      </w:pPr>
+      <w:r>
+        <w:rPr>
+          <w:noProof/>
+        </w:rPr>
+        <w:drawing>
+          <wp:inline distT="0" distB="0" distL="0" distR="0" wp14:anchorId="0275F7C6" wp14:editId="386B73B8">
+            <wp:extent cx="2777706" cy="1263856"/>
+            <wp:effectExtent l="0" t="0" r="3810" b="0"/>
+            <wp:docPr id="1504583591" name="Picture 9" descr="A green and white sign with white text&#10;&#10;AI-generated content may be incorrect."/>
+            <wp:cNvGraphicFramePr>
+              <a:graphicFrameLocks xmlns:a="http://schemas.openxmlformats.org/drawingml/2006/main" noChangeAspect="1"/>
+            </wp:cNvGraphicFramePr>
+            <a:graphic xmlns:a="http://schemas.openxmlformats.org/drawingml/2006/main">
+              <a:graphicData uri="http://schemas.openxmlformats.org/drawingml/2006/picture">
+                <pic:pic xmlns:pic="http://schemas.openxmlformats.org/drawingml/2006/picture">
+                  <pic:nvPicPr>
+                    <pic:cNvPr id="1504583591" name="Picture 9" descr="A green and white sign with white text&#10;&#10;AI-generated content may be incorrect."/>
+                    <pic:cNvPicPr>
+                      <a:picLocks noChangeAspect="1" noChangeArrowheads="1"/>
+                    </pic:cNvPicPr>
+                  </pic:nvPicPr>
+                  <pic:blipFill>
+                    <a:blip r:embed="rId23" cstate="print">
+                      <a:extLst>
+                        <a:ext uri="{28A0092B-C50C-407E-A947-70E740481C1C}">
+                          <a14:useLocalDpi xmlns:a14="http://schemas.microsoft.com/office/drawing/2010/main" val="0"/>
+                        </a:ext>
+                      </a:extLst>
+                    </a:blip>
+                    <a:srcRect/>
+                    <a:stretch>
+                      <a:fillRect/>
+                    </a:stretch>
+                  </pic:blipFill>
+                  <pic:spPr bwMode="auto">
+                    <a:xfrm>
+                      <a:off x="0" y="0"/>
+                      <a:ext cx="2845137" cy="1294537"/>
+                    </a:xfrm>
+                    <a:prstGeom prst="rect">
+                      <a:avLst/>
+                    </a:prstGeom>
+                    <a:noFill/>
+                  </pic:spPr>
+                </pic:pic>
+              </a:graphicData>
+            </a:graphic>
+          </wp:inline>
+        </w:drawing>
+      </w:r>
+    </w:p>
+    <w:p>
+      <w:pPr>
+        <w:jc w:val="center"/>
+        <w:rPr>
+          <w:sz w:val="16"/>
+          <w:szCs w:val="16"/>
+        </w:rPr>
+      </w:pPr>
+      <w:r>
+        <w:rPr>
+          <w:b/>
+          <w:bCs/>
+          <w:sz w:val="16"/>
+          <w:szCs w:val="16"/>
+        </w:rPr>
+        <w:t xml:space="preserve">Fig. X. </w:t>
+      </w:r>
+      <w:r>
+        <w:rPr>
+          <w:sz w:val="16"/>
+          <w:szCs w:val="16"/>
+        </w:rPr>
+        <w:t xml:space="preserve">Django Logo </w:t>
+      </w:r>
+      <w:r>
+        <w:rPr>
+          <w:b/>
+          <w:bCs/>
+          <w:sz w:val="16"/>
+          <w:szCs w:val="16"/>
+        </w:rPr>
+        <w:t xml:space="preserve">Source: </w:t>
+      </w:r>
+      <w:r>
+        <w:rPr>
+          <w:sz w:val="16"/>
+          <w:szCs w:val="16"/>
+        </w:rPr>
+        <w:t>(Django Software Foundation, 2025)</w:t>
+      </w:r>
+    </w:p>
+    <w:p/>
+    <w:p>
+      <w:pPr>
         <w:pStyle w:val="Heading2"/>
         <w:rPr>
           <w:color w:val="auto"/>
@@ -6100,17 +7463,141 @@
     </w:p>
     <w:p>
       <w:pPr>
-        <w:pStyle w:val="Heading2"/>
-        <w:rPr>
-          <w:color w:val="auto"/>
+        <w:jc w:val="center"/>
+      </w:pPr>
+      <w:r>
+        <w:drawing>
+          <wp:inline distT="0" distB="0" distL="0" distR="0" wp14:anchorId="40937C95" wp14:editId="00F52101">
+            <wp:extent cx="2751827" cy="1169206"/>
+            <wp:effectExtent l="0" t="0" r="0" b="0"/>
+            <wp:docPr id="1420575079" name="Graphic 1"/>
+            <wp:cNvGraphicFramePr>
+              <a:graphicFrameLocks xmlns:a="http://schemas.openxmlformats.org/drawingml/2006/main" noChangeAspect="1"/>
+            </wp:cNvGraphicFramePr>
+            <a:graphic xmlns:a="http://schemas.openxmlformats.org/drawingml/2006/main">
+              <a:graphicData uri="http://schemas.openxmlformats.org/drawingml/2006/picture">
+                <pic:pic xmlns:pic="http://schemas.openxmlformats.org/drawingml/2006/picture">
+                  <pic:nvPicPr>
+                    <pic:cNvPr id="1420575079" name=""/>
+                    <pic:cNvPicPr/>
+                  </pic:nvPicPr>
+                  <pic:blipFill>
+                    <a:blip r:embed="rId24">
+                      <a:extLst>
+                        <a:ext uri="{96DAC541-7B7A-43D3-8B79-37D633B846F1}">
+                          <asvg:svgBlip xmlns:asvg="http://schemas.microsoft.com/office/drawing/2016/SVG/main" r:embed="rId25"/>
+                        </a:ext>
+                      </a:extLst>
+                    </a:blip>
+                    <a:stretch>
+                      <a:fillRect/>
+                    </a:stretch>
+                  </pic:blipFill>
+                  <pic:spPr>
+                    <a:xfrm>
+                      <a:off x="0" y="0"/>
+                      <a:ext cx="2802328" cy="1190663"/>
+                    </a:xfrm>
+                    <a:prstGeom prst="rect">
+                      <a:avLst/>
+                    </a:prstGeom>
+                  </pic:spPr>
+                </pic:pic>
+              </a:graphicData>
+            </a:graphic>
+          </wp:inline>
+        </w:drawing>
+      </w:r>
+    </w:p>
+    <w:p>
+      <w:pPr>
+        <w:jc w:val="center"/>
+        <w:rPr>
+          <w:sz w:val="16"/>
+          <w:szCs w:val="16"/>
+        </w:rPr>
+      </w:pPr>
+      <w:r>
+        <w:rPr>
+          <w:b/>
+          <w:bCs/>
+          <w:sz w:val="16"/>
+          <w:szCs w:val="16"/>
+        </w:rPr>
+        <w:t xml:space="preserve">Fig. X. </w:t>
+      </w:r>
+      <w:r>
+        <w:rPr>
+          <w:sz w:val="16"/>
+          <w:szCs w:val="16"/>
+        </w:rPr>
+        <w:t>Flask</w:t>
+      </w:r>
+      <w:r>
+        <w:rPr>
+          <w:sz w:val="16"/>
+          <w:szCs w:val="16"/>
+        </w:rPr>
+        <w:t xml:space="preserve"> Logo </w:t>
+      </w:r>
+      <w:r>
+        <w:rPr>
+          <w:b/>
+          <w:bCs/>
+          <w:sz w:val="16"/>
+          <w:szCs w:val="16"/>
+        </w:rPr>
+        <w:t xml:space="preserve">Source: </w:t>
+      </w:r>
+      <w:r>
+        <w:rPr>
+          <w:sz w:val="16"/>
+          <w:szCs w:val="16"/>
+        </w:rPr>
+        <w:t>(</w:t>
+      </w:r>
+      <w:r>
+        <w:rPr>
+          <w:sz w:val="16"/>
+          <w:szCs w:val="16"/>
+        </w:rPr>
+        <w:t>Pallets Projects</w:t>
+      </w:r>
+      <w:r>
+        <w:rPr>
+          <w:sz w:val="16"/>
+          <w:szCs w:val="16"/>
+        </w:rPr>
+        <w:t>, 2025)</w:t>
+      </w:r>
+    </w:p>
+    <w:p>
+      <w:pPr>
+        <w:spacing w:line="278" w:lineRule="auto"/>
+        <w:rPr>
+          <w:rFonts w:asciiTheme="majorHAnsi" w:eastAsiaTheme="majorEastAsia" w:hAnsiTheme="majorHAnsi" w:cstheme="majorBidi"/>
+          <w:sz w:val="32"/>
+          <w:szCs w:val="32"/>
         </w:rPr>
       </w:pPr>
       <w:bookmarkStart w:id="24" w:name="_Toc212383615"/>
+      <w:r>
+        <w:br w:type="page"/>
+      </w:r>
+    </w:p>
+    <w:p>
+      <w:pPr>
+        <w:pStyle w:val="Heading2"/>
+        <w:rPr>
+          <w:color w:val="auto"/>
+        </w:rPr>
+      </w:pPr>
       <w:proofErr w:type="spellStart"/>
       <w:r>
         <w:rPr>
           <w:color w:val="auto"/>
         </w:rPr>
+        <w:lastRenderedPageBreak/>
         <w:t>FastAPI</w:t>
       </w:r>
       <w:bookmarkEnd w:id="24"/>
@@ -6201,14 +7688,151 @@
     <w:p>
       <w:pPr>
         <w:spacing w:line="278" w:lineRule="auto"/>
-        <w:rPr>
-          <w:rFonts w:asciiTheme="majorHAnsi" w:eastAsiaTheme="majorEastAsia" w:hAnsiTheme="majorHAnsi" w:cstheme="majorBidi"/>
-          <w:sz w:val="32"/>
-          <w:szCs w:val="32"/>
-        </w:rPr>
+        <w:jc w:val="center"/>
       </w:pPr>
       <w:r>
-        <w:br w:type="page"/>
+        <w:rPr>
+          <w:noProof/>
+        </w:rPr>
+        <w:drawing>
+          <wp:inline distT="0" distB="0" distL="0" distR="0" wp14:anchorId="5AE39B39" wp14:editId="4E1F2A3F">
+            <wp:extent cx="3907766" cy="1408169"/>
+            <wp:effectExtent l="0" t="0" r="0" b="0"/>
+            <wp:docPr id="152874336" name="Picture 18"/>
+            <wp:cNvGraphicFramePr>
+              <a:graphicFrameLocks xmlns:a="http://schemas.openxmlformats.org/drawingml/2006/main" noChangeAspect="1"/>
+            </wp:cNvGraphicFramePr>
+            <a:graphic xmlns:a="http://schemas.openxmlformats.org/drawingml/2006/main">
+              <a:graphicData uri="http://schemas.openxmlformats.org/drawingml/2006/picture">
+                <pic:pic xmlns:pic="http://schemas.openxmlformats.org/drawingml/2006/picture">
+                  <pic:nvPicPr>
+                    <pic:cNvPr id="0" name="Picture 14"/>
+                    <pic:cNvPicPr>
+                      <a:picLocks noChangeAspect="1" noChangeArrowheads="1"/>
+                    </pic:cNvPicPr>
+                  </pic:nvPicPr>
+                  <pic:blipFill>
+                    <a:blip r:embed="rId26" cstate="print">
+                      <a:extLst>
+                        <a:ext uri="{28A0092B-C50C-407E-A947-70E740481C1C}">
+                          <a14:useLocalDpi xmlns:a14="http://schemas.microsoft.com/office/drawing/2010/main" val="0"/>
+                        </a:ext>
+                      </a:extLst>
+                    </a:blip>
+                    <a:srcRect/>
+                    <a:stretch>
+                      <a:fillRect/>
+                    </a:stretch>
+                  </pic:blipFill>
+                  <pic:spPr bwMode="auto">
+                    <a:xfrm>
+                      <a:off x="0" y="0"/>
+                      <a:ext cx="3947646" cy="1422540"/>
+                    </a:xfrm>
+                    <a:prstGeom prst="rect">
+                      <a:avLst/>
+                    </a:prstGeom>
+                    <a:noFill/>
+                  </pic:spPr>
+                </pic:pic>
+              </a:graphicData>
+            </a:graphic>
+          </wp:inline>
+        </w:drawing>
+      </w:r>
+    </w:p>
+    <w:p>
+      <w:pPr>
+        <w:jc w:val="center"/>
+        <w:rPr>
+          <w:sz w:val="16"/>
+          <w:szCs w:val="16"/>
+        </w:rPr>
+      </w:pPr>
+      <w:r>
+        <w:rPr>
+          <w:b/>
+          <w:bCs/>
+          <w:sz w:val="16"/>
+          <w:szCs w:val="16"/>
+        </w:rPr>
+        <w:t xml:space="preserve">Fig. X. </w:t>
+      </w:r>
+      <w:proofErr w:type="spellStart"/>
+      <w:r>
+        <w:rPr>
+          <w:sz w:val="16"/>
+          <w:szCs w:val="16"/>
+        </w:rPr>
+        <w:t>FastAPI</w:t>
+      </w:r>
+      <w:proofErr w:type="spellEnd"/>
+      <w:r>
+        <w:rPr>
+          <w:sz w:val="16"/>
+          <w:szCs w:val="16"/>
+        </w:rPr>
+        <w:t xml:space="preserve"> Logo </w:t>
+      </w:r>
+      <w:r>
+        <w:rPr>
+          <w:b/>
+          <w:bCs/>
+          <w:sz w:val="16"/>
+          <w:szCs w:val="16"/>
+        </w:rPr>
+        <w:t xml:space="preserve">Source: </w:t>
+      </w:r>
+      <w:r>
+        <w:rPr>
+          <w:sz w:val="16"/>
+          <w:szCs w:val="16"/>
+        </w:rPr>
+        <w:t>(</w:t>
+      </w:r>
+      <w:r>
+        <w:rPr>
+          <w:sz w:val="16"/>
+          <w:szCs w:val="16"/>
+        </w:rPr>
+        <w:t>Ram</w:t>
+      </w:r>
+      <w:r>
+        <w:rPr>
+          <w:noProof/>
+          <w:sz w:val="16"/>
+          <w:szCs w:val="16"/>
+          <w:lang w:val="en-US"/>
+        </w:rPr>
+        <w:t>í</w:t>
+      </w:r>
+      <w:r>
+        <w:rPr>
+          <w:sz w:val="16"/>
+          <w:szCs w:val="16"/>
+        </w:rPr>
+        <w:t>rez</w:t>
+      </w:r>
+      <w:r>
+        <w:rPr>
+          <w:sz w:val="16"/>
+          <w:szCs w:val="16"/>
+        </w:rPr>
+        <w:t>,</w:t>
+      </w:r>
+      <w:r>
+        <w:rPr>
+          <w:sz w:val="16"/>
+          <w:szCs w:val="16"/>
+        </w:rPr>
+        <w:t xml:space="preserve"> n.d.</w:t>
+      </w:r>
+      <w:r>
+        <w:rPr>
+          <w:sz w:val="16"/>
+          <w:szCs w:val="16"/>
+        </w:rPr>
+        <w:t>)</w:t>
       </w:r>
     </w:p>
     <w:p>
@@ -6223,7 +7847,6 @@
         <w:rPr>
           <w:color w:val="auto"/>
         </w:rPr>
-        <w:lastRenderedPageBreak/>
         <w:t>Laravel</w:t>
       </w:r>
       <w:bookmarkEnd w:id="25"/>
@@ -6301,6 +7924,134 @@
     </w:p>
     <w:p>
       <w:pPr>
+        <w:jc w:val="center"/>
+      </w:pPr>
+      <w:r>
+        <w:rPr>
+          <w:noProof/>
+        </w:rPr>
+        <w:drawing>
+          <wp:inline distT="0" distB="0" distL="0" distR="0" wp14:anchorId="5C3A5055" wp14:editId="76793A2D">
+            <wp:extent cx="1285336" cy="1341220"/>
+            <wp:effectExtent l="0" t="0" r="0" b="0"/>
+            <wp:docPr id="1946861536" name="Picture 20"/>
+            <wp:cNvGraphicFramePr>
+              <a:graphicFrameLocks xmlns:a="http://schemas.openxmlformats.org/drawingml/2006/main" noChangeAspect="1"/>
+            </wp:cNvGraphicFramePr>
+            <a:graphic xmlns:a="http://schemas.openxmlformats.org/drawingml/2006/main">
+              <a:graphicData uri="http://schemas.openxmlformats.org/drawingml/2006/picture">
+                <pic:pic xmlns:pic="http://schemas.openxmlformats.org/drawingml/2006/picture">
+                  <pic:nvPicPr>
+                    <pic:cNvPr id="0" name="Picture 16"/>
+                    <pic:cNvPicPr>
+                      <a:picLocks noChangeAspect="1" noChangeArrowheads="1"/>
+                    </pic:cNvPicPr>
+                  </pic:nvPicPr>
+                  <pic:blipFill>
+                    <a:blip r:embed="rId27">
+                      <a:extLst>
+                        <a:ext uri="{28A0092B-C50C-407E-A947-70E740481C1C}">
+                          <a14:useLocalDpi xmlns:a14="http://schemas.microsoft.com/office/drawing/2010/main" val="0"/>
+                        </a:ext>
+                      </a:extLst>
+                    </a:blip>
+                    <a:srcRect/>
+                    <a:stretch>
+                      <a:fillRect/>
+                    </a:stretch>
+                  </pic:blipFill>
+                  <pic:spPr bwMode="auto">
+                    <a:xfrm>
+                      <a:off x="0" y="0"/>
+                      <a:ext cx="1296371" cy="1352735"/>
+                    </a:xfrm>
+                    <a:prstGeom prst="rect">
+                      <a:avLst/>
+                    </a:prstGeom>
+                    <a:noFill/>
+                  </pic:spPr>
+                </pic:pic>
+              </a:graphicData>
+            </a:graphic>
+          </wp:inline>
+        </w:drawing>
+      </w:r>
+    </w:p>
+    <w:p>
+      <w:pPr>
+        <w:jc w:val="center"/>
+        <w:rPr>
+          <w:sz w:val="16"/>
+          <w:szCs w:val="16"/>
+        </w:rPr>
+      </w:pPr>
+      <w:r>
+        <w:rPr>
+          <w:b/>
+          <w:bCs/>
+          <w:sz w:val="16"/>
+          <w:szCs w:val="16"/>
+        </w:rPr>
+        <w:t xml:space="preserve">Fig. X. </w:t>
+      </w:r>
+      <w:r>
+        <w:rPr>
+          <w:sz w:val="16"/>
+          <w:szCs w:val="16"/>
+        </w:rPr>
+        <w:t>Laravel</w:t>
+      </w:r>
+      <w:r>
+        <w:rPr>
+          <w:sz w:val="16"/>
+          <w:szCs w:val="16"/>
+        </w:rPr>
+        <w:t xml:space="preserve"> Logo </w:t>
+      </w:r>
+      <w:r>
+        <w:rPr>
+          <w:b/>
+          <w:bCs/>
+          <w:sz w:val="16"/>
+          <w:szCs w:val="16"/>
+        </w:rPr>
+        <w:t xml:space="preserve">Source: </w:t>
+      </w:r>
+      <w:r>
+        <w:rPr>
+          <w:sz w:val="16"/>
+          <w:szCs w:val="16"/>
+        </w:rPr>
+        <w:t>(Ram</w:t>
+      </w:r>
+      <w:r>
+        <w:rPr>
+          <w:noProof/>
+          <w:sz w:val="16"/>
+          <w:szCs w:val="16"/>
+          <w:lang w:val="en-US"/>
+        </w:rPr>
+        <w:t>í</w:t>
+      </w:r>
+      <w:r>
+        <w:rPr>
+          <w:sz w:val="16"/>
+          <w:szCs w:val="16"/>
+        </w:rPr>
+        <w:t>rez, n.d.)</w:t>
+      </w:r>
+    </w:p>
+    <w:p>
+      <w:pPr>
+        <w:jc w:val="center"/>
+        <w:rPr>
+          <w:sz w:val="16"/>
+          <w:szCs w:val="16"/>
+        </w:rPr>
+      </w:pPr>
+    </w:p>
+    <w:p>
+      <w:pPr>
         <w:pStyle w:val="Heading2"/>
         <w:rPr>
           <w:color w:val="auto"/>
@@ -6609,6 +8360,102 @@
       </w:r>
     </w:p>
     <w:p>
+      <w:pPr>
+        <w:jc w:val="center"/>
+      </w:pPr>
+      <w:r>
+        <w:rPr>
+          <w:noProof/>
+        </w:rPr>
+        <w:drawing>
+          <wp:inline distT="0" distB="0" distL="0" distR="0" wp14:anchorId="06546E34" wp14:editId="452EB871">
+            <wp:extent cx="1104900" cy="1133475"/>
+            <wp:effectExtent l="0" t="0" r="0" b="9525"/>
+            <wp:docPr id="1804822004" name="Picture 1"/>
+            <wp:cNvGraphicFramePr>
+              <a:graphicFrameLocks xmlns:a="http://schemas.openxmlformats.org/drawingml/2006/main" noChangeAspect="1"/>
+            </wp:cNvGraphicFramePr>
+            <a:graphic xmlns:a="http://schemas.openxmlformats.org/drawingml/2006/main">
+              <a:graphicData uri="http://schemas.openxmlformats.org/drawingml/2006/picture">
+                <pic:pic xmlns:pic="http://schemas.openxmlformats.org/drawingml/2006/picture">
+                  <pic:nvPicPr>
+                    <pic:cNvPr id="0" name="Picture 2"/>
+                    <pic:cNvPicPr>
+                      <a:picLocks noChangeAspect="1" noChangeArrowheads="1"/>
+                    </pic:cNvPicPr>
+                  </pic:nvPicPr>
+                  <pic:blipFill>
+                    <a:blip r:embed="rId28">
+                      <a:extLst>
+                        <a:ext uri="{28A0092B-C50C-407E-A947-70E740481C1C}">
+                          <a14:useLocalDpi xmlns:a14="http://schemas.microsoft.com/office/drawing/2010/main" val="0"/>
+                        </a:ext>
+                      </a:extLst>
+                    </a:blip>
+                    <a:srcRect/>
+                    <a:stretch>
+                      <a:fillRect/>
+                    </a:stretch>
+                  </pic:blipFill>
+                  <pic:spPr bwMode="auto">
+                    <a:xfrm>
+                      <a:off x="0" y="0"/>
+                      <a:ext cx="1104900" cy="1133475"/>
+                    </a:xfrm>
+                    <a:prstGeom prst="rect">
+                      <a:avLst/>
+                    </a:prstGeom>
+                    <a:noFill/>
+                  </pic:spPr>
+                </pic:pic>
+              </a:graphicData>
+            </a:graphic>
+          </wp:inline>
+        </w:drawing>
+      </w:r>
+    </w:p>
+    <w:p>
+      <w:pPr>
+        <w:jc w:val="center"/>
+        <w:rPr>
+          <w:sz w:val="16"/>
+          <w:szCs w:val="16"/>
+        </w:rPr>
+      </w:pPr>
+      <w:r>
+        <w:rPr>
+          <w:b/>
+          <w:bCs/>
+          <w:sz w:val="16"/>
+          <w:szCs w:val="16"/>
+        </w:rPr>
+        <w:t xml:space="preserve">Fig. X. </w:t>
+      </w:r>
+      <w:r>
+        <w:rPr>
+          <w:sz w:val="16"/>
+          <w:szCs w:val="16"/>
+        </w:rPr>
+        <w:t xml:space="preserve">PostgreSQL Logo </w:t>
+      </w:r>
+      <w:r>
+        <w:rPr>
+          <w:b/>
+          <w:bCs/>
+          <w:sz w:val="16"/>
+          <w:szCs w:val="16"/>
+        </w:rPr>
+        <w:t xml:space="preserve">Source: </w:t>
+      </w:r>
+      <w:r>
+        <w:rPr>
+          <w:sz w:val="16"/>
+          <w:szCs w:val="16"/>
+        </w:rPr>
+        <w:t>(PostgreSQL, 2025)</w:t>
+      </w:r>
+    </w:p>
+    <w:p>
       <w:r>
         <w:t xml:space="preserve"> Instead of searching for exact strings, full-text search can find results that semantically match. For example, if a student entered a search containing the word “</w:t>
       </w:r>
@@ -6692,16 +8539,30 @@
     </w:p>
     <w:p>
       <w:pPr>
-        <w:pStyle w:val="Heading3"/>
-        <w:rPr>
-          <w:color w:val="auto"/>
+        <w:spacing w:line="278" w:lineRule="auto"/>
+        <w:rPr>
+          <w:rFonts w:eastAsiaTheme="majorEastAsia" w:cstheme="majorBidi"/>
+          <w:sz w:val="28"/>
+          <w:szCs w:val="28"/>
         </w:rPr>
       </w:pPr>
       <w:bookmarkStart w:id="30" w:name="_Toc212383621"/>
       <w:r>
+        <w:br w:type="page"/>
+      </w:r>
+    </w:p>
+    <w:p>
+      <w:pPr>
+        <w:pStyle w:val="Heading3"/>
         <w:rPr>
           <w:color w:val="auto"/>
         </w:rPr>
+      </w:pPr>
+      <w:r>
+        <w:rPr>
+          <w:color w:val="auto"/>
+        </w:rPr>
+        <w:lastRenderedPageBreak/>
         <w:t>MariaDB</w:t>
       </w:r>
       <w:bookmarkEnd w:id="30"/>
@@ -6781,6 +8642,136 @@
       <w:r>
         <w:t>.</w:t>
       </w:r>
+      <w:r>
+        <w:rPr>
+          <w:noProof/>
+        </w:rPr>
+        <w:t xml:space="preserve"> </w:t>
+      </w:r>
+    </w:p>
+    <w:p>
+      <w:pPr>
+        <w:jc w:val="center"/>
+      </w:pPr>
+      <w:r>
+        <w:drawing>
+          <wp:inline distT="0" distB="0" distL="0" distR="0" wp14:anchorId="7CF75410" wp14:editId="545057DD">
+            <wp:extent cx="1598920" cy="1304925"/>
+            <wp:effectExtent l="0" t="0" r="1905" b="0"/>
+            <wp:docPr id="255036150" name="Graphic 1"/>
+            <wp:cNvGraphicFramePr>
+              <a:graphicFrameLocks xmlns:a="http://schemas.openxmlformats.org/drawingml/2006/main" noChangeAspect="1"/>
+            </wp:cNvGraphicFramePr>
+            <a:graphic xmlns:a="http://schemas.openxmlformats.org/drawingml/2006/main">
+              <a:graphicData uri="http://schemas.openxmlformats.org/drawingml/2006/picture">
+                <pic:pic xmlns:pic="http://schemas.openxmlformats.org/drawingml/2006/picture">
+                  <pic:nvPicPr>
+                    <pic:cNvPr id="255036150" name=""/>
+                    <pic:cNvPicPr/>
+                  </pic:nvPicPr>
+                  <pic:blipFill>
+                    <a:blip r:embed="rId29">
+                      <a:extLst>
+                        <a:ext uri="{96DAC541-7B7A-43D3-8B79-37D633B846F1}">
+                          <asvg:svgBlip xmlns:asvg="http://schemas.microsoft.com/office/drawing/2016/SVG/main" r:embed="rId30"/>
+                        </a:ext>
+                      </a:extLst>
+                    </a:blip>
+                    <a:stretch>
+                      <a:fillRect/>
+                    </a:stretch>
+                  </pic:blipFill>
+                  <pic:spPr>
+                    <a:xfrm>
+                      <a:off x="0" y="0"/>
+                      <a:ext cx="1605551" cy="1310336"/>
+                    </a:xfrm>
+                    <a:prstGeom prst="rect">
+                      <a:avLst/>
+                    </a:prstGeom>
+                  </pic:spPr>
+                </pic:pic>
+              </a:graphicData>
+            </a:graphic>
+          </wp:inline>
+        </w:drawing>
+      </w:r>
+    </w:p>
+    <w:p>
+      <w:pPr>
+        <w:jc w:val="center"/>
+        <w:rPr>
+          <w:sz w:val="16"/>
+          <w:szCs w:val="16"/>
+        </w:rPr>
+      </w:pPr>
+      <w:r>
+        <w:rPr>
+          <w:b/>
+          <w:bCs/>
+          <w:sz w:val="16"/>
+          <w:szCs w:val="16"/>
+        </w:rPr>
+        <w:t xml:space="preserve">Fig. X. </w:t>
+      </w:r>
+      <w:r>
+        <w:rPr>
+          <w:sz w:val="16"/>
+          <w:szCs w:val="16"/>
+        </w:rPr>
+        <w:t>MariaDB</w:t>
+      </w:r>
+      <w:r>
+        <w:rPr>
+          <w:sz w:val="16"/>
+          <w:szCs w:val="16"/>
+        </w:rPr>
+        <w:t xml:space="preserve"> Logo </w:t>
+      </w:r>
+      <w:r>
+        <w:rPr>
+          <w:b/>
+          <w:bCs/>
+          <w:sz w:val="16"/>
+          <w:szCs w:val="16"/>
+        </w:rPr>
+        <w:t xml:space="preserve">Source: </w:t>
+      </w:r>
+      <w:r>
+        <w:rPr>
+          <w:sz w:val="16"/>
+          <w:szCs w:val="16"/>
+        </w:rPr>
+        <w:t>(</w:t>
+      </w:r>
+      <w:r>
+        <w:rPr>
+          <w:sz w:val="16"/>
+          <w:szCs w:val="16"/>
+        </w:rPr>
+        <w:t>MariaDB Foundation</w:t>
+      </w:r>
+      <w:r>
+        <w:rPr>
+          <w:sz w:val="16"/>
+          <w:szCs w:val="16"/>
+        </w:rPr>
+        <w:t xml:space="preserve">, </w:t>
+      </w:r>
+      <w:r>
+        <w:rPr>
+          <w:sz w:val="16"/>
+          <w:szCs w:val="16"/>
+        </w:rPr>
+        <w:t>n.d.</w:t>
+      </w:r>
+      <w:r>
+        <w:rPr>
+          <w:sz w:val="16"/>
+          <w:szCs w:val="16"/>
+        </w:rPr>
+        <w:t>)</w:t>
+      </w:r>
     </w:p>
     <w:p>
       <w:pPr>
@@ -6909,6 +8900,148 @@
     <w:p>
       <w:pPr>
         <w:spacing w:line="278" w:lineRule="auto"/>
+      </w:pPr>
+    </w:p>
+    <w:p>
+      <w:pPr>
+        <w:spacing w:line="278" w:lineRule="auto"/>
+        <w:jc w:val="center"/>
+      </w:pPr>
+      <w:r>
+        <w:drawing>
+          <wp:inline distT="0" distB="0" distL="0" distR="0" wp14:anchorId="6518D3B9" wp14:editId="1284E9AD">
+            <wp:extent cx="1447800" cy="1500930"/>
+            <wp:effectExtent l="0" t="0" r="0" b="4445"/>
+            <wp:docPr id="73548869" name="Graphic 1"/>
+            <wp:cNvGraphicFramePr>
+              <a:graphicFrameLocks xmlns:a="http://schemas.openxmlformats.org/drawingml/2006/main" noChangeAspect="1"/>
+            </wp:cNvGraphicFramePr>
+            <a:graphic xmlns:a="http://schemas.openxmlformats.org/drawingml/2006/main">
+              <a:graphicData uri="http://schemas.openxmlformats.org/drawingml/2006/picture">
+                <pic:pic xmlns:pic="http://schemas.openxmlformats.org/drawingml/2006/picture">
+                  <pic:nvPicPr>
+                    <pic:cNvPr id="73548869" name=""/>
+                    <pic:cNvPicPr/>
+                  </pic:nvPicPr>
+                  <pic:blipFill>
+                    <a:blip r:embed="rId31">
+                      <a:extLst>
+                        <a:ext uri="{96DAC541-7B7A-43D3-8B79-37D633B846F1}">
+                          <asvg:svgBlip xmlns:asvg="http://schemas.microsoft.com/office/drawing/2016/SVG/main" r:embed="rId32"/>
+                        </a:ext>
+                      </a:extLst>
+                    </a:blip>
+                    <a:stretch>
+                      <a:fillRect/>
+                    </a:stretch>
+                  </pic:blipFill>
+                  <pic:spPr>
+                    <a:xfrm>
+                      <a:off x="0" y="0"/>
+                      <a:ext cx="1453026" cy="1506348"/>
+                    </a:xfrm>
+                    <a:prstGeom prst="rect">
+                      <a:avLst/>
+                    </a:prstGeom>
+                  </pic:spPr>
+                </pic:pic>
+              </a:graphicData>
+            </a:graphic>
+          </wp:inline>
+        </w:drawing>
+      </w:r>
+    </w:p>
+    <w:p>
+      <w:pPr>
+        <w:jc w:val="center"/>
+        <w:rPr>
+          <w:sz w:val="16"/>
+          <w:szCs w:val="16"/>
+        </w:rPr>
+      </w:pPr>
+      <w:r>
+        <w:rPr>
+          <w:b/>
+          <w:bCs/>
+          <w:sz w:val="16"/>
+          <w:szCs w:val="16"/>
+        </w:rPr>
+        <w:t xml:space="preserve">Fig. X. </w:t>
+      </w:r>
+      <w:proofErr w:type="spellStart"/>
+      <w:r>
+        <w:rPr>
+          <w:sz w:val="16"/>
+          <w:szCs w:val="16"/>
+        </w:rPr>
+        <w:t>Supabase</w:t>
+      </w:r>
+      <w:proofErr w:type="spellEnd"/>
+      <w:r>
+        <w:rPr>
+          <w:sz w:val="16"/>
+          <w:szCs w:val="16"/>
+        </w:rPr>
+        <w:t xml:space="preserve"> Logo </w:t>
+      </w:r>
+      <w:r>
+        <w:rPr>
+          <w:b/>
+          <w:bCs/>
+          <w:sz w:val="16"/>
+          <w:szCs w:val="16"/>
+        </w:rPr>
+        <w:t xml:space="preserve">Source: </w:t>
+      </w:r>
+      <w:r>
+        <w:rPr>
+          <w:sz w:val="16"/>
+          <w:szCs w:val="16"/>
+        </w:rPr>
+        <w:t>(</w:t>
+      </w:r>
+      <w:proofErr w:type="spellStart"/>
+      <w:r>
+        <w:rPr>
+          <w:sz w:val="16"/>
+          <w:szCs w:val="16"/>
+        </w:rPr>
+        <w:t>Supabase</w:t>
+      </w:r>
+      <w:proofErr w:type="spellEnd"/>
+      <w:r>
+        <w:rPr>
+          <w:sz w:val="16"/>
+          <w:szCs w:val="16"/>
+        </w:rPr>
+        <w:t xml:space="preserve"> Inc.</w:t>
+      </w:r>
+      <w:r>
+        <w:rPr>
+          <w:sz w:val="16"/>
+          <w:szCs w:val="16"/>
+        </w:rPr>
+        <w:t xml:space="preserve">, </w:t>
+      </w:r>
+      <w:r>
+        <w:rPr>
+          <w:sz w:val="16"/>
+          <w:szCs w:val="16"/>
+        </w:rPr>
+        <w:t>2025</w:t>
+      </w:r>
+      <w:r>
+        <w:rPr>
+          <w:sz w:val="16"/>
+          <w:szCs w:val="16"/>
+        </w:rPr>
+        <w:t>)</w:t>
+      </w:r>
+    </w:p>
+    <w:p>
+      <w:pPr>
+        <w:spacing w:line="278" w:lineRule="auto"/>
+        <w:jc w:val="center"/>
         <w:rPr>
           <w:rFonts w:asciiTheme="majorHAnsi" w:eastAsiaTheme="majorEastAsia" w:hAnsiTheme="majorHAnsi" w:cstheme="majorBidi"/>
           <w:sz w:val="32"/>
@@ -7048,6 +9181,123 @@
       </w:r>
     </w:p>
     <w:p>
+      <w:r>
+        <w:rPr>
+          <w:noProof/>
+        </w:rPr>
+        <w:drawing>
+          <wp:inline distT="0" distB="0" distL="0" distR="0" wp14:anchorId="1F2C6139" wp14:editId="70D8BCD8">
+            <wp:extent cx="5724525" cy="1447800"/>
+            <wp:effectExtent l="0" t="0" r="9525" b="0"/>
+            <wp:docPr id="526271484" name="Picture 4"/>
+            <wp:cNvGraphicFramePr>
+              <a:graphicFrameLocks xmlns:a="http://schemas.openxmlformats.org/drawingml/2006/main" noChangeAspect="1"/>
+            </wp:cNvGraphicFramePr>
+            <a:graphic xmlns:a="http://schemas.openxmlformats.org/drawingml/2006/main">
+              <a:graphicData uri="http://schemas.openxmlformats.org/drawingml/2006/picture">
+                <pic:pic xmlns:pic="http://schemas.openxmlformats.org/drawingml/2006/picture">
+                  <pic:nvPicPr>
+                    <pic:cNvPr id="0" name="Picture 7"/>
+                    <pic:cNvPicPr>
+                      <a:picLocks noChangeAspect="1" noChangeArrowheads="1"/>
+                    </pic:cNvPicPr>
+                  </pic:nvPicPr>
+                  <pic:blipFill>
+                    <a:blip r:embed="rId33">
+                      <a:extLst>
+                        <a:ext uri="{28A0092B-C50C-407E-A947-70E740481C1C}">
+                          <a14:useLocalDpi xmlns:a14="http://schemas.microsoft.com/office/drawing/2010/main" val="0"/>
+                        </a:ext>
+                      </a:extLst>
+                    </a:blip>
+                    <a:srcRect/>
+                    <a:stretch>
+                      <a:fillRect/>
+                    </a:stretch>
+                  </pic:blipFill>
+                  <pic:spPr bwMode="auto">
+                    <a:xfrm>
+                      <a:off x="0" y="0"/>
+                      <a:ext cx="5724525" cy="1447800"/>
+                    </a:xfrm>
+                    <a:prstGeom prst="rect">
+                      <a:avLst/>
+                    </a:prstGeom>
+                    <a:noFill/>
+                    <a:ln>
+                      <a:noFill/>
+                    </a:ln>
+                  </pic:spPr>
+                </pic:pic>
+              </a:graphicData>
+            </a:graphic>
+          </wp:inline>
+        </w:drawing>
+      </w:r>
+    </w:p>
+    <w:p>
+      <w:pPr>
+        <w:jc w:val="center"/>
+        <w:rPr>
+          <w:sz w:val="16"/>
+          <w:szCs w:val="16"/>
+        </w:rPr>
+      </w:pPr>
+      <w:r>
+        <w:rPr>
+          <w:b/>
+          <w:bCs/>
+          <w:sz w:val="16"/>
+          <w:szCs w:val="16"/>
+        </w:rPr>
+        <w:t xml:space="preserve">Fig. X. </w:t>
+      </w:r>
+      <w:r>
+        <w:rPr>
+          <w:sz w:val="16"/>
+          <w:szCs w:val="16"/>
+        </w:rPr>
+        <w:t>MongoDB</w:t>
+      </w:r>
+      <w:r>
+        <w:rPr>
+          <w:sz w:val="16"/>
+          <w:szCs w:val="16"/>
+        </w:rPr>
+        <w:t xml:space="preserve"> Logo </w:t>
+      </w:r>
+      <w:r>
+        <w:rPr>
+          <w:b/>
+          <w:bCs/>
+          <w:sz w:val="16"/>
+          <w:szCs w:val="16"/>
+        </w:rPr>
+        <w:t xml:space="preserve">Source: </w:t>
+      </w:r>
+      <w:r>
+        <w:rPr>
+          <w:sz w:val="16"/>
+          <w:szCs w:val="16"/>
+        </w:rPr>
+        <w:t>(</w:t>
+      </w:r>
+      <w:r>
+        <w:rPr>
+          <w:sz w:val="16"/>
+          <w:szCs w:val="16"/>
+        </w:rPr>
+        <w:t>MongoDB, n.d.</w:t>
+      </w:r>
+      <w:r>
+        <w:rPr>
+          <w:sz w:val="16"/>
+          <w:szCs w:val="16"/>
+        </w:rPr>
+        <w:t>)</w:t>
+      </w:r>
+    </w:p>
+    <w:p>
       <w:pPr>
         <w:pStyle w:val="Heading3"/>
         <w:rPr>
@@ -7078,6 +9328,118 @@
       </w:r>
       <w:r>
         <w:t xml:space="preserve">hosting, authentication, cloud functions, cloud messaging, A/B testing and two types of non-relational (NoSQL) databases. </w:t>
+      </w:r>
+    </w:p>
+    <w:p>
+      <w:pPr>
+        <w:jc w:val="center"/>
+      </w:pPr>
+      <w:r>
+        <w:drawing>
+          <wp:inline distT="0" distB="0" distL="0" distR="0" wp14:anchorId="0D4E6361" wp14:editId="55155CCC">
+            <wp:extent cx="1476375" cy="1476375"/>
+            <wp:effectExtent l="0" t="0" r="0" b="0"/>
+            <wp:docPr id="648489449" name="Graphic 1"/>
+            <wp:cNvGraphicFramePr>
+              <a:graphicFrameLocks xmlns:a="http://schemas.openxmlformats.org/drawingml/2006/main" noChangeAspect="1"/>
+            </wp:cNvGraphicFramePr>
+            <a:graphic xmlns:a="http://schemas.openxmlformats.org/drawingml/2006/main">
+              <a:graphicData uri="http://schemas.openxmlformats.org/drawingml/2006/picture">
+                <pic:pic xmlns:pic="http://schemas.openxmlformats.org/drawingml/2006/picture">
+                  <pic:nvPicPr>
+                    <pic:cNvPr id="648489449" name=""/>
+                    <pic:cNvPicPr/>
+                  </pic:nvPicPr>
+                  <pic:blipFill>
+                    <a:blip r:embed="rId34">
+                      <a:extLst>
+                        <a:ext uri="{96DAC541-7B7A-43D3-8B79-37D633B846F1}">
+                          <asvg:svgBlip xmlns:asvg="http://schemas.microsoft.com/office/drawing/2016/SVG/main" r:embed="rId35"/>
+                        </a:ext>
+                      </a:extLst>
+                    </a:blip>
+                    <a:stretch>
+                      <a:fillRect/>
+                    </a:stretch>
+                  </pic:blipFill>
+                  <pic:spPr>
+                    <a:xfrm>
+                      <a:off x="0" y="0"/>
+                      <a:ext cx="1476375" cy="1476375"/>
+                    </a:xfrm>
+                    <a:prstGeom prst="rect">
+                      <a:avLst/>
+                    </a:prstGeom>
+                  </pic:spPr>
+                </pic:pic>
+              </a:graphicData>
+            </a:graphic>
+          </wp:inline>
+        </w:drawing>
+      </w:r>
+    </w:p>
+    <w:p>
+      <w:pPr>
+        <w:jc w:val="center"/>
+        <w:rPr>
+          <w:sz w:val="16"/>
+          <w:szCs w:val="16"/>
+        </w:rPr>
+      </w:pPr>
+      <w:r>
+        <w:rPr>
+          <w:b/>
+          <w:bCs/>
+          <w:sz w:val="16"/>
+          <w:szCs w:val="16"/>
+        </w:rPr>
+        <w:t xml:space="preserve">Fig. X. </w:t>
+      </w:r>
+      <w:proofErr w:type="spellStart"/>
+      <w:r>
+        <w:rPr>
+          <w:sz w:val="16"/>
+          <w:szCs w:val="16"/>
+        </w:rPr>
+        <w:t>FireBase</w:t>
+      </w:r>
+      <w:proofErr w:type="spellEnd"/>
+      <w:r>
+        <w:rPr>
+          <w:sz w:val="16"/>
+          <w:szCs w:val="16"/>
+        </w:rPr>
+        <w:t xml:space="preserve"> Logo </w:t>
+      </w:r>
+      <w:r>
+        <w:rPr>
+          <w:b/>
+          <w:bCs/>
+          <w:sz w:val="16"/>
+          <w:szCs w:val="16"/>
+        </w:rPr>
+        <w:t xml:space="preserve">Source: </w:t>
+      </w:r>
+      <w:r>
+        <w:rPr>
+          <w:sz w:val="16"/>
+          <w:szCs w:val="16"/>
+        </w:rPr>
+        <w:t>(</w:t>
+      </w:r>
+      <w:r>
+        <w:rPr>
+          <w:sz w:val="16"/>
+          <w:szCs w:val="16"/>
+        </w:rPr>
+        <w:t>Google LLC.</w:t>
+      </w:r>
+      <w:r>
+        <w:rPr>
+          <w:sz w:val="16"/>
+          <w:szCs w:val="16"/>
+        </w:rPr>
+        <w:t>, n.d.)</w:t>
       </w:r>
     </w:p>
     <w:p>
@@ -7131,16 +9493,30 @@
     </w:p>
     <w:p>
       <w:pPr>
-        <w:pStyle w:val="Heading2"/>
-        <w:rPr>
-          <w:color w:val="auto"/>
+        <w:spacing w:line="278" w:lineRule="auto"/>
+        <w:rPr>
+          <w:rFonts w:asciiTheme="majorHAnsi" w:eastAsiaTheme="majorEastAsia" w:hAnsiTheme="majorHAnsi" w:cstheme="majorBidi"/>
+          <w:sz w:val="32"/>
+          <w:szCs w:val="32"/>
         </w:rPr>
       </w:pPr>
       <w:bookmarkStart w:id="35" w:name="_Toc212383626"/>
       <w:r>
+        <w:br w:type="page"/>
+      </w:r>
+    </w:p>
+    <w:p>
+      <w:pPr>
+        <w:pStyle w:val="Heading2"/>
         <w:rPr>
           <w:color w:val="auto"/>
         </w:rPr>
+      </w:pPr>
+      <w:r>
+        <w:rPr>
+          <w:color w:val="auto"/>
+        </w:rPr>
+        <w:lastRenderedPageBreak/>
         <w:t>Selected Database</w:t>
       </w:r>
       <w:bookmarkEnd w:id="35"/>
@@ -7368,7 +9744,7 @@
                     </pic:cNvPicPr>
                   </pic:nvPicPr>
                   <pic:blipFill>
-                    <a:blip r:embed="rId11" cstate="print">
+                    <a:blip r:embed="rId36" cstate="print">
                       <a:extLst>
                         <a:ext uri="{28A0092B-C50C-407E-A947-70E740481C1C}">
                           <a14:useLocalDpi xmlns:a14="http://schemas.microsoft.com/office/drawing/2010/main" val="0"/>
@@ -7657,7 +10033,7 @@
                     <pic:cNvPicPr/>
                   </pic:nvPicPr>
                   <pic:blipFill>
-                    <a:blip r:embed="rId12"/>
+                    <a:blip r:embed="rId37"/>
                     <a:stretch>
                       <a:fillRect/>
                     </a:stretch>
@@ -7906,7 +10282,7 @@
                     <pic:cNvPicPr/>
                   </pic:nvPicPr>
                   <pic:blipFill>
-                    <a:blip r:embed="rId13"/>
+                    <a:blip r:embed="rId38"/>
                     <a:stretch>
                       <a:fillRect/>
                     </a:stretch>
@@ -8891,7 +11267,7 @@
                     <pic:cNvPicPr/>
                   </pic:nvPicPr>
                   <pic:blipFill>
-                    <a:blip r:embed="rId14"/>
+                    <a:blip r:embed="rId39"/>
                     <a:stretch>
                       <a:fillRect/>
                     </a:stretch>
@@ -9229,7 +11605,7 @@
                     </pic:cNvPicPr>
                   </pic:nvPicPr>
                   <pic:blipFill>
-                    <a:blip r:embed="rId15">
+                    <a:blip r:embed="rId40">
                       <a:extLst>
                         <a:ext uri="{28A0092B-C50C-407E-A947-70E740481C1C}">
                           <a14:useLocalDpi xmlns:a14="http://schemas.microsoft.com/office/drawing/2010/main" val="0"/>
@@ -9500,7 +11876,7 @@
                     <pic:cNvPicPr/>
                   </pic:nvPicPr>
                   <pic:blipFill>
-                    <a:blip r:embed="rId16"/>
+                    <a:blip r:embed="rId41"/>
                     <a:stretch>
                       <a:fillRect/>
                     </a:stretch>
@@ -9700,7 +12076,7 @@
                     <pic:cNvPicPr/>
                   </pic:nvPicPr>
                   <pic:blipFill>
-                    <a:blip r:embed="rId17"/>
+                    <a:blip r:embed="rId42"/>
                     <a:stretch>
                       <a:fillRect/>
                     </a:stretch>
@@ -9945,7 +12321,7 @@
                     <pic:cNvPicPr/>
                   </pic:nvPicPr>
                   <pic:blipFill>
-                    <a:blip r:embed="rId18"/>
+                    <a:blip r:embed="rId43"/>
                     <a:stretch>
                       <a:fillRect/>
                     </a:stretch>
@@ -10220,7 +12596,7 @@
                     <pic:cNvPicPr/>
                   </pic:nvPicPr>
                   <pic:blipFill>
-                    <a:blip r:embed="rId19"/>
+                    <a:blip r:embed="rId44"/>
                     <a:stretch>
                       <a:fillRect/>
                     </a:stretch>
@@ -10378,7 +12754,7 @@
           <w:noProof/>
         </w:rPr>
         <w:drawing>
-          <wp:inline distT="0" distB="0" distL="0" distR="0" wp14:anchorId="652613B8" wp14:editId="269656E8">
+          <wp:inline distT="0" distB="0" distL="0" distR="0" wp14:anchorId="652613B8" wp14:editId="1E091FD1">
             <wp:extent cx="4038830" cy="2013586"/>
             <wp:effectExtent l="0" t="0" r="0" b="5715"/>
             <wp:docPr id="843022778" name="Picture 2"/>
@@ -10395,7 +12771,7 @@
                     </pic:cNvPicPr>
                   </pic:nvPicPr>
                   <pic:blipFill>
-                    <a:blip r:embed="rId20" cstate="print">
+                    <a:blip r:embed="rId45" cstate="print">
                       <a:extLst>
                         <a:ext uri="{28A0092B-C50C-407E-A947-70E740481C1C}">
                           <a14:useLocalDpi xmlns:a14="http://schemas.microsoft.com/office/drawing/2010/main" val="0"/>
@@ -13140,7 +15516,7 @@
       </w:pPr>
     </w:p>
     <w:sectPr>
-      <w:footerReference w:type="default" r:id="rId21"/>
+      <w:footerReference w:type="default" r:id="rId46"/>
       <w:pgSz w:w="11906" w:h="16838"/>
       <w:pgMar w:top="1440" w:right="1440" w:bottom="1440" w:left="1440" w:header="708" w:footer="708" w:gutter="0"/>
       <w:cols w:space="708"/>
@@ -14635,11 +17011,12 @@
 </file>
 
 <file path=customXml/item1.xml><?xml version="1.0" encoding="utf-8"?>
-<p:properties xmlns:p="http://schemas.microsoft.com/office/2006/metadata/properties" xmlns:xsi="http://www.w3.org/2001/XMLSchema-instance" xmlns:pc="http://schemas.microsoft.com/office/infopath/2007/PartnerControls">
-  <documentManagement>
-    <_activity xmlns="d771323b-a791-478d-9b6d-73d514b85121" xsi:nil="true"/>
-  </documentManagement>
-</p:properties>
+<?mso-contentType ?>
+<FormTemplates xmlns="http://schemas.microsoft.com/sharepoint/v3/contenttype/forms">
+  <Display>DocumentLibraryForm</Display>
+  <Edit>DocumentLibraryForm</Edit>
+  <New>DocumentLibraryForm</New>
+</FormTemplates>
 </file>
 
 <file path=customXml/item2.xml><?xml version="1.0" encoding="utf-8"?>
@@ -14876,12 +17253,11 @@
 </file>
 
 <file path=customXml/item3.xml><?xml version="1.0" encoding="utf-8"?>
-<?mso-contentType ?>
-<FormTemplates xmlns="http://schemas.microsoft.com/sharepoint/v3/contenttype/forms">
-  <Display>DocumentLibraryForm</Display>
-  <Edit>DocumentLibraryForm</Edit>
-  <New>DocumentLibraryForm</New>
-</FormTemplates>
+<p:properties xmlns:p="http://schemas.microsoft.com/office/2006/metadata/properties" xmlns:xsi="http://www.w3.org/2001/XMLSchema-instance" xmlns:pc="http://schemas.microsoft.com/office/infopath/2007/PartnerControls">
+  <documentManagement>
+    <_activity xmlns="d771323b-a791-478d-9b6d-73d514b85121" xsi:nil="true"/>
+  </documentManagement>
+</p:properties>
 </file>
 
 <file path=customXml/item4.xml><?xml version="1.0" encoding="utf-8"?>
@@ -14935,7 +17311,7 @@
     <b:MonthAccessed>10</b:MonthAccessed>
     <b:DayAccessed>8</b:DayAccessed>
     <b:URL>https://www.geeksforgeeks.org/reactjs/difference-between-react-js-and-angular-js/</b:URL>
-    <b:RefOrder>50</b:RefOrder>
+    <b:RefOrder>52</b:RefOrder>
   </b:Source>
   <b:Source>
     <b:Tag>Vue25</b:Tag>
@@ -14952,7 +17328,7 @@
     <b:MonthAccessed>October</b:MonthAccessed>
     <b:DayAccessed>8</b:DayAccessed>
     <b:URL>https://www.geeksforgeeks.org/javascript/vue-js/</b:URL>
-    <b:RefOrder>5</b:RefOrder>
+    <b:RefOrder>6</b:RefOrder>
   </b:Source>
   <b:Source>
     <b:Tag>Mob25</b:Tag>
@@ -14969,7 +17345,7 @@
     <b:MonthAccessed>October</b:MonthAccessed>
     <b:DayAccessed>8</b:DayAccessed>
     <b:URL>https://mobx.js.org/README.html</b:URL>
-    <b:RefOrder>13</b:RefOrder>
+    <b:RefOrder>14</b:RefOrder>
   </b:Source>
   <b:Source>
     <b:Tag>Goo25</b:Tag>
@@ -14986,7 +17362,7 @@
       </b:Author>
     </b:Author>
     <b:Year>2025</b:Year>
-    <b:RefOrder>4</b:RefOrder>
+    <b:RefOrder>5</b:RefOrder>
   </b:Source>
   <b:Source>
     <b:Tag>Vit25</b:Tag>
@@ -15003,7 +17379,7 @@
     <b:DayAccessed>8</b:DayAccessed>
     <b:URL>https://vite.dev/guide/</b:URL>
     <b:Year>2024</b:Year>
-    <b:RefOrder>9</b:RefOrder>
+    <b:RefOrder>10</b:RefOrder>
   </b:Source>
   <b:Source>
     <b:Tag>Mic25</b:Tag>
@@ -15020,7 +17396,7 @@
     <b:MonthAccessed>October</b:MonthAccessed>
     <b:DayAccessed>8</b:DayAccessed>
     <b:URL>https://www.typescriptlang.org/docs/handbook/jsx.html</b:URL>
-    <b:RefOrder>14</b:RefOrder>
+    <b:RefOrder>15</b:RefOrder>
   </b:Source>
   <b:Source>
     <b:Tag>Mic251</b:Tag>
@@ -15037,7 +17413,7 @@
     <b:MonthAccessed>October</b:MonthAccessed>
     <b:DayAccessed>9</b:DayAccessed>
     <b:URL>https://www.typescriptlang.org/docs/</b:URL>
-    <b:RefOrder>10</b:RefOrder>
+    <b:RefOrder>11</b:RefOrder>
   </b:Source>
   <b:Source>
     <b:Tag>SAS25</b:Tag>
@@ -15054,7 +17430,7 @@
     <b:MonthAccessed>October</b:MonthAccessed>
     <b:DayAccessed>9</b:DayAccessed>
     <b:URL>https://sass-lang.com/documentation/</b:URL>
-    <b:RefOrder>11</b:RefOrder>
+    <b:RefOrder>12</b:RefOrder>
   </b:Source>
   <b:Source>
     <b:Tag>Tai25</b:Tag>
@@ -15071,7 +17447,7 @@
     <b:MonthAccessed>October</b:MonthAccessed>
     <b:DayAccessed>10</b:DayAccessed>
     <b:URL>https://tailwindcss.com/docs/installation/using-vite</b:URL>
-    <b:RefOrder>12</b:RefOrder>
+    <b:RefOrder>13</b:RefOrder>
   </b:Source>
   <b:Source>
     <b:Tag>Ope25</b:Tag>
@@ -15087,7 +17463,7 @@
     <b:MonthAccessed>10</b:MonthAccessed>
     <b:DayAccessed>11</b:DayAccessed>
     <b:URL>https://nodejs.org/en/learn/getting-started/introduction-to-nodejs</b:URL>
-    <b:RefOrder>15</b:RefOrder>
+    <b:RefOrder>16</b:RefOrder>
   </b:Source>
   <b:Source>
     <b:Tag>Pos25</b:Tag>
@@ -15104,7 +17480,7 @@
     <b:MonthAccessed>October</b:MonthAccessed>
     <b:DayAccessed>11</b:DayAccessed>
     <b:URL>https://www.postgresql.org/docs/current/</b:URL>
-    <b:RefOrder>22</b:RefOrder>
+    <b:RefOrder>24</b:RefOrder>
   </b:Source>
   <b:Source>
     <b:Tag>Mic252</b:Tag>
@@ -15120,7 +17496,7 @@
     <b:MonthAccessed>October</b:MonthAccessed>
     <b:DayAccessed>12</b:DayAccessed>
     <b:URL>https://code.visualstudio.com/docs/editing/intellisense</b:URL>
-    <b:RefOrder>26</b:RefOrder>
+    <b:RefOrder>28</b:RefOrder>
   </b:Source>
   <b:Source>
     <b:Tag>Hav25</b:Tag>
@@ -15141,7 +17517,7 @@
     <b:MonthAccessed>October</b:MonthAccessed>
     <b:DayAccessed>13</b:DayAccessed>
     <b:URL>https://codemirror.net/</b:URL>
-    <b:RefOrder>30</b:RefOrder>
+    <b:RefOrder>32</b:RefOrder>
   </b:Source>
   <b:Source>
     <b:Tag>NPM25</b:Tag>
@@ -15158,7 +17534,7 @@
     <b:MonthAccessed>October</b:MonthAccessed>
     <b:DayAccessed>13</b:DayAccessed>
     <b:URL>https://www.npmjs.com/package/codemirror</b:URL>
-    <b:RefOrder>29</b:RefOrder>
+    <b:RefOrder>31</b:RefOrder>
   </b:Source>
   <b:Source>
     <b:Tag>Sur25</b:Tag>
@@ -15175,7 +17551,7 @@
     <b:MonthAccessed>October</b:MonthAccessed>
     <b:DayAccessed>13</b:DayAccessed>
     <b:URL>https://www.npmjs.com/package/@monaco-editor/react</b:URL>
-    <b:RefOrder>28</b:RefOrder>
+    <b:RefOrder>30</b:RefOrder>
   </b:Source>
   <b:Source>
     <b:Tag>Ace24</b:Tag>
@@ -15192,7 +17568,7 @@
         <b:Corporate>Ace</b:Corporate>
       </b:Author>
     </b:Author>
-    <b:RefOrder>32</b:RefOrder>
+    <b:RefOrder>34</b:RefOrder>
   </b:Source>
   <b:Source>
     <b:Tag>Far25</b:Tag>
@@ -15214,7 +17590,7 @@
     <b:MonthAccessed>October</b:MonthAccessed>
     <b:DayAccessed>13</b:DayAccessed>
     <b:URL>https://blog.replit.com/code-editors</b:URL>
-    <b:RefOrder>33</b:RefOrder>
+    <b:RefOrder>35</b:RefOrder>
   </b:Source>
   <b:Source>
     <b:Tag>Sta25</b:Tag>
@@ -15248,7 +17624,7 @@
     <b:MonthAccessed>October</b:MonthAccessed>
     <b:DayAccessed>15</b:DayAccessed>
     <b:URL>https://docs.djangoproject.com/en/5.2/topics/templates/</b:URL>
-    <b:RefOrder>6</b:RefOrder>
+    <b:RefOrder>7</b:RefOrder>
   </b:Source>
   <b:Source>
     <b:Tag>Mic24</b:Tag>
@@ -15265,7 +17641,7 @@
     <b:MonthAccessed>October</b:MonthAccessed>
     <b:DayAccessed>15</b:DayAccessed>
     <b:URL>https://learn.microsoft.com/en-us/aspnet/core/blazor/?view=aspnetcore-9.0&amp;WT.mc_id=dotnet-35129-website</b:URL>
-    <b:RefOrder>7</b:RefOrder>
+    <b:RefOrder>8</b:RefOrder>
   </b:Source>
   <b:Source>
     <b:Tag>Lar25</b:Tag>
@@ -15282,7 +17658,7 @@
     <b:MonthAccessed>October</b:MonthAccessed>
     <b:DayAccessed>15</b:DayAccessed>
     <b:URL>https://laravel.com/docs/12.x/blade</b:URL>
-    <b:RefOrder>8</b:RefOrder>
+    <b:RefOrder>9</b:RefOrder>
   </b:Source>
   <b:Source>
     <b:Tag>Gee252</b:Tag>
@@ -15299,7 +17675,7 @@
     <b:MonthAccessed>October</b:MonthAccessed>
     <b:DayAccessed>15</b:DayAccessed>
     <b:URL>https://www.geeksforgeeks.org/python/differences-between-django-vs-flask/</b:URL>
-    <b:RefOrder>17</b:RefOrder>
+    <b:RefOrder>19</b:RefOrder>
   </b:Source>
   <b:Source>
     <b:Tag>Pal25</b:Tag>
@@ -15316,7 +17692,7 @@
     <b:MonthAccessed>October</b:MonthAccessed>
     <b:DayAccessed>15</b:DayAccessed>
     <b:URL>https://flask.palletsprojects.com/en/stable/design/#the-routing-system</b:URL>
-    <b:RefOrder>18</b:RefOrder>
+    <b:RefOrder>20</b:RefOrder>
   </b:Source>
   <b:Source>
     <b:Tag>Seb25</b:Tag>
@@ -15337,7 +17713,7 @@
     <b:MonthAccessed>October</b:MonthAccessed>
     <b:DayAccessed>15</b:DayAccessed>
     <b:URL>https://fastapi.tiangolo.com/features/</b:URL>
-    <b:RefOrder>19</b:RefOrder>
+    <b:RefOrder>21</b:RefOrder>
   </b:Source>
   <b:Source>
     <b:Tag>Lar251</b:Tag>
@@ -15354,7 +17730,7 @@
     <b:MonthAccessed>October</b:MonthAccessed>
     <b:DayAccessed>15</b:DayAccessed>
     <b:URL>https://laravel.com/docs/12.x</b:URL>
-    <b:RefOrder>20</b:RefOrder>
+    <b:RefOrder>22</b:RefOrder>
   </b:Source>
   <b:Source>
     <b:Tag>Mon25</b:Tag>
@@ -15370,7 +17746,7 @@
     <b:MonthAccessed>October</b:MonthAccessed>
     <b:DayAccessed>15</b:DayAccessed>
     <b:URL>https://www.mongodb.com/resources/basics/databases/nosql-explained/nosql-vs-sql</b:URL>
-    <b:RefOrder>21</b:RefOrder>
+    <b:RefOrder>23</b:RefOrder>
   </b:Source>
   <b:Source>
     <b:Tag>Mon251</b:Tag>
@@ -15386,7 +17762,7 @@
     <b:MonthAccessed>October</b:MonthAccessed>
     <b:DayAccessed>15</b:DayAccessed>
     <b:URL>https://www.mongodb.com/docs/</b:URL>
-    <b:RefOrder>25</b:RefOrder>
+    <b:RefOrder>27</b:RefOrder>
   </b:Source>
   <b:Source>
     <b:Tag>Mar25</b:Tag>
@@ -15402,7 +17778,7 @@
     <b:MonthAccessed>October</b:MonthAccessed>
     <b:DayAccessed>16</b:DayAccessed>
     <b:URL>https://mariadb.com/docs/server/reference/sql-structure/nosql/dynamic-columns#dynamic-columns-basics</b:URL>
-    <b:RefOrder>23</b:RefOrder>
+    <b:RefOrder>25</b:RefOrder>
   </b:Source>
   <b:Source>
     <b:Tag>W3S25</b:Tag>
@@ -15418,7 +17794,7 @@
     <b:MonthAccessed>October</b:MonthAccessed>
     <b:DayAccessed>16</b:DayAccessed>
     <b:URL>https://www.w3schools.com/nodejs/nodejs_express.asp</b:URL>
-    <b:RefOrder>16</b:RefOrder>
+    <b:RefOrder>17</b:RefOrder>
   </b:Source>
   <b:Source>
     <b:Tag>Her24</b:Tag>
@@ -15441,7 +17817,7 @@
     <b:MonthAccessed>October</b:MonthAccessed>
     <b:DayAccessed>17</b:DayAccessed>
     <b:URL>https://ce.judge0.com/</b:URL>
-    <b:RefOrder>35</b:RefOrder>
+    <b:RefOrder>37</b:RefOrder>
   </b:Source>
   <b:Source>
     <b:Tag>Her25</b:Tag>
@@ -15464,7 +17840,7 @@
     <b:MonthAccessed>October</b:MonthAccessed>
     <b:DayAccessed>17</b:DayAccessed>
     <b:URL>https://judge0.com/#pricing</b:URL>
-    <b:RefOrder>36</b:RefOrder>
+    <b:RefOrder>38</b:RefOrder>
   </b:Source>
   <b:Source>
     <b:Tag>Doc24</b:Tag>
@@ -15481,7 +17857,7 @@
     <b:MonthAccessed>October</b:MonthAccessed>
     <b:DayAccessed>17</b:DayAccessed>
     <b:URL>https://docs.docker.com/get-started/docker-overview/</b:URL>
-    <b:RefOrder>37</b:RefOrder>
+    <b:RefOrder>39</b:RefOrder>
   </b:Source>
   <b:Source>
     <b:Tag>Ecl25</b:Tag>
@@ -15498,7 +17874,7 @@
     <b:MonthAccessed>October</b:MonthAccessed>
     <b:DayAccessed>17</b:DayAccessed>
     <b:URL>https://hub.docker.com/_/eclipse-temurin</b:URL>
-    <b:RefOrder>39</b:RefOrder>
+    <b:RefOrder>41</b:RefOrder>
   </b:Source>
   <b:Source>
     <b:Tag>Gee253</b:Tag>
@@ -15515,7 +17891,7 @@
     <b:MonthAccessed>October</b:MonthAccessed>
     <b:DayAccessed>17</b:DayAccessed>
     <b:URL>https://www.geeksforgeeks.org/devops/what-is-docker-engine/</b:URL>
-    <b:RefOrder>38</b:RefOrder>
+    <b:RefOrder>40</b:RefOrder>
   </b:Source>
   <b:Source>
     <b:Tag>Lee21</b:Tag>
@@ -15532,7 +17908,7 @@
     <b:MonthAccessed>10</b:MonthAccessed>
     <b:DayAccessed>18</b:DayAccessed>
     <b:URL>https://leetcode.com/problems/two-sum/description/</b:URL>
-    <b:RefOrder>43</b:RefOrder>
+    <b:RefOrder>45</b:RefOrder>
   </b:Source>
   <b:Source>
     <b:Tag>Dor08</b:Tag>
@@ -15566,7 +17942,7 @@
         </b:NameList>
       </b:Author>
     </b:Author>
-    <b:RefOrder>40</b:RefOrder>
+    <b:RefOrder>42</b:RefOrder>
   </b:Source>
   <b:Source>
     <b:Tag>Fah25</b:Tag>
@@ -15583,7 +17959,7 @@
     <b:MonthAccessed>October</b:MonthAccessed>
     <b:DayAccessed>18</b:DayAccessed>
     <b:URL>https://support.hackerrank.com/articles/3245197419-test-cases-in-coding-questions</b:URL>
-    <b:RefOrder>41</b:RefOrder>
+    <b:RefOrder>43</b:RefOrder>
   </b:Source>
   <b:Source>
     <b:Tag>Hac25</b:Tag>
@@ -15600,7 +17976,7 @@
     <b:MonthAccessed>October</b:MonthAccessed>
     <b:DayAccessed>18</b:DayAccessed>
     <b:URL>https://support.hackerrank.com/articles/3245197419-test-cases-in-coding-questions</b:URL>
-    <b:RefOrder>42</b:RefOrder>
+    <b:RefOrder>44</b:RefOrder>
   </b:Source>
   <b:Source>
     <b:Tag>MicI25</b:Tag>
@@ -15616,7 +17992,7 @@
     <b:MonthAccessed>October</b:MonthAccessed>
     <b:DayAccessed>18</b:DayAccessed>
     <b:URL>https://github.com/microsoft/monaco-editor</b:URL>
-    <b:RefOrder>27</b:RefOrder>
+    <b:RefOrder>29</b:RefOrder>
   </b:Source>
   <b:Source>
     <b:Tag>Cod25</b:Tag>
@@ -15633,7 +18009,7 @@
     <b:MonthAccessed>October</b:MonthAccessed>
     <b:DayAccessed>18</b:DayAccessed>
     <b:URL>https://codemirror.net/try/</b:URL>
-    <b:RefOrder>31</b:RefOrder>
+    <b:RefOrder>33</b:RefOrder>
   </b:Source>
   <b:Source>
     <b:Tag>Aja25</b:Tag>
@@ -15650,7 +18026,7 @@
     <b:MonthAccessed>October</b:MonthAccessed>
     <b:DayAccessed>18</b:DayAccessed>
     <b:URL>https://mkslanc.github.io/ace-playground/#hello-world</b:URL>
-    <b:RefOrder>34</b:RefOrder>
+    <b:RefOrder>36</b:RefOrder>
   </b:Source>
   <b:Source>
     <b:Tag>Aye22</b:Tag>
@@ -15671,7 +18047,7 @@
     <b:City>Helsinki</b:City>
     <b:Publisher>Metropolia University of Applied Sciences</b:Publisher>
     <b:Edition>1st</b:Edition>
-    <b:RefOrder>24</b:RefOrder>
+    <b:RefOrder>26</b:RefOrder>
   </b:Source>
   <b:Source>
     <b:Tag>Seb11</b:Tag>
@@ -15703,7 +18079,7 @@
     <b:Year>2011</b:Year>
     <b:City>Tampere, Finland</b:City>
     <b:Publisher>Association for Computing Machinery (ACM)</b:Publisher>
-    <b:RefOrder>44</b:RefOrder>
+    <b:RefOrder>46</b:RefOrder>
   </b:Source>
   <b:Source>
     <b:Tag>Mar20</b:Tag>
@@ -15723,7 +18099,7 @@
         </b:NameList>
       </b:Author>
     </b:Author>
-    <b:RefOrder>45</b:RefOrder>
+    <b:RefOrder>47</b:RefOrder>
   </b:Source>
   <b:Source>
     <b:Tag>Lup25</b:Tag>
@@ -15740,7 +18116,7 @@
     <b:MonthAccessed>October</b:MonthAccessed>
     <b:DayAccessed>20</b:DayAccessed>
     <b:URL>https://www.lupahire.com/blog/what-is-leetcode</b:URL>
-    <b:RefOrder>46</b:RefOrder>
+    <b:RefOrder>48</b:RefOrder>
   </b:Source>
   <b:Source>
     <b:Tag>Hac251</b:Tag>
@@ -15757,7 +18133,7 @@
     <b:MonthAccessed>October</b:MonthAccessed>
     <b:DayAccessed>21</b:DayAccessed>
     <b:URL>https://www.hackerrank.com/products/interview</b:URL>
-    <b:RefOrder>47</b:RefOrder>
+    <b:RefOrder>49</b:RefOrder>
   </b:Source>
   <b:Source>
     <b:Tag>Cod251</b:Tag>
@@ -15774,7 +18150,7 @@
     <b:MonthAccessed>October</b:MonthAccessed>
     <b:DayAccessed>22</b:DayAccessed>
     <b:URL>https://docs.codewars.com/gamification/privileges/</b:URL>
-    <b:RefOrder>48</b:RefOrder>
+    <b:RefOrder>50</b:RefOrder>
   </b:Source>
   <b:Source>
     <b:Tag>Cod252</b:Tag>
@@ -15791,17 +18167,49 @@
     <b:MonthAccessed>October</b:MonthAccessed>
     <b:DayAccessed>22</b:DayAccessed>
     <b:URL>https://docs.codewars.com/gamification/ranks/</b:URL>
-    <b:RefOrder>49</b:RefOrder>
+    <b:RefOrder>51</b:RefOrder>
+  </b:Source>
+  <b:Source>
+    <b:Tag>Wik25</b:Tag>
+    <b:SourceType>InternetSite</b:SourceType>
+    <b:Guid>{D1CCC141-E4E4-40EE-9666-BCEAD9550DFE}</b:Guid>
+    <b:Author>
+      <b:Author>
+        <b:Corporate>Wikimedia</b:Corporate>
+      </b:Author>
+    </b:Author>
+    <b:Title>File:React-icon.svg - Wikimedia Commons</b:Title>
+    <b:Year>2025</b:Year>
+    <b:YearAccessed>2025</b:YearAccessed>
+    <b:MonthAccessed>October</b:MonthAccessed>
+    <b:DayAccessed>26</b:DayAccessed>
+    <b:URL>https://commons.wikimedia.org/wiki/File:React-icon.svg</b:URL>
+    <b:RefOrder>4</b:RefOrder>
+  </b:Source>
+  <b:Source>
+    <b:Tag>Opjs25</b:Tag>
+    <b:SourceType>InternetSite</b:SourceType>
+    <b:Guid>{EBE8E1C9-F8DC-424E-974F-B8D0825D4E5F}</b:Guid>
+    <b:Author>
+      <b:Author>
+        <b:Corporate>OpenJS Foundation</b:Corporate>
+      </b:Author>
+    </b:Author>
+    <b:Title>Express - Node.js Web Application Framework</b:Title>
+    <b:Year>2025</b:Year>
+    <b:YearAccessed>2025</b:YearAccessed>
+    <b:MonthAccessed>October</b:MonthAccessed>
+    <b:DayAccessed>26</b:DayAccessed>
+    <b:URL>https://expressjs.com/</b:URL>
+    <b:RefOrder>18</b:RefOrder>
   </b:Source>
 </b:Sources>
 </file>
 
 <file path=customXml/itemProps1.xml><?xml version="1.0" encoding="utf-8"?>
-<ds:datastoreItem xmlns:ds="http://schemas.openxmlformats.org/officeDocument/2006/customXml" ds:itemID="{833A62EA-5B39-46D8-81BF-2DE1825AE72A}">
+<ds:datastoreItem xmlns:ds="http://schemas.openxmlformats.org/officeDocument/2006/customXml" ds:itemID="{A317A92E-4FD7-420F-AA12-74501CD44078}">
   <ds:schemaRefs>
-    <ds:schemaRef ds:uri="http://schemas.microsoft.com/office/2006/metadata/properties"/>
-    <ds:schemaRef ds:uri="http://schemas.microsoft.com/office/infopath/2007/PartnerControls"/>
-    <ds:schemaRef ds:uri="d771323b-a791-478d-9b6d-73d514b85121"/>
+    <ds:schemaRef ds:uri="http://schemas.microsoft.com/sharepoint/v3/contenttype/forms"/>
   </ds:schemaRefs>
 </ds:datastoreItem>
 </file>
@@ -15826,15 +18234,17 @@
 </file>
 
 <file path=customXml/itemProps3.xml><?xml version="1.0" encoding="utf-8"?>
-<ds:datastoreItem xmlns:ds="http://schemas.openxmlformats.org/officeDocument/2006/customXml" ds:itemID="{A317A92E-4FD7-420F-AA12-74501CD44078}">
+<ds:datastoreItem xmlns:ds="http://schemas.openxmlformats.org/officeDocument/2006/customXml" ds:itemID="{833A62EA-5B39-46D8-81BF-2DE1825AE72A}">
   <ds:schemaRefs>
-    <ds:schemaRef ds:uri="http://schemas.microsoft.com/sharepoint/v3/contenttype/forms"/>
+    <ds:schemaRef ds:uri="http://schemas.microsoft.com/office/2006/metadata/properties"/>
+    <ds:schemaRef ds:uri="http://schemas.microsoft.com/office/infopath/2007/PartnerControls"/>
+    <ds:schemaRef ds:uri="d771323b-a791-478d-9b6d-73d514b85121"/>
   </ds:schemaRefs>
 </ds:datastoreItem>
 </file>
 
 <file path=customXml/itemProps4.xml><?xml version="1.0" encoding="utf-8"?>
-<ds:datastoreItem xmlns:ds="http://schemas.openxmlformats.org/officeDocument/2006/customXml" ds:itemID="{CBE03A70-8EAC-4D3D-897F-5D8755C391F7}">
+<ds:datastoreItem xmlns:ds="http://schemas.openxmlformats.org/officeDocument/2006/customXml" ds:itemID="{3A041A94-CEDF-4DBC-9790-976AE367A57B}">
   <ds:schemaRefs>
     <ds:schemaRef ds:uri="http://schemas.openxmlformats.org/officeDocument/2006/bibliography"/>
   </ds:schemaRefs>

</xml_diff>

<commit_message>
Set up front end
</commit_message>
<xml_diff>
--- a/Documentation/SETU Code Lab Research Document.docx
+++ b/Documentation/SETU Code Lab Research Document.docx
@@ -234,7 +234,7 @@
           <w:r>
             <w:fldChar w:fldCharType="separate"/>
           </w:r>
-          <w:hyperlink w:anchor="_Toc212383593" w:history="1">
+          <w:hyperlink w:anchor="_Toc212393969" w:history="1">
             <w:r>
               <w:rPr>
                 <w:rStyle w:val="Hyperlink"/>
@@ -261,7 +261,7 @@
                 <w:noProof/>
                 <w:webHidden/>
               </w:rPr>
-              <w:instrText xml:space="preserve"> PAGEREF _Toc212383593 \h </w:instrText>
+              <w:instrText xml:space="preserve"> PAGEREF _Toc212393969 \h </w:instrText>
             </w:r>
             <w:r>
               <w:rPr>
@@ -306,7 +306,7 @@
               <w:lang w:eastAsia="en-IE"/>
             </w:rPr>
           </w:pPr>
-          <w:hyperlink w:anchor="_Toc212383594" w:history="1">
+          <w:hyperlink w:anchor="_Toc212393970" w:history="1">
             <w:r>
               <w:rPr>
                 <w:rStyle w:val="Hyperlink"/>
@@ -333,7 +333,7 @@
                 <w:noProof/>
                 <w:webHidden/>
               </w:rPr>
-              <w:instrText xml:space="preserve"> PAGEREF _Toc212383594 \h </w:instrText>
+              <w:instrText xml:space="preserve"> PAGEREF _Toc212393970 \h </w:instrText>
             </w:r>
             <w:r>
               <w:rPr>
@@ -378,7 +378,7 @@
               <w:lang w:eastAsia="en-IE"/>
             </w:rPr>
           </w:pPr>
-          <w:hyperlink w:anchor="_Toc212383595" w:history="1">
+          <w:hyperlink w:anchor="_Toc212393971" w:history="1">
             <w:r>
               <w:rPr>
                 <w:rStyle w:val="Hyperlink"/>
@@ -405,7 +405,7 @@
                 <w:noProof/>
                 <w:webHidden/>
               </w:rPr>
-              <w:instrText xml:space="preserve"> PAGEREF _Toc212383595 \h </w:instrText>
+              <w:instrText xml:space="preserve"> PAGEREF _Toc212393971 \h </w:instrText>
             </w:r>
             <w:r>
               <w:rPr>
@@ -450,7 +450,7 @@
               <w:lang w:eastAsia="en-IE"/>
             </w:rPr>
           </w:pPr>
-          <w:hyperlink w:anchor="_Toc212383596" w:history="1">
+          <w:hyperlink w:anchor="_Toc212393972" w:history="1">
             <w:r>
               <w:rPr>
                 <w:rStyle w:val="Hyperlink"/>
@@ -477,7 +477,7 @@
                 <w:noProof/>
                 <w:webHidden/>
               </w:rPr>
-              <w:instrText xml:space="preserve"> PAGEREF _Toc212383596 \h </w:instrText>
+              <w:instrText xml:space="preserve"> PAGEREF _Toc212393972 \h </w:instrText>
             </w:r>
             <w:r>
               <w:rPr>
@@ -522,7 +522,7 @@
               <w:lang w:eastAsia="en-IE"/>
             </w:rPr>
           </w:pPr>
-          <w:hyperlink w:anchor="_Toc212383597" w:history="1">
+          <w:hyperlink w:anchor="_Toc212393973" w:history="1">
             <w:r>
               <w:rPr>
                 <w:rStyle w:val="Hyperlink"/>
@@ -549,7 +549,7 @@
                 <w:noProof/>
                 <w:webHidden/>
               </w:rPr>
-              <w:instrText xml:space="preserve"> PAGEREF _Toc212383597 \h </w:instrText>
+              <w:instrText xml:space="preserve"> PAGEREF _Toc212393973 \h </w:instrText>
             </w:r>
             <w:r>
               <w:rPr>
@@ -594,7 +594,7 @@
               <w:lang w:eastAsia="en-IE"/>
             </w:rPr>
           </w:pPr>
-          <w:hyperlink w:anchor="_Toc212383598" w:history="1">
+          <w:hyperlink w:anchor="_Toc212393974" w:history="1">
             <w:r>
               <w:rPr>
                 <w:rStyle w:val="Hyperlink"/>
@@ -621,7 +621,7 @@
                 <w:noProof/>
                 <w:webHidden/>
               </w:rPr>
-              <w:instrText xml:space="preserve"> PAGEREF _Toc212383598 \h </w:instrText>
+              <w:instrText xml:space="preserve"> PAGEREF _Toc212393974 \h </w:instrText>
             </w:r>
             <w:r>
               <w:rPr>
@@ -666,7 +666,7 @@
               <w:lang w:eastAsia="en-IE"/>
             </w:rPr>
           </w:pPr>
-          <w:hyperlink w:anchor="_Toc212383599" w:history="1">
+          <w:hyperlink w:anchor="_Toc212393975" w:history="1">
             <w:r>
               <w:rPr>
                 <w:rStyle w:val="Hyperlink"/>
@@ -693,7 +693,7 @@
                 <w:noProof/>
                 <w:webHidden/>
               </w:rPr>
-              <w:instrText xml:space="preserve"> PAGEREF _Toc212383599 \h </w:instrText>
+              <w:instrText xml:space="preserve"> PAGEREF _Toc212393975 \h </w:instrText>
             </w:r>
             <w:r>
               <w:rPr>
@@ -738,7 +738,7 @@
               <w:lang w:eastAsia="en-IE"/>
             </w:rPr>
           </w:pPr>
-          <w:hyperlink w:anchor="_Toc212383600" w:history="1">
+          <w:hyperlink w:anchor="_Toc212393976" w:history="1">
             <w:r>
               <w:rPr>
                 <w:rStyle w:val="Hyperlink"/>
@@ -765,7 +765,7 @@
                 <w:noProof/>
                 <w:webHidden/>
               </w:rPr>
-              <w:instrText xml:space="preserve"> PAGEREF _Toc212383600 \h </w:instrText>
+              <w:instrText xml:space="preserve"> PAGEREF _Toc212393976 \h </w:instrText>
             </w:r>
             <w:r>
               <w:rPr>
@@ -810,7 +810,7 @@
               <w:lang w:eastAsia="en-IE"/>
             </w:rPr>
           </w:pPr>
-          <w:hyperlink w:anchor="_Toc212383601" w:history="1">
+          <w:hyperlink w:anchor="_Toc212393977" w:history="1">
             <w:r>
               <w:rPr>
                 <w:rStyle w:val="Hyperlink"/>
@@ -837,7 +837,7 @@
                 <w:noProof/>
                 <w:webHidden/>
               </w:rPr>
-              <w:instrText xml:space="preserve"> PAGEREF _Toc212383601 \h </w:instrText>
+              <w:instrText xml:space="preserve"> PAGEREF _Toc212393977 \h </w:instrText>
             </w:r>
             <w:r>
               <w:rPr>
@@ -882,7 +882,7 @@
               <w:lang w:eastAsia="en-IE"/>
             </w:rPr>
           </w:pPr>
-          <w:hyperlink w:anchor="_Toc212383602" w:history="1">
+          <w:hyperlink w:anchor="_Toc212393978" w:history="1">
             <w:r>
               <w:rPr>
                 <w:rStyle w:val="Hyperlink"/>
@@ -909,7 +909,7 @@
                 <w:noProof/>
                 <w:webHidden/>
               </w:rPr>
-              <w:instrText xml:space="preserve"> PAGEREF _Toc212383602 \h </w:instrText>
+              <w:instrText xml:space="preserve"> PAGEREF _Toc212393978 \h </w:instrText>
             </w:r>
             <w:r>
               <w:rPr>
@@ -954,7 +954,7 @@
               <w:lang w:eastAsia="en-IE"/>
             </w:rPr>
           </w:pPr>
-          <w:hyperlink w:anchor="_Toc212383603" w:history="1">
+          <w:hyperlink w:anchor="_Toc212393979" w:history="1">
             <w:r>
               <w:rPr>
                 <w:rStyle w:val="Hyperlink"/>
@@ -981,7 +981,7 @@
                 <w:noProof/>
                 <w:webHidden/>
               </w:rPr>
-              <w:instrText xml:space="preserve"> PAGEREF _Toc212383603 \h </w:instrText>
+              <w:instrText xml:space="preserve"> PAGEREF _Toc212393979 \h </w:instrText>
             </w:r>
             <w:r>
               <w:rPr>
@@ -1026,7 +1026,7 @@
               <w:lang w:eastAsia="en-IE"/>
             </w:rPr>
           </w:pPr>
-          <w:hyperlink w:anchor="_Toc212383604" w:history="1">
+          <w:hyperlink w:anchor="_Toc212393980" w:history="1">
             <w:r>
               <w:rPr>
                 <w:rStyle w:val="Hyperlink"/>
@@ -1053,7 +1053,7 @@
                 <w:noProof/>
                 <w:webHidden/>
               </w:rPr>
-              <w:instrText xml:space="preserve"> PAGEREF _Toc212383604 \h </w:instrText>
+              <w:instrText xml:space="preserve"> PAGEREF _Toc212393980 \h </w:instrText>
             </w:r>
             <w:r>
               <w:rPr>
@@ -1098,7 +1098,7 @@
               <w:lang w:eastAsia="en-IE"/>
             </w:rPr>
           </w:pPr>
-          <w:hyperlink w:anchor="_Toc212383605" w:history="1">
+          <w:hyperlink w:anchor="_Toc212393981" w:history="1">
             <w:r>
               <w:rPr>
                 <w:rStyle w:val="Hyperlink"/>
@@ -1125,7 +1125,7 @@
                 <w:noProof/>
                 <w:webHidden/>
               </w:rPr>
-              <w:instrText xml:space="preserve"> PAGEREF _Toc212383605 \h </w:instrText>
+              <w:instrText xml:space="preserve"> PAGEREF _Toc212393981 \h </w:instrText>
             </w:r>
             <w:r>
               <w:rPr>
@@ -1170,7 +1170,7 @@
               <w:lang w:eastAsia="en-IE"/>
             </w:rPr>
           </w:pPr>
-          <w:hyperlink w:anchor="_Toc212383606" w:history="1">
+          <w:hyperlink w:anchor="_Toc212393982" w:history="1">
             <w:r>
               <w:rPr>
                 <w:rStyle w:val="Hyperlink"/>
@@ -1197,7 +1197,7 @@
                 <w:noProof/>
                 <w:webHidden/>
               </w:rPr>
-              <w:instrText xml:space="preserve"> PAGEREF _Toc212383606 \h </w:instrText>
+              <w:instrText xml:space="preserve"> PAGEREF _Toc212393982 \h </w:instrText>
             </w:r>
             <w:r>
               <w:rPr>
@@ -1242,7 +1242,7 @@
               <w:lang w:eastAsia="en-IE"/>
             </w:rPr>
           </w:pPr>
-          <w:hyperlink w:anchor="_Toc212383607" w:history="1">
+          <w:hyperlink w:anchor="_Toc212393983" w:history="1">
             <w:r>
               <w:rPr>
                 <w:rStyle w:val="Hyperlink"/>
@@ -1269,7 +1269,7 @@
                 <w:noProof/>
                 <w:webHidden/>
               </w:rPr>
-              <w:instrText xml:space="preserve"> PAGEREF _Toc212383607 \h </w:instrText>
+              <w:instrText xml:space="preserve"> PAGEREF _Toc212393983 \h </w:instrText>
             </w:r>
             <w:r>
               <w:rPr>
@@ -1314,7 +1314,7 @@
               <w:lang w:eastAsia="en-IE"/>
             </w:rPr>
           </w:pPr>
-          <w:hyperlink w:anchor="_Toc212383608" w:history="1">
+          <w:hyperlink w:anchor="_Toc212393984" w:history="1">
             <w:r>
               <w:rPr>
                 <w:rStyle w:val="Hyperlink"/>
@@ -1341,7 +1341,7 @@
                 <w:noProof/>
                 <w:webHidden/>
               </w:rPr>
-              <w:instrText xml:space="preserve"> PAGEREF _Toc212383608 \h </w:instrText>
+              <w:instrText xml:space="preserve"> PAGEREF _Toc212393984 \h </w:instrText>
             </w:r>
             <w:r>
               <w:rPr>
@@ -1386,7 +1386,7 @@
               <w:lang w:eastAsia="en-IE"/>
             </w:rPr>
           </w:pPr>
-          <w:hyperlink w:anchor="_Toc212383609" w:history="1">
+          <w:hyperlink w:anchor="_Toc212393985" w:history="1">
             <w:r>
               <w:rPr>
                 <w:rStyle w:val="Hyperlink"/>
@@ -1413,7 +1413,7 @@
                 <w:noProof/>
                 <w:webHidden/>
               </w:rPr>
-              <w:instrText xml:space="preserve"> PAGEREF _Toc212383609 \h </w:instrText>
+              <w:instrText xml:space="preserve"> PAGEREF _Toc212393985 \h </w:instrText>
             </w:r>
             <w:r>
               <w:rPr>
@@ -1458,7 +1458,7 @@
               <w:lang w:eastAsia="en-IE"/>
             </w:rPr>
           </w:pPr>
-          <w:hyperlink w:anchor="_Toc212383610" w:history="1">
+          <w:hyperlink w:anchor="_Toc212393986" w:history="1">
             <w:r>
               <w:rPr>
                 <w:rStyle w:val="Hyperlink"/>
@@ -1485,7 +1485,7 @@
                 <w:noProof/>
                 <w:webHidden/>
               </w:rPr>
-              <w:instrText xml:space="preserve"> PAGEREF _Toc212383610 \h </w:instrText>
+              <w:instrText xml:space="preserve"> PAGEREF _Toc212393986 \h </w:instrText>
             </w:r>
             <w:r>
               <w:rPr>
@@ -1530,7 +1530,7 @@
               <w:lang w:eastAsia="en-IE"/>
             </w:rPr>
           </w:pPr>
-          <w:hyperlink w:anchor="_Toc212383611" w:history="1">
+          <w:hyperlink w:anchor="_Toc212393987" w:history="1">
             <w:r>
               <w:rPr>
                 <w:rStyle w:val="Hyperlink"/>
@@ -1557,7 +1557,7 @@
                 <w:noProof/>
                 <w:webHidden/>
               </w:rPr>
-              <w:instrText xml:space="preserve"> PAGEREF _Toc212383611 \h </w:instrText>
+              <w:instrText xml:space="preserve"> PAGEREF _Toc212393987 \h </w:instrText>
             </w:r>
             <w:r>
               <w:rPr>
@@ -1602,7 +1602,7 @@
               <w:lang w:eastAsia="en-IE"/>
             </w:rPr>
           </w:pPr>
-          <w:hyperlink w:anchor="_Toc212383612" w:history="1">
+          <w:hyperlink w:anchor="_Toc212393988" w:history="1">
             <w:r>
               <w:rPr>
                 <w:rStyle w:val="Hyperlink"/>
@@ -1629,7 +1629,7 @@
                 <w:noProof/>
                 <w:webHidden/>
               </w:rPr>
-              <w:instrText xml:space="preserve"> PAGEREF _Toc212383612 \h </w:instrText>
+              <w:instrText xml:space="preserve"> PAGEREF _Toc212393988 \h </w:instrText>
             </w:r>
             <w:r>
               <w:rPr>
@@ -1674,7 +1674,7 @@
               <w:lang w:eastAsia="en-IE"/>
             </w:rPr>
           </w:pPr>
-          <w:hyperlink w:anchor="_Toc212383613" w:history="1">
+          <w:hyperlink w:anchor="_Toc212393989" w:history="1">
             <w:r>
               <w:rPr>
                 <w:rStyle w:val="Hyperlink"/>
@@ -1701,7 +1701,7 @@
                 <w:noProof/>
                 <w:webHidden/>
               </w:rPr>
-              <w:instrText xml:space="preserve"> PAGEREF _Toc212383613 \h </w:instrText>
+              <w:instrText xml:space="preserve"> PAGEREF _Toc212393989 \h </w:instrText>
             </w:r>
             <w:r>
               <w:rPr>
@@ -1746,7 +1746,7 @@
               <w:lang w:eastAsia="en-IE"/>
             </w:rPr>
           </w:pPr>
-          <w:hyperlink w:anchor="_Toc212383614" w:history="1">
+          <w:hyperlink w:anchor="_Toc212393990" w:history="1">
             <w:r>
               <w:rPr>
                 <w:rStyle w:val="Hyperlink"/>
@@ -1773,7 +1773,7 @@
                 <w:noProof/>
                 <w:webHidden/>
               </w:rPr>
-              <w:instrText xml:space="preserve"> PAGEREF _Toc212383614 \h </w:instrText>
+              <w:instrText xml:space="preserve"> PAGEREF _Toc212393990 \h </w:instrText>
             </w:r>
             <w:r>
               <w:rPr>
@@ -1818,7 +1818,7 @@
               <w:lang w:eastAsia="en-IE"/>
             </w:rPr>
           </w:pPr>
-          <w:hyperlink w:anchor="_Toc212383615" w:history="1">
+          <w:hyperlink w:anchor="_Toc212393991" w:history="1">
             <w:r>
               <w:rPr>
                 <w:rStyle w:val="Hyperlink"/>
@@ -1845,7 +1845,7 @@
                 <w:noProof/>
                 <w:webHidden/>
               </w:rPr>
-              <w:instrText xml:space="preserve"> PAGEREF _Toc212383615 \h </w:instrText>
+              <w:instrText xml:space="preserve"> PAGEREF _Toc212393991 \h </w:instrText>
             </w:r>
             <w:r>
               <w:rPr>
@@ -1890,7 +1890,7 @@
               <w:lang w:eastAsia="en-IE"/>
             </w:rPr>
           </w:pPr>
-          <w:hyperlink w:anchor="_Toc212383616" w:history="1">
+          <w:hyperlink w:anchor="_Toc212393992" w:history="1">
             <w:r>
               <w:rPr>
                 <w:rStyle w:val="Hyperlink"/>
@@ -1917,7 +1917,7 @@
                 <w:noProof/>
                 <w:webHidden/>
               </w:rPr>
-              <w:instrText xml:space="preserve"> PAGEREF _Toc212383616 \h </w:instrText>
+              <w:instrText xml:space="preserve"> PAGEREF _Toc212393992 \h </w:instrText>
             </w:r>
             <w:r>
               <w:rPr>
@@ -1937,7 +1937,7 @@
                 <w:noProof/>
                 <w:webHidden/>
               </w:rPr>
-              <w:t>14</w:t>
+              <w:t>13</w:t>
             </w:r>
             <w:r>
               <w:rPr>
@@ -1962,7 +1962,7 @@
               <w:lang w:eastAsia="en-IE"/>
             </w:rPr>
           </w:pPr>
-          <w:hyperlink w:anchor="_Toc212383617" w:history="1">
+          <w:hyperlink w:anchor="_Toc212393993" w:history="1">
             <w:r>
               <w:rPr>
                 <w:rStyle w:val="Hyperlink"/>
@@ -1989,7 +1989,7 @@
                 <w:noProof/>
                 <w:webHidden/>
               </w:rPr>
-              <w:instrText xml:space="preserve"> PAGEREF _Toc212383617 \h </w:instrText>
+              <w:instrText xml:space="preserve"> PAGEREF _Toc212393993 \h </w:instrText>
             </w:r>
             <w:r>
               <w:rPr>
@@ -2009,7 +2009,7 @@
                 <w:noProof/>
                 <w:webHidden/>
               </w:rPr>
-              <w:t>14</w:t>
+              <w:t>13</w:t>
             </w:r>
             <w:r>
               <w:rPr>
@@ -2034,7 +2034,7 @@
               <w:lang w:eastAsia="en-IE"/>
             </w:rPr>
           </w:pPr>
-          <w:hyperlink w:anchor="_Toc212383618" w:history="1">
+          <w:hyperlink w:anchor="_Toc212393994" w:history="1">
             <w:r>
               <w:rPr>
                 <w:rStyle w:val="Hyperlink"/>
@@ -2061,7 +2061,7 @@
                 <w:noProof/>
                 <w:webHidden/>
               </w:rPr>
-              <w:instrText xml:space="preserve"> PAGEREF _Toc212383618 \h </w:instrText>
+              <w:instrText xml:space="preserve"> PAGEREF _Toc212393994 \h </w:instrText>
             </w:r>
             <w:r>
               <w:rPr>
@@ -2081,7 +2081,7 @@
                 <w:noProof/>
                 <w:webHidden/>
               </w:rPr>
-              <w:t>15</w:t>
+              <w:t>14</w:t>
             </w:r>
             <w:r>
               <w:rPr>
@@ -2106,7 +2106,7 @@
               <w:lang w:eastAsia="en-IE"/>
             </w:rPr>
           </w:pPr>
-          <w:hyperlink w:anchor="_Toc212383619" w:history="1">
+          <w:hyperlink w:anchor="_Toc212393995" w:history="1">
             <w:r>
               <w:rPr>
                 <w:rStyle w:val="Hyperlink"/>
@@ -2133,7 +2133,7 @@
                 <w:noProof/>
                 <w:webHidden/>
               </w:rPr>
-              <w:instrText xml:space="preserve"> PAGEREF _Toc212383619 \h </w:instrText>
+              <w:instrText xml:space="preserve"> PAGEREF _Toc212393995 \h </w:instrText>
             </w:r>
             <w:r>
               <w:rPr>
@@ -2153,7 +2153,7 @@
                 <w:noProof/>
                 <w:webHidden/>
               </w:rPr>
-              <w:t>15</w:t>
+              <w:t>14</w:t>
             </w:r>
             <w:r>
               <w:rPr>
@@ -2178,7 +2178,7 @@
               <w:lang w:eastAsia="en-IE"/>
             </w:rPr>
           </w:pPr>
-          <w:hyperlink w:anchor="_Toc212383620" w:history="1">
+          <w:hyperlink w:anchor="_Toc212393996" w:history="1">
             <w:r>
               <w:rPr>
                 <w:rStyle w:val="Hyperlink"/>
@@ -2205,7 +2205,7 @@
                 <w:noProof/>
                 <w:webHidden/>
               </w:rPr>
-              <w:instrText xml:space="preserve"> PAGEREF _Toc212383620 \h </w:instrText>
+              <w:instrText xml:space="preserve"> PAGEREF _Toc212393996 \h </w:instrText>
             </w:r>
             <w:r>
               <w:rPr>
@@ -2225,7 +2225,7 @@
                 <w:noProof/>
                 <w:webHidden/>
               </w:rPr>
-              <w:t>15</w:t>
+              <w:t>14</w:t>
             </w:r>
             <w:r>
               <w:rPr>
@@ -2250,7 +2250,7 @@
               <w:lang w:eastAsia="en-IE"/>
             </w:rPr>
           </w:pPr>
-          <w:hyperlink w:anchor="_Toc212383621" w:history="1">
+          <w:hyperlink w:anchor="_Toc212393997" w:history="1">
             <w:r>
               <w:rPr>
                 <w:rStyle w:val="Hyperlink"/>
@@ -2277,7 +2277,7 @@
                 <w:noProof/>
                 <w:webHidden/>
               </w:rPr>
-              <w:instrText xml:space="preserve"> PAGEREF _Toc212383621 \h </w:instrText>
+              <w:instrText xml:space="preserve"> PAGEREF _Toc212393997 \h </w:instrText>
             </w:r>
             <w:r>
               <w:rPr>
@@ -2297,7 +2297,7 @@
                 <w:noProof/>
                 <w:webHidden/>
               </w:rPr>
-              <w:t>16</w:t>
+              <w:t>15</w:t>
             </w:r>
             <w:r>
               <w:rPr>
@@ -2322,7 +2322,7 @@
               <w:lang w:eastAsia="en-IE"/>
             </w:rPr>
           </w:pPr>
-          <w:hyperlink w:anchor="_Toc212383622" w:history="1">
+          <w:hyperlink w:anchor="_Toc212393998" w:history="1">
             <w:r>
               <w:rPr>
                 <w:rStyle w:val="Hyperlink"/>
@@ -2349,7 +2349,7 @@
                 <w:noProof/>
                 <w:webHidden/>
               </w:rPr>
-              <w:instrText xml:space="preserve"> PAGEREF _Toc212383622 \h </w:instrText>
+              <w:instrText xml:space="preserve"> PAGEREF _Toc212393998 \h </w:instrText>
             </w:r>
             <w:r>
               <w:rPr>
@@ -2369,7 +2369,7 @@
                 <w:noProof/>
                 <w:webHidden/>
               </w:rPr>
-              <w:t>16</w:t>
+              <w:t>15</w:t>
             </w:r>
             <w:r>
               <w:rPr>
@@ -2394,7 +2394,7 @@
               <w:lang w:eastAsia="en-IE"/>
             </w:rPr>
           </w:pPr>
-          <w:hyperlink w:anchor="_Toc212383623" w:history="1">
+          <w:hyperlink w:anchor="_Toc212393999" w:history="1">
             <w:r>
               <w:rPr>
                 <w:rStyle w:val="Hyperlink"/>
@@ -2421,7 +2421,7 @@
                 <w:noProof/>
                 <w:webHidden/>
               </w:rPr>
-              <w:instrText xml:space="preserve"> PAGEREF _Toc212383623 \h </w:instrText>
+              <w:instrText xml:space="preserve"> PAGEREF _Toc212393999 \h </w:instrText>
             </w:r>
             <w:r>
               <w:rPr>
@@ -2441,7 +2441,7 @@
                 <w:noProof/>
                 <w:webHidden/>
               </w:rPr>
-              <w:t>17</w:t>
+              <w:t>16</w:t>
             </w:r>
             <w:r>
               <w:rPr>
@@ -2466,7 +2466,7 @@
               <w:lang w:eastAsia="en-IE"/>
             </w:rPr>
           </w:pPr>
-          <w:hyperlink w:anchor="_Toc212383624" w:history="1">
+          <w:hyperlink w:anchor="_Toc212394000" w:history="1">
             <w:r>
               <w:rPr>
                 <w:rStyle w:val="Hyperlink"/>
@@ -2493,7 +2493,7 @@
                 <w:noProof/>
                 <w:webHidden/>
               </w:rPr>
-              <w:instrText xml:space="preserve"> PAGEREF _Toc212383624 \h </w:instrText>
+              <w:instrText xml:space="preserve"> PAGEREF _Toc212394000 \h </w:instrText>
             </w:r>
             <w:r>
               <w:rPr>
@@ -2513,7 +2513,7 @@
                 <w:noProof/>
                 <w:webHidden/>
               </w:rPr>
-              <w:t>17</w:t>
+              <w:t>16</w:t>
             </w:r>
             <w:r>
               <w:rPr>
@@ -2538,7 +2538,7 @@
               <w:lang w:eastAsia="en-IE"/>
             </w:rPr>
           </w:pPr>
-          <w:hyperlink w:anchor="_Toc212383625" w:history="1">
+          <w:hyperlink w:anchor="_Toc212394001" w:history="1">
             <w:r>
               <w:rPr>
                 <w:rStyle w:val="Hyperlink"/>
@@ -2565,7 +2565,7 @@
                 <w:noProof/>
                 <w:webHidden/>
               </w:rPr>
-              <w:instrText xml:space="preserve"> PAGEREF _Toc212383625 \h </w:instrText>
+              <w:instrText xml:space="preserve"> PAGEREF _Toc212394001 \h </w:instrText>
             </w:r>
             <w:r>
               <w:rPr>
@@ -2585,7 +2585,7 @@
                 <w:noProof/>
                 <w:webHidden/>
               </w:rPr>
-              <w:t>17</w:t>
+              <w:t>16</w:t>
             </w:r>
             <w:r>
               <w:rPr>
@@ -2610,7 +2610,7 @@
               <w:lang w:eastAsia="en-IE"/>
             </w:rPr>
           </w:pPr>
-          <w:hyperlink w:anchor="_Toc212383626" w:history="1">
+          <w:hyperlink w:anchor="_Toc212394002" w:history="1">
             <w:r>
               <w:rPr>
                 <w:rStyle w:val="Hyperlink"/>
@@ -2637,7 +2637,7 @@
                 <w:noProof/>
                 <w:webHidden/>
               </w:rPr>
-              <w:instrText xml:space="preserve"> PAGEREF _Toc212383626 \h </w:instrText>
+              <w:instrText xml:space="preserve"> PAGEREF _Toc212394002 \h </w:instrText>
             </w:r>
             <w:r>
               <w:rPr>
@@ -2657,7 +2657,7 @@
                 <w:noProof/>
                 <w:webHidden/>
               </w:rPr>
-              <w:t>18</w:t>
+              <w:t>17</w:t>
             </w:r>
             <w:r>
               <w:rPr>
@@ -2682,7 +2682,7 @@
               <w:lang w:eastAsia="en-IE"/>
             </w:rPr>
           </w:pPr>
-          <w:hyperlink w:anchor="_Toc212383627" w:history="1">
+          <w:hyperlink w:anchor="_Toc212394003" w:history="1">
             <w:r>
               <w:rPr>
                 <w:rStyle w:val="Hyperlink"/>
@@ -2709,7 +2709,7 @@
                 <w:noProof/>
                 <w:webHidden/>
               </w:rPr>
-              <w:instrText xml:space="preserve"> PAGEREF _Toc212383627 \h </w:instrText>
+              <w:instrText xml:space="preserve"> PAGEREF _Toc212394003 \h </w:instrText>
             </w:r>
             <w:r>
               <w:rPr>
@@ -2729,7 +2729,7 @@
                 <w:noProof/>
                 <w:webHidden/>
               </w:rPr>
-              <w:t>19</w:t>
+              <w:t>18</w:t>
             </w:r>
             <w:r>
               <w:rPr>
@@ -2754,7 +2754,7 @@
               <w:lang w:eastAsia="en-IE"/>
             </w:rPr>
           </w:pPr>
-          <w:hyperlink w:anchor="_Toc212383628" w:history="1">
+          <w:hyperlink w:anchor="_Toc212394004" w:history="1">
             <w:r>
               <w:rPr>
                 <w:rStyle w:val="Hyperlink"/>
@@ -2781,7 +2781,7 @@
                 <w:noProof/>
                 <w:webHidden/>
               </w:rPr>
-              <w:instrText xml:space="preserve"> PAGEREF _Toc212383628 \h </w:instrText>
+              <w:instrText xml:space="preserve"> PAGEREF _Toc212394004 \h </w:instrText>
             </w:r>
             <w:r>
               <w:rPr>
@@ -2801,7 +2801,7 @@
                 <w:noProof/>
                 <w:webHidden/>
               </w:rPr>
-              <w:t>19</w:t>
+              <w:t>18</w:t>
             </w:r>
             <w:r>
               <w:rPr>
@@ -2826,7 +2826,7 @@
               <w:lang w:eastAsia="en-IE"/>
             </w:rPr>
           </w:pPr>
-          <w:hyperlink w:anchor="_Toc212383629" w:history="1">
+          <w:hyperlink w:anchor="_Toc212394005" w:history="1">
             <w:r>
               <w:rPr>
                 <w:rStyle w:val="Hyperlink"/>
@@ -2853,7 +2853,7 @@
                 <w:noProof/>
                 <w:webHidden/>
               </w:rPr>
-              <w:instrText xml:space="preserve"> PAGEREF _Toc212383629 \h </w:instrText>
+              <w:instrText xml:space="preserve"> PAGEREF _Toc212394005 \h </w:instrText>
             </w:r>
             <w:r>
               <w:rPr>
@@ -2873,7 +2873,7 @@
                 <w:noProof/>
                 <w:webHidden/>
               </w:rPr>
-              <w:t>20</w:t>
+              <w:t>19</w:t>
             </w:r>
             <w:r>
               <w:rPr>
@@ -2898,7 +2898,7 @@
               <w:lang w:eastAsia="en-IE"/>
             </w:rPr>
           </w:pPr>
-          <w:hyperlink w:anchor="_Toc212383630" w:history="1">
+          <w:hyperlink w:anchor="_Toc212394006" w:history="1">
             <w:r>
               <w:rPr>
                 <w:rStyle w:val="Hyperlink"/>
@@ -2925,7 +2925,7 @@
                 <w:noProof/>
                 <w:webHidden/>
               </w:rPr>
-              <w:instrText xml:space="preserve"> PAGEREF _Toc212383630 \h </w:instrText>
+              <w:instrText xml:space="preserve"> PAGEREF _Toc212394006 \h </w:instrText>
             </w:r>
             <w:r>
               <w:rPr>
@@ -2945,7 +2945,7 @@
                 <w:noProof/>
                 <w:webHidden/>
               </w:rPr>
-              <w:t>21</w:t>
+              <w:t>20</w:t>
             </w:r>
             <w:r>
               <w:rPr>
@@ -2970,7 +2970,7 @@
               <w:lang w:eastAsia="en-IE"/>
             </w:rPr>
           </w:pPr>
-          <w:hyperlink w:anchor="_Toc212383631" w:history="1">
+          <w:hyperlink w:anchor="_Toc212394007" w:history="1">
             <w:r>
               <w:rPr>
                 <w:rStyle w:val="Hyperlink"/>
@@ -2997,7 +2997,7 @@
                 <w:noProof/>
                 <w:webHidden/>
               </w:rPr>
-              <w:instrText xml:space="preserve"> PAGEREF _Toc212383631 \h </w:instrText>
+              <w:instrText xml:space="preserve"> PAGEREF _Toc212394007 \h </w:instrText>
             </w:r>
             <w:r>
               <w:rPr>
@@ -3017,7 +3017,7 @@
                 <w:noProof/>
                 <w:webHidden/>
               </w:rPr>
-              <w:t>21</w:t>
+              <w:t>20</w:t>
             </w:r>
             <w:r>
               <w:rPr>
@@ -3042,7 +3042,7 @@
               <w:lang w:eastAsia="en-IE"/>
             </w:rPr>
           </w:pPr>
-          <w:hyperlink w:anchor="_Toc212383632" w:history="1">
+          <w:hyperlink w:anchor="_Toc212394008" w:history="1">
             <w:r>
               <w:rPr>
                 <w:rStyle w:val="Hyperlink"/>
@@ -3069,7 +3069,7 @@
                 <w:noProof/>
                 <w:webHidden/>
               </w:rPr>
-              <w:instrText xml:space="preserve"> PAGEREF _Toc212383632 \h </w:instrText>
+              <w:instrText xml:space="preserve"> PAGEREF _Toc212394008 \h </w:instrText>
             </w:r>
             <w:r>
               <w:rPr>
@@ -3089,7 +3089,7 @@
                 <w:noProof/>
                 <w:webHidden/>
               </w:rPr>
-              <w:t>22</w:t>
+              <w:t>21</w:t>
             </w:r>
             <w:r>
               <w:rPr>
@@ -3114,7 +3114,7 @@
               <w:lang w:eastAsia="en-IE"/>
             </w:rPr>
           </w:pPr>
-          <w:hyperlink w:anchor="_Toc212383633" w:history="1">
+          <w:hyperlink w:anchor="_Toc212394009" w:history="1">
             <w:r>
               <w:rPr>
                 <w:rStyle w:val="Hyperlink"/>
@@ -3141,7 +3141,7 @@
                 <w:noProof/>
                 <w:webHidden/>
               </w:rPr>
-              <w:instrText xml:space="preserve"> PAGEREF _Toc212383633 \h </w:instrText>
+              <w:instrText xml:space="preserve"> PAGEREF _Toc212394009 \h </w:instrText>
             </w:r>
             <w:r>
               <w:rPr>
@@ -3161,7 +3161,7 @@
                 <w:noProof/>
                 <w:webHidden/>
               </w:rPr>
-              <w:t>22</w:t>
+              <w:t>21</w:t>
             </w:r>
             <w:r>
               <w:rPr>
@@ -3186,7 +3186,7 @@
               <w:lang w:eastAsia="en-IE"/>
             </w:rPr>
           </w:pPr>
-          <w:hyperlink w:anchor="_Toc212383634" w:history="1">
+          <w:hyperlink w:anchor="_Toc212394010" w:history="1">
             <w:r>
               <w:rPr>
                 <w:rStyle w:val="Hyperlink"/>
@@ -3213,7 +3213,7 @@
                 <w:noProof/>
                 <w:webHidden/>
               </w:rPr>
-              <w:instrText xml:space="preserve"> PAGEREF _Toc212383634 \h </w:instrText>
+              <w:instrText xml:space="preserve"> PAGEREF _Toc212394010 \h </w:instrText>
             </w:r>
             <w:r>
               <w:rPr>
@@ -3233,7 +3233,7 @@
                 <w:noProof/>
                 <w:webHidden/>
               </w:rPr>
-              <w:t>22</w:t>
+              <w:t>21</w:t>
             </w:r>
             <w:r>
               <w:rPr>
@@ -3258,7 +3258,7 @@
               <w:lang w:eastAsia="en-IE"/>
             </w:rPr>
           </w:pPr>
-          <w:hyperlink w:anchor="_Toc212383635" w:history="1">
+          <w:hyperlink w:anchor="_Toc212394011" w:history="1">
             <w:r>
               <w:rPr>
                 <w:rStyle w:val="Hyperlink"/>
@@ -3285,7 +3285,7 @@
                 <w:noProof/>
                 <w:webHidden/>
               </w:rPr>
-              <w:instrText xml:space="preserve"> PAGEREF _Toc212383635 \h </w:instrText>
+              <w:instrText xml:space="preserve"> PAGEREF _Toc212394011 \h </w:instrText>
             </w:r>
             <w:r>
               <w:rPr>
@@ -3305,7 +3305,7 @@
                 <w:noProof/>
                 <w:webHidden/>
               </w:rPr>
-              <w:t>23</w:t>
+              <w:t>22</w:t>
             </w:r>
             <w:r>
               <w:rPr>
@@ -3330,7 +3330,7 @@
               <w:lang w:eastAsia="en-IE"/>
             </w:rPr>
           </w:pPr>
-          <w:hyperlink w:anchor="_Toc212383636" w:history="1">
+          <w:hyperlink w:anchor="_Toc212394012" w:history="1">
             <w:r>
               <w:rPr>
                 <w:rStyle w:val="Hyperlink"/>
@@ -3357,7 +3357,7 @@
                 <w:noProof/>
                 <w:webHidden/>
               </w:rPr>
-              <w:instrText xml:space="preserve"> PAGEREF _Toc212383636 \h </w:instrText>
+              <w:instrText xml:space="preserve"> PAGEREF _Toc212394012 \h </w:instrText>
             </w:r>
             <w:r>
               <w:rPr>
@@ -3377,7 +3377,7 @@
                 <w:noProof/>
                 <w:webHidden/>
               </w:rPr>
-              <w:t>24</w:t>
+              <w:t>23</w:t>
             </w:r>
             <w:r>
               <w:rPr>
@@ -3402,7 +3402,7 @@
               <w:lang w:eastAsia="en-IE"/>
             </w:rPr>
           </w:pPr>
-          <w:hyperlink w:anchor="_Toc212383637" w:history="1">
+          <w:hyperlink w:anchor="_Toc212394013" w:history="1">
             <w:r>
               <w:rPr>
                 <w:rStyle w:val="Hyperlink"/>
@@ -3429,7 +3429,7 @@
                 <w:noProof/>
                 <w:webHidden/>
               </w:rPr>
-              <w:instrText xml:space="preserve"> PAGEREF _Toc212383637 \h </w:instrText>
+              <w:instrText xml:space="preserve"> PAGEREF _Toc212394013 \h </w:instrText>
             </w:r>
             <w:r>
               <w:rPr>
@@ -3449,7 +3449,7 @@
                 <w:noProof/>
                 <w:webHidden/>
               </w:rPr>
-              <w:t>24</w:t>
+              <w:t>23</w:t>
             </w:r>
             <w:r>
               <w:rPr>
@@ -3474,7 +3474,7 @@
               <w:lang w:eastAsia="en-IE"/>
             </w:rPr>
           </w:pPr>
-          <w:hyperlink w:anchor="_Toc212383638" w:history="1">
+          <w:hyperlink w:anchor="_Toc212394014" w:history="1">
             <w:r>
               <w:rPr>
                 <w:rStyle w:val="Hyperlink"/>
@@ -3501,7 +3501,7 @@
                 <w:noProof/>
                 <w:webHidden/>
               </w:rPr>
-              <w:instrText xml:space="preserve"> PAGEREF _Toc212383638 \h </w:instrText>
+              <w:instrText xml:space="preserve"> PAGEREF _Toc212394014 \h </w:instrText>
             </w:r>
             <w:r>
               <w:rPr>
@@ -3521,7 +3521,7 @@
                 <w:noProof/>
                 <w:webHidden/>
               </w:rPr>
-              <w:t>25</w:t>
+              <w:t>24</w:t>
             </w:r>
             <w:r>
               <w:rPr>
@@ -3546,7 +3546,7 @@
               <w:lang w:eastAsia="en-IE"/>
             </w:rPr>
           </w:pPr>
-          <w:hyperlink w:anchor="_Toc212383639" w:history="1">
+          <w:hyperlink w:anchor="_Toc212394015" w:history="1">
             <w:r>
               <w:rPr>
                 <w:rStyle w:val="Hyperlink"/>
@@ -3573,7 +3573,7 @@
                 <w:noProof/>
                 <w:webHidden/>
               </w:rPr>
-              <w:instrText xml:space="preserve"> PAGEREF _Toc212383639 \h </w:instrText>
+              <w:instrText xml:space="preserve"> PAGEREF _Toc212394015 \h </w:instrText>
             </w:r>
             <w:r>
               <w:rPr>
@@ -3593,7 +3593,7 @@
                 <w:noProof/>
                 <w:webHidden/>
               </w:rPr>
-              <w:t>26</w:t>
+              <w:t>25</w:t>
             </w:r>
             <w:r>
               <w:rPr>
@@ -3618,7 +3618,7 @@
               <w:lang w:eastAsia="en-IE"/>
             </w:rPr>
           </w:pPr>
-          <w:hyperlink w:anchor="_Toc212383640" w:history="1">
+          <w:hyperlink w:anchor="_Toc212394016" w:history="1">
             <w:r>
               <w:rPr>
                 <w:rStyle w:val="Hyperlink"/>
@@ -3645,7 +3645,7 @@
                 <w:noProof/>
                 <w:webHidden/>
               </w:rPr>
-              <w:instrText xml:space="preserve"> PAGEREF _Toc212383640 \h </w:instrText>
+              <w:instrText xml:space="preserve"> PAGEREF _Toc212394016 \h </w:instrText>
             </w:r>
             <w:r>
               <w:rPr>
@@ -3665,7 +3665,7 @@
                 <w:noProof/>
                 <w:webHidden/>
               </w:rPr>
-              <w:t>27</w:t>
+              <w:t>26</w:t>
             </w:r>
             <w:r>
               <w:rPr>
@@ -3690,7 +3690,7 @@
               <w:lang w:eastAsia="en-IE"/>
             </w:rPr>
           </w:pPr>
-          <w:hyperlink w:anchor="_Toc212383641" w:history="1">
+          <w:hyperlink w:anchor="_Toc212394017" w:history="1">
             <w:r>
               <w:rPr>
                 <w:rStyle w:val="Hyperlink"/>
@@ -3717,7 +3717,7 @@
                 <w:noProof/>
                 <w:webHidden/>
               </w:rPr>
-              <w:instrText xml:space="preserve"> PAGEREF _Toc212383641 \h </w:instrText>
+              <w:instrText xml:space="preserve"> PAGEREF _Toc212394017 \h </w:instrText>
             </w:r>
             <w:r>
               <w:rPr>
@@ -3737,7 +3737,7 @@
                 <w:noProof/>
                 <w:webHidden/>
               </w:rPr>
-              <w:t>27</w:t>
+              <w:t>26</w:t>
             </w:r>
             <w:r>
               <w:rPr>
@@ -3762,7 +3762,7 @@
               <w:lang w:eastAsia="en-IE"/>
             </w:rPr>
           </w:pPr>
-          <w:hyperlink w:anchor="_Toc212383642" w:history="1">
+          <w:hyperlink w:anchor="_Toc212394018" w:history="1">
             <w:r>
               <w:rPr>
                 <w:rStyle w:val="Hyperlink"/>
@@ -3789,7 +3789,7 @@
                 <w:noProof/>
                 <w:webHidden/>
               </w:rPr>
-              <w:instrText xml:space="preserve"> PAGEREF _Toc212383642 \h </w:instrText>
+              <w:instrText xml:space="preserve"> PAGEREF _Toc212394018 \h </w:instrText>
             </w:r>
             <w:r>
               <w:rPr>
@@ -3809,7 +3809,7 @@
                 <w:noProof/>
                 <w:webHidden/>
               </w:rPr>
-              <w:t>28</w:t>
+              <w:t>27</w:t>
             </w:r>
             <w:r>
               <w:rPr>
@@ -3834,7 +3834,7 @@
               <w:lang w:eastAsia="en-IE"/>
             </w:rPr>
           </w:pPr>
-          <w:hyperlink w:anchor="_Toc212383643" w:history="1">
+          <w:hyperlink w:anchor="_Toc212394019" w:history="1">
             <w:r>
               <w:rPr>
                 <w:rStyle w:val="Hyperlink"/>
@@ -3861,7 +3861,7 @@
                 <w:noProof/>
                 <w:webHidden/>
               </w:rPr>
-              <w:instrText xml:space="preserve"> PAGEREF _Toc212383643 \h </w:instrText>
+              <w:instrText xml:space="preserve"> PAGEREF _Toc212394019 \h </w:instrText>
             </w:r>
             <w:r>
               <w:rPr>
@@ -3881,7 +3881,7 @@
                 <w:noProof/>
                 <w:webHidden/>
               </w:rPr>
-              <w:t>29</w:t>
+              <w:t>28</w:t>
             </w:r>
             <w:r>
               <w:rPr>
@@ -3906,7 +3906,7 @@
               <w:lang w:eastAsia="en-IE"/>
             </w:rPr>
           </w:pPr>
-          <w:hyperlink w:anchor="_Toc212383644" w:history="1">
+          <w:hyperlink w:anchor="_Toc212394020" w:history="1">
             <w:r>
               <w:rPr>
                 <w:rStyle w:val="Hyperlink"/>
@@ -3933,7 +3933,7 @@
                 <w:noProof/>
                 <w:webHidden/>
               </w:rPr>
-              <w:instrText xml:space="preserve"> PAGEREF _Toc212383644 \h </w:instrText>
+              <w:instrText xml:space="preserve"> PAGEREF _Toc212394020 \h </w:instrText>
             </w:r>
             <w:r>
               <w:rPr>
@@ -3953,7 +3953,7 @@
                 <w:noProof/>
                 <w:webHidden/>
               </w:rPr>
-              <w:t>30</w:t>
+              <w:t>29</w:t>
             </w:r>
             <w:r>
               <w:rPr>
@@ -3978,7 +3978,7 @@
               <w:lang w:eastAsia="en-IE"/>
             </w:rPr>
           </w:pPr>
-          <w:hyperlink w:anchor="_Toc212383645" w:history="1">
+          <w:hyperlink w:anchor="_Toc212394021" w:history="1">
             <w:r>
               <w:rPr>
                 <w:rStyle w:val="Hyperlink"/>
@@ -4005,7 +4005,7 @@
                 <w:noProof/>
                 <w:webHidden/>
               </w:rPr>
-              <w:instrText xml:space="preserve"> PAGEREF _Toc212383645 \h </w:instrText>
+              <w:instrText xml:space="preserve"> PAGEREF _Toc212394021 \h </w:instrText>
             </w:r>
             <w:r>
               <w:rPr>
@@ -4025,7 +4025,7 @@
                 <w:noProof/>
                 <w:webHidden/>
               </w:rPr>
-              <w:t>31</w:t>
+              <w:t>30</w:t>
             </w:r>
             <w:r>
               <w:rPr>
@@ -4050,7 +4050,7 @@
               <w:lang w:eastAsia="en-IE"/>
             </w:rPr>
           </w:pPr>
-          <w:hyperlink w:anchor="_Toc212383646" w:history="1">
+          <w:hyperlink w:anchor="_Toc212394022" w:history="1">
             <w:r>
               <w:rPr>
                 <w:rStyle w:val="Hyperlink"/>
@@ -4077,7 +4077,7 @@
                 <w:noProof/>
                 <w:webHidden/>
               </w:rPr>
-              <w:instrText xml:space="preserve"> PAGEREF _Toc212383646 \h </w:instrText>
+              <w:instrText xml:space="preserve"> PAGEREF _Toc212394022 \h </w:instrText>
             </w:r>
             <w:r>
               <w:rPr>
@@ -4097,7 +4097,7 @@
                 <w:noProof/>
                 <w:webHidden/>
               </w:rPr>
-              <w:t>32</w:t>
+              <w:t>31</w:t>
             </w:r>
             <w:r>
               <w:rPr>
@@ -4122,7 +4122,7 @@
               <w:lang w:eastAsia="en-IE"/>
             </w:rPr>
           </w:pPr>
-          <w:hyperlink w:anchor="_Toc212383647" w:history="1">
+          <w:hyperlink w:anchor="_Toc212394023" w:history="1">
             <w:r>
               <w:rPr>
                 <w:rStyle w:val="Hyperlink"/>
@@ -4149,7 +4149,7 @@
                 <w:noProof/>
                 <w:webHidden/>
               </w:rPr>
-              <w:instrText xml:space="preserve"> PAGEREF _Toc212383647 \h </w:instrText>
+              <w:instrText xml:space="preserve"> PAGEREF _Toc212394023 \h </w:instrText>
             </w:r>
             <w:r>
               <w:rPr>
@@ -4169,7 +4169,7 @@
                 <w:noProof/>
                 <w:webHidden/>
               </w:rPr>
-              <w:t>33</w:t>
+              <w:t>32</w:t>
             </w:r>
             <w:r>
               <w:rPr>
@@ -4207,7 +4207,7 @@
           <w:color w:val="auto"/>
         </w:rPr>
       </w:pPr>
-      <w:bookmarkStart w:id="1" w:name="_Toc212383593"/>
+      <w:bookmarkStart w:id="1" w:name="_Toc212393969"/>
       <w:r>
         <w:rPr>
           <w:color w:val="auto"/>
@@ -4246,7 +4246,15 @@
         <w:spacing w:line="278" w:lineRule="auto"/>
       </w:pPr>
       <w:r>
-        <w:t>Following the research, it was decided that React, TypeScript, SCSS, and Vite will be used to implement the front end of the system. Node.js and Express will be used to implement the back end, and PostgreSQL has been chosen as the database. CodeMirror 6 will serve as the in-built code editor, and Docker will be used to execute submitted code safely in isolation. Lecturers will define skeleton functions along with their parameters and return types. Test cases will consist of test inputs and expected outputs, allowing for automated testing. The system will also employ leaderboards, points, a rating system, and daily login streaks to keep students motivated to study. These features have been shown to have a positive impact on computer science education overall.</w:t>
+        <w:t xml:space="preserve">Following the research, it was decided that React, TypeScript, SCSS, and Vite will be used to implement the front end of the system. Node.js and Express will be used to implement the back end, and PostgreSQL has been chosen as the database. </w:t>
+      </w:r>
+      <w:proofErr w:type="spellStart"/>
+      <w:r>
+        <w:t>CodeMirror</w:t>
+      </w:r>
+      <w:proofErr w:type="spellEnd"/>
+      <w:r>
+        <w:t xml:space="preserve"> 6 will serve as the in-built code editor, and Docker will be used to execute submitted code safely in isolation. Lecturers will define skeleton functions along with their parameters and return types. Test cases will consist of test inputs and expected outputs, allowing for automated testing. The system will also employ leaderboards, points, a rating system, and daily login streaks to keep students motivated to study. These features have been shown to have a positive impact on computer science education overall.</w:t>
       </w:r>
     </w:p>
     <w:p>
@@ -4264,7 +4272,7 @@
           <w:color w:val="auto"/>
         </w:rPr>
       </w:pPr>
-      <w:bookmarkStart w:id="2" w:name="_Toc212383594"/>
+      <w:bookmarkStart w:id="2" w:name="_Toc212393970"/>
       <w:r>
         <w:rPr>
           <w:color w:val="auto"/>
@@ -4301,7 +4309,7 @@
           <w:color w:val="000000" w:themeColor="text1"/>
         </w:rPr>
       </w:pPr>
-      <w:bookmarkStart w:id="3" w:name="_Toc212383595"/>
+      <w:bookmarkStart w:id="3" w:name="_Toc212393971"/>
       <w:r>
         <w:rPr>
           <w:color w:val="000000" w:themeColor="text1"/>
@@ -4366,7 +4374,7 @@
           <w:color w:val="000000" w:themeColor="text1"/>
         </w:rPr>
       </w:pPr>
-      <w:bookmarkStart w:id="4" w:name="_Toc212383596"/>
+      <w:bookmarkStart w:id="4" w:name="_Toc212393972"/>
       <w:r>
         <w:rPr>
           <w:color w:val="000000" w:themeColor="text1"/>
@@ -4399,7 +4407,7 @@
           <w:color w:val="000000" w:themeColor="text1"/>
         </w:rPr>
       </w:pPr>
-      <w:bookmarkStart w:id="5" w:name="_Toc212383597"/>
+      <w:bookmarkStart w:id="5" w:name="_Toc212393973"/>
       <w:r>
         <w:rPr>
           <w:color w:val="000000" w:themeColor="text1"/>
@@ -4420,7 +4428,15 @@
         <w:t>This document aims to answer some key design questions</w:t>
       </w:r>
       <w:r>
-        <w:t xml:space="preserve"> such as what front-end, back-end and database technologies are most suitable for this project. It will also look at how the system will handle student code submissions safely, how student submissions will be tested and graded, what gamification elements can be used to enhance the user experience and what similar platforms exist already.</w:t>
+        <w:t xml:space="preserve"> such as </w:t>
+      </w:r>
+      <w:proofErr w:type="gramStart"/>
+      <w:r>
+        <w:t>what front-end,</w:t>
+      </w:r>
+      <w:proofErr w:type="gramEnd"/>
+      <w:r>
+        <w:t xml:space="preserve"> back-end and database technologies are most suitable for this project. It will also look at how the system will handle student code submissions safely, how student submissions will be tested and graded, what gamification elements can be used to enhance the user experience and what similar platforms exist already.</w:t>
       </w:r>
       <w:r>
         <w:br/>
@@ -4436,7 +4452,7 @@
           <w:color w:val="auto"/>
         </w:rPr>
       </w:pPr>
-      <w:bookmarkStart w:id="6" w:name="_Toc212383598"/>
+      <w:bookmarkStart w:id="6" w:name="_Toc212393974"/>
       <w:r>
         <w:rPr>
           <w:color w:val="auto"/>
@@ -4518,7 +4534,7 @@
           <w:color w:val="auto"/>
         </w:rPr>
       </w:pPr>
-      <w:bookmarkStart w:id="7" w:name="_Toc212383599"/>
+      <w:bookmarkStart w:id="7" w:name="_Toc212393975"/>
       <w:r>
         <w:rPr>
           <w:color w:val="auto"/>
@@ -4818,7 +4834,7 @@
           <w:color w:val="auto"/>
         </w:rPr>
       </w:pPr>
-      <w:bookmarkStart w:id="8" w:name="_Toc212383600"/>
+      <w:bookmarkStart w:id="8" w:name="_Toc212393976"/>
       <w:r>
         <w:rPr>
           <w:color w:val="auto"/>
@@ -4894,6 +4910,9 @@
     </w:p>
     <w:p>
       <w:r>
+        <w:rPr>
+          <w:noProof/>
+        </w:rPr>
         <w:drawing>
           <wp:inline distT="0" distB="0" distL="0" distR="0" wp14:anchorId="7E5931B1" wp14:editId="41F96855">
             <wp:extent cx="5731510" cy="1790065"/>
@@ -5021,7 +5040,7 @@
           <w:color w:val="auto"/>
         </w:rPr>
       </w:pPr>
-      <w:bookmarkStart w:id="9" w:name="_Toc212383601"/>
+      <w:bookmarkStart w:id="9" w:name="_Toc212393977"/>
       <w:r>
         <w:rPr>
           <w:color w:val="auto"/>
@@ -5184,14 +5203,7 @@
           <w:sz w:val="16"/>
           <w:szCs w:val="16"/>
         </w:rPr>
-        <w:t>Vue</w:t>
-      </w:r>
-      <w:r>
-        <w:rPr>
-          <w:sz w:val="16"/>
-          <w:szCs w:val="16"/>
-        </w:rPr>
-        <w:t xml:space="preserve"> Logo </w:t>
+        <w:t xml:space="preserve">Vue Logo </w:t>
       </w:r>
       <w:r>
         <w:rPr>
@@ -5217,7 +5229,7 @@
           <w:color w:val="auto"/>
         </w:rPr>
       </w:pPr>
-      <w:bookmarkStart w:id="10" w:name="_Toc212383602"/>
+      <w:bookmarkStart w:id="10" w:name="_Toc212393978"/>
       <w:r>
         <w:rPr>
           <w:color w:val="auto"/>
@@ -5299,7 +5311,6 @@
       <w:r>
         <w:t>.</w:t>
       </w:r>
-      <w:bookmarkStart w:id="11" w:name="_Toc212383603"/>
     </w:p>
     <w:p>
       <w:pPr>
@@ -5308,6 +5319,7 @@
           <w:color w:val="auto"/>
         </w:rPr>
       </w:pPr>
+      <w:bookmarkStart w:id="11" w:name="_Toc212393979"/>
       <w:r>
         <w:rPr>
           <w:color w:val="auto"/>
@@ -5451,14 +5463,7 @@
           <w:sz w:val="16"/>
           <w:szCs w:val="16"/>
         </w:rPr>
-        <w:t>Blazor</w:t>
-      </w:r>
-      <w:r>
-        <w:rPr>
-          <w:sz w:val="16"/>
-          <w:szCs w:val="16"/>
-        </w:rPr>
-        <w:t xml:space="preserve"> Logo </w:t>
+        <w:t xml:space="preserve">Blazor Logo </w:t>
       </w:r>
       <w:r>
         <w:rPr>
@@ -5500,7 +5505,7 @@
           <w:color w:val="auto"/>
         </w:rPr>
       </w:pPr>
-      <w:bookmarkStart w:id="12" w:name="_Toc212383604"/>
+      <w:bookmarkStart w:id="12" w:name="_Toc212393980"/>
       <w:r>
         <w:rPr>
           <w:color w:val="auto"/>
@@ -5590,7 +5595,7 @@
           <w:color w:val="auto"/>
         </w:rPr>
       </w:pPr>
-      <w:bookmarkStart w:id="13" w:name="_Toc212383605"/>
+      <w:bookmarkStart w:id="13" w:name="_Toc212393981"/>
       <w:r>
         <w:rPr>
           <w:color w:val="auto"/>
@@ -5692,7 +5697,7 @@
           <w:szCs w:val="16"/>
         </w:rPr>
         <w:drawing>
-          <wp:inline distT="0" distB="0" distL="0" distR="0" wp14:anchorId="4470789B" wp14:editId="62C4390B">
+          <wp:inline distT="0" distB="0" distL="0" distR="0" wp14:anchorId="4470789B" wp14:editId="4C41C383">
             <wp:extent cx="1535501" cy="1513030"/>
             <wp:effectExtent l="0" t="0" r="7620" b="0"/>
             <wp:docPr id="188473061" name="Picture 11"/>
@@ -5760,14 +5765,7 @@
           <w:sz w:val="16"/>
           <w:szCs w:val="16"/>
         </w:rPr>
-        <w:t>Vite</w:t>
-      </w:r>
-      <w:r>
-        <w:rPr>
-          <w:sz w:val="16"/>
-          <w:szCs w:val="16"/>
-        </w:rPr>
-        <w:t xml:space="preserve"> Logo </w:t>
+        <w:t xml:space="preserve">Vite Logo </w:t>
       </w:r>
       <w:r>
         <w:rPr>
@@ -5809,7 +5807,7 @@
           <w:color w:val="auto"/>
         </w:rPr>
       </w:pPr>
-      <w:bookmarkStart w:id="14" w:name="_Toc212383606"/>
+      <w:bookmarkStart w:id="14" w:name="_Toc212393982"/>
       <w:r>
         <w:rPr>
           <w:color w:val="auto"/>
@@ -5887,6 +5885,9 @@
         <w:jc w:val="center"/>
       </w:pPr>
       <w:r>
+        <w:rPr>
+          <w:noProof/>
+        </w:rPr>
         <w:drawing>
           <wp:inline distT="0" distB="0" distL="0" distR="0" wp14:anchorId="6C1D2956" wp14:editId="35C7B2CB">
             <wp:extent cx="1219200" cy="1219200"/>
@@ -5952,14 +5953,7 @@
           <w:sz w:val="16"/>
           <w:szCs w:val="16"/>
         </w:rPr>
-        <w:t>TypeScript</w:t>
-      </w:r>
-      <w:r>
-        <w:rPr>
-          <w:sz w:val="16"/>
-          <w:szCs w:val="16"/>
-        </w:rPr>
-        <w:t xml:space="preserve"> Logo </w:t>
+        <w:t xml:space="preserve">TypeScript Logo </w:t>
       </w:r>
       <w:r>
         <w:rPr>
@@ -5975,21 +5969,7 @@
           <w:sz w:val="16"/>
           <w:szCs w:val="16"/>
         </w:rPr>
-        <w:t>(</w:t>
-      </w:r>
-      <w:r>
-        <w:rPr>
-          <w:sz w:val="16"/>
-          <w:szCs w:val="16"/>
-        </w:rPr>
-        <w:t>Microsoft</w:t>
-      </w:r>
-      <w:r>
-        <w:rPr>
-          <w:sz w:val="16"/>
-          <w:szCs w:val="16"/>
-        </w:rPr>
-        <w:t>, 2025)</w:t>
+        <w:t>(Microsoft, 2025)</w:t>
       </w:r>
     </w:p>
     <w:p>
@@ -6001,7 +5981,6 @@
           <w:szCs w:val="32"/>
         </w:rPr>
       </w:pPr>
-      <w:bookmarkStart w:id="15" w:name="_Toc212383607"/>
       <w:r>
         <w:br w:type="page"/>
       </w:r>
@@ -6013,6 +5992,7 @@
           <w:color w:val="auto"/>
         </w:rPr>
       </w:pPr>
+      <w:bookmarkStart w:id="15" w:name="_Toc212393983"/>
       <w:r>
         <w:rPr>
           <w:color w:val="auto"/>
@@ -6196,14 +6176,7 @@
           <w:sz w:val="16"/>
           <w:szCs w:val="16"/>
         </w:rPr>
-        <w:t>SCSS</w:t>
-      </w:r>
-      <w:r>
-        <w:rPr>
-          <w:sz w:val="16"/>
-          <w:szCs w:val="16"/>
-        </w:rPr>
-        <w:t xml:space="preserve"> Logo </w:t>
+        <w:t xml:space="preserve">SCSS Logo </w:t>
       </w:r>
       <w:r>
         <w:rPr>
@@ -6219,23 +6192,8 @@
           <w:sz w:val="16"/>
           <w:szCs w:val="16"/>
         </w:rPr>
-        <w:t>(</w:t>
-      </w:r>
-      <w:r>
-        <w:rPr>
-          <w:sz w:val="16"/>
-          <w:szCs w:val="16"/>
-        </w:rPr>
-        <w:t>SASS Team</w:t>
-      </w:r>
-      <w:r>
-        <w:rPr>
-          <w:sz w:val="16"/>
-          <w:szCs w:val="16"/>
-        </w:rPr>
-        <w:t>, 2025)</w:t>
-      </w:r>
-      <w:bookmarkStart w:id="16" w:name="_Toc212383608"/>
+        <w:t>(SASS Team, 2025)</w:t>
+      </w:r>
     </w:p>
     <w:p>
       <w:pPr>
@@ -6244,6 +6202,7 @@
           <w:color w:val="auto"/>
         </w:rPr>
       </w:pPr>
+      <w:bookmarkStart w:id="16" w:name="_Toc212393984"/>
       <w:r>
         <w:rPr>
           <w:color w:val="auto"/>
@@ -6309,6 +6268,9 @@
         <w:jc w:val="center"/>
       </w:pPr>
       <w:r>
+        <w:rPr>
+          <w:noProof/>
+        </w:rPr>
         <w:drawing>
           <wp:inline distT="0" distB="0" distL="0" distR="0" wp14:anchorId="5415B021" wp14:editId="78B40A97">
             <wp:extent cx="1457864" cy="890917"/>
@@ -6374,14 +6336,7 @@
           <w:sz w:val="16"/>
           <w:szCs w:val="16"/>
         </w:rPr>
-        <w:t>Tailwind CSS</w:t>
-      </w:r>
-      <w:r>
-        <w:rPr>
-          <w:sz w:val="16"/>
-          <w:szCs w:val="16"/>
-        </w:rPr>
-        <w:t xml:space="preserve"> Logo </w:t>
+        <w:t xml:space="preserve">Tailwind CSS Logo </w:t>
       </w:r>
       <w:r>
         <w:rPr>
@@ -6397,21 +6352,7 @@
           <w:sz w:val="16"/>
           <w:szCs w:val="16"/>
         </w:rPr>
-        <w:t>(</w:t>
-      </w:r>
-      <w:r>
-        <w:rPr>
-          <w:sz w:val="16"/>
-          <w:szCs w:val="16"/>
-        </w:rPr>
-        <w:t>Tailwind Labs</w:t>
-      </w:r>
-      <w:r>
-        <w:rPr>
-          <w:sz w:val="16"/>
-          <w:szCs w:val="16"/>
-        </w:rPr>
-        <w:t>, 2025)</w:t>
+        <w:t>(Tailwind Labs, 2025)</w:t>
       </w:r>
     </w:p>
     <w:p>
@@ -6481,7 +6422,6 @@
           <w:szCs w:val="32"/>
         </w:rPr>
       </w:pPr>
-      <w:bookmarkStart w:id="17" w:name="_Toc212383609"/>
       <w:r>
         <w:br w:type="page"/>
       </w:r>
@@ -6493,6 +6433,7 @@
           <w:color w:val="auto"/>
         </w:rPr>
       </w:pPr>
+      <w:bookmarkStart w:id="17" w:name="_Toc212393985"/>
       <w:r>
         <w:rPr>
           <w:color w:val="auto"/>
@@ -6665,7 +6606,7 @@
           <w:color w:val="auto"/>
         </w:rPr>
       </w:pPr>
-      <w:bookmarkStart w:id="19" w:name="_Toc212383610"/>
+      <w:bookmarkStart w:id="19" w:name="_Toc212393986"/>
       <w:r>
         <w:rPr>
           <w:color w:val="auto"/>
@@ -6680,7 +6621,15 @@
         <w:t xml:space="preserve">The back end of SETU Code Lab </w:t>
       </w:r>
       <w:r>
-        <w:t>is responsible for all server-side operations and data processing. It will implement CRUD (Create, Retrieve, Update, Delete) functionality for lots of different types of data such as, code problems, test cases, profiles, submissions and metrics. It will also handle user authentication, allowing role-based access (e.g. Student and Lecturer) and integra</w:t>
+        <w:t xml:space="preserve">is responsible for all server-side operations and data processing. It will implement CRUD (Create, Retrieve, Update, Delete) functionality for lots of different types of data such as, code problems, test cases, profiles, submissions and metrics. It will also handle user authentication, </w:t>
+      </w:r>
+      <w:proofErr w:type="gramStart"/>
+      <w:r>
+        <w:t>allowing</w:t>
+      </w:r>
+      <w:proofErr w:type="gramEnd"/>
+      <w:r>
+        <w:t xml:space="preserve"> role-based access (e.g. Student and Lecturer) and integra</w:t>
       </w:r>
       <w:r>
         <w:t>te</w:t>
@@ -6699,7 +6648,7 @@
           <w:color w:val="auto"/>
         </w:rPr>
       </w:pPr>
-      <w:bookmarkStart w:id="20" w:name="_Toc212383611"/>
+      <w:bookmarkStart w:id="20" w:name="_Toc212393987"/>
       <w:r>
         <w:rPr>
           <w:color w:val="auto"/>
@@ -6874,7 +6823,14 @@
           <w:sz w:val="16"/>
           <w:szCs w:val="16"/>
         </w:rPr>
-        <w:t>Fig. X.</w:t>
+        <w:t xml:space="preserve">Fig. X. </w:t>
+      </w:r>
+      <w:r>
+        <w:rPr>
+          <w:sz w:val="16"/>
+          <w:szCs w:val="16"/>
+        </w:rPr>
+        <w:t xml:space="preserve">Node.js Logo </w:t>
       </w:r>
       <w:r>
         <w:rPr>
@@ -6883,29 +6839,6 @@
           <w:sz w:val="16"/>
           <w:szCs w:val="16"/>
         </w:rPr>
-        <w:t xml:space="preserve"> </w:t>
-      </w:r>
-      <w:r>
-        <w:rPr>
-          <w:sz w:val="16"/>
-          <w:szCs w:val="16"/>
-        </w:rPr>
-        <w:t>Node.js</w:t>
-      </w:r>
-      <w:r>
-        <w:rPr>
-          <w:sz w:val="16"/>
-          <w:szCs w:val="16"/>
-        </w:rPr>
-        <w:t xml:space="preserve"> Logo </w:t>
-      </w:r>
-      <w:r>
-        <w:rPr>
-          <w:b/>
-          <w:bCs/>
-          <w:sz w:val="16"/>
-          <w:szCs w:val="16"/>
-        </w:rPr>
         <w:t xml:space="preserve">Source: </w:t>
       </w:r>
       <w:r>
@@ -6929,14 +6862,7 @@
           <w:sz w:val="16"/>
           <w:szCs w:val="16"/>
         </w:rPr>
-        <w:t xml:space="preserve"> Foundation</w:t>
-      </w:r>
-      <w:r>
-        <w:rPr>
-          <w:sz w:val="16"/>
-          <w:szCs w:val="16"/>
-        </w:rPr>
-        <w:t>, 2025)</w:t>
+        <w:t xml:space="preserve"> Foundation, 2025)</w:t>
       </w:r>
     </w:p>
     <w:p>
@@ -6951,7 +6877,7 @@
           <w:color w:val="auto"/>
         </w:rPr>
       </w:pPr>
-      <w:bookmarkStart w:id="21" w:name="_Toc212383612"/>
+      <w:bookmarkStart w:id="21" w:name="_Toc212393988"/>
       <w:r>
         <w:rPr>
           <w:color w:val="auto"/>
@@ -7081,14 +7007,7 @@
           <w:sz w:val="16"/>
           <w:szCs w:val="16"/>
         </w:rPr>
-        <w:t>Express</w:t>
-      </w:r>
-      <w:r>
-        <w:rPr>
-          <w:sz w:val="16"/>
-          <w:szCs w:val="16"/>
-        </w:rPr>
-        <w:t xml:space="preserve"> Logo </w:t>
+        <w:t xml:space="preserve">Express Logo </w:t>
       </w:r>
       <w:r>
         <w:rPr>
@@ -7170,7 +7089,7 @@
           <w:color w:val="auto"/>
         </w:rPr>
       </w:pPr>
-      <w:bookmarkStart w:id="22" w:name="_Toc212383613"/>
+      <w:bookmarkStart w:id="22" w:name="_Toc212393989"/>
       <w:r>
         <w:rPr>
           <w:color w:val="auto"/>
@@ -7239,7 +7158,7 @@
           <w:noProof/>
         </w:rPr>
         <w:drawing>
-          <wp:inline distT="0" distB="0" distL="0" distR="0" wp14:anchorId="0275F7C6" wp14:editId="386B73B8">
+          <wp:inline distT="0" distB="0" distL="0" distR="0" wp14:anchorId="0275F7C6" wp14:editId="2774F0AC">
             <wp:extent cx="2777706" cy="1263856"/>
             <wp:effectExtent l="0" t="0" r="3810" b="0"/>
             <wp:docPr id="1504583591" name="Picture 9" descr="A green and white sign with white text&#10;&#10;AI-generated content may be incorrect."/>
@@ -7334,7 +7253,7 @@
           <w:color w:val="auto"/>
         </w:rPr>
       </w:pPr>
-      <w:bookmarkStart w:id="23" w:name="_Toc212383614"/>
+      <w:bookmarkStart w:id="23" w:name="_Toc212393990"/>
       <w:r>
         <w:rPr>
           <w:color w:val="auto"/>
@@ -7466,6 +7385,9 @@
         <w:jc w:val="center"/>
       </w:pPr>
       <w:r>
+        <w:rPr>
+          <w:noProof/>
+        </w:rPr>
         <w:drawing>
           <wp:inline distT="0" distB="0" distL="0" distR="0" wp14:anchorId="40937C95" wp14:editId="00F52101">
             <wp:extent cx="2751827" cy="1169206"/>
@@ -7531,14 +7453,7 @@
           <w:sz w:val="16"/>
           <w:szCs w:val="16"/>
         </w:rPr>
-        <w:t>Flask</w:t>
-      </w:r>
-      <w:r>
-        <w:rPr>
-          <w:sz w:val="16"/>
-          <w:szCs w:val="16"/>
-        </w:rPr>
-        <w:t xml:space="preserve"> Logo </w:t>
+        <w:t xml:space="preserve">Flask Logo </w:t>
       </w:r>
       <w:r>
         <w:rPr>
@@ -7554,21 +7469,7 @@
           <w:sz w:val="16"/>
           <w:szCs w:val="16"/>
         </w:rPr>
-        <w:t>(</w:t>
-      </w:r>
-      <w:r>
-        <w:rPr>
-          <w:sz w:val="16"/>
-          <w:szCs w:val="16"/>
-        </w:rPr>
-        <w:t>Pallets Projects</w:t>
-      </w:r>
-      <w:r>
-        <w:rPr>
-          <w:sz w:val="16"/>
-          <w:szCs w:val="16"/>
-        </w:rPr>
-        <w:t>, 2025)</w:t>
+        <w:t>(Pallets Projects, 2025)</w:t>
       </w:r>
     </w:p>
     <w:p>
@@ -7580,7 +7481,6 @@
           <w:szCs w:val="32"/>
         </w:rPr>
       </w:pPr>
-      <w:bookmarkStart w:id="24" w:name="_Toc212383615"/>
       <w:r>
         <w:br w:type="page"/>
       </w:r>
@@ -7592,6 +7492,7 @@
           <w:color w:val="auto"/>
         </w:rPr>
       </w:pPr>
+      <w:bookmarkStart w:id="24" w:name="_Toc212393991"/>
       <w:proofErr w:type="spellStart"/>
       <w:r>
         <w:rPr>
@@ -7788,14 +7689,7 @@
           <w:sz w:val="16"/>
           <w:szCs w:val="16"/>
         </w:rPr>
-        <w:t>(</w:t>
-      </w:r>
-      <w:r>
-        <w:rPr>
-          <w:sz w:val="16"/>
-          <w:szCs w:val="16"/>
-        </w:rPr>
-        <w:t>Ram</w:t>
+        <w:t>(Ram</w:t>
       </w:r>
       <w:r>
         <w:rPr>
@@ -7811,28 +7705,7 @@
           <w:sz w:val="16"/>
           <w:szCs w:val="16"/>
         </w:rPr>
-        <w:t>rez</w:t>
-      </w:r>
-      <w:r>
-        <w:rPr>
-          <w:sz w:val="16"/>
-          <w:szCs w:val="16"/>
-        </w:rPr>
-        <w:t>,</w:t>
-      </w:r>
-      <w:r>
-        <w:rPr>
-          <w:sz w:val="16"/>
-          <w:szCs w:val="16"/>
-        </w:rPr>
-        <w:t xml:space="preserve"> n.d.</w:t>
-      </w:r>
-      <w:r>
-        <w:rPr>
-          <w:sz w:val="16"/>
-          <w:szCs w:val="16"/>
-        </w:rPr>
-        <w:t>)</w:t>
+        <w:t>rez, n.d.)</w:t>
       </w:r>
     </w:p>
     <w:p>
@@ -7842,7 +7715,7 @@
           <w:color w:val="auto"/>
         </w:rPr>
       </w:pPr>
-      <w:bookmarkStart w:id="25" w:name="_Toc212383616"/>
+      <w:bookmarkStart w:id="25" w:name="_Toc212393992"/>
       <w:r>
         <w:rPr>
           <w:color w:val="auto"/>
@@ -7999,14 +7872,7 @@
           <w:sz w:val="16"/>
           <w:szCs w:val="16"/>
         </w:rPr>
-        <w:t>Laravel</w:t>
-      </w:r>
-      <w:r>
-        <w:rPr>
-          <w:sz w:val="16"/>
-          <w:szCs w:val="16"/>
-        </w:rPr>
-        <w:t xml:space="preserve"> Logo </w:t>
+        <w:t xml:space="preserve">Laravel Logo </w:t>
       </w:r>
       <w:r>
         <w:rPr>
@@ -8057,7 +7923,7 @@
           <w:color w:val="auto"/>
         </w:rPr>
       </w:pPr>
-      <w:bookmarkStart w:id="26" w:name="_Toc212383617"/>
+      <w:bookmarkStart w:id="26" w:name="_Toc212393993"/>
       <w:r>
         <w:rPr>
           <w:color w:val="auto"/>
@@ -8186,7 +8052,7 @@
           <w:color w:val="auto"/>
         </w:rPr>
       </w:pPr>
-      <w:bookmarkStart w:id="27" w:name="_Toc212383618"/>
+      <w:bookmarkStart w:id="27" w:name="_Toc212393994"/>
       <w:r>
         <w:rPr>
           <w:color w:val="auto"/>
@@ -8276,7 +8142,7 @@
           <w:color w:val="auto"/>
         </w:rPr>
       </w:pPr>
-      <w:bookmarkStart w:id="28" w:name="_Toc212383619"/>
+      <w:bookmarkStart w:id="28" w:name="_Toc212393995"/>
       <w:r>
         <w:rPr>
           <w:color w:val="auto"/>
@@ -8292,7 +8158,7 @@
           <w:color w:val="auto"/>
         </w:rPr>
       </w:pPr>
-      <w:bookmarkStart w:id="29" w:name="_Toc212383620"/>
+      <w:bookmarkStart w:id="29" w:name="_Toc212393996"/>
       <w:r>
         <w:rPr>
           <w:color w:val="auto"/>
@@ -8546,7 +8412,6 @@
           <w:szCs w:val="28"/>
         </w:rPr>
       </w:pPr>
-      <w:bookmarkStart w:id="30" w:name="_Toc212383621"/>
       <w:r>
         <w:br w:type="page"/>
       </w:r>
@@ -8558,6 +8423,7 @@
           <w:color w:val="auto"/>
         </w:rPr>
       </w:pPr>
+      <w:bookmarkStart w:id="30" w:name="_Toc212393997"/>
       <w:r>
         <w:rPr>
           <w:color w:val="auto"/>
@@ -8654,6 +8520,9 @@
         <w:jc w:val="center"/>
       </w:pPr>
       <w:r>
+        <w:rPr>
+          <w:noProof/>
+        </w:rPr>
         <w:drawing>
           <wp:inline distT="0" distB="0" distL="0" distR="0" wp14:anchorId="7CF75410" wp14:editId="545057DD">
             <wp:extent cx="1598920" cy="1304925"/>
@@ -8719,14 +8588,7 @@
           <w:sz w:val="16"/>
           <w:szCs w:val="16"/>
         </w:rPr>
-        <w:t>MariaDB</w:t>
-      </w:r>
-      <w:r>
-        <w:rPr>
-          <w:sz w:val="16"/>
-          <w:szCs w:val="16"/>
-        </w:rPr>
-        <w:t xml:space="preserve"> Logo </w:t>
+        <w:t xml:space="preserve">MariaDB Logo </w:t>
       </w:r>
       <w:r>
         <w:rPr>
@@ -8742,35 +8604,7 @@
           <w:sz w:val="16"/>
           <w:szCs w:val="16"/>
         </w:rPr>
-        <w:t>(</w:t>
-      </w:r>
-      <w:r>
-        <w:rPr>
-          <w:sz w:val="16"/>
-          <w:szCs w:val="16"/>
-        </w:rPr>
-        <w:t>MariaDB Foundation</w:t>
-      </w:r>
-      <w:r>
-        <w:rPr>
-          <w:sz w:val="16"/>
-          <w:szCs w:val="16"/>
-        </w:rPr>
-        <w:t xml:space="preserve">, </w:t>
-      </w:r>
-      <w:r>
-        <w:rPr>
-          <w:sz w:val="16"/>
-          <w:szCs w:val="16"/>
-        </w:rPr>
-        <w:t>n.d.</w:t>
-      </w:r>
-      <w:r>
-        <w:rPr>
-          <w:sz w:val="16"/>
-          <w:szCs w:val="16"/>
-        </w:rPr>
-        <w:t>)</w:t>
+        <w:t>(MariaDB Foundation, n.d.)</w:t>
       </w:r>
     </w:p>
     <w:p>
@@ -8780,7 +8614,7 @@
           <w:color w:val="auto"/>
         </w:rPr>
       </w:pPr>
-      <w:bookmarkStart w:id="31" w:name="_Toc212383622"/>
+      <w:bookmarkStart w:id="31" w:name="_Toc212393998"/>
       <w:proofErr w:type="spellStart"/>
       <w:r>
         <w:rPr>
@@ -8908,6 +8742,9 @@
         <w:jc w:val="center"/>
       </w:pPr>
       <w:r>
+        <w:rPr>
+          <w:noProof/>
+        </w:rPr>
         <w:drawing>
           <wp:inline distT="0" distB="0" distL="0" distR="0" wp14:anchorId="6518D3B9" wp14:editId="1284E9AD">
             <wp:extent cx="1447800" cy="1500930"/>
@@ -9014,28 +8851,7 @@
           <w:sz w:val="16"/>
           <w:szCs w:val="16"/>
         </w:rPr>
-        <w:t xml:space="preserve"> Inc.</w:t>
-      </w:r>
-      <w:r>
-        <w:rPr>
-          <w:sz w:val="16"/>
-          <w:szCs w:val="16"/>
-        </w:rPr>
-        <w:t xml:space="preserve">, </w:t>
-      </w:r>
-      <w:r>
-        <w:rPr>
-          <w:sz w:val="16"/>
-          <w:szCs w:val="16"/>
-        </w:rPr>
-        <w:t>2025</w:t>
-      </w:r>
-      <w:r>
-        <w:rPr>
-          <w:sz w:val="16"/>
-          <w:szCs w:val="16"/>
-        </w:rPr>
-        <w:t>)</w:t>
+        <w:t xml:space="preserve"> Inc., 2025)</w:t>
       </w:r>
     </w:p>
     <w:p>
@@ -9059,7 +8875,7 @@
           <w:color w:val="auto"/>
         </w:rPr>
       </w:pPr>
-      <w:bookmarkStart w:id="32" w:name="_Toc212383623"/>
+      <w:bookmarkStart w:id="32" w:name="_Toc212393999"/>
       <w:r>
         <w:rPr>
           <w:color w:val="auto"/>
@@ -9076,7 +8892,7 @@
           <w:color w:val="auto"/>
         </w:rPr>
       </w:pPr>
-      <w:bookmarkStart w:id="33" w:name="_Toc212383624"/>
+      <w:bookmarkStart w:id="33" w:name="_Toc212394000"/>
       <w:r>
         <w:rPr>
           <w:color w:val="auto"/>
@@ -9257,14 +9073,7 @@
           <w:sz w:val="16"/>
           <w:szCs w:val="16"/>
         </w:rPr>
-        <w:t>MongoDB</w:t>
-      </w:r>
-      <w:r>
-        <w:rPr>
-          <w:sz w:val="16"/>
-          <w:szCs w:val="16"/>
-        </w:rPr>
-        <w:t xml:space="preserve"> Logo </w:t>
+        <w:t xml:space="preserve">MongoDB Logo </w:t>
       </w:r>
       <w:r>
         <w:rPr>
@@ -9280,21 +9089,7 @@
           <w:sz w:val="16"/>
           <w:szCs w:val="16"/>
         </w:rPr>
-        <w:t>(</w:t>
-      </w:r>
-      <w:r>
-        <w:rPr>
-          <w:sz w:val="16"/>
-          <w:szCs w:val="16"/>
-        </w:rPr>
-        <w:t>MongoDB, n.d.</w:t>
-      </w:r>
-      <w:r>
-        <w:rPr>
-          <w:sz w:val="16"/>
-          <w:szCs w:val="16"/>
-        </w:rPr>
-        <w:t>)</w:t>
+        <w:t>(MongoDB, n.d.)</w:t>
       </w:r>
     </w:p>
     <w:p>
@@ -9304,7 +9099,7 @@
           <w:color w:val="auto"/>
         </w:rPr>
       </w:pPr>
-      <w:bookmarkStart w:id="34" w:name="_Toc212383625"/>
+      <w:bookmarkStart w:id="34" w:name="_Toc212394001"/>
       <w:r>
         <w:rPr>
           <w:color w:val="auto"/>
@@ -9335,6 +9130,9 @@
         <w:jc w:val="center"/>
       </w:pPr>
       <w:r>
+        <w:rPr>
+          <w:noProof/>
+        </w:rPr>
         <w:drawing>
           <wp:inline distT="0" distB="0" distL="0" distR="0" wp14:anchorId="0D4E6361" wp14:editId="55155CCC">
             <wp:extent cx="1476375" cy="1476375"/>
@@ -9500,7 +9298,6 @@
           <w:szCs w:val="32"/>
         </w:rPr>
       </w:pPr>
-      <w:bookmarkStart w:id="35" w:name="_Toc212383626"/>
       <w:r>
         <w:br w:type="page"/>
       </w:r>
@@ -9512,6 +9309,7 @@
           <w:color w:val="auto"/>
         </w:rPr>
       </w:pPr>
+      <w:bookmarkStart w:id="35" w:name="_Toc212394002"/>
       <w:r>
         <w:rPr>
           <w:color w:val="auto"/>
@@ -9594,7 +9392,7 @@
           <w:color w:val="auto"/>
         </w:rPr>
       </w:pPr>
-      <w:bookmarkStart w:id="36" w:name="_Toc212383627"/>
+      <w:bookmarkStart w:id="36" w:name="_Toc212394003"/>
       <w:r>
         <w:rPr>
           <w:color w:val="auto"/>
@@ -9615,7 +9413,15 @@
         <w:t xml:space="preserve"> This editor needs to be fast, reliable and user friendly.</w:t>
       </w:r>
       <w:r>
-        <w:t xml:space="preserve"> Several libraries have been identified for this task such as Monaco, CodeMirror and Ace. These are all available through </w:t>
+        <w:t xml:space="preserve"> Several libraries have been identified for this task such as Monaco, </w:t>
+      </w:r>
+      <w:proofErr w:type="spellStart"/>
+      <w:r>
+        <w:t>CodeMirror</w:t>
+      </w:r>
+      <w:proofErr w:type="spellEnd"/>
+      <w:r>
+        <w:t xml:space="preserve"> and Ace. These are all available through </w:t>
       </w:r>
       <w:proofErr w:type="spellStart"/>
       <w:r>
@@ -9639,7 +9445,7 @@
           <w:color w:val="auto"/>
         </w:rPr>
       </w:pPr>
-      <w:bookmarkStart w:id="37" w:name="_Toc212383628"/>
+      <w:bookmarkStart w:id="37" w:name="_Toc212394004"/>
       <w:r>
         <w:rPr>
           <w:color w:val="auto"/>
@@ -9889,7 +9695,8 @@
           <w:color w:val="auto"/>
         </w:rPr>
       </w:pPr>
-      <w:bookmarkStart w:id="38" w:name="_Toc212383629"/>
+      <w:bookmarkStart w:id="38" w:name="_Toc212394005"/>
+      <w:proofErr w:type="spellStart"/>
       <w:r>
         <w:rPr>
           <w:color w:val="auto"/>
@@ -9898,10 +9705,16 @@
         <w:t>CodeMirror</w:t>
       </w:r>
       <w:bookmarkEnd w:id="38"/>
-    </w:p>
-    <w:p>
-      <w:r>
-        <w:t xml:space="preserve">CodeMirror is </w:t>
+      <w:proofErr w:type="spellEnd"/>
+    </w:p>
+    <w:p>
+      <w:proofErr w:type="spellStart"/>
+      <w:r>
+        <w:t>CodeMirror</w:t>
+      </w:r>
+      <w:proofErr w:type="spellEnd"/>
+      <w:r>
+        <w:t xml:space="preserve"> is </w:t>
       </w:r>
       <w:r>
         <w:t>another feature rich code editor though it has a much smaller bundle size compared to Monaco</w:t>
@@ -9968,13 +9781,29 @@
         <w:t>.</w:t>
       </w:r>
       <w:r>
-        <w:t xml:space="preserve"> It is written in JavaScript, and the latest version is CodeMirror 6.</w:t>
+        <w:t xml:space="preserve"> It is written in JavaScript, and the latest version is </w:t>
+      </w:r>
+      <w:proofErr w:type="spellStart"/>
+      <w:r>
+        <w:t>CodeMirror</w:t>
+      </w:r>
+      <w:proofErr w:type="spellEnd"/>
+      <w:r>
+        <w:t xml:space="preserve"> 6.</w:t>
       </w:r>
       <w:r>
         <w:t xml:space="preserve"> </w:t>
       </w:r>
       <w:r>
-        <w:t>Some of the potentially useful features include syntax highlighting which colours code to reflect its syntactic structure, language specific autocompletion hints, accessibility support for screen readers and keyboard only users and undo and redo functionality. CodeMirror also remains responsive even for very large documents</w:t>
+        <w:t xml:space="preserve">Some of the potentially useful features include syntax highlighting which colours code to reflect its syntactic structure, language specific autocompletion hints, accessibility support for screen readers and keyboard only users and undo and redo functionality. </w:t>
+      </w:r>
+      <w:proofErr w:type="spellStart"/>
+      <w:r>
+        <w:t>CodeMirror</w:t>
+      </w:r>
+      <w:proofErr w:type="spellEnd"/>
+      <w:r>
+        <w:t xml:space="preserve"> also remains responsive even for very large documents</w:t>
       </w:r>
       <w:r>
         <w:t xml:space="preserve"> </w:t>
@@ -10073,12 +9902,21 @@
         </w:rPr>
         <w:t xml:space="preserve">Fig. X </w:t>
       </w:r>
-      <w:r>
-        <w:rPr>
-          <w:sz w:val="16"/>
-          <w:szCs w:val="16"/>
-        </w:rPr>
-        <w:t xml:space="preserve">CodeMirror 6 editor example </w:t>
+      <w:proofErr w:type="spellStart"/>
+      <w:r>
+        <w:rPr>
+          <w:sz w:val="16"/>
+          <w:szCs w:val="16"/>
+        </w:rPr>
+        <w:t>CodeMirror</w:t>
+      </w:r>
+      <w:proofErr w:type="spellEnd"/>
+      <w:r>
+        <w:rPr>
+          <w:sz w:val="16"/>
+          <w:szCs w:val="16"/>
+        </w:rPr>
+        <w:t xml:space="preserve"> 6 editor example </w:t>
       </w:r>
       <w:r>
         <w:rPr>
@@ -10170,7 +10008,7 @@
           <w:color w:val="auto"/>
         </w:rPr>
       </w:pPr>
-      <w:bookmarkStart w:id="39" w:name="_Toc212383630"/>
+      <w:bookmarkStart w:id="39" w:name="_Toc212394006"/>
       <w:r>
         <w:rPr>
           <w:color w:val="auto"/>
@@ -10185,10 +10023,18 @@
         <w:t>The Ace code editor</w:t>
       </w:r>
       <w:r>
-        <w:t xml:space="preserve"> is another lightweight, embeddable code editor like CodeMirr</w:t>
-      </w:r>
-      <w:r>
-        <w:t>or. It has many of the same features such as syntax highlighting, code folding, themes and customizable key bindings. It also includes basic autocompletion and search and replace functionality</w:t>
+        <w:t xml:space="preserve"> is another lightweight, embeddable code editor like </w:t>
+      </w:r>
+      <w:proofErr w:type="spellStart"/>
+      <w:r>
+        <w:t>CodeMirr</w:t>
+      </w:r>
+      <w:r>
+        <w:t>or</w:t>
+      </w:r>
+      <w:proofErr w:type="spellEnd"/>
+      <w:r>
+        <w:t>. It has many of the same features such as syntax highlighting, code folding, themes and customizable key bindings. It also includes basic autocompletion and search and replace functionality</w:t>
       </w:r>
       <w:r>
         <w:t xml:space="preserve"> </w:t>
@@ -10220,7 +10066,15 @@
         </w:sdtContent>
       </w:sdt>
       <w:r>
-        <w:t xml:space="preserve">. While Ace provides good language support and performance, its architecture is older and less modular compared to CodeMirror or Monaco. This means it </w:t>
+        <w:t xml:space="preserve">. While Ace provides good language support and performance, its architecture is older and less modular compared to </w:t>
+      </w:r>
+      <w:proofErr w:type="spellStart"/>
+      <w:r>
+        <w:t>CodeMirror</w:t>
+      </w:r>
+      <w:proofErr w:type="spellEnd"/>
+      <w:r>
+        <w:t xml:space="preserve"> or Monaco. This means it </w:t>
       </w:r>
       <w:r>
         <w:t>can be</w:t>
@@ -10407,7 +10261,7 @@
           <w:color w:val="auto"/>
         </w:rPr>
       </w:pPr>
-      <w:bookmarkStart w:id="40" w:name="_Toc212383631"/>
+      <w:bookmarkStart w:id="40" w:name="_Toc212394007"/>
       <w:r>
         <w:rPr>
           <w:color w:val="auto"/>
@@ -10417,8 +10271,13 @@
       <w:bookmarkEnd w:id="40"/>
     </w:p>
     <w:p>
-      <w:r>
-        <w:t xml:space="preserve">CodeMirror 6 has been </w:t>
+      <w:proofErr w:type="spellStart"/>
+      <w:r>
+        <w:t>CodeMirror</w:t>
+      </w:r>
+      <w:proofErr w:type="spellEnd"/>
+      <w:r>
+        <w:t xml:space="preserve"> 6 has been </w:t>
       </w:r>
       <w:r>
         <w:t>selected</w:t>
@@ -10455,7 +10314,7 @@
           <w:color w:val="auto"/>
         </w:rPr>
       </w:pPr>
-      <w:bookmarkStart w:id="41" w:name="_Toc212383632"/>
+      <w:bookmarkStart w:id="41" w:name="_Toc212394008"/>
       <w:r>
         <w:rPr>
           <w:color w:val="auto"/>
@@ -10486,7 +10345,7 @@
           <w:color w:val="auto"/>
         </w:rPr>
       </w:pPr>
-      <w:bookmarkStart w:id="42" w:name="_Toc212383633"/>
+      <w:bookmarkStart w:id="42" w:name="_Toc212394009"/>
       <w:r>
         <w:rPr>
           <w:color w:val="auto"/>
@@ -10635,7 +10494,7 @@
           <w:color w:val="auto"/>
         </w:rPr>
       </w:pPr>
-      <w:bookmarkStart w:id="43" w:name="_Toc212383634"/>
+      <w:bookmarkStart w:id="43" w:name="_Toc212394010"/>
       <w:r>
         <w:rPr>
           <w:color w:val="auto"/>
@@ -10911,7 +10770,7 @@
       <w:pPr>
         <w:pStyle w:val="Heading2"/>
       </w:pPr>
-      <w:bookmarkStart w:id="44" w:name="_Toc212383635"/>
+      <w:bookmarkStart w:id="44" w:name="_Toc212394011"/>
       <w:r>
         <w:rPr>
           <w:color w:val="auto"/>
@@ -10955,7 +10814,7 @@
           <w:color w:val="auto"/>
         </w:rPr>
       </w:pPr>
-      <w:bookmarkStart w:id="45" w:name="_Toc212383636"/>
+      <w:bookmarkStart w:id="45" w:name="_Toc212394012"/>
       <w:r>
         <w:rPr>
           <w:color w:val="auto"/>
@@ -11037,7 +10896,7 @@
           <w:color w:val="auto"/>
         </w:rPr>
       </w:pPr>
-      <w:bookmarkStart w:id="46" w:name="_Toc212383637"/>
+      <w:bookmarkStart w:id="46" w:name="_Toc212394013"/>
       <w:r>
         <w:rPr>
           <w:color w:val="auto"/>
@@ -11421,7 +11280,7 @@
           <w:color w:val="auto"/>
         </w:rPr>
       </w:pPr>
-      <w:bookmarkStart w:id="47" w:name="_Toc212383638"/>
+      <w:bookmarkStart w:id="47" w:name="_Toc212394014"/>
       <w:r>
         <w:rPr>
           <w:color w:val="auto"/>
@@ -11455,7 +11314,7 @@
           <w:color w:val="auto"/>
         </w:rPr>
       </w:pPr>
-      <w:bookmarkStart w:id="48" w:name="_Toc212383639"/>
+      <w:bookmarkStart w:id="48" w:name="_Toc212394015"/>
       <w:r>
         <w:rPr>
           <w:color w:val="auto"/>
@@ -11736,7 +11595,7 @@
           <w:color w:val="auto"/>
         </w:rPr>
       </w:pPr>
-      <w:bookmarkStart w:id="49" w:name="_Toc212383640"/>
+      <w:bookmarkStart w:id="49" w:name="_Toc212394016"/>
       <w:r>
         <w:rPr>
           <w:color w:val="auto"/>
@@ -11753,7 +11612,7 @@
           <w:color w:val="auto"/>
         </w:rPr>
       </w:pPr>
-      <w:bookmarkStart w:id="50" w:name="_Toc212383641"/>
+      <w:bookmarkStart w:id="50" w:name="_Toc212394017"/>
       <w:proofErr w:type="spellStart"/>
       <w:r>
         <w:rPr>
@@ -12186,7 +12045,7 @@
           <w:color w:val="auto"/>
         </w:rPr>
       </w:pPr>
-      <w:bookmarkStart w:id="51" w:name="_Toc212383642"/>
+      <w:bookmarkStart w:id="51" w:name="_Toc212394018"/>
       <w:proofErr w:type="spellStart"/>
       <w:r>
         <w:rPr>
@@ -12436,7 +12295,7 @@
           <w:color w:val="auto"/>
         </w:rPr>
       </w:pPr>
-      <w:bookmarkStart w:id="52" w:name="_Toc212383643"/>
+      <w:bookmarkStart w:id="52" w:name="_Toc212394019"/>
       <w:proofErr w:type="spellStart"/>
       <w:r>
         <w:rPr>
@@ -12754,7 +12613,7 @@
           <w:noProof/>
         </w:rPr>
         <w:drawing>
-          <wp:inline distT="0" distB="0" distL="0" distR="0" wp14:anchorId="652613B8" wp14:editId="1E091FD1">
+          <wp:inline distT="0" distB="0" distL="0" distR="0" wp14:anchorId="652613B8" wp14:editId="576060F8">
             <wp:extent cx="4038830" cy="2013586"/>
             <wp:effectExtent l="0" t="0" r="0" b="5715"/>
             <wp:docPr id="843022778" name="Picture 2"/>
@@ -12880,7 +12739,7 @@
           <w:color w:val="auto"/>
         </w:rPr>
       </w:pPr>
-      <w:bookmarkStart w:id="53" w:name="_Toc212383644"/>
+      <w:bookmarkStart w:id="53" w:name="_Toc212394020"/>
       <w:r>
         <w:rPr>
           <w:color w:val="auto"/>
@@ -12898,15 +12757,7 @@
         <w:t xml:space="preserve">In summary React, TypeScript, SCSS, and Vite have been chosen as the front-end technologies for SETU Code Lab </w:t>
       </w:r>
       <w:r>
-        <w:t xml:space="preserve">due to their fast performance, seamless integration with one another and their strong potential for building highly interactive and responsive user interfaces. TypeScript and React have also become somewhat of an industry standard recently and there </w:t>
-      </w:r>
-      <w:proofErr w:type="gramStart"/>
-      <w:r>
-        <w:t>is</w:t>
-      </w:r>
-      <w:proofErr w:type="gramEnd"/>
-      <w:r>
-        <w:t xml:space="preserve"> lots of useful documentation and tutorials available for developers.</w:t>
+        <w:t>due to their fast performance, seamless integration with one another and their strong potential for building highly interactive and responsive user interfaces. TypeScript and React have also become somewhat of an industry standard recently and there is lots of useful documentation and tutorials available for developers.</w:t>
       </w:r>
     </w:p>
     <w:p>
@@ -12932,8 +12783,13 @@
       <w:pPr>
         <w:spacing w:line="278" w:lineRule="auto"/>
       </w:pPr>
-      <w:r>
-        <w:t xml:space="preserve">CodeMirror 6 has been chosen as the </w:t>
+      <w:proofErr w:type="spellStart"/>
+      <w:r>
+        <w:t>CodeMirror</w:t>
+      </w:r>
+      <w:proofErr w:type="spellEnd"/>
+      <w:r>
+        <w:t xml:space="preserve"> 6 has been chosen as the </w:t>
       </w:r>
       <w:r>
         <w:t>in-browser</w:t>
@@ -13016,7 +12872,7 @@
           <w:color w:val="auto"/>
         </w:rPr>
       </w:pPr>
-      <w:bookmarkStart w:id="54" w:name="_Toc212383645"/>
+      <w:bookmarkStart w:id="54" w:name="_Toc212394021"/>
       <w:r>
         <w:rPr>
           <w:color w:val="auto"/>
@@ -13046,7 +12902,7 @@
           <w:color w:val="auto"/>
         </w:rPr>
       </w:pPr>
-      <w:bookmarkStart w:id="55" w:name="_Toc212383646"/>
+      <w:bookmarkStart w:id="55" w:name="_Toc212394022"/>
       <w:r>
         <w:rPr>
           <w:color w:val="auto"/>
@@ -13069,7 +12925,7 @@
         <w:br w:type="page"/>
       </w:r>
     </w:p>
-    <w:bookmarkStart w:id="56" w:name="_Toc212383647" w:displacedByCustomXml="next"/>
+    <w:bookmarkStart w:id="56" w:name="_Toc212394023" w:displacedByCustomXml="next"/>
     <w:sdt>
       <w:sdtPr>
         <w:rPr>
@@ -15035,7 +14891,7 @@
                 <w:rPr>
                   <w:noProof/>
                 </w:rPr>
-                <w:t xml:space="preserve">OpenJS Foundation, n.d. </w:t>
+                <w:t xml:space="preserve">OpenJS Foundation, 2025. </w:t>
               </w:r>
               <w:r>
                 <w:rPr>
@@ -15043,7 +14899,7 @@
                   <w:iCs/>
                   <w:noProof/>
                 </w:rPr>
-                <w:t xml:space="preserve">Node.js - Introduction to Node.js. </w:t>
+                <w:t xml:space="preserve">Express - Node.js Web Application Framework. </w:t>
               </w:r>
               <w:r>
                 <w:rPr>
@@ -15063,14 +14919,14 @@
                   <w:noProof/>
                   <w:u w:val="single"/>
                 </w:rPr>
-                <w:t>https://nodejs.org/en/learn/getting-started/introduction-to-nodejs</w:t>
+                <w:t>https://expressjs.com/</w:t>
               </w:r>
               <w:r>
                 <w:rPr>
                   <w:noProof/>
                 </w:rPr>
                 <w:br/>
-                <w:t>[Accessed 11 10 2025].</w:t>
+                <w:t>[Accessed 26 October 2025].</w:t>
               </w:r>
             </w:p>
             <w:p>
@@ -15084,7 +14940,7 @@
                 <w:rPr>
                   <w:noProof/>
                 </w:rPr>
-                <w:t xml:space="preserve">Pallets Projects, 2025. </w:t>
+                <w:t xml:space="preserve">OpenJS Foundation, n.d. </w:t>
               </w:r>
               <w:r>
                 <w:rPr>
@@ -15092,7 +14948,7 @@
                   <w:iCs/>
                   <w:noProof/>
                 </w:rPr>
-                <w:t xml:space="preserve">Flask Docs. </w:t>
+                <w:t xml:space="preserve">Node.js - Introduction to Node.js. </w:t>
               </w:r>
               <w:r>
                 <w:rPr>
@@ -15112,14 +14968,14 @@
                   <w:noProof/>
                   <w:u w:val="single"/>
                 </w:rPr>
-                <w:t>https://flask.palletsprojects.com/en/stable/design/#the-routing-system</w:t>
+                <w:t>https://nodejs.org/en/learn/getting-started/introduction-to-nodejs</w:t>
               </w:r>
               <w:r>
                 <w:rPr>
                   <w:noProof/>
                 </w:rPr>
                 <w:br/>
-                <w:t>[Accessed 15 October 2025].</w:t>
+                <w:t>[Accessed 11 10 2025].</w:t>
               </w:r>
             </w:p>
             <w:p>
@@ -15133,7 +14989,7 @@
                 <w:rPr>
                   <w:noProof/>
                 </w:rPr>
-                <w:t xml:space="preserve">PostgreSQL, 2025. </w:t>
+                <w:t xml:space="preserve">Pallets Projects, 2025. </w:t>
               </w:r>
               <w:r>
                 <w:rPr>
@@ -15141,7 +14997,7 @@
                   <w:iCs/>
                   <w:noProof/>
                 </w:rPr>
-                <w:t xml:space="preserve">PostgreSQL: Documentation. </w:t>
+                <w:t xml:space="preserve">Flask Docs. </w:t>
               </w:r>
               <w:r>
                 <w:rPr>
@@ -15161,14 +15017,14 @@
                   <w:noProof/>
                   <w:u w:val="single"/>
                 </w:rPr>
-                <w:t>https://www.postgresql.org/docs/current/</w:t>
+                <w:t>https://flask.palletsprojects.com/en/stable/design/#the-routing-system</w:t>
               </w:r>
               <w:r>
                 <w:rPr>
                   <w:noProof/>
                 </w:rPr>
                 <w:br/>
-                <w:t>[Accessed 11 October 2025].</w:t>
+                <w:t>[Accessed 15 October 2025].</w:t>
               </w:r>
             </w:p>
             <w:p>
@@ -15182,7 +15038,7 @@
                 <w:rPr>
                   <w:noProof/>
                 </w:rPr>
-                <w:t xml:space="preserve">Ramírez, S., n.d. </w:t>
+                <w:t xml:space="preserve">PostgreSQL, 2025. </w:t>
               </w:r>
               <w:r>
                 <w:rPr>
@@ -15190,7 +15046,7 @@
                   <w:iCs/>
                   <w:noProof/>
                 </w:rPr>
-                <w:t xml:space="preserve">Features | FastAPI. </w:t>
+                <w:t xml:space="preserve">PostgreSQL: Documentation. </w:t>
               </w:r>
               <w:r>
                 <w:rPr>
@@ -15210,14 +15066,14 @@
                   <w:noProof/>
                   <w:u w:val="single"/>
                 </w:rPr>
-                <w:t>https://fastapi.tiangolo.com/features/</w:t>
+                <w:t>https://www.postgresql.org/docs/current/</w:t>
               </w:r>
               <w:r>
                 <w:rPr>
                   <w:noProof/>
                 </w:rPr>
                 <w:br/>
-                <w:t>[Accessed 15 October 2025].</w:t>
+                <w:t>[Accessed 11 October 2025].</w:t>
               </w:r>
             </w:p>
             <w:p>
@@ -15231,7 +15087,7 @@
                 <w:rPr>
                   <w:noProof/>
                 </w:rPr>
-                <w:t xml:space="preserve">SASS Team, 2025. </w:t>
+                <w:t xml:space="preserve">Ramírez, S., n.d. </w:t>
               </w:r>
               <w:r>
                 <w:rPr>
@@ -15239,7 +15095,7 @@
                   <w:iCs/>
                   <w:noProof/>
                 </w:rPr>
-                <w:t xml:space="preserve">SASS Documentation. </w:t>
+                <w:t xml:space="preserve">Features | FastAPI. </w:t>
               </w:r>
               <w:r>
                 <w:rPr>
@@ -15259,14 +15115,14 @@
                   <w:noProof/>
                   <w:u w:val="single"/>
                 </w:rPr>
-                <w:t>https://sass-lang.com/documentation/</w:t>
+                <w:t>https://fastapi.tiangolo.com/features/</w:t>
               </w:r>
               <w:r>
                 <w:rPr>
                   <w:noProof/>
                 </w:rPr>
                 <w:br/>
-                <w:t>[Accessed 9 October 2025].</w:t>
+                <w:t>[Accessed 15 October 2025].</w:t>
               </w:r>
             </w:p>
             <w:p>
@@ -15280,7 +15136,7 @@
                 <w:rPr>
                   <w:noProof/>
                 </w:rPr>
-                <w:t xml:space="preserve">Sebastian, D., Dan, D., Lennart, N. &amp; Rilla, K., 2011. </w:t>
+                <w:t xml:space="preserve">SASS Team, 2025. </w:t>
               </w:r>
               <w:r>
                 <w:rPr>
@@ -15288,13 +15144,34 @@
                   <w:iCs/>
                   <w:noProof/>
                 </w:rPr>
-                <w:t xml:space="preserve">From Game Design Elements to Gamefulness: Defining Gamification. </w:t>
-              </w:r>
-              <w:r>
-                <w:rPr>
-                  <w:noProof/>
-                </w:rPr>
-                <w:t>Tampere, Finland, Association for Computing Machinery (ACM).</w:t>
+                <w:t xml:space="preserve">SASS Documentation. </w:t>
+              </w:r>
+              <w:r>
+                <w:rPr>
+                  <w:noProof/>
+                </w:rPr>
+                <w:t xml:space="preserve">[Online] </w:t>
+              </w:r>
+              <w:r>
+                <w:rPr>
+                  <w:noProof/>
+                </w:rPr>
+                <w:br/>
+                <w:t xml:space="preserve">Available at: </w:t>
+              </w:r>
+              <w:r>
+                <w:rPr>
+                  <w:noProof/>
+                  <w:u w:val="single"/>
+                </w:rPr>
+                <w:t>https://sass-lang.com/documentation/</w:t>
+              </w:r>
+              <w:r>
+                <w:rPr>
+                  <w:noProof/>
+                </w:rPr>
+                <w:br/>
+                <w:t>[Accessed 9 October 2025].</w:t>
               </w:r>
             </w:p>
             <w:p>
@@ -15308,7 +15185,7 @@
                 <w:rPr>
                   <w:noProof/>
                 </w:rPr>
-                <w:t xml:space="preserve">Statcounter, 2025. </w:t>
+                <w:t xml:space="preserve">Sebastian, D., Dan, D., Lennart, N. &amp; Rilla, K., 2011. </w:t>
               </w:r>
               <w:r>
                 <w:rPr>
@@ -15316,34 +15193,13 @@
                   <w:iCs/>
                   <w:noProof/>
                 </w:rPr>
-                <w:t xml:space="preserve">Desktop Screen Resolution Stats Europe. </w:t>
-              </w:r>
-              <w:r>
-                <w:rPr>
-                  <w:noProof/>
-                </w:rPr>
-                <w:t xml:space="preserve">[Online] </w:t>
-              </w:r>
-              <w:r>
-                <w:rPr>
-                  <w:noProof/>
-                </w:rPr>
-                <w:br/>
-                <w:t xml:space="preserve">Available at: </w:t>
-              </w:r>
-              <w:r>
-                <w:rPr>
-                  <w:noProof/>
-                  <w:u w:val="single"/>
-                </w:rPr>
-                <w:t>https://gs.statcounter.com/screen-resolution-stats/desktop/europe</w:t>
-              </w:r>
-              <w:r>
-                <w:rPr>
-                  <w:noProof/>
-                </w:rPr>
-                <w:br/>
-                <w:t>[Accessed 4 October 2025].</w:t>
+                <w:t xml:space="preserve">From Game Design Elements to Gamefulness: Defining Gamification. </w:t>
+              </w:r>
+              <w:r>
+                <w:rPr>
+                  <w:noProof/>
+                </w:rPr>
+                <w:t>Tampere, Finland, Association for Computing Machinery (ACM).</w:t>
               </w:r>
             </w:p>
             <w:p>
@@ -15357,7 +15213,7 @@
                 <w:rPr>
                   <w:noProof/>
                 </w:rPr>
-                <w:t xml:space="preserve">Tailwind Labs, 2025. </w:t>
+                <w:t xml:space="preserve">Statcounter, 2025. </w:t>
               </w:r>
               <w:r>
                 <w:rPr>
@@ -15365,7 +15221,7 @@
                   <w:iCs/>
                   <w:noProof/>
                 </w:rPr>
-                <w:t xml:space="preserve">Getting Started with Tailwind CSS. </w:t>
+                <w:t xml:space="preserve">Desktop Screen Resolution Stats Europe. </w:t>
               </w:r>
               <w:r>
                 <w:rPr>
@@ -15385,14 +15241,14 @@
                   <w:noProof/>
                   <w:u w:val="single"/>
                 </w:rPr>
-                <w:t>https://tailwindcss.com/docs/installation/using-vite</w:t>
+                <w:t>https://gs.statcounter.com/screen-resolution-stats/desktop/europe</w:t>
               </w:r>
               <w:r>
                 <w:rPr>
                   <w:noProof/>
                 </w:rPr>
                 <w:br/>
-                <w:t>[Accessed 10 October 2025].</w:t>
+                <w:t>[Accessed 4 October 2025].</w:t>
               </w:r>
             </w:p>
             <w:p>
@@ -15406,7 +15262,7 @@
                 <w:rPr>
                   <w:noProof/>
                 </w:rPr>
-                <w:t xml:space="preserve">Vite, 2024. </w:t>
+                <w:t xml:space="preserve">Tailwind Labs, 2025. </w:t>
               </w:r>
               <w:r>
                 <w:rPr>
@@ -15414,7 +15270,7 @@
                   <w:iCs/>
                   <w:noProof/>
                 </w:rPr>
-                <w:t xml:space="preserve">Getting Started | Vite. </w:t>
+                <w:t xml:space="preserve">Getting Started with Tailwind CSS. </w:t>
               </w:r>
               <w:r>
                 <w:rPr>
@@ -15434,14 +15290,14 @@
                   <w:noProof/>
                   <w:u w:val="single"/>
                 </w:rPr>
-                <w:t>https://vite.dev/guide/</w:t>
+                <w:t>https://tailwindcss.com/docs/installation/using-vite</w:t>
               </w:r>
               <w:r>
                 <w:rPr>
                   <w:noProof/>
                 </w:rPr>
                 <w:br/>
-                <w:t>[Accessed 8 October 2025].</w:t>
+                <w:t>[Accessed 10 October 2025].</w:t>
               </w:r>
             </w:p>
             <w:p>
@@ -15455,7 +15311,7 @@
                 <w:rPr>
                   <w:noProof/>
                 </w:rPr>
-                <w:t xml:space="preserve">W3Schools, n.d. </w:t>
+                <w:t xml:space="preserve">Vite, 2024. </w:t>
               </w:r>
               <w:r>
                 <w:rPr>
@@ -15463,7 +15319,7 @@
                   <w:iCs/>
                   <w:noProof/>
                 </w:rPr>
-                <w:t xml:space="preserve">Node.js Express.js. </w:t>
+                <w:t xml:space="preserve">Getting Started | Vite. </w:t>
               </w:r>
               <w:r>
                 <w:rPr>
@@ -15483,6 +15339,55 @@
                   <w:noProof/>
                   <w:u w:val="single"/>
                 </w:rPr>
+                <w:t>https://vite.dev/guide/</w:t>
+              </w:r>
+              <w:r>
+                <w:rPr>
+                  <w:noProof/>
+                </w:rPr>
+                <w:br/>
+                <w:t>[Accessed 8 October 2025].</w:t>
+              </w:r>
+            </w:p>
+            <w:p>
+              <w:pPr>
+                <w:pStyle w:val="Bibliography"/>
+                <w:rPr>
+                  <w:noProof/>
+                </w:rPr>
+              </w:pPr>
+              <w:r>
+                <w:rPr>
+                  <w:noProof/>
+                </w:rPr>
+                <w:t xml:space="preserve">W3Schools, n.d. </w:t>
+              </w:r>
+              <w:r>
+                <w:rPr>
+                  <w:i/>
+                  <w:iCs/>
+                  <w:noProof/>
+                </w:rPr>
+                <w:t xml:space="preserve">Node.js Express.js. </w:t>
+              </w:r>
+              <w:r>
+                <w:rPr>
+                  <w:noProof/>
+                </w:rPr>
+                <w:t xml:space="preserve">[Online] </w:t>
+              </w:r>
+              <w:r>
+                <w:rPr>
+                  <w:noProof/>
+                </w:rPr>
+                <w:br/>
+                <w:t xml:space="preserve">Available at: </w:t>
+              </w:r>
+              <w:r>
+                <w:rPr>
+                  <w:noProof/>
+                  <w:u w:val="single"/>
+                </w:rPr>
                 <w:t>https://www.w3schools.com/nodejs/nodejs_express.asp</w:t>
               </w:r>
               <w:r>
@@ -15491,6 +15396,56 @@
                 </w:rPr>
                 <w:br/>
                 <w:t>[Accessed 16 October 2025].</w:t>
+              </w:r>
+            </w:p>
+            <w:p>
+              <w:pPr>
+                <w:pStyle w:val="Bibliography"/>
+                <w:rPr>
+                  <w:noProof/>
+                </w:rPr>
+              </w:pPr>
+              <w:r>
+                <w:rPr>
+                  <w:noProof/>
+                </w:rPr>
+                <w:lastRenderedPageBreak/>
+                <w:t xml:space="preserve">Wikimedia, 2025. </w:t>
+              </w:r>
+              <w:r>
+                <w:rPr>
+                  <w:i/>
+                  <w:iCs/>
+                  <w:noProof/>
+                </w:rPr>
+                <w:t xml:space="preserve">File:React-icon.svg - Wikimedia Commons. </w:t>
+              </w:r>
+              <w:r>
+                <w:rPr>
+                  <w:noProof/>
+                </w:rPr>
+                <w:t xml:space="preserve">[Online] </w:t>
+              </w:r>
+              <w:r>
+                <w:rPr>
+                  <w:noProof/>
+                </w:rPr>
+                <w:br/>
+                <w:t xml:space="preserve">Available at: </w:t>
+              </w:r>
+              <w:r>
+                <w:rPr>
+                  <w:noProof/>
+                  <w:u w:val="single"/>
+                </w:rPr>
+                <w:t>https://commons.wikimedia.org/wiki/File:React-icon.svg</w:t>
+              </w:r>
+              <w:r>
+                <w:rPr>
+                  <w:noProof/>
+                </w:rPr>
+                <w:br/>
+                <w:t>[Accessed 26 October 2025].</w:t>
               </w:r>
             </w:p>
             <w:p>
@@ -16250,6 +16205,7 @@
   <w:style w:type="character" w:default="1" w:styleId="DefaultParagraphFont">
     <w:name w:val="Default Paragraph Font"/>
     <w:uiPriority w:val="1"/>
+    <w:semiHidden/>
     <w:unhideWhenUsed/>
   </w:style>
   <w:style w:type="table" w:default="1" w:styleId="TableNormal">
@@ -17011,15 +16967,6 @@
 </file>
 
 <file path=customXml/item1.xml><?xml version="1.0" encoding="utf-8"?>
-<?mso-contentType ?>
-<FormTemplates xmlns="http://schemas.microsoft.com/sharepoint/v3/contenttype/forms">
-  <Display>DocumentLibraryForm</Display>
-  <Edit>DocumentLibraryForm</Edit>
-  <New>DocumentLibraryForm</New>
-</FormTemplates>
-</file>
-
-<file path=customXml/item2.xml><?xml version="1.0" encoding="utf-8"?>
 <ct:contentTypeSchema xmlns:ct="http://schemas.microsoft.com/office/2006/metadata/contentType" xmlns:ma="http://schemas.microsoft.com/office/2006/metadata/properties/metaAttributes" ct:_="" ma:_="" ma:contentTypeName="Document" ma:contentTypeID="0x010100306283214E9BE44C91F937894DD612A6" ma:contentTypeVersion="15" ma:contentTypeDescription="Create a new document." ma:contentTypeScope="" ma:versionID="4a87eb5e74377b26ce3e79e28ddaa0f0">
   <xsd:schema xmlns:xsd="http://www.w3.org/2001/XMLSchema" xmlns:xs="http://www.w3.org/2001/XMLSchema" xmlns:p="http://schemas.microsoft.com/office/2006/metadata/properties" xmlns:ns3="d771323b-a791-478d-9b6d-73d514b85121" xmlns:ns4="26d13681-40f3-45ef-a4bd-75e70b9e3c47" targetNamespace="http://schemas.microsoft.com/office/2006/metadata/properties" ma:root="true" ma:fieldsID="dfd8faeeafbb013350e5ee8ad0ffd83b" ns3:_="" ns4:_="">
     <xsd:import namespace="d771323b-a791-478d-9b6d-73d514b85121"/>
@@ -17252,15 +17199,16 @@
 </ct:contentTypeSchema>
 </file>
 
-<file path=customXml/item3.xml><?xml version="1.0" encoding="utf-8"?>
-<p:properties xmlns:p="http://schemas.microsoft.com/office/2006/metadata/properties" xmlns:xsi="http://www.w3.org/2001/XMLSchema-instance" xmlns:pc="http://schemas.microsoft.com/office/infopath/2007/PartnerControls">
-  <documentManagement>
-    <_activity xmlns="d771323b-a791-478d-9b6d-73d514b85121" xsi:nil="true"/>
-  </documentManagement>
-</p:properties>
+<file path=customXml/item2.xml><?xml version="1.0" encoding="utf-8"?>
+<?mso-contentType ?>
+<FormTemplates xmlns="http://schemas.microsoft.com/sharepoint/v3/contenttype/forms">
+  <Display>DocumentLibraryForm</Display>
+  <Edit>DocumentLibraryForm</Edit>
+  <New>DocumentLibraryForm</New>
+</FormTemplates>
 </file>
 
-<file path=customXml/item4.xml><?xml version="1.0" encoding="utf-8"?>
+<file path=customXml/item3.xml><?xml version="1.0" encoding="utf-8"?>
 <b:Sources xmlns:b="http://schemas.openxmlformats.org/officeDocument/2006/bibliography" xmlns="http://schemas.openxmlformats.org/officeDocument/2006/bibliography" SelectedStyle="\HarvardAnglia2008OfficeOnline.xsl" StyleName="Harvard - Anglia" Version="2008">
   <b:Source>
     <b:Tag>Met251</b:Tag>
@@ -18206,15 +18154,15 @@
 </b:Sources>
 </file>
 
-<file path=customXml/itemProps1.xml><?xml version="1.0" encoding="utf-8"?>
-<ds:datastoreItem xmlns:ds="http://schemas.openxmlformats.org/officeDocument/2006/customXml" ds:itemID="{A317A92E-4FD7-420F-AA12-74501CD44078}">
-  <ds:schemaRefs>
-    <ds:schemaRef ds:uri="http://schemas.microsoft.com/sharepoint/v3/contenttype/forms"/>
-  </ds:schemaRefs>
-</ds:datastoreItem>
+<file path=customXml/item4.xml><?xml version="1.0" encoding="utf-8"?>
+<p:properties xmlns:p="http://schemas.microsoft.com/office/2006/metadata/properties" xmlns:xsi="http://www.w3.org/2001/XMLSchema-instance" xmlns:pc="http://schemas.microsoft.com/office/infopath/2007/PartnerControls">
+  <documentManagement>
+    <_activity xmlns="d771323b-a791-478d-9b6d-73d514b85121" xsi:nil="true"/>
+  </documentManagement>
+</p:properties>
 </file>
 
-<file path=customXml/itemProps2.xml><?xml version="1.0" encoding="utf-8"?>
+<file path=customXml/itemProps1.xml><?xml version="1.0" encoding="utf-8"?>
 <ds:datastoreItem xmlns:ds="http://schemas.openxmlformats.org/officeDocument/2006/customXml" ds:itemID="{D2209CF2-FB8A-453D-89CA-BFDC64FD5F75}">
   <ds:schemaRefs>
     <ds:schemaRef ds:uri="http://schemas.microsoft.com/office/2006/metadata/contentType"/>
@@ -18233,7 +18181,23 @@
 </ds:datastoreItem>
 </file>
 
+<file path=customXml/itemProps2.xml><?xml version="1.0" encoding="utf-8"?>
+<ds:datastoreItem xmlns:ds="http://schemas.openxmlformats.org/officeDocument/2006/customXml" ds:itemID="{A317A92E-4FD7-420F-AA12-74501CD44078}">
+  <ds:schemaRefs>
+    <ds:schemaRef ds:uri="http://schemas.microsoft.com/sharepoint/v3/contenttype/forms"/>
+  </ds:schemaRefs>
+</ds:datastoreItem>
+</file>
+
 <file path=customXml/itemProps3.xml><?xml version="1.0" encoding="utf-8"?>
+<ds:datastoreItem xmlns:ds="http://schemas.openxmlformats.org/officeDocument/2006/customXml" ds:itemID="{3A041A94-CEDF-4DBC-9790-976AE367A57B}">
+  <ds:schemaRefs>
+    <ds:schemaRef ds:uri="http://schemas.openxmlformats.org/officeDocument/2006/bibliography"/>
+  </ds:schemaRefs>
+</ds:datastoreItem>
+</file>
+
+<file path=customXml/itemProps4.xml><?xml version="1.0" encoding="utf-8"?>
 <ds:datastoreItem xmlns:ds="http://schemas.openxmlformats.org/officeDocument/2006/customXml" ds:itemID="{833A62EA-5B39-46D8-81BF-2DE1825AE72A}">
   <ds:schemaRefs>
     <ds:schemaRef ds:uri="http://schemas.microsoft.com/office/2006/metadata/properties"/>
@@ -18241,12 +18205,4 @@
     <ds:schemaRef ds:uri="d771323b-a791-478d-9b6d-73d514b85121"/>
   </ds:schemaRefs>
 </ds:datastoreItem>
-</file>
-
-<file path=customXml/itemProps4.xml><?xml version="1.0" encoding="utf-8"?>
-<ds:datastoreItem xmlns:ds="http://schemas.openxmlformats.org/officeDocument/2006/customXml" ds:itemID="{3A041A94-CEDF-4DBC-9790-976AE367A57B}">
-  <ds:schemaRefs>
-    <ds:schemaRef ds:uri="http://schemas.openxmlformats.org/officeDocument/2006/bibliography"/>
-  </ds:schemaRefs>
-</ds:datastoreItem>
 </file>
</xml_diff>

<commit_message>
Added Section on Hosting in Research Document
</commit_message>
<xml_diff>
--- a/Documentation/SETU Code Lab Research Document.docx
+++ b/Documentation/SETU Code Lab Research Document.docx
@@ -28,7 +28,7 @@
                     </pic:cNvPicPr>
                   </pic:nvPicPr>
                   <pic:blipFill>
-                    <a:blip r:embed="rId10">
+                    <a:blip r:embed="rId11">
                       <a:extLst>
                         <a:ext uri="{28A0092B-C50C-407E-A947-70E740481C1C}">
                           <a14:useLocalDpi xmlns:a14="http://schemas.microsoft.com/office/drawing/2010/main" val="0"/>
@@ -234,7 +234,7 @@
           <w:r>
             <w:fldChar w:fldCharType="separate"/>
           </w:r>
-          <w:hyperlink w:anchor="_Toc212393969" w:history="1">
+          <w:hyperlink w:anchor="_Toc213488093" w:history="1">
             <w:r>
               <w:rPr>
                 <w:rStyle w:val="Hyperlink"/>
@@ -261,7 +261,7 @@
                 <w:noProof/>
                 <w:webHidden/>
               </w:rPr>
-              <w:instrText xml:space="preserve"> PAGEREF _Toc212393969 \h </w:instrText>
+              <w:instrText xml:space="preserve"> PAGEREF _Toc213488093 \h </w:instrText>
             </w:r>
             <w:r>
               <w:rPr>
@@ -306,7 +306,7 @@
               <w:lang w:eastAsia="en-IE"/>
             </w:rPr>
           </w:pPr>
-          <w:hyperlink w:anchor="_Toc212393970" w:history="1">
+          <w:hyperlink w:anchor="_Toc213488094" w:history="1">
             <w:r>
               <w:rPr>
                 <w:rStyle w:val="Hyperlink"/>
@@ -333,7 +333,7 @@
                 <w:noProof/>
                 <w:webHidden/>
               </w:rPr>
-              <w:instrText xml:space="preserve"> PAGEREF _Toc212393970 \h </w:instrText>
+              <w:instrText xml:space="preserve"> PAGEREF _Toc213488094 \h </w:instrText>
             </w:r>
             <w:r>
               <w:rPr>
@@ -378,7 +378,7 @@
               <w:lang w:eastAsia="en-IE"/>
             </w:rPr>
           </w:pPr>
-          <w:hyperlink w:anchor="_Toc212393971" w:history="1">
+          <w:hyperlink w:anchor="_Toc213488095" w:history="1">
             <w:r>
               <w:rPr>
                 <w:rStyle w:val="Hyperlink"/>
@@ -405,7 +405,7 @@
                 <w:noProof/>
                 <w:webHidden/>
               </w:rPr>
-              <w:instrText xml:space="preserve"> PAGEREF _Toc212393971 \h </w:instrText>
+              <w:instrText xml:space="preserve"> PAGEREF _Toc213488095 \h </w:instrText>
             </w:r>
             <w:r>
               <w:rPr>
@@ -450,7 +450,7 @@
               <w:lang w:eastAsia="en-IE"/>
             </w:rPr>
           </w:pPr>
-          <w:hyperlink w:anchor="_Toc212393972" w:history="1">
+          <w:hyperlink w:anchor="_Toc213488096" w:history="1">
             <w:r>
               <w:rPr>
                 <w:rStyle w:val="Hyperlink"/>
@@ -477,7 +477,7 @@
                 <w:noProof/>
                 <w:webHidden/>
               </w:rPr>
-              <w:instrText xml:space="preserve"> PAGEREF _Toc212393972 \h </w:instrText>
+              <w:instrText xml:space="preserve"> PAGEREF _Toc213488096 \h </w:instrText>
             </w:r>
             <w:r>
               <w:rPr>
@@ -522,7 +522,7 @@
               <w:lang w:eastAsia="en-IE"/>
             </w:rPr>
           </w:pPr>
-          <w:hyperlink w:anchor="_Toc212393973" w:history="1">
+          <w:hyperlink w:anchor="_Toc213488097" w:history="1">
             <w:r>
               <w:rPr>
                 <w:rStyle w:val="Hyperlink"/>
@@ -549,7 +549,7 @@
                 <w:noProof/>
                 <w:webHidden/>
               </w:rPr>
-              <w:instrText xml:space="preserve"> PAGEREF _Toc212393973 \h </w:instrText>
+              <w:instrText xml:space="preserve"> PAGEREF _Toc213488097 \h </w:instrText>
             </w:r>
             <w:r>
               <w:rPr>
@@ -594,7 +594,7 @@
               <w:lang w:eastAsia="en-IE"/>
             </w:rPr>
           </w:pPr>
-          <w:hyperlink w:anchor="_Toc212393974" w:history="1">
+          <w:hyperlink w:anchor="_Toc213488098" w:history="1">
             <w:r>
               <w:rPr>
                 <w:rStyle w:val="Hyperlink"/>
@@ -621,7 +621,7 @@
                 <w:noProof/>
                 <w:webHidden/>
               </w:rPr>
-              <w:instrText xml:space="preserve"> PAGEREF _Toc212393974 \h </w:instrText>
+              <w:instrText xml:space="preserve"> PAGEREF _Toc213488098 \h </w:instrText>
             </w:r>
             <w:r>
               <w:rPr>
@@ -666,7 +666,7 @@
               <w:lang w:eastAsia="en-IE"/>
             </w:rPr>
           </w:pPr>
-          <w:hyperlink w:anchor="_Toc212393975" w:history="1">
+          <w:hyperlink w:anchor="_Toc213488099" w:history="1">
             <w:r>
               <w:rPr>
                 <w:rStyle w:val="Hyperlink"/>
@@ -693,7 +693,7 @@
                 <w:noProof/>
                 <w:webHidden/>
               </w:rPr>
-              <w:instrText xml:space="preserve"> PAGEREF _Toc212393975 \h </w:instrText>
+              <w:instrText xml:space="preserve"> PAGEREF _Toc213488099 \h </w:instrText>
             </w:r>
             <w:r>
               <w:rPr>
@@ -738,7 +738,7 @@
               <w:lang w:eastAsia="en-IE"/>
             </w:rPr>
           </w:pPr>
-          <w:hyperlink w:anchor="_Toc212393976" w:history="1">
+          <w:hyperlink w:anchor="_Toc213488100" w:history="1">
             <w:r>
               <w:rPr>
                 <w:rStyle w:val="Hyperlink"/>
@@ -765,7 +765,7 @@
                 <w:noProof/>
                 <w:webHidden/>
               </w:rPr>
-              <w:instrText xml:space="preserve"> PAGEREF _Toc212393976 \h </w:instrText>
+              <w:instrText xml:space="preserve"> PAGEREF _Toc213488100 \h </w:instrText>
             </w:r>
             <w:r>
               <w:rPr>
@@ -810,7 +810,7 @@
               <w:lang w:eastAsia="en-IE"/>
             </w:rPr>
           </w:pPr>
-          <w:hyperlink w:anchor="_Toc212393977" w:history="1">
+          <w:hyperlink w:anchor="_Toc213488101" w:history="1">
             <w:r>
               <w:rPr>
                 <w:rStyle w:val="Hyperlink"/>
@@ -837,7 +837,7 @@
                 <w:noProof/>
                 <w:webHidden/>
               </w:rPr>
-              <w:instrText xml:space="preserve"> PAGEREF _Toc212393977 \h </w:instrText>
+              <w:instrText xml:space="preserve"> PAGEREF _Toc213488101 \h </w:instrText>
             </w:r>
             <w:r>
               <w:rPr>
@@ -882,7 +882,7 @@
               <w:lang w:eastAsia="en-IE"/>
             </w:rPr>
           </w:pPr>
-          <w:hyperlink w:anchor="_Toc212393978" w:history="1">
+          <w:hyperlink w:anchor="_Toc213488102" w:history="1">
             <w:r>
               <w:rPr>
                 <w:rStyle w:val="Hyperlink"/>
@@ -909,7 +909,7 @@
                 <w:noProof/>
                 <w:webHidden/>
               </w:rPr>
-              <w:instrText xml:space="preserve"> PAGEREF _Toc212393978 \h </w:instrText>
+              <w:instrText xml:space="preserve"> PAGEREF _Toc213488102 \h </w:instrText>
             </w:r>
             <w:r>
               <w:rPr>
@@ -954,7 +954,7 @@
               <w:lang w:eastAsia="en-IE"/>
             </w:rPr>
           </w:pPr>
-          <w:hyperlink w:anchor="_Toc212393979" w:history="1">
+          <w:hyperlink w:anchor="_Toc213488103" w:history="1">
             <w:r>
               <w:rPr>
                 <w:rStyle w:val="Hyperlink"/>
@@ -981,7 +981,7 @@
                 <w:noProof/>
                 <w:webHidden/>
               </w:rPr>
-              <w:instrText xml:space="preserve"> PAGEREF _Toc212393979 \h </w:instrText>
+              <w:instrText xml:space="preserve"> PAGEREF _Toc213488103 \h </w:instrText>
             </w:r>
             <w:r>
               <w:rPr>
@@ -1026,7 +1026,7 @@
               <w:lang w:eastAsia="en-IE"/>
             </w:rPr>
           </w:pPr>
-          <w:hyperlink w:anchor="_Toc212393980" w:history="1">
+          <w:hyperlink w:anchor="_Toc213488104" w:history="1">
             <w:r>
               <w:rPr>
                 <w:rStyle w:val="Hyperlink"/>
@@ -1053,7 +1053,7 @@
                 <w:noProof/>
                 <w:webHidden/>
               </w:rPr>
-              <w:instrText xml:space="preserve"> PAGEREF _Toc212393980 \h </w:instrText>
+              <w:instrText xml:space="preserve"> PAGEREF _Toc213488104 \h </w:instrText>
             </w:r>
             <w:r>
               <w:rPr>
@@ -1098,7 +1098,7 @@
               <w:lang w:eastAsia="en-IE"/>
             </w:rPr>
           </w:pPr>
-          <w:hyperlink w:anchor="_Toc212393981" w:history="1">
+          <w:hyperlink w:anchor="_Toc213488105" w:history="1">
             <w:r>
               <w:rPr>
                 <w:rStyle w:val="Hyperlink"/>
@@ -1125,7 +1125,7 @@
                 <w:noProof/>
                 <w:webHidden/>
               </w:rPr>
-              <w:instrText xml:space="preserve"> PAGEREF _Toc212393981 \h </w:instrText>
+              <w:instrText xml:space="preserve"> PAGEREF _Toc213488105 \h </w:instrText>
             </w:r>
             <w:r>
               <w:rPr>
@@ -1170,7 +1170,7 @@
               <w:lang w:eastAsia="en-IE"/>
             </w:rPr>
           </w:pPr>
-          <w:hyperlink w:anchor="_Toc212393982" w:history="1">
+          <w:hyperlink w:anchor="_Toc213488106" w:history="1">
             <w:r>
               <w:rPr>
                 <w:rStyle w:val="Hyperlink"/>
@@ -1197,7 +1197,7 @@
                 <w:noProof/>
                 <w:webHidden/>
               </w:rPr>
-              <w:instrText xml:space="preserve"> PAGEREF _Toc212393982 \h </w:instrText>
+              <w:instrText xml:space="preserve"> PAGEREF _Toc213488106 \h </w:instrText>
             </w:r>
             <w:r>
               <w:rPr>
@@ -1242,7 +1242,7 @@
               <w:lang w:eastAsia="en-IE"/>
             </w:rPr>
           </w:pPr>
-          <w:hyperlink w:anchor="_Toc212393983" w:history="1">
+          <w:hyperlink w:anchor="_Toc213488107" w:history="1">
             <w:r>
               <w:rPr>
                 <w:rStyle w:val="Hyperlink"/>
@@ -1269,7 +1269,7 @@
                 <w:noProof/>
                 <w:webHidden/>
               </w:rPr>
-              <w:instrText xml:space="preserve"> PAGEREF _Toc212393983 \h </w:instrText>
+              <w:instrText xml:space="preserve"> PAGEREF _Toc213488107 \h </w:instrText>
             </w:r>
             <w:r>
               <w:rPr>
@@ -1314,7 +1314,7 @@
               <w:lang w:eastAsia="en-IE"/>
             </w:rPr>
           </w:pPr>
-          <w:hyperlink w:anchor="_Toc212393984" w:history="1">
+          <w:hyperlink w:anchor="_Toc213488108" w:history="1">
             <w:r>
               <w:rPr>
                 <w:rStyle w:val="Hyperlink"/>
@@ -1341,7 +1341,7 @@
                 <w:noProof/>
                 <w:webHidden/>
               </w:rPr>
-              <w:instrText xml:space="preserve"> PAGEREF _Toc212393984 \h </w:instrText>
+              <w:instrText xml:space="preserve"> PAGEREF _Toc213488108 \h </w:instrText>
             </w:r>
             <w:r>
               <w:rPr>
@@ -1386,7 +1386,7 @@
               <w:lang w:eastAsia="en-IE"/>
             </w:rPr>
           </w:pPr>
-          <w:hyperlink w:anchor="_Toc212393985" w:history="1">
+          <w:hyperlink w:anchor="_Toc213488109" w:history="1">
             <w:r>
               <w:rPr>
                 <w:rStyle w:val="Hyperlink"/>
@@ -1413,7 +1413,7 @@
                 <w:noProof/>
                 <w:webHidden/>
               </w:rPr>
-              <w:instrText xml:space="preserve"> PAGEREF _Toc212393985 \h </w:instrText>
+              <w:instrText xml:space="preserve"> PAGEREF _Toc213488109 \h </w:instrText>
             </w:r>
             <w:r>
               <w:rPr>
@@ -1458,7 +1458,7 @@
               <w:lang w:eastAsia="en-IE"/>
             </w:rPr>
           </w:pPr>
-          <w:hyperlink w:anchor="_Toc212393986" w:history="1">
+          <w:hyperlink w:anchor="_Toc213488110" w:history="1">
             <w:r>
               <w:rPr>
                 <w:rStyle w:val="Hyperlink"/>
@@ -1485,7 +1485,7 @@
                 <w:noProof/>
                 <w:webHidden/>
               </w:rPr>
-              <w:instrText xml:space="preserve"> PAGEREF _Toc212393986 \h </w:instrText>
+              <w:instrText xml:space="preserve"> PAGEREF _Toc213488110 \h </w:instrText>
             </w:r>
             <w:r>
               <w:rPr>
@@ -1530,7 +1530,7 @@
               <w:lang w:eastAsia="en-IE"/>
             </w:rPr>
           </w:pPr>
-          <w:hyperlink w:anchor="_Toc212393987" w:history="1">
+          <w:hyperlink w:anchor="_Toc213488111" w:history="1">
             <w:r>
               <w:rPr>
                 <w:rStyle w:val="Hyperlink"/>
@@ -1557,7 +1557,7 @@
                 <w:noProof/>
                 <w:webHidden/>
               </w:rPr>
-              <w:instrText xml:space="preserve"> PAGEREF _Toc212393987 \h </w:instrText>
+              <w:instrText xml:space="preserve"> PAGEREF _Toc213488111 \h </w:instrText>
             </w:r>
             <w:r>
               <w:rPr>
@@ -1602,7 +1602,7 @@
               <w:lang w:eastAsia="en-IE"/>
             </w:rPr>
           </w:pPr>
-          <w:hyperlink w:anchor="_Toc212393988" w:history="1">
+          <w:hyperlink w:anchor="_Toc213488112" w:history="1">
             <w:r>
               <w:rPr>
                 <w:rStyle w:val="Hyperlink"/>
@@ -1629,7 +1629,7 @@
                 <w:noProof/>
                 <w:webHidden/>
               </w:rPr>
-              <w:instrText xml:space="preserve"> PAGEREF _Toc212393988 \h </w:instrText>
+              <w:instrText xml:space="preserve"> PAGEREF _Toc213488112 \h </w:instrText>
             </w:r>
             <w:r>
               <w:rPr>
@@ -1674,7 +1674,7 @@
               <w:lang w:eastAsia="en-IE"/>
             </w:rPr>
           </w:pPr>
-          <w:hyperlink w:anchor="_Toc212393989" w:history="1">
+          <w:hyperlink w:anchor="_Toc213488113" w:history="1">
             <w:r>
               <w:rPr>
                 <w:rStyle w:val="Hyperlink"/>
@@ -1701,7 +1701,7 @@
                 <w:noProof/>
                 <w:webHidden/>
               </w:rPr>
-              <w:instrText xml:space="preserve"> PAGEREF _Toc212393989 \h </w:instrText>
+              <w:instrText xml:space="preserve"> PAGEREF _Toc213488113 \h </w:instrText>
             </w:r>
             <w:r>
               <w:rPr>
@@ -1746,7 +1746,7 @@
               <w:lang w:eastAsia="en-IE"/>
             </w:rPr>
           </w:pPr>
-          <w:hyperlink w:anchor="_Toc212393990" w:history="1">
+          <w:hyperlink w:anchor="_Toc213488114" w:history="1">
             <w:r>
               <w:rPr>
                 <w:rStyle w:val="Hyperlink"/>
@@ -1773,7 +1773,7 @@
                 <w:noProof/>
                 <w:webHidden/>
               </w:rPr>
-              <w:instrText xml:space="preserve"> PAGEREF _Toc212393990 \h </w:instrText>
+              <w:instrText xml:space="preserve"> PAGEREF _Toc213488114 \h </w:instrText>
             </w:r>
             <w:r>
               <w:rPr>
@@ -1818,7 +1818,7 @@
               <w:lang w:eastAsia="en-IE"/>
             </w:rPr>
           </w:pPr>
-          <w:hyperlink w:anchor="_Toc212393991" w:history="1">
+          <w:hyperlink w:anchor="_Toc213488115" w:history="1">
             <w:r>
               <w:rPr>
                 <w:rStyle w:val="Hyperlink"/>
@@ -1845,7 +1845,7 @@
                 <w:noProof/>
                 <w:webHidden/>
               </w:rPr>
-              <w:instrText xml:space="preserve"> PAGEREF _Toc212393991 \h </w:instrText>
+              <w:instrText xml:space="preserve"> PAGEREF _Toc213488115 \h </w:instrText>
             </w:r>
             <w:r>
               <w:rPr>
@@ -1890,7 +1890,7 @@
               <w:lang w:eastAsia="en-IE"/>
             </w:rPr>
           </w:pPr>
-          <w:hyperlink w:anchor="_Toc212393992" w:history="1">
+          <w:hyperlink w:anchor="_Toc213488116" w:history="1">
             <w:r>
               <w:rPr>
                 <w:rStyle w:val="Hyperlink"/>
@@ -1917,7 +1917,7 @@
                 <w:noProof/>
                 <w:webHidden/>
               </w:rPr>
-              <w:instrText xml:space="preserve"> PAGEREF _Toc212393992 \h </w:instrText>
+              <w:instrText xml:space="preserve"> PAGEREF _Toc213488116 \h </w:instrText>
             </w:r>
             <w:r>
               <w:rPr>
@@ -1962,7 +1962,7 @@
               <w:lang w:eastAsia="en-IE"/>
             </w:rPr>
           </w:pPr>
-          <w:hyperlink w:anchor="_Toc212393993" w:history="1">
+          <w:hyperlink w:anchor="_Toc213488117" w:history="1">
             <w:r>
               <w:rPr>
                 <w:rStyle w:val="Hyperlink"/>
@@ -1989,7 +1989,7 @@
                 <w:noProof/>
                 <w:webHidden/>
               </w:rPr>
-              <w:instrText xml:space="preserve"> PAGEREF _Toc212393993 \h </w:instrText>
+              <w:instrText xml:space="preserve"> PAGEREF _Toc213488117 \h </w:instrText>
             </w:r>
             <w:r>
               <w:rPr>
@@ -2034,7 +2034,7 @@
               <w:lang w:eastAsia="en-IE"/>
             </w:rPr>
           </w:pPr>
-          <w:hyperlink w:anchor="_Toc212393994" w:history="1">
+          <w:hyperlink w:anchor="_Toc213488118" w:history="1">
             <w:r>
               <w:rPr>
                 <w:rStyle w:val="Hyperlink"/>
@@ -2061,7 +2061,7 @@
                 <w:noProof/>
                 <w:webHidden/>
               </w:rPr>
-              <w:instrText xml:space="preserve"> PAGEREF _Toc212393994 \h </w:instrText>
+              <w:instrText xml:space="preserve"> PAGEREF _Toc213488118 \h </w:instrText>
             </w:r>
             <w:r>
               <w:rPr>
@@ -2106,7 +2106,7 @@
               <w:lang w:eastAsia="en-IE"/>
             </w:rPr>
           </w:pPr>
-          <w:hyperlink w:anchor="_Toc212393995" w:history="1">
+          <w:hyperlink w:anchor="_Toc213488119" w:history="1">
             <w:r>
               <w:rPr>
                 <w:rStyle w:val="Hyperlink"/>
@@ -2133,7 +2133,7 @@
                 <w:noProof/>
                 <w:webHidden/>
               </w:rPr>
-              <w:instrText xml:space="preserve"> PAGEREF _Toc212393995 \h </w:instrText>
+              <w:instrText xml:space="preserve"> PAGEREF _Toc213488119 \h </w:instrText>
             </w:r>
             <w:r>
               <w:rPr>
@@ -2178,7 +2178,7 @@
               <w:lang w:eastAsia="en-IE"/>
             </w:rPr>
           </w:pPr>
-          <w:hyperlink w:anchor="_Toc212393996" w:history="1">
+          <w:hyperlink w:anchor="_Toc213488120" w:history="1">
             <w:r>
               <w:rPr>
                 <w:rStyle w:val="Hyperlink"/>
@@ -2205,7 +2205,7 @@
                 <w:noProof/>
                 <w:webHidden/>
               </w:rPr>
-              <w:instrText xml:space="preserve"> PAGEREF _Toc212393996 \h </w:instrText>
+              <w:instrText xml:space="preserve"> PAGEREF _Toc213488120 \h </w:instrText>
             </w:r>
             <w:r>
               <w:rPr>
@@ -2250,7 +2250,7 @@
               <w:lang w:eastAsia="en-IE"/>
             </w:rPr>
           </w:pPr>
-          <w:hyperlink w:anchor="_Toc212393997" w:history="1">
+          <w:hyperlink w:anchor="_Toc213488121" w:history="1">
             <w:r>
               <w:rPr>
                 <w:rStyle w:val="Hyperlink"/>
@@ -2277,7 +2277,7 @@
                 <w:noProof/>
                 <w:webHidden/>
               </w:rPr>
-              <w:instrText xml:space="preserve"> PAGEREF _Toc212393997 \h </w:instrText>
+              <w:instrText xml:space="preserve"> PAGEREF _Toc213488121 \h </w:instrText>
             </w:r>
             <w:r>
               <w:rPr>
@@ -2322,7 +2322,7 @@
               <w:lang w:eastAsia="en-IE"/>
             </w:rPr>
           </w:pPr>
-          <w:hyperlink w:anchor="_Toc212393998" w:history="1">
+          <w:hyperlink w:anchor="_Toc213488122" w:history="1">
             <w:r>
               <w:rPr>
                 <w:rStyle w:val="Hyperlink"/>
@@ -2349,7 +2349,7 @@
                 <w:noProof/>
                 <w:webHidden/>
               </w:rPr>
-              <w:instrText xml:space="preserve"> PAGEREF _Toc212393998 \h </w:instrText>
+              <w:instrText xml:space="preserve"> PAGEREF _Toc213488122 \h </w:instrText>
             </w:r>
             <w:r>
               <w:rPr>
@@ -2394,7 +2394,7 @@
               <w:lang w:eastAsia="en-IE"/>
             </w:rPr>
           </w:pPr>
-          <w:hyperlink w:anchor="_Toc212393999" w:history="1">
+          <w:hyperlink w:anchor="_Toc213488123" w:history="1">
             <w:r>
               <w:rPr>
                 <w:rStyle w:val="Hyperlink"/>
@@ -2421,7 +2421,7 @@
                 <w:noProof/>
                 <w:webHidden/>
               </w:rPr>
-              <w:instrText xml:space="preserve"> PAGEREF _Toc212393999 \h </w:instrText>
+              <w:instrText xml:space="preserve"> PAGEREF _Toc213488123 \h </w:instrText>
             </w:r>
             <w:r>
               <w:rPr>
@@ -2466,7 +2466,7 @@
               <w:lang w:eastAsia="en-IE"/>
             </w:rPr>
           </w:pPr>
-          <w:hyperlink w:anchor="_Toc212394000" w:history="1">
+          <w:hyperlink w:anchor="_Toc213488124" w:history="1">
             <w:r>
               <w:rPr>
                 <w:rStyle w:val="Hyperlink"/>
@@ -2493,7 +2493,7 @@
                 <w:noProof/>
                 <w:webHidden/>
               </w:rPr>
-              <w:instrText xml:space="preserve"> PAGEREF _Toc212394000 \h </w:instrText>
+              <w:instrText xml:space="preserve"> PAGEREF _Toc213488124 \h </w:instrText>
             </w:r>
             <w:r>
               <w:rPr>
@@ -2538,7 +2538,7 @@
               <w:lang w:eastAsia="en-IE"/>
             </w:rPr>
           </w:pPr>
-          <w:hyperlink w:anchor="_Toc212394001" w:history="1">
+          <w:hyperlink w:anchor="_Toc213488125" w:history="1">
             <w:r>
               <w:rPr>
                 <w:rStyle w:val="Hyperlink"/>
@@ -2565,7 +2565,7 @@
                 <w:noProof/>
                 <w:webHidden/>
               </w:rPr>
-              <w:instrText xml:space="preserve"> PAGEREF _Toc212394001 \h </w:instrText>
+              <w:instrText xml:space="preserve"> PAGEREF _Toc213488125 \h </w:instrText>
             </w:r>
             <w:r>
               <w:rPr>
@@ -2610,7 +2610,7 @@
               <w:lang w:eastAsia="en-IE"/>
             </w:rPr>
           </w:pPr>
-          <w:hyperlink w:anchor="_Toc212394002" w:history="1">
+          <w:hyperlink w:anchor="_Toc213488126" w:history="1">
             <w:r>
               <w:rPr>
                 <w:rStyle w:val="Hyperlink"/>
@@ -2637,7 +2637,7 @@
                 <w:noProof/>
                 <w:webHidden/>
               </w:rPr>
-              <w:instrText xml:space="preserve"> PAGEREF _Toc212394002 \h </w:instrText>
+              <w:instrText xml:space="preserve"> PAGEREF _Toc213488126 \h </w:instrText>
             </w:r>
             <w:r>
               <w:rPr>
@@ -2682,7 +2682,7 @@
               <w:lang w:eastAsia="en-IE"/>
             </w:rPr>
           </w:pPr>
-          <w:hyperlink w:anchor="_Toc212394003" w:history="1">
+          <w:hyperlink w:anchor="_Toc213488127" w:history="1">
             <w:r>
               <w:rPr>
                 <w:rStyle w:val="Hyperlink"/>
@@ -2709,7 +2709,7 @@
                 <w:noProof/>
                 <w:webHidden/>
               </w:rPr>
-              <w:instrText xml:space="preserve"> PAGEREF _Toc212394003 \h </w:instrText>
+              <w:instrText xml:space="preserve"> PAGEREF _Toc213488127 \h </w:instrText>
             </w:r>
             <w:r>
               <w:rPr>
@@ -2754,7 +2754,7 @@
               <w:lang w:eastAsia="en-IE"/>
             </w:rPr>
           </w:pPr>
-          <w:hyperlink w:anchor="_Toc212394004" w:history="1">
+          <w:hyperlink w:anchor="_Toc213488128" w:history="1">
             <w:r>
               <w:rPr>
                 <w:rStyle w:val="Hyperlink"/>
@@ -2781,7 +2781,7 @@
                 <w:noProof/>
                 <w:webHidden/>
               </w:rPr>
-              <w:instrText xml:space="preserve"> PAGEREF _Toc212394004 \h </w:instrText>
+              <w:instrText xml:space="preserve"> PAGEREF _Toc213488128 \h </w:instrText>
             </w:r>
             <w:r>
               <w:rPr>
@@ -2826,7 +2826,7 @@
               <w:lang w:eastAsia="en-IE"/>
             </w:rPr>
           </w:pPr>
-          <w:hyperlink w:anchor="_Toc212394005" w:history="1">
+          <w:hyperlink w:anchor="_Toc213488129" w:history="1">
             <w:r>
               <w:rPr>
                 <w:rStyle w:val="Hyperlink"/>
@@ -2853,7 +2853,7 @@
                 <w:noProof/>
                 <w:webHidden/>
               </w:rPr>
-              <w:instrText xml:space="preserve"> PAGEREF _Toc212394005 \h </w:instrText>
+              <w:instrText xml:space="preserve"> PAGEREF _Toc213488129 \h </w:instrText>
             </w:r>
             <w:r>
               <w:rPr>
@@ -2898,7 +2898,7 @@
               <w:lang w:eastAsia="en-IE"/>
             </w:rPr>
           </w:pPr>
-          <w:hyperlink w:anchor="_Toc212394006" w:history="1">
+          <w:hyperlink w:anchor="_Toc213488130" w:history="1">
             <w:r>
               <w:rPr>
                 <w:rStyle w:val="Hyperlink"/>
@@ -2925,7 +2925,7 @@
                 <w:noProof/>
                 <w:webHidden/>
               </w:rPr>
-              <w:instrText xml:space="preserve"> PAGEREF _Toc212394006 \h </w:instrText>
+              <w:instrText xml:space="preserve"> PAGEREF _Toc213488130 \h </w:instrText>
             </w:r>
             <w:r>
               <w:rPr>
@@ -2970,7 +2970,7 @@
               <w:lang w:eastAsia="en-IE"/>
             </w:rPr>
           </w:pPr>
-          <w:hyperlink w:anchor="_Toc212394007" w:history="1">
+          <w:hyperlink w:anchor="_Toc213488131" w:history="1">
             <w:r>
               <w:rPr>
                 <w:rStyle w:val="Hyperlink"/>
@@ -2997,7 +2997,7 @@
                 <w:noProof/>
                 <w:webHidden/>
               </w:rPr>
-              <w:instrText xml:space="preserve"> PAGEREF _Toc212394007 \h </w:instrText>
+              <w:instrText xml:space="preserve"> PAGEREF _Toc213488131 \h </w:instrText>
             </w:r>
             <w:r>
               <w:rPr>
@@ -3042,7 +3042,7 @@
               <w:lang w:eastAsia="en-IE"/>
             </w:rPr>
           </w:pPr>
-          <w:hyperlink w:anchor="_Toc212394008" w:history="1">
+          <w:hyperlink w:anchor="_Toc213488132" w:history="1">
             <w:r>
               <w:rPr>
                 <w:rStyle w:val="Hyperlink"/>
@@ -3069,7 +3069,7 @@
                 <w:noProof/>
                 <w:webHidden/>
               </w:rPr>
-              <w:instrText xml:space="preserve"> PAGEREF _Toc212394008 \h </w:instrText>
+              <w:instrText xml:space="preserve"> PAGEREF _Toc213488132 \h </w:instrText>
             </w:r>
             <w:r>
               <w:rPr>
@@ -3114,7 +3114,7 @@
               <w:lang w:eastAsia="en-IE"/>
             </w:rPr>
           </w:pPr>
-          <w:hyperlink w:anchor="_Toc212394009" w:history="1">
+          <w:hyperlink w:anchor="_Toc213488133" w:history="1">
             <w:r>
               <w:rPr>
                 <w:rStyle w:val="Hyperlink"/>
@@ -3141,7 +3141,7 @@
                 <w:noProof/>
                 <w:webHidden/>
               </w:rPr>
-              <w:instrText xml:space="preserve"> PAGEREF _Toc212394009 \h </w:instrText>
+              <w:instrText xml:space="preserve"> PAGEREF _Toc213488133 \h </w:instrText>
             </w:r>
             <w:r>
               <w:rPr>
@@ -3186,7 +3186,7 @@
               <w:lang w:eastAsia="en-IE"/>
             </w:rPr>
           </w:pPr>
-          <w:hyperlink w:anchor="_Toc212394010" w:history="1">
+          <w:hyperlink w:anchor="_Toc213488134" w:history="1">
             <w:r>
               <w:rPr>
                 <w:rStyle w:val="Hyperlink"/>
@@ -3213,7 +3213,7 @@
                 <w:noProof/>
                 <w:webHidden/>
               </w:rPr>
-              <w:instrText xml:space="preserve"> PAGEREF _Toc212394010 \h </w:instrText>
+              <w:instrText xml:space="preserve"> PAGEREF _Toc213488134 \h </w:instrText>
             </w:r>
             <w:r>
               <w:rPr>
@@ -3258,7 +3258,7 @@
               <w:lang w:eastAsia="en-IE"/>
             </w:rPr>
           </w:pPr>
-          <w:hyperlink w:anchor="_Toc212394011" w:history="1">
+          <w:hyperlink w:anchor="_Toc213488135" w:history="1">
             <w:r>
               <w:rPr>
                 <w:rStyle w:val="Hyperlink"/>
@@ -3285,7 +3285,7 @@
                 <w:noProof/>
                 <w:webHidden/>
               </w:rPr>
-              <w:instrText xml:space="preserve"> PAGEREF _Toc212394011 \h </w:instrText>
+              <w:instrText xml:space="preserve"> PAGEREF _Toc213488135 \h </w:instrText>
             </w:r>
             <w:r>
               <w:rPr>
@@ -3330,13 +3330,13 @@
               <w:lang w:eastAsia="en-IE"/>
             </w:rPr>
           </w:pPr>
-          <w:hyperlink w:anchor="_Toc212394012" w:history="1">
+          <w:hyperlink w:anchor="_Toc213488136" w:history="1">
             <w:r>
               <w:rPr>
                 <w:rStyle w:val="Hyperlink"/>
                 <w:noProof/>
               </w:rPr>
-              <w:t>Testing</w:t>
+              <w:t>Hosting</w:t>
             </w:r>
             <w:r>
               <w:rPr>
@@ -3357,7 +3357,7 @@
                 <w:noProof/>
                 <w:webHidden/>
               </w:rPr>
-              <w:instrText xml:space="preserve"> PAGEREF _Toc212394012 \h </w:instrText>
+              <w:instrText xml:space="preserve"> PAGEREF _Toc213488136 \h </w:instrText>
             </w:r>
             <w:r>
               <w:rPr>
@@ -3402,13 +3402,13 @@
               <w:lang w:eastAsia="en-IE"/>
             </w:rPr>
           </w:pPr>
-          <w:hyperlink w:anchor="_Toc212394013" w:history="1">
+          <w:hyperlink w:anchor="_Toc213488137" w:history="1">
             <w:r>
               <w:rPr>
                 <w:rStyle w:val="Hyperlink"/>
                 <w:noProof/>
               </w:rPr>
-              <w:t>Test Cases</w:t>
+              <w:t>Types of Hosting</w:t>
             </w:r>
             <w:r>
               <w:rPr>
@@ -3429,7 +3429,7 @@
                 <w:noProof/>
                 <w:webHidden/>
               </w:rPr>
-              <w:instrText xml:space="preserve"> PAGEREF _Toc212394013 \h </w:instrText>
+              <w:instrText xml:space="preserve"> PAGEREF _Toc213488137 \h </w:instrText>
             </w:r>
             <w:r>
               <w:rPr>
@@ -3474,13 +3474,13 @@
               <w:lang w:eastAsia="en-IE"/>
             </w:rPr>
           </w:pPr>
-          <w:hyperlink w:anchor="_Toc212394014" w:history="1">
+          <w:hyperlink w:anchor="_Toc213488138" w:history="1">
             <w:r>
               <w:rPr>
                 <w:rStyle w:val="Hyperlink"/>
                 <w:noProof/>
               </w:rPr>
-              <w:t>Benefits</w:t>
+              <w:t>DigitalOcean (VPS Solution)</w:t>
             </w:r>
             <w:r>
               <w:rPr>
@@ -3501,7 +3501,7 @@
                 <w:noProof/>
                 <w:webHidden/>
               </w:rPr>
-              <w:instrText xml:space="preserve"> PAGEREF _Toc212394014 \h </w:instrText>
+              <w:instrText xml:space="preserve"> PAGEREF _Toc213488138 \h </w:instrText>
             </w:r>
             <w:r>
               <w:rPr>
@@ -3521,7 +3521,79 @@
                 <w:noProof/>
                 <w:webHidden/>
               </w:rPr>
-              <w:t>24</w:t>
+              <w:t>23</w:t>
+            </w:r>
+            <w:r>
+              <w:rPr>
+                <w:noProof/>
+                <w:webHidden/>
+              </w:rPr>
+              <w:fldChar w:fldCharType="end"/>
+            </w:r>
+          </w:hyperlink>
+        </w:p>
+        <w:p>
+          <w:pPr>
+            <w:pStyle w:val="TOC2"/>
+            <w:tabs>
+              <w:tab w:val="right" w:leader="dot" w:pos="9016"/>
+            </w:tabs>
+            <w:rPr>
+              <w:rFonts w:eastAsiaTheme="minorEastAsia"/>
+              <w:noProof/>
+              <w:sz w:val="24"/>
+              <w:szCs w:val="24"/>
+              <w:lang w:eastAsia="en-IE"/>
+            </w:rPr>
+          </w:pPr>
+          <w:hyperlink w:anchor="_Toc213488139" w:history="1">
+            <w:r>
+              <w:rPr>
+                <w:rStyle w:val="Hyperlink"/>
+                <w:noProof/>
+              </w:rPr>
+              <w:t>AWS EC2 (Cloud Solution)</w:t>
+            </w:r>
+            <w:r>
+              <w:rPr>
+                <w:noProof/>
+                <w:webHidden/>
+              </w:rPr>
+              <w:tab/>
+            </w:r>
+            <w:r>
+              <w:rPr>
+                <w:noProof/>
+                <w:webHidden/>
+              </w:rPr>
+              <w:fldChar w:fldCharType="begin"/>
+            </w:r>
+            <w:r>
+              <w:rPr>
+                <w:noProof/>
+                <w:webHidden/>
+              </w:rPr>
+              <w:instrText xml:space="preserve"> PAGEREF _Toc213488139 \h </w:instrText>
+            </w:r>
+            <w:r>
+              <w:rPr>
+                <w:noProof/>
+                <w:webHidden/>
+              </w:rPr>
+            </w:r>
+            <w:r>
+              <w:rPr>
+                <w:noProof/>
+                <w:webHidden/>
+              </w:rPr>
+              <w:fldChar w:fldCharType="separate"/>
+            </w:r>
+            <w:r>
+              <w:rPr>
+                <w:noProof/>
+                <w:webHidden/>
+              </w:rPr>
+              <w:t>23</w:t>
             </w:r>
             <w:r>
               <w:rPr>
@@ -3546,13 +3618,13 @@
               <w:lang w:eastAsia="en-IE"/>
             </w:rPr>
           </w:pPr>
-          <w:hyperlink w:anchor="_Toc212394015" w:history="1">
+          <w:hyperlink w:anchor="_Toc213488140" w:history="1">
             <w:r>
               <w:rPr>
                 <w:rStyle w:val="Hyperlink"/>
                 <w:noProof/>
               </w:rPr>
-              <w:t>Gamification</w:t>
+              <w:t>Testing</w:t>
             </w:r>
             <w:r>
               <w:rPr>
@@ -3573,7 +3645,151 @@
                 <w:noProof/>
                 <w:webHidden/>
               </w:rPr>
-              <w:instrText xml:space="preserve"> PAGEREF _Toc212394015 \h </w:instrText>
+              <w:instrText xml:space="preserve"> PAGEREF _Toc213488140 \h </w:instrText>
+            </w:r>
+            <w:r>
+              <w:rPr>
+                <w:noProof/>
+                <w:webHidden/>
+              </w:rPr>
+            </w:r>
+            <w:r>
+              <w:rPr>
+                <w:noProof/>
+                <w:webHidden/>
+              </w:rPr>
+              <w:fldChar w:fldCharType="separate"/>
+            </w:r>
+            <w:r>
+              <w:rPr>
+                <w:noProof/>
+                <w:webHidden/>
+              </w:rPr>
+              <w:t>24</w:t>
+            </w:r>
+            <w:r>
+              <w:rPr>
+                <w:noProof/>
+                <w:webHidden/>
+              </w:rPr>
+              <w:fldChar w:fldCharType="end"/>
+            </w:r>
+          </w:hyperlink>
+        </w:p>
+        <w:p>
+          <w:pPr>
+            <w:pStyle w:val="TOC2"/>
+            <w:tabs>
+              <w:tab w:val="right" w:leader="dot" w:pos="9016"/>
+            </w:tabs>
+            <w:rPr>
+              <w:rFonts w:eastAsiaTheme="minorEastAsia"/>
+              <w:noProof/>
+              <w:sz w:val="24"/>
+              <w:szCs w:val="24"/>
+              <w:lang w:eastAsia="en-IE"/>
+            </w:rPr>
+          </w:pPr>
+          <w:hyperlink w:anchor="_Toc213488141" w:history="1">
+            <w:r>
+              <w:rPr>
+                <w:rStyle w:val="Hyperlink"/>
+                <w:noProof/>
+              </w:rPr>
+              <w:t>Test Cases</w:t>
+            </w:r>
+            <w:r>
+              <w:rPr>
+                <w:noProof/>
+                <w:webHidden/>
+              </w:rPr>
+              <w:tab/>
+            </w:r>
+            <w:r>
+              <w:rPr>
+                <w:noProof/>
+                <w:webHidden/>
+              </w:rPr>
+              <w:fldChar w:fldCharType="begin"/>
+            </w:r>
+            <w:r>
+              <w:rPr>
+                <w:noProof/>
+                <w:webHidden/>
+              </w:rPr>
+              <w:instrText xml:space="preserve"> PAGEREF _Toc213488141 \h </w:instrText>
+            </w:r>
+            <w:r>
+              <w:rPr>
+                <w:noProof/>
+                <w:webHidden/>
+              </w:rPr>
+            </w:r>
+            <w:r>
+              <w:rPr>
+                <w:noProof/>
+                <w:webHidden/>
+              </w:rPr>
+              <w:fldChar w:fldCharType="separate"/>
+            </w:r>
+            <w:r>
+              <w:rPr>
+                <w:noProof/>
+                <w:webHidden/>
+              </w:rPr>
+              <w:t>24</w:t>
+            </w:r>
+            <w:r>
+              <w:rPr>
+                <w:noProof/>
+                <w:webHidden/>
+              </w:rPr>
+              <w:fldChar w:fldCharType="end"/>
+            </w:r>
+          </w:hyperlink>
+        </w:p>
+        <w:p>
+          <w:pPr>
+            <w:pStyle w:val="TOC2"/>
+            <w:tabs>
+              <w:tab w:val="right" w:leader="dot" w:pos="9016"/>
+            </w:tabs>
+            <w:rPr>
+              <w:rFonts w:eastAsiaTheme="minorEastAsia"/>
+              <w:noProof/>
+              <w:sz w:val="24"/>
+              <w:szCs w:val="24"/>
+              <w:lang w:eastAsia="en-IE"/>
+            </w:rPr>
+          </w:pPr>
+          <w:hyperlink w:anchor="_Toc213488142" w:history="1">
+            <w:r>
+              <w:rPr>
+                <w:rStyle w:val="Hyperlink"/>
+                <w:noProof/>
+              </w:rPr>
+              <w:t>Benefits</w:t>
+            </w:r>
+            <w:r>
+              <w:rPr>
+                <w:noProof/>
+                <w:webHidden/>
+              </w:rPr>
+              <w:tab/>
+            </w:r>
+            <w:r>
+              <w:rPr>
+                <w:noProof/>
+                <w:webHidden/>
+              </w:rPr>
+              <w:fldChar w:fldCharType="begin"/>
+            </w:r>
+            <w:r>
+              <w:rPr>
+                <w:noProof/>
+                <w:webHidden/>
+              </w:rPr>
+              <w:instrText xml:space="preserve"> PAGEREF _Toc213488142 \h </w:instrText>
             </w:r>
             <w:r>
               <w:rPr>
@@ -3618,12 +3834,84 @@
               <w:lang w:eastAsia="en-IE"/>
             </w:rPr>
           </w:pPr>
-          <w:hyperlink w:anchor="_Toc212394016" w:history="1">
+          <w:hyperlink w:anchor="_Toc213488143" w:history="1">
             <w:r>
               <w:rPr>
                 <w:rStyle w:val="Hyperlink"/>
                 <w:noProof/>
               </w:rPr>
+              <w:t>Gamification</w:t>
+            </w:r>
+            <w:r>
+              <w:rPr>
+                <w:noProof/>
+                <w:webHidden/>
+              </w:rPr>
+              <w:tab/>
+            </w:r>
+            <w:r>
+              <w:rPr>
+                <w:noProof/>
+                <w:webHidden/>
+              </w:rPr>
+              <w:fldChar w:fldCharType="begin"/>
+            </w:r>
+            <w:r>
+              <w:rPr>
+                <w:noProof/>
+                <w:webHidden/>
+              </w:rPr>
+              <w:instrText xml:space="preserve"> PAGEREF _Toc213488143 \h </w:instrText>
+            </w:r>
+            <w:r>
+              <w:rPr>
+                <w:noProof/>
+                <w:webHidden/>
+              </w:rPr>
+            </w:r>
+            <w:r>
+              <w:rPr>
+                <w:noProof/>
+                <w:webHidden/>
+              </w:rPr>
+              <w:fldChar w:fldCharType="separate"/>
+            </w:r>
+            <w:r>
+              <w:rPr>
+                <w:noProof/>
+                <w:webHidden/>
+              </w:rPr>
+              <w:t>26</w:t>
+            </w:r>
+            <w:r>
+              <w:rPr>
+                <w:noProof/>
+                <w:webHidden/>
+              </w:rPr>
+              <w:fldChar w:fldCharType="end"/>
+            </w:r>
+          </w:hyperlink>
+        </w:p>
+        <w:p>
+          <w:pPr>
+            <w:pStyle w:val="TOC1"/>
+            <w:tabs>
+              <w:tab w:val="right" w:leader="dot" w:pos="9016"/>
+            </w:tabs>
+            <w:rPr>
+              <w:rFonts w:eastAsiaTheme="minorEastAsia"/>
+              <w:noProof/>
+              <w:sz w:val="24"/>
+              <w:szCs w:val="24"/>
+              <w:lang w:eastAsia="en-IE"/>
+            </w:rPr>
+          </w:pPr>
+          <w:hyperlink w:anchor="_Toc213488144" w:history="1">
+            <w:r>
+              <w:rPr>
+                <w:rStyle w:val="Hyperlink"/>
+                <w:noProof/>
+              </w:rPr>
               <w:t>Similar Platforms</w:t>
             </w:r>
             <w:r>
@@ -3645,7 +3933,7 @@
                 <w:noProof/>
                 <w:webHidden/>
               </w:rPr>
-              <w:instrText xml:space="preserve"> PAGEREF _Toc212394016 \h </w:instrText>
+              <w:instrText xml:space="preserve"> PAGEREF _Toc213488144 \h </w:instrText>
             </w:r>
             <w:r>
               <w:rPr>
@@ -3665,7 +3953,7 @@
                 <w:noProof/>
                 <w:webHidden/>
               </w:rPr>
-              <w:t>26</w:t>
+              <w:t>27</w:t>
             </w:r>
             <w:r>
               <w:rPr>
@@ -3690,7 +3978,7 @@
               <w:lang w:eastAsia="en-IE"/>
             </w:rPr>
           </w:pPr>
-          <w:hyperlink w:anchor="_Toc212394017" w:history="1">
+          <w:hyperlink w:anchor="_Toc213488145" w:history="1">
             <w:r>
               <w:rPr>
                 <w:rStyle w:val="Hyperlink"/>
@@ -3717,7 +4005,7 @@
                 <w:noProof/>
                 <w:webHidden/>
               </w:rPr>
-              <w:instrText xml:space="preserve"> PAGEREF _Toc212394017 \h </w:instrText>
+              <w:instrText xml:space="preserve"> PAGEREF _Toc213488145 \h </w:instrText>
             </w:r>
             <w:r>
               <w:rPr>
@@ -3737,7 +4025,7 @@
                 <w:noProof/>
                 <w:webHidden/>
               </w:rPr>
-              <w:t>26</w:t>
+              <w:t>27</w:t>
             </w:r>
             <w:r>
               <w:rPr>
@@ -3762,7 +4050,7 @@
               <w:lang w:eastAsia="en-IE"/>
             </w:rPr>
           </w:pPr>
-          <w:hyperlink w:anchor="_Toc212394018" w:history="1">
+          <w:hyperlink w:anchor="_Toc213488146" w:history="1">
             <w:r>
               <w:rPr>
                 <w:rStyle w:val="Hyperlink"/>
@@ -3789,7 +4077,7 @@
                 <w:noProof/>
                 <w:webHidden/>
               </w:rPr>
-              <w:instrText xml:space="preserve"> PAGEREF _Toc212394018 \h </w:instrText>
+              <w:instrText xml:space="preserve"> PAGEREF _Toc213488146 \h </w:instrText>
             </w:r>
             <w:r>
               <w:rPr>
@@ -3809,7 +4097,7 @@
                 <w:noProof/>
                 <w:webHidden/>
               </w:rPr>
-              <w:t>27</w:t>
+              <w:t>28</w:t>
             </w:r>
             <w:r>
               <w:rPr>
@@ -3834,7 +4122,7 @@
               <w:lang w:eastAsia="en-IE"/>
             </w:rPr>
           </w:pPr>
-          <w:hyperlink w:anchor="_Toc212394019" w:history="1">
+          <w:hyperlink w:anchor="_Toc213488147" w:history="1">
             <w:r>
               <w:rPr>
                 <w:rStyle w:val="Hyperlink"/>
@@ -3861,7 +4149,7 @@
                 <w:noProof/>
                 <w:webHidden/>
               </w:rPr>
-              <w:instrText xml:space="preserve"> PAGEREF _Toc212394019 \h </w:instrText>
+              <w:instrText xml:space="preserve"> PAGEREF _Toc213488147 \h </w:instrText>
             </w:r>
             <w:r>
               <w:rPr>
@@ -3881,7 +4169,7 @@
                 <w:noProof/>
                 <w:webHidden/>
               </w:rPr>
-              <w:t>28</w:t>
+              <w:t>29</w:t>
             </w:r>
             <w:r>
               <w:rPr>
@@ -3906,7 +4194,7 @@
               <w:lang w:eastAsia="en-IE"/>
             </w:rPr>
           </w:pPr>
-          <w:hyperlink w:anchor="_Toc212394020" w:history="1">
+          <w:hyperlink w:anchor="_Toc213488148" w:history="1">
             <w:r>
               <w:rPr>
                 <w:rStyle w:val="Hyperlink"/>
@@ -3933,7 +4221,7 @@
                 <w:noProof/>
                 <w:webHidden/>
               </w:rPr>
-              <w:instrText xml:space="preserve"> PAGEREF _Toc212394020 \h </w:instrText>
+              <w:instrText xml:space="preserve"> PAGEREF _Toc213488148 \h </w:instrText>
             </w:r>
             <w:r>
               <w:rPr>
@@ -3953,7 +4241,7 @@
                 <w:noProof/>
                 <w:webHidden/>
               </w:rPr>
-              <w:t>29</w:t>
+              <w:t>30</w:t>
             </w:r>
             <w:r>
               <w:rPr>
@@ -3978,7 +4266,7 @@
               <w:lang w:eastAsia="en-IE"/>
             </w:rPr>
           </w:pPr>
-          <w:hyperlink w:anchor="_Toc212394021" w:history="1">
+          <w:hyperlink w:anchor="_Toc213488149" w:history="1">
             <w:r>
               <w:rPr>
                 <w:rStyle w:val="Hyperlink"/>
@@ -4005,7 +4293,7 @@
                 <w:noProof/>
                 <w:webHidden/>
               </w:rPr>
-              <w:instrText xml:space="preserve"> PAGEREF _Toc212394021 \h </w:instrText>
+              <w:instrText xml:space="preserve"> PAGEREF _Toc213488149 \h </w:instrText>
             </w:r>
             <w:r>
               <w:rPr>
@@ -4025,7 +4313,7 @@
                 <w:noProof/>
                 <w:webHidden/>
               </w:rPr>
-              <w:t>30</w:t>
+              <w:t>31</w:t>
             </w:r>
             <w:r>
               <w:rPr>
@@ -4050,7 +4338,7 @@
               <w:lang w:eastAsia="en-IE"/>
             </w:rPr>
           </w:pPr>
-          <w:hyperlink w:anchor="_Toc212394022" w:history="1">
+          <w:hyperlink w:anchor="_Toc213488150" w:history="1">
             <w:r>
               <w:rPr>
                 <w:rStyle w:val="Hyperlink"/>
@@ -4077,7 +4365,7 @@
                 <w:noProof/>
                 <w:webHidden/>
               </w:rPr>
-              <w:instrText xml:space="preserve"> PAGEREF _Toc212394022 \h </w:instrText>
+              <w:instrText xml:space="preserve"> PAGEREF _Toc213488150 \h </w:instrText>
             </w:r>
             <w:r>
               <w:rPr>
@@ -4097,7 +4385,7 @@
                 <w:noProof/>
                 <w:webHidden/>
               </w:rPr>
-              <w:t>31</w:t>
+              <w:t>32</w:t>
             </w:r>
             <w:r>
               <w:rPr>
@@ -4122,7 +4410,7 @@
               <w:lang w:eastAsia="en-IE"/>
             </w:rPr>
           </w:pPr>
-          <w:hyperlink w:anchor="_Toc212394023" w:history="1">
+          <w:hyperlink w:anchor="_Toc213488151" w:history="1">
             <w:r>
               <w:rPr>
                 <w:rStyle w:val="Hyperlink"/>
@@ -4149,7 +4437,7 @@
                 <w:noProof/>
                 <w:webHidden/>
               </w:rPr>
-              <w:instrText xml:space="preserve"> PAGEREF _Toc212394023 \h </w:instrText>
+              <w:instrText xml:space="preserve"> PAGEREF _Toc213488151 \h </w:instrText>
             </w:r>
             <w:r>
               <w:rPr>
@@ -4169,7 +4457,7 @@
                 <w:noProof/>
                 <w:webHidden/>
               </w:rPr>
-              <w:t>32</w:t>
+              <w:t>33</w:t>
             </w:r>
             <w:r>
               <w:rPr>
@@ -4207,7 +4495,7 @@
           <w:color w:val="auto"/>
         </w:rPr>
       </w:pPr>
-      <w:bookmarkStart w:id="1" w:name="_Toc212393969"/>
+      <w:bookmarkStart w:id="1" w:name="_Toc213488093"/>
       <w:r>
         <w:rPr>
           <w:color w:val="auto"/>
@@ -4272,7 +4560,7 @@
           <w:color w:val="auto"/>
         </w:rPr>
       </w:pPr>
-      <w:bookmarkStart w:id="2" w:name="_Toc212393970"/>
+      <w:bookmarkStart w:id="2" w:name="_Toc213488094"/>
       <w:r>
         <w:rPr>
           <w:color w:val="auto"/>
@@ -4309,7 +4597,7 @@
           <w:color w:val="000000" w:themeColor="text1"/>
         </w:rPr>
       </w:pPr>
-      <w:bookmarkStart w:id="3" w:name="_Toc212393971"/>
+      <w:bookmarkStart w:id="3" w:name="_Toc213488095"/>
       <w:r>
         <w:rPr>
           <w:color w:val="000000" w:themeColor="text1"/>
@@ -4374,7 +4662,7 @@
           <w:color w:val="000000" w:themeColor="text1"/>
         </w:rPr>
       </w:pPr>
-      <w:bookmarkStart w:id="4" w:name="_Toc212393972"/>
+      <w:bookmarkStart w:id="4" w:name="_Toc213488096"/>
       <w:r>
         <w:rPr>
           <w:color w:val="000000" w:themeColor="text1"/>
@@ -4407,7 +4695,7 @@
           <w:color w:val="000000" w:themeColor="text1"/>
         </w:rPr>
       </w:pPr>
-      <w:bookmarkStart w:id="5" w:name="_Toc212393973"/>
+      <w:bookmarkStart w:id="5" w:name="_Toc213488097"/>
       <w:r>
         <w:rPr>
           <w:color w:val="000000" w:themeColor="text1"/>
@@ -4452,7 +4740,7 @@
           <w:color w:val="auto"/>
         </w:rPr>
       </w:pPr>
-      <w:bookmarkStart w:id="6" w:name="_Toc212393974"/>
+      <w:bookmarkStart w:id="6" w:name="_Toc213488098"/>
       <w:r>
         <w:rPr>
           <w:color w:val="auto"/>
@@ -4534,7 +4822,7 @@
           <w:color w:val="auto"/>
         </w:rPr>
       </w:pPr>
-      <w:bookmarkStart w:id="7" w:name="_Toc212393975"/>
+      <w:bookmarkStart w:id="7" w:name="_Toc213488099"/>
       <w:r>
         <w:rPr>
           <w:color w:val="auto"/>
@@ -4706,7 +4994,7 @@
                     </pic:cNvPicPr>
                   </pic:nvPicPr>
                   <pic:blipFill>
-                    <a:blip r:embed="rId11" cstate="print">
+                    <a:blip r:embed="rId12" cstate="print">
                       <a:extLst>
                         <a:ext uri="{28A0092B-C50C-407E-A947-70E740481C1C}">
                           <a14:useLocalDpi xmlns:a14="http://schemas.microsoft.com/office/drawing/2010/main" val="0"/>
@@ -4834,7 +5122,7 @@
           <w:color w:val="auto"/>
         </w:rPr>
       </w:pPr>
-      <w:bookmarkStart w:id="8" w:name="_Toc212393976"/>
+      <w:bookmarkStart w:id="8" w:name="_Toc213488100"/>
       <w:r>
         <w:rPr>
           <w:color w:val="auto"/>
@@ -4931,7 +5219,7 @@
                     </pic:cNvPicPr>
                   </pic:nvPicPr>
                   <pic:blipFill>
-                    <a:blip r:embed="rId12" cstate="print">
+                    <a:blip r:embed="rId13" cstate="print">
                       <a:extLst>
                         <a:ext uri="{28A0092B-C50C-407E-A947-70E740481C1C}">
                           <a14:useLocalDpi xmlns:a14="http://schemas.microsoft.com/office/drawing/2010/main" val="0"/>
@@ -5040,7 +5328,7 @@
           <w:color w:val="auto"/>
         </w:rPr>
       </w:pPr>
-      <w:bookmarkStart w:id="9" w:name="_Toc212393977"/>
+      <w:bookmarkStart w:id="9" w:name="_Toc213488101"/>
       <w:r>
         <w:rPr>
           <w:color w:val="auto"/>
@@ -5152,7 +5440,7 @@
                     </pic:cNvPicPr>
                   </pic:nvPicPr>
                   <pic:blipFill>
-                    <a:blip r:embed="rId13" cstate="print">
+                    <a:blip r:embed="rId14" cstate="print">
                       <a:extLst>
                         <a:ext uri="{28A0092B-C50C-407E-A947-70E740481C1C}">
                           <a14:useLocalDpi xmlns:a14="http://schemas.microsoft.com/office/drawing/2010/main" val="0"/>
@@ -5229,7 +5517,7 @@
           <w:color w:val="auto"/>
         </w:rPr>
       </w:pPr>
-      <w:bookmarkStart w:id="10" w:name="_Toc212393978"/>
+      <w:bookmarkStart w:id="10" w:name="_Toc213488102"/>
       <w:r>
         <w:rPr>
           <w:color w:val="auto"/>
@@ -5319,7 +5607,7 @@
           <w:color w:val="auto"/>
         </w:rPr>
       </w:pPr>
-      <w:bookmarkStart w:id="11" w:name="_Toc212393979"/>
+      <w:bookmarkStart w:id="11" w:name="_Toc213488103"/>
       <w:r>
         <w:rPr>
           <w:color w:val="auto"/>
@@ -5412,7 +5700,7 @@
                     </pic:cNvPicPr>
                   </pic:nvPicPr>
                   <pic:blipFill>
-                    <a:blip r:embed="rId14" cstate="print">
+                    <a:blip r:embed="rId15" cstate="print">
                       <a:extLst>
                         <a:ext uri="{28A0092B-C50C-407E-A947-70E740481C1C}">
                           <a14:useLocalDpi xmlns:a14="http://schemas.microsoft.com/office/drawing/2010/main" val="0"/>
@@ -5505,7 +5793,7 @@
           <w:color w:val="auto"/>
         </w:rPr>
       </w:pPr>
-      <w:bookmarkStart w:id="12" w:name="_Toc212393980"/>
+      <w:bookmarkStart w:id="12" w:name="_Toc213488104"/>
       <w:r>
         <w:rPr>
           <w:color w:val="auto"/>
@@ -5595,7 +5883,7 @@
           <w:color w:val="auto"/>
         </w:rPr>
       </w:pPr>
-      <w:bookmarkStart w:id="13" w:name="_Toc212393981"/>
+      <w:bookmarkStart w:id="13" w:name="_Toc213488105"/>
       <w:r>
         <w:rPr>
           <w:color w:val="auto"/>
@@ -5697,7 +5985,7 @@
           <w:szCs w:val="16"/>
         </w:rPr>
         <w:drawing>
-          <wp:inline distT="0" distB="0" distL="0" distR="0" wp14:anchorId="4470789B" wp14:editId="4C41C383">
+          <wp:inline distT="0" distB="0" distL="0" distR="0" wp14:anchorId="4470789B" wp14:editId="1FF4E566">
             <wp:extent cx="1535501" cy="1513030"/>
             <wp:effectExtent l="0" t="0" r="7620" b="0"/>
             <wp:docPr id="188473061" name="Picture 11"/>
@@ -5714,7 +6002,7 @@
                     </pic:cNvPicPr>
                   </pic:nvPicPr>
                   <pic:blipFill>
-                    <a:blip r:embed="rId15" cstate="print">
+                    <a:blip r:embed="rId16" cstate="print">
                       <a:extLst>
                         <a:ext uri="{28A0092B-C50C-407E-A947-70E740481C1C}">
                           <a14:useLocalDpi xmlns:a14="http://schemas.microsoft.com/office/drawing/2010/main" val="0"/>
@@ -5807,7 +6095,7 @@
           <w:color w:val="auto"/>
         </w:rPr>
       </w:pPr>
-      <w:bookmarkStart w:id="14" w:name="_Toc212393982"/>
+      <w:bookmarkStart w:id="14" w:name="_Toc213488106"/>
       <w:r>
         <w:rPr>
           <w:color w:val="auto"/>
@@ -5904,10 +6192,10 @@
                     <pic:cNvPicPr/>
                   </pic:nvPicPr>
                   <pic:blipFill>
-                    <a:blip r:embed="rId16">
+                    <a:blip r:embed="rId17">
                       <a:extLst>
                         <a:ext uri="{96DAC541-7B7A-43D3-8B79-37D633B846F1}">
-                          <asvg:svgBlip xmlns:asvg="http://schemas.microsoft.com/office/drawing/2016/SVG/main" r:embed="rId17"/>
+                          <asvg:svgBlip xmlns:asvg="http://schemas.microsoft.com/office/drawing/2016/SVG/main" r:embed="rId18"/>
                         </a:ext>
                       </a:extLst>
                     </a:blip>
@@ -5992,7 +6280,7 @@
           <w:color w:val="auto"/>
         </w:rPr>
       </w:pPr>
-      <w:bookmarkStart w:id="15" w:name="_Toc212393983"/>
+      <w:bookmarkStart w:id="15" w:name="_Toc213488107"/>
       <w:r>
         <w:rPr>
           <w:color w:val="auto"/>
@@ -6125,7 +6413,7 @@
                     </pic:cNvPicPr>
                   </pic:nvPicPr>
                   <pic:blipFill>
-                    <a:blip r:embed="rId18" cstate="print">
+                    <a:blip r:embed="rId19" cstate="print">
                       <a:extLst>
                         <a:ext uri="{28A0092B-C50C-407E-A947-70E740481C1C}">
                           <a14:useLocalDpi xmlns:a14="http://schemas.microsoft.com/office/drawing/2010/main" val="0"/>
@@ -6202,7 +6490,7 @@
           <w:color w:val="auto"/>
         </w:rPr>
       </w:pPr>
-      <w:bookmarkStart w:id="16" w:name="_Toc212393984"/>
+      <w:bookmarkStart w:id="16" w:name="_Toc213488108"/>
       <w:r>
         <w:rPr>
           <w:color w:val="auto"/>
@@ -6287,10 +6575,10 @@
                     <pic:cNvPicPr/>
                   </pic:nvPicPr>
                   <pic:blipFill>
-                    <a:blip r:embed="rId19">
+                    <a:blip r:embed="rId20">
                       <a:extLst>
                         <a:ext uri="{96DAC541-7B7A-43D3-8B79-37D633B846F1}">
-                          <asvg:svgBlip xmlns:asvg="http://schemas.microsoft.com/office/drawing/2016/SVG/main" r:embed="rId20"/>
+                          <asvg:svgBlip xmlns:asvg="http://schemas.microsoft.com/office/drawing/2016/SVG/main" r:embed="rId21"/>
                         </a:ext>
                       </a:extLst>
                     </a:blip>
@@ -6433,7 +6721,7 @@
           <w:color w:val="auto"/>
         </w:rPr>
       </w:pPr>
-      <w:bookmarkStart w:id="17" w:name="_Toc212393985"/>
+      <w:bookmarkStart w:id="17" w:name="_Toc213488109"/>
       <w:r>
         <w:rPr>
           <w:color w:val="auto"/>
@@ -6606,7 +6894,7 @@
           <w:color w:val="auto"/>
         </w:rPr>
       </w:pPr>
-      <w:bookmarkStart w:id="19" w:name="_Toc212393986"/>
+      <w:bookmarkStart w:id="19" w:name="_Toc213488110"/>
       <w:r>
         <w:rPr>
           <w:color w:val="auto"/>
@@ -6648,7 +6936,7 @@
           <w:color w:val="auto"/>
         </w:rPr>
       </w:pPr>
-      <w:bookmarkStart w:id="20" w:name="_Toc212393987"/>
+      <w:bookmarkStart w:id="20" w:name="_Toc213488111"/>
       <w:r>
         <w:rPr>
           <w:color w:val="auto"/>
@@ -6779,7 +7067,7 @@
                     </pic:cNvPicPr>
                   </pic:nvPicPr>
                   <pic:blipFill>
-                    <a:blip r:embed="rId21">
+                    <a:blip r:embed="rId22">
                       <a:extLst>
                         <a:ext uri="{28A0092B-C50C-407E-A947-70E740481C1C}">
                           <a14:useLocalDpi xmlns:a14="http://schemas.microsoft.com/office/drawing/2010/main" val="0"/>
@@ -6877,7 +7165,7 @@
           <w:color w:val="auto"/>
         </w:rPr>
       </w:pPr>
-      <w:bookmarkStart w:id="21" w:name="_Toc212393988"/>
+      <w:bookmarkStart w:id="21" w:name="_Toc213488112"/>
       <w:r>
         <w:rPr>
           <w:color w:val="auto"/>
@@ -6956,7 +7244,7 @@
                     </pic:cNvPicPr>
                   </pic:nvPicPr>
                   <pic:blipFill>
-                    <a:blip r:embed="rId22" cstate="print">
+                    <a:blip r:embed="rId23" cstate="print">
                       <a:extLst>
                         <a:ext uri="{28A0092B-C50C-407E-A947-70E740481C1C}">
                           <a14:useLocalDpi xmlns:a14="http://schemas.microsoft.com/office/drawing/2010/main" val="0"/>
@@ -7089,7 +7377,7 @@
           <w:color w:val="auto"/>
         </w:rPr>
       </w:pPr>
-      <w:bookmarkStart w:id="22" w:name="_Toc212393989"/>
+      <w:bookmarkStart w:id="22" w:name="_Toc213488113"/>
       <w:r>
         <w:rPr>
           <w:color w:val="auto"/>
@@ -7158,7 +7446,7 @@
           <w:noProof/>
         </w:rPr>
         <w:drawing>
-          <wp:inline distT="0" distB="0" distL="0" distR="0" wp14:anchorId="0275F7C6" wp14:editId="2774F0AC">
+          <wp:inline distT="0" distB="0" distL="0" distR="0" wp14:anchorId="0275F7C6" wp14:editId="312628B8">
             <wp:extent cx="2777706" cy="1263856"/>
             <wp:effectExtent l="0" t="0" r="3810" b="0"/>
             <wp:docPr id="1504583591" name="Picture 9" descr="A green and white sign with white text&#10;&#10;AI-generated content may be incorrect."/>
@@ -7175,7 +7463,7 @@
                     </pic:cNvPicPr>
                   </pic:nvPicPr>
                   <pic:blipFill>
-                    <a:blip r:embed="rId23" cstate="print">
+                    <a:blip r:embed="rId24" cstate="print">
                       <a:extLst>
                         <a:ext uri="{28A0092B-C50C-407E-A947-70E740481C1C}">
                           <a14:useLocalDpi xmlns:a14="http://schemas.microsoft.com/office/drawing/2010/main" val="0"/>
@@ -7253,7 +7541,7 @@
           <w:color w:val="auto"/>
         </w:rPr>
       </w:pPr>
-      <w:bookmarkStart w:id="23" w:name="_Toc212393990"/>
+      <w:bookmarkStart w:id="23" w:name="_Toc213488114"/>
       <w:r>
         <w:rPr>
           <w:color w:val="auto"/>
@@ -7404,10 +7692,10 @@
                     <pic:cNvPicPr/>
                   </pic:nvPicPr>
                   <pic:blipFill>
-                    <a:blip r:embed="rId24">
+                    <a:blip r:embed="rId25">
                       <a:extLst>
                         <a:ext uri="{96DAC541-7B7A-43D3-8B79-37D633B846F1}">
-                          <asvg:svgBlip xmlns:asvg="http://schemas.microsoft.com/office/drawing/2016/SVG/main" r:embed="rId25"/>
+                          <asvg:svgBlip xmlns:asvg="http://schemas.microsoft.com/office/drawing/2016/SVG/main" r:embed="rId26"/>
                         </a:ext>
                       </a:extLst>
                     </a:blip>
@@ -7492,7 +7780,7 @@
           <w:color w:val="auto"/>
         </w:rPr>
       </w:pPr>
-      <w:bookmarkStart w:id="24" w:name="_Toc212393991"/>
+      <w:bookmarkStart w:id="24" w:name="_Toc213488115"/>
       <w:proofErr w:type="spellStart"/>
       <w:r>
         <w:rPr>
@@ -7613,7 +7901,7 @@
                     </pic:cNvPicPr>
                   </pic:nvPicPr>
                   <pic:blipFill>
-                    <a:blip r:embed="rId26" cstate="print">
+                    <a:blip r:embed="rId27" cstate="print">
                       <a:extLst>
                         <a:ext uri="{28A0092B-C50C-407E-A947-70E740481C1C}">
                           <a14:useLocalDpi xmlns:a14="http://schemas.microsoft.com/office/drawing/2010/main" val="0"/>
@@ -7715,7 +8003,7 @@
           <w:color w:val="auto"/>
         </w:rPr>
       </w:pPr>
-      <w:bookmarkStart w:id="25" w:name="_Toc212393992"/>
+      <w:bookmarkStart w:id="25" w:name="_Toc213488116"/>
       <w:r>
         <w:rPr>
           <w:color w:val="auto"/>
@@ -7821,7 +8109,7 @@
                     </pic:cNvPicPr>
                   </pic:nvPicPr>
                   <pic:blipFill>
-                    <a:blip r:embed="rId27">
+                    <a:blip r:embed="rId28">
                       <a:extLst>
                         <a:ext uri="{28A0092B-C50C-407E-A947-70E740481C1C}">
                           <a14:useLocalDpi xmlns:a14="http://schemas.microsoft.com/office/drawing/2010/main" val="0"/>
@@ -7923,7 +8211,7 @@
           <w:color w:val="auto"/>
         </w:rPr>
       </w:pPr>
-      <w:bookmarkStart w:id="26" w:name="_Toc212393993"/>
+      <w:bookmarkStart w:id="26" w:name="_Toc213488117"/>
       <w:r>
         <w:rPr>
           <w:color w:val="auto"/>
@@ -8052,7 +8340,7 @@
           <w:color w:val="auto"/>
         </w:rPr>
       </w:pPr>
-      <w:bookmarkStart w:id="27" w:name="_Toc212393994"/>
+      <w:bookmarkStart w:id="27" w:name="_Toc213488118"/>
       <w:r>
         <w:rPr>
           <w:color w:val="auto"/>
@@ -8142,7 +8430,7 @@
           <w:color w:val="auto"/>
         </w:rPr>
       </w:pPr>
-      <w:bookmarkStart w:id="28" w:name="_Toc212393995"/>
+      <w:bookmarkStart w:id="28" w:name="_Toc213488119"/>
       <w:r>
         <w:rPr>
           <w:color w:val="auto"/>
@@ -8158,7 +8446,7 @@
           <w:color w:val="auto"/>
         </w:rPr>
       </w:pPr>
-      <w:bookmarkStart w:id="29" w:name="_Toc212393996"/>
+      <w:bookmarkStart w:id="29" w:name="_Toc213488120"/>
       <w:r>
         <w:rPr>
           <w:color w:val="auto"/>
@@ -8251,7 +8539,7 @@
                     </pic:cNvPicPr>
                   </pic:nvPicPr>
                   <pic:blipFill>
-                    <a:blip r:embed="rId28">
+                    <a:blip r:embed="rId29">
                       <a:extLst>
                         <a:ext uri="{28A0092B-C50C-407E-A947-70E740481C1C}">
                           <a14:useLocalDpi xmlns:a14="http://schemas.microsoft.com/office/drawing/2010/main" val="0"/>
@@ -8423,7 +8711,7 @@
           <w:color w:val="auto"/>
         </w:rPr>
       </w:pPr>
-      <w:bookmarkStart w:id="30" w:name="_Toc212393997"/>
+      <w:bookmarkStart w:id="30" w:name="_Toc213488121"/>
       <w:r>
         <w:rPr>
           <w:color w:val="auto"/>
@@ -8539,10 +8827,10 @@
                     <pic:cNvPicPr/>
                   </pic:nvPicPr>
                   <pic:blipFill>
-                    <a:blip r:embed="rId29">
+                    <a:blip r:embed="rId30">
                       <a:extLst>
                         <a:ext uri="{96DAC541-7B7A-43D3-8B79-37D633B846F1}">
-                          <asvg:svgBlip xmlns:asvg="http://schemas.microsoft.com/office/drawing/2016/SVG/main" r:embed="rId30"/>
+                          <asvg:svgBlip xmlns:asvg="http://schemas.microsoft.com/office/drawing/2016/SVG/main" r:embed="rId31"/>
                         </a:ext>
                       </a:extLst>
                     </a:blip>
@@ -8614,7 +8902,7 @@
           <w:color w:val="auto"/>
         </w:rPr>
       </w:pPr>
-      <w:bookmarkStart w:id="31" w:name="_Toc212393998"/>
+      <w:bookmarkStart w:id="31" w:name="_Toc213488122"/>
       <w:proofErr w:type="spellStart"/>
       <w:r>
         <w:rPr>
@@ -8761,10 +9049,10 @@
                     <pic:cNvPicPr/>
                   </pic:nvPicPr>
                   <pic:blipFill>
-                    <a:blip r:embed="rId31">
+                    <a:blip r:embed="rId32">
                       <a:extLst>
                         <a:ext uri="{96DAC541-7B7A-43D3-8B79-37D633B846F1}">
-                          <asvg:svgBlip xmlns:asvg="http://schemas.microsoft.com/office/drawing/2016/SVG/main" r:embed="rId32"/>
+                          <asvg:svgBlip xmlns:asvg="http://schemas.microsoft.com/office/drawing/2016/SVG/main" r:embed="rId33"/>
                         </a:ext>
                       </a:extLst>
                     </a:blip>
@@ -8875,7 +9163,7 @@
           <w:color w:val="auto"/>
         </w:rPr>
       </w:pPr>
-      <w:bookmarkStart w:id="32" w:name="_Toc212393999"/>
+      <w:bookmarkStart w:id="32" w:name="_Toc213488123"/>
       <w:r>
         <w:rPr>
           <w:color w:val="auto"/>
@@ -8892,7 +9180,7 @@
           <w:color w:val="auto"/>
         </w:rPr>
       </w:pPr>
-      <w:bookmarkStart w:id="33" w:name="_Toc212394000"/>
+      <w:bookmarkStart w:id="33" w:name="_Toc213488124"/>
       <w:r>
         <w:rPr>
           <w:color w:val="auto"/>
@@ -9019,7 +9307,7 @@
                     </pic:cNvPicPr>
                   </pic:nvPicPr>
                   <pic:blipFill>
-                    <a:blip r:embed="rId33">
+                    <a:blip r:embed="rId34">
                       <a:extLst>
                         <a:ext uri="{28A0092B-C50C-407E-A947-70E740481C1C}">
                           <a14:useLocalDpi xmlns:a14="http://schemas.microsoft.com/office/drawing/2010/main" val="0"/>
@@ -9099,7 +9387,7 @@
           <w:color w:val="auto"/>
         </w:rPr>
       </w:pPr>
-      <w:bookmarkStart w:id="34" w:name="_Toc212394001"/>
+      <w:bookmarkStart w:id="34" w:name="_Toc213488125"/>
       <w:r>
         <w:rPr>
           <w:color w:val="auto"/>
@@ -9149,10 +9437,10 @@
                     <pic:cNvPicPr/>
                   </pic:nvPicPr>
                   <pic:blipFill>
-                    <a:blip r:embed="rId34">
+                    <a:blip r:embed="rId35">
                       <a:extLst>
                         <a:ext uri="{96DAC541-7B7A-43D3-8B79-37D633B846F1}">
-                          <asvg:svgBlip xmlns:asvg="http://schemas.microsoft.com/office/drawing/2016/SVG/main" r:embed="rId35"/>
+                          <asvg:svgBlip xmlns:asvg="http://schemas.microsoft.com/office/drawing/2016/SVG/main" r:embed="rId36"/>
                         </a:ext>
                       </a:extLst>
                     </a:blip>
@@ -9309,7 +9597,7 @@
           <w:color w:val="auto"/>
         </w:rPr>
       </w:pPr>
-      <w:bookmarkStart w:id="35" w:name="_Toc212394002"/>
+      <w:bookmarkStart w:id="35" w:name="_Toc213488126"/>
       <w:r>
         <w:rPr>
           <w:color w:val="auto"/>
@@ -9392,7 +9680,7 @@
           <w:color w:val="auto"/>
         </w:rPr>
       </w:pPr>
-      <w:bookmarkStart w:id="36" w:name="_Toc212394003"/>
+      <w:bookmarkStart w:id="36" w:name="_Toc213488127"/>
       <w:r>
         <w:rPr>
           <w:color w:val="auto"/>
@@ -9445,7 +9733,7 @@
           <w:color w:val="auto"/>
         </w:rPr>
       </w:pPr>
-      <w:bookmarkStart w:id="37" w:name="_Toc212394004"/>
+      <w:bookmarkStart w:id="37" w:name="_Toc213488128"/>
       <w:r>
         <w:rPr>
           <w:color w:val="auto"/>
@@ -9550,7 +9838,7 @@
                     </pic:cNvPicPr>
                   </pic:nvPicPr>
                   <pic:blipFill>
-                    <a:blip r:embed="rId36" cstate="print">
+                    <a:blip r:embed="rId37" cstate="print">
                       <a:extLst>
                         <a:ext uri="{28A0092B-C50C-407E-A947-70E740481C1C}">
                           <a14:useLocalDpi xmlns:a14="http://schemas.microsoft.com/office/drawing/2010/main" val="0"/>
@@ -9695,7 +9983,7 @@
           <w:color w:val="auto"/>
         </w:rPr>
       </w:pPr>
-      <w:bookmarkStart w:id="38" w:name="_Toc212394005"/>
+      <w:bookmarkStart w:id="38" w:name="_Toc213488129"/>
       <w:proofErr w:type="spellStart"/>
       <w:r>
         <w:rPr>
@@ -9862,7 +10150,7 @@
                     <pic:cNvPicPr/>
                   </pic:nvPicPr>
                   <pic:blipFill>
-                    <a:blip r:embed="rId37"/>
+                    <a:blip r:embed="rId38"/>
                     <a:stretch>
                       <a:fillRect/>
                     </a:stretch>
@@ -10008,7 +10296,7 @@
           <w:color w:val="auto"/>
         </w:rPr>
       </w:pPr>
-      <w:bookmarkStart w:id="39" w:name="_Toc212394006"/>
+      <w:bookmarkStart w:id="39" w:name="_Toc213488130"/>
       <w:r>
         <w:rPr>
           <w:color w:val="auto"/>
@@ -10136,7 +10424,7 @@
                     <pic:cNvPicPr/>
                   </pic:nvPicPr>
                   <pic:blipFill>
-                    <a:blip r:embed="rId38"/>
+                    <a:blip r:embed="rId39"/>
                     <a:stretch>
                       <a:fillRect/>
                     </a:stretch>
@@ -10261,7 +10549,7 @@
           <w:color w:val="auto"/>
         </w:rPr>
       </w:pPr>
-      <w:bookmarkStart w:id="40" w:name="_Toc212394007"/>
+      <w:bookmarkStart w:id="40" w:name="_Toc213488131"/>
       <w:r>
         <w:rPr>
           <w:color w:val="auto"/>
@@ -10314,7 +10602,7 @@
           <w:color w:val="auto"/>
         </w:rPr>
       </w:pPr>
-      <w:bookmarkStart w:id="41" w:name="_Toc212394008"/>
+      <w:bookmarkStart w:id="41" w:name="_Toc213488132"/>
       <w:r>
         <w:rPr>
           <w:color w:val="auto"/>
@@ -10345,7 +10633,7 @@
           <w:color w:val="auto"/>
         </w:rPr>
       </w:pPr>
-      <w:bookmarkStart w:id="42" w:name="_Toc212394009"/>
+      <w:bookmarkStart w:id="42" w:name="_Toc213488133"/>
       <w:r>
         <w:rPr>
           <w:color w:val="auto"/>
@@ -10494,7 +10782,7 @@
           <w:color w:val="auto"/>
         </w:rPr>
       </w:pPr>
-      <w:bookmarkStart w:id="43" w:name="_Toc212394010"/>
+      <w:bookmarkStart w:id="43" w:name="_Toc213488134"/>
       <w:r>
         <w:rPr>
           <w:color w:val="auto"/>
@@ -10770,7 +11058,7 @@
       <w:pPr>
         <w:pStyle w:val="Heading2"/>
       </w:pPr>
-      <w:bookmarkStart w:id="44" w:name="_Toc212394011"/>
+      <w:bookmarkStart w:id="44" w:name="_Toc213488135"/>
       <w:r>
         <w:rPr>
           <w:color w:val="auto"/>
@@ -10803,18 +11091,1327 @@
       </w:r>
     </w:p>
     <w:p>
-      <w:r>
-        <w:br w:type="page"/>
-      </w:r>
-    </w:p>
-    <w:p>
       <w:pPr>
         <w:pStyle w:val="Heading1"/>
         <w:rPr>
           <w:color w:val="auto"/>
         </w:rPr>
       </w:pPr>
-      <w:bookmarkStart w:id="45" w:name="_Toc212394012"/>
+      <w:r>
+        <w:br w:type="page"/>
+      </w:r>
+      <w:bookmarkStart w:id="45" w:name="_Toc213488136"/>
+      <w:r>
+        <w:rPr>
+          <w:color w:val="auto"/>
+        </w:rPr>
+        <w:lastRenderedPageBreak/>
+        <w:t>Hosting</w:t>
+      </w:r>
+      <w:bookmarkEnd w:id="45"/>
+    </w:p>
+    <w:p>
+      <w:r>
+        <w:t xml:space="preserve">For a website to be accessible on the internet its data needs to be stored on a server. When someone </w:t>
+      </w:r>
+      <w:r>
+        <w:t>attempts to access this website, their browser contacts the server. The server responds by sending back the needed files to display the web page. It is possible to buy and set up a server however this requires considerable technical knowledge and maintenance (configuration, installing security patches, software updates etc.). It is a common practice to rent server space from third party companies.</w:t>
+      </w:r>
+      <w:r>
+        <w:t xml:space="preserve"> This approach is cheaper and easier to set up and minimizes the risk of downtime due to power outages or software errors</w:t>
+      </w:r>
+      <w:r>
+        <w:t xml:space="preserve"> </w:t>
+      </w:r>
+      <w:sdt>
+        <w:sdtPr>
+          <w:id w:val="-920022013"/>
+          <w:citation/>
+        </w:sdtPr>
+        <w:sdtContent>
+          <w:r>
+            <w:fldChar w:fldCharType="begin"/>
+          </w:r>
+          <w:r>
+            <w:rPr>
+              <w:lang w:val="en-US"/>
+            </w:rPr>
+            <w:instrText xml:space="preserve"> CITATION Ama25 \l 1033 </w:instrText>
+          </w:r>
+          <w:r>
+            <w:fldChar w:fldCharType="separate"/>
+          </w:r>
+          <w:r>
+            <w:rPr>
+              <w:noProof/>
+              <w:lang w:val="en-US"/>
+            </w:rPr>
+            <w:t>(Coopersmith, 2025)</w:t>
+          </w:r>
+          <w:r>
+            <w:fldChar w:fldCharType="end"/>
+          </w:r>
+        </w:sdtContent>
+      </w:sdt>
+      <w:r>
+        <w:t>.</w:t>
+      </w:r>
+    </w:p>
+    <w:p>
+      <w:pPr>
+        <w:pStyle w:val="Heading2"/>
+        <w:rPr>
+          <w:color w:val="auto"/>
+        </w:rPr>
+      </w:pPr>
+      <w:bookmarkStart w:id="46" w:name="_Toc213488137"/>
+      <w:r>
+        <w:rPr>
+          <w:color w:val="auto"/>
+        </w:rPr>
+        <w:t>Types of Hosting</w:t>
+      </w:r>
+      <w:bookmarkEnd w:id="46"/>
+    </w:p>
+    <w:p>
+      <w:r>
+        <w:rPr>
+          <w:b/>
+          <w:bCs/>
+        </w:rPr>
+        <w:t>Shared Hosting</w:t>
+      </w:r>
+      <w:r>
+        <w:t xml:space="preserve"> is when multiple websites share a single server. Set up and security are handled for the whole server by the hosting provider. This method is well suited for small websites and is generally more affordable. </w:t>
+      </w:r>
+      <w:r>
+        <w:t>This type of hosting is not suitable for SETU Code Lab as most shared hosting providers do not allow the installation of Docker. This is because it poses security risks to all users hosted on the shared server</w:t>
+      </w:r>
+      <w:sdt>
+        <w:sdtPr>
+          <w:id w:val="1366715782"/>
+          <w:citation/>
+        </w:sdtPr>
+        <w:sdtContent>
+          <w:r>
+            <w:fldChar w:fldCharType="begin"/>
+          </w:r>
+          <w:r>
+            <w:rPr>
+              <w:lang w:val="en-US"/>
+            </w:rPr>
+            <w:instrText xml:space="preserve"> CITATION Ece25 \l 1033 </w:instrText>
+          </w:r>
+          <w:r>
+            <w:fldChar w:fldCharType="separate"/>
+          </w:r>
+          <w:r>
+            <w:rPr>
+              <w:noProof/>
+              <w:lang w:val="en-US"/>
+            </w:rPr>
+            <w:t xml:space="preserve"> </w:t>
+          </w:r>
+          <w:r>
+            <w:rPr>
+              <w:noProof/>
+              <w:lang w:val="en-US"/>
+            </w:rPr>
+            <w:t>(Ecenica, 2025)</w:t>
+          </w:r>
+          <w:r>
+            <w:fldChar w:fldCharType="end"/>
+          </w:r>
+        </w:sdtContent>
+      </w:sdt>
+      <w:r>
+        <w:t xml:space="preserve"> .</w:t>
+      </w:r>
+    </w:p>
+    <w:p>
+      <w:r>
+        <w:rPr>
+          <w:b/>
+          <w:bCs/>
+        </w:rPr>
+        <w:t xml:space="preserve">VPS </w:t>
+      </w:r>
+      <w:r>
+        <w:rPr>
+          <w:b/>
+          <w:bCs/>
+        </w:rPr>
+        <w:t xml:space="preserve">(Virtual Private Server) </w:t>
+      </w:r>
+      <w:r>
+        <w:rPr>
+          <w:b/>
+          <w:bCs/>
+        </w:rPr>
+        <w:t>Hosting</w:t>
+      </w:r>
+      <w:r>
+        <w:rPr>
+          <w:b/>
+          <w:bCs/>
+        </w:rPr>
+        <w:t xml:space="preserve"> </w:t>
+      </w:r>
+      <w:r>
+        <w:t>is where a private virtual server environment is provided inside of a shared server. This method provides more control over server set up and mitigates the risk of other sites using too much of the shared resources.</w:t>
+      </w:r>
+      <w:r>
+        <w:t xml:space="preserve"> VPS hosting may be a suitable option for SETU Code Lab as it is possible to install and spin up Docker containers inside a VPS. </w:t>
+      </w:r>
+      <w:r>
+        <w:t>This is because unlike shared servers, a VPS gives developers root access</w:t>
+      </w:r>
+      <w:r>
+        <w:t xml:space="preserve"> </w:t>
+      </w:r>
+      <w:sdt>
+        <w:sdtPr>
+          <w:id w:val="1116793711"/>
+          <w:citation/>
+        </w:sdtPr>
+        <w:sdtContent>
+          <w:r>
+            <w:fldChar w:fldCharType="begin"/>
+          </w:r>
+          <w:r>
+            <w:rPr>
+              <w:lang w:val="en-US"/>
+            </w:rPr>
+            <w:instrText xml:space="preserve"> CITATION Rya25 \l 1033 </w:instrText>
+          </w:r>
+          <w:r>
+            <w:fldChar w:fldCharType="separate"/>
+          </w:r>
+          <w:r>
+            <w:rPr>
+              <w:noProof/>
+              <w:lang w:val="en-US"/>
+            </w:rPr>
+            <w:t>(Machado, 2025)</w:t>
+          </w:r>
+          <w:r>
+            <w:fldChar w:fldCharType="end"/>
+          </w:r>
+        </w:sdtContent>
+      </w:sdt>
+      <w:r>
+        <w:t>.</w:t>
+      </w:r>
+    </w:p>
+    <w:p>
+      <w:r>
+        <w:t xml:space="preserve">With </w:t>
+      </w:r>
+      <w:r>
+        <w:rPr>
+          <w:b/>
+          <w:bCs/>
+        </w:rPr>
+        <w:t>Dedicated Hosting</w:t>
+      </w:r>
+      <w:r>
+        <w:t>, a platform has its own physical server. This provides the highest level of control over configuration, but it can be very expensive and often requires ongoing support and maintenance. This is typically more suitable for enterprise</w:t>
+      </w:r>
+      <w:r>
+        <w:t xml:space="preserve"> and is not feasible for SETU Code Lab</w:t>
+      </w:r>
+      <w:r>
+        <w:t xml:space="preserve"> </w:t>
+      </w:r>
+      <w:sdt>
+        <w:sdtPr>
+          <w:id w:val="-1531480870"/>
+          <w:citation/>
+        </w:sdtPr>
+        <w:sdtContent>
+          <w:r>
+            <w:fldChar w:fldCharType="begin"/>
+          </w:r>
+          <w:r>
+            <w:rPr>
+              <w:lang w:val="en-US"/>
+            </w:rPr>
+            <w:instrText xml:space="preserve"> CITATION Ama25 \l 1033 </w:instrText>
+          </w:r>
+          <w:r>
+            <w:fldChar w:fldCharType="separate"/>
+          </w:r>
+          <w:r>
+            <w:rPr>
+              <w:noProof/>
+              <w:lang w:val="en-US"/>
+            </w:rPr>
+            <w:t>(Coopersmith, 2025)</w:t>
+          </w:r>
+          <w:r>
+            <w:fldChar w:fldCharType="end"/>
+          </w:r>
+        </w:sdtContent>
+      </w:sdt>
+      <w:r>
+        <w:t>.</w:t>
+      </w:r>
+    </w:p>
+    <w:p>
+      <w:r>
+        <w:rPr>
+          <w:b/>
+          <w:bCs/>
+        </w:rPr>
+        <w:t xml:space="preserve">Cloud Hosting </w:t>
+      </w:r>
+      <w:r>
+        <w:t xml:space="preserve">stores website data on a distributed network of servers. This provides high uptime in cases where one server may go down or there is very high traffic. </w:t>
+      </w:r>
+      <w:r>
+        <w:t xml:space="preserve">Cloud </w:t>
+      </w:r>
+      <w:r>
+        <w:t xml:space="preserve">hosting is </w:t>
+      </w:r>
+      <w:r>
+        <w:t xml:space="preserve">often </w:t>
+      </w:r>
+      <w:r>
+        <w:t>more flexible and scalable than VPS hosting</w:t>
+      </w:r>
+      <w:r>
+        <w:t xml:space="preserve"> but does require more set up, configuration and learning compared to VPS hosting</w:t>
+      </w:r>
+      <w:r>
+        <w:t>.</w:t>
+      </w:r>
+      <w:r>
+        <w:t xml:space="preserve"> </w:t>
+      </w:r>
+      <w:r>
+        <w:t>C</w:t>
+      </w:r>
+      <w:r>
+        <w:t xml:space="preserve">loud hosting </w:t>
+      </w:r>
+      <w:r>
+        <w:t xml:space="preserve">often </w:t>
+      </w:r>
+      <w:r>
+        <w:t>offer</w:t>
+      </w:r>
+      <w:r>
+        <w:t>s</w:t>
+      </w:r>
+      <w:r>
+        <w:t xml:space="preserve"> a pay-as-you-go pa</w:t>
+      </w:r>
+      <w:r>
+        <w:t>yment model which can reduce costs if the website does not need to be online all the time</w:t>
+      </w:r>
+      <w:r>
+        <w:t xml:space="preserve"> but this can sometimes be complex and hard to estimate</w:t>
+      </w:r>
+      <w:r>
+        <w:t xml:space="preserve"> </w:t>
+      </w:r>
+      <w:sdt>
+        <w:sdtPr>
+          <w:id w:val="-1537884662"/>
+          <w:citation/>
+        </w:sdtPr>
+        <w:sdtContent>
+          <w:r>
+            <w:fldChar w:fldCharType="begin"/>
+          </w:r>
+          <w:r>
+            <w:rPr>
+              <w:lang w:val="en-US"/>
+            </w:rPr>
+            <w:instrText xml:space="preserve"> CITATION Ama251 \l 1033 </w:instrText>
+          </w:r>
+          <w:r>
+            <w:fldChar w:fldCharType="separate"/>
+          </w:r>
+          <w:r>
+            <w:rPr>
+              <w:noProof/>
+              <w:lang w:val="en-US"/>
+            </w:rPr>
+            <w:t>(Amazon Web Services, 2025)</w:t>
+          </w:r>
+          <w:r>
+            <w:fldChar w:fldCharType="end"/>
+          </w:r>
+        </w:sdtContent>
+      </w:sdt>
+      <w:r>
+        <w:t>.</w:t>
+      </w:r>
+    </w:p>
+    <w:p>
+      <w:pPr>
+        <w:pStyle w:val="Heading2"/>
+        <w:rPr>
+          <w:color w:val="auto"/>
+        </w:rPr>
+      </w:pPr>
+      <w:r>
+        <w:t xml:space="preserve"> </w:t>
+      </w:r>
+      <w:bookmarkStart w:id="47" w:name="_Toc213488138"/>
+      <w:proofErr w:type="spellStart"/>
+      <w:r>
+        <w:rPr>
+          <w:color w:val="auto"/>
+        </w:rPr>
+        <w:t>DigitalOcean</w:t>
+      </w:r>
+      <w:proofErr w:type="spellEnd"/>
+      <w:r>
+        <w:rPr>
+          <w:color w:val="auto"/>
+        </w:rPr>
+        <w:t xml:space="preserve"> (VPS Solution)</w:t>
+      </w:r>
+      <w:bookmarkEnd w:id="47"/>
+    </w:p>
+    <w:p>
+      <w:r>
+        <w:t>A Digital Ocean Droplet is</w:t>
+      </w:r>
+      <w:r>
+        <w:t xml:space="preserve"> a VPS implemented through a</w:t>
+      </w:r>
+      <w:r>
+        <w:t xml:space="preserve"> Linux based virtual machine that is run on top of virtualized hardware. Digital Ocean is known for </w:t>
+      </w:r>
+      <w:r>
+        <w:t>providing a developer friendly platform, easier set up process and provides extensive documentation and tutorials</w:t>
+      </w:r>
+      <w:r>
+        <w:t xml:space="preserve"> for set up</w:t>
+      </w:r>
+      <w:r>
+        <w:t>.</w:t>
+      </w:r>
+      <w:r>
+        <w:t xml:space="preserve"> Digital Ocean also supports vertical and horizontal scaling using a load balancer and has an affordable and transparent pricing model.</w:t>
+      </w:r>
+      <w:r>
+        <w:t xml:space="preserve"> </w:t>
+      </w:r>
+      <w:r>
+        <w:t xml:space="preserve">Droplets start from $4 per month and payments can be made by the hour or monthly </w:t>
+      </w:r>
+      <w:sdt>
+        <w:sdtPr>
+          <w:id w:val="2139290821"/>
+          <w:citation/>
+        </w:sdtPr>
+        <w:sdtContent>
+          <w:r>
+            <w:fldChar w:fldCharType="begin"/>
+          </w:r>
+          <w:r>
+            <w:rPr>
+              <w:lang w:val="en-US"/>
+            </w:rPr>
+            <w:instrText xml:space="preserve"> CITATION May25 \l 1033 </w:instrText>
+          </w:r>
+          <w:r>
+            <w:fldChar w:fldCharType="separate"/>
+          </w:r>
+          <w:r>
+            <w:rPr>
+              <w:noProof/>
+              <w:lang w:val="en-US"/>
+            </w:rPr>
+            <w:t>(Thompson, 2025)</w:t>
+          </w:r>
+          <w:r>
+            <w:fldChar w:fldCharType="end"/>
+          </w:r>
+        </w:sdtContent>
+      </w:sdt>
+      <w:r>
+        <w:t>.</w:t>
+      </w:r>
+    </w:p>
+    <w:p>
+      <w:pPr>
+        <w:spacing w:line="278" w:lineRule="auto"/>
+      </w:pPr>
+      <w:r>
+        <w:br w:type="page"/>
+      </w:r>
+    </w:p>
+    <w:p>
+      <w:pPr>
+        <w:pStyle w:val="Heading2"/>
+        <w:rPr>
+          <w:color w:val="auto"/>
+        </w:rPr>
+      </w:pPr>
+      <w:bookmarkStart w:id="48" w:name="_Toc213488139"/>
+      <w:r>
+        <w:rPr>
+          <w:color w:val="auto"/>
+        </w:rPr>
+        <w:lastRenderedPageBreak/>
+        <w:t>AWS EC2 (Cloud Solution)</w:t>
+      </w:r>
+      <w:bookmarkEnd w:id="48"/>
+    </w:p>
+    <w:p>
+      <w:r>
+        <w:t>One of the most popular cloud hosting platforms in the world is Amazon Web Services’ (AWS) Amazon Elastic Compute Cloud (EC2)</w:t>
+      </w:r>
+      <w:r>
+        <w:t xml:space="preserve">. </w:t>
+      </w:r>
+      <w:r>
+        <w:t>EC2 provides highly scalable, on-demand computing capacity</w:t>
+      </w:r>
+      <w:r>
+        <w:t xml:space="preserve"> and </w:t>
+      </w:r>
+      <w:r>
+        <w:t>allows total control over security, networking and storage. EC2 instances consist of a virtual server in the cloud</w:t>
+      </w:r>
+      <w:r>
+        <w:t xml:space="preserve"> and are highly customizable</w:t>
+      </w:r>
+      <w:r>
+        <w:t xml:space="preserve"> </w:t>
+      </w:r>
+      <w:sdt>
+        <w:sdtPr>
+          <w:id w:val="1683706958"/>
+          <w:citation/>
+        </w:sdtPr>
+        <w:sdtContent>
+          <w:r>
+            <w:fldChar w:fldCharType="begin"/>
+          </w:r>
+          <w:r>
+            <w:rPr>
+              <w:lang w:val="en-US"/>
+            </w:rPr>
+            <w:instrText xml:space="preserve"> CITATION Ama252 \l 1033 </w:instrText>
+          </w:r>
+          <w:r>
+            <w:fldChar w:fldCharType="separate"/>
+          </w:r>
+          <w:r>
+            <w:rPr>
+              <w:noProof/>
+              <w:lang w:val="en-US"/>
+            </w:rPr>
+            <w:t>(Amazon Web Services, 2025)</w:t>
+          </w:r>
+          <w:r>
+            <w:fldChar w:fldCharType="end"/>
+          </w:r>
+        </w:sdtContent>
+      </w:sdt>
+      <w:r>
+        <w:t>. They support variable custom storage sizes and many different programming languages and operating systems. Some drawbacks of AWS EC2 which may make it unsuitable for SETU Code Lab include hidden costs if not</w:t>
+      </w:r>
+      <w:r>
+        <w:t xml:space="preserve"> properly managed</w:t>
+      </w:r>
+      <w:r>
+        <w:t xml:space="preserve"> and</w:t>
+      </w:r>
+      <w:r>
+        <w:t xml:space="preserve"> a notably</w:t>
+      </w:r>
+      <w:r>
+        <w:t xml:space="preserve"> difficult set up</w:t>
+      </w:r>
+      <w:r>
+        <w:t xml:space="preserve"> process</w:t>
+      </w:r>
+      <w:r>
+        <w:t xml:space="preserve"> for new developers</w:t>
+      </w:r>
+      <w:r>
+        <w:t xml:space="preserve"> </w:t>
+      </w:r>
+      <w:sdt>
+        <w:sdtPr>
+          <w:id w:val="2121105795"/>
+          <w:citation/>
+        </w:sdtPr>
+        <w:sdtContent>
+          <w:r>
+            <w:fldChar w:fldCharType="begin"/>
+          </w:r>
+          <w:r>
+            <w:rPr>
+              <w:lang w:val="en-US"/>
+            </w:rPr>
+            <w:instrText xml:space="preserve"> CITATION Kav23 \l 1033 </w:instrText>
+          </w:r>
+          <w:r>
+            <w:fldChar w:fldCharType="separate"/>
+          </w:r>
+          <w:r>
+            <w:rPr>
+              <w:noProof/>
+              <w:lang w:val="en-US"/>
+            </w:rPr>
+            <w:t>(Bali, 2023)</w:t>
+          </w:r>
+          <w:r>
+            <w:fldChar w:fldCharType="end"/>
+          </w:r>
+        </w:sdtContent>
+      </w:sdt>
+      <w:r>
+        <w:t>.</w:t>
+      </w:r>
+    </w:p>
+    <w:p>
+      <w:pPr>
+        <w:pStyle w:val="Heading2"/>
+        <w:rPr>
+          <w:color w:val="auto"/>
+        </w:rPr>
+      </w:pPr>
+      <w:r>
+        <w:rPr>
+          <w:color w:val="auto"/>
+        </w:rPr>
+        <w:t>Co</w:t>
+      </w:r>
+      <w:r>
+        <w:rPr>
+          <w:color w:val="auto"/>
+        </w:rPr>
+        <w:t>nclusion</w:t>
+      </w:r>
+    </w:p>
+    <w:p>
+      <w:r>
+        <w:t xml:space="preserve">The </w:t>
+      </w:r>
+      <w:proofErr w:type="spellStart"/>
+      <w:r>
+        <w:t>DigitalOcean</w:t>
+      </w:r>
+      <w:proofErr w:type="spellEnd"/>
+      <w:r>
+        <w:t xml:space="preserve"> Droplet service has been selected as the hosting solution for SETU Code Lab. This is due to the following reasons: </w:t>
+      </w:r>
+    </w:p>
+    <w:p>
+      <w:pPr>
+        <w:pStyle w:val="ListParagraph"/>
+        <w:numPr>
+          <w:ilvl w:val="0"/>
+          <w:numId w:val="1"/>
+        </w:numPr>
+        <w:rPr>
+          <w:sz w:val="22"/>
+          <w:szCs w:val="22"/>
+        </w:rPr>
+      </w:pPr>
+      <w:r>
+        <w:rPr>
+          <w:sz w:val="22"/>
+          <w:szCs w:val="22"/>
+        </w:rPr>
+        <w:t xml:space="preserve">A simpler and more developer friendly interface and set-up process. </w:t>
+      </w:r>
+      <w:r>
+        <w:rPr>
+          <w:sz w:val="22"/>
+          <w:szCs w:val="22"/>
+        </w:rPr>
+        <w:t>Figure X shows the complex interface</w:t>
+      </w:r>
+      <w:r>
+        <w:rPr>
+          <w:sz w:val="22"/>
+          <w:szCs w:val="22"/>
+        </w:rPr>
+        <w:t xml:space="preserve"> used</w:t>
+      </w:r>
+      <w:r>
+        <w:rPr>
+          <w:sz w:val="22"/>
+          <w:szCs w:val="22"/>
+        </w:rPr>
+        <w:t xml:space="preserve"> for managing AWS EC2 instances. This can be difficult to work with and confusing to learn for new developers </w:t>
+      </w:r>
+      <w:r>
+        <w:rPr>
+          <w:sz w:val="22"/>
+          <w:szCs w:val="22"/>
+        </w:rPr>
+        <w:t>and could</w:t>
+      </w:r>
+      <w:r>
+        <w:rPr>
+          <w:sz w:val="22"/>
+          <w:szCs w:val="22"/>
+        </w:rPr>
+        <w:t xml:space="preserve"> </w:t>
+      </w:r>
+      <w:r>
+        <w:rPr>
+          <w:sz w:val="22"/>
+          <w:szCs w:val="22"/>
+        </w:rPr>
+        <w:t>take up considerable project time</w:t>
+      </w:r>
+      <w:r>
+        <w:rPr>
+          <w:sz w:val="22"/>
+          <w:szCs w:val="22"/>
+        </w:rPr>
+        <w:t xml:space="preserve">. </w:t>
+      </w:r>
+      <w:r>
+        <w:rPr>
+          <w:sz w:val="22"/>
+          <w:szCs w:val="22"/>
+        </w:rPr>
+        <w:t xml:space="preserve">Compare this to the much simpler interface in figure X, which shows the streamlined interface used for creating </w:t>
+      </w:r>
+      <w:proofErr w:type="spellStart"/>
+      <w:r>
+        <w:rPr>
+          <w:sz w:val="22"/>
+          <w:szCs w:val="22"/>
+        </w:rPr>
+        <w:t>DigitalOcean</w:t>
+      </w:r>
+      <w:proofErr w:type="spellEnd"/>
+      <w:r>
+        <w:rPr>
+          <w:sz w:val="22"/>
+          <w:szCs w:val="22"/>
+        </w:rPr>
+        <w:t xml:space="preserve"> Droplets</w:t>
+      </w:r>
+      <w:r>
+        <w:rPr>
+          <w:sz w:val="22"/>
+          <w:szCs w:val="22"/>
+        </w:rPr>
+        <w:t xml:space="preserve"> </w:t>
+      </w:r>
+      <w:sdt>
+        <w:sdtPr>
+          <w:id w:val="111871536"/>
+          <w:citation/>
+        </w:sdtPr>
+        <w:sdtContent>
+          <w:r>
+            <w:fldChar w:fldCharType="begin"/>
+          </w:r>
+          <w:r>
+            <w:rPr>
+              <w:lang w:val="en-US"/>
+            </w:rPr>
+            <w:instrText xml:space="preserve"> CITATION Kav23 \l 1033 </w:instrText>
+          </w:r>
+          <w:r>
+            <w:fldChar w:fldCharType="separate"/>
+          </w:r>
+          <w:r>
+            <w:rPr>
+              <w:noProof/>
+              <w:lang w:val="en-US"/>
+            </w:rPr>
+            <w:t>(Bali, 2023)</w:t>
+          </w:r>
+          <w:r>
+            <w:fldChar w:fldCharType="end"/>
+          </w:r>
+        </w:sdtContent>
+      </w:sdt>
+      <w:r>
+        <w:rPr>
+          <w:sz w:val="22"/>
+          <w:szCs w:val="22"/>
+        </w:rPr>
+        <w:t>.</w:t>
+      </w:r>
+    </w:p>
+    <w:p>
+      <w:pPr>
+        <w:pStyle w:val="ListParagraph"/>
+        <w:numPr>
+          <w:ilvl w:val="0"/>
+          <w:numId w:val="1"/>
+        </w:numPr>
+        <w:rPr>
+          <w:sz w:val="22"/>
+          <w:szCs w:val="22"/>
+        </w:rPr>
+      </w:pPr>
+      <w:r>
+        <w:rPr>
+          <w:sz w:val="22"/>
+          <w:szCs w:val="22"/>
+        </w:rPr>
+        <w:t xml:space="preserve"> A more affordable and transparent pricing model. Droplets start from $4 per month whereas AWS EC2 costs may vary by usage.</w:t>
+      </w:r>
+      <w:r>
+        <w:rPr>
+          <w:sz w:val="22"/>
+          <w:szCs w:val="22"/>
+        </w:rPr>
+        <w:t xml:space="preserve"> In some cases, Digital Ocean Droplets can save from 34% to 53% of hosting costs when compared to the same application hosted using AWS EC2</w:t>
+      </w:r>
+      <w:r>
+        <w:rPr>
+          <w:sz w:val="22"/>
+          <w:szCs w:val="22"/>
+        </w:rPr>
+        <w:t xml:space="preserve"> </w:t>
+      </w:r>
+      <w:sdt>
+        <w:sdtPr>
+          <w:rPr>
+            <w:sz w:val="22"/>
+            <w:szCs w:val="22"/>
+          </w:rPr>
+          <w:id w:val="-1723287942"/>
+          <w:citation/>
+        </w:sdtPr>
+        <w:sdtContent>
+          <w:r>
+            <w:rPr>
+              <w:sz w:val="22"/>
+              <w:szCs w:val="22"/>
+            </w:rPr>
+            <w:fldChar w:fldCharType="begin"/>
+          </w:r>
+          <w:r>
+            <w:rPr>
+              <w:sz w:val="22"/>
+              <w:szCs w:val="22"/>
+              <w:lang w:val="en-US"/>
+            </w:rPr>
+            <w:instrText xml:space="preserve"> CITATION Dig18 \l 1033 </w:instrText>
+          </w:r>
+          <w:r>
+            <w:rPr>
+              <w:sz w:val="22"/>
+              <w:szCs w:val="22"/>
+            </w:rPr>
+            <w:fldChar w:fldCharType="separate"/>
+          </w:r>
+          <w:r>
+            <w:rPr>
+              <w:noProof/>
+              <w:sz w:val="22"/>
+              <w:szCs w:val="22"/>
+              <w:lang w:val="en-US"/>
+            </w:rPr>
+            <w:t>(DigitalOcean, 2018)</w:t>
+          </w:r>
+          <w:r>
+            <w:rPr>
+              <w:sz w:val="22"/>
+              <w:szCs w:val="22"/>
+            </w:rPr>
+            <w:fldChar w:fldCharType="end"/>
+          </w:r>
+        </w:sdtContent>
+      </w:sdt>
+      <w:r>
+        <w:rPr>
+          <w:sz w:val="22"/>
+          <w:szCs w:val="22"/>
+        </w:rPr>
+        <w:t>.</w:t>
+      </w:r>
+    </w:p>
+    <w:p>
+      <w:pPr>
+        <w:pStyle w:val="ListParagraph"/>
+        <w:numPr>
+          <w:ilvl w:val="0"/>
+          <w:numId w:val="1"/>
+        </w:numPr>
+      </w:pPr>
+      <w:r>
+        <w:rPr>
+          <w:sz w:val="22"/>
+          <w:szCs w:val="22"/>
+        </w:rPr>
+        <w:t>Droplets provide e</w:t>
+      </w:r>
+      <w:r>
+        <w:rPr>
+          <w:sz w:val="22"/>
+          <w:szCs w:val="22"/>
+        </w:rPr>
+        <w:t>nough resources and scalability for SETU Code Lab</w:t>
+      </w:r>
+      <w:r>
+        <w:rPr>
+          <w:sz w:val="22"/>
+          <w:szCs w:val="22"/>
+        </w:rPr>
+        <w:t xml:space="preserve"> while remaining simple and easy to use</w:t>
+      </w:r>
+      <w:r>
+        <w:rPr>
+          <w:sz w:val="22"/>
+          <w:szCs w:val="22"/>
+        </w:rPr>
+        <w:t xml:space="preserve">. AWS EC2 offers many </w:t>
+      </w:r>
+      <w:r>
+        <w:rPr>
+          <w:sz w:val="22"/>
+          <w:szCs w:val="22"/>
+        </w:rPr>
+        <w:t xml:space="preserve">additional </w:t>
+      </w:r>
+      <w:r>
+        <w:rPr>
+          <w:sz w:val="22"/>
+          <w:szCs w:val="22"/>
+        </w:rPr>
+        <w:t>services</w:t>
+      </w:r>
+      <w:r>
+        <w:rPr>
+          <w:sz w:val="22"/>
+          <w:szCs w:val="22"/>
+        </w:rPr>
+        <w:t xml:space="preserve"> (over 200)</w:t>
+      </w:r>
+      <w:r>
+        <w:rPr>
+          <w:sz w:val="22"/>
+          <w:szCs w:val="22"/>
+        </w:rPr>
+        <w:t xml:space="preserve"> </w:t>
+      </w:r>
+      <w:r>
+        <w:rPr>
+          <w:sz w:val="22"/>
+          <w:szCs w:val="22"/>
+        </w:rPr>
+        <w:t>and features suitable for enterprise applications that are not needed for SETU Code Lab</w:t>
+      </w:r>
+      <w:r>
+        <w:rPr>
+          <w:sz w:val="22"/>
+          <w:szCs w:val="22"/>
+        </w:rPr>
+        <w:t xml:space="preserve"> </w:t>
+      </w:r>
+      <w:sdt>
+        <w:sdtPr>
+          <w:rPr>
+            <w:sz w:val="22"/>
+            <w:szCs w:val="22"/>
+          </w:rPr>
+          <w:id w:val="1589662740"/>
+          <w:citation/>
+        </w:sdtPr>
+        <w:sdtContent>
+          <w:r>
+            <w:rPr>
+              <w:sz w:val="22"/>
+              <w:szCs w:val="22"/>
+            </w:rPr>
+            <w:fldChar w:fldCharType="begin"/>
+          </w:r>
+          <w:r>
+            <w:rPr>
+              <w:sz w:val="22"/>
+              <w:szCs w:val="22"/>
+              <w:lang w:val="en-US"/>
+            </w:rPr>
+            <w:instrText xml:space="preserve"> CITATION Fad25 \l 1033 </w:instrText>
+          </w:r>
+          <w:r>
+            <w:rPr>
+              <w:sz w:val="22"/>
+              <w:szCs w:val="22"/>
+            </w:rPr>
+            <w:fldChar w:fldCharType="separate"/>
+          </w:r>
+          <w:r>
+            <w:rPr>
+              <w:noProof/>
+              <w:sz w:val="22"/>
+              <w:szCs w:val="22"/>
+              <w:lang w:val="en-US"/>
+            </w:rPr>
+            <w:t>(Adegbuyi, 2025)</w:t>
+          </w:r>
+          <w:r>
+            <w:rPr>
+              <w:sz w:val="22"/>
+              <w:szCs w:val="22"/>
+            </w:rPr>
+            <w:fldChar w:fldCharType="end"/>
+          </w:r>
+        </w:sdtContent>
+      </w:sdt>
+      <w:r>
+        <w:rPr>
+          <w:sz w:val="22"/>
+          <w:szCs w:val="22"/>
+        </w:rPr>
+        <w:t>.</w:t>
+      </w:r>
+      <w:r>
+        <w:rPr>
+          <w:noProof/>
+        </w:rPr>
+        <w:t xml:space="preserve"> </w:t>
+      </w:r>
+    </w:p>
+    <w:p>
+      <w:pPr>
+        <w:ind w:left="360"/>
+        <w:jc w:val="center"/>
+      </w:pPr>
+      <w:r>
+        <w:rPr>
+          <w:noProof/>
+        </w:rPr>
+        <w:drawing>
+          <wp:inline distT="0" distB="0" distL="0" distR="0" wp14:anchorId="4F709809" wp14:editId="4C2D58E4">
+            <wp:extent cx="5340350" cy="2878329"/>
+            <wp:effectExtent l="0" t="0" r="0" b="0"/>
+            <wp:docPr id="264181809" name="Picture 3" descr="A screenshot of a computer&#10;&#10;AI-generated content may be incorrect."/>
+            <wp:cNvGraphicFramePr>
+              <a:graphicFrameLocks xmlns:a="http://schemas.openxmlformats.org/drawingml/2006/main" noChangeAspect="1"/>
+            </wp:cNvGraphicFramePr>
+            <a:graphic xmlns:a="http://schemas.openxmlformats.org/drawingml/2006/main">
+              <a:graphicData uri="http://schemas.openxmlformats.org/drawingml/2006/picture">
+                <pic:pic xmlns:pic="http://schemas.openxmlformats.org/drawingml/2006/picture">
+                  <pic:nvPicPr>
+                    <pic:cNvPr id="264181809" name="Picture 3" descr="A screenshot of a computer&#10;&#10;AI-generated content may be incorrect."/>
+                    <pic:cNvPicPr>
+                      <a:picLocks noChangeAspect="1" noChangeArrowheads="1"/>
+                    </pic:cNvPicPr>
+                  </pic:nvPicPr>
+                  <pic:blipFill>
+                    <a:blip r:embed="rId40">
+                      <a:extLst>
+                        <a:ext uri="{28A0092B-C50C-407E-A947-70E740481C1C}">
+                          <a14:useLocalDpi xmlns:a14="http://schemas.microsoft.com/office/drawing/2010/main" val="0"/>
+                        </a:ext>
+                      </a:extLst>
+                    </a:blip>
+                    <a:srcRect/>
+                    <a:stretch>
+                      <a:fillRect/>
+                    </a:stretch>
+                  </pic:blipFill>
+                  <pic:spPr bwMode="auto">
+                    <a:xfrm>
+                      <a:off x="0" y="0"/>
+                      <a:ext cx="5470835" cy="2948657"/>
+                    </a:xfrm>
+                    <a:prstGeom prst="rect">
+                      <a:avLst/>
+                    </a:prstGeom>
+                    <a:noFill/>
+                  </pic:spPr>
+                </pic:pic>
+              </a:graphicData>
+            </a:graphic>
+          </wp:inline>
+        </w:drawing>
+      </w:r>
+    </w:p>
+    <w:p>
+      <w:pPr>
+        <w:jc w:val="center"/>
+        <w:rPr>
+          <w:noProof/>
+        </w:rPr>
+      </w:pPr>
+    </w:p>
+    <w:p>
+      <w:pPr>
+        <w:jc w:val="center"/>
+        <w:rPr>
+          <w:b/>
+          <w:bCs/>
+          <w:noProof/>
+          <w:sz w:val="16"/>
+          <w:szCs w:val="16"/>
+        </w:rPr>
+      </w:pPr>
+      <w:r>
+        <w:rPr>
+          <w:b/>
+          <w:bCs/>
+          <w:noProof/>
+          <w:sz w:val="16"/>
+          <w:szCs w:val="16"/>
+        </w:rPr>
+        <w:t xml:space="preserve">Fig. X. </w:t>
+      </w:r>
+      <w:r>
+        <w:rPr>
+          <w:noProof/>
+          <w:sz w:val="16"/>
+          <w:szCs w:val="16"/>
+        </w:rPr>
+        <w:t xml:space="preserve">AWS EC2 Dashboard </w:t>
+      </w:r>
+      <w:r>
+        <w:rPr>
+          <w:b/>
+          <w:bCs/>
+          <w:noProof/>
+          <w:sz w:val="16"/>
+          <w:szCs w:val="16"/>
+        </w:rPr>
+        <w:t>Source:</w:t>
+      </w:r>
+      <w:r>
+        <w:rPr>
+          <w:b/>
+          <w:bCs/>
+          <w:noProof/>
+          <w:sz w:val="16"/>
+          <w:szCs w:val="16"/>
+        </w:rPr>
+        <w:t xml:space="preserve"> </w:t>
+      </w:r>
+      <w:sdt>
+        <w:sdtPr>
+          <w:rPr>
+            <w:sz w:val="16"/>
+            <w:szCs w:val="16"/>
+          </w:rPr>
+          <w:id w:val="734895945"/>
+          <w:citation/>
+        </w:sdtPr>
+        <w:sdtContent>
+          <w:r>
+            <w:rPr>
+              <w:sz w:val="16"/>
+              <w:szCs w:val="16"/>
+            </w:rPr>
+            <w:fldChar w:fldCharType="begin"/>
+          </w:r>
+          <w:r>
+            <w:rPr>
+              <w:sz w:val="16"/>
+              <w:szCs w:val="16"/>
+              <w:lang w:val="en-US"/>
+            </w:rPr>
+            <w:instrText xml:space="preserve"> CITATION Kav23 \l 1033 </w:instrText>
+          </w:r>
+          <w:r>
+            <w:rPr>
+              <w:sz w:val="16"/>
+              <w:szCs w:val="16"/>
+            </w:rPr>
+            <w:fldChar w:fldCharType="separate"/>
+          </w:r>
+          <w:r>
+            <w:rPr>
+              <w:noProof/>
+              <w:sz w:val="16"/>
+              <w:szCs w:val="16"/>
+              <w:lang w:val="en-US"/>
+            </w:rPr>
+            <w:t>(Bali, 2023)</w:t>
+          </w:r>
+          <w:r>
+            <w:rPr>
+              <w:sz w:val="16"/>
+              <w:szCs w:val="16"/>
+            </w:rPr>
+            <w:fldChar w:fldCharType="end"/>
+          </w:r>
+        </w:sdtContent>
+      </w:sdt>
+    </w:p>
+    <w:p>
+      <w:pPr>
+        <w:jc w:val="center"/>
+      </w:pPr>
+      <w:r>
+        <w:rPr>
+          <w:noProof/>
+        </w:rPr>
+        <w:lastRenderedPageBreak/>
+        <w:drawing>
+          <wp:inline distT="0" distB="0" distL="0" distR="0" wp14:anchorId="2D0384AF" wp14:editId="566658F0">
+            <wp:extent cx="4991100" cy="8188206"/>
+            <wp:effectExtent l="0" t="0" r="0" b="3810"/>
+            <wp:docPr id="1830446688" name="Picture 2"/>
+            <wp:cNvGraphicFramePr>
+              <a:graphicFrameLocks xmlns:a="http://schemas.openxmlformats.org/drawingml/2006/main" noChangeAspect="1"/>
+            </wp:cNvGraphicFramePr>
+            <a:graphic xmlns:a="http://schemas.openxmlformats.org/drawingml/2006/main">
+              <a:graphicData uri="http://schemas.openxmlformats.org/drawingml/2006/picture">
+                <pic:pic xmlns:pic="http://schemas.openxmlformats.org/drawingml/2006/picture">
+                  <pic:nvPicPr>
+                    <pic:cNvPr id="0" name="Picture 2"/>
+                    <pic:cNvPicPr>
+                      <a:picLocks noChangeAspect="1" noChangeArrowheads="1"/>
+                    </pic:cNvPicPr>
+                  </pic:nvPicPr>
+                  <pic:blipFill rotWithShape="1">
+                    <a:blip r:embed="rId41" cstate="print">
+                      <a:extLst>
+                        <a:ext uri="{28A0092B-C50C-407E-A947-70E740481C1C}">
+                          <a14:useLocalDpi xmlns:a14="http://schemas.microsoft.com/office/drawing/2010/main" val="0"/>
+                        </a:ext>
+                      </a:extLst>
+                    </a:blip>
+                    <a:srcRect t="3555" b="4787"/>
+                    <a:stretch>
+                      <a:fillRect/>
+                    </a:stretch>
+                  </pic:blipFill>
+                  <pic:spPr bwMode="auto">
+                    <a:xfrm>
+                      <a:off x="0" y="0"/>
+                      <a:ext cx="5002422" cy="8206781"/>
+                    </a:xfrm>
+                    <a:prstGeom prst="rect">
+                      <a:avLst/>
+                    </a:prstGeom>
+                    <a:noFill/>
+                    <a:ln>
+                      <a:noFill/>
+                    </a:ln>
+                    <a:extLst>
+                      <a:ext uri="{53640926-AAD7-44D8-BBD7-CCE9431645EC}">
+                        <a14:shadowObscured xmlns:a14="http://schemas.microsoft.com/office/drawing/2010/main"/>
+                      </a:ext>
+                    </a:extLst>
+                  </pic:spPr>
+                </pic:pic>
+              </a:graphicData>
+            </a:graphic>
+          </wp:inline>
+        </w:drawing>
+      </w:r>
+    </w:p>
+    <w:p>
+      <w:pPr>
+        <w:jc w:val="center"/>
+      </w:pPr>
+    </w:p>
+    <w:p>
+      <w:pPr>
+        <w:jc w:val="center"/>
+      </w:pPr>
+      <w:r>
+        <w:rPr>
+          <w:b/>
+          <w:bCs/>
+          <w:sz w:val="16"/>
+          <w:szCs w:val="16"/>
+        </w:rPr>
+        <w:t xml:space="preserve">Fig. X. </w:t>
+      </w:r>
+      <w:proofErr w:type="spellStart"/>
+      <w:r>
+        <w:rPr>
+          <w:sz w:val="16"/>
+          <w:szCs w:val="16"/>
+        </w:rPr>
+        <w:t>DigitalOcean</w:t>
+      </w:r>
+      <w:proofErr w:type="spellEnd"/>
+      <w:r>
+        <w:rPr>
+          <w:sz w:val="16"/>
+          <w:szCs w:val="16"/>
+        </w:rPr>
+        <w:t xml:space="preserve"> Droplet creation interface </w:t>
+      </w:r>
+      <w:r>
+        <w:rPr>
+          <w:b/>
+          <w:bCs/>
+          <w:sz w:val="16"/>
+          <w:szCs w:val="16"/>
+        </w:rPr>
+        <w:t xml:space="preserve">Source: </w:t>
+      </w:r>
+      <w:sdt>
+        <w:sdtPr>
+          <w:rPr>
+            <w:sz w:val="16"/>
+            <w:szCs w:val="16"/>
+          </w:rPr>
+          <w:id w:val="1940873574"/>
+          <w:citation/>
+        </w:sdtPr>
+        <w:sdtContent>
+          <w:r>
+            <w:rPr>
+              <w:sz w:val="16"/>
+              <w:szCs w:val="16"/>
+            </w:rPr>
+            <w:fldChar w:fldCharType="begin"/>
+          </w:r>
+          <w:r>
+            <w:rPr>
+              <w:sz w:val="16"/>
+              <w:szCs w:val="16"/>
+              <w:lang w:val="en-US"/>
+            </w:rPr>
+            <w:instrText xml:space="preserve"> CITATION Kav23 \l 1033 </w:instrText>
+          </w:r>
+          <w:r>
+            <w:rPr>
+              <w:sz w:val="16"/>
+              <w:szCs w:val="16"/>
+            </w:rPr>
+            <w:fldChar w:fldCharType="separate"/>
+          </w:r>
+          <w:r>
+            <w:rPr>
+              <w:noProof/>
+              <w:sz w:val="16"/>
+              <w:szCs w:val="16"/>
+              <w:lang w:val="en-US"/>
+            </w:rPr>
+            <w:t>(Bali, 2023)</w:t>
+          </w:r>
+          <w:r>
+            <w:rPr>
+              <w:sz w:val="16"/>
+              <w:szCs w:val="16"/>
+            </w:rPr>
+            <w:fldChar w:fldCharType="end"/>
+          </w:r>
+        </w:sdtContent>
+      </w:sdt>
+      <w:r>
+        <w:t xml:space="preserve"> </w:t>
+      </w:r>
+      <w:r>
+        <w:br w:type="page"/>
+      </w:r>
+    </w:p>
+    <w:p>
+      <w:pPr>
+        <w:pStyle w:val="Heading1"/>
+        <w:rPr>
+          <w:color w:val="auto"/>
+        </w:rPr>
+      </w:pPr>
+      <w:bookmarkStart w:id="49" w:name="_Toc213488140"/>
       <w:r>
         <w:rPr>
           <w:color w:val="auto"/>
@@ -10822,7 +12419,7 @@
         <w:lastRenderedPageBreak/>
         <w:t>Testing</w:t>
       </w:r>
-      <w:bookmarkEnd w:id="45"/>
+      <w:bookmarkEnd w:id="49"/>
     </w:p>
     <w:p>
       <w:r>
@@ -10896,14 +12493,14 @@
           <w:color w:val="auto"/>
         </w:rPr>
       </w:pPr>
-      <w:bookmarkStart w:id="46" w:name="_Toc212394013"/>
+      <w:bookmarkStart w:id="50" w:name="_Toc213488141"/>
       <w:r>
         <w:rPr>
           <w:color w:val="auto"/>
         </w:rPr>
         <w:t>Test Cases</w:t>
       </w:r>
-      <w:bookmarkEnd w:id="46"/>
+      <w:bookmarkEnd w:id="50"/>
     </w:p>
     <w:p>
       <w:r>
@@ -11126,7 +12723,7 @@
                     <pic:cNvPicPr/>
                   </pic:nvPicPr>
                   <pic:blipFill>
-                    <a:blip r:embed="rId39"/>
+                    <a:blip r:embed="rId42"/>
                     <a:stretch>
                       <a:fillRect/>
                     </a:stretch>
@@ -11280,7 +12877,7 @@
           <w:color w:val="auto"/>
         </w:rPr>
       </w:pPr>
-      <w:bookmarkStart w:id="47" w:name="_Toc212394014"/>
+      <w:bookmarkStart w:id="51" w:name="_Toc213488142"/>
       <w:r>
         <w:rPr>
           <w:color w:val="auto"/>
@@ -11288,7 +12885,7 @@
         <w:lastRenderedPageBreak/>
         <w:t>Benefits</w:t>
       </w:r>
-      <w:bookmarkEnd w:id="47"/>
+      <w:bookmarkEnd w:id="51"/>
     </w:p>
     <w:p>
       <w:r>
@@ -11314,7 +12911,7 @@
           <w:color w:val="auto"/>
         </w:rPr>
       </w:pPr>
-      <w:bookmarkStart w:id="48" w:name="_Toc212394015"/>
+      <w:bookmarkStart w:id="52" w:name="_Toc213488143"/>
       <w:r>
         <w:rPr>
           <w:color w:val="auto"/>
@@ -11322,7 +12919,7 @@
         <w:lastRenderedPageBreak/>
         <w:t>Gamification</w:t>
       </w:r>
-      <w:bookmarkEnd w:id="48"/>
+      <w:bookmarkEnd w:id="52"/>
     </w:p>
     <w:p>
       <w:r>
@@ -11464,7 +13061,7 @@
                     </pic:cNvPicPr>
                   </pic:nvPicPr>
                   <pic:blipFill>
-                    <a:blip r:embed="rId40">
+                    <a:blip r:embed="rId43">
                       <a:extLst>
                         <a:ext uri="{28A0092B-C50C-407E-A947-70E740481C1C}">
                           <a14:useLocalDpi xmlns:a14="http://schemas.microsoft.com/office/drawing/2010/main" val="0"/>
@@ -11595,7 +13192,7 @@
           <w:color w:val="auto"/>
         </w:rPr>
       </w:pPr>
-      <w:bookmarkStart w:id="49" w:name="_Toc212394016"/>
+      <w:bookmarkStart w:id="53" w:name="_Toc213488144"/>
       <w:r>
         <w:rPr>
           <w:color w:val="auto"/>
@@ -11603,7 +13200,7 @@
         <w:lastRenderedPageBreak/>
         <w:t>Similar Platforms</w:t>
       </w:r>
-      <w:bookmarkEnd w:id="49"/>
+      <w:bookmarkEnd w:id="53"/>
     </w:p>
     <w:p>
       <w:pPr>
@@ -11612,7 +13209,7 @@
           <w:color w:val="auto"/>
         </w:rPr>
       </w:pPr>
-      <w:bookmarkStart w:id="50" w:name="_Toc212394017"/>
+      <w:bookmarkStart w:id="54" w:name="_Toc213488145"/>
       <w:proofErr w:type="spellStart"/>
       <w:r>
         <w:rPr>
@@ -11620,7 +13217,7 @@
         </w:rPr>
         <w:t>LeetCode</w:t>
       </w:r>
-      <w:bookmarkEnd w:id="50"/>
+      <w:bookmarkEnd w:id="54"/>
       <w:proofErr w:type="spellEnd"/>
     </w:p>
     <w:p>
@@ -11735,7 +13332,7 @@
                     <pic:cNvPicPr/>
                   </pic:nvPicPr>
                   <pic:blipFill>
-                    <a:blip r:embed="rId41"/>
+                    <a:blip r:embed="rId44"/>
                     <a:stretch>
                       <a:fillRect/>
                     </a:stretch>
@@ -11935,7 +13532,7 @@
                     <pic:cNvPicPr/>
                   </pic:nvPicPr>
                   <pic:blipFill>
-                    <a:blip r:embed="rId42"/>
+                    <a:blip r:embed="rId45"/>
                     <a:stretch>
                       <a:fillRect/>
                     </a:stretch>
@@ -12045,7 +13642,7 @@
           <w:color w:val="auto"/>
         </w:rPr>
       </w:pPr>
-      <w:bookmarkStart w:id="51" w:name="_Toc212394018"/>
+      <w:bookmarkStart w:id="55" w:name="_Toc213488146"/>
       <w:proofErr w:type="spellStart"/>
       <w:r>
         <w:rPr>
@@ -12054,7 +13651,7 @@
         <w:lastRenderedPageBreak/>
         <w:t>HackerRank</w:t>
       </w:r>
-      <w:bookmarkEnd w:id="51"/>
+      <w:bookmarkEnd w:id="55"/>
       <w:proofErr w:type="spellEnd"/>
     </w:p>
     <w:p>
@@ -12180,7 +13777,7 @@
                     <pic:cNvPicPr/>
                   </pic:nvPicPr>
                   <pic:blipFill>
-                    <a:blip r:embed="rId43"/>
+                    <a:blip r:embed="rId46"/>
                     <a:stretch>
                       <a:fillRect/>
                     </a:stretch>
@@ -12295,7 +13892,7 @@
           <w:color w:val="auto"/>
         </w:rPr>
       </w:pPr>
-      <w:bookmarkStart w:id="52" w:name="_Toc212394019"/>
+      <w:bookmarkStart w:id="56" w:name="_Toc213488147"/>
       <w:proofErr w:type="spellStart"/>
       <w:r>
         <w:rPr>
@@ -12304,7 +13901,7 @@
         <w:lastRenderedPageBreak/>
         <w:t>CodeWars</w:t>
       </w:r>
-      <w:bookmarkEnd w:id="52"/>
+      <w:bookmarkEnd w:id="56"/>
       <w:proofErr w:type="spellEnd"/>
     </w:p>
     <w:p>
@@ -12455,7 +14052,7 @@
                     <pic:cNvPicPr/>
                   </pic:nvPicPr>
                   <pic:blipFill>
-                    <a:blip r:embed="rId44"/>
+                    <a:blip r:embed="rId47"/>
                     <a:stretch>
                       <a:fillRect/>
                     </a:stretch>
@@ -12613,7 +14210,7 @@
           <w:noProof/>
         </w:rPr>
         <w:drawing>
-          <wp:inline distT="0" distB="0" distL="0" distR="0" wp14:anchorId="652613B8" wp14:editId="576060F8">
+          <wp:inline distT="0" distB="0" distL="0" distR="0" wp14:anchorId="652613B8" wp14:editId="732D6FC7">
             <wp:extent cx="4038830" cy="2013586"/>
             <wp:effectExtent l="0" t="0" r="0" b="5715"/>
             <wp:docPr id="843022778" name="Picture 2"/>
@@ -12630,7 +14227,7 @@
                     </pic:cNvPicPr>
                   </pic:nvPicPr>
                   <pic:blipFill>
-                    <a:blip r:embed="rId45" cstate="print">
+                    <a:blip r:embed="rId48" cstate="print">
                       <a:extLst>
                         <a:ext uri="{28A0092B-C50C-407E-A947-70E740481C1C}">
                           <a14:useLocalDpi xmlns:a14="http://schemas.microsoft.com/office/drawing/2010/main" val="0"/>
@@ -12739,7 +14336,7 @@
           <w:color w:val="auto"/>
         </w:rPr>
       </w:pPr>
-      <w:bookmarkStart w:id="53" w:name="_Toc212394020"/>
+      <w:bookmarkStart w:id="57" w:name="_Toc213488148"/>
       <w:r>
         <w:rPr>
           <w:color w:val="auto"/>
@@ -12747,7 +14344,7 @@
         <w:lastRenderedPageBreak/>
         <w:t>Conclusion</w:t>
       </w:r>
-      <w:bookmarkEnd w:id="53"/>
+      <w:bookmarkEnd w:id="57"/>
     </w:p>
     <w:p>
       <w:pPr>
@@ -12757,7 +14354,15 @@
         <w:t xml:space="preserve">In summary React, TypeScript, SCSS, and Vite have been chosen as the front-end technologies for SETU Code Lab </w:t>
       </w:r>
       <w:r>
-        <w:t>due to their fast performance, seamless integration with one another and their strong potential for building highly interactive and responsive user interfaces. TypeScript and React have also become somewhat of an industry standard recently and there is lots of useful documentation and tutorials available for developers.</w:t>
+        <w:t xml:space="preserve">due to their fast performance, seamless integration with one another and their strong potential for building highly interactive and responsive user interfaces. TypeScript and React have also become somewhat of an industry standard recently and there </w:t>
+      </w:r>
+      <w:proofErr w:type="gramStart"/>
+      <w:r>
+        <w:t>is</w:t>
+      </w:r>
+      <w:proofErr w:type="gramEnd"/>
+      <w:r>
+        <w:t xml:space="preserve"> lots of useful documentation and tutorials available for developers.</w:t>
       </w:r>
     </w:p>
     <w:p>
@@ -12872,7 +14477,7 @@
           <w:color w:val="auto"/>
         </w:rPr>
       </w:pPr>
-      <w:bookmarkStart w:id="54" w:name="_Toc212394021"/>
+      <w:bookmarkStart w:id="58" w:name="_Toc213488149"/>
       <w:r>
         <w:rPr>
           <w:color w:val="auto"/>
@@ -12880,7 +14485,7 @@
         <w:lastRenderedPageBreak/>
         <w:t>Appendix</w:t>
       </w:r>
-      <w:bookmarkEnd w:id="54"/>
+      <w:bookmarkEnd w:id="58"/>
     </w:p>
     <w:p>
       <w:pPr>
@@ -12902,7 +14507,7 @@
           <w:color w:val="auto"/>
         </w:rPr>
       </w:pPr>
-      <w:bookmarkStart w:id="55" w:name="_Toc212394022"/>
+      <w:bookmarkStart w:id="59" w:name="_Toc213488150"/>
       <w:r>
         <w:rPr>
           <w:color w:val="auto"/>
@@ -12910,7 +14515,7 @@
         <w:lastRenderedPageBreak/>
         <w:t>Glossary</w:t>
       </w:r>
-      <w:bookmarkEnd w:id="55"/>
+      <w:bookmarkEnd w:id="59"/>
     </w:p>
     <w:p>
       <w:pPr>
@@ -12925,7 +14530,7 @@
         <w:br w:type="page"/>
       </w:r>
     </w:p>
-    <w:bookmarkStart w:id="56" w:name="_Toc212394023" w:displacedByCustomXml="next"/>
+    <w:bookmarkStart w:id="60" w:name="_Toc213488151" w:displacedByCustomXml="next"/>
     <w:sdt>
       <w:sdtPr>
         <w:rPr>
@@ -12954,7 +14559,7 @@
             </w:rPr>
             <w:t>Bibliography</w:t>
           </w:r>
-          <w:bookmarkEnd w:id="56"/>
+          <w:bookmarkEnd w:id="60"/>
         </w:p>
         <w:sdt>
           <w:sdtPr>
@@ -12994,7 +14599,23 @@
                   <w:iCs/>
                   <w:noProof/>
                 </w:rPr>
-                <w:t xml:space="preserve">Ace - The High Perfromance Code Editor for the Web. </w:t>
+                <w:t>Ace - The High Perf</w:t>
+              </w:r>
+              <w:r>
+                <w:rPr>
+                  <w:i/>
+                  <w:iCs/>
+                  <w:noProof/>
+                </w:rPr>
+                <w:t>or</w:t>
+              </w:r>
+              <w:r>
+                <w:rPr>
+                  <w:i/>
+                  <w:iCs/>
+                  <w:noProof/>
+                </w:rPr>
+                <w:t xml:space="preserve">mance Code Editor for the Web. </w:t>
               </w:r>
               <w:r>
                 <w:rPr>
@@ -15471,7 +17092,7 @@
       </w:pPr>
     </w:p>
     <w:sectPr>
-      <w:footerReference w:type="default" r:id="rId46"/>
+      <w:footerReference w:type="default" r:id="rId49"/>
       <w:pgSz w:w="11906" w:h="16838"/>
       <w:pgMar w:top="1440" w:right="1440" w:bottom="1440" w:left="1440" w:header="708" w:footer="708" w:gutter="0"/>
       <w:cols w:space="708"/>
@@ -15583,6 +17204,127 @@
     </w:p>
   </w:footnote>
 </w:footnotes>
+</file>
+
+<file path=word/numbering.xml><?xml version="1.0" encoding="utf-8"?>
+<w:numbering xmlns:wpc="http://schemas.microsoft.com/office/word/2010/wordprocessingCanvas" xmlns:cx="http://schemas.microsoft.com/office/drawing/2014/chartex" xmlns:cx1="http://schemas.microsoft.com/office/drawing/2015/9/8/chartex" xmlns:cx2="http://schemas.microsoft.com/office/drawing/2015/10/21/chartex" xmlns:cx3="http://schemas.microsoft.com/office/drawing/2016/5/9/chartex" xmlns:cx4="http://schemas.microsoft.com/office/drawing/2016/5/10/chartex" xmlns:cx5="http://schemas.microsoft.com/office/drawing/2016/5/11/chartex" xmlns:cx6="http://schemas.microsoft.com/office/drawing/2016/5/12/chartex" xmlns:cx7="http://schemas.microsoft.com/office/drawing/2016/5/13/chartex" xmlns:cx8="http://schemas.microsoft.com/office/drawing/2016/5/14/chartex" xmlns:mc="http://schemas.openxmlformats.org/markup-compatibility/2006" xmlns:aink="http://schemas.microsoft.com/office/drawing/2016/ink" xmlns:am3d="http://schemas.microsoft.com/office/drawing/2017/model3d" xmlns:o="urn:schemas-microsoft-com:office:office" xmlns:oel="http://schemas.microsoft.com/office/2019/extlst" xmlns:r="http://schemas.openxmlformats.org/officeDocument/2006/relationships" xmlns:m="http://schemas.openxmlformats.org/officeDocument/2006/math" xmlns:v="urn:schemas-microsoft-com:vml" xmlns:wp14="http://schemas.microsoft.com/office/word/2010/wordprocessingDrawing" xmlns:wp="http://schemas.openxmlformats.org/drawingml/2006/wordprocessingDrawing" xmlns:w10="urn:schemas-microsoft-com:office:word" xmlns:w="http://schemas.openxmlformats.org/wordprocessingml/2006/main" xmlns:w14="http://schemas.microsoft.com/office/word/2010/wordml" xmlns:w15="http://schemas.microsoft.com/office/word/2012/wordml" xmlns:w16cex="http://schemas.microsoft.com/office/word/2018/wordml/cex" xmlns:w16cid="http://schemas.microsoft.com/office/word/2016/wordml/cid" xmlns:w16="http://schemas.microsoft.com/office/word/2018/wordml" xmlns:w16du="http://schemas.microsoft.com/office/word/2023/wordml/word16du" xmlns:w16sdtdh="http://schemas.microsoft.com/office/word/2020/wordml/sdtdatahash" xmlns:w16sdtfl="http://schemas.microsoft.com/office/word/2024/wordml/sdtformatlock" xmlns:w16se="http://schemas.microsoft.com/office/word/2015/wordml/symex" xmlns:wpg="http://schemas.microsoft.com/office/word/2010/wordprocessingGroup" xmlns:wpi="http://schemas.microsoft.com/office/word/2010/wordprocessingInk" xmlns:wne="http://schemas.microsoft.com/office/word/2006/wordml" xmlns:wps="http://schemas.microsoft.com/office/word/2010/wordprocessingShape" mc:Ignorable="w14 w15 w16se w16cid w16 w16cex w16sdtdh w16sdtfl w16du wp14">
+  <w:abstractNum w:abstractNumId="0" w15:restartNumberingAfterBreak="0">
+    <w:nsid w:val="55A570AD"/>
+    <w:multiLevelType w:val="hybridMultilevel"/>
+    <w:tmpl w:val="B4689E7C"/>
+    <w:lvl w:ilvl="0" w:tplc="18090001">
+      <w:start w:val="1"/>
+      <w:numFmt w:val="bullet"/>
+      <w:lvlText w:val=""/>
+      <w:lvlJc w:val="left"/>
+      <w:pPr>
+        <w:ind w:left="720" w:hanging="360"/>
+      </w:pPr>
+      <w:rPr>
+        <w:rFonts w:ascii="Symbol" w:hAnsi="Symbol" w:hint="default"/>
+      </w:rPr>
+    </w:lvl>
+    <w:lvl w:ilvl="1" w:tplc="18090003" w:tentative="1">
+      <w:start w:val="1"/>
+      <w:numFmt w:val="bullet"/>
+      <w:lvlText w:val="o"/>
+      <w:lvlJc w:val="left"/>
+      <w:pPr>
+        <w:ind w:left="1440" w:hanging="360"/>
+      </w:pPr>
+      <w:rPr>
+        <w:rFonts w:ascii="Courier New" w:hAnsi="Courier New" w:cs="Courier New" w:hint="default"/>
+      </w:rPr>
+    </w:lvl>
+    <w:lvl w:ilvl="2" w:tplc="18090005" w:tentative="1">
+      <w:start w:val="1"/>
+      <w:numFmt w:val="bullet"/>
+      <w:lvlText w:val=""/>
+      <w:lvlJc w:val="left"/>
+      <w:pPr>
+        <w:ind w:left="2160" w:hanging="360"/>
+      </w:pPr>
+      <w:rPr>
+        <w:rFonts w:ascii="Wingdings" w:hAnsi="Wingdings" w:hint="default"/>
+      </w:rPr>
+    </w:lvl>
+    <w:lvl w:ilvl="3" w:tplc="18090001" w:tentative="1">
+      <w:start w:val="1"/>
+      <w:numFmt w:val="bullet"/>
+      <w:lvlText w:val=""/>
+      <w:lvlJc w:val="left"/>
+      <w:pPr>
+        <w:ind w:left="2880" w:hanging="360"/>
+      </w:pPr>
+      <w:rPr>
+        <w:rFonts w:ascii="Symbol" w:hAnsi="Symbol" w:hint="default"/>
+      </w:rPr>
+    </w:lvl>
+    <w:lvl w:ilvl="4" w:tplc="18090003" w:tentative="1">
+      <w:start w:val="1"/>
+      <w:numFmt w:val="bullet"/>
+      <w:lvlText w:val="o"/>
+      <w:lvlJc w:val="left"/>
+      <w:pPr>
+        <w:ind w:left="3600" w:hanging="360"/>
+      </w:pPr>
+      <w:rPr>
+        <w:rFonts w:ascii="Courier New" w:hAnsi="Courier New" w:cs="Courier New" w:hint="default"/>
+      </w:rPr>
+    </w:lvl>
+    <w:lvl w:ilvl="5" w:tplc="18090005" w:tentative="1">
+      <w:start w:val="1"/>
+      <w:numFmt w:val="bullet"/>
+      <w:lvlText w:val=""/>
+      <w:lvlJc w:val="left"/>
+      <w:pPr>
+        <w:ind w:left="4320" w:hanging="360"/>
+      </w:pPr>
+      <w:rPr>
+        <w:rFonts w:ascii="Wingdings" w:hAnsi="Wingdings" w:hint="default"/>
+      </w:rPr>
+    </w:lvl>
+    <w:lvl w:ilvl="6" w:tplc="18090001" w:tentative="1">
+      <w:start w:val="1"/>
+      <w:numFmt w:val="bullet"/>
+      <w:lvlText w:val=""/>
+      <w:lvlJc w:val="left"/>
+      <w:pPr>
+        <w:ind w:left="5040" w:hanging="360"/>
+      </w:pPr>
+      <w:rPr>
+        <w:rFonts w:ascii="Symbol" w:hAnsi="Symbol" w:hint="default"/>
+      </w:rPr>
+    </w:lvl>
+    <w:lvl w:ilvl="7" w:tplc="18090003" w:tentative="1">
+      <w:start w:val="1"/>
+      <w:numFmt w:val="bullet"/>
+      <w:lvlText w:val="o"/>
+      <w:lvlJc w:val="left"/>
+      <w:pPr>
+        <w:ind w:left="5760" w:hanging="360"/>
+      </w:pPr>
+      <w:rPr>
+        <w:rFonts w:ascii="Courier New" w:hAnsi="Courier New" w:cs="Courier New" w:hint="default"/>
+      </w:rPr>
+    </w:lvl>
+    <w:lvl w:ilvl="8" w:tplc="18090005" w:tentative="1">
+      <w:start w:val="1"/>
+      <w:numFmt w:val="bullet"/>
+      <w:lvlText w:val=""/>
+      <w:lvlJc w:val="left"/>
+      <w:pPr>
+        <w:ind w:left="6480" w:hanging="360"/>
+      </w:pPr>
+      <w:rPr>
+        <w:rFonts w:ascii="Wingdings" w:hAnsi="Wingdings" w:hint="default"/>
+      </w:rPr>
+    </w:lvl>
+  </w:abstractNum>
+  <w:num w:numId="1" w16cid:durableId="2145811342">
+    <w:abstractNumId w:val="0"/>
+  </w:num>
+</w:numbering>
 </file>
 
 <file path=word/styles.xml><?xml version="1.0" encoding="utf-8"?>
@@ -17209,6 +18951,14 @@
 </file>
 
 <file path=customXml/item3.xml><?xml version="1.0" encoding="utf-8"?>
+<p:properties xmlns:p="http://schemas.microsoft.com/office/2006/metadata/properties" xmlns:xsi="http://www.w3.org/2001/XMLSchema-instance" xmlns:pc="http://schemas.microsoft.com/office/infopath/2007/PartnerControls">
+  <documentManagement>
+    <_activity xmlns="d771323b-a791-478d-9b6d-73d514b85121" xsi:nil="true"/>
+  </documentManagement>
+</p:properties>
+</file>
+
+<file path=customXml/item4.xml><?xml version="1.0" encoding="utf-8"?>
 <b:Sources xmlns:b="http://schemas.openxmlformats.org/officeDocument/2006/bibliography" xmlns="http://schemas.openxmlformats.org/officeDocument/2006/bibliography" SelectedStyle="\HarvardAnglia2008OfficeOnline.xsl" StyleName="Harvard - Anglia" Version="2008">
   <b:Source>
     <b:Tag>Met251</b:Tag>
@@ -17259,7 +19009,7 @@
     <b:MonthAccessed>10</b:MonthAccessed>
     <b:DayAccessed>8</b:DayAccessed>
     <b:URL>https://www.geeksforgeeks.org/reactjs/difference-between-react-js-and-angular-js/</b:URL>
-    <b:RefOrder>52</b:RefOrder>
+    <b:RefOrder>61</b:RefOrder>
   </b:Source>
   <b:Source>
     <b:Tag>Vue25</b:Tag>
@@ -17856,7 +19606,7 @@
     <b:MonthAccessed>10</b:MonthAccessed>
     <b:DayAccessed>18</b:DayAccessed>
     <b:URL>https://leetcode.com/problems/two-sum/description/</b:URL>
-    <b:RefOrder>45</b:RefOrder>
+    <b:RefOrder>54</b:RefOrder>
   </b:Source>
   <b:Source>
     <b:Tag>Dor08</b:Tag>
@@ -17890,7 +19640,7 @@
         </b:NameList>
       </b:Author>
     </b:Author>
-    <b:RefOrder>42</b:RefOrder>
+    <b:RefOrder>51</b:RefOrder>
   </b:Source>
   <b:Source>
     <b:Tag>Fah25</b:Tag>
@@ -17907,7 +19657,7 @@
     <b:MonthAccessed>October</b:MonthAccessed>
     <b:DayAccessed>18</b:DayAccessed>
     <b:URL>https://support.hackerrank.com/articles/3245197419-test-cases-in-coding-questions</b:URL>
-    <b:RefOrder>43</b:RefOrder>
+    <b:RefOrder>52</b:RefOrder>
   </b:Source>
   <b:Source>
     <b:Tag>Hac25</b:Tag>
@@ -17924,7 +19674,7 @@
     <b:MonthAccessed>October</b:MonthAccessed>
     <b:DayAccessed>18</b:DayAccessed>
     <b:URL>https://support.hackerrank.com/articles/3245197419-test-cases-in-coding-questions</b:URL>
-    <b:RefOrder>44</b:RefOrder>
+    <b:RefOrder>53</b:RefOrder>
   </b:Source>
   <b:Source>
     <b:Tag>MicI25</b:Tag>
@@ -18027,7 +19777,7 @@
     <b:Year>2011</b:Year>
     <b:City>Tampere, Finland</b:City>
     <b:Publisher>Association for Computing Machinery (ACM)</b:Publisher>
-    <b:RefOrder>46</b:RefOrder>
+    <b:RefOrder>55</b:RefOrder>
   </b:Source>
   <b:Source>
     <b:Tag>Mar20</b:Tag>
@@ -18047,7 +19797,7 @@
         </b:NameList>
       </b:Author>
     </b:Author>
-    <b:RefOrder>47</b:RefOrder>
+    <b:RefOrder>56</b:RefOrder>
   </b:Source>
   <b:Source>
     <b:Tag>Lup25</b:Tag>
@@ -18064,7 +19814,7 @@
     <b:MonthAccessed>October</b:MonthAccessed>
     <b:DayAccessed>20</b:DayAccessed>
     <b:URL>https://www.lupahire.com/blog/what-is-leetcode</b:URL>
-    <b:RefOrder>48</b:RefOrder>
+    <b:RefOrder>57</b:RefOrder>
   </b:Source>
   <b:Source>
     <b:Tag>Hac251</b:Tag>
@@ -18081,7 +19831,7 @@
     <b:MonthAccessed>October</b:MonthAccessed>
     <b:DayAccessed>21</b:DayAccessed>
     <b:URL>https://www.hackerrank.com/products/interview</b:URL>
-    <b:RefOrder>49</b:RefOrder>
+    <b:RefOrder>58</b:RefOrder>
   </b:Source>
   <b:Source>
     <b:Tag>Cod251</b:Tag>
@@ -18098,7 +19848,7 @@
     <b:MonthAccessed>October</b:MonthAccessed>
     <b:DayAccessed>22</b:DayAccessed>
     <b:URL>https://docs.codewars.com/gamification/privileges/</b:URL>
-    <b:RefOrder>50</b:RefOrder>
+    <b:RefOrder>59</b:RefOrder>
   </b:Source>
   <b:Source>
     <b:Tag>Cod252</b:Tag>
@@ -18115,7 +19865,7 @@
     <b:MonthAccessed>October</b:MonthAccessed>
     <b:DayAccessed>22</b:DayAccessed>
     <b:URL>https://docs.codewars.com/gamification/ranks/</b:URL>
-    <b:RefOrder>51</b:RefOrder>
+    <b:RefOrder>60</b:RefOrder>
   </b:Source>
   <b:Source>
     <b:Tag>Wik25</b:Tag>
@@ -18151,15 +19901,183 @@
     <b:URL>https://expressjs.com/</b:URL>
     <b:RefOrder>18</b:RefOrder>
   </b:Source>
+  <b:Source>
+    <b:Tag>Ama25</b:Tag>
+    <b:SourceType>InternetSite</b:SourceType>
+    <b:Guid>{CCE7BF63-6887-4001-B018-A481B58A85D8}</b:Guid>
+    <b:Author>
+      <b:Author>
+        <b:NameList>
+          <b:Person>
+            <b:Last>Coopersmith</b:Last>
+            <b:First>Amanda</b:First>
+          </b:Person>
+        </b:NameList>
+      </b:Author>
+    </b:Author>
+    <b:Title>What is Web Hosting: Learn How a Website Gets Online. WordPress.com</b:Title>
+    <b:Year>2025</b:Year>
+    <b:YearAccessed>2025</b:YearAccessed>
+    <b:MonthAccessed>November</b:MonthAccessed>
+    <b:DayAccessed>7</b:DayAccessed>
+    <b:URL>https://wordpress.com/blog/2025/04/28/what-is-web-hosting/</b:URL>
+    <b:RefOrder>42</b:RefOrder>
+  </b:Source>
+  <b:Source>
+    <b:Tag>Ece25</b:Tag>
+    <b:SourceType>InternetSite</b:SourceType>
+    <b:Guid>{59555E08-D98D-4BFF-B20A-F59FCE938FCB}</b:Guid>
+    <b:Author>
+      <b:Author>
+        <b:Corporate>Ecenica</b:Corporate>
+      </b:Author>
+    </b:Author>
+    <b:Title>Can I Install Docker on Ecenica Shared-Hosting? - Ecenica</b:Title>
+    <b:Year>2025</b:Year>
+    <b:YearAccessed>2025</b:YearAccessed>
+    <b:MonthAccessed>November</b:MonthAccessed>
+    <b:DayAccessed>7</b:DayAccessed>
+    <b:URL>https://www.ecenica.com/support/answer/can-i-install-docker-on-ecenica-shared-hosting/</b:URL>
+    <b:RefOrder>43</b:RefOrder>
+  </b:Source>
+  <b:Source>
+    <b:Tag>Rya25</b:Tag>
+    <b:SourceType>InternetSite</b:SourceType>
+    <b:Guid>{BF40E2ED-5969-413D-BD0F-A1B1148DE676}</b:Guid>
+    <b:Author>
+      <b:Author>
+        <b:NameList>
+          <b:Person>
+            <b:Last>Machado</b:Last>
+            <b:First>Ryan</b:First>
+          </b:Person>
+        </b:NameList>
+      </b:Author>
+    </b:Author>
+    <b:Title>Setting Up a VPS with Docker: A Step-by-Step Guide - DEV Community</b:Title>
+    <b:Year>2025</b:Year>
+    <b:YearAccessed>2025</b:YearAccessed>
+    <b:MonthAccessed>November</b:MonthAccessed>
+    <b:DayAccessed>7</b:DayAccessed>
+    <b:URL>https://dev.to/ryangst/setting-up-a-vps-with-docker-a-step-by-step-guide-55hb</b:URL>
+    <b:RefOrder>44</b:RefOrder>
+  </b:Source>
+  <b:Source>
+    <b:Tag>Ama251</b:Tag>
+    <b:SourceType>InternetSite</b:SourceType>
+    <b:Guid>{54C6D806-C4F3-416C-9FED-9C218E0194AE}</b:Guid>
+    <b:Author>
+      <b:Author>
+        <b:Corporate>Amazon Web Services</b:Corporate>
+      </b:Author>
+    </b:Author>
+    <b:Title>What is Cloud Hosting? - Cloud Server Hosting Explained - AWS</b:Title>
+    <b:Year>2025</b:Year>
+    <b:YearAccessed>2025</b:YearAccessed>
+    <b:MonthAccessed>November</b:MonthAccessed>
+    <b:DayAccessed>8</b:DayAccessed>
+    <b:URL>https://aws.amazon.com/what-is/cloud-hosting/</b:URL>
+    <b:RefOrder>45</b:RefOrder>
+  </b:Source>
+  <b:Source>
+    <b:Tag>Ama252</b:Tag>
+    <b:SourceType>InternetSite</b:SourceType>
+    <b:Guid>{D9F70AFF-6923-437B-9FA8-C1474D6B6C84}</b:Guid>
+    <b:Author>
+      <b:Author>
+        <b:Corporate>Amazon Web Services</b:Corporate>
+      </b:Author>
+    </b:Author>
+    <b:Title>What is Amazon EC2? - Amazon Elastic Compute Cloud</b:Title>
+    <b:Year>2025</b:Year>
+    <b:YearAccessed>2025</b:YearAccessed>
+    <b:MonthAccessed>November</b:MonthAccessed>
+    <b:DayAccessed>8</b:DayAccessed>
+    <b:URL>https://docs.aws.amazon.com/AWSEC2/latest/UserGuide/concepts.html</b:URL>
+    <b:RefOrder>47</b:RefOrder>
+  </b:Source>
+  <b:Source>
+    <b:Tag>Kav23</b:Tag>
+    <b:SourceType>InternetSite</b:SourceType>
+    <b:Guid>{1FE4A11F-5BAE-4C0C-BE83-1A43E1807BA0}</b:Guid>
+    <b:Author>
+      <b:Author>
+        <b:NameList>
+          <b:Person>
+            <b:Last>Bali</b:Last>
+            <b:First>Kavya</b:First>
+          </b:Person>
+        </b:NameList>
+      </b:Author>
+    </b:Author>
+    <b:Title>DigitalOcean vs AWS EC2: 8 Factors to Decide Who is the Winner?</b:Title>
+    <b:Year>2023</b:Year>
+    <b:YearAccessed>2025</b:YearAccessed>
+    <b:MonthAccessed>November</b:MonthAccessed>
+    <b:DayAccessed>8</b:DayAccessed>
+    <b:URL>https://serverguy.com/digitalocean-vs-aws-ec2/</b:URL>
+    <b:RefOrder>48</b:RefOrder>
+  </b:Source>
+  <b:Source>
+    <b:Tag>May25</b:Tag>
+    <b:SourceType>InternetSite</b:SourceType>
+    <b:Guid>{BE2C2AA0-7A13-40A9-BE02-E198ED9B2E36}</b:Guid>
+    <b:Author>
+      <b:Author>
+        <b:NameList>
+          <b:Person>
+            <b:Last>Thompson</b:Last>
+            <b:First>Maya</b:First>
+          </b:Person>
+        </b:NameList>
+      </b:Author>
+    </b:Author>
+    <b:Title>What is a Droplet in DigitalOcean? | Disruptiv-e</b:Title>
+    <b:Year>2025</b:Year>
+    <b:YearAccessed>2025</b:YearAccessed>
+    <b:MonthAccessed>November</b:MonthAccessed>
+    <b:DayAccessed>8</b:DayAccessed>
+    <b:URL>https://www.disruptiv-e.com/article/what-is-a-droplet-in-digitalocean</b:URL>
+    <b:RefOrder>46</b:RefOrder>
+  </b:Source>
+  <b:Source>
+    <b:Tag>Dig18</b:Tag>
+    <b:SourceType>Report</b:SourceType>
+    <b:Guid>{8EBD4462-A8BB-46CE-8103-6B2A5FBBB1E0}</b:Guid>
+    <b:Title>Lowering AWS Costs with DigitalOcean: White Paper</b:Title>
+    <b:Year>2018</b:Year>
+    <b:Author>
+      <b:Author>
+        <b:Corporate>DigitalOcean</b:Corporate>
+      </b:Author>
+    </b:Author>
+    <b:Publisher>DigitalOcean</b:Publisher>
+    <b:City>New York</b:City>
+    <b:RefOrder>49</b:RefOrder>
+  </b:Source>
+  <b:Source>
+    <b:Tag>Fad25</b:Tag>
+    <b:SourceType>InternetSite</b:SourceType>
+    <b:Guid>{BDE89BED-DD3C-4D4B-A512-CBDD7CA397BB}</b:Guid>
+    <b:Author>
+      <b:Author>
+        <b:NameList>
+          <b:Person>
+            <b:Last>Adegbuyi</b:Last>
+            <b:First>Fadeke</b:First>
+          </b:Person>
+        </b:NameList>
+      </b:Author>
+    </b:Author>
+    <b:Title>AWS vs DigitalOcean: Which cloud platform is the best fit for you? | DigitalOcean</b:Title>
+    <b:Year>2025</b:Year>
+    <b:YearAccessed>2025</b:YearAccessed>
+    <b:MonthAccessed>November</b:MonthAccessed>
+    <b:DayAccessed>8</b:DayAccessed>
+    <b:URL>https://www.digitalocean.com/blog/aws-vs-digitalocean-cloud-platform</b:URL>
+    <b:RefOrder>50</b:RefOrder>
+  </b:Source>
 </b:Sources>
-</file>
-
-<file path=customXml/item4.xml><?xml version="1.0" encoding="utf-8"?>
-<p:properties xmlns:p="http://schemas.microsoft.com/office/2006/metadata/properties" xmlns:xsi="http://www.w3.org/2001/XMLSchema-instance" xmlns:pc="http://schemas.microsoft.com/office/infopath/2007/PartnerControls">
-  <documentManagement>
-    <_activity xmlns="d771323b-a791-478d-9b6d-73d514b85121" xsi:nil="true"/>
-  </documentManagement>
-</p:properties>
 </file>
 
 <file path=customXml/itemProps1.xml><?xml version="1.0" encoding="utf-8"?>
@@ -18190,14 +20108,6 @@
 </file>
 
 <file path=customXml/itemProps3.xml><?xml version="1.0" encoding="utf-8"?>
-<ds:datastoreItem xmlns:ds="http://schemas.openxmlformats.org/officeDocument/2006/customXml" ds:itemID="{3A041A94-CEDF-4DBC-9790-976AE367A57B}">
-  <ds:schemaRefs>
-    <ds:schemaRef ds:uri="http://schemas.openxmlformats.org/officeDocument/2006/bibliography"/>
-  </ds:schemaRefs>
-</ds:datastoreItem>
-</file>
-
-<file path=customXml/itemProps4.xml><?xml version="1.0" encoding="utf-8"?>
 <ds:datastoreItem xmlns:ds="http://schemas.openxmlformats.org/officeDocument/2006/customXml" ds:itemID="{833A62EA-5B39-46D8-81BF-2DE1825AE72A}">
   <ds:schemaRefs>
     <ds:schemaRef ds:uri="http://schemas.microsoft.com/office/2006/metadata/properties"/>
@@ -18205,4 +20115,12 @@
     <ds:schemaRef ds:uri="d771323b-a791-478d-9b6d-73d514b85121"/>
   </ds:schemaRefs>
 </ds:datastoreItem>
+</file>
+
+<file path=customXml/itemProps4.xml><?xml version="1.0" encoding="utf-8"?>
+<ds:datastoreItem xmlns:ds="http://schemas.openxmlformats.org/officeDocument/2006/customXml" ds:itemID="{714F4AE5-A272-4B0D-9CDE-695D875EC275}">
+  <ds:schemaRefs>
+    <ds:schemaRef ds:uri="http://schemas.openxmlformats.org/officeDocument/2006/bibliography"/>
+  </ds:schemaRefs>
+</ds:datastoreItem>
 </file>
</xml_diff>

<commit_message>
Updated Database Section Research Document
</commit_message>
<xml_diff>
--- a/Documentation/SETU Code Lab Research Document.docx
+++ b/Documentation/SETU Code Lab Research Document.docx
@@ -234,7 +234,7 @@
           <w:r>
             <w:fldChar w:fldCharType="separate"/>
           </w:r>
-          <w:hyperlink w:anchor="_Toc213516826" w:history="1">
+          <w:hyperlink w:anchor="_Toc213586775" w:history="1">
             <w:r>
               <w:rPr>
                 <w:rStyle w:val="Hyperlink"/>
@@ -261,7 +261,7 @@
                 <w:noProof/>
                 <w:webHidden/>
               </w:rPr>
-              <w:instrText xml:space="preserve"> PAGEREF _Toc213516826 \h </w:instrText>
+              <w:instrText xml:space="preserve"> PAGEREF _Toc213586775 \h </w:instrText>
             </w:r>
             <w:r>
               <w:rPr>
@@ -306,7 +306,7 @@
               <w:lang w:eastAsia="en-IE"/>
             </w:rPr>
           </w:pPr>
-          <w:hyperlink w:anchor="_Toc213516827" w:history="1">
+          <w:hyperlink w:anchor="_Toc213586776" w:history="1">
             <w:r>
               <w:rPr>
                 <w:rStyle w:val="Hyperlink"/>
@@ -333,7 +333,7 @@
                 <w:noProof/>
                 <w:webHidden/>
               </w:rPr>
-              <w:instrText xml:space="preserve"> PAGEREF _Toc213516827 \h </w:instrText>
+              <w:instrText xml:space="preserve"> PAGEREF _Toc213586776 \h </w:instrText>
             </w:r>
             <w:r>
               <w:rPr>
@@ -378,7 +378,7 @@
               <w:lang w:eastAsia="en-IE"/>
             </w:rPr>
           </w:pPr>
-          <w:hyperlink w:anchor="_Toc213516828" w:history="1">
+          <w:hyperlink w:anchor="_Toc213586777" w:history="1">
             <w:r>
               <w:rPr>
                 <w:rStyle w:val="Hyperlink"/>
@@ -405,7 +405,7 @@
                 <w:noProof/>
                 <w:webHidden/>
               </w:rPr>
-              <w:instrText xml:space="preserve"> PAGEREF _Toc213516828 \h </w:instrText>
+              <w:instrText xml:space="preserve"> PAGEREF _Toc213586777 \h </w:instrText>
             </w:r>
             <w:r>
               <w:rPr>
@@ -450,7 +450,7 @@
               <w:lang w:eastAsia="en-IE"/>
             </w:rPr>
           </w:pPr>
-          <w:hyperlink w:anchor="_Toc213516829" w:history="1">
+          <w:hyperlink w:anchor="_Toc213586778" w:history="1">
             <w:r>
               <w:rPr>
                 <w:rStyle w:val="Hyperlink"/>
@@ -477,7 +477,7 @@
                 <w:noProof/>
                 <w:webHidden/>
               </w:rPr>
-              <w:instrText xml:space="preserve"> PAGEREF _Toc213516829 \h </w:instrText>
+              <w:instrText xml:space="preserve"> PAGEREF _Toc213586778 \h </w:instrText>
             </w:r>
             <w:r>
               <w:rPr>
@@ -522,7 +522,7 @@
               <w:lang w:eastAsia="en-IE"/>
             </w:rPr>
           </w:pPr>
-          <w:hyperlink w:anchor="_Toc213516830" w:history="1">
+          <w:hyperlink w:anchor="_Toc213586779" w:history="1">
             <w:r>
               <w:rPr>
                 <w:rStyle w:val="Hyperlink"/>
@@ -549,7 +549,7 @@
                 <w:noProof/>
                 <w:webHidden/>
               </w:rPr>
-              <w:instrText xml:space="preserve"> PAGEREF _Toc213516830 \h </w:instrText>
+              <w:instrText xml:space="preserve"> PAGEREF _Toc213586779 \h </w:instrText>
             </w:r>
             <w:r>
               <w:rPr>
@@ -594,7 +594,7 @@
               <w:lang w:eastAsia="en-IE"/>
             </w:rPr>
           </w:pPr>
-          <w:hyperlink w:anchor="_Toc213516831" w:history="1">
+          <w:hyperlink w:anchor="_Toc213586780" w:history="1">
             <w:r>
               <w:rPr>
                 <w:rStyle w:val="Hyperlink"/>
@@ -621,7 +621,7 @@
                 <w:noProof/>
                 <w:webHidden/>
               </w:rPr>
-              <w:instrText xml:space="preserve"> PAGEREF _Toc213516831 \h </w:instrText>
+              <w:instrText xml:space="preserve"> PAGEREF _Toc213586780 \h </w:instrText>
             </w:r>
             <w:r>
               <w:rPr>
@@ -666,7 +666,7 @@
               <w:lang w:eastAsia="en-IE"/>
             </w:rPr>
           </w:pPr>
-          <w:hyperlink w:anchor="_Toc213516832" w:history="1">
+          <w:hyperlink w:anchor="_Toc213586781" w:history="1">
             <w:r>
               <w:rPr>
                 <w:rStyle w:val="Hyperlink"/>
@@ -693,7 +693,7 @@
                 <w:noProof/>
                 <w:webHidden/>
               </w:rPr>
-              <w:instrText xml:space="preserve"> PAGEREF _Toc213516832 \h </w:instrText>
+              <w:instrText xml:space="preserve"> PAGEREF _Toc213586781 \h </w:instrText>
             </w:r>
             <w:r>
               <w:rPr>
@@ -738,7 +738,7 @@
               <w:lang w:eastAsia="en-IE"/>
             </w:rPr>
           </w:pPr>
-          <w:hyperlink w:anchor="_Toc213516833" w:history="1">
+          <w:hyperlink w:anchor="_Toc213586782" w:history="1">
             <w:r>
               <w:rPr>
                 <w:rStyle w:val="Hyperlink"/>
@@ -765,7 +765,7 @@
                 <w:noProof/>
                 <w:webHidden/>
               </w:rPr>
-              <w:instrText xml:space="preserve"> PAGEREF _Toc213516833 \h </w:instrText>
+              <w:instrText xml:space="preserve"> PAGEREF _Toc213586782 \h </w:instrText>
             </w:r>
             <w:r>
               <w:rPr>
@@ -810,7 +810,7 @@
               <w:lang w:eastAsia="en-IE"/>
             </w:rPr>
           </w:pPr>
-          <w:hyperlink w:anchor="_Toc213516834" w:history="1">
+          <w:hyperlink w:anchor="_Toc213586783" w:history="1">
             <w:r>
               <w:rPr>
                 <w:rStyle w:val="Hyperlink"/>
@@ -837,7 +837,7 @@
                 <w:noProof/>
                 <w:webHidden/>
               </w:rPr>
-              <w:instrText xml:space="preserve"> PAGEREF _Toc213516834 \h </w:instrText>
+              <w:instrText xml:space="preserve"> PAGEREF _Toc213586783 \h </w:instrText>
             </w:r>
             <w:r>
               <w:rPr>
@@ -882,7 +882,7 @@
               <w:lang w:eastAsia="en-IE"/>
             </w:rPr>
           </w:pPr>
-          <w:hyperlink w:anchor="_Toc213516835" w:history="1">
+          <w:hyperlink w:anchor="_Toc213586784" w:history="1">
             <w:r>
               <w:rPr>
                 <w:rStyle w:val="Hyperlink"/>
@@ -909,7 +909,7 @@
                 <w:noProof/>
                 <w:webHidden/>
               </w:rPr>
-              <w:instrText xml:space="preserve"> PAGEREF _Toc213516835 \h </w:instrText>
+              <w:instrText xml:space="preserve"> PAGEREF _Toc213586784 \h </w:instrText>
             </w:r>
             <w:r>
               <w:rPr>
@@ -954,7 +954,7 @@
               <w:lang w:eastAsia="en-IE"/>
             </w:rPr>
           </w:pPr>
-          <w:hyperlink w:anchor="_Toc213516836" w:history="1">
+          <w:hyperlink w:anchor="_Toc213586785" w:history="1">
             <w:r>
               <w:rPr>
                 <w:rStyle w:val="Hyperlink"/>
@@ -981,7 +981,7 @@
                 <w:noProof/>
                 <w:webHidden/>
               </w:rPr>
-              <w:instrText xml:space="preserve"> PAGEREF _Toc213516836 \h </w:instrText>
+              <w:instrText xml:space="preserve"> PAGEREF _Toc213586785 \h </w:instrText>
             </w:r>
             <w:r>
               <w:rPr>
@@ -1026,7 +1026,7 @@
               <w:lang w:eastAsia="en-IE"/>
             </w:rPr>
           </w:pPr>
-          <w:hyperlink w:anchor="_Toc213516837" w:history="1">
+          <w:hyperlink w:anchor="_Toc213586786" w:history="1">
             <w:r>
               <w:rPr>
                 <w:rStyle w:val="Hyperlink"/>
@@ -1053,7 +1053,7 @@
                 <w:noProof/>
                 <w:webHidden/>
               </w:rPr>
-              <w:instrText xml:space="preserve"> PAGEREF _Toc213516837 \h </w:instrText>
+              <w:instrText xml:space="preserve"> PAGEREF _Toc213586786 \h </w:instrText>
             </w:r>
             <w:r>
               <w:rPr>
@@ -1098,7 +1098,7 @@
               <w:lang w:eastAsia="en-IE"/>
             </w:rPr>
           </w:pPr>
-          <w:hyperlink w:anchor="_Toc213516838" w:history="1">
+          <w:hyperlink w:anchor="_Toc213586787" w:history="1">
             <w:r>
               <w:rPr>
                 <w:rStyle w:val="Hyperlink"/>
@@ -1125,7 +1125,7 @@
                 <w:noProof/>
                 <w:webHidden/>
               </w:rPr>
-              <w:instrText xml:space="preserve"> PAGEREF _Toc213516838 \h </w:instrText>
+              <w:instrText xml:space="preserve"> PAGEREF _Toc213586787 \h </w:instrText>
             </w:r>
             <w:r>
               <w:rPr>
@@ -1170,7 +1170,7 @@
               <w:lang w:eastAsia="en-IE"/>
             </w:rPr>
           </w:pPr>
-          <w:hyperlink w:anchor="_Toc213516839" w:history="1">
+          <w:hyperlink w:anchor="_Toc213586788" w:history="1">
             <w:r>
               <w:rPr>
                 <w:rStyle w:val="Hyperlink"/>
@@ -1197,7 +1197,7 @@
                 <w:noProof/>
                 <w:webHidden/>
               </w:rPr>
-              <w:instrText xml:space="preserve"> PAGEREF _Toc213516839 \h </w:instrText>
+              <w:instrText xml:space="preserve"> PAGEREF _Toc213586788 \h </w:instrText>
             </w:r>
             <w:r>
               <w:rPr>
@@ -1242,7 +1242,7 @@
               <w:lang w:eastAsia="en-IE"/>
             </w:rPr>
           </w:pPr>
-          <w:hyperlink w:anchor="_Toc213516840" w:history="1">
+          <w:hyperlink w:anchor="_Toc213586789" w:history="1">
             <w:r>
               <w:rPr>
                 <w:rStyle w:val="Hyperlink"/>
@@ -1269,7 +1269,7 @@
                 <w:noProof/>
                 <w:webHidden/>
               </w:rPr>
-              <w:instrText xml:space="preserve"> PAGEREF _Toc213516840 \h </w:instrText>
+              <w:instrText xml:space="preserve"> PAGEREF _Toc213586789 \h </w:instrText>
             </w:r>
             <w:r>
               <w:rPr>
@@ -1314,7 +1314,7 @@
               <w:lang w:eastAsia="en-IE"/>
             </w:rPr>
           </w:pPr>
-          <w:hyperlink w:anchor="_Toc213516841" w:history="1">
+          <w:hyperlink w:anchor="_Toc213586790" w:history="1">
             <w:r>
               <w:rPr>
                 <w:rStyle w:val="Hyperlink"/>
@@ -1341,7 +1341,7 @@
                 <w:noProof/>
                 <w:webHidden/>
               </w:rPr>
-              <w:instrText xml:space="preserve"> PAGEREF _Toc213516841 \h </w:instrText>
+              <w:instrText xml:space="preserve"> PAGEREF _Toc213586790 \h </w:instrText>
             </w:r>
             <w:r>
               <w:rPr>
@@ -1386,7 +1386,7 @@
               <w:lang w:eastAsia="en-IE"/>
             </w:rPr>
           </w:pPr>
-          <w:hyperlink w:anchor="_Toc213516842" w:history="1">
+          <w:hyperlink w:anchor="_Toc213586791" w:history="1">
             <w:r>
               <w:rPr>
                 <w:rStyle w:val="Hyperlink"/>
@@ -1413,7 +1413,7 @@
                 <w:noProof/>
                 <w:webHidden/>
               </w:rPr>
-              <w:instrText xml:space="preserve"> PAGEREF _Toc213516842 \h </w:instrText>
+              <w:instrText xml:space="preserve"> PAGEREF _Toc213586791 \h </w:instrText>
             </w:r>
             <w:r>
               <w:rPr>
@@ -1458,7 +1458,7 @@
               <w:lang w:eastAsia="en-IE"/>
             </w:rPr>
           </w:pPr>
-          <w:hyperlink w:anchor="_Toc213516843" w:history="1">
+          <w:hyperlink w:anchor="_Toc213586792" w:history="1">
             <w:r>
               <w:rPr>
                 <w:rStyle w:val="Hyperlink"/>
@@ -1485,7 +1485,7 @@
                 <w:noProof/>
                 <w:webHidden/>
               </w:rPr>
-              <w:instrText xml:space="preserve"> PAGEREF _Toc213516843 \h </w:instrText>
+              <w:instrText xml:space="preserve"> PAGEREF _Toc213586792 \h </w:instrText>
             </w:r>
             <w:r>
               <w:rPr>
@@ -1530,7 +1530,7 @@
               <w:lang w:eastAsia="en-IE"/>
             </w:rPr>
           </w:pPr>
-          <w:hyperlink w:anchor="_Toc213516844" w:history="1">
+          <w:hyperlink w:anchor="_Toc213586793" w:history="1">
             <w:r>
               <w:rPr>
                 <w:rStyle w:val="Hyperlink"/>
@@ -1557,7 +1557,7 @@
                 <w:noProof/>
                 <w:webHidden/>
               </w:rPr>
-              <w:instrText xml:space="preserve"> PAGEREF _Toc213516844 \h </w:instrText>
+              <w:instrText xml:space="preserve"> PAGEREF _Toc213586793 \h </w:instrText>
             </w:r>
             <w:r>
               <w:rPr>
@@ -1602,7 +1602,7 @@
               <w:lang w:eastAsia="en-IE"/>
             </w:rPr>
           </w:pPr>
-          <w:hyperlink w:anchor="_Toc213516845" w:history="1">
+          <w:hyperlink w:anchor="_Toc213586794" w:history="1">
             <w:r>
               <w:rPr>
                 <w:rStyle w:val="Hyperlink"/>
@@ -1629,7 +1629,7 @@
                 <w:noProof/>
                 <w:webHidden/>
               </w:rPr>
-              <w:instrText xml:space="preserve"> PAGEREF _Toc213516845 \h </w:instrText>
+              <w:instrText xml:space="preserve"> PAGEREF _Toc213586794 \h </w:instrText>
             </w:r>
             <w:r>
               <w:rPr>
@@ -1674,7 +1674,7 @@
               <w:lang w:eastAsia="en-IE"/>
             </w:rPr>
           </w:pPr>
-          <w:hyperlink w:anchor="_Toc213516846" w:history="1">
+          <w:hyperlink w:anchor="_Toc213586795" w:history="1">
             <w:r>
               <w:rPr>
                 <w:rStyle w:val="Hyperlink"/>
@@ -1701,7 +1701,7 @@
                 <w:noProof/>
                 <w:webHidden/>
               </w:rPr>
-              <w:instrText xml:space="preserve"> PAGEREF _Toc213516846 \h </w:instrText>
+              <w:instrText xml:space="preserve"> PAGEREF _Toc213586795 \h </w:instrText>
             </w:r>
             <w:r>
               <w:rPr>
@@ -1746,7 +1746,7 @@
               <w:lang w:eastAsia="en-IE"/>
             </w:rPr>
           </w:pPr>
-          <w:hyperlink w:anchor="_Toc213516847" w:history="1">
+          <w:hyperlink w:anchor="_Toc213586796" w:history="1">
             <w:r>
               <w:rPr>
                 <w:rStyle w:val="Hyperlink"/>
@@ -1773,7 +1773,7 @@
                 <w:noProof/>
                 <w:webHidden/>
               </w:rPr>
-              <w:instrText xml:space="preserve"> PAGEREF _Toc213516847 \h </w:instrText>
+              <w:instrText xml:space="preserve"> PAGEREF _Toc213586796 \h </w:instrText>
             </w:r>
             <w:r>
               <w:rPr>
@@ -1818,7 +1818,7 @@
               <w:lang w:eastAsia="en-IE"/>
             </w:rPr>
           </w:pPr>
-          <w:hyperlink w:anchor="_Toc213516848" w:history="1">
+          <w:hyperlink w:anchor="_Toc213586797" w:history="1">
             <w:r>
               <w:rPr>
                 <w:rStyle w:val="Hyperlink"/>
@@ -1845,7 +1845,7 @@
                 <w:noProof/>
                 <w:webHidden/>
               </w:rPr>
-              <w:instrText xml:space="preserve"> PAGEREF _Toc213516848 \h </w:instrText>
+              <w:instrText xml:space="preserve"> PAGEREF _Toc213586797 \h </w:instrText>
             </w:r>
             <w:r>
               <w:rPr>
@@ -1890,7 +1890,7 @@
               <w:lang w:eastAsia="en-IE"/>
             </w:rPr>
           </w:pPr>
-          <w:hyperlink w:anchor="_Toc213516849" w:history="1">
+          <w:hyperlink w:anchor="_Toc213586798" w:history="1">
             <w:r>
               <w:rPr>
                 <w:rStyle w:val="Hyperlink"/>
@@ -1917,7 +1917,7 @@
                 <w:noProof/>
                 <w:webHidden/>
               </w:rPr>
-              <w:instrText xml:space="preserve"> PAGEREF _Toc213516849 \h </w:instrText>
+              <w:instrText xml:space="preserve"> PAGEREF _Toc213586798 \h </w:instrText>
             </w:r>
             <w:r>
               <w:rPr>
@@ -1962,7 +1962,7 @@
               <w:lang w:eastAsia="en-IE"/>
             </w:rPr>
           </w:pPr>
-          <w:hyperlink w:anchor="_Toc213516850" w:history="1">
+          <w:hyperlink w:anchor="_Toc213586799" w:history="1">
             <w:r>
               <w:rPr>
                 <w:rStyle w:val="Hyperlink"/>
@@ -1989,7 +1989,7 @@
                 <w:noProof/>
                 <w:webHidden/>
               </w:rPr>
-              <w:instrText xml:space="preserve"> PAGEREF _Toc213516850 \h </w:instrText>
+              <w:instrText xml:space="preserve"> PAGEREF _Toc213586799 \h </w:instrText>
             </w:r>
             <w:r>
               <w:rPr>
@@ -2034,7 +2034,7 @@
               <w:lang w:eastAsia="en-IE"/>
             </w:rPr>
           </w:pPr>
-          <w:hyperlink w:anchor="_Toc213516851" w:history="1">
+          <w:hyperlink w:anchor="_Toc213586800" w:history="1">
             <w:r>
               <w:rPr>
                 <w:rStyle w:val="Hyperlink"/>
@@ -2061,7 +2061,7 @@
                 <w:noProof/>
                 <w:webHidden/>
               </w:rPr>
-              <w:instrText xml:space="preserve"> PAGEREF _Toc213516851 \h </w:instrText>
+              <w:instrText xml:space="preserve"> PAGEREF _Toc213586800 \h </w:instrText>
             </w:r>
             <w:r>
               <w:rPr>
@@ -2106,7 +2106,7 @@
               <w:lang w:eastAsia="en-IE"/>
             </w:rPr>
           </w:pPr>
-          <w:hyperlink w:anchor="_Toc213516852" w:history="1">
+          <w:hyperlink w:anchor="_Toc213586801" w:history="1">
             <w:r>
               <w:rPr>
                 <w:rStyle w:val="Hyperlink"/>
@@ -2133,7 +2133,7 @@
                 <w:noProof/>
                 <w:webHidden/>
               </w:rPr>
-              <w:instrText xml:space="preserve"> PAGEREF _Toc213516852 \h </w:instrText>
+              <w:instrText xml:space="preserve"> PAGEREF _Toc213586801 \h </w:instrText>
             </w:r>
             <w:r>
               <w:rPr>
@@ -2178,7 +2178,7 @@
               <w:lang w:eastAsia="en-IE"/>
             </w:rPr>
           </w:pPr>
-          <w:hyperlink w:anchor="_Toc213516853" w:history="1">
+          <w:hyperlink w:anchor="_Toc213586802" w:history="1">
             <w:r>
               <w:rPr>
                 <w:rStyle w:val="Hyperlink"/>
@@ -2205,7 +2205,7 @@
                 <w:noProof/>
                 <w:webHidden/>
               </w:rPr>
-              <w:instrText xml:space="preserve"> PAGEREF _Toc213516853 \h </w:instrText>
+              <w:instrText xml:space="preserve"> PAGEREF _Toc213586802 \h </w:instrText>
             </w:r>
             <w:r>
               <w:rPr>
@@ -2225,7 +2225,7 @@
                 <w:noProof/>
                 <w:webHidden/>
               </w:rPr>
-              <w:t>14</w:t>
+              <w:t>15</w:t>
             </w:r>
             <w:r>
               <w:rPr>
@@ -2250,7 +2250,7 @@
               <w:lang w:eastAsia="en-IE"/>
             </w:rPr>
           </w:pPr>
-          <w:hyperlink w:anchor="_Toc213516854" w:history="1">
+          <w:hyperlink w:anchor="_Toc213586803" w:history="1">
             <w:r>
               <w:rPr>
                 <w:rStyle w:val="Hyperlink"/>
@@ -2277,7 +2277,7 @@
                 <w:noProof/>
                 <w:webHidden/>
               </w:rPr>
-              <w:instrText xml:space="preserve"> PAGEREF _Toc213516854 \h </w:instrText>
+              <w:instrText xml:space="preserve"> PAGEREF _Toc213586803 \h </w:instrText>
             </w:r>
             <w:r>
               <w:rPr>
@@ -2322,7 +2322,7 @@
               <w:lang w:eastAsia="en-IE"/>
             </w:rPr>
           </w:pPr>
-          <w:hyperlink w:anchor="_Toc213516855" w:history="1">
+          <w:hyperlink w:anchor="_Toc213586804" w:history="1">
             <w:r>
               <w:rPr>
                 <w:rStyle w:val="Hyperlink"/>
@@ -2349,7 +2349,7 @@
                 <w:noProof/>
                 <w:webHidden/>
               </w:rPr>
-              <w:instrText xml:space="preserve"> PAGEREF _Toc213516855 \h </w:instrText>
+              <w:instrText xml:space="preserve"> PAGEREF _Toc213586804 \h </w:instrText>
             </w:r>
             <w:r>
               <w:rPr>
@@ -2369,7 +2369,7 @@
                 <w:noProof/>
                 <w:webHidden/>
               </w:rPr>
-              <w:t>15</w:t>
+              <w:t>16</w:t>
             </w:r>
             <w:r>
               <w:rPr>
@@ -2394,7 +2394,7 @@
               <w:lang w:eastAsia="en-IE"/>
             </w:rPr>
           </w:pPr>
-          <w:hyperlink w:anchor="_Toc213516856" w:history="1">
+          <w:hyperlink w:anchor="_Toc213586805" w:history="1">
             <w:r>
               <w:rPr>
                 <w:rStyle w:val="Hyperlink"/>
@@ -2421,7 +2421,7 @@
                 <w:noProof/>
                 <w:webHidden/>
               </w:rPr>
-              <w:instrText xml:space="preserve"> PAGEREF _Toc213516856 \h </w:instrText>
+              <w:instrText xml:space="preserve"> PAGEREF _Toc213586805 \h </w:instrText>
             </w:r>
             <w:r>
               <w:rPr>
@@ -2466,7 +2466,7 @@
               <w:lang w:eastAsia="en-IE"/>
             </w:rPr>
           </w:pPr>
-          <w:hyperlink w:anchor="_Toc213516857" w:history="1">
+          <w:hyperlink w:anchor="_Toc213586806" w:history="1">
             <w:r>
               <w:rPr>
                 <w:rStyle w:val="Hyperlink"/>
@@ -2493,7 +2493,7 @@
                 <w:noProof/>
                 <w:webHidden/>
               </w:rPr>
-              <w:instrText xml:space="preserve"> PAGEREF _Toc213516857 \h </w:instrText>
+              <w:instrText xml:space="preserve"> PAGEREF _Toc213586806 \h </w:instrText>
             </w:r>
             <w:r>
               <w:rPr>
@@ -2513,7 +2513,7 @@
                 <w:noProof/>
                 <w:webHidden/>
               </w:rPr>
-              <w:t>16</w:t>
+              <w:t>17</w:t>
             </w:r>
             <w:r>
               <w:rPr>
@@ -2538,7 +2538,7 @@
               <w:lang w:eastAsia="en-IE"/>
             </w:rPr>
           </w:pPr>
-          <w:hyperlink w:anchor="_Toc213516858" w:history="1">
+          <w:hyperlink w:anchor="_Toc213586807" w:history="1">
             <w:r>
               <w:rPr>
                 <w:rStyle w:val="Hyperlink"/>
@@ -2565,7 +2565,7 @@
                 <w:noProof/>
                 <w:webHidden/>
               </w:rPr>
-              <w:instrText xml:space="preserve"> PAGEREF _Toc213516858 \h </w:instrText>
+              <w:instrText xml:space="preserve"> PAGEREF _Toc213586807 \h </w:instrText>
             </w:r>
             <w:r>
               <w:rPr>
@@ -2610,7 +2610,7 @@
               <w:lang w:eastAsia="en-IE"/>
             </w:rPr>
           </w:pPr>
-          <w:hyperlink w:anchor="_Toc213516859" w:history="1">
+          <w:hyperlink w:anchor="_Toc213586808" w:history="1">
             <w:r>
               <w:rPr>
                 <w:rStyle w:val="Hyperlink"/>
@@ -2637,7 +2637,7 @@
                 <w:noProof/>
                 <w:webHidden/>
               </w:rPr>
-              <w:instrText xml:space="preserve"> PAGEREF _Toc213516859 \h </w:instrText>
+              <w:instrText xml:space="preserve"> PAGEREF _Toc213586808 \h </w:instrText>
             </w:r>
             <w:r>
               <w:rPr>
@@ -2682,7 +2682,7 @@
               <w:lang w:eastAsia="en-IE"/>
             </w:rPr>
           </w:pPr>
-          <w:hyperlink w:anchor="_Toc213516860" w:history="1">
+          <w:hyperlink w:anchor="_Toc213586809" w:history="1">
             <w:r>
               <w:rPr>
                 <w:rStyle w:val="Hyperlink"/>
@@ -2709,7 +2709,7 @@
                 <w:noProof/>
                 <w:webHidden/>
               </w:rPr>
-              <w:instrText xml:space="preserve"> PAGEREF _Toc213516860 \h </w:instrText>
+              <w:instrText xml:space="preserve"> PAGEREF _Toc213586809 \h </w:instrText>
             </w:r>
             <w:r>
               <w:rPr>
@@ -2754,7 +2754,7 @@
               <w:lang w:eastAsia="en-IE"/>
             </w:rPr>
           </w:pPr>
-          <w:hyperlink w:anchor="_Toc213516861" w:history="1">
+          <w:hyperlink w:anchor="_Toc213586810" w:history="1">
             <w:r>
               <w:rPr>
                 <w:rStyle w:val="Hyperlink"/>
@@ -2781,7 +2781,7 @@
                 <w:noProof/>
                 <w:webHidden/>
               </w:rPr>
-              <w:instrText xml:space="preserve"> PAGEREF _Toc213516861 \h </w:instrText>
+              <w:instrText xml:space="preserve"> PAGEREF _Toc213586810 \h </w:instrText>
             </w:r>
             <w:r>
               <w:rPr>
@@ -2826,7 +2826,7 @@
               <w:lang w:eastAsia="en-IE"/>
             </w:rPr>
           </w:pPr>
-          <w:hyperlink w:anchor="_Toc213516862" w:history="1">
+          <w:hyperlink w:anchor="_Toc213586811" w:history="1">
             <w:r>
               <w:rPr>
                 <w:rStyle w:val="Hyperlink"/>
@@ -2853,7 +2853,7 @@
                 <w:noProof/>
                 <w:webHidden/>
               </w:rPr>
-              <w:instrText xml:space="preserve"> PAGEREF _Toc213516862 \h </w:instrText>
+              <w:instrText xml:space="preserve"> PAGEREF _Toc213586811 \h </w:instrText>
             </w:r>
             <w:r>
               <w:rPr>
@@ -2898,7 +2898,7 @@
               <w:lang w:eastAsia="en-IE"/>
             </w:rPr>
           </w:pPr>
-          <w:hyperlink w:anchor="_Toc213516863" w:history="1">
+          <w:hyperlink w:anchor="_Toc213586812" w:history="1">
             <w:r>
               <w:rPr>
                 <w:rStyle w:val="Hyperlink"/>
@@ -2925,7 +2925,7 @@
                 <w:noProof/>
                 <w:webHidden/>
               </w:rPr>
-              <w:instrText xml:space="preserve"> PAGEREF _Toc213516863 \h </w:instrText>
+              <w:instrText xml:space="preserve"> PAGEREF _Toc213586812 \h </w:instrText>
             </w:r>
             <w:r>
               <w:rPr>
@@ -2970,7 +2970,7 @@
               <w:lang w:eastAsia="en-IE"/>
             </w:rPr>
           </w:pPr>
-          <w:hyperlink w:anchor="_Toc213516864" w:history="1">
+          <w:hyperlink w:anchor="_Toc213586813" w:history="1">
             <w:r>
               <w:rPr>
                 <w:rStyle w:val="Hyperlink"/>
@@ -2997,7 +2997,7 @@
                 <w:noProof/>
                 <w:webHidden/>
               </w:rPr>
-              <w:instrText xml:space="preserve"> PAGEREF _Toc213516864 \h </w:instrText>
+              <w:instrText xml:space="preserve"> PAGEREF _Toc213586813 \h </w:instrText>
             </w:r>
             <w:r>
               <w:rPr>
@@ -3042,7 +3042,7 @@
               <w:lang w:eastAsia="en-IE"/>
             </w:rPr>
           </w:pPr>
-          <w:hyperlink w:anchor="_Toc213516865" w:history="1">
+          <w:hyperlink w:anchor="_Toc213586814" w:history="1">
             <w:r>
               <w:rPr>
                 <w:rStyle w:val="Hyperlink"/>
@@ -3069,7 +3069,7 @@
                 <w:noProof/>
                 <w:webHidden/>
               </w:rPr>
-              <w:instrText xml:space="preserve"> PAGEREF _Toc213516865 \h </w:instrText>
+              <w:instrText xml:space="preserve"> PAGEREF _Toc213586814 \h </w:instrText>
             </w:r>
             <w:r>
               <w:rPr>
@@ -3114,7 +3114,7 @@
               <w:lang w:eastAsia="en-IE"/>
             </w:rPr>
           </w:pPr>
-          <w:hyperlink w:anchor="_Toc213516866" w:history="1">
+          <w:hyperlink w:anchor="_Toc213586815" w:history="1">
             <w:r>
               <w:rPr>
                 <w:rStyle w:val="Hyperlink"/>
@@ -3141,7 +3141,7 @@
                 <w:noProof/>
                 <w:webHidden/>
               </w:rPr>
-              <w:instrText xml:space="preserve"> PAGEREF _Toc213516866 \h </w:instrText>
+              <w:instrText xml:space="preserve"> PAGEREF _Toc213586815 \h </w:instrText>
             </w:r>
             <w:r>
               <w:rPr>
@@ -3186,7 +3186,7 @@
               <w:lang w:eastAsia="en-IE"/>
             </w:rPr>
           </w:pPr>
-          <w:hyperlink w:anchor="_Toc213516867" w:history="1">
+          <w:hyperlink w:anchor="_Toc213586816" w:history="1">
             <w:r>
               <w:rPr>
                 <w:rStyle w:val="Hyperlink"/>
@@ -3213,7 +3213,7 @@
                 <w:noProof/>
                 <w:webHidden/>
               </w:rPr>
-              <w:instrText xml:space="preserve"> PAGEREF _Toc213516867 \h </w:instrText>
+              <w:instrText xml:space="preserve"> PAGEREF _Toc213586816 \h </w:instrText>
             </w:r>
             <w:r>
               <w:rPr>
@@ -3258,7 +3258,7 @@
               <w:lang w:eastAsia="en-IE"/>
             </w:rPr>
           </w:pPr>
-          <w:hyperlink w:anchor="_Toc213516868" w:history="1">
+          <w:hyperlink w:anchor="_Toc213586817" w:history="1">
             <w:r>
               <w:rPr>
                 <w:rStyle w:val="Hyperlink"/>
@@ -3285,7 +3285,7 @@
                 <w:noProof/>
                 <w:webHidden/>
               </w:rPr>
-              <w:instrText xml:space="preserve"> PAGEREF _Toc213516868 \h </w:instrText>
+              <w:instrText xml:space="preserve"> PAGEREF _Toc213586817 \h </w:instrText>
             </w:r>
             <w:r>
               <w:rPr>
@@ -3330,7 +3330,7 @@
               <w:lang w:eastAsia="en-IE"/>
             </w:rPr>
           </w:pPr>
-          <w:hyperlink w:anchor="_Toc213516869" w:history="1">
+          <w:hyperlink w:anchor="_Toc213586818" w:history="1">
             <w:r>
               <w:rPr>
                 <w:rStyle w:val="Hyperlink"/>
@@ -3357,7 +3357,7 @@
                 <w:noProof/>
                 <w:webHidden/>
               </w:rPr>
-              <w:instrText xml:space="preserve"> PAGEREF _Toc213516869 \h </w:instrText>
+              <w:instrText xml:space="preserve"> PAGEREF _Toc213586818 \h </w:instrText>
             </w:r>
             <w:r>
               <w:rPr>
@@ -3402,7 +3402,7 @@
               <w:lang w:eastAsia="en-IE"/>
             </w:rPr>
           </w:pPr>
-          <w:hyperlink w:anchor="_Toc213516870" w:history="1">
+          <w:hyperlink w:anchor="_Toc213586819" w:history="1">
             <w:r>
               <w:rPr>
                 <w:rStyle w:val="Hyperlink"/>
@@ -3429,7 +3429,7 @@
                 <w:noProof/>
                 <w:webHidden/>
               </w:rPr>
-              <w:instrText xml:space="preserve"> PAGEREF _Toc213516870 \h </w:instrText>
+              <w:instrText xml:space="preserve"> PAGEREF _Toc213586819 \h </w:instrText>
             </w:r>
             <w:r>
               <w:rPr>
@@ -3474,7 +3474,7 @@
               <w:lang w:eastAsia="en-IE"/>
             </w:rPr>
           </w:pPr>
-          <w:hyperlink w:anchor="_Toc213516871" w:history="1">
+          <w:hyperlink w:anchor="_Toc213586820" w:history="1">
             <w:r>
               <w:rPr>
                 <w:rStyle w:val="Hyperlink"/>
@@ -3501,7 +3501,7 @@
                 <w:noProof/>
                 <w:webHidden/>
               </w:rPr>
-              <w:instrText xml:space="preserve"> PAGEREF _Toc213516871 \h </w:instrText>
+              <w:instrText xml:space="preserve"> PAGEREF _Toc213586820 \h </w:instrText>
             </w:r>
             <w:r>
               <w:rPr>
@@ -3546,13 +3546,13 @@
               <w:lang w:eastAsia="en-IE"/>
             </w:rPr>
           </w:pPr>
-          <w:hyperlink w:anchor="_Toc213516872" w:history="1">
+          <w:hyperlink w:anchor="_Toc213586821" w:history="1">
             <w:r>
               <w:rPr>
                 <w:rStyle w:val="Hyperlink"/>
                 <w:noProof/>
               </w:rPr>
-              <w:t>Conclusion</w:t>
+              <w:t>Chosen Hosting Platform</w:t>
             </w:r>
             <w:r>
               <w:rPr>
@@ -3573,7 +3573,7 @@
                 <w:noProof/>
                 <w:webHidden/>
               </w:rPr>
-              <w:instrText xml:space="preserve"> PAGEREF _Toc213516872 \h </w:instrText>
+              <w:instrText xml:space="preserve"> PAGEREF _Toc213586821 \h </w:instrText>
             </w:r>
             <w:r>
               <w:rPr>
@@ -3618,7 +3618,7 @@
               <w:lang w:eastAsia="en-IE"/>
             </w:rPr>
           </w:pPr>
-          <w:hyperlink w:anchor="_Toc213516873" w:history="1">
+          <w:hyperlink w:anchor="_Toc213586822" w:history="1">
             <w:r>
               <w:rPr>
                 <w:rStyle w:val="Hyperlink"/>
@@ -3645,7 +3645,7 @@
                 <w:noProof/>
                 <w:webHidden/>
               </w:rPr>
-              <w:instrText xml:space="preserve"> PAGEREF _Toc213516873 \h </w:instrText>
+              <w:instrText xml:space="preserve"> PAGEREF _Toc213586822 \h </w:instrText>
             </w:r>
             <w:r>
               <w:rPr>
@@ -3690,7 +3690,7 @@
               <w:lang w:eastAsia="en-IE"/>
             </w:rPr>
           </w:pPr>
-          <w:hyperlink w:anchor="_Toc213516874" w:history="1">
+          <w:hyperlink w:anchor="_Toc213586823" w:history="1">
             <w:r>
               <w:rPr>
                 <w:rStyle w:val="Hyperlink"/>
@@ -3717,7 +3717,7 @@
                 <w:noProof/>
                 <w:webHidden/>
               </w:rPr>
-              <w:instrText xml:space="preserve"> PAGEREF _Toc213516874 \h </w:instrText>
+              <w:instrText xml:space="preserve"> PAGEREF _Toc213586823 \h </w:instrText>
             </w:r>
             <w:r>
               <w:rPr>
@@ -3762,7 +3762,7 @@
               <w:lang w:eastAsia="en-IE"/>
             </w:rPr>
           </w:pPr>
-          <w:hyperlink w:anchor="_Toc213516875" w:history="1">
+          <w:hyperlink w:anchor="_Toc213586824" w:history="1">
             <w:r>
               <w:rPr>
                 <w:rStyle w:val="Hyperlink"/>
@@ -3789,7 +3789,7 @@
                 <w:noProof/>
                 <w:webHidden/>
               </w:rPr>
-              <w:instrText xml:space="preserve"> PAGEREF _Toc213516875 \h </w:instrText>
+              <w:instrText xml:space="preserve"> PAGEREF _Toc213586824 \h </w:instrText>
             </w:r>
             <w:r>
               <w:rPr>
@@ -3834,7 +3834,7 @@
               <w:lang w:eastAsia="en-IE"/>
             </w:rPr>
           </w:pPr>
-          <w:hyperlink w:anchor="_Toc213516876" w:history="1">
+          <w:hyperlink w:anchor="_Toc213586825" w:history="1">
             <w:r>
               <w:rPr>
                 <w:rStyle w:val="Hyperlink"/>
@@ -3861,7 +3861,7 @@
                 <w:noProof/>
                 <w:webHidden/>
               </w:rPr>
-              <w:instrText xml:space="preserve"> PAGEREF _Toc213516876 \h </w:instrText>
+              <w:instrText xml:space="preserve"> PAGEREF _Toc213586825 \h </w:instrText>
             </w:r>
             <w:r>
               <w:rPr>
@@ -3906,7 +3906,7 @@
               <w:lang w:eastAsia="en-IE"/>
             </w:rPr>
           </w:pPr>
-          <w:hyperlink w:anchor="_Toc213516877" w:history="1">
+          <w:hyperlink w:anchor="_Toc213586826" w:history="1">
             <w:r>
               <w:rPr>
                 <w:rStyle w:val="Hyperlink"/>
@@ -3933,7 +3933,7 @@
                 <w:noProof/>
                 <w:webHidden/>
               </w:rPr>
-              <w:instrText xml:space="preserve"> PAGEREF _Toc213516877 \h </w:instrText>
+              <w:instrText xml:space="preserve"> PAGEREF _Toc213586826 \h </w:instrText>
             </w:r>
             <w:r>
               <w:rPr>
@@ -3978,7 +3978,7 @@
               <w:lang w:eastAsia="en-IE"/>
             </w:rPr>
           </w:pPr>
-          <w:hyperlink w:anchor="_Toc213516878" w:history="1">
+          <w:hyperlink w:anchor="_Toc213586827" w:history="1">
             <w:r>
               <w:rPr>
                 <w:rStyle w:val="Hyperlink"/>
@@ -4005,7 +4005,7 @@
                 <w:noProof/>
                 <w:webHidden/>
               </w:rPr>
-              <w:instrText xml:space="preserve"> PAGEREF _Toc213516878 \h </w:instrText>
+              <w:instrText xml:space="preserve"> PAGEREF _Toc213586827 \h </w:instrText>
             </w:r>
             <w:r>
               <w:rPr>
@@ -4050,7 +4050,7 @@
               <w:lang w:eastAsia="en-IE"/>
             </w:rPr>
           </w:pPr>
-          <w:hyperlink w:anchor="_Toc213516879" w:history="1">
+          <w:hyperlink w:anchor="_Toc213586828" w:history="1">
             <w:r>
               <w:rPr>
                 <w:rStyle w:val="Hyperlink"/>
@@ -4077,7 +4077,7 @@
                 <w:noProof/>
                 <w:webHidden/>
               </w:rPr>
-              <w:instrText xml:space="preserve"> PAGEREF _Toc213516879 \h </w:instrText>
+              <w:instrText xml:space="preserve"> PAGEREF _Toc213586828 \h </w:instrText>
             </w:r>
             <w:r>
               <w:rPr>
@@ -4122,7 +4122,7 @@
               <w:lang w:eastAsia="en-IE"/>
             </w:rPr>
           </w:pPr>
-          <w:hyperlink w:anchor="_Toc213516880" w:history="1">
+          <w:hyperlink w:anchor="_Toc213586829" w:history="1">
             <w:r>
               <w:rPr>
                 <w:rStyle w:val="Hyperlink"/>
@@ -4149,7 +4149,7 @@
                 <w:noProof/>
                 <w:webHidden/>
               </w:rPr>
-              <w:instrText xml:space="preserve"> PAGEREF _Toc213516880 \h </w:instrText>
+              <w:instrText xml:space="preserve"> PAGEREF _Toc213586829 \h </w:instrText>
             </w:r>
             <w:r>
               <w:rPr>
@@ -4194,7 +4194,7 @@
               <w:lang w:eastAsia="en-IE"/>
             </w:rPr>
           </w:pPr>
-          <w:hyperlink w:anchor="_Toc213516881" w:history="1">
+          <w:hyperlink w:anchor="_Toc213586830" w:history="1">
             <w:r>
               <w:rPr>
                 <w:rStyle w:val="Hyperlink"/>
@@ -4221,7 +4221,7 @@
                 <w:noProof/>
                 <w:webHidden/>
               </w:rPr>
-              <w:instrText xml:space="preserve"> PAGEREF _Toc213516881 \h </w:instrText>
+              <w:instrText xml:space="preserve"> PAGEREF _Toc213586830 \h </w:instrText>
             </w:r>
             <w:r>
               <w:rPr>
@@ -4266,7 +4266,7 @@
               <w:lang w:eastAsia="en-IE"/>
             </w:rPr>
           </w:pPr>
-          <w:hyperlink w:anchor="_Toc213516882" w:history="1">
+          <w:hyperlink w:anchor="_Toc213586831" w:history="1">
             <w:r>
               <w:rPr>
                 <w:rStyle w:val="Hyperlink"/>
@@ -4293,7 +4293,7 @@
                 <w:noProof/>
                 <w:webHidden/>
               </w:rPr>
-              <w:instrText xml:space="preserve"> PAGEREF _Toc213516882 \h </w:instrText>
+              <w:instrText xml:space="preserve"> PAGEREF _Toc213586831 \h </w:instrText>
             </w:r>
             <w:r>
               <w:rPr>
@@ -4338,7 +4338,7 @@
               <w:lang w:eastAsia="en-IE"/>
             </w:rPr>
           </w:pPr>
-          <w:hyperlink w:anchor="_Toc213516883" w:history="1">
+          <w:hyperlink w:anchor="_Toc213586832" w:history="1">
             <w:r>
               <w:rPr>
                 <w:rStyle w:val="Hyperlink"/>
@@ -4365,7 +4365,7 @@
                 <w:noProof/>
                 <w:webHidden/>
               </w:rPr>
-              <w:instrText xml:space="preserve"> PAGEREF _Toc213516883 \h </w:instrText>
+              <w:instrText xml:space="preserve"> PAGEREF _Toc213586832 \h </w:instrText>
             </w:r>
             <w:r>
               <w:rPr>
@@ -4410,7 +4410,7 @@
               <w:lang w:eastAsia="en-IE"/>
             </w:rPr>
           </w:pPr>
-          <w:hyperlink w:anchor="_Toc213516884" w:history="1">
+          <w:hyperlink w:anchor="_Toc213586833" w:history="1">
             <w:r>
               <w:rPr>
                 <w:rStyle w:val="Hyperlink"/>
@@ -4437,7 +4437,7 @@
                 <w:noProof/>
                 <w:webHidden/>
               </w:rPr>
-              <w:instrText xml:space="preserve"> PAGEREF _Toc213516884 \h </w:instrText>
+              <w:instrText xml:space="preserve"> PAGEREF _Toc213586833 \h </w:instrText>
             </w:r>
             <w:r>
               <w:rPr>
@@ -4495,7 +4495,7 @@
           <w:color w:val="auto"/>
         </w:rPr>
       </w:pPr>
-      <w:bookmarkStart w:id="1" w:name="_Toc213516826"/>
+      <w:bookmarkStart w:id="1" w:name="_Toc213586775"/>
       <w:r>
         <w:rPr>
           <w:color w:val="auto"/>
@@ -4560,7 +4560,7 @@
           <w:color w:val="auto"/>
         </w:rPr>
       </w:pPr>
-      <w:bookmarkStart w:id="2" w:name="_Toc213516827"/>
+      <w:bookmarkStart w:id="2" w:name="_Toc213586776"/>
       <w:r>
         <w:rPr>
           <w:color w:val="auto"/>
@@ -4597,7 +4597,7 @@
           <w:color w:val="000000" w:themeColor="text1"/>
         </w:rPr>
       </w:pPr>
-      <w:bookmarkStart w:id="3" w:name="_Toc213516828"/>
+      <w:bookmarkStart w:id="3" w:name="_Toc213586777"/>
       <w:r>
         <w:rPr>
           <w:color w:val="000000" w:themeColor="text1"/>
@@ -4662,7 +4662,7 @@
           <w:color w:val="000000" w:themeColor="text1"/>
         </w:rPr>
       </w:pPr>
-      <w:bookmarkStart w:id="4" w:name="_Toc213516829"/>
+      <w:bookmarkStart w:id="4" w:name="_Toc213586778"/>
       <w:r>
         <w:rPr>
           <w:color w:val="000000" w:themeColor="text1"/>
@@ -4695,7 +4695,7 @@
           <w:color w:val="000000" w:themeColor="text1"/>
         </w:rPr>
       </w:pPr>
-      <w:bookmarkStart w:id="5" w:name="_Toc213516830"/>
+      <w:bookmarkStart w:id="5" w:name="_Toc213586779"/>
       <w:r>
         <w:rPr>
           <w:color w:val="000000" w:themeColor="text1"/>
@@ -4740,7 +4740,7 @@
           <w:color w:val="auto"/>
         </w:rPr>
       </w:pPr>
-      <w:bookmarkStart w:id="6" w:name="_Toc213516831"/>
+      <w:bookmarkStart w:id="6" w:name="_Toc213586780"/>
       <w:r>
         <w:rPr>
           <w:color w:val="auto"/>
@@ -4822,7 +4822,7 @@
           <w:color w:val="auto"/>
         </w:rPr>
       </w:pPr>
-      <w:bookmarkStart w:id="7" w:name="_Toc213516832"/>
+      <w:bookmarkStart w:id="7" w:name="_Toc213586781"/>
       <w:r>
         <w:rPr>
           <w:color w:val="auto"/>
@@ -5122,7 +5122,7 @@
           <w:color w:val="auto"/>
         </w:rPr>
       </w:pPr>
-      <w:bookmarkStart w:id="8" w:name="_Toc213516833"/>
+      <w:bookmarkStart w:id="8" w:name="_Toc213586782"/>
       <w:r>
         <w:rPr>
           <w:color w:val="auto"/>
@@ -5328,7 +5328,7 @@
           <w:color w:val="auto"/>
         </w:rPr>
       </w:pPr>
-      <w:bookmarkStart w:id="9" w:name="_Toc213516834"/>
+      <w:bookmarkStart w:id="9" w:name="_Toc213586783"/>
       <w:r>
         <w:rPr>
           <w:color w:val="auto"/>
@@ -5517,7 +5517,7 @@
           <w:color w:val="auto"/>
         </w:rPr>
       </w:pPr>
-      <w:bookmarkStart w:id="10" w:name="_Toc213516835"/>
+      <w:bookmarkStart w:id="10" w:name="_Toc213586784"/>
       <w:r>
         <w:rPr>
           <w:color w:val="auto"/>
@@ -5607,7 +5607,7 @@
           <w:color w:val="auto"/>
         </w:rPr>
       </w:pPr>
-      <w:bookmarkStart w:id="11" w:name="_Toc213516836"/>
+      <w:bookmarkStart w:id="11" w:name="_Toc213586785"/>
       <w:r>
         <w:rPr>
           <w:color w:val="auto"/>
@@ -5793,7 +5793,7 @@
           <w:color w:val="auto"/>
         </w:rPr>
       </w:pPr>
-      <w:bookmarkStart w:id="12" w:name="_Toc213516837"/>
+      <w:bookmarkStart w:id="12" w:name="_Toc213586786"/>
       <w:r>
         <w:rPr>
           <w:color w:val="auto"/>
@@ -5883,7 +5883,7 @@
           <w:color w:val="auto"/>
         </w:rPr>
       </w:pPr>
-      <w:bookmarkStart w:id="13" w:name="_Toc213516838"/>
+      <w:bookmarkStart w:id="13" w:name="_Toc213586787"/>
       <w:r>
         <w:rPr>
           <w:color w:val="auto"/>
@@ -5985,7 +5985,7 @@
           <w:szCs w:val="16"/>
         </w:rPr>
         <w:drawing>
-          <wp:inline distT="0" distB="0" distL="0" distR="0" wp14:anchorId="4470789B" wp14:editId="43AC30C3">
+          <wp:inline distT="0" distB="0" distL="0" distR="0" wp14:anchorId="4470789B" wp14:editId="61760F51">
             <wp:extent cx="1535501" cy="1513030"/>
             <wp:effectExtent l="0" t="0" r="7620" b="0"/>
             <wp:docPr id="188473061" name="Picture 11"/>
@@ -6095,7 +6095,7 @@
           <w:color w:val="auto"/>
         </w:rPr>
       </w:pPr>
-      <w:bookmarkStart w:id="14" w:name="_Toc213516839"/>
+      <w:bookmarkStart w:id="14" w:name="_Toc213586788"/>
       <w:r>
         <w:rPr>
           <w:color w:val="auto"/>
@@ -6280,7 +6280,7 @@
           <w:color w:val="auto"/>
         </w:rPr>
       </w:pPr>
-      <w:bookmarkStart w:id="15" w:name="_Toc213516840"/>
+      <w:bookmarkStart w:id="15" w:name="_Toc213586789"/>
       <w:r>
         <w:rPr>
           <w:color w:val="auto"/>
@@ -6490,7 +6490,7 @@
           <w:color w:val="auto"/>
         </w:rPr>
       </w:pPr>
-      <w:bookmarkStart w:id="16" w:name="_Toc213516841"/>
+      <w:bookmarkStart w:id="16" w:name="_Toc213586790"/>
       <w:r>
         <w:rPr>
           <w:color w:val="auto"/>
@@ -6721,7 +6721,7 @@
           <w:color w:val="auto"/>
         </w:rPr>
       </w:pPr>
-      <w:bookmarkStart w:id="17" w:name="_Toc213516842"/>
+      <w:bookmarkStart w:id="17" w:name="_Toc213586791"/>
       <w:r>
         <w:rPr>
           <w:color w:val="auto"/>
@@ -6894,7 +6894,7 @@
           <w:color w:val="auto"/>
         </w:rPr>
       </w:pPr>
-      <w:bookmarkStart w:id="19" w:name="_Toc213516843"/>
+      <w:bookmarkStart w:id="19" w:name="_Toc213586792"/>
       <w:r>
         <w:rPr>
           <w:color w:val="auto"/>
@@ -6936,7 +6936,7 @@
           <w:color w:val="auto"/>
         </w:rPr>
       </w:pPr>
-      <w:bookmarkStart w:id="20" w:name="_Toc213516844"/>
+      <w:bookmarkStart w:id="20" w:name="_Toc213586793"/>
       <w:r>
         <w:rPr>
           <w:color w:val="auto"/>
@@ -7165,7 +7165,7 @@
           <w:color w:val="auto"/>
         </w:rPr>
       </w:pPr>
-      <w:bookmarkStart w:id="21" w:name="_Toc213516845"/>
+      <w:bookmarkStart w:id="21" w:name="_Toc213586794"/>
       <w:r>
         <w:rPr>
           <w:color w:val="auto"/>
@@ -7377,7 +7377,7 @@
           <w:color w:val="auto"/>
         </w:rPr>
       </w:pPr>
-      <w:bookmarkStart w:id="22" w:name="_Toc213516846"/>
+      <w:bookmarkStart w:id="22" w:name="_Toc213586795"/>
       <w:r>
         <w:rPr>
           <w:color w:val="auto"/>
@@ -7446,7 +7446,7 @@
           <w:noProof/>
         </w:rPr>
         <w:drawing>
-          <wp:inline distT="0" distB="0" distL="0" distR="0" wp14:anchorId="0275F7C6" wp14:editId="729E72EF">
+          <wp:inline distT="0" distB="0" distL="0" distR="0" wp14:anchorId="0275F7C6" wp14:editId="3E4B151F">
             <wp:extent cx="2777706" cy="1263856"/>
             <wp:effectExtent l="0" t="0" r="3810" b="0"/>
             <wp:docPr id="1504583591" name="Picture 9" descr="A green and white sign with white text&#10;&#10;AI-generated content may be incorrect."/>
@@ -7541,7 +7541,7 @@
           <w:color w:val="auto"/>
         </w:rPr>
       </w:pPr>
-      <w:bookmarkStart w:id="23" w:name="_Toc213516847"/>
+      <w:bookmarkStart w:id="23" w:name="_Toc213586796"/>
       <w:r>
         <w:rPr>
           <w:color w:val="auto"/>
@@ -7780,7 +7780,7 @@
           <w:color w:val="auto"/>
         </w:rPr>
       </w:pPr>
-      <w:bookmarkStart w:id="24" w:name="_Toc213516848"/>
+      <w:bookmarkStart w:id="24" w:name="_Toc213586797"/>
       <w:proofErr w:type="spellStart"/>
       <w:r>
         <w:rPr>
@@ -8003,7 +8003,7 @@
           <w:color w:val="auto"/>
         </w:rPr>
       </w:pPr>
-      <w:bookmarkStart w:id="25" w:name="_Toc213516849"/>
+      <w:bookmarkStart w:id="25" w:name="_Toc213586798"/>
       <w:r>
         <w:rPr>
           <w:color w:val="auto"/>
@@ -8211,7 +8211,7 @@
           <w:color w:val="auto"/>
         </w:rPr>
       </w:pPr>
-      <w:bookmarkStart w:id="26" w:name="_Toc213516850"/>
+      <w:bookmarkStart w:id="26" w:name="_Toc213586799"/>
       <w:r>
         <w:rPr>
           <w:color w:val="auto"/>
@@ -8340,7 +8340,7 @@
           <w:color w:val="auto"/>
         </w:rPr>
       </w:pPr>
-      <w:bookmarkStart w:id="27" w:name="_Toc213516851"/>
+      <w:bookmarkStart w:id="27" w:name="_Toc213586800"/>
       <w:r>
         <w:rPr>
           <w:color w:val="auto"/>
@@ -8357,7 +8357,7 @@
           <w:color w:val="auto"/>
         </w:rPr>
       </w:pPr>
-      <w:bookmarkStart w:id="28" w:name="_Toc213516852"/>
+      <w:bookmarkStart w:id="28" w:name="_Toc213586801"/>
       <w:r>
         <w:rPr>
           <w:color w:val="auto"/>
@@ -8373,64 +8373,84 @@
         </w:rPr>
       </w:pPr>
       <w:r>
-        <w:t>A database is where data is stored, organized and managed for an application.</w:t>
-      </w:r>
-      <w:r>
-        <w:t xml:space="preserve"> </w:t>
+        <w:t xml:space="preserve">A database is where data is stored, organized and managed for an application. </w:t>
       </w:r>
       <w:r>
         <w:rPr>
           <w:b/>
           <w:bCs/>
         </w:rPr>
-        <w:t xml:space="preserve">SQL </w:t>
+        <w:t xml:space="preserve">Relational (SQL)  </w:t>
+      </w:r>
+      <w:r>
+        <w:t xml:space="preserve">databases hold structured </w:t>
+      </w:r>
+      <w:r>
+        <w:t>data,</w:t>
+      </w:r>
+      <w:r>
+        <w:t xml:space="preserve"> and </w:t>
       </w:r>
       <w:r>
         <w:rPr>
           <w:b/>
           <w:bCs/>
         </w:rPr>
-        <w:t>(or relational)</w:t>
-      </w:r>
-      <w:r>
-        <w:t xml:space="preserve"> databases hold structured data and </w:t>
-      </w:r>
-      <w:r>
-        <w:rPr>
-          <w:b/>
-          <w:bCs/>
-        </w:rPr>
-        <w:t>NoSQL (non-relational)</w:t>
+        <w:t xml:space="preserve">Non-Relational (NoSQL) </w:t>
+      </w:r>
+      <w:r>
+        <w:t xml:space="preserve">databases </w:t>
+      </w:r>
+      <w:r>
+        <w:t xml:space="preserve">can </w:t>
+      </w:r>
+      <w:r>
+        <w:t xml:space="preserve">hold </w:t>
+      </w:r>
+      <w:r>
+        <w:t xml:space="preserve">semi-structured and </w:t>
+      </w:r>
+      <w:r>
+        <w:t xml:space="preserve">unstructured data. For example, </w:t>
+      </w:r>
+      <w:r>
+        <w:t xml:space="preserve">a relational </w:t>
+      </w:r>
+      <w:r>
+        <w:t xml:space="preserve">database will store data in tables containing specific rows and columns whereas a </w:t>
+      </w:r>
+      <w:r>
+        <w:t xml:space="preserve">non-relational </w:t>
+      </w:r>
+      <w:r>
+        <w:t>database store</w:t>
+      </w:r>
+      <w:r>
+        <w:t>s</w:t>
+      </w:r>
+      <w:r>
+        <w:t xml:space="preserve"> data </w:t>
+      </w:r>
+      <w:r>
+        <w:t xml:space="preserve">differently depending on what it is. </w:t>
+      </w:r>
+      <w:r>
+        <w:t>Relational</w:t>
       </w:r>
       <w:r>
         <w:t xml:space="preserve"> databases </w:t>
       </w:r>
       <w:r>
-        <w:t xml:space="preserve">can </w:t>
-      </w:r>
-      <w:r>
-        <w:t xml:space="preserve">hold </w:t>
-      </w:r>
-      <w:r>
-        <w:t xml:space="preserve">semi-structured and </w:t>
-      </w:r>
-      <w:r>
-        <w:t xml:space="preserve">unstructured data. For example, an SQL database will store data in tables containing specific rows and columns whereas a NoSQL database </w:t>
-      </w:r>
-      <w:r>
-        <w:t>can</w:t>
-      </w:r>
-      <w:r>
-        <w:t xml:space="preserve"> store data </w:t>
-      </w:r>
-      <w:r>
-        <w:t xml:space="preserve">differently depending on what it is. SQL databases </w:t>
-      </w:r>
-      <w:r>
         <w:t xml:space="preserve">naturally </w:t>
       </w:r>
       <w:r>
-        <w:t>scale vertically (e.g. one database scales up) and NoSQL databases typically</w:t>
+        <w:t xml:space="preserve">scale vertically (e.g. one database scales up) and </w:t>
+      </w:r>
+      <w:r>
+        <w:t>non-relational</w:t>
+      </w:r>
+      <w:r>
+        <w:t xml:space="preserve"> databases typically</w:t>
       </w:r>
       <w:r>
         <w:t xml:space="preserve"> naturally</w:t>
@@ -8477,7 +8497,13 @@
     </w:p>
     <w:p>
       <w:r>
-        <w:t xml:space="preserve">Structured Query Language (SQL) is a high-level programming language for manipulating data in SQL databases. SQL statements can be written to create, retrieve, update and delete specific data in a database. For example, the following SQL statement: </w:t>
+        <w:t xml:space="preserve">Structured Query Language (SQL) is a high-level programming language for manipulating data in </w:t>
+      </w:r>
+      <w:r>
+        <w:t>relational</w:t>
+      </w:r>
+      <w:r>
+        <w:t xml:space="preserve"> databases. SQL statements can be written to create, retrieve, update and delete specific data in a database. For example, the following SQL statement: </w:t>
       </w:r>
     </w:p>
     <w:p>
@@ -8524,14 +8550,22 @@
         </w:rPr>
       </w:pPr>
       <w:r>
-        <w:t xml:space="preserve">would insert the value ‘A’ into the </w:t>
-      </w:r>
+        <w:t>insert</w:t>
+      </w:r>
+      <w:r>
+        <w:t>s</w:t>
+      </w:r>
+      <w:r>
+        <w:t xml:space="preserve"> the value ‘A’ into the </w:t>
+      </w:r>
+      <w:proofErr w:type="spellStart"/>
       <w:r>
         <w:rPr>
           <w:rFonts w:ascii="Courier New" w:hAnsi="Courier New" w:cs="Courier New"/>
         </w:rPr>
         <w:t>brand_name</w:t>
       </w:r>
+      <w:proofErr w:type="spellEnd"/>
       <w:r>
         <w:rPr>
           <w:rFonts w:ascii="Courier New" w:hAnsi="Courier New" w:cs="Courier New"/>
@@ -8556,17 +8590,37 @@
         </w:rPr>
         <w:t xml:space="preserve">column in the </w:t>
       </w:r>
+      <w:proofErr w:type="spellStart"/>
       <w:r>
         <w:rPr>
           <w:rFonts w:ascii="Courier New" w:hAnsi="Courier New" w:cs="Courier New"/>
         </w:rPr>
-        <w:t xml:space="preserve">Mattress_table </w:t>
+        <w:t>Mattress_table</w:t>
+      </w:r>
+      <w:proofErr w:type="spellEnd"/>
+      <w:r>
+        <w:rPr>
+          <w:rFonts w:ascii="Courier New" w:hAnsi="Courier New" w:cs="Courier New"/>
+        </w:rPr>
+        <w:t xml:space="preserve"> </w:t>
       </w:r>
       <w:r>
         <w:rPr>
           <w:rFonts w:cs="Courier New"/>
         </w:rPr>
-        <w:t xml:space="preserve">table </w:t>
+        <w:t>table</w:t>
+      </w:r>
+      <w:r>
+        <w:rPr>
+          <w:rFonts w:cs="Courier New"/>
+        </w:rPr>
+        <w:t xml:space="preserve"> (see example table below)</w:t>
+      </w:r>
+      <w:r>
+        <w:rPr>
+          <w:rFonts w:cs="Courier New"/>
+        </w:rPr>
+        <w:t xml:space="preserve"> </w:t>
       </w:r>
       <w:sdt>
         <w:sdtPr>
@@ -8619,22 +8673,266 @@
         <w:t>.</w:t>
       </w:r>
     </w:p>
+    <w:tbl>
+      <w:tblPr>
+        <w:tblStyle w:val="TableGrid"/>
+        <w:tblW w:w="0" w:type="auto"/>
+        <w:jc w:val="center"/>
+        <w:tblLook w:val="04A0" w:firstRow="1" w:lastRow="0" w:firstColumn="1" w:lastColumn="0" w:noHBand="0" w:noVBand="1"/>
+      </w:tblPr>
+      <w:tblGrid>
+        <w:gridCol w:w="562"/>
+        <w:gridCol w:w="1560"/>
+        <w:gridCol w:w="745"/>
+      </w:tblGrid>
+      <w:tr>
+        <w:trPr>
+          <w:jc w:val="center"/>
+        </w:trPr>
+        <w:tc>
+          <w:tcPr>
+            <w:tcW w:w="2830" w:type="dxa"/>
+            <w:gridSpan w:val="3"/>
+            <w:shd w:val="clear" w:color="auto" w:fill="E8E8E8" w:themeFill="background2"/>
+          </w:tcPr>
+          <w:p>
+            <w:pPr>
+              <w:jc w:val="center"/>
+              <w:rPr>
+                <w:rFonts w:ascii="Courier New" w:hAnsi="Courier New" w:cs="Courier New"/>
+                <w:b/>
+                <w:bCs/>
+              </w:rPr>
+            </w:pPr>
+            <w:proofErr w:type="spellStart"/>
+            <w:r>
+              <w:rPr>
+                <w:rFonts w:ascii="Courier New" w:hAnsi="Courier New" w:cs="Courier New"/>
+                <w:b/>
+                <w:bCs/>
+              </w:rPr>
+              <w:t>Matteress_table</w:t>
+            </w:r>
+            <w:proofErr w:type="spellEnd"/>
+          </w:p>
+        </w:tc>
+      </w:tr>
+      <w:tr>
+        <w:trPr>
+          <w:jc w:val="center"/>
+        </w:trPr>
+        <w:tc>
+          <w:tcPr>
+            <w:tcW w:w="562" w:type="dxa"/>
+          </w:tcPr>
+          <w:p>
+            <w:pPr>
+              <w:rPr>
+                <w:rFonts w:ascii="Courier New" w:hAnsi="Courier New" w:cs="Courier New"/>
+                <w:b/>
+                <w:bCs/>
+              </w:rPr>
+            </w:pPr>
+            <w:r>
+              <w:rPr>
+                <w:rFonts w:ascii="Courier New" w:hAnsi="Courier New" w:cs="Courier New"/>
+                <w:b/>
+                <w:bCs/>
+              </w:rPr>
+              <w:t>id</w:t>
+            </w:r>
+          </w:p>
+        </w:tc>
+        <w:tc>
+          <w:tcPr>
+            <w:tcW w:w="1560" w:type="dxa"/>
+          </w:tcPr>
+          <w:p>
+            <w:pPr>
+              <w:rPr>
+                <w:rFonts w:ascii="Courier New" w:hAnsi="Courier New" w:cs="Courier New"/>
+                <w:b/>
+                <w:bCs/>
+              </w:rPr>
+            </w:pPr>
+            <w:proofErr w:type="spellStart"/>
+            <w:r>
+              <w:rPr>
+                <w:rFonts w:ascii="Courier New" w:hAnsi="Courier New" w:cs="Courier New"/>
+                <w:b/>
+                <w:bCs/>
+              </w:rPr>
+              <w:t>brand_name</w:t>
+            </w:r>
+            <w:proofErr w:type="spellEnd"/>
+          </w:p>
+        </w:tc>
+        <w:tc>
+          <w:tcPr>
+            <w:tcW w:w="708" w:type="dxa"/>
+          </w:tcPr>
+          <w:p>
+            <w:pPr>
+              <w:rPr>
+                <w:rFonts w:ascii="Courier New" w:hAnsi="Courier New" w:cs="Courier New"/>
+                <w:b/>
+                <w:bCs/>
+              </w:rPr>
+            </w:pPr>
+            <w:r>
+              <w:rPr>
+                <w:rFonts w:ascii="Courier New" w:hAnsi="Courier New" w:cs="Courier New"/>
+                <w:b/>
+                <w:bCs/>
+              </w:rPr>
+              <w:t>cost</w:t>
+            </w:r>
+          </w:p>
+        </w:tc>
+      </w:tr>
+      <w:tr>
+        <w:trPr>
+          <w:jc w:val="center"/>
+        </w:trPr>
+        <w:tc>
+          <w:tcPr>
+            <w:tcW w:w="562" w:type="dxa"/>
+          </w:tcPr>
+          <w:p>
+            <w:pPr>
+              <w:rPr>
+                <w:rFonts w:cs="Courier New"/>
+              </w:rPr>
+            </w:pPr>
+            <w:r>
+              <w:rPr>
+                <w:rFonts w:cs="Courier New"/>
+              </w:rPr>
+              <w:t>1</w:t>
+            </w:r>
+          </w:p>
+        </w:tc>
+        <w:tc>
+          <w:tcPr>
+            <w:tcW w:w="1560" w:type="dxa"/>
+          </w:tcPr>
+          <w:p>
+            <w:pPr>
+              <w:rPr>
+                <w:rFonts w:cs="Courier New"/>
+              </w:rPr>
+            </w:pPr>
+            <w:r>
+              <w:rPr>
+                <w:rFonts w:cs="Courier New"/>
+              </w:rPr>
+              <w:t>A</w:t>
+            </w:r>
+          </w:p>
+        </w:tc>
+        <w:tc>
+          <w:tcPr>
+            <w:tcW w:w="708" w:type="dxa"/>
+          </w:tcPr>
+          <w:p>
+            <w:pPr>
+              <w:rPr>
+                <w:rFonts w:cs="Courier New"/>
+              </w:rPr>
+            </w:pPr>
+            <w:r>
+              <w:rPr>
+                <w:rFonts w:cs="Courier New"/>
+              </w:rPr>
+              <w:t>499</w:t>
+            </w:r>
+          </w:p>
+        </w:tc>
+      </w:tr>
+    </w:tbl>
     <w:p>
       <w:pPr>
         <w:rPr>
           <w:rFonts w:cs="Courier New"/>
         </w:rPr>
       </w:pPr>
-      <w:r>
+    </w:p>
+    <w:p>
+      <w:pPr>
         <w:rPr>
           <w:rFonts w:cs="Courier New"/>
         </w:rPr>
-        <w:t>In NoSQL data is stored in usually JSON documents, a group of documents together is called a collection.</w:t>
-      </w:r>
+      </w:pPr>
       <w:r>
         <w:rPr>
           <w:rFonts w:cs="Courier New"/>
         </w:rPr>
+        <w:t xml:space="preserve">In </w:t>
+      </w:r>
+      <w:r>
+        <w:rPr>
+          <w:rFonts w:cs="Courier New"/>
+        </w:rPr>
+        <w:t>non-relational</w:t>
+      </w:r>
+      <w:r>
+        <w:rPr>
+          <w:rFonts w:cs="Courier New"/>
+        </w:rPr>
+        <w:t xml:space="preserve"> </w:t>
+      </w:r>
+      <w:r>
+        <w:rPr>
+          <w:rFonts w:cs="Courier New"/>
+        </w:rPr>
+        <w:t xml:space="preserve">databases, </w:t>
+      </w:r>
+      <w:r>
+        <w:rPr>
+          <w:rFonts w:cs="Courier New"/>
+        </w:rPr>
+        <w:t xml:space="preserve">data </w:t>
+      </w:r>
+      <w:r>
+        <w:rPr>
+          <w:rFonts w:cs="Courier New"/>
+        </w:rPr>
+        <w:t>i</w:t>
+      </w:r>
+      <w:r>
+        <w:rPr>
+          <w:rFonts w:cs="Courier New"/>
+        </w:rPr>
+        <w:t>s</w:t>
+      </w:r>
+      <w:r>
+        <w:rPr>
+          <w:rFonts w:cs="Courier New"/>
+        </w:rPr>
+        <w:t xml:space="preserve"> usually</w:t>
+      </w:r>
+      <w:r>
+        <w:rPr>
+          <w:rFonts w:cs="Courier New"/>
+        </w:rPr>
+        <w:t xml:space="preserve"> stored</w:t>
+      </w:r>
+      <w:r>
+        <w:rPr>
+          <w:rFonts w:cs="Courier New"/>
+        </w:rPr>
+        <w:t xml:space="preserve"> in</w:t>
+      </w:r>
+      <w:r>
+        <w:rPr>
+          <w:rFonts w:cs="Courier New"/>
+        </w:rPr>
+        <w:t xml:space="preserve"> JSON documents, a group of documents together is called a collection.</w:t>
+      </w:r>
+      <w:r>
+        <w:rPr>
+          <w:rFonts w:cs="Courier New"/>
+        </w:rPr>
         <w:t xml:space="preserve"> Data is stored in these JSON documents in key-value pairs and is accessed using these keys. An example of a MongoDB </w:t>
       </w:r>
       <w:r>
@@ -8643,14 +8941,12 @@
         </w:rPr>
         <w:t xml:space="preserve">insert </w:t>
       </w:r>
-      <w:proofErr w:type="spellStart"/>
       <w:r>
         <w:rPr>
           <w:rFonts w:cs="Courier New"/>
         </w:rPr>
-        <w:t>statment</w:t>
-      </w:r>
-      <w:proofErr w:type="spellEnd"/>
+        <w:t>statement</w:t>
+      </w:r>
       <w:r>
         <w:rPr>
           <w:rFonts w:cs="Courier New"/>
@@ -8729,7 +9025,19 @@
         <w:rPr>
           <w:rFonts w:cs="Courier New"/>
         </w:rPr>
-        <w:t xml:space="preserve">This inserts the data into the transport collection </w:t>
+        <w:t>This inserts the data into the transport collection</w:t>
+      </w:r>
+      <w:r>
+        <w:rPr>
+          <w:rFonts w:cs="Courier New"/>
+        </w:rPr>
+        <w:t xml:space="preserve"> (see example JSON below)</w:t>
+      </w:r>
+      <w:r>
+        <w:rPr>
+          <w:rFonts w:cs="Courier New"/>
+        </w:rPr>
+        <w:t xml:space="preserve"> </w:t>
       </w:r>
       <w:sdt>
         <w:sdtPr>
@@ -8783,6 +9091,99 @@
       </w:r>
     </w:p>
     <w:p>
+      <w:pPr>
+        <w:rPr>
+          <w:rFonts w:ascii="Courier New" w:hAnsi="Courier New" w:cs="Courier New"/>
+        </w:rPr>
+      </w:pPr>
+      <w:r>
+        <w:rPr>
+          <w:rFonts w:ascii="Courier New" w:hAnsi="Courier New" w:cs="Courier New"/>
+        </w:rPr>
+        <w:t>{</w:t>
+      </w:r>
+    </w:p>
+    <w:p>
+      <w:pPr>
+        <w:rPr>
+          <w:rFonts w:ascii="Courier New" w:hAnsi="Courier New" w:cs="Courier New"/>
+        </w:rPr>
+      </w:pPr>
+      <w:r>
+        <w:rPr>
+          <w:rFonts w:ascii="Courier New" w:hAnsi="Courier New" w:cs="Courier New"/>
+        </w:rPr>
+        <w:t xml:space="preserve">  "Brand": "Hyundai",</w:t>
+      </w:r>
+    </w:p>
+    <w:p>
+      <w:pPr>
+        <w:rPr>
+          <w:rFonts w:ascii="Courier New" w:hAnsi="Courier New" w:cs="Courier New"/>
+        </w:rPr>
+      </w:pPr>
+      <w:r>
+        <w:rPr>
+          <w:rFonts w:ascii="Courier New" w:hAnsi="Courier New" w:cs="Courier New"/>
+        </w:rPr>
+        <w:t xml:space="preserve">  "</w:t>
+      </w:r>
+      <w:proofErr w:type="spellStart"/>
+      <w:r>
+        <w:rPr>
+          <w:rFonts w:ascii="Courier New" w:hAnsi="Courier New" w:cs="Courier New"/>
+        </w:rPr>
+        <w:t>Max_speed</w:t>
+      </w:r>
+      <w:proofErr w:type="spellEnd"/>
+      <w:r>
+        <w:rPr>
+          <w:rFonts w:ascii="Courier New" w:hAnsi="Courier New" w:cs="Courier New"/>
+        </w:rPr>
+        <w:t>": 100,</w:t>
+      </w:r>
+    </w:p>
+    <w:p>
+      <w:pPr>
+        <w:rPr>
+          <w:rFonts w:ascii="Courier New" w:hAnsi="Courier New" w:cs="Courier New"/>
+        </w:rPr>
+      </w:pPr>
+      <w:r>
+        <w:rPr>
+          <w:rFonts w:ascii="Courier New" w:hAnsi="Courier New" w:cs="Courier New"/>
+        </w:rPr>
+        <w:t xml:space="preserve">  "</w:t>
+      </w:r>
+      <w:proofErr w:type="spellStart"/>
+      <w:r>
+        <w:rPr>
+          <w:rFonts w:ascii="Courier New" w:hAnsi="Courier New" w:cs="Courier New"/>
+        </w:rPr>
+        <w:t>Color</w:t>
+      </w:r>
+      <w:proofErr w:type="spellEnd"/>
+      <w:r>
+        <w:rPr>
+          <w:rFonts w:ascii="Courier New" w:hAnsi="Courier New" w:cs="Courier New"/>
+        </w:rPr>
+        <w:t>": "blue"</w:t>
+      </w:r>
+    </w:p>
+    <w:p>
+      <w:pPr>
+        <w:rPr>
+          <w:rFonts w:ascii="Courier New" w:hAnsi="Courier New" w:cs="Courier New"/>
+        </w:rPr>
+      </w:pPr>
+      <w:r>
+        <w:rPr>
+          <w:rFonts w:ascii="Courier New" w:hAnsi="Courier New" w:cs="Courier New"/>
+        </w:rPr>
+        <w:t>}</w:t>
+      </w:r>
+    </w:p>
+    <w:p>
       <w:r>
         <w:t>Choosing the right database for SETU Code Lab depends on the kind of data that needs to be stored. The system will likely store mainly structured data (users, problems, results, etc.)</w:t>
       </w:r>
@@ -8799,7 +9200,6 @@
           <w:szCs w:val="28"/>
         </w:rPr>
       </w:pPr>
-      <w:bookmarkStart w:id="29" w:name="_Toc213516853"/>
       <w:r>
         <w:br w:type="page"/>
       </w:r>
@@ -8811,6 +9211,7 @@
           <w:color w:val="auto"/>
         </w:rPr>
       </w:pPr>
+      <w:bookmarkStart w:id="29" w:name="_Toc213586802"/>
       <w:r>
         <w:rPr>
           <w:color w:val="auto"/>
@@ -8834,7 +9235,19 @@
         <w:t xml:space="preserve"> management system</w:t>
       </w:r>
       <w:r>
-        <w:t xml:space="preserve"> known for its reliability, performance and robust features. With nearly forty years of active development </w:t>
+        <w:t xml:space="preserve"> known for its reliability, performance</w:t>
+      </w:r>
+      <w:r>
+        <w:t xml:space="preserve">, </w:t>
+      </w:r>
+      <w:r>
+        <w:t>robust features</w:t>
+      </w:r>
+      <w:r>
+        <w:t xml:space="preserve"> and extensibility</w:t>
+      </w:r>
+      <w:r>
+        <w:t xml:space="preserve">. With nearly forty years of active development </w:t>
       </w:r>
       <w:r>
         <w:t xml:space="preserve">PostgreSQL offers advanced features such as full-text search, JSON </w:t>
@@ -8994,13 +9407,24 @@
         <w:t>“loop” or similar words such as “loops” or “looping”</w:t>
       </w:r>
       <w:r>
-        <w:t>. Support for JSON</w:t>
+        <w:t xml:space="preserve">. </w:t>
+      </w:r>
+    </w:p>
+    <w:p>
+      <w:r>
+        <w:t>Support for JSON</w:t>
       </w:r>
       <w:r>
         <w:t xml:space="preserve"> and JSONB</w:t>
       </w:r>
       <w:r>
-        <w:t xml:space="preserve"> is useful as the system may need to store some semi-structured data such as </w:t>
+        <w:t xml:space="preserve"> is </w:t>
+      </w:r>
+      <w:r>
+        <w:t xml:space="preserve">also </w:t>
+      </w:r>
+      <w:r>
+        <w:t xml:space="preserve">useful as the system may need to store some semi-structured data such as </w:t>
       </w:r>
       <w:r>
         <w:t>problem</w:t>
@@ -9057,13 +9481,51 @@
       </w:r>
     </w:p>
     <w:p>
+      <w:r>
+        <w:t xml:space="preserve">PostgreSQL is also developed using test-driven development. This makes it highly stable and ensures previous bugs do not reappear in future releases </w:t>
+      </w:r>
+      <w:sdt>
+        <w:sdtPr>
+          <w:id w:val="904733373"/>
+          <w:citation/>
+        </w:sdtPr>
+        <w:sdtContent>
+          <w:r>
+            <w:fldChar w:fldCharType="begin"/>
+          </w:r>
+          <w:r>
+            <w:rPr>
+              <w:lang w:val="en-US"/>
+            </w:rPr>
+            <w:instrText xml:space="preserve"> CITATION Sal24 \l 1033 </w:instrText>
+          </w:r>
+          <w:r>
+            <w:fldChar w:fldCharType="separate"/>
+          </w:r>
+          <w:r>
+            <w:rPr>
+              <w:noProof/>
+              <w:lang w:val="en-US"/>
+            </w:rPr>
+            <w:t>(Ravoof, 2024)</w:t>
+          </w:r>
+          <w:r>
+            <w:fldChar w:fldCharType="end"/>
+          </w:r>
+        </w:sdtContent>
+      </w:sdt>
+      <w:r>
+        <w:t xml:space="preserve">. </w:t>
+      </w:r>
+    </w:p>
+    <w:p>
       <w:pPr>
         <w:pStyle w:val="Heading3"/>
         <w:rPr>
           <w:color w:val="auto"/>
         </w:rPr>
       </w:pPr>
-      <w:bookmarkStart w:id="30" w:name="_Toc213516854"/>
+      <w:bookmarkStart w:id="30" w:name="_Toc213586803"/>
       <w:r>
         <w:rPr>
           <w:color w:val="auto"/>
@@ -9074,7 +9536,13 @@
     </w:p>
     <w:p>
       <w:r>
-        <w:t xml:space="preserve">MariaDB is a relational (SQL) database management system developed by the </w:t>
+        <w:t>MariaDB is a</w:t>
+      </w:r>
+      <w:r>
+        <w:t>n open-source, highly scalable</w:t>
+      </w:r>
+      <w:r>
+        <w:t xml:space="preserve"> relational (SQL) database management system developed by the </w:t>
       </w:r>
       <w:r>
         <w:t xml:space="preserve">original </w:t>
@@ -9107,7 +9575,17 @@
         <w:t>) compliant and highly compatible with MySQL.</w:t>
       </w:r>
       <w:r>
-        <w:t xml:space="preserve"> MariaDB supports dynamic columns, a feature allowing developers to store multiple columns in a single row in a database. This is useful for </w:t>
+        <w:t xml:space="preserve"> </w:t>
+      </w:r>
+    </w:p>
+    <w:p>
+      <w:pPr>
+        <w:rPr>
+          <w:noProof/>
+        </w:rPr>
+      </w:pPr>
+      <w:r>
+        <w:t xml:space="preserve">MariaDB supports dynamic columns, a feature allowing developers to store multiple columns in a single row in a database. This is useful for </w:t>
       </w:r>
       <w:r>
         <w:t>storing data with many different attributes</w:t>
@@ -9152,6 +9630,67 @@
           <w:noProof/>
         </w:rPr>
         <w:t xml:space="preserve"> </w:t>
+      </w:r>
+    </w:p>
+    <w:p>
+      <w:pPr>
+        <w:rPr>
+          <w:noProof/>
+        </w:rPr>
+      </w:pPr>
+      <w:r>
+        <w:rPr>
+          <w:noProof/>
+        </w:rPr>
+        <w:t xml:space="preserve">MariaDB uses thread pooling, this </w:t>
+      </w:r>
+      <w:r>
+        <w:rPr>
+          <w:noProof/>
+        </w:rPr>
+        <w:t>reduces thread cycle overhead leading to faster database queries. It also supports parallel query execution which allows multiple queries to run simultaneously without performance degradation. This further improves task execution time</w:t>
+      </w:r>
+      <w:r>
+        <w:rPr>
+          <w:noProof/>
+        </w:rPr>
+        <w:t xml:space="preserve"> </w:t>
+      </w:r>
+      <w:sdt>
+        <w:sdtPr>
+          <w:id w:val="499308861"/>
+          <w:citation/>
+        </w:sdtPr>
+        <w:sdtContent>
+          <w:r>
+            <w:fldChar w:fldCharType="begin"/>
+          </w:r>
+          <w:r>
+            <w:rPr>
+              <w:lang w:val="en-US"/>
+            </w:rPr>
+            <w:instrText xml:space="preserve"> CITATION Sal24 \l 1033 </w:instrText>
+          </w:r>
+          <w:r>
+            <w:fldChar w:fldCharType="separate"/>
+          </w:r>
+          <w:r>
+            <w:rPr>
+              <w:noProof/>
+              <w:lang w:val="en-US"/>
+            </w:rPr>
+            <w:t>(Ravoof, 2024)</w:t>
+          </w:r>
+          <w:r>
+            <w:fldChar w:fldCharType="end"/>
+          </w:r>
+        </w:sdtContent>
+      </w:sdt>
+      <w:r>
+        <w:rPr>
+          <w:noProof/>
+        </w:rPr>
+        <w:t xml:space="preserve">. </w:t>
       </w:r>
     </w:p>
     <w:p>
@@ -9248,26 +9787,12 @@
     </w:p>
     <w:p>
       <w:pPr>
-        <w:spacing w:line="278" w:lineRule="auto"/>
-        <w:rPr>
-          <w:rFonts w:eastAsiaTheme="majorEastAsia" w:cstheme="majorBidi"/>
-          <w:sz w:val="28"/>
-          <w:szCs w:val="28"/>
+        <w:pStyle w:val="Heading3"/>
+        <w:rPr>
+          <w:color w:val="auto"/>
         </w:rPr>
       </w:pPr>
-      <w:bookmarkStart w:id="31" w:name="_Toc213516855"/>
-      <w:r>
-        <w:br w:type="page"/>
-      </w:r>
-    </w:p>
-    <w:p>
-      <w:pPr>
-        <w:pStyle w:val="Heading3"/>
-        <w:rPr>
-          <w:color w:val="auto"/>
-        </w:rPr>
-      </w:pPr>
-      <w:proofErr w:type="spellStart"/>
+      <w:bookmarkStart w:id="31" w:name="_Toc213586804"/>
       <w:r>
         <w:rPr>
           <w:color w:val="auto"/>
@@ -9276,19 +9801,13 @@
         <w:t>Supabase</w:t>
       </w:r>
       <w:bookmarkEnd w:id="31"/>
-      <w:proofErr w:type="spellEnd"/>
     </w:p>
     <w:p>
       <w:pPr>
         <w:spacing w:line="278" w:lineRule="auto"/>
       </w:pPr>
-      <w:proofErr w:type="spellStart"/>
-      <w:r>
-        <w:t>Supabase</w:t>
-      </w:r>
-      <w:proofErr w:type="spellEnd"/>
-      <w:r>
-        <w:t xml:space="preserve"> is a</w:t>
+      <w:r>
+        <w:t>Supabase is a</w:t>
       </w:r>
       <w:r>
         <w:t xml:space="preserve">n open-source </w:t>
@@ -9370,15 +9889,10 @@
         <w:t>.</w:t>
       </w:r>
       <w:r>
-        <w:t xml:space="preserve"> In this case </w:t>
-      </w:r>
-      <w:proofErr w:type="spellStart"/>
-      <w:r>
-        <w:t>Supabase</w:t>
-      </w:r>
-      <w:proofErr w:type="spellEnd"/>
-      <w:r>
-        <w:t xml:space="preserve"> does not provide functionality for code sandboxing or the ability to spin up docker containers</w:t>
+        <w:t xml:space="preserve"> In this case Supabase does not provide functionality for code sandboxing or the ability to spin up docker containers</w:t>
+      </w:r>
+      <w:r>
+        <w:t xml:space="preserve"> making it unsuitable for SETU Code Lab</w:t>
       </w:r>
       <w:r>
         <w:t>.</w:t>
@@ -9458,21 +9972,12 @@
         </w:rPr>
         <w:t xml:space="preserve">Fig. X. </w:t>
       </w:r>
-      <w:proofErr w:type="spellStart"/>
       <w:r>
         <w:rPr>
           <w:sz w:val="16"/>
           <w:szCs w:val="16"/>
         </w:rPr>
-        <w:t>Supabase</w:t>
-      </w:r>
-      <w:proofErr w:type="spellEnd"/>
-      <w:r>
-        <w:rPr>
-          <w:sz w:val="16"/>
-          <w:szCs w:val="16"/>
-        </w:rPr>
-        <w:t xml:space="preserve"> Logo </w:t>
+        <w:t xml:space="preserve">Supabase Logo </w:t>
       </w:r>
       <w:r>
         <w:rPr>
@@ -9488,32 +9993,16 @@
           <w:sz w:val="16"/>
           <w:szCs w:val="16"/>
         </w:rPr>
-        <w:t>(</w:t>
-      </w:r>
-      <w:proofErr w:type="spellStart"/>
-      <w:r>
+        <w:t>(Supabase Inc., 2025)</w:t>
+      </w:r>
+    </w:p>
+    <w:p>
+      <w:pPr>
+        <w:jc w:val="center"/>
         <w:rPr>
           <w:sz w:val="16"/>
           <w:szCs w:val="16"/>
         </w:rPr>
-        <w:t>Supabase</w:t>
-      </w:r>
-      <w:proofErr w:type="spellEnd"/>
-      <w:r>
-        <w:rPr>
-          <w:sz w:val="16"/>
-          <w:szCs w:val="16"/>
-        </w:rPr>
-        <w:t xml:space="preserve"> Inc., 2025)</w:t>
-      </w:r>
-    </w:p>
-    <w:p>
-      <w:pPr>
-        <w:jc w:val="center"/>
-        <w:rPr>
-          <w:sz w:val="16"/>
-          <w:szCs w:val="16"/>
-        </w:rPr>
       </w:pPr>
     </w:p>
     <w:p>
@@ -9523,7 +10012,7 @@
           <w:color w:val="auto"/>
         </w:rPr>
       </w:pPr>
-      <w:bookmarkStart w:id="32" w:name="_Toc213516856"/>
+      <w:bookmarkStart w:id="32" w:name="_Toc213586805"/>
       <w:r>
         <w:rPr>
           <w:color w:val="auto"/>
@@ -9625,6 +10114,9 @@
       </w:sdt>
       <w:r>
         <w:t>.</w:t>
+      </w:r>
+      <w:r>
+        <w:t xml:space="preserve"> MongoDB is not suitable for SETU Code Lab as it does not support relational data.</w:t>
       </w:r>
     </w:p>
     <w:p>
@@ -9732,7 +10224,6 @@
           <w:szCs w:val="28"/>
         </w:rPr>
       </w:pPr>
-      <w:bookmarkStart w:id="33" w:name="_Toc213516857"/>
       <w:r>
         <w:br w:type="page"/>
       </w:r>
@@ -9744,6 +10235,7 @@
           <w:color w:val="auto"/>
         </w:rPr>
       </w:pPr>
+      <w:bookmarkStart w:id="33" w:name="_Toc213586806"/>
       <w:r>
         <w:rPr>
           <w:color w:val="auto"/>
@@ -9942,6 +10434,21 @@
       <w:r>
         <w:t xml:space="preserve">. </w:t>
       </w:r>
+      <w:r>
+        <w:t xml:space="preserve">Firebase </w:t>
+      </w:r>
+      <w:r>
+        <w:t>is not suitable for SETU Code Lab as it does not</w:t>
+      </w:r>
+      <w:r>
+        <w:t xml:space="preserve"> allow direct Docker runtime management, making code sandboxing more difficult</w:t>
+      </w:r>
+      <w:r>
+        <w:t xml:space="preserve"> and does not integrate well with the rest of the technology stack</w:t>
+      </w:r>
+      <w:r>
+        <w:t>.</w:t>
+      </w:r>
     </w:p>
     <w:p>
       <w:pPr>
@@ -9950,7 +10457,7 @@
           <w:color w:val="auto"/>
         </w:rPr>
       </w:pPr>
-      <w:bookmarkStart w:id="34" w:name="_Toc213516858"/>
+      <w:bookmarkStart w:id="34" w:name="_Toc213586807"/>
       <w:r>
         <w:rPr>
           <w:color w:val="auto"/>
@@ -9979,7 +10486,7 @@
         <w:t xml:space="preserve"> </w:t>
       </w:r>
       <w:r>
-        <w:t>C</w:t>
+        <w:t>Although MariaDB is faster for smaller relational database applications, PostgreSQL excels for larger databases and supports c</w:t>
       </w:r>
       <w:r>
         <w:t>ustom data types and s</w:t>
@@ -9991,25 +10498,34 @@
         <w:t xml:space="preserve"> structured data in JSON and JSONB format</w:t>
       </w:r>
       <w:r>
-        <w:t xml:space="preserve"> are also supported, something that is not available in MariaDB</w:t>
+        <w:t xml:space="preserve">. PostgreSQL has also been chosen for its seamless integration with the rest of the technology stack and </w:t>
+      </w:r>
+      <w:r>
+        <w:t xml:space="preserve">familiarity to the developer. Supabase </w:t>
+      </w:r>
+      <w:r>
+        <w:t>and Firebase are</w:t>
+      </w:r>
+      <w:r>
+        <w:t xml:space="preserve"> not suitable </w:t>
+      </w:r>
+      <w:r>
+        <w:t xml:space="preserve">as they do not natively </w:t>
+      </w:r>
+      <w:r>
+        <w:t xml:space="preserve">support </w:t>
+      </w:r>
+      <w:r>
+        <w:t>the creation of</w:t>
+      </w:r>
+      <w:r>
+        <w:t xml:space="preserve"> Docker containers</w:t>
+      </w:r>
+      <w:r>
+        <w:t xml:space="preserve"> and do not integrate well with the rest of the chosen technology stack</w:t>
       </w:r>
       <w:r>
         <w:t>.</w:t>
-      </w:r>
-      <w:r>
-        <w:t xml:space="preserve"> </w:t>
-      </w:r>
-      <w:r>
-        <w:t>The full-text search feature will</w:t>
-      </w:r>
-      <w:r>
-        <w:t xml:space="preserve"> also</w:t>
-      </w:r>
-      <w:r>
-        <w:t xml:space="preserve"> be useful for allowing users to search for specific problems, support for role management will help to implement different levels of access (e.g. Student and Lecturer)</w:t>
-      </w:r>
-      <w:r>
-        <w:t xml:space="preserve"> and the seamless Node.js integration provides a simplified developer experience.</w:t>
       </w:r>
     </w:p>
     <w:p>
@@ -10032,7 +10548,7 @@
           <w:color w:val="auto"/>
         </w:rPr>
       </w:pPr>
-      <w:bookmarkStart w:id="35" w:name="_Toc213516859"/>
+      <w:bookmarkStart w:id="35" w:name="_Toc213586808"/>
       <w:r>
         <w:rPr>
           <w:color w:val="auto"/>
@@ -10085,7 +10601,7 @@
           <w:color w:val="auto"/>
         </w:rPr>
       </w:pPr>
-      <w:bookmarkStart w:id="36" w:name="_Toc213516860"/>
+      <w:bookmarkStart w:id="36" w:name="_Toc213586809"/>
       <w:r>
         <w:rPr>
           <w:color w:val="auto"/>
@@ -10335,7 +10851,7 @@
           <w:color w:val="auto"/>
         </w:rPr>
       </w:pPr>
-      <w:bookmarkStart w:id="37" w:name="_Toc213516861"/>
+      <w:bookmarkStart w:id="37" w:name="_Toc213586810"/>
       <w:proofErr w:type="spellStart"/>
       <w:r>
         <w:rPr>
@@ -10648,7 +11164,7 @@
           <w:color w:val="auto"/>
         </w:rPr>
       </w:pPr>
-      <w:bookmarkStart w:id="38" w:name="_Toc213516862"/>
+      <w:bookmarkStart w:id="38" w:name="_Toc213586811"/>
       <w:r>
         <w:rPr>
           <w:color w:val="auto"/>
@@ -10901,7 +11417,7 @@
           <w:color w:val="auto"/>
         </w:rPr>
       </w:pPr>
-      <w:bookmarkStart w:id="39" w:name="_Toc213516863"/>
+      <w:bookmarkStart w:id="39" w:name="_Toc213586812"/>
       <w:r>
         <w:rPr>
           <w:color w:val="auto"/>
@@ -10954,7 +11470,7 @@
           <w:color w:val="auto"/>
         </w:rPr>
       </w:pPr>
-      <w:bookmarkStart w:id="40" w:name="_Toc213516864"/>
+      <w:bookmarkStart w:id="40" w:name="_Toc213586813"/>
       <w:r>
         <w:rPr>
           <w:color w:val="auto"/>
@@ -10985,7 +11501,7 @@
           <w:color w:val="auto"/>
         </w:rPr>
       </w:pPr>
-      <w:bookmarkStart w:id="41" w:name="_Toc213516865"/>
+      <w:bookmarkStart w:id="41" w:name="_Toc213586814"/>
       <w:r>
         <w:rPr>
           <w:color w:val="auto"/>
@@ -11134,7 +11650,7 @@
           <w:color w:val="auto"/>
         </w:rPr>
       </w:pPr>
-      <w:bookmarkStart w:id="42" w:name="_Toc213516866"/>
+      <w:bookmarkStart w:id="42" w:name="_Toc213586815"/>
       <w:r>
         <w:rPr>
           <w:color w:val="auto"/>
@@ -11410,7 +11926,7 @@
       <w:pPr>
         <w:pStyle w:val="Heading2"/>
       </w:pPr>
-      <w:bookmarkStart w:id="43" w:name="_Toc213516867"/>
+      <w:bookmarkStart w:id="43" w:name="_Toc213586816"/>
       <w:r>
         <w:rPr>
           <w:color w:val="auto"/>
@@ -11452,7 +11968,7 @@
       <w:r>
         <w:br w:type="page"/>
       </w:r>
-      <w:bookmarkStart w:id="44" w:name="_Toc213516868"/>
+      <w:bookmarkStart w:id="44" w:name="_Toc213586817"/>
       <w:r>
         <w:rPr>
           <w:color w:val="auto"/>
@@ -11516,7 +12032,7 @@
           <w:color w:val="auto"/>
         </w:rPr>
       </w:pPr>
-      <w:bookmarkStart w:id="45" w:name="_Toc213516869"/>
+      <w:bookmarkStart w:id="45" w:name="_Toc213586818"/>
       <w:r>
         <w:rPr>
           <w:color w:val="auto"/>
@@ -11812,7 +12328,7 @@
       <w:r>
         <w:t xml:space="preserve"> </w:t>
       </w:r>
-      <w:bookmarkStart w:id="46" w:name="_Toc213516870"/>
+      <w:bookmarkStart w:id="46" w:name="_Toc213586819"/>
       <w:proofErr w:type="spellStart"/>
       <w:r>
         <w:rPr>
@@ -11906,7 +12422,7 @@
           <w:color w:val="auto"/>
         </w:rPr>
       </w:pPr>
-      <w:bookmarkStart w:id="47" w:name="_Toc213516871"/>
+      <w:bookmarkStart w:id="47" w:name="_Toc213586820"/>
       <w:r>
         <w:rPr>
           <w:color w:val="auto"/>
@@ -12033,18 +12549,18 @@
           <w:color w:val="auto"/>
         </w:rPr>
       </w:pPr>
-      <w:bookmarkStart w:id="48" w:name="_Toc213516872"/>
+      <w:bookmarkStart w:id="48" w:name="_Toc213586821"/>
       <w:r>
         <w:rPr>
           <w:color w:val="auto"/>
         </w:rPr>
-        <w:t>Co</w:t>
+        <w:t>C</w:t>
       </w:r>
       <w:r>
         <w:rPr>
           <w:color w:val="auto"/>
         </w:rPr>
-        <w:t>nclusion</w:t>
+        <w:t>hosen Hosting Platform</w:t>
       </w:r>
       <w:bookmarkEnd w:id="48"/>
     </w:p>
@@ -12765,7 +13281,7 @@
           <w:color w:val="auto"/>
         </w:rPr>
       </w:pPr>
-      <w:bookmarkStart w:id="49" w:name="_Toc213516873"/>
+      <w:bookmarkStart w:id="49" w:name="_Toc213586822"/>
       <w:r>
         <w:rPr>
           <w:color w:val="auto"/>
@@ -12847,7 +13363,7 @@
           <w:color w:val="auto"/>
         </w:rPr>
       </w:pPr>
-      <w:bookmarkStart w:id="50" w:name="_Toc213516874"/>
+      <w:bookmarkStart w:id="50" w:name="_Toc213586823"/>
       <w:r>
         <w:rPr>
           <w:color w:val="auto"/>
@@ -13231,7 +13747,7 @@
           <w:color w:val="auto"/>
         </w:rPr>
       </w:pPr>
-      <w:bookmarkStart w:id="51" w:name="_Toc213516875"/>
+      <w:bookmarkStart w:id="51" w:name="_Toc213586824"/>
       <w:r>
         <w:rPr>
           <w:color w:val="auto"/>
@@ -13265,7 +13781,7 @@
           <w:color w:val="auto"/>
         </w:rPr>
       </w:pPr>
-      <w:bookmarkStart w:id="52" w:name="_Toc213516876"/>
+      <w:bookmarkStart w:id="52" w:name="_Toc213586825"/>
       <w:r>
         <w:rPr>
           <w:color w:val="auto"/>
@@ -13570,7 +14086,7 @@
           <w:color w:val="auto"/>
         </w:rPr>
       </w:pPr>
-      <w:bookmarkStart w:id="53" w:name="_Toc213516877"/>
+      <w:bookmarkStart w:id="53" w:name="_Toc213586826"/>
       <w:r>
         <w:rPr>
           <w:color w:val="auto"/>
@@ -13587,7 +14103,7 @@
           <w:color w:val="auto"/>
         </w:rPr>
       </w:pPr>
-      <w:bookmarkStart w:id="54" w:name="_Toc213516878"/>
+      <w:bookmarkStart w:id="54" w:name="_Toc213586827"/>
       <w:proofErr w:type="spellStart"/>
       <w:r>
         <w:rPr>
@@ -14020,7 +14536,7 @@
           <w:color w:val="auto"/>
         </w:rPr>
       </w:pPr>
-      <w:bookmarkStart w:id="55" w:name="_Toc213516879"/>
+      <w:bookmarkStart w:id="55" w:name="_Toc213586828"/>
       <w:proofErr w:type="spellStart"/>
       <w:r>
         <w:rPr>
@@ -14270,7 +14786,7 @@
           <w:color w:val="auto"/>
         </w:rPr>
       </w:pPr>
-      <w:bookmarkStart w:id="56" w:name="_Toc213516880"/>
+      <w:bookmarkStart w:id="56" w:name="_Toc213586829"/>
       <w:proofErr w:type="spellStart"/>
       <w:r>
         <w:rPr>
@@ -14588,7 +15104,7 @@
           <w:noProof/>
         </w:rPr>
         <w:drawing>
-          <wp:inline distT="0" distB="0" distL="0" distR="0" wp14:anchorId="652613B8" wp14:editId="50E4BFC9">
+          <wp:inline distT="0" distB="0" distL="0" distR="0" wp14:anchorId="652613B8" wp14:editId="1A2CA88E">
             <wp:extent cx="4038830" cy="2013586"/>
             <wp:effectExtent l="0" t="0" r="0" b="5715"/>
             <wp:docPr id="843022778" name="Picture 2"/>
@@ -14714,7 +15230,7 @@
           <w:color w:val="auto"/>
         </w:rPr>
       </w:pPr>
-      <w:bookmarkStart w:id="57" w:name="_Toc213516881"/>
+      <w:bookmarkStart w:id="57" w:name="_Toc213586830"/>
       <w:r>
         <w:rPr>
           <w:color w:val="auto"/>
@@ -14855,7 +15371,7 @@
           <w:color w:val="auto"/>
         </w:rPr>
       </w:pPr>
-      <w:bookmarkStart w:id="58" w:name="_Toc213516882"/>
+      <w:bookmarkStart w:id="58" w:name="_Toc213586831"/>
       <w:r>
         <w:rPr>
           <w:color w:val="auto"/>
@@ -14885,7 +15401,7 @@
           <w:color w:val="auto"/>
         </w:rPr>
       </w:pPr>
-      <w:bookmarkStart w:id="59" w:name="_Toc213516883"/>
+      <w:bookmarkStart w:id="59" w:name="_Toc213586832"/>
       <w:r>
         <w:rPr>
           <w:color w:val="auto"/>
@@ -14908,7 +15424,7 @@
         <w:br w:type="page"/>
       </w:r>
     </w:p>
-    <w:bookmarkStart w:id="60" w:name="_Toc213516884" w:displacedByCustomXml="next"/>
+    <w:bookmarkStart w:id="60" w:name="_Toc213586833" w:displacedByCustomXml="next"/>
     <w:sdt>
       <w:sdtPr>
         <w:rPr>
@@ -15887,7 +16403,7 @@
                 <w:rPr>
                   <w:noProof/>
                 </w:rPr>
-                <w:t xml:space="preserve">GeeksforGeeks, 2025. </w:t>
+                <w:t xml:space="preserve">GeeksforGeeks, 2022. </w:t>
               </w:r>
               <w:r>
                 <w:rPr>
@@ -15895,7 +16411,7 @@
                   <w:iCs/>
                   <w:noProof/>
                 </w:rPr>
-                <w:t xml:space="preserve">Difference Between React.js and Angular.js. </w:t>
+                <w:t xml:space="preserve">Querying in NoSQL - GeeksforGeeks. </w:t>
               </w:r>
               <w:r>
                 <w:rPr>
@@ -15915,14 +16431,14 @@
                   <w:noProof/>
                   <w:u w:val="single"/>
                 </w:rPr>
-                <w:t>https://www.geeksforgeeks.org/reactjs/difference-between-react-js-and-angular-js/</w:t>
+                <w:t>https://www.geeksforgeeks.org/dbms/querying-in-nosql/</w:t>
               </w:r>
               <w:r>
                 <w:rPr>
                   <w:noProof/>
                 </w:rPr>
                 <w:br/>
-                <w:t>[Accessed 8 10 2025].</w:t>
+                <w:t>[Accessed 8 November 2025].</w:t>
               </w:r>
             </w:p>
             <w:p>
@@ -15944,7 +16460,7 @@
                   <w:iCs/>
                   <w:noProof/>
                 </w:rPr>
-                <w:t xml:space="preserve">Flask vs Django. </w:t>
+                <w:t xml:space="preserve">Difference Between React.js and Angular.js. </w:t>
               </w:r>
               <w:r>
                 <w:rPr>
@@ -15964,14 +16480,14 @@
                   <w:noProof/>
                   <w:u w:val="single"/>
                 </w:rPr>
-                <w:t>https://www.geeksforgeeks.org/python/differences-between-django-vs-flask/</w:t>
+                <w:t>https://www.geeksforgeeks.org/reactjs/difference-between-react-js-and-angular-js/</w:t>
               </w:r>
               <w:r>
                 <w:rPr>
                   <w:noProof/>
                 </w:rPr>
                 <w:br/>
-                <w:t>[Accessed 15 October 2025].</w:t>
+                <w:t>[Accessed 8 10 2025].</w:t>
               </w:r>
             </w:p>
             <w:p>
@@ -15993,7 +16509,7 @@
                   <w:iCs/>
                   <w:noProof/>
                 </w:rPr>
-                <w:t xml:space="preserve">History and Evolution of React. </w:t>
+                <w:t xml:space="preserve">Flask vs Django. </w:t>
               </w:r>
               <w:r>
                 <w:rPr>
@@ -16013,14 +16529,14 @@
                   <w:noProof/>
                   <w:u w:val="single"/>
                 </w:rPr>
-                <w:t>https://www.geeksforgeeks.org/reactjs/history-and-evolution-of-react/</w:t>
+                <w:t>https://www.geeksforgeeks.org/python/differences-between-django-vs-flask/</w:t>
               </w:r>
               <w:r>
                 <w:rPr>
                   <w:noProof/>
                 </w:rPr>
                 <w:br/>
-                <w:t>[Accessed 8 October 2025].</w:t>
+                <w:t>[Accessed 15 October 2025].</w:t>
               </w:r>
             </w:p>
             <w:p>
@@ -16042,7 +16558,7 @@
                   <w:iCs/>
                   <w:noProof/>
                 </w:rPr>
-                <w:t xml:space="preserve">Vue.js Tutorial - GeeksforGeeks. </w:t>
+                <w:t xml:space="preserve">History and Evolution of React. </w:t>
               </w:r>
               <w:r>
                 <w:rPr>
@@ -16062,7 +16578,7 @@
                   <w:noProof/>
                   <w:u w:val="single"/>
                 </w:rPr>
-                <w:t>https://www.geeksforgeeks.org/javascript/vue-js/</w:t>
+                <w:t>https://www.geeksforgeeks.org/reactjs/history-and-evolution-of-react/</w:t>
               </w:r>
               <w:r>
                 <w:rPr>
@@ -16091,7 +16607,7 @@
                   <w:iCs/>
                   <w:noProof/>
                 </w:rPr>
-                <w:t xml:space="preserve">What is Docker Engine?. </w:t>
+                <w:t xml:space="preserve">Vue.js Tutorial - GeeksforGeeks. </w:t>
               </w:r>
               <w:r>
                 <w:rPr>
@@ -16111,14 +16627,14 @@
                   <w:noProof/>
                   <w:u w:val="single"/>
                 </w:rPr>
-                <w:t>https://www.geeksforgeeks.org/devops/what-is-docker-engine/</w:t>
+                <w:t>https://www.geeksforgeeks.org/javascript/vue-js/</w:t>
               </w:r>
               <w:r>
                 <w:rPr>
                   <w:noProof/>
                 </w:rPr>
                 <w:br/>
-                <w:t>[Accessed 17 October 2025].</w:t>
+                <w:t>[Accessed 8 October 2025].</w:t>
               </w:r>
             </w:p>
             <w:p>
@@ -16133,7 +16649,7 @@
                   <w:noProof/>
                 </w:rPr>
                 <w:lastRenderedPageBreak/>
-                <w:t xml:space="preserve">Google, 2025. </w:t>
+                <w:t xml:space="preserve">GeeksforGeeks, 2025. </w:t>
               </w:r>
               <w:r>
                 <w:rPr>
@@ -16141,7 +16657,7 @@
                   <w:iCs/>
                   <w:noProof/>
                 </w:rPr>
-                <w:t xml:space="preserve">What is Angular?. </w:t>
+                <w:t xml:space="preserve">What is Docker Engine?. </w:t>
               </w:r>
               <w:r>
                 <w:rPr>
@@ -16161,14 +16677,14 @@
                   <w:noProof/>
                   <w:u w:val="single"/>
                 </w:rPr>
-                <w:t>https://angular.dev/overview</w:t>
+                <w:t>https://www.geeksforgeeks.org/devops/what-is-docker-engine/</w:t>
               </w:r>
               <w:r>
                 <w:rPr>
                   <w:noProof/>
                 </w:rPr>
                 <w:br/>
-                <w:t>[Accessed 8 10 2025].</w:t>
+                <w:t>[Accessed 17 October 2025].</w:t>
               </w:r>
             </w:p>
             <w:p>
@@ -16182,7 +16698,7 @@
                 <w:rPr>
                   <w:noProof/>
                 </w:rPr>
-                <w:t xml:space="preserve">HackerRank, 2025. </w:t>
+                <w:t xml:space="preserve">Google, 2025. </w:t>
               </w:r>
               <w:r>
                 <w:rPr>
@@ -16190,7 +16706,7 @@
                   <w:iCs/>
                   <w:noProof/>
                 </w:rPr>
-                <w:t xml:space="preserve">HackerRank Coding Interviews - Code Live with Candidates. </w:t>
+                <w:t xml:space="preserve">What is Angular?. </w:t>
               </w:r>
               <w:r>
                 <w:rPr>
@@ -16210,14 +16726,14 @@
                   <w:noProof/>
                   <w:u w:val="single"/>
                 </w:rPr>
-                <w:t>https://www.hackerrank.com/products/interview</w:t>
+                <w:t>https://angular.dev/overview</w:t>
               </w:r>
               <w:r>
                 <w:rPr>
                   <w:noProof/>
                 </w:rPr>
                 <w:br/>
-                <w:t>[Accessed 21 October 2025].</w:t>
+                <w:t>[Accessed 8 10 2025].</w:t>
               </w:r>
             </w:p>
             <w:p>
@@ -16239,7 +16755,7 @@
                   <w:iCs/>
                   <w:noProof/>
                 </w:rPr>
-                <w:t xml:space="preserve">Test Cases in Coding Questions. </w:t>
+                <w:t xml:space="preserve">HackerRank Coding Interviews - Code Live with Candidates. </w:t>
               </w:r>
               <w:r>
                 <w:rPr>
@@ -16259,14 +16775,14 @@
                   <w:noProof/>
                   <w:u w:val="single"/>
                 </w:rPr>
-                <w:t>https://support.hackerrank.com/articles/3245197419-test-cases-in-coding-questions</w:t>
+                <w:t>https://www.hackerrank.com/products/interview</w:t>
               </w:r>
               <w:r>
                 <w:rPr>
                   <w:noProof/>
                 </w:rPr>
                 <w:br/>
-                <w:t>[Accessed 18 October 2025].</w:t>
+                <w:t>[Accessed 21 October 2025].</w:t>
               </w:r>
             </w:p>
             <w:p>
@@ -16329,7 +16845,7 @@
                 <w:rPr>
                   <w:noProof/>
                 </w:rPr>
-                <w:t xml:space="preserve">Haverbeke, M., n.d. </w:t>
+                <w:t xml:space="preserve">HackerRank, 2025. </w:t>
               </w:r>
               <w:r>
                 <w:rPr>
@@ -16337,7 +16853,7 @@
                   <w:iCs/>
                   <w:noProof/>
                 </w:rPr>
-                <w:t xml:space="preserve">CodeMirror Documentation. </w:t>
+                <w:t xml:space="preserve">Test Cases in Coding Questions. </w:t>
               </w:r>
               <w:r>
                 <w:rPr>
@@ -16357,14 +16873,14 @@
                   <w:noProof/>
                   <w:u w:val="single"/>
                 </w:rPr>
-                <w:t>https://codemirror.net/</w:t>
+                <w:t>https://support.hackerrank.com/articles/3245197419-test-cases-in-coding-questions</w:t>
               </w:r>
               <w:r>
                 <w:rPr>
                   <w:noProof/>
                 </w:rPr>
                 <w:br/>
-                <w:t>[Accessed 13 October 2025].</w:t>
+                <w:t>[Accessed 18 October 2025].</w:t>
               </w:r>
             </w:p>
             <w:p>
@@ -16378,7 +16894,7 @@
                 <w:rPr>
                   <w:noProof/>
                 </w:rPr>
-                <w:t xml:space="preserve">Laravel, 2025. </w:t>
+                <w:t xml:space="preserve">Haverbeke, M., n.d. </w:t>
               </w:r>
               <w:r>
                 <w:rPr>
@@ -16386,7 +16902,7 @@
                   <w:iCs/>
                   <w:noProof/>
                 </w:rPr>
-                <w:t xml:space="preserve">Blade Templates | Laravel Docs. </w:t>
+                <w:t xml:space="preserve">CodeMirror Documentation. </w:t>
               </w:r>
               <w:r>
                 <w:rPr>
@@ -16406,14 +16922,14 @@
                   <w:noProof/>
                   <w:u w:val="single"/>
                 </w:rPr>
-                <w:t>https://laravel.com/docs/12.x/blade</w:t>
+                <w:t>https://codemirror.net/</w:t>
               </w:r>
               <w:r>
                 <w:rPr>
                   <w:noProof/>
                 </w:rPr>
                 <w:br/>
-                <w:t>[Accessed 15 October 2025].</w:t>
+                <w:t>[Accessed 13 October 2025].</w:t>
               </w:r>
             </w:p>
             <w:p>
@@ -16435,7 +16951,7 @@
                   <w:iCs/>
                   <w:noProof/>
                 </w:rPr>
-                <w:t xml:space="preserve">Laravel Docs. </w:t>
+                <w:t xml:space="preserve">Blade Templates | Laravel Docs. </w:t>
               </w:r>
               <w:r>
                 <w:rPr>
@@ -16455,7 +16971,7 @@
                   <w:noProof/>
                   <w:u w:val="single"/>
                 </w:rPr>
-                <w:t>https://laravel.com/docs/12.x</w:t>
+                <w:t>https://laravel.com/docs/12.x/blade</w:t>
               </w:r>
               <w:r>
                 <w:rPr>
@@ -16476,7 +16992,7 @@
                 <w:rPr>
                   <w:noProof/>
                 </w:rPr>
-                <w:t xml:space="preserve">LeetCode, 2021. </w:t>
+                <w:t xml:space="preserve">Laravel, 2025. </w:t>
               </w:r>
               <w:r>
                 <w:rPr>
@@ -16484,7 +17000,7 @@
                   <w:iCs/>
                   <w:noProof/>
                 </w:rPr>
-                <w:t xml:space="preserve">Two Sum - LeetCode. </w:t>
+                <w:t xml:space="preserve">Laravel Docs. </w:t>
               </w:r>
               <w:r>
                 <w:rPr>
@@ -16504,14 +17020,14 @@
                   <w:noProof/>
                   <w:u w:val="single"/>
                 </w:rPr>
-                <w:t>https://leetcode.com/problems/two-sum/description/</w:t>
+                <w:t>https://laravel.com/docs/12.x</w:t>
               </w:r>
               <w:r>
                 <w:rPr>
                   <w:noProof/>
                 </w:rPr>
                 <w:br/>
-                <w:t>[Accessed 18 10 2025].</w:t>
+                <w:t>[Accessed 15 October 2025].</w:t>
               </w:r>
             </w:p>
             <w:p>
@@ -16525,7 +17041,7 @@
                 <w:rPr>
                   <w:noProof/>
                 </w:rPr>
-                <w:t xml:space="preserve">Lupa Editorial Team, 2025. </w:t>
+                <w:t xml:space="preserve">LeetCode, 2021. </w:t>
               </w:r>
               <w:r>
                 <w:rPr>
@@ -16533,7 +17049,7 @@
                   <w:iCs/>
                   <w:noProof/>
                 </w:rPr>
-                <w:t xml:space="preserve">What is LeetCode: Beginner's Guide for Coding Interview Preparation. </w:t>
+                <w:t xml:space="preserve">Two Sum - LeetCode. </w:t>
               </w:r>
               <w:r>
                 <w:rPr>
@@ -16553,14 +17069,14 @@
                   <w:noProof/>
                   <w:u w:val="single"/>
                 </w:rPr>
-                <w:t>https://www.lupahire.com/blog/what-is-leetcode</w:t>
+                <w:t>https://leetcode.com/problems/two-sum/description/</w:t>
               </w:r>
               <w:r>
                 <w:rPr>
                   <w:noProof/>
                 </w:rPr>
                 <w:br/>
-                <w:t>[Accessed 20 October 2025].</w:t>
+                <w:t>[Accessed 18 10 2025].</w:t>
               </w:r>
             </w:p>
             <w:p>
@@ -16574,7 +17090,7 @@
                 <w:rPr>
                   <w:noProof/>
                 </w:rPr>
-                <w:t xml:space="preserve">Machado, R., 2025. </w:t>
+                <w:t xml:space="preserve">Lupa Editorial Team, 2025. </w:t>
               </w:r>
               <w:r>
                 <w:rPr>
@@ -16582,7 +17098,7 @@
                   <w:iCs/>
                   <w:noProof/>
                 </w:rPr>
-                <w:t xml:space="preserve">Setting Up a VPS with Docker: A Step-by-Step Guide - DEV Community. </w:t>
+                <w:t xml:space="preserve">What is LeetCode: Beginner's Guide for Coding Interview Preparation. </w:t>
               </w:r>
               <w:r>
                 <w:rPr>
@@ -16602,14 +17118,14 @@
                   <w:noProof/>
                   <w:u w:val="single"/>
                 </w:rPr>
-                <w:t>https://dev.to/ryangst/setting-up-a-vps-with-docker-a-step-by-step-guide-55hb</w:t>
+                <w:t>https://www.lupahire.com/blog/what-is-leetcode</w:t>
               </w:r>
               <w:r>
                 <w:rPr>
                   <w:noProof/>
                 </w:rPr>
                 <w:br/>
-                <w:t>[Accessed 7 November 2025].</w:t>
+                <w:t>[Accessed 20 October 2025].</w:t>
               </w:r>
             </w:p>
             <w:p>
@@ -16623,7 +17139,7 @@
                 <w:rPr>
                   <w:noProof/>
                 </w:rPr>
-                <w:t xml:space="preserve">MariaDB Foundation, n.d. </w:t>
+                <w:t xml:space="preserve">Machado, R., 2025. </w:t>
               </w:r>
               <w:r>
                 <w:rPr>
@@ -16631,7 +17147,7 @@
                   <w:iCs/>
                   <w:noProof/>
                 </w:rPr>
-                <w:t xml:space="preserve">Dynamic Columns | MariaDB Documentation. </w:t>
+                <w:t xml:space="preserve">Setting Up a VPS with Docker: A Step-by-Step Guide - DEV Community. </w:t>
               </w:r>
               <w:r>
                 <w:rPr>
@@ -16651,14 +17167,14 @@
                   <w:noProof/>
                   <w:u w:val="single"/>
                 </w:rPr>
-                <w:t>https://mariadb.com/docs/server/reference/sql-structure/nosql/dynamic-columns#dynamic-columns-basics</w:t>
+                <w:t>https://dev.to/ryangst/setting-up-a-vps-with-docker-a-step-by-step-guide-55hb</w:t>
               </w:r>
               <w:r>
                 <w:rPr>
                   <w:noProof/>
                 </w:rPr>
                 <w:br/>
-                <w:t>[Accessed 16 October 2025].</w:t>
+                <w:t>[Accessed 7 November 2025].</w:t>
               </w:r>
             </w:p>
             <w:p>
@@ -16672,7 +17188,7 @@
                 <w:rPr>
                   <w:noProof/>
                 </w:rPr>
-                <w:t xml:space="preserve">Marissa, V., 2020. </w:t>
+                <w:t xml:space="preserve">MariaDB Foundation, n.d. </w:t>
               </w:r>
               <w:r>
                 <w:rPr>
@@ -16680,13 +17196,34 @@
                   <w:iCs/>
                   <w:noProof/>
                 </w:rPr>
-                <w:t xml:space="preserve">Gamification in STEM programming courses: State of the art. </w:t>
-              </w:r>
-              <w:r>
-                <w:rPr>
-                  <w:noProof/>
-                </w:rPr>
-                <w:t>Porto, Portugal, IEEE.</w:t>
+                <w:t xml:space="preserve">Dynamic Columns | MariaDB Documentation. </w:t>
+              </w:r>
+              <w:r>
+                <w:rPr>
+                  <w:noProof/>
+                </w:rPr>
+                <w:t xml:space="preserve">[Online] </w:t>
+              </w:r>
+              <w:r>
+                <w:rPr>
+                  <w:noProof/>
+                </w:rPr>
+                <w:br/>
+                <w:t xml:space="preserve">Available at: </w:t>
+              </w:r>
+              <w:r>
+                <w:rPr>
+                  <w:noProof/>
+                  <w:u w:val="single"/>
+                </w:rPr>
+                <w:t>https://mariadb.com/docs/server/reference/sql-structure/nosql/dynamic-columns#dynamic-columns-basics</w:t>
+              </w:r>
+              <w:r>
+                <w:rPr>
+                  <w:noProof/>
+                </w:rPr>
+                <w:br/>
+                <w:t>[Accessed 16 October 2025].</w:t>
               </w:r>
             </w:p>
             <w:p>
@@ -16701,7 +17238,7 @@
                   <w:noProof/>
                 </w:rPr>
                 <w:lastRenderedPageBreak/>
-                <w:t xml:space="preserve">Masad, F., 2025. </w:t>
+                <w:t xml:space="preserve">Marissa, V., 2020. </w:t>
               </w:r>
               <w:r>
                 <w:rPr>
@@ -16709,34 +17246,13 @@
                   <w:iCs/>
                   <w:noProof/>
                 </w:rPr>
-                <w:t xml:space="preserve">Replit - Comparing Code Editors. </w:t>
-              </w:r>
-              <w:r>
-                <w:rPr>
-                  <w:noProof/>
-                </w:rPr>
-                <w:t xml:space="preserve">[Online] </w:t>
-              </w:r>
-              <w:r>
-                <w:rPr>
-                  <w:noProof/>
-                </w:rPr>
-                <w:br/>
-                <w:t xml:space="preserve">Available at: </w:t>
-              </w:r>
-              <w:r>
-                <w:rPr>
-                  <w:noProof/>
-                  <w:u w:val="single"/>
-                </w:rPr>
-                <w:t>https://blog.replit.com/code-editors</w:t>
-              </w:r>
-              <w:r>
-                <w:rPr>
-                  <w:noProof/>
-                </w:rPr>
-                <w:br/>
-                <w:t>[Accessed 13 October 2025].</w:t>
+                <w:t xml:space="preserve">Gamification in STEM programming courses: State of the art. </w:t>
+              </w:r>
+              <w:r>
+                <w:rPr>
+                  <w:noProof/>
+                </w:rPr>
+                <w:t>Porto, Portugal, IEEE.</w:t>
               </w:r>
             </w:p>
             <w:p>
@@ -16750,7 +17266,7 @@
                 <w:rPr>
                   <w:noProof/>
                 </w:rPr>
-                <w:t xml:space="preserve">Meta Platforms, Inc., 2025. </w:t>
+                <w:t xml:space="preserve">Masad, F., 2025. </w:t>
               </w:r>
               <w:r>
                 <w:rPr>
@@ -16758,7 +17274,7 @@
                   <w:iCs/>
                   <w:noProof/>
                 </w:rPr>
-                <w:t xml:space="preserve">Quick Start - React. </w:t>
+                <w:t xml:space="preserve">Replit - Comparing Code Editors. </w:t>
               </w:r>
               <w:r>
                 <w:rPr>
@@ -16778,14 +17294,14 @@
                   <w:noProof/>
                   <w:u w:val="single"/>
                 </w:rPr>
-                <w:t>https://react.dev/learn</w:t>
+                <w:t>https://blog.replit.com/code-editors</w:t>
               </w:r>
               <w:r>
                 <w:rPr>
                   <w:noProof/>
                 </w:rPr>
                 <w:br/>
-                <w:t>[Accessed 8 October 2025].</w:t>
+                <w:t>[Accessed 13 October 2025].</w:t>
               </w:r>
             </w:p>
             <w:p>
@@ -16799,7 +17315,7 @@
                 <w:rPr>
                   <w:noProof/>
                 </w:rPr>
-                <w:t xml:space="preserve">Microsoft, 2024. </w:t>
+                <w:t xml:space="preserve">Meta Platforms, Inc., 2025. </w:t>
               </w:r>
               <w:r>
                 <w:rPr>
@@ -16807,7 +17323,7 @@
                   <w:iCs/>
                   <w:noProof/>
                 </w:rPr>
-                <w:t xml:space="preserve">Blazor Docs. </w:t>
+                <w:t xml:space="preserve">Quick Start - React. </w:t>
               </w:r>
               <w:r>
                 <w:rPr>
@@ -16827,14 +17343,14 @@
                   <w:noProof/>
                   <w:u w:val="single"/>
                 </w:rPr>
-                <w:t>https://learn.microsoft.com/en-us/aspnet/core/blazor/?view=aspnetcore-9.0&amp;WT.mc_id=dotnet-35129-website</w:t>
+                <w:t>https://react.dev/learn</w:t>
               </w:r>
               <w:r>
                 <w:rPr>
                   <w:noProof/>
                 </w:rPr>
                 <w:br/>
-                <w:t>[Accessed 15 October 2025].</w:t>
+                <w:t>[Accessed 8 October 2025].</w:t>
               </w:r>
             </w:p>
             <w:p>
@@ -16848,7 +17364,7 @@
                 <w:rPr>
                   <w:noProof/>
                 </w:rPr>
-                <w:t xml:space="preserve">Microsoft, 2025. </w:t>
+                <w:t xml:space="preserve">Microsoft, 2024. </w:t>
               </w:r>
               <w:r>
                 <w:rPr>
@@ -16856,7 +17372,7 @@
                   <w:iCs/>
                   <w:noProof/>
                 </w:rPr>
-                <w:t xml:space="preserve">TypeScript Documentation. </w:t>
+                <w:t xml:space="preserve">Blazor Docs. </w:t>
               </w:r>
               <w:r>
                 <w:rPr>
@@ -16876,14 +17392,14 @@
                   <w:noProof/>
                   <w:u w:val="single"/>
                 </w:rPr>
-                <w:t>https://www.typescriptlang.org/docs/</w:t>
+                <w:t>https://learn.microsoft.com/en-us/aspnet/core/blazor/?view=aspnetcore-9.0&amp;WT.mc_id=dotnet-35129-website</w:t>
               </w:r>
               <w:r>
                 <w:rPr>
                   <w:noProof/>
                 </w:rPr>
                 <w:br/>
-                <w:t>[Accessed 9 October 2025].</w:t>
+                <w:t>[Accessed 15 October 2025].</w:t>
               </w:r>
             </w:p>
             <w:p>
@@ -16905,7 +17421,7 @@
                   <w:iCs/>
                   <w:noProof/>
                 </w:rPr>
-                <w:t xml:space="preserve">TypeScript Documentation - JSX. </w:t>
+                <w:t xml:space="preserve">TypeScript Documentation. </w:t>
               </w:r>
               <w:r>
                 <w:rPr>
@@ -16925,14 +17441,14 @@
                   <w:noProof/>
                   <w:u w:val="single"/>
                 </w:rPr>
-                <w:t>https://www.typescriptlang.org/docs/handbook/jsx.html</w:t>
+                <w:t>https://www.typescriptlang.org/docs/</w:t>
               </w:r>
               <w:r>
                 <w:rPr>
                   <w:noProof/>
                 </w:rPr>
                 <w:br/>
-                <w:t>[Accessed 8 October 2025].</w:t>
+                <w:t>[Accessed 9 October 2025].</w:t>
               </w:r>
             </w:p>
             <w:p>
@@ -16946,7 +17462,7 @@
                 <w:rPr>
                   <w:noProof/>
                 </w:rPr>
-                <w:t xml:space="preserve">Microsoft, n.d. </w:t>
+                <w:t xml:space="preserve">Microsoft, 2025. </w:t>
               </w:r>
               <w:r>
                 <w:rPr>
@@ -16954,7 +17470,7 @@
                   <w:iCs/>
                   <w:noProof/>
                 </w:rPr>
-                <w:t xml:space="preserve">IntelliSense in Visual Studio Code. </w:t>
+                <w:t xml:space="preserve">TypeScript Documentation - JSX. </w:t>
               </w:r>
               <w:r>
                 <w:rPr>
@@ -16974,14 +17490,14 @@
                   <w:noProof/>
                   <w:u w:val="single"/>
                 </w:rPr>
-                <w:t>https://code.visualstudio.com/docs/editing/intellisense</w:t>
+                <w:t>https://www.typescriptlang.org/docs/handbook/jsx.html</w:t>
               </w:r>
               <w:r>
                 <w:rPr>
                   <w:noProof/>
                 </w:rPr>
                 <w:br/>
-                <w:t>[Accessed 12 October 2025].</w:t>
+                <w:t>[Accessed 8 October 2025].</w:t>
               </w:r>
             </w:p>
             <w:p>
@@ -17003,7 +17519,7 @@
                   <w:iCs/>
                   <w:noProof/>
                 </w:rPr>
-                <w:t xml:space="preserve">microsoft/monaco-editor: A browser based code editor. </w:t>
+                <w:t xml:space="preserve">IntelliSense in Visual Studio Code. </w:t>
               </w:r>
               <w:r>
                 <w:rPr>
@@ -17023,14 +17539,14 @@
                   <w:noProof/>
                   <w:u w:val="single"/>
                 </w:rPr>
-                <w:t>https://github.com/microsoft/monaco-editor</w:t>
+                <w:t>https://code.visualstudio.com/docs/editing/intellisense</w:t>
               </w:r>
               <w:r>
                 <w:rPr>
                   <w:noProof/>
                 </w:rPr>
                 <w:br/>
-                <w:t>[Accessed 18 October 2025].</w:t>
+                <w:t>[Accessed 12 October 2025].</w:t>
               </w:r>
             </w:p>
             <w:p>
@@ -17044,7 +17560,7 @@
                 <w:rPr>
                   <w:noProof/>
                 </w:rPr>
-                <w:t xml:space="preserve">MobX, 2025. </w:t>
+                <w:t xml:space="preserve">Microsoft, n.d. </w:t>
               </w:r>
               <w:r>
                 <w:rPr>
@@ -17052,7 +17568,7 @@
                   <w:iCs/>
                   <w:noProof/>
                 </w:rPr>
-                <w:t xml:space="preserve">MobX Documentation. </w:t>
+                <w:t xml:space="preserve">microsoft/monaco-editor: A browser based code editor. </w:t>
               </w:r>
               <w:r>
                 <w:rPr>
@@ -17072,14 +17588,14 @@
                   <w:noProof/>
                   <w:u w:val="single"/>
                 </w:rPr>
-                <w:t>https://mobx.js.org/README.html</w:t>
+                <w:t>https://github.com/microsoft/monaco-editor</w:t>
               </w:r>
               <w:r>
                 <w:rPr>
                   <w:noProof/>
                 </w:rPr>
                 <w:br/>
-                <w:t>[Accessed 8 October 2025].</w:t>
+                <w:t>[Accessed 18 October 2025].</w:t>
               </w:r>
             </w:p>
             <w:p>
@@ -17093,7 +17609,7 @@
                 <w:rPr>
                   <w:noProof/>
                 </w:rPr>
-                <w:t xml:space="preserve">MongoDB, n.d. </w:t>
+                <w:t xml:space="preserve">MobX, 2025. </w:t>
               </w:r>
               <w:r>
                 <w:rPr>
@@ -17101,7 +17617,7 @@
                   <w:iCs/>
                   <w:noProof/>
                 </w:rPr>
-                <w:t xml:space="preserve">MongoDB Documentation | Homepage. </w:t>
+                <w:t xml:space="preserve">MobX Documentation. </w:t>
               </w:r>
               <w:r>
                 <w:rPr>
@@ -17121,14 +17637,14 @@
                   <w:noProof/>
                   <w:u w:val="single"/>
                 </w:rPr>
-                <w:t>https://www.mongodb.com/docs/</w:t>
+                <w:t>https://mobx.js.org/README.html</w:t>
               </w:r>
               <w:r>
                 <w:rPr>
                   <w:noProof/>
                 </w:rPr>
                 <w:br/>
-                <w:t>[Accessed 15 October 2025].</w:t>
+                <w:t>[Accessed 8 October 2025].</w:t>
               </w:r>
             </w:p>
             <w:p>
@@ -17150,7 +17666,7 @@
                   <w:iCs/>
                   <w:noProof/>
                 </w:rPr>
-                <w:t xml:space="preserve">NoSQL VS SQL Databases | MongoDB. </w:t>
+                <w:t xml:space="preserve">MongoDB Documentation | Homepage. </w:t>
               </w:r>
               <w:r>
                 <w:rPr>
@@ -17170,7 +17686,7 @@
                   <w:noProof/>
                   <w:u w:val="single"/>
                 </w:rPr>
-                <w:t>https://www.mongodb.com/resources/basics/databases/nosql-explained/nosql-vs-sql</w:t>
+                <w:t>https://www.mongodb.com/docs/</w:t>
               </w:r>
               <w:r>
                 <w:rPr>
@@ -17191,7 +17707,7 @@
                 <w:rPr>
                   <w:noProof/>
                 </w:rPr>
-                <w:t xml:space="preserve">NPM, 2025. </w:t>
+                <w:t xml:space="preserve">MongoDB, n.d. </w:t>
               </w:r>
               <w:r>
                 <w:rPr>
@@ -17199,7 +17715,7 @@
                   <w:iCs/>
                   <w:noProof/>
                 </w:rPr>
-                <w:t xml:space="preserve">Npm - CodeMirror V6. </w:t>
+                <w:t xml:space="preserve">NoSQL VS SQL Databases | MongoDB. </w:t>
               </w:r>
               <w:r>
                 <w:rPr>
@@ -17219,14 +17735,14 @@
                   <w:noProof/>
                   <w:u w:val="single"/>
                 </w:rPr>
-                <w:t>https://www.npmjs.com/package/codemirror</w:t>
+                <w:t>https://www.mongodb.com/resources/basics/databases/nosql-explained/nosql-vs-sql</w:t>
               </w:r>
               <w:r>
                 <w:rPr>
                   <w:noProof/>
                 </w:rPr>
                 <w:br/>
-                <w:t>[Accessed 13 October 2025].</w:t>
+                <w:t>[Accessed 15 October 2025].</w:t>
               </w:r>
             </w:p>
             <w:p>
@@ -17248,7 +17764,7 @@
                   <w:iCs/>
                   <w:noProof/>
                 </w:rPr>
-                <w:t xml:space="preserve">Npm - Monaco Editor React. </w:t>
+                <w:t xml:space="preserve">Npm - CodeMirror V6. </w:t>
               </w:r>
               <w:r>
                 <w:rPr>
@@ -17268,7 +17784,7 @@
                   <w:noProof/>
                   <w:u w:val="single"/>
                 </w:rPr>
-                <w:t>https://www.npmjs.com/package/@monaco-editor/react</w:t>
+                <w:t>https://www.npmjs.com/package/codemirror</w:t>
               </w:r>
               <w:r>
                 <w:rPr>
@@ -17289,7 +17805,7 @@
                 <w:rPr>
                   <w:noProof/>
                 </w:rPr>
-                <w:t xml:space="preserve">OpenJS Foundation, 2025. </w:t>
+                <w:t xml:space="preserve">NPM, 2025. </w:t>
               </w:r>
               <w:r>
                 <w:rPr>
@@ -17297,7 +17813,7 @@
                   <w:iCs/>
                   <w:noProof/>
                 </w:rPr>
-                <w:t xml:space="preserve">Express - Node.js Web Application Framework. </w:t>
+                <w:t xml:space="preserve">Npm - Monaco Editor React. </w:t>
               </w:r>
               <w:r>
                 <w:rPr>
@@ -17317,14 +17833,14 @@
                   <w:noProof/>
                   <w:u w:val="single"/>
                 </w:rPr>
-                <w:t>https://expressjs.com/</w:t>
+                <w:t>https://www.npmjs.com/package/@monaco-editor/react</w:t>
               </w:r>
               <w:r>
                 <w:rPr>
                   <w:noProof/>
                 </w:rPr>
                 <w:br/>
-                <w:t>[Accessed 26 October 2025].</w:t>
+                <w:t>[Accessed 13 October 2025].</w:t>
               </w:r>
             </w:p>
             <w:p>
@@ -17339,7 +17855,7 @@
                   <w:noProof/>
                 </w:rPr>
                 <w:lastRenderedPageBreak/>
-                <w:t xml:space="preserve">OpenJS Foundation, n.d. </w:t>
+                <w:t xml:space="preserve">OpenJS Foundation, 2025. </w:t>
               </w:r>
               <w:r>
                 <w:rPr>
@@ -17347,7 +17863,7 @@
                   <w:iCs/>
                   <w:noProof/>
                 </w:rPr>
-                <w:t xml:space="preserve">Node.js - Introduction to Node.js. </w:t>
+                <w:t xml:space="preserve">Express - Node.js Web Application Framework. </w:t>
               </w:r>
               <w:r>
                 <w:rPr>
@@ -17367,14 +17883,14 @@
                   <w:noProof/>
                   <w:u w:val="single"/>
                 </w:rPr>
-                <w:t>https://nodejs.org/en/learn/getting-started/introduction-to-nodejs</w:t>
+                <w:t>https://expressjs.com/</w:t>
               </w:r>
               <w:r>
                 <w:rPr>
                   <w:noProof/>
                 </w:rPr>
                 <w:br/>
-                <w:t>[Accessed 11 10 2025].</w:t>
+                <w:t>[Accessed 26 October 2025].</w:t>
               </w:r>
             </w:p>
             <w:p>
@@ -17388,7 +17904,7 @@
                 <w:rPr>
                   <w:noProof/>
                 </w:rPr>
-                <w:t xml:space="preserve">Pallets Projects, 2025. </w:t>
+                <w:t xml:space="preserve">OpenJS Foundation, n.d. </w:t>
               </w:r>
               <w:r>
                 <w:rPr>
@@ -17396,7 +17912,7 @@
                   <w:iCs/>
                   <w:noProof/>
                 </w:rPr>
-                <w:t xml:space="preserve">Flask Docs. </w:t>
+                <w:t xml:space="preserve">Node.js - Introduction to Node.js. </w:t>
               </w:r>
               <w:r>
                 <w:rPr>
@@ -17416,14 +17932,14 @@
                   <w:noProof/>
                   <w:u w:val="single"/>
                 </w:rPr>
-                <w:t>https://flask.palletsprojects.com/en/stable/design/#the-routing-system</w:t>
+                <w:t>https://nodejs.org/en/learn/getting-started/introduction-to-nodejs</w:t>
               </w:r>
               <w:r>
                 <w:rPr>
                   <w:noProof/>
                 </w:rPr>
                 <w:br/>
-                <w:t>[Accessed 15 October 2025].</w:t>
+                <w:t>[Accessed 11 10 2025].</w:t>
               </w:r>
             </w:p>
             <w:p>
@@ -17437,7 +17953,7 @@
                 <w:rPr>
                   <w:noProof/>
                 </w:rPr>
-                <w:t xml:space="preserve">PostgreSQL, 2025. </w:t>
+                <w:t xml:space="preserve">Pallets Projects, 2025. </w:t>
               </w:r>
               <w:r>
                 <w:rPr>
@@ -17445,7 +17961,7 @@
                   <w:iCs/>
                   <w:noProof/>
                 </w:rPr>
-                <w:t xml:space="preserve">PostgreSQL: Documentation. </w:t>
+                <w:t xml:space="preserve">Flask Docs. </w:t>
               </w:r>
               <w:r>
                 <w:rPr>
@@ -17465,14 +17981,14 @@
                   <w:noProof/>
                   <w:u w:val="single"/>
                 </w:rPr>
-                <w:t>https://www.postgresql.org/docs/current/</w:t>
+                <w:t>https://flask.palletsprojects.com/en/stable/design/#the-routing-system</w:t>
               </w:r>
               <w:r>
                 <w:rPr>
                   <w:noProof/>
                 </w:rPr>
                 <w:br/>
-                <w:t>[Accessed 11 October 2025].</w:t>
+                <w:t>[Accessed 15 October 2025].</w:t>
               </w:r>
             </w:p>
             <w:p>
@@ -17486,7 +18002,7 @@
                 <w:rPr>
                   <w:noProof/>
                 </w:rPr>
-                <w:t xml:space="preserve">Ramírez, S., n.d. </w:t>
+                <w:t xml:space="preserve">PostgreSQL, 2025. </w:t>
               </w:r>
               <w:r>
                 <w:rPr>
@@ -17494,7 +18010,7 @@
                   <w:iCs/>
                   <w:noProof/>
                 </w:rPr>
-                <w:t xml:space="preserve">Features | FastAPI. </w:t>
+                <w:t xml:space="preserve">PostgreSQL: Documentation. </w:t>
               </w:r>
               <w:r>
                 <w:rPr>
@@ -17514,14 +18030,14 @@
                   <w:noProof/>
                   <w:u w:val="single"/>
                 </w:rPr>
-                <w:t>https://fastapi.tiangolo.com/features/</w:t>
+                <w:t>https://www.postgresql.org/docs/current/</w:t>
               </w:r>
               <w:r>
                 <w:rPr>
                   <w:noProof/>
                 </w:rPr>
                 <w:br/>
-                <w:t>[Accessed 15 October 2025].</w:t>
+                <w:t>[Accessed 11 October 2025].</w:t>
               </w:r>
             </w:p>
             <w:p>
@@ -17535,7 +18051,7 @@
                 <w:rPr>
                   <w:noProof/>
                 </w:rPr>
-                <w:t xml:space="preserve">SASS Team, 2025. </w:t>
+                <w:t xml:space="preserve">Ramírez, S., n.d. </w:t>
               </w:r>
               <w:r>
                 <w:rPr>
@@ -17543,7 +18059,7 @@
                   <w:iCs/>
                   <w:noProof/>
                 </w:rPr>
-                <w:t xml:space="preserve">SASS Documentation. </w:t>
+                <w:t xml:space="preserve">Features | FastAPI. </w:t>
               </w:r>
               <w:r>
                 <w:rPr>
@@ -17563,14 +18079,14 @@
                   <w:noProof/>
                   <w:u w:val="single"/>
                 </w:rPr>
-                <w:t>https://sass-lang.com/documentation/</w:t>
+                <w:t>https://fastapi.tiangolo.com/features/</w:t>
               </w:r>
               <w:r>
                 <w:rPr>
                   <w:noProof/>
                 </w:rPr>
                 <w:br/>
-                <w:t>[Accessed 9 October 2025].</w:t>
+                <w:t>[Accessed 15 October 2025].</w:t>
               </w:r>
             </w:p>
             <w:p>
@@ -17584,7 +18100,7 @@
                 <w:rPr>
                   <w:noProof/>
                 </w:rPr>
-                <w:t xml:space="preserve">Sebastian, D., Dan, D., Lennart, N. &amp; Rilla, K., 2011. </w:t>
+                <w:t xml:space="preserve">Ravoof, S., 2024. </w:t>
               </w:r>
               <w:r>
                 <w:rPr>
@@ -17592,13 +18108,34 @@
                   <w:iCs/>
                   <w:noProof/>
                 </w:rPr>
-                <w:t xml:space="preserve">From Game Design Elements to Gamefulness: Defining Gamification. </w:t>
-              </w:r>
-              <w:r>
-                <w:rPr>
-                  <w:noProof/>
-                </w:rPr>
-                <w:t>Tampere, Finland, Association for Computing Machinery (ACM).</w:t>
+                <w:t xml:space="preserve">MariaDB vs PostgreSQL: 14 Critical Differences. </w:t>
+              </w:r>
+              <w:r>
+                <w:rPr>
+                  <w:noProof/>
+                </w:rPr>
+                <w:t xml:space="preserve">[Online] </w:t>
+              </w:r>
+              <w:r>
+                <w:rPr>
+                  <w:noProof/>
+                </w:rPr>
+                <w:br/>
+                <w:t xml:space="preserve">Available at: </w:t>
+              </w:r>
+              <w:r>
+                <w:rPr>
+                  <w:noProof/>
+                  <w:u w:val="single"/>
+                </w:rPr>
+                <w:t>https://kinsta.com/blog/mariadb-vs-postgresql/#mariadb-vs-postgresql-headtohead-comparison</w:t>
+              </w:r>
+              <w:r>
+                <w:rPr>
+                  <w:noProof/>
+                </w:rPr>
+                <w:br/>
+                <w:t>[Accessed 9 November 2025].</w:t>
               </w:r>
             </w:p>
             <w:p>
@@ -17612,7 +18149,7 @@
                 <w:rPr>
                   <w:noProof/>
                 </w:rPr>
-                <w:t xml:space="preserve">Statcounter, 2025. </w:t>
+                <w:t xml:space="preserve">SASS Team, 2025. </w:t>
               </w:r>
               <w:r>
                 <w:rPr>
@@ -17620,7 +18157,7 @@
                   <w:iCs/>
                   <w:noProof/>
                 </w:rPr>
-                <w:t xml:space="preserve">Desktop Screen Resolution Stats Europe. </w:t>
+                <w:t xml:space="preserve">SASS Documentation. </w:t>
               </w:r>
               <w:r>
                 <w:rPr>
@@ -17640,14 +18177,14 @@
                   <w:noProof/>
                   <w:u w:val="single"/>
                 </w:rPr>
-                <w:t>https://gs.statcounter.com/screen-resolution-stats/desktop/europe</w:t>
+                <w:t>https://sass-lang.com/documentation/</w:t>
               </w:r>
               <w:r>
                 <w:rPr>
                   <w:noProof/>
                 </w:rPr>
                 <w:br/>
-                <w:t>[Accessed 4 October 2025].</w:t>
+                <w:t>[Accessed 9 October 2025].</w:t>
               </w:r>
             </w:p>
             <w:p>
@@ -17661,7 +18198,7 @@
                 <w:rPr>
                   <w:noProof/>
                 </w:rPr>
-                <w:t xml:space="preserve">Tailwind Labs, 2025. </w:t>
+                <w:t xml:space="preserve">Sebastian, D., Dan, D., Lennart, N. &amp; Rilla, K., 2011. </w:t>
               </w:r>
               <w:r>
                 <w:rPr>
@@ -17669,34 +18206,13 @@
                   <w:iCs/>
                   <w:noProof/>
                 </w:rPr>
-                <w:t xml:space="preserve">Getting Started with Tailwind CSS. </w:t>
-              </w:r>
-              <w:r>
-                <w:rPr>
-                  <w:noProof/>
-                </w:rPr>
-                <w:t xml:space="preserve">[Online] </w:t>
-              </w:r>
-              <w:r>
-                <w:rPr>
-                  <w:noProof/>
-                </w:rPr>
-                <w:br/>
-                <w:t xml:space="preserve">Available at: </w:t>
-              </w:r>
-              <w:r>
-                <w:rPr>
-                  <w:noProof/>
-                  <w:u w:val="single"/>
-                </w:rPr>
-                <w:t>https://tailwindcss.com/docs/installation/using-vite</w:t>
-              </w:r>
-              <w:r>
-                <w:rPr>
-                  <w:noProof/>
-                </w:rPr>
-                <w:br/>
-                <w:t>[Accessed 10 October 2025].</w:t>
+                <w:t xml:space="preserve">From Game Design Elements to Gamefulness: Defining Gamification. </w:t>
+              </w:r>
+              <w:r>
+                <w:rPr>
+                  <w:noProof/>
+                </w:rPr>
+                <w:t>Tampere, Finland, Association for Computing Machinery (ACM).</w:t>
               </w:r>
             </w:p>
             <w:p>
@@ -17710,7 +18226,7 @@
                 <w:rPr>
                   <w:noProof/>
                 </w:rPr>
-                <w:t xml:space="preserve">Thompson, M., 2025. </w:t>
+                <w:t xml:space="preserve">Statcounter, 2025. </w:t>
               </w:r>
               <w:r>
                 <w:rPr>
@@ -17718,7 +18234,7 @@
                   <w:iCs/>
                   <w:noProof/>
                 </w:rPr>
-                <w:t xml:space="preserve">What is a Droplet in DigitalOcean? | Disruptiv-e. </w:t>
+                <w:t xml:space="preserve">Desktop Screen Resolution Stats Europe. </w:t>
               </w:r>
               <w:r>
                 <w:rPr>
@@ -17738,14 +18254,14 @@
                   <w:noProof/>
                   <w:u w:val="single"/>
                 </w:rPr>
-                <w:t>https://www.disruptiv-e.com/article/what-is-a-droplet-in-digitalocean</w:t>
+                <w:t>https://gs.statcounter.com/screen-resolution-stats/desktop/europe</w:t>
               </w:r>
               <w:r>
                 <w:rPr>
                   <w:noProof/>
                 </w:rPr>
                 <w:br/>
-                <w:t>[Accessed 8 November 2025].</w:t>
+                <w:t>[Accessed 4 October 2025].</w:t>
               </w:r>
             </w:p>
             <w:p>
@@ -17759,7 +18275,7 @@
                 <w:rPr>
                   <w:noProof/>
                 </w:rPr>
-                <w:t xml:space="preserve">Vite, 2024. </w:t>
+                <w:t xml:space="preserve">Tailwind Labs, 2025. </w:t>
               </w:r>
               <w:r>
                 <w:rPr>
@@ -17767,7 +18283,7 @@
                   <w:iCs/>
                   <w:noProof/>
                 </w:rPr>
-                <w:t xml:space="preserve">Getting Started | Vite. </w:t>
+                <w:t xml:space="preserve">Getting Started with Tailwind CSS. </w:t>
               </w:r>
               <w:r>
                 <w:rPr>
@@ -17787,14 +18303,14 @@
                   <w:noProof/>
                   <w:u w:val="single"/>
                 </w:rPr>
-                <w:t>https://vite.dev/guide/</w:t>
+                <w:t>https://tailwindcss.com/docs/installation/using-vite</w:t>
               </w:r>
               <w:r>
                 <w:rPr>
                   <w:noProof/>
                 </w:rPr>
                 <w:br/>
-                <w:t>[Accessed 8 October 2025].</w:t>
+                <w:t>[Accessed 10 October 2025].</w:t>
               </w:r>
             </w:p>
             <w:p>
@@ -17808,7 +18324,7 @@
                 <w:rPr>
                   <w:noProof/>
                 </w:rPr>
-                <w:t xml:space="preserve">W3Schools, n.d. </w:t>
+                <w:t xml:space="preserve">Thompson, M., 2025. </w:t>
               </w:r>
               <w:r>
                 <w:rPr>
@@ -17816,7 +18332,7 @@
                   <w:iCs/>
                   <w:noProof/>
                 </w:rPr>
-                <w:t xml:space="preserve">Node.js Express.js. </w:t>
+                <w:t xml:space="preserve">What is a Droplet in DigitalOcean? | Disruptiv-e. </w:t>
               </w:r>
               <w:r>
                 <w:rPr>
@@ -17836,14 +18352,14 @@
                   <w:noProof/>
                   <w:u w:val="single"/>
                 </w:rPr>
-                <w:t>https://www.w3schools.com/nodejs/nodejs_express.asp</w:t>
+                <w:t>https://www.disruptiv-e.com/article/what-is-a-droplet-in-digitalocean</w:t>
               </w:r>
               <w:r>
                 <w:rPr>
                   <w:noProof/>
                 </w:rPr>
                 <w:br/>
-                <w:t>[Accessed 16 October 2025].</w:t>
+                <w:t>[Accessed 8 November 2025].</w:t>
               </w:r>
             </w:p>
             <w:p>
@@ -17857,6 +18373,105 @@
                 <w:rPr>
                   <w:noProof/>
                 </w:rPr>
+                <w:t xml:space="preserve">Vite, 2024. </w:t>
+              </w:r>
+              <w:r>
+                <w:rPr>
+                  <w:i/>
+                  <w:iCs/>
+                  <w:noProof/>
+                </w:rPr>
+                <w:t xml:space="preserve">Getting Started | Vite. </w:t>
+              </w:r>
+              <w:r>
+                <w:rPr>
+                  <w:noProof/>
+                </w:rPr>
+                <w:t xml:space="preserve">[Online] </w:t>
+              </w:r>
+              <w:r>
+                <w:rPr>
+                  <w:noProof/>
+                </w:rPr>
+                <w:br/>
+                <w:t xml:space="preserve">Available at: </w:t>
+              </w:r>
+              <w:r>
+                <w:rPr>
+                  <w:noProof/>
+                  <w:u w:val="single"/>
+                </w:rPr>
+                <w:t>https://vite.dev/guide/</w:t>
+              </w:r>
+              <w:r>
+                <w:rPr>
+                  <w:noProof/>
+                </w:rPr>
+                <w:br/>
+                <w:t>[Accessed 8 October 2025].</w:t>
+              </w:r>
+            </w:p>
+            <w:p>
+              <w:pPr>
+                <w:pStyle w:val="Bibliography"/>
+                <w:rPr>
+                  <w:noProof/>
+                </w:rPr>
+              </w:pPr>
+              <w:r>
+                <w:rPr>
+                  <w:noProof/>
+                </w:rPr>
+                <w:t xml:space="preserve">W3Schools, n.d. </w:t>
+              </w:r>
+              <w:r>
+                <w:rPr>
+                  <w:i/>
+                  <w:iCs/>
+                  <w:noProof/>
+                </w:rPr>
+                <w:t xml:space="preserve">Node.js Express.js. </w:t>
+              </w:r>
+              <w:r>
+                <w:rPr>
+                  <w:noProof/>
+                </w:rPr>
+                <w:t xml:space="preserve">[Online] </w:t>
+              </w:r>
+              <w:r>
+                <w:rPr>
+                  <w:noProof/>
+                </w:rPr>
+                <w:br/>
+                <w:t xml:space="preserve">Available at: </w:t>
+              </w:r>
+              <w:r>
+                <w:rPr>
+                  <w:noProof/>
+                  <w:u w:val="single"/>
+                </w:rPr>
+                <w:t>https://www.w3schools.com/nodejs/nodejs_express.asp</w:t>
+              </w:r>
+              <w:r>
+                <w:rPr>
+                  <w:noProof/>
+                </w:rPr>
+                <w:br/>
+                <w:t>[Accessed 16 October 2025].</w:t>
+              </w:r>
+            </w:p>
+            <w:p>
+              <w:pPr>
+                <w:pStyle w:val="Bibliography"/>
+                <w:rPr>
+                  <w:noProof/>
+                </w:rPr>
+              </w:pPr>
+              <w:r>
+                <w:rPr>
+                  <w:noProof/>
+                </w:rPr>
+                <w:lastRenderedPageBreak/>
                 <w:t xml:space="preserve">Wikimedia, 2025. </w:t>
               </w:r>
               <w:r>
@@ -18773,6 +19388,7 @@
   <w:style w:type="character" w:default="1" w:styleId="DefaultParagraphFont">
     <w:name w:val="Default Paragraph Font"/>
     <w:uiPriority w:val="1"/>
+    <w:semiHidden/>
     <w:unhideWhenUsed/>
   </w:style>
   <w:style w:type="table" w:default="1" w:styleId="TableNormal">
@@ -19235,6 +19851,25 @@
       <w:szCs w:val="22"/>
     </w:rPr>
   </w:style>
+  <w:style w:type="table" w:styleId="TableGrid">
+    <w:name w:val="Table Grid"/>
+    <w:basedOn w:val="TableNormal"/>
+    <w:uiPriority w:val="39"/>
+    <w:rsid w:val="00AC1201"/>
+    <w:pPr>
+      <w:spacing w:after="0" w:line="240" w:lineRule="auto"/>
+    </w:pPr>
+    <w:tblPr>
+      <w:tblBorders>
+        <w:top w:val="single" w:sz="4" w:space="0" w:color="auto"/>
+        <w:left w:val="single" w:sz="4" w:space="0" w:color="auto"/>
+        <w:bottom w:val="single" w:sz="4" w:space="0" w:color="auto"/>
+        <w:right w:val="single" w:sz="4" w:space="0" w:color="auto"/>
+        <w:insideH w:val="single" w:sz="4" w:space="0" w:color="auto"/>
+        <w:insideV w:val="single" w:sz="4" w:space="0" w:color="auto"/>
+      </w:tblBorders>
+    </w:tblPr>
+  </w:style>
 </w:styles>
 </file>
 
@@ -19534,6 +20169,15 @@
 </file>
 
 <file path=customXml/item1.xml><?xml version="1.0" encoding="utf-8"?>
+<?mso-contentType ?>
+<FormTemplates xmlns="http://schemas.microsoft.com/sharepoint/v3/contenttype/forms">
+  <Display>DocumentLibraryForm</Display>
+  <Edit>DocumentLibraryForm</Edit>
+  <New>DocumentLibraryForm</New>
+</FormTemplates>
+</file>
+
+<file path=customXml/item2.xml><?xml version="1.0" encoding="utf-8"?>
 <p:properties xmlns:p="http://schemas.microsoft.com/office/2006/metadata/properties" xmlns:xsi="http://www.w3.org/2001/XMLSchema-instance" xmlns:pc="http://schemas.microsoft.com/office/infopath/2007/PartnerControls">
   <documentManagement>
     <_activity xmlns="d771323b-a791-478d-9b6d-73d514b85121" xsi:nil="true"/>
@@ -19541,7 +20185,7 @@
 </p:properties>
 </file>
 
-<file path=customXml/item2.xml><?xml version="1.0" encoding="utf-8"?>
+<file path=customXml/item3.xml><?xml version="1.0" encoding="utf-8"?>
 <ct:contentTypeSchema xmlns:ct="http://schemas.microsoft.com/office/2006/metadata/contentType" xmlns:ma="http://schemas.microsoft.com/office/2006/metadata/properties/metaAttributes" ct:_="" ma:_="" ma:contentTypeName="Document" ma:contentTypeID="0x010100306283214E9BE44C91F937894DD612A6" ma:contentTypeVersion="15" ma:contentTypeDescription="Create a new document." ma:contentTypeScope="" ma:versionID="4a87eb5e74377b26ce3e79e28ddaa0f0">
   <xsd:schema xmlns:xsd="http://www.w3.org/2001/XMLSchema" xmlns:xs="http://www.w3.org/2001/XMLSchema" xmlns:p="http://schemas.microsoft.com/office/2006/metadata/properties" xmlns:ns3="d771323b-a791-478d-9b6d-73d514b85121" xmlns:ns4="26d13681-40f3-45ef-a4bd-75e70b9e3c47" targetNamespace="http://schemas.microsoft.com/office/2006/metadata/properties" ma:root="true" ma:fieldsID="dfd8faeeafbb013350e5ee8ad0ffd83b" ns3:_="" ns4:_="">
     <xsd:import namespace="d771323b-a791-478d-9b6d-73d514b85121"/>
@@ -19774,15 +20418,6 @@
 </ct:contentTypeSchema>
 </file>
 
-<file path=customXml/item3.xml><?xml version="1.0" encoding="utf-8"?>
-<?mso-contentType ?>
-<FormTemplates xmlns="http://schemas.microsoft.com/sharepoint/v3/contenttype/forms">
-  <Display>DocumentLibraryForm</Display>
-  <Edit>DocumentLibraryForm</Edit>
-  <New>DocumentLibraryForm</New>
-</FormTemplates>
-</file>
-
 <file path=customXml/item4.xml><?xml version="1.0" encoding="utf-8"?>
 <b:Sources xmlns:b="http://schemas.openxmlformats.org/officeDocument/2006/bibliography" xmlns="http://schemas.openxmlformats.org/officeDocument/2006/bibliography" SelectedStyle="\HarvardAnglia2008OfficeOnline.xsl" StyleName="Harvard - Anglia" Version="2008">
   <b:Source>
@@ -19834,7 +20469,7 @@
     <b:MonthAccessed>10</b:MonthAccessed>
     <b:DayAccessed>8</b:DayAccessed>
     <b:URL>https://www.geeksforgeeks.org/reactjs/difference-between-react-js-and-angular-js/</b:URL>
-    <b:RefOrder>63</b:RefOrder>
+    <b:RefOrder>64</b:RefOrder>
   </b:Source>
   <b:Source>
     <b:Tag>Vue25</b:Tag>
@@ -20019,7 +20654,7 @@
     <b:MonthAccessed>October</b:MonthAccessed>
     <b:DayAccessed>12</b:DayAccessed>
     <b:URL>https://code.visualstudio.com/docs/editing/intellisense</b:URL>
-    <b:RefOrder>30</b:RefOrder>
+    <b:RefOrder>31</b:RefOrder>
   </b:Source>
   <b:Source>
     <b:Tag>Hav25</b:Tag>
@@ -20040,7 +20675,7 @@
     <b:MonthAccessed>October</b:MonthAccessed>
     <b:DayAccessed>13</b:DayAccessed>
     <b:URL>https://codemirror.net/</b:URL>
-    <b:RefOrder>34</b:RefOrder>
+    <b:RefOrder>35</b:RefOrder>
   </b:Source>
   <b:Source>
     <b:Tag>NPM25</b:Tag>
@@ -20057,7 +20692,7 @@
     <b:MonthAccessed>October</b:MonthAccessed>
     <b:DayAccessed>13</b:DayAccessed>
     <b:URL>https://www.npmjs.com/package/codemirror</b:URL>
-    <b:RefOrder>33</b:RefOrder>
+    <b:RefOrder>34</b:RefOrder>
   </b:Source>
   <b:Source>
     <b:Tag>Sur25</b:Tag>
@@ -20074,7 +20709,7 @@
     <b:MonthAccessed>October</b:MonthAccessed>
     <b:DayAccessed>13</b:DayAccessed>
     <b:URL>https://www.npmjs.com/package/@monaco-editor/react</b:URL>
-    <b:RefOrder>32</b:RefOrder>
+    <b:RefOrder>33</b:RefOrder>
   </b:Source>
   <b:Source>
     <b:Tag>Ace24</b:Tag>
@@ -20091,7 +20726,7 @@
         <b:Corporate>Ace</b:Corporate>
       </b:Author>
     </b:Author>
-    <b:RefOrder>36</b:RefOrder>
+    <b:RefOrder>37</b:RefOrder>
   </b:Source>
   <b:Source>
     <b:Tag>Far25</b:Tag>
@@ -20113,7 +20748,7 @@
     <b:MonthAccessed>October</b:MonthAccessed>
     <b:DayAccessed>13</b:DayAccessed>
     <b:URL>https://blog.replit.com/code-editors</b:URL>
-    <b:RefOrder>37</b:RefOrder>
+    <b:RefOrder>38</b:RefOrder>
   </b:Source>
   <b:Source>
     <b:Tag>Sta25</b:Tag>
@@ -20285,7 +20920,7 @@
     <b:MonthAccessed>October</b:MonthAccessed>
     <b:DayAccessed>15</b:DayAccessed>
     <b:URL>https://www.mongodb.com/docs/</b:URL>
-    <b:RefOrder>29</b:RefOrder>
+    <b:RefOrder>30</b:RefOrder>
   </b:Source>
   <b:Source>
     <b:Tag>Mar25</b:Tag>
@@ -20301,7 +20936,7 @@
     <b:MonthAccessed>October</b:MonthAccessed>
     <b:DayAccessed>16</b:DayAccessed>
     <b:URL>https://mariadb.com/docs/server/reference/sql-structure/nosql/dynamic-columns#dynamic-columns-basics</b:URL>
-    <b:RefOrder>27</b:RefOrder>
+    <b:RefOrder>28</b:RefOrder>
   </b:Source>
   <b:Source>
     <b:Tag>W3S25</b:Tag>
@@ -20340,7 +20975,7 @@
     <b:MonthAccessed>October</b:MonthAccessed>
     <b:DayAccessed>17</b:DayAccessed>
     <b:URL>https://ce.judge0.com/</b:URL>
-    <b:RefOrder>39</b:RefOrder>
+    <b:RefOrder>40</b:RefOrder>
   </b:Source>
   <b:Source>
     <b:Tag>Her25</b:Tag>
@@ -20363,7 +20998,7 @@
     <b:MonthAccessed>October</b:MonthAccessed>
     <b:DayAccessed>17</b:DayAccessed>
     <b:URL>https://judge0.com/#pricing</b:URL>
-    <b:RefOrder>40</b:RefOrder>
+    <b:RefOrder>41</b:RefOrder>
   </b:Source>
   <b:Source>
     <b:Tag>Doc24</b:Tag>
@@ -20380,7 +21015,7 @@
     <b:MonthAccessed>October</b:MonthAccessed>
     <b:DayAccessed>17</b:DayAccessed>
     <b:URL>https://docs.docker.com/get-started/docker-overview/</b:URL>
-    <b:RefOrder>41</b:RefOrder>
+    <b:RefOrder>42</b:RefOrder>
   </b:Source>
   <b:Source>
     <b:Tag>Ecl25</b:Tag>
@@ -20397,7 +21032,7 @@
     <b:MonthAccessed>October</b:MonthAccessed>
     <b:DayAccessed>17</b:DayAccessed>
     <b:URL>https://hub.docker.com/_/eclipse-temurin</b:URL>
-    <b:RefOrder>43</b:RefOrder>
+    <b:RefOrder>44</b:RefOrder>
   </b:Source>
   <b:Source>
     <b:Tag>Gee253</b:Tag>
@@ -20414,7 +21049,7 @@
     <b:MonthAccessed>October</b:MonthAccessed>
     <b:DayAccessed>17</b:DayAccessed>
     <b:URL>https://www.geeksforgeeks.org/devops/what-is-docker-engine/</b:URL>
-    <b:RefOrder>42</b:RefOrder>
+    <b:RefOrder>43</b:RefOrder>
   </b:Source>
   <b:Source>
     <b:Tag>Lee21</b:Tag>
@@ -20431,7 +21066,7 @@
     <b:MonthAccessed>10</b:MonthAccessed>
     <b:DayAccessed>18</b:DayAccessed>
     <b:URL>https://leetcode.com/problems/two-sum/description/</b:URL>
-    <b:RefOrder>56</b:RefOrder>
+    <b:RefOrder>57</b:RefOrder>
   </b:Source>
   <b:Source>
     <b:Tag>Dor08</b:Tag>
@@ -20465,7 +21100,7 @@
         </b:NameList>
       </b:Author>
     </b:Author>
-    <b:RefOrder>53</b:RefOrder>
+    <b:RefOrder>54</b:RefOrder>
   </b:Source>
   <b:Source>
     <b:Tag>Fah25</b:Tag>
@@ -20482,7 +21117,7 @@
     <b:MonthAccessed>October</b:MonthAccessed>
     <b:DayAccessed>18</b:DayAccessed>
     <b:URL>https://support.hackerrank.com/articles/3245197419-test-cases-in-coding-questions</b:URL>
-    <b:RefOrder>54</b:RefOrder>
+    <b:RefOrder>55</b:RefOrder>
   </b:Source>
   <b:Source>
     <b:Tag>Hac25</b:Tag>
@@ -20499,7 +21134,7 @@
     <b:MonthAccessed>October</b:MonthAccessed>
     <b:DayAccessed>18</b:DayAccessed>
     <b:URL>https://support.hackerrank.com/articles/3245197419-test-cases-in-coding-questions</b:URL>
-    <b:RefOrder>55</b:RefOrder>
+    <b:RefOrder>56</b:RefOrder>
   </b:Source>
   <b:Source>
     <b:Tag>MicI25</b:Tag>
@@ -20515,7 +21150,7 @@
     <b:MonthAccessed>October</b:MonthAccessed>
     <b:DayAccessed>18</b:DayAccessed>
     <b:URL>https://github.com/microsoft/monaco-editor</b:URL>
-    <b:RefOrder>31</b:RefOrder>
+    <b:RefOrder>32</b:RefOrder>
   </b:Source>
   <b:Source>
     <b:Tag>Cod25</b:Tag>
@@ -20532,7 +21167,7 @@
     <b:MonthAccessed>October</b:MonthAccessed>
     <b:DayAccessed>18</b:DayAccessed>
     <b:URL>https://codemirror.net/try/</b:URL>
-    <b:RefOrder>35</b:RefOrder>
+    <b:RefOrder>36</b:RefOrder>
   </b:Source>
   <b:Source>
     <b:Tag>Aja25</b:Tag>
@@ -20549,7 +21184,7 @@
     <b:MonthAccessed>October</b:MonthAccessed>
     <b:DayAccessed>18</b:DayAccessed>
     <b:URL>https://mkslanc.github.io/ace-playground/#hello-world</b:URL>
-    <b:RefOrder>38</b:RefOrder>
+    <b:RefOrder>39</b:RefOrder>
   </b:Source>
   <b:Source>
     <b:Tag>Aye22</b:Tag>
@@ -20570,7 +21205,7 @@
     <b:City>Helsinki</b:City>
     <b:Publisher>Metropolia University of Applied Sciences</b:Publisher>
     <b:Edition>1st</b:Edition>
-    <b:RefOrder>28</b:RefOrder>
+    <b:RefOrder>29</b:RefOrder>
   </b:Source>
   <b:Source>
     <b:Tag>Seb11</b:Tag>
@@ -20602,7 +21237,7 @@
     <b:Year>2011</b:Year>
     <b:City>Tampere, Finland</b:City>
     <b:Publisher>Association for Computing Machinery (ACM)</b:Publisher>
-    <b:RefOrder>57</b:RefOrder>
+    <b:RefOrder>58</b:RefOrder>
   </b:Source>
   <b:Source>
     <b:Tag>Mar20</b:Tag>
@@ -20622,7 +21257,7 @@
         </b:NameList>
       </b:Author>
     </b:Author>
-    <b:RefOrder>58</b:RefOrder>
+    <b:RefOrder>59</b:RefOrder>
   </b:Source>
   <b:Source>
     <b:Tag>Lup25</b:Tag>
@@ -20639,7 +21274,7 @@
     <b:MonthAccessed>October</b:MonthAccessed>
     <b:DayAccessed>20</b:DayAccessed>
     <b:URL>https://www.lupahire.com/blog/what-is-leetcode</b:URL>
-    <b:RefOrder>59</b:RefOrder>
+    <b:RefOrder>60</b:RefOrder>
   </b:Source>
   <b:Source>
     <b:Tag>Hac251</b:Tag>
@@ -20656,7 +21291,7 @@
     <b:MonthAccessed>October</b:MonthAccessed>
     <b:DayAccessed>21</b:DayAccessed>
     <b:URL>https://www.hackerrank.com/products/interview</b:URL>
-    <b:RefOrder>60</b:RefOrder>
+    <b:RefOrder>61</b:RefOrder>
   </b:Source>
   <b:Source>
     <b:Tag>Cod251</b:Tag>
@@ -20673,7 +21308,7 @@
     <b:MonthAccessed>October</b:MonthAccessed>
     <b:DayAccessed>22</b:DayAccessed>
     <b:URL>https://docs.codewars.com/gamification/privileges/</b:URL>
-    <b:RefOrder>61</b:RefOrder>
+    <b:RefOrder>62</b:RefOrder>
   </b:Source>
   <b:Source>
     <b:Tag>Cod252</b:Tag>
@@ -20690,7 +21325,7 @@
     <b:MonthAccessed>October</b:MonthAccessed>
     <b:DayAccessed>22</b:DayAccessed>
     <b:URL>https://docs.codewars.com/gamification/ranks/</b:URL>
-    <b:RefOrder>62</b:RefOrder>
+    <b:RefOrder>63</b:RefOrder>
   </b:Source>
   <b:Source>
     <b:Tag>Wik25</b:Tag>
@@ -20746,7 +21381,7 @@
     <b:MonthAccessed>November</b:MonthAccessed>
     <b:DayAccessed>7</b:DayAccessed>
     <b:URL>https://wordpress.com/blog/2025/04/28/what-is-web-hosting/</b:URL>
-    <b:RefOrder>44</b:RefOrder>
+    <b:RefOrder>45</b:RefOrder>
   </b:Source>
   <b:Source>
     <b:Tag>Ece25</b:Tag>
@@ -20763,7 +21398,7 @@
     <b:MonthAccessed>November</b:MonthAccessed>
     <b:DayAccessed>7</b:DayAccessed>
     <b:URL>https://www.ecenica.com/support/answer/can-i-install-docker-on-ecenica-shared-hosting/</b:URL>
-    <b:RefOrder>45</b:RefOrder>
+    <b:RefOrder>46</b:RefOrder>
   </b:Source>
   <b:Source>
     <b:Tag>Rya25</b:Tag>
@@ -20785,7 +21420,7 @@
     <b:MonthAccessed>November</b:MonthAccessed>
     <b:DayAccessed>7</b:DayAccessed>
     <b:URL>https://dev.to/ryangst/setting-up-a-vps-with-docker-a-step-by-step-guide-55hb</b:URL>
-    <b:RefOrder>46</b:RefOrder>
+    <b:RefOrder>47</b:RefOrder>
   </b:Source>
   <b:Source>
     <b:Tag>Ama251</b:Tag>
@@ -20802,7 +21437,7 @@
     <b:MonthAccessed>November</b:MonthAccessed>
     <b:DayAccessed>8</b:DayAccessed>
     <b:URL>https://aws.amazon.com/what-is/cloud-hosting/</b:URL>
-    <b:RefOrder>47</b:RefOrder>
+    <b:RefOrder>48</b:RefOrder>
   </b:Source>
   <b:Source>
     <b:Tag>Ama252</b:Tag>
@@ -20819,7 +21454,7 @@
     <b:MonthAccessed>November</b:MonthAccessed>
     <b:DayAccessed>8</b:DayAccessed>
     <b:URL>https://docs.aws.amazon.com/AWSEC2/latest/UserGuide/concepts.html</b:URL>
-    <b:RefOrder>49</b:RefOrder>
+    <b:RefOrder>50</b:RefOrder>
   </b:Source>
   <b:Source>
     <b:Tag>Kav23</b:Tag>
@@ -20841,7 +21476,7 @@
     <b:MonthAccessed>November</b:MonthAccessed>
     <b:DayAccessed>8</b:DayAccessed>
     <b:URL>https://serverguy.com/digitalocean-vs-aws-ec2/</b:URL>
-    <b:RefOrder>50</b:RefOrder>
+    <b:RefOrder>51</b:RefOrder>
   </b:Source>
   <b:Source>
     <b:Tag>May25</b:Tag>
@@ -20863,7 +21498,7 @@
     <b:MonthAccessed>November</b:MonthAccessed>
     <b:DayAccessed>8</b:DayAccessed>
     <b:URL>https://www.disruptiv-e.com/article/what-is-a-droplet-in-digitalocean</b:URL>
-    <b:RefOrder>48</b:RefOrder>
+    <b:RefOrder>49</b:RefOrder>
   </b:Source>
   <b:Source>
     <b:Tag>Dig18</b:Tag>
@@ -20878,7 +21513,7 @@
     </b:Author>
     <b:Publisher>DigitalOcean</b:Publisher>
     <b:City>New York</b:City>
-    <b:RefOrder>51</b:RefOrder>
+    <b:RefOrder>52</b:RefOrder>
   </b:Source>
   <b:Source>
     <b:Tag>Fad25</b:Tag>
@@ -20900,7 +21535,7 @@
     <b:MonthAccessed>November</b:MonthAccessed>
     <b:DayAccessed>8</b:DayAccessed>
     <b:URL>https://www.digitalocean.com/blog/aws-vs-digitalocean-cloud-platform</b:URL>
-    <b:RefOrder>52</b:RefOrder>
+    <b:RefOrder>53</b:RefOrder>
   </b:Source>
   <b:Source>
     <b:Tag>Ama253</b:Tag>
@@ -20936,10 +21571,40 @@
     <b:URL>https://www.geeksforgeeks.org/dbms/querying-in-nosql/</b:URL>
     <b:RefOrder>25</b:RefOrder>
   </b:Source>
+  <b:Source>
+    <b:Tag>Sal24</b:Tag>
+    <b:SourceType>InternetSite</b:SourceType>
+    <b:Guid>{30AD56A4-06AB-4747-B931-CBCBD39A600F}</b:Guid>
+    <b:Author>
+      <b:Author>
+        <b:NameList>
+          <b:Person>
+            <b:Last>Ravoof</b:Last>
+            <b:First>Salman</b:First>
+          </b:Person>
+        </b:NameList>
+      </b:Author>
+    </b:Author>
+    <b:Title>MariaDB vs PostgreSQL: 14 Critical Differences</b:Title>
+    <b:Year>2024</b:Year>
+    <b:YearAccessed>2025</b:YearAccessed>
+    <b:MonthAccessed>November</b:MonthAccessed>
+    <b:DayAccessed>9</b:DayAccessed>
+    <b:URL>https://kinsta.com/blog/mariadb-vs-postgresql/#mariadb-vs-postgresql-headtohead-comparison</b:URL>
+    <b:RefOrder>27</b:RefOrder>
+  </b:Source>
 </b:Sources>
 </file>
 
 <file path=customXml/itemProps1.xml><?xml version="1.0" encoding="utf-8"?>
+<ds:datastoreItem xmlns:ds="http://schemas.openxmlformats.org/officeDocument/2006/customXml" ds:itemID="{A317A92E-4FD7-420F-AA12-74501CD44078}">
+  <ds:schemaRefs>
+    <ds:schemaRef ds:uri="http://schemas.microsoft.com/sharepoint/v3/contenttype/forms"/>
+  </ds:schemaRefs>
+</ds:datastoreItem>
+</file>
+
+<file path=customXml/itemProps2.xml><?xml version="1.0" encoding="utf-8"?>
 <ds:datastoreItem xmlns:ds="http://schemas.openxmlformats.org/officeDocument/2006/customXml" ds:itemID="{833A62EA-5B39-46D8-81BF-2DE1825AE72A}">
   <ds:schemaRefs>
     <ds:schemaRef ds:uri="http://schemas.microsoft.com/office/2006/metadata/properties"/>
@@ -20949,7 +21614,7 @@
 </ds:datastoreItem>
 </file>
 
-<file path=customXml/itemProps2.xml><?xml version="1.0" encoding="utf-8"?>
+<file path=customXml/itemProps3.xml><?xml version="1.0" encoding="utf-8"?>
 <ds:datastoreItem xmlns:ds="http://schemas.openxmlformats.org/officeDocument/2006/customXml" ds:itemID="{D2209CF2-FB8A-453D-89CA-BFDC64FD5F75}">
   <ds:schemaRefs>
     <ds:schemaRef ds:uri="http://schemas.microsoft.com/office/2006/metadata/contentType"/>
@@ -20968,16 +21633,8 @@
 </ds:datastoreItem>
 </file>
 
-<file path=customXml/itemProps3.xml><?xml version="1.0" encoding="utf-8"?>
-<ds:datastoreItem xmlns:ds="http://schemas.openxmlformats.org/officeDocument/2006/customXml" ds:itemID="{A317A92E-4FD7-420F-AA12-74501CD44078}">
-  <ds:schemaRefs>
-    <ds:schemaRef ds:uri="http://schemas.microsoft.com/sharepoint/v3/contenttype/forms"/>
-  </ds:schemaRefs>
-</ds:datastoreItem>
-</file>
-
 <file path=customXml/itemProps4.xml><?xml version="1.0" encoding="utf-8"?>
-<ds:datastoreItem xmlns:ds="http://schemas.openxmlformats.org/officeDocument/2006/customXml" ds:itemID="{6641C5D0-E9D6-4973-89B3-4793504A2A50}">
+<ds:datastoreItem xmlns:ds="http://schemas.openxmlformats.org/officeDocument/2006/customXml" ds:itemID="{6035232A-86F7-4D1C-8C60-B3D419BDD051}">
   <ds:schemaRefs>
     <ds:schemaRef ds:uri="http://schemas.openxmlformats.org/officeDocument/2006/bibliography"/>
   </ds:schemaRefs>

</xml_diff>

<commit_message>
Updated Similar Platforms Section Research Document
</commit_message>
<xml_diff>
--- a/Documentation/SETU Code Lab Research Document.docx
+++ b/Documentation/SETU Code Lab Research Document.docx
@@ -5985,7 +5985,7 @@
           <w:szCs w:val="16"/>
         </w:rPr>
         <w:drawing>
-          <wp:inline distT="0" distB="0" distL="0" distR="0" wp14:anchorId="4470789B" wp14:editId="61760F51">
+          <wp:inline distT="0" distB="0" distL="0" distR="0" wp14:anchorId="4470789B" wp14:editId="3B640B68">
             <wp:extent cx="1535501" cy="1513030"/>
             <wp:effectExtent l="0" t="0" r="7620" b="0"/>
             <wp:docPr id="188473061" name="Picture 11"/>
@@ -7446,7 +7446,7 @@
           <w:noProof/>
         </w:rPr>
         <w:drawing>
-          <wp:inline distT="0" distB="0" distL="0" distR="0" wp14:anchorId="0275F7C6" wp14:editId="3E4B151F">
+          <wp:inline distT="0" distB="0" distL="0" distR="0" wp14:anchorId="0275F7C6" wp14:editId="6D38E989">
             <wp:extent cx="2777706" cy="1263856"/>
             <wp:effectExtent l="0" t="0" r="3810" b="0"/>
             <wp:docPr id="1504583591" name="Picture 9" descr="A green and white sign with white text&#10;&#10;AI-generated content may be incorrect."/>
@@ -10435,10 +10435,7 @@
         <w:t xml:space="preserve">. </w:t>
       </w:r>
       <w:r>
-        <w:t xml:space="preserve">Firebase </w:t>
-      </w:r>
-      <w:r>
-        <w:t>is not suitable for SETU Code Lab as it does not</w:t>
+        <w:t>Firebase is not suitable for SETU Code Lab as it does not</w:t>
       </w:r>
       <w:r>
         <w:t xml:space="preserve"> allow direct Docker runtime management, making code sandboxing more difficult</w:t>
@@ -14119,6 +14116,77 @@
         <w:spacing w:line="278" w:lineRule="auto"/>
       </w:pPr>
       <w:r>
+        <w:drawing>
+          <wp:anchor distT="0" distB="0" distL="114300" distR="114300" simplePos="0" relativeHeight="251658240" behindDoc="0" locked="0" layoutInCell="1" allowOverlap="1" wp14:anchorId="58A796C5" wp14:editId="6D2CF6BE">
+            <wp:simplePos x="0" y="0"/>
+            <wp:positionH relativeFrom="margin">
+              <wp:posOffset>-362585</wp:posOffset>
+            </wp:positionH>
+            <wp:positionV relativeFrom="paragraph">
+              <wp:posOffset>1324610</wp:posOffset>
+            </wp:positionV>
+            <wp:extent cx="6627495" cy="3000375"/>
+            <wp:effectExtent l="0" t="0" r="1905" b="9525"/>
+            <wp:wrapSquare wrapText="bothSides"/>
+            <wp:docPr id="6" name="Picture 5" descr="A screenshot of a computer&#10;&#10;AI-generated content may be incorrect.">
+              <a:extLst xmlns:a="http://schemas.openxmlformats.org/drawingml/2006/main">
+                <a:ext uri="{FF2B5EF4-FFF2-40B4-BE49-F238E27FC236}">
+                  <a16:creationId xmlns:a16="http://schemas.microsoft.com/office/drawing/2014/main" id="{B6918D66-C0ED-5700-630F-FD385C3F3752}"/>
+                </a:ext>
+              </a:extLst>
+            </wp:docPr>
+            <wp:cNvGraphicFramePr>
+              <a:graphicFrameLocks xmlns:a="http://schemas.openxmlformats.org/drawingml/2006/main" noChangeAspect="1"/>
+            </wp:cNvGraphicFramePr>
+            <a:graphic xmlns:a="http://schemas.openxmlformats.org/drawingml/2006/main">
+              <a:graphicData uri="http://schemas.openxmlformats.org/drawingml/2006/picture">
+                <pic:pic xmlns:pic="http://schemas.openxmlformats.org/drawingml/2006/picture">
+                  <pic:nvPicPr>
+                    <pic:cNvPr id="6" name="Picture 5" descr="A screenshot of a computer&#10;&#10;AI-generated content may be incorrect.">
+                      <a:extLst>
+                        <a:ext uri="{FF2B5EF4-FFF2-40B4-BE49-F238E27FC236}">
+                          <a16:creationId xmlns:a16="http://schemas.microsoft.com/office/drawing/2014/main" id="{B6918D66-C0ED-5700-630F-FD385C3F3752}"/>
+                        </a:ext>
+                      </a:extLst>
+                    </pic:cNvPr>
+                    <pic:cNvPicPr>
+                      <a:picLocks noChangeAspect="1"/>
+                    </pic:cNvPicPr>
+                  </pic:nvPicPr>
+                  <pic:blipFill>
+                    <a:blip r:embed="rId44" cstate="print">
+                      <a:extLst>
+                        <a:ext uri="{28A0092B-C50C-407E-A947-70E740481C1C}">
+                          <a14:useLocalDpi xmlns:a14="http://schemas.microsoft.com/office/drawing/2010/main" val="0"/>
+                        </a:ext>
+                      </a:extLst>
+                    </a:blip>
+                    <a:stretch>
+                      <a:fillRect/>
+                    </a:stretch>
+                  </pic:blipFill>
+                  <pic:spPr>
+                    <a:xfrm>
+                      <a:off x="0" y="0"/>
+                      <a:ext cx="6627495" cy="3000375"/>
+                    </a:xfrm>
+                    <a:prstGeom prst="rect">
+                      <a:avLst/>
+                    </a:prstGeom>
+                  </pic:spPr>
+                </pic:pic>
+              </a:graphicData>
+            </a:graphic>
+            <wp14:sizeRelH relativeFrom="margin">
+              <wp14:pctWidth>0</wp14:pctWidth>
+            </wp14:sizeRelH>
+            <wp14:sizeRelV relativeFrom="margin">
+              <wp14:pctHeight>0</wp14:pctHeight>
+            </wp14:sizeRelV>
+          </wp:anchor>
+        </w:drawing>
+      </w:r>
+      <w:r>
         <w:t xml:space="preserve">There are many similar platforms to SETU Code lab. One such platform is called </w:t>
       </w:r>
       <w:proofErr w:type="spellStart"/>
@@ -14172,7 +14240,99 @@
         <w:t>.</w:t>
       </w:r>
       <w:r>
-        <w:t xml:space="preserve"> Problems on </w:t>
+        <w:t xml:space="preserve"> </w:t>
+      </w:r>
+      <w:r>
+        <w:t>Fig</w:t>
+      </w:r>
+      <w:r>
+        <w:t>ure</w:t>
+      </w:r>
+      <w:r>
+        <w:t xml:space="preserve"> X below shows what a sample problem and coding interface looks like. There is a problem description on the </w:t>
+      </w:r>
+      <w:r>
+        <w:t>left-hand side of the screen, an in-built code editor in the top right and some sample test cases in the bottom right.</w:t>
+      </w:r>
+    </w:p>
+    <w:p>
+      <w:pPr>
+        <w:spacing w:line="278" w:lineRule="auto"/>
+      </w:pPr>
+    </w:p>
+    <w:p>
+      <w:pPr>
+        <w:spacing w:line="278" w:lineRule="auto"/>
+        <w:jc w:val="center"/>
+        <w:rPr>
+          <w:sz w:val="16"/>
+          <w:szCs w:val="16"/>
+        </w:rPr>
+      </w:pPr>
+      <w:r>
+        <w:rPr>
+          <w:b/>
+          <w:bCs/>
+          <w:sz w:val="16"/>
+          <w:szCs w:val="16"/>
+        </w:rPr>
+        <w:t xml:space="preserve">Fig. X. </w:t>
+      </w:r>
+      <w:r>
+        <w:rPr>
+          <w:sz w:val="16"/>
+          <w:szCs w:val="16"/>
+        </w:rPr>
+        <w:t xml:space="preserve">Sample problem on </w:t>
+      </w:r>
+      <w:proofErr w:type="spellStart"/>
+      <w:r>
+        <w:rPr>
+          <w:sz w:val="16"/>
+          <w:szCs w:val="16"/>
+        </w:rPr>
+        <w:t>Leetcode</w:t>
+      </w:r>
+      <w:proofErr w:type="spellEnd"/>
+      <w:r>
+        <w:rPr>
+          <w:sz w:val="16"/>
+          <w:szCs w:val="16"/>
+        </w:rPr>
+        <w:t xml:space="preserve"> </w:t>
+      </w:r>
+      <w:r>
+        <w:rPr>
+          <w:b/>
+          <w:bCs/>
+          <w:sz w:val="16"/>
+          <w:szCs w:val="16"/>
+        </w:rPr>
+        <w:t>Source: (</w:t>
+      </w:r>
+      <w:proofErr w:type="spellStart"/>
+      <w:r>
+        <w:rPr>
+          <w:sz w:val="16"/>
+          <w:szCs w:val="16"/>
+        </w:rPr>
+        <w:t>LeetCode</w:t>
+      </w:r>
+      <w:proofErr w:type="spellEnd"/>
+      <w:r>
+        <w:rPr>
+          <w:sz w:val="16"/>
+          <w:szCs w:val="16"/>
+        </w:rPr>
+        <w:t>, 2025)</w:t>
+      </w:r>
+    </w:p>
+    <w:p>
+      <w:pPr>
+        <w:spacing w:line="278" w:lineRule="auto"/>
+      </w:pPr>
+      <w:r>
+        <w:t xml:space="preserve">Problems on </w:t>
       </w:r>
       <w:proofErr w:type="spellStart"/>
       <w:r>
@@ -14226,7 +14386,7 @@
                     <pic:cNvPicPr/>
                   </pic:nvPicPr>
                   <pic:blipFill>
-                    <a:blip r:embed="rId44"/>
+                    <a:blip r:embed="rId45"/>
                     <a:stretch>
                       <a:fillRect/>
                     </a:stretch>
@@ -14327,6 +14487,7 @@
       </w:pPr>
       <w:proofErr w:type="spellStart"/>
       <w:r>
+        <w:lastRenderedPageBreak/>
         <w:t>LeetCode</w:t>
       </w:r>
       <w:proofErr w:type="spellEnd"/>
@@ -14426,7 +14587,7 @@
                     <pic:cNvPicPr/>
                   </pic:nvPicPr>
                   <pic:blipFill>
-                    <a:blip r:embed="rId45"/>
+                    <a:blip r:embed="rId46"/>
                     <a:stretch>
                       <a:fillRect/>
                     </a:stretch>
@@ -14523,14 +14684,6 @@
     </w:p>
     <w:p>
       <w:pPr>
-        <w:spacing w:line="278" w:lineRule="auto"/>
-      </w:pPr>
-      <w:r>
-        <w:br w:type="page"/>
-      </w:r>
-    </w:p>
-    <w:p>
-      <w:pPr>
         <w:pStyle w:val="Heading2"/>
         <w:rPr>
           <w:color w:val="auto"/>
@@ -14542,7 +14695,6 @@
         <w:rPr>
           <w:color w:val="auto"/>
         </w:rPr>
-        <w:lastRenderedPageBreak/>
         <w:t>HackerRank</w:t>
       </w:r>
       <w:bookmarkEnd w:id="55"/>
@@ -14600,6 +14752,147 @@
         <w:t xml:space="preserve">. </w:t>
       </w:r>
       <w:r>
+        <w:t xml:space="preserve">Figure X below shows a sample coding problem in </w:t>
+      </w:r>
+      <w:proofErr w:type="spellStart"/>
+      <w:r>
+        <w:t>HackerRank</w:t>
+      </w:r>
+      <w:proofErr w:type="spellEnd"/>
+      <w:r>
+        <w:t xml:space="preserve">. This interface is simpler than </w:t>
+      </w:r>
+      <w:proofErr w:type="spellStart"/>
+      <w:r>
+        <w:t>LeetCode</w:t>
+      </w:r>
+      <w:proofErr w:type="spellEnd"/>
+      <w:r>
+        <w:t xml:space="preserve"> and features a coding problem description on the left which includes sample inputs and outputs and a coding interface on the right.</w:t>
+      </w:r>
+    </w:p>
+    <w:p>
+      <w:pPr>
+        <w:spacing w:line="278" w:lineRule="auto"/>
+      </w:pPr>
+      <w:r>
+        <w:drawing>
+          <wp:inline distT="0" distB="0" distL="0" distR="0" wp14:anchorId="13ECFF0D" wp14:editId="738FAE96">
+            <wp:extent cx="5731510" cy="2744470"/>
+            <wp:effectExtent l="0" t="0" r="2540" b="0"/>
+            <wp:docPr id="1501243711" name="Picture 1" descr="A screenshot of a computer&#10;&#10;AI-generated content may be incorrect."/>
+            <wp:cNvGraphicFramePr>
+              <a:graphicFrameLocks xmlns:a="http://schemas.openxmlformats.org/drawingml/2006/main" noChangeAspect="1"/>
+            </wp:cNvGraphicFramePr>
+            <a:graphic xmlns:a="http://schemas.openxmlformats.org/drawingml/2006/main">
+              <a:graphicData uri="http://schemas.openxmlformats.org/drawingml/2006/picture">
+                <pic:pic xmlns:pic="http://schemas.openxmlformats.org/drawingml/2006/picture">
+                  <pic:nvPicPr>
+                    <pic:cNvPr id="1501243711" name="Picture 1" descr="A screenshot of a computer&#10;&#10;AI-generated content may be incorrect."/>
+                    <pic:cNvPicPr/>
+                  </pic:nvPicPr>
+                  <pic:blipFill>
+                    <a:blip r:embed="rId47"/>
+                    <a:stretch>
+                      <a:fillRect/>
+                    </a:stretch>
+                  </pic:blipFill>
+                  <pic:spPr>
+                    <a:xfrm>
+                      <a:off x="0" y="0"/>
+                      <a:ext cx="5731510" cy="2744470"/>
+                    </a:xfrm>
+                    <a:prstGeom prst="rect">
+                      <a:avLst/>
+                    </a:prstGeom>
+                  </pic:spPr>
+                </pic:pic>
+              </a:graphicData>
+            </a:graphic>
+          </wp:inline>
+        </w:drawing>
+      </w:r>
+    </w:p>
+    <w:p>
+      <w:pPr>
+        <w:spacing w:line="278" w:lineRule="auto"/>
+        <w:jc w:val="center"/>
+        <w:rPr>
+          <w:sz w:val="16"/>
+          <w:szCs w:val="16"/>
+        </w:rPr>
+      </w:pPr>
+      <w:r>
+        <w:rPr>
+          <w:b/>
+          <w:bCs/>
+          <w:sz w:val="16"/>
+          <w:szCs w:val="16"/>
+        </w:rPr>
+        <w:t xml:space="preserve">Fig. X. </w:t>
+      </w:r>
+      <w:r>
+        <w:rPr>
+          <w:sz w:val="16"/>
+          <w:szCs w:val="16"/>
+        </w:rPr>
+        <w:t xml:space="preserve">Sample problem on </w:t>
+      </w:r>
+      <w:proofErr w:type="spellStart"/>
+      <w:r>
+        <w:rPr>
+          <w:sz w:val="16"/>
+          <w:szCs w:val="16"/>
+        </w:rPr>
+        <w:t>HackerRank</w:t>
+      </w:r>
+      <w:proofErr w:type="spellEnd"/>
+      <w:r>
+        <w:rPr>
+          <w:sz w:val="16"/>
+          <w:szCs w:val="16"/>
+        </w:rPr>
+        <w:t xml:space="preserve"> </w:t>
+      </w:r>
+      <w:r>
+        <w:rPr>
+          <w:b/>
+          <w:bCs/>
+          <w:sz w:val="16"/>
+          <w:szCs w:val="16"/>
+        </w:rPr>
+        <w:t xml:space="preserve">Source: </w:t>
+      </w:r>
+      <w:r>
+        <w:rPr>
+          <w:sz w:val="16"/>
+          <w:szCs w:val="16"/>
+        </w:rPr>
+        <w:t>(</w:t>
+      </w:r>
+      <w:proofErr w:type="spellStart"/>
+      <w:r>
+        <w:rPr>
+          <w:sz w:val="16"/>
+          <w:szCs w:val="16"/>
+        </w:rPr>
+        <w:t>HackerRank</w:t>
+      </w:r>
+      <w:proofErr w:type="spellEnd"/>
+      <w:r>
+        <w:rPr>
+          <w:sz w:val="16"/>
+          <w:szCs w:val="16"/>
+        </w:rPr>
+        <w:t>, 2025)</w:t>
+      </w:r>
+    </w:p>
+    <w:p>
+      <w:pPr>
+        <w:spacing w:line="278" w:lineRule="auto"/>
+      </w:pPr>
+      <w:r>
+        <w:lastRenderedPageBreak/>
         <w:t xml:space="preserve">Some of the gamification features present in </w:t>
       </w:r>
       <w:proofErr w:type="spellStart"/>
@@ -14608,7 +14901,13 @@
       </w:r>
       <w:proofErr w:type="spellEnd"/>
       <w:r>
-        <w:t xml:space="preserve"> include points, badges, leaderboards and a ranked system</w:t>
+        <w:t xml:space="preserve"> include points, badges, leaderboards</w:t>
+      </w:r>
+      <w:r>
+        <w:t xml:space="preserve"> (see Fig. X.)</w:t>
+      </w:r>
+      <w:r>
+        <w:t xml:space="preserve"> and a ranked system</w:t>
       </w:r>
       <w:r>
         <w:t xml:space="preserve"> </w:t>
@@ -14671,7 +14970,7 @@
                     <pic:cNvPicPr/>
                   </pic:nvPicPr>
                   <pic:blipFill>
-                    <a:blip r:embed="rId46"/>
+                    <a:blip r:embed="rId48"/>
                     <a:stretch>
                       <a:fillRect/>
                     </a:stretch>
@@ -14768,19 +15067,6 @@
     </w:p>
     <w:p>
       <w:pPr>
-        <w:spacing w:line="278" w:lineRule="auto"/>
-        <w:rPr>
-          <w:rFonts w:asciiTheme="majorHAnsi" w:eastAsiaTheme="majorEastAsia" w:hAnsiTheme="majorHAnsi" w:cstheme="majorBidi"/>
-          <w:sz w:val="32"/>
-          <w:szCs w:val="32"/>
-        </w:rPr>
-      </w:pPr>
-      <w:r>
-        <w:br w:type="page"/>
-      </w:r>
-    </w:p>
-    <w:p>
-      <w:pPr>
         <w:pStyle w:val="Heading2"/>
         <w:rPr>
           <w:color w:val="auto"/>
@@ -14792,7 +15078,6 @@
         <w:rPr>
           <w:color w:val="auto"/>
         </w:rPr>
-        <w:lastRenderedPageBreak/>
         <w:t>CodeWars</w:t>
       </w:r>
       <w:bookmarkEnd w:id="56"/>
@@ -14835,7 +15120,149 @@
         <w:t xml:space="preserve"> and supports 58 different programming languages</w:t>
       </w:r>
       <w:r>
-        <w:t>. When user’s complete kat</w:t>
+        <w:t>.</w:t>
+      </w:r>
+      <w:r>
+        <w:t xml:space="preserve"> Figure X below shows what a sample kata looks like on </w:t>
+      </w:r>
+      <w:proofErr w:type="spellStart"/>
+      <w:r>
+        <w:t>CodeWars</w:t>
+      </w:r>
+      <w:proofErr w:type="spellEnd"/>
+      <w:r>
+        <w:t xml:space="preserve">. Similarly to </w:t>
+      </w:r>
+      <w:proofErr w:type="spellStart"/>
+      <w:r>
+        <w:t>LeetCode</w:t>
+      </w:r>
+      <w:proofErr w:type="spellEnd"/>
+      <w:r>
+        <w:t xml:space="preserve"> there is a description of the code problem on the left, a coding interface on the top right and sample test cases on the bottom right.</w:t>
+      </w:r>
+    </w:p>
+    <w:p>
+      <w:r>
+        <w:drawing>
+          <wp:inline distT="0" distB="0" distL="0" distR="0" wp14:anchorId="4F602587" wp14:editId="23C770AC">
+            <wp:extent cx="5731510" cy="2744470"/>
+            <wp:effectExtent l="0" t="0" r="2540" b="0"/>
+            <wp:docPr id="1896783798" name="Picture 1" descr="A screenshot of a computer&#10;&#10;AI-generated content may be incorrect."/>
+            <wp:cNvGraphicFramePr>
+              <a:graphicFrameLocks xmlns:a="http://schemas.openxmlformats.org/drawingml/2006/main" noChangeAspect="1"/>
+            </wp:cNvGraphicFramePr>
+            <a:graphic xmlns:a="http://schemas.openxmlformats.org/drawingml/2006/main">
+              <a:graphicData uri="http://schemas.openxmlformats.org/drawingml/2006/picture">
+                <pic:pic xmlns:pic="http://schemas.openxmlformats.org/drawingml/2006/picture">
+                  <pic:nvPicPr>
+                    <pic:cNvPr id="1896783798" name="Picture 1" descr="A screenshot of a computer&#10;&#10;AI-generated content may be incorrect."/>
+                    <pic:cNvPicPr/>
+                  </pic:nvPicPr>
+                  <pic:blipFill>
+                    <a:blip r:embed="rId49"/>
+                    <a:stretch>
+                      <a:fillRect/>
+                    </a:stretch>
+                  </pic:blipFill>
+                  <pic:spPr>
+                    <a:xfrm>
+                      <a:off x="0" y="0"/>
+                      <a:ext cx="5731510" cy="2744470"/>
+                    </a:xfrm>
+                    <a:prstGeom prst="rect">
+                      <a:avLst/>
+                    </a:prstGeom>
+                  </pic:spPr>
+                </pic:pic>
+              </a:graphicData>
+            </a:graphic>
+          </wp:inline>
+        </w:drawing>
+      </w:r>
+    </w:p>
+    <w:p>
+      <w:pPr>
+        <w:jc w:val="center"/>
+        <w:rPr>
+          <w:sz w:val="16"/>
+          <w:szCs w:val="16"/>
+        </w:rPr>
+      </w:pPr>
+      <w:r>
+        <w:rPr>
+          <w:b/>
+          <w:bCs/>
+          <w:sz w:val="16"/>
+          <w:szCs w:val="16"/>
+        </w:rPr>
+        <w:t xml:space="preserve">Fig. X. </w:t>
+      </w:r>
+      <w:r>
+        <w:rPr>
+          <w:sz w:val="16"/>
+          <w:szCs w:val="16"/>
+        </w:rPr>
+        <w:t xml:space="preserve">Sample Kata on </w:t>
+      </w:r>
+      <w:proofErr w:type="spellStart"/>
+      <w:r>
+        <w:rPr>
+          <w:sz w:val="16"/>
+          <w:szCs w:val="16"/>
+        </w:rPr>
+        <w:t>CodeWars</w:t>
+      </w:r>
+      <w:proofErr w:type="spellEnd"/>
+      <w:r>
+        <w:rPr>
+          <w:sz w:val="16"/>
+          <w:szCs w:val="16"/>
+        </w:rPr>
+        <w:t xml:space="preserve"> </w:t>
+      </w:r>
+      <w:r>
+        <w:rPr>
+          <w:b/>
+          <w:bCs/>
+          <w:sz w:val="16"/>
+          <w:szCs w:val="16"/>
+        </w:rPr>
+        <w:t xml:space="preserve">Source: </w:t>
+      </w:r>
+      <w:r>
+        <w:rPr>
+          <w:sz w:val="16"/>
+          <w:szCs w:val="16"/>
+        </w:rPr>
+        <w:t>(</w:t>
+      </w:r>
+      <w:proofErr w:type="spellStart"/>
+      <w:r>
+        <w:rPr>
+          <w:sz w:val="16"/>
+          <w:szCs w:val="16"/>
+        </w:rPr>
+        <w:t>CodeWars</w:t>
+      </w:r>
+      <w:proofErr w:type="spellEnd"/>
+      <w:r>
+        <w:rPr>
+          <w:sz w:val="16"/>
+          <w:szCs w:val="16"/>
+        </w:rPr>
+        <w:t>, 2025)</w:t>
+      </w:r>
+    </w:p>
+    <w:p>
+      <w:r>
+        <w:br/>
+      </w:r>
+    </w:p>
+    <w:p>
+      <w:r>
+        <w:lastRenderedPageBreak/>
+        <w:t xml:space="preserve"> When user’s complete kat</w:t>
       </w:r>
       <w:r>
         <w:t>a, complete achievements or rank up</w:t>
@@ -14931,9 +15358,9 @@
           <w:noProof/>
         </w:rPr>
         <w:drawing>
-          <wp:inline distT="0" distB="0" distL="0" distR="0" wp14:anchorId="4944DD81" wp14:editId="10881B39">
-            <wp:extent cx="4030734" cy="3581938"/>
-            <wp:effectExtent l="0" t="0" r="8255" b="0"/>
+          <wp:inline distT="0" distB="0" distL="0" distR="0" wp14:anchorId="4944DD81" wp14:editId="3F3556C1">
+            <wp:extent cx="3752850" cy="3334994"/>
+            <wp:effectExtent l="0" t="0" r="0" b="0"/>
             <wp:docPr id="539021514" name="Picture 1" descr="A black rectangular table with white text&#10;&#10;AI-generated content may be incorrect."/>
             <wp:cNvGraphicFramePr>
               <a:graphicFrameLocks xmlns:a="http://schemas.openxmlformats.org/drawingml/2006/main" noChangeAspect="1"/>
@@ -14946,7 +15373,7 @@
                     <pic:cNvPicPr/>
                   </pic:nvPicPr>
                   <pic:blipFill>
-                    <a:blip r:embed="rId47"/>
+                    <a:blip r:embed="rId50"/>
                     <a:stretch>
                       <a:fillRect/>
                     </a:stretch>
@@ -14954,7 +15381,7 @@
                   <pic:spPr>
                     <a:xfrm>
                       <a:off x="0" y="0"/>
-                      <a:ext cx="4099516" cy="3643061"/>
+                      <a:ext cx="3826609" cy="3400540"/>
                     </a:xfrm>
                     <a:prstGeom prst="rect">
                       <a:avLst/>
@@ -15104,7 +15531,7 @@
           <w:noProof/>
         </w:rPr>
         <w:drawing>
-          <wp:inline distT="0" distB="0" distL="0" distR="0" wp14:anchorId="652613B8" wp14:editId="1A2CA88E">
+          <wp:inline distT="0" distB="0" distL="0" distR="0" wp14:anchorId="652613B8" wp14:editId="728180D9">
             <wp:extent cx="4038830" cy="2013586"/>
             <wp:effectExtent l="0" t="0" r="0" b="5715"/>
             <wp:docPr id="843022778" name="Picture 2"/>
@@ -15121,7 +15548,7 @@
                     </pic:cNvPicPr>
                   </pic:nvPicPr>
                   <pic:blipFill>
-                    <a:blip r:embed="rId48" cstate="print">
+                    <a:blip r:embed="rId51" cstate="print">
                       <a:extLst>
                         <a:ext uri="{28A0092B-C50C-407E-A947-70E740481C1C}">
                           <a14:useLocalDpi xmlns:a14="http://schemas.microsoft.com/office/drawing/2010/main" val="0"/>
@@ -15225,12 +15652,25 @@
     </w:p>
     <w:p>
       <w:pPr>
-        <w:pStyle w:val="Heading1"/>
-        <w:rPr>
-          <w:color w:val="auto"/>
+        <w:spacing w:line="278" w:lineRule="auto"/>
+        <w:rPr>
+          <w:rFonts w:asciiTheme="majorHAnsi" w:eastAsiaTheme="majorEastAsia" w:hAnsiTheme="majorHAnsi" w:cstheme="majorBidi"/>
+          <w:sz w:val="40"/>
+          <w:szCs w:val="40"/>
         </w:rPr>
       </w:pPr>
       <w:bookmarkStart w:id="57" w:name="_Toc213586830"/>
+      <w:r>
+        <w:br w:type="page"/>
+      </w:r>
+    </w:p>
+    <w:p>
+      <w:pPr>
+        <w:pStyle w:val="Heading1"/>
+        <w:rPr>
+          <w:color w:val="auto"/>
+        </w:rPr>
+      </w:pPr>
       <w:r>
         <w:rPr>
           <w:color w:val="auto"/>
@@ -18533,7 +18973,7 @@
       </w:pPr>
     </w:p>
     <w:sectPr>
-      <w:footerReference w:type="default" r:id="rId49"/>
+      <w:footerReference w:type="default" r:id="rId52"/>
       <w:pgSz w:w="11906" w:h="16838"/>
       <w:pgMar w:top="1440" w:right="1440" w:bottom="1440" w:left="1440" w:header="708" w:footer="708" w:gutter="0"/>
       <w:cols w:space="708"/>
@@ -19388,7 +19828,6 @@
   <w:style w:type="character" w:default="1" w:styleId="DefaultParagraphFont">
     <w:name w:val="Default Paragraph Font"/>
     <w:uiPriority w:val="1"/>
-    <w:semiHidden/>
     <w:unhideWhenUsed/>
   </w:style>
   <w:style w:type="table" w:default="1" w:styleId="TableNormal">
@@ -20169,256 +20608,6 @@
 </file>
 
 <file path=customXml/item1.xml><?xml version="1.0" encoding="utf-8"?>
-<?mso-contentType ?>
-<FormTemplates xmlns="http://schemas.microsoft.com/sharepoint/v3/contenttype/forms">
-  <Display>DocumentLibraryForm</Display>
-  <Edit>DocumentLibraryForm</Edit>
-  <New>DocumentLibraryForm</New>
-</FormTemplates>
-</file>
-
-<file path=customXml/item2.xml><?xml version="1.0" encoding="utf-8"?>
-<p:properties xmlns:p="http://schemas.microsoft.com/office/2006/metadata/properties" xmlns:xsi="http://www.w3.org/2001/XMLSchema-instance" xmlns:pc="http://schemas.microsoft.com/office/infopath/2007/PartnerControls">
-  <documentManagement>
-    <_activity xmlns="d771323b-a791-478d-9b6d-73d514b85121" xsi:nil="true"/>
-  </documentManagement>
-</p:properties>
-</file>
-
-<file path=customXml/item3.xml><?xml version="1.0" encoding="utf-8"?>
-<ct:contentTypeSchema xmlns:ct="http://schemas.microsoft.com/office/2006/metadata/contentType" xmlns:ma="http://schemas.microsoft.com/office/2006/metadata/properties/metaAttributes" ct:_="" ma:_="" ma:contentTypeName="Document" ma:contentTypeID="0x010100306283214E9BE44C91F937894DD612A6" ma:contentTypeVersion="15" ma:contentTypeDescription="Create a new document." ma:contentTypeScope="" ma:versionID="4a87eb5e74377b26ce3e79e28ddaa0f0">
-  <xsd:schema xmlns:xsd="http://www.w3.org/2001/XMLSchema" xmlns:xs="http://www.w3.org/2001/XMLSchema" xmlns:p="http://schemas.microsoft.com/office/2006/metadata/properties" xmlns:ns3="d771323b-a791-478d-9b6d-73d514b85121" xmlns:ns4="26d13681-40f3-45ef-a4bd-75e70b9e3c47" targetNamespace="http://schemas.microsoft.com/office/2006/metadata/properties" ma:root="true" ma:fieldsID="dfd8faeeafbb013350e5ee8ad0ffd83b" ns3:_="" ns4:_="">
-    <xsd:import namespace="d771323b-a791-478d-9b6d-73d514b85121"/>
-    <xsd:import namespace="26d13681-40f3-45ef-a4bd-75e70b9e3c47"/>
-    <xsd:element name="properties">
-      <xsd:complexType>
-        <xsd:sequence>
-          <xsd:element name="documentManagement">
-            <xsd:complexType>
-              <xsd:all>
-                <xsd:element ref="ns3:MediaServiceMetadata" minOccurs="0"/>
-                <xsd:element ref="ns3:MediaServiceFastMetadata" minOccurs="0"/>
-                <xsd:element ref="ns3:MediaServiceObjectDetectorVersions" minOccurs="0"/>
-                <xsd:element ref="ns3:MediaServiceAutoTags" minOccurs="0"/>
-                <xsd:element ref="ns3:MediaServiceGenerationTime" minOccurs="0"/>
-                <xsd:element ref="ns3:MediaServiceEventHashCode" minOccurs="0"/>
-                <xsd:element ref="ns3:MediaServiceOCR" minOccurs="0"/>
-                <xsd:element ref="ns3:MediaServiceDateTaken" minOccurs="0"/>
-                <xsd:element ref="ns3:_activity" minOccurs="0"/>
-                <xsd:element ref="ns4:SharedWithUsers" minOccurs="0"/>
-                <xsd:element ref="ns4:SharedWithDetails" minOccurs="0"/>
-                <xsd:element ref="ns4:SharingHintHash" minOccurs="0"/>
-                <xsd:element ref="ns3:MediaServiceSearchProperties" minOccurs="0"/>
-                <xsd:element ref="ns3:MediaServiceSystemTags" minOccurs="0"/>
-                <xsd:element ref="ns3:MediaLengthInSeconds" minOccurs="0"/>
-              </xsd:all>
-            </xsd:complexType>
-          </xsd:element>
-        </xsd:sequence>
-      </xsd:complexType>
-    </xsd:element>
-  </xsd:schema>
-  <xsd:schema xmlns:xsd="http://www.w3.org/2001/XMLSchema" xmlns:xs="http://www.w3.org/2001/XMLSchema" xmlns:dms="http://schemas.microsoft.com/office/2006/documentManagement/types" xmlns:pc="http://schemas.microsoft.com/office/infopath/2007/PartnerControls" targetNamespace="d771323b-a791-478d-9b6d-73d514b85121" elementFormDefault="qualified">
-    <xsd:import namespace="http://schemas.microsoft.com/office/2006/documentManagement/types"/>
-    <xsd:import namespace="http://schemas.microsoft.com/office/infopath/2007/PartnerControls"/>
-    <xsd:element name="MediaServiceMetadata" ma:index="8" nillable="true" ma:displayName="MediaServiceMetadata" ma:hidden="true" ma:internalName="MediaServiceMetadata" ma:readOnly="true">
-      <xsd:simpleType>
-        <xsd:restriction base="dms:Note"/>
-      </xsd:simpleType>
-    </xsd:element>
-    <xsd:element name="MediaServiceFastMetadata" ma:index="9" nillable="true" ma:displayName="MediaServiceFastMetadata" ma:hidden="true" ma:internalName="MediaServiceFastMetadata" ma:readOnly="true">
-      <xsd:simpleType>
-        <xsd:restriction base="dms:Note"/>
-      </xsd:simpleType>
-    </xsd:element>
-    <xsd:element name="MediaServiceObjectDetectorVersions" ma:index="10" nillable="true" ma:displayName="MediaServiceObjectDetectorVersions" ma:hidden="true" ma:indexed="true" ma:internalName="MediaServiceObjectDetectorVersions" ma:readOnly="true">
-      <xsd:simpleType>
-        <xsd:restriction base="dms:Text"/>
-      </xsd:simpleType>
-    </xsd:element>
-    <xsd:element name="MediaServiceAutoTags" ma:index="11" nillable="true" ma:displayName="Tags" ma:internalName="MediaServiceAutoTags" ma:readOnly="true">
-      <xsd:simpleType>
-        <xsd:restriction base="dms:Text"/>
-      </xsd:simpleType>
-    </xsd:element>
-    <xsd:element name="MediaServiceGenerationTime" ma:index="12" nillable="true" ma:displayName="MediaServiceGenerationTime" ma:hidden="true" ma:internalName="MediaServiceGenerationTime" ma:readOnly="true">
-      <xsd:simpleType>
-        <xsd:restriction base="dms:Text"/>
-      </xsd:simpleType>
-    </xsd:element>
-    <xsd:element name="MediaServiceEventHashCode" ma:index="13" nillable="true" ma:displayName="MediaServiceEventHashCode" ma:hidden="true" ma:internalName="MediaServiceEventHashCode" ma:readOnly="true">
-      <xsd:simpleType>
-        <xsd:restriction base="dms:Text"/>
-      </xsd:simpleType>
-    </xsd:element>
-    <xsd:element name="MediaServiceOCR" ma:index="14" nillable="true" ma:displayName="Extracted Text" ma:internalName="MediaServiceOCR" ma:readOnly="true">
-      <xsd:simpleType>
-        <xsd:restriction base="dms:Note">
-          <xsd:maxLength value="255"/>
-        </xsd:restriction>
-      </xsd:simpleType>
-    </xsd:element>
-    <xsd:element name="MediaServiceDateTaken" ma:index="15" nillable="true" ma:displayName="MediaServiceDateTaken" ma:hidden="true" ma:indexed="true" ma:internalName="MediaServiceDateTaken" ma:readOnly="true">
-      <xsd:simpleType>
-        <xsd:restriction base="dms:Text"/>
-      </xsd:simpleType>
-    </xsd:element>
-    <xsd:element name="_activity" ma:index="16" nillable="true" ma:displayName="_activity" ma:hidden="true" ma:internalName="_activity">
-      <xsd:simpleType>
-        <xsd:restriction base="dms:Note"/>
-      </xsd:simpleType>
-    </xsd:element>
-    <xsd:element name="MediaServiceSearchProperties" ma:index="20" nillable="true" ma:displayName="MediaServiceSearchProperties" ma:hidden="true" ma:internalName="MediaServiceSearchProperties" ma:readOnly="true">
-      <xsd:simpleType>
-        <xsd:restriction base="dms:Note"/>
-      </xsd:simpleType>
-    </xsd:element>
-    <xsd:element name="MediaServiceSystemTags" ma:index="21" nillable="true" ma:displayName="MediaServiceSystemTags" ma:hidden="true" ma:internalName="MediaServiceSystemTags" ma:readOnly="true">
-      <xsd:simpleType>
-        <xsd:restriction base="dms:Note"/>
-      </xsd:simpleType>
-    </xsd:element>
-    <xsd:element name="MediaLengthInSeconds" ma:index="22" nillable="true" ma:displayName="MediaLengthInSeconds" ma:hidden="true" ma:internalName="MediaLengthInSeconds" ma:readOnly="true">
-      <xsd:simpleType>
-        <xsd:restriction base="dms:Unknown"/>
-      </xsd:simpleType>
-    </xsd:element>
-  </xsd:schema>
-  <xsd:schema xmlns:xsd="http://www.w3.org/2001/XMLSchema" xmlns:xs="http://www.w3.org/2001/XMLSchema" xmlns:dms="http://schemas.microsoft.com/office/2006/documentManagement/types" xmlns:pc="http://schemas.microsoft.com/office/infopath/2007/PartnerControls" targetNamespace="26d13681-40f3-45ef-a4bd-75e70b9e3c47" elementFormDefault="qualified">
-    <xsd:import namespace="http://schemas.microsoft.com/office/2006/documentManagement/types"/>
-    <xsd:import namespace="http://schemas.microsoft.com/office/infopath/2007/PartnerControls"/>
-    <xsd:element name="SharedWithUsers" ma:index="17" nillable="true" ma:displayName="Shared With" ma:internalName="SharedWithUsers" ma:readOnly="true">
-      <xsd:complexType>
-        <xsd:complexContent>
-          <xsd:extension base="dms:UserMulti">
-            <xsd:sequence>
-              <xsd:element name="UserInfo" minOccurs="0" maxOccurs="unbounded">
-                <xsd:complexType>
-                  <xsd:sequence>
-                    <xsd:element name="DisplayName" type="xsd:string" minOccurs="0"/>
-                    <xsd:element name="AccountId" type="dms:UserId" minOccurs="0" nillable="true"/>
-                    <xsd:element name="AccountType" type="xsd:string" minOccurs="0"/>
-                  </xsd:sequence>
-                </xsd:complexType>
-              </xsd:element>
-            </xsd:sequence>
-          </xsd:extension>
-        </xsd:complexContent>
-      </xsd:complexType>
-    </xsd:element>
-    <xsd:element name="SharedWithDetails" ma:index="18" nillable="true" ma:displayName="Shared With Details" ma:internalName="SharedWithDetails" ma:readOnly="true">
-      <xsd:simpleType>
-        <xsd:restriction base="dms:Note">
-          <xsd:maxLength value="255"/>
-        </xsd:restriction>
-      </xsd:simpleType>
-    </xsd:element>
-    <xsd:element name="SharingHintHash" ma:index="19" nillable="true" ma:displayName="Sharing Hint Hash" ma:hidden="true" ma:internalName="SharingHintHash" ma:readOnly="true">
-      <xsd:simpleType>
-        <xsd:restriction base="dms:Text"/>
-      </xsd:simpleType>
-    </xsd:element>
-  </xsd:schema>
-  <xsd:schema xmlns="http://schemas.openxmlformats.org/package/2006/metadata/core-properties" xmlns:xsd="http://www.w3.org/2001/XMLSchema" xmlns:xsi="http://www.w3.org/2001/XMLSchema-instance" xmlns:dc="http://purl.org/dc/elements/1.1/" xmlns:dcterms="http://purl.org/dc/terms/" xmlns:odoc="http://schemas.microsoft.com/internal/obd" targetNamespace="http://schemas.openxmlformats.org/package/2006/metadata/core-properties" elementFormDefault="qualified" attributeFormDefault="unqualified" blockDefault="#all">
-    <xsd:import namespace="http://purl.org/dc/elements/1.1/" schemaLocation="http://dublincore.org/schemas/xmls/qdc/2003/04/02/dc.xsd"/>
-    <xsd:import namespace="http://purl.org/dc/terms/" schemaLocation="http://dublincore.org/schemas/xmls/qdc/2003/04/02/dcterms.xsd"/>
-    <xsd:element name="coreProperties" type="CT_coreProperties"/>
-    <xsd:complexType name="CT_coreProperties">
-      <xsd:all>
-        <xsd:element ref="dc:creator" minOccurs="0" maxOccurs="1"/>
-        <xsd:element ref="dcterms:created" minOccurs="0" maxOccurs="1"/>
-        <xsd:element ref="dc:identifier" minOccurs="0" maxOccurs="1"/>
-        <xsd:element name="contentType" minOccurs="0" maxOccurs="1" type="xsd:string" ma:index="0" ma:displayName="Content Type"/>
-        <xsd:element ref="dc:title" minOccurs="0" maxOccurs="1" ma:index="4" ma:displayName="Title"/>
-        <xsd:element ref="dc:subject" minOccurs="0" maxOccurs="1"/>
-        <xsd:element ref="dc:description" minOccurs="0" maxOccurs="1"/>
-        <xsd:element name="keywords" minOccurs="0" maxOccurs="1" type="xsd:string"/>
-        <xsd:element ref="dc:language" minOccurs="0" maxOccurs="1"/>
-        <xsd:element name="category" minOccurs="0" maxOccurs="1" type="xsd:string"/>
-        <xsd:element name="version" minOccurs="0" maxOccurs="1" type="xsd:string"/>
-        <xsd:element name="revision" minOccurs="0" maxOccurs="1" type="xsd:string">
-          <xsd:annotation>
-            <xsd:documentation>
-                        This value indicates the number of saves or revisions. The application is responsible for updating this value after each revision.
-                    </xsd:documentation>
-          </xsd:annotation>
-        </xsd:element>
-        <xsd:element name="lastModifiedBy" minOccurs="0" maxOccurs="1" type="xsd:string"/>
-        <xsd:element ref="dcterms:modified" minOccurs="0" maxOccurs="1"/>
-        <xsd:element name="contentStatus" minOccurs="0" maxOccurs="1" type="xsd:string"/>
-      </xsd:all>
-    </xsd:complexType>
-  </xsd:schema>
-  <xs:schema xmlns:pc="http://schemas.microsoft.com/office/infopath/2007/PartnerControls" xmlns:xs="http://www.w3.org/2001/XMLSchema" targetNamespace="http://schemas.microsoft.com/office/infopath/2007/PartnerControls" elementFormDefault="qualified" attributeFormDefault="unqualified">
-    <xs:element name="Person">
-      <xs:complexType>
-        <xs:sequence>
-          <xs:element ref="pc:DisplayName" minOccurs="0"/>
-          <xs:element ref="pc:AccountId" minOccurs="0"/>
-          <xs:element ref="pc:AccountType" minOccurs="0"/>
-        </xs:sequence>
-      </xs:complexType>
-    </xs:element>
-    <xs:element name="DisplayName" type="xs:string"/>
-    <xs:element name="AccountId" type="xs:string"/>
-    <xs:element name="AccountType" type="xs:string"/>
-    <xs:element name="BDCAssociatedEntity">
-      <xs:complexType>
-        <xs:sequence>
-          <xs:element ref="pc:BDCEntity" minOccurs="0" maxOccurs="unbounded"/>
-        </xs:sequence>
-        <xs:attribute ref="pc:EntityNamespace"/>
-        <xs:attribute ref="pc:EntityName"/>
-        <xs:attribute ref="pc:SystemInstanceName"/>
-        <xs:attribute ref="pc:AssociationName"/>
-      </xs:complexType>
-    </xs:element>
-    <xs:attribute name="EntityNamespace" type="xs:string"/>
-    <xs:attribute name="EntityName" type="xs:string"/>
-    <xs:attribute name="SystemInstanceName" type="xs:string"/>
-    <xs:attribute name="AssociationName" type="xs:string"/>
-    <xs:element name="BDCEntity">
-      <xs:complexType>
-        <xs:sequence>
-          <xs:element ref="pc:EntityDisplayName" minOccurs="0"/>
-          <xs:element ref="pc:EntityInstanceReference" minOccurs="0"/>
-          <xs:element ref="pc:EntityId1" minOccurs="0"/>
-          <xs:element ref="pc:EntityId2" minOccurs="0"/>
-          <xs:element ref="pc:EntityId3" minOccurs="0"/>
-          <xs:element ref="pc:EntityId4" minOccurs="0"/>
-          <xs:element ref="pc:EntityId5" minOccurs="0"/>
-        </xs:sequence>
-      </xs:complexType>
-    </xs:element>
-    <xs:element name="EntityDisplayName" type="xs:string"/>
-    <xs:element name="EntityInstanceReference" type="xs:string"/>
-    <xs:element name="EntityId1" type="xs:string"/>
-    <xs:element name="EntityId2" type="xs:string"/>
-    <xs:element name="EntityId3" type="xs:string"/>
-    <xs:element name="EntityId4" type="xs:string"/>
-    <xs:element name="EntityId5" type="xs:string"/>
-    <xs:element name="Terms">
-      <xs:complexType>
-        <xs:sequence>
-          <xs:element ref="pc:TermInfo" minOccurs="0" maxOccurs="unbounded"/>
-        </xs:sequence>
-      </xs:complexType>
-    </xs:element>
-    <xs:element name="TermInfo">
-      <xs:complexType>
-        <xs:sequence>
-          <xs:element ref="pc:TermName" minOccurs="0"/>
-          <xs:element ref="pc:TermId" minOccurs="0"/>
-        </xs:sequence>
-      </xs:complexType>
-    </xs:element>
-    <xs:element name="TermName" type="xs:string"/>
-    <xs:element name="TermId" type="xs:string"/>
-  </xs:schema>
-</ct:contentTypeSchema>
-</file>
-
-<file path=customXml/item4.xml><?xml version="1.0" encoding="utf-8"?>
 <b:Sources xmlns:b="http://schemas.openxmlformats.org/officeDocument/2006/bibliography" xmlns="http://schemas.openxmlformats.org/officeDocument/2006/bibliography" SelectedStyle="\HarvardAnglia2008OfficeOnline.xsl" StyleName="Harvard - Anglia" Version="2008">
   <b:Source>
     <b:Tag>Met251</b:Tag>
@@ -21596,25 +21785,265 @@
 </b:Sources>
 </file>
 
+<file path=customXml/item2.xml><?xml version="1.0" encoding="utf-8"?>
+<ct:contentTypeSchema xmlns:ct="http://schemas.microsoft.com/office/2006/metadata/contentType" xmlns:ma="http://schemas.microsoft.com/office/2006/metadata/properties/metaAttributes" ct:_="" ma:_="" ma:contentTypeName="Document" ma:contentTypeID="0x010100306283214E9BE44C91F937894DD612A6" ma:contentTypeVersion="15" ma:contentTypeDescription="Create a new document." ma:contentTypeScope="" ma:versionID="4a87eb5e74377b26ce3e79e28ddaa0f0">
+  <xsd:schema xmlns:xsd="http://www.w3.org/2001/XMLSchema" xmlns:xs="http://www.w3.org/2001/XMLSchema" xmlns:p="http://schemas.microsoft.com/office/2006/metadata/properties" xmlns:ns3="d771323b-a791-478d-9b6d-73d514b85121" xmlns:ns4="26d13681-40f3-45ef-a4bd-75e70b9e3c47" targetNamespace="http://schemas.microsoft.com/office/2006/metadata/properties" ma:root="true" ma:fieldsID="dfd8faeeafbb013350e5ee8ad0ffd83b" ns3:_="" ns4:_="">
+    <xsd:import namespace="d771323b-a791-478d-9b6d-73d514b85121"/>
+    <xsd:import namespace="26d13681-40f3-45ef-a4bd-75e70b9e3c47"/>
+    <xsd:element name="properties">
+      <xsd:complexType>
+        <xsd:sequence>
+          <xsd:element name="documentManagement">
+            <xsd:complexType>
+              <xsd:all>
+                <xsd:element ref="ns3:MediaServiceMetadata" minOccurs="0"/>
+                <xsd:element ref="ns3:MediaServiceFastMetadata" minOccurs="0"/>
+                <xsd:element ref="ns3:MediaServiceObjectDetectorVersions" minOccurs="0"/>
+                <xsd:element ref="ns3:MediaServiceAutoTags" minOccurs="0"/>
+                <xsd:element ref="ns3:MediaServiceGenerationTime" minOccurs="0"/>
+                <xsd:element ref="ns3:MediaServiceEventHashCode" minOccurs="0"/>
+                <xsd:element ref="ns3:MediaServiceOCR" minOccurs="0"/>
+                <xsd:element ref="ns3:MediaServiceDateTaken" minOccurs="0"/>
+                <xsd:element ref="ns3:_activity" minOccurs="0"/>
+                <xsd:element ref="ns4:SharedWithUsers" minOccurs="0"/>
+                <xsd:element ref="ns4:SharedWithDetails" minOccurs="0"/>
+                <xsd:element ref="ns4:SharingHintHash" minOccurs="0"/>
+                <xsd:element ref="ns3:MediaServiceSearchProperties" minOccurs="0"/>
+                <xsd:element ref="ns3:MediaServiceSystemTags" minOccurs="0"/>
+                <xsd:element ref="ns3:MediaLengthInSeconds" minOccurs="0"/>
+              </xsd:all>
+            </xsd:complexType>
+          </xsd:element>
+        </xsd:sequence>
+      </xsd:complexType>
+    </xsd:element>
+  </xsd:schema>
+  <xsd:schema xmlns:xsd="http://www.w3.org/2001/XMLSchema" xmlns:xs="http://www.w3.org/2001/XMLSchema" xmlns:dms="http://schemas.microsoft.com/office/2006/documentManagement/types" xmlns:pc="http://schemas.microsoft.com/office/infopath/2007/PartnerControls" targetNamespace="d771323b-a791-478d-9b6d-73d514b85121" elementFormDefault="qualified">
+    <xsd:import namespace="http://schemas.microsoft.com/office/2006/documentManagement/types"/>
+    <xsd:import namespace="http://schemas.microsoft.com/office/infopath/2007/PartnerControls"/>
+    <xsd:element name="MediaServiceMetadata" ma:index="8" nillable="true" ma:displayName="MediaServiceMetadata" ma:hidden="true" ma:internalName="MediaServiceMetadata" ma:readOnly="true">
+      <xsd:simpleType>
+        <xsd:restriction base="dms:Note"/>
+      </xsd:simpleType>
+    </xsd:element>
+    <xsd:element name="MediaServiceFastMetadata" ma:index="9" nillable="true" ma:displayName="MediaServiceFastMetadata" ma:hidden="true" ma:internalName="MediaServiceFastMetadata" ma:readOnly="true">
+      <xsd:simpleType>
+        <xsd:restriction base="dms:Note"/>
+      </xsd:simpleType>
+    </xsd:element>
+    <xsd:element name="MediaServiceObjectDetectorVersions" ma:index="10" nillable="true" ma:displayName="MediaServiceObjectDetectorVersions" ma:hidden="true" ma:indexed="true" ma:internalName="MediaServiceObjectDetectorVersions" ma:readOnly="true">
+      <xsd:simpleType>
+        <xsd:restriction base="dms:Text"/>
+      </xsd:simpleType>
+    </xsd:element>
+    <xsd:element name="MediaServiceAutoTags" ma:index="11" nillable="true" ma:displayName="Tags" ma:internalName="MediaServiceAutoTags" ma:readOnly="true">
+      <xsd:simpleType>
+        <xsd:restriction base="dms:Text"/>
+      </xsd:simpleType>
+    </xsd:element>
+    <xsd:element name="MediaServiceGenerationTime" ma:index="12" nillable="true" ma:displayName="MediaServiceGenerationTime" ma:hidden="true" ma:internalName="MediaServiceGenerationTime" ma:readOnly="true">
+      <xsd:simpleType>
+        <xsd:restriction base="dms:Text"/>
+      </xsd:simpleType>
+    </xsd:element>
+    <xsd:element name="MediaServiceEventHashCode" ma:index="13" nillable="true" ma:displayName="MediaServiceEventHashCode" ma:hidden="true" ma:internalName="MediaServiceEventHashCode" ma:readOnly="true">
+      <xsd:simpleType>
+        <xsd:restriction base="dms:Text"/>
+      </xsd:simpleType>
+    </xsd:element>
+    <xsd:element name="MediaServiceOCR" ma:index="14" nillable="true" ma:displayName="Extracted Text" ma:internalName="MediaServiceOCR" ma:readOnly="true">
+      <xsd:simpleType>
+        <xsd:restriction base="dms:Note">
+          <xsd:maxLength value="255"/>
+        </xsd:restriction>
+      </xsd:simpleType>
+    </xsd:element>
+    <xsd:element name="MediaServiceDateTaken" ma:index="15" nillable="true" ma:displayName="MediaServiceDateTaken" ma:hidden="true" ma:indexed="true" ma:internalName="MediaServiceDateTaken" ma:readOnly="true">
+      <xsd:simpleType>
+        <xsd:restriction base="dms:Text"/>
+      </xsd:simpleType>
+    </xsd:element>
+    <xsd:element name="_activity" ma:index="16" nillable="true" ma:displayName="_activity" ma:hidden="true" ma:internalName="_activity">
+      <xsd:simpleType>
+        <xsd:restriction base="dms:Note"/>
+      </xsd:simpleType>
+    </xsd:element>
+    <xsd:element name="MediaServiceSearchProperties" ma:index="20" nillable="true" ma:displayName="MediaServiceSearchProperties" ma:hidden="true" ma:internalName="MediaServiceSearchProperties" ma:readOnly="true">
+      <xsd:simpleType>
+        <xsd:restriction base="dms:Note"/>
+      </xsd:simpleType>
+    </xsd:element>
+    <xsd:element name="MediaServiceSystemTags" ma:index="21" nillable="true" ma:displayName="MediaServiceSystemTags" ma:hidden="true" ma:internalName="MediaServiceSystemTags" ma:readOnly="true">
+      <xsd:simpleType>
+        <xsd:restriction base="dms:Note"/>
+      </xsd:simpleType>
+    </xsd:element>
+    <xsd:element name="MediaLengthInSeconds" ma:index="22" nillable="true" ma:displayName="MediaLengthInSeconds" ma:hidden="true" ma:internalName="MediaLengthInSeconds" ma:readOnly="true">
+      <xsd:simpleType>
+        <xsd:restriction base="dms:Unknown"/>
+      </xsd:simpleType>
+    </xsd:element>
+  </xsd:schema>
+  <xsd:schema xmlns:xsd="http://www.w3.org/2001/XMLSchema" xmlns:xs="http://www.w3.org/2001/XMLSchema" xmlns:dms="http://schemas.microsoft.com/office/2006/documentManagement/types" xmlns:pc="http://schemas.microsoft.com/office/infopath/2007/PartnerControls" targetNamespace="26d13681-40f3-45ef-a4bd-75e70b9e3c47" elementFormDefault="qualified">
+    <xsd:import namespace="http://schemas.microsoft.com/office/2006/documentManagement/types"/>
+    <xsd:import namespace="http://schemas.microsoft.com/office/infopath/2007/PartnerControls"/>
+    <xsd:element name="SharedWithUsers" ma:index="17" nillable="true" ma:displayName="Shared With" ma:internalName="SharedWithUsers" ma:readOnly="true">
+      <xsd:complexType>
+        <xsd:complexContent>
+          <xsd:extension base="dms:UserMulti">
+            <xsd:sequence>
+              <xsd:element name="UserInfo" minOccurs="0" maxOccurs="unbounded">
+                <xsd:complexType>
+                  <xsd:sequence>
+                    <xsd:element name="DisplayName" type="xsd:string" minOccurs="0"/>
+                    <xsd:element name="AccountId" type="dms:UserId" minOccurs="0" nillable="true"/>
+                    <xsd:element name="AccountType" type="xsd:string" minOccurs="0"/>
+                  </xsd:sequence>
+                </xsd:complexType>
+              </xsd:element>
+            </xsd:sequence>
+          </xsd:extension>
+        </xsd:complexContent>
+      </xsd:complexType>
+    </xsd:element>
+    <xsd:element name="SharedWithDetails" ma:index="18" nillable="true" ma:displayName="Shared With Details" ma:internalName="SharedWithDetails" ma:readOnly="true">
+      <xsd:simpleType>
+        <xsd:restriction base="dms:Note">
+          <xsd:maxLength value="255"/>
+        </xsd:restriction>
+      </xsd:simpleType>
+    </xsd:element>
+    <xsd:element name="SharingHintHash" ma:index="19" nillable="true" ma:displayName="Sharing Hint Hash" ma:hidden="true" ma:internalName="SharingHintHash" ma:readOnly="true">
+      <xsd:simpleType>
+        <xsd:restriction base="dms:Text"/>
+      </xsd:simpleType>
+    </xsd:element>
+  </xsd:schema>
+  <xsd:schema xmlns="http://schemas.openxmlformats.org/package/2006/metadata/core-properties" xmlns:xsd="http://www.w3.org/2001/XMLSchema" xmlns:xsi="http://www.w3.org/2001/XMLSchema-instance" xmlns:dc="http://purl.org/dc/elements/1.1/" xmlns:dcterms="http://purl.org/dc/terms/" xmlns:odoc="http://schemas.microsoft.com/internal/obd" targetNamespace="http://schemas.openxmlformats.org/package/2006/metadata/core-properties" elementFormDefault="qualified" attributeFormDefault="unqualified" blockDefault="#all">
+    <xsd:import namespace="http://purl.org/dc/elements/1.1/" schemaLocation="http://dublincore.org/schemas/xmls/qdc/2003/04/02/dc.xsd"/>
+    <xsd:import namespace="http://purl.org/dc/terms/" schemaLocation="http://dublincore.org/schemas/xmls/qdc/2003/04/02/dcterms.xsd"/>
+    <xsd:element name="coreProperties" type="CT_coreProperties"/>
+    <xsd:complexType name="CT_coreProperties">
+      <xsd:all>
+        <xsd:element ref="dc:creator" minOccurs="0" maxOccurs="1"/>
+        <xsd:element ref="dcterms:created" minOccurs="0" maxOccurs="1"/>
+        <xsd:element ref="dc:identifier" minOccurs="0" maxOccurs="1"/>
+        <xsd:element name="contentType" minOccurs="0" maxOccurs="1" type="xsd:string" ma:index="0" ma:displayName="Content Type"/>
+        <xsd:element ref="dc:title" minOccurs="0" maxOccurs="1" ma:index="4" ma:displayName="Title"/>
+        <xsd:element ref="dc:subject" minOccurs="0" maxOccurs="1"/>
+        <xsd:element ref="dc:description" minOccurs="0" maxOccurs="1"/>
+        <xsd:element name="keywords" minOccurs="0" maxOccurs="1" type="xsd:string"/>
+        <xsd:element ref="dc:language" minOccurs="0" maxOccurs="1"/>
+        <xsd:element name="category" minOccurs="0" maxOccurs="1" type="xsd:string"/>
+        <xsd:element name="version" minOccurs="0" maxOccurs="1" type="xsd:string"/>
+        <xsd:element name="revision" minOccurs="0" maxOccurs="1" type="xsd:string">
+          <xsd:annotation>
+            <xsd:documentation>
+                        This value indicates the number of saves or revisions. The application is responsible for updating this value after each revision.
+                    </xsd:documentation>
+          </xsd:annotation>
+        </xsd:element>
+        <xsd:element name="lastModifiedBy" minOccurs="0" maxOccurs="1" type="xsd:string"/>
+        <xsd:element ref="dcterms:modified" minOccurs="0" maxOccurs="1"/>
+        <xsd:element name="contentStatus" minOccurs="0" maxOccurs="1" type="xsd:string"/>
+      </xsd:all>
+    </xsd:complexType>
+  </xsd:schema>
+  <xs:schema xmlns:pc="http://schemas.microsoft.com/office/infopath/2007/PartnerControls" xmlns:xs="http://www.w3.org/2001/XMLSchema" targetNamespace="http://schemas.microsoft.com/office/infopath/2007/PartnerControls" elementFormDefault="qualified" attributeFormDefault="unqualified">
+    <xs:element name="Person">
+      <xs:complexType>
+        <xs:sequence>
+          <xs:element ref="pc:DisplayName" minOccurs="0"/>
+          <xs:element ref="pc:AccountId" minOccurs="0"/>
+          <xs:element ref="pc:AccountType" minOccurs="0"/>
+        </xs:sequence>
+      </xs:complexType>
+    </xs:element>
+    <xs:element name="DisplayName" type="xs:string"/>
+    <xs:element name="AccountId" type="xs:string"/>
+    <xs:element name="AccountType" type="xs:string"/>
+    <xs:element name="BDCAssociatedEntity">
+      <xs:complexType>
+        <xs:sequence>
+          <xs:element ref="pc:BDCEntity" minOccurs="0" maxOccurs="unbounded"/>
+        </xs:sequence>
+        <xs:attribute ref="pc:EntityNamespace"/>
+        <xs:attribute ref="pc:EntityName"/>
+        <xs:attribute ref="pc:SystemInstanceName"/>
+        <xs:attribute ref="pc:AssociationName"/>
+      </xs:complexType>
+    </xs:element>
+    <xs:attribute name="EntityNamespace" type="xs:string"/>
+    <xs:attribute name="EntityName" type="xs:string"/>
+    <xs:attribute name="SystemInstanceName" type="xs:string"/>
+    <xs:attribute name="AssociationName" type="xs:string"/>
+    <xs:element name="BDCEntity">
+      <xs:complexType>
+        <xs:sequence>
+          <xs:element ref="pc:EntityDisplayName" minOccurs="0"/>
+          <xs:element ref="pc:EntityInstanceReference" minOccurs="0"/>
+          <xs:element ref="pc:EntityId1" minOccurs="0"/>
+          <xs:element ref="pc:EntityId2" minOccurs="0"/>
+          <xs:element ref="pc:EntityId3" minOccurs="0"/>
+          <xs:element ref="pc:EntityId4" minOccurs="0"/>
+          <xs:element ref="pc:EntityId5" minOccurs="0"/>
+        </xs:sequence>
+      </xs:complexType>
+    </xs:element>
+    <xs:element name="EntityDisplayName" type="xs:string"/>
+    <xs:element name="EntityInstanceReference" type="xs:string"/>
+    <xs:element name="EntityId1" type="xs:string"/>
+    <xs:element name="EntityId2" type="xs:string"/>
+    <xs:element name="EntityId3" type="xs:string"/>
+    <xs:element name="EntityId4" type="xs:string"/>
+    <xs:element name="EntityId5" type="xs:string"/>
+    <xs:element name="Terms">
+      <xs:complexType>
+        <xs:sequence>
+          <xs:element ref="pc:TermInfo" minOccurs="0" maxOccurs="unbounded"/>
+        </xs:sequence>
+      </xs:complexType>
+    </xs:element>
+    <xs:element name="TermInfo">
+      <xs:complexType>
+        <xs:sequence>
+          <xs:element ref="pc:TermName" minOccurs="0"/>
+          <xs:element ref="pc:TermId" minOccurs="0"/>
+        </xs:sequence>
+      </xs:complexType>
+    </xs:element>
+    <xs:element name="TermName" type="xs:string"/>
+    <xs:element name="TermId" type="xs:string"/>
+  </xs:schema>
+</ct:contentTypeSchema>
+</file>
+
+<file path=customXml/item3.xml><?xml version="1.0" encoding="utf-8"?>
+<?mso-contentType ?>
+<FormTemplates xmlns="http://schemas.microsoft.com/sharepoint/v3/contenttype/forms">
+  <Display>DocumentLibraryForm</Display>
+  <Edit>DocumentLibraryForm</Edit>
+  <New>DocumentLibraryForm</New>
+</FormTemplates>
+</file>
+
+<file path=customXml/item4.xml><?xml version="1.0" encoding="utf-8"?>
+<p:properties xmlns:p="http://schemas.microsoft.com/office/2006/metadata/properties" xmlns:xsi="http://www.w3.org/2001/XMLSchema-instance" xmlns:pc="http://schemas.microsoft.com/office/infopath/2007/PartnerControls">
+  <documentManagement>
+    <_activity xmlns="d771323b-a791-478d-9b6d-73d514b85121" xsi:nil="true"/>
+  </documentManagement>
+</p:properties>
+</file>
+
 <file path=customXml/itemProps1.xml><?xml version="1.0" encoding="utf-8"?>
-<ds:datastoreItem xmlns:ds="http://schemas.openxmlformats.org/officeDocument/2006/customXml" ds:itemID="{A317A92E-4FD7-420F-AA12-74501CD44078}">
+<ds:datastoreItem xmlns:ds="http://schemas.openxmlformats.org/officeDocument/2006/customXml" ds:itemID="{6035232A-86F7-4D1C-8C60-B3D419BDD051}">
   <ds:schemaRefs>
-    <ds:schemaRef ds:uri="http://schemas.microsoft.com/sharepoint/v3/contenttype/forms"/>
+    <ds:schemaRef ds:uri="http://schemas.openxmlformats.org/officeDocument/2006/bibliography"/>
   </ds:schemaRefs>
 </ds:datastoreItem>
 </file>
 
 <file path=customXml/itemProps2.xml><?xml version="1.0" encoding="utf-8"?>
-<ds:datastoreItem xmlns:ds="http://schemas.openxmlformats.org/officeDocument/2006/customXml" ds:itemID="{833A62EA-5B39-46D8-81BF-2DE1825AE72A}">
-  <ds:schemaRefs>
-    <ds:schemaRef ds:uri="http://schemas.microsoft.com/office/2006/metadata/properties"/>
-    <ds:schemaRef ds:uri="http://schemas.microsoft.com/office/infopath/2007/PartnerControls"/>
-    <ds:schemaRef ds:uri="d771323b-a791-478d-9b6d-73d514b85121"/>
-  </ds:schemaRefs>
-</ds:datastoreItem>
-</file>
-
-<file path=customXml/itemProps3.xml><?xml version="1.0" encoding="utf-8"?>
 <ds:datastoreItem xmlns:ds="http://schemas.openxmlformats.org/officeDocument/2006/customXml" ds:itemID="{D2209CF2-FB8A-453D-89CA-BFDC64FD5F75}">
   <ds:schemaRefs>
     <ds:schemaRef ds:uri="http://schemas.microsoft.com/office/2006/metadata/contentType"/>
@@ -21633,10 +22062,20 @@
 </ds:datastoreItem>
 </file>
 
+<file path=customXml/itemProps3.xml><?xml version="1.0" encoding="utf-8"?>
+<ds:datastoreItem xmlns:ds="http://schemas.openxmlformats.org/officeDocument/2006/customXml" ds:itemID="{A317A92E-4FD7-420F-AA12-74501CD44078}">
+  <ds:schemaRefs>
+    <ds:schemaRef ds:uri="http://schemas.microsoft.com/sharepoint/v3/contenttype/forms"/>
+  </ds:schemaRefs>
+</ds:datastoreItem>
+</file>
+
 <file path=customXml/itemProps4.xml><?xml version="1.0" encoding="utf-8"?>
-<ds:datastoreItem xmlns:ds="http://schemas.openxmlformats.org/officeDocument/2006/customXml" ds:itemID="{6035232A-86F7-4D1C-8C60-B3D419BDD051}">
+<ds:datastoreItem xmlns:ds="http://schemas.openxmlformats.org/officeDocument/2006/customXml" ds:itemID="{833A62EA-5B39-46D8-81BF-2DE1825AE72A}">
   <ds:schemaRefs>
-    <ds:schemaRef ds:uri="http://schemas.openxmlformats.org/officeDocument/2006/bibliography"/>
+    <ds:schemaRef ds:uri="http://schemas.microsoft.com/office/2006/metadata/properties"/>
+    <ds:schemaRef ds:uri="http://schemas.microsoft.com/office/infopath/2007/PartnerControls"/>
+    <ds:schemaRef ds:uri="d771323b-a791-478d-9b6d-73d514b85121"/>
   </ds:schemaRefs>
 </ds:datastoreItem>
 </file>
</xml_diff>